<commit_message>
Add term index, github link; start filling organization description
</commit_message>
<xml_diff>
--- a/dokumentacja/Wypozyczalnia pojazdow - dokumentacja.docx
+++ b/dokumentacja/Wypozyczalnia pojazdow - dokumentacja.docx
@@ -121,23 +121,7 @@
           <w:b/>
           <w:lang w:val="pl-PL"/>
         </w:rPr>
-        <w:t xml:space="preserve">Jakub </w:t>
-      </w:r>
-      <w:proofErr w:type="spellStart"/>
-      <w:r>
-        <w:rPr>
-          <w:b/>
-          <w:lang w:val="pl-PL"/>
-        </w:rPr>
-        <w:t>Miotk</w:t>
-      </w:r>
-      <w:proofErr w:type="spellEnd"/>
-      <w:r>
-        <w:rPr>
-          <w:b/>
-          <w:lang w:val="pl-PL"/>
-        </w:rPr>
-        <w:t>, Krzysztof Osman, Monika Rozmarynowska</w:t>
+        <w:t>Jakub Miotk, Krzysztof Osman, Monika Rozmarynowska</w:t>
       </w:r>
     </w:p>
     <w:p>
@@ -1287,8 +1271,6 @@
               <w:fldChar w:fldCharType="end"/>
             </w:r>
           </w:hyperlink>
-          <w:bookmarkStart w:id="0" w:name="_GoBack"/>
-          <w:bookmarkEnd w:id="0"/>
         </w:p>
         <w:p>
           <w:pPr>
@@ -3521,7 +3503,7 @@
           <w:lang w:val="pl-PL"/>
         </w:rPr>
       </w:pPr>
-      <w:bookmarkStart w:id="1" w:name="_Toc1976793"/>
+      <w:bookmarkStart w:id="0" w:name="_Toc1976793"/>
       <w:r>
         <w:rPr>
           <w:lang w:val="pl-PL"/>
@@ -3529,7 +3511,7 @@
         <w:lastRenderedPageBreak/>
         <w:t>Odnośniki do innych źródeł</w:t>
       </w:r>
-      <w:bookmarkEnd w:id="1"/>
+      <w:bookmarkEnd w:id="0"/>
     </w:p>
     <w:p>
       <w:pPr>
@@ -3565,25 +3547,63 @@
           <w:numId w:val="22"/>
         </w:numPr>
         <w:rPr>
-          <w:lang w:val="pl-PL"/>
-        </w:rPr>
-      </w:pPr>
-      <w:r>
-        <w:rPr>
-          <w:lang w:val="pl-PL"/>
-        </w:rPr>
-        <w:t xml:space="preserve">Wersjonowanie kodu – sugerowany Git (hosting np. na </w:t>
+          <w:i/>
+          <w:iCs/>
+          <w:color w:val="808080" w:themeColor="background1" w:themeShade="80"/>
+          <w:lang w:val="pl-PL"/>
+        </w:rPr>
+      </w:pPr>
+      <w:r>
+        <w:rPr>
+          <w:lang w:val="pl-PL"/>
+        </w:rPr>
+        <w:t xml:space="preserve">Wersjonowanie kodu – </w:t>
+      </w:r>
+      <w:r>
+        <w:rPr>
+          <w:lang w:val="pl-PL"/>
+        </w:rPr>
+        <w:t>github.com/Rozmarynka19/</w:t>
       </w:r>
       <w:proofErr w:type="spellStart"/>
       <w:r>
         <w:rPr>
           <w:lang w:val="pl-PL"/>
         </w:rPr>
+        <w:t>Wypozyczalnia_pojazdow</w:t>
+      </w:r>
+      <w:proofErr w:type="spellEnd"/>
+      <w:r>
+        <w:rPr>
+          <w:lang w:val="pl-PL"/>
+        </w:rPr>
+        <w:br/>
+      </w:r>
+      <w:r>
+        <w:rPr>
+          <w:i/>
+          <w:iCs/>
+          <w:color w:val="808080" w:themeColor="background1" w:themeShade="80"/>
+          <w:lang w:val="pl-PL"/>
+        </w:rPr>
+        <w:t xml:space="preserve">sugerowany Git (hosting np. na </w:t>
+      </w:r>
+      <w:proofErr w:type="spellStart"/>
+      <w:r>
+        <w:rPr>
+          <w:i/>
+          <w:iCs/>
+          <w:color w:val="808080" w:themeColor="background1" w:themeShade="80"/>
+          <w:lang w:val="pl-PL"/>
+        </w:rPr>
         <w:t>Bitbucket</w:t>
       </w:r>
       <w:proofErr w:type="spellEnd"/>
       <w:r>
         <w:rPr>
+          <w:i/>
+          <w:iCs/>
+          <w:color w:val="808080" w:themeColor="background1" w:themeShade="80"/>
           <w:lang w:val="pl-PL"/>
         </w:rPr>
         <w:t xml:space="preserve"> lub </w:t>
@@ -3591,6 +3611,9 @@
       <w:proofErr w:type="spellStart"/>
       <w:r>
         <w:rPr>
+          <w:i/>
+          <w:iCs/>
+          <w:color w:val="808080" w:themeColor="background1" w:themeShade="80"/>
           <w:lang w:val="pl-PL"/>
         </w:rPr>
         <w:t>Github</w:t>
@@ -3598,6 +3621,9 @@
       <w:proofErr w:type="spellEnd"/>
       <w:r>
         <w:rPr>
+          <w:i/>
+          <w:iCs/>
+          <w:color w:val="808080" w:themeColor="background1" w:themeShade="80"/>
           <w:lang w:val="pl-PL"/>
         </w:rPr>
         <w:t>), ew. SVN</w:t>
@@ -3650,7 +3676,7 @@
           <w:lang w:val="pl-PL"/>
         </w:rPr>
       </w:pPr>
-      <w:bookmarkStart w:id="2" w:name="_Toc1976794"/>
+      <w:bookmarkStart w:id="1" w:name="_Toc1976794"/>
       <w:r>
         <w:rPr>
           <w:lang w:val="pl-PL"/>
@@ -3658,16 +3684,22 @@
         <w:lastRenderedPageBreak/>
         <w:t>Słownik pojęć</w:t>
       </w:r>
-      <w:bookmarkEnd w:id="2"/>
-    </w:p>
-    <w:p>
-      <w:pPr>
-        <w:rPr>
-          <w:lang w:val="pl-PL"/>
-        </w:rPr>
-      </w:pPr>
-      <w:r>
-        <w:rPr>
+      <w:bookmarkEnd w:id="1"/>
+    </w:p>
+    <w:p>
+      <w:pPr>
+        <w:rPr>
+          <w:i/>
+          <w:iCs/>
+          <w:color w:val="808080" w:themeColor="background1" w:themeShade="80"/>
+          <w:lang w:val="pl-PL"/>
+        </w:rPr>
+      </w:pPr>
+      <w:r>
+        <w:rPr>
+          <w:i/>
+          <w:iCs/>
+          <w:color w:val="808080" w:themeColor="background1" w:themeShade="80"/>
           <w:lang w:val="pl-PL"/>
         </w:rPr>
         <w:t>Tabela lub lista z pojęciami, które wymagają wyjaśnienia, wraz z tymi wyjaśnieniami – w szczególności synonimy różnych pojęć używanych w dokumentacji.</w:t>
@@ -3675,12 +3707,407 @@
     </w:p>
     <w:p>
       <w:pPr>
+        <w:rPr>
+          <w:lang w:val="pl-PL"/>
+        </w:rPr>
+      </w:pPr>
+      <w:r>
+        <w:rPr>
+          <w:lang w:val="pl-PL"/>
+        </w:rPr>
+        <w:t>Ilekroć w niniejszym dokumencie będzie mowa o:</w:t>
+      </w:r>
+    </w:p>
+    <w:p>
+      <w:pPr>
+        <w:pStyle w:val="Akapitzlist"/>
+        <w:numPr>
+          <w:ilvl w:val="0"/>
+          <w:numId w:val="26"/>
+        </w:numPr>
+        <w:rPr>
+          <w:lang w:val="pl-PL"/>
+        </w:rPr>
+      </w:pPr>
+      <w:r>
+        <w:rPr>
+          <w:b/>
+          <w:bCs/>
+          <w:lang w:val="pl-PL"/>
+        </w:rPr>
+        <w:t>Dokumentacji</w:t>
+      </w:r>
+      <w:r>
+        <w:rPr>
+          <w:lang w:val="pl-PL"/>
+        </w:rPr>
+        <w:t xml:space="preserve"> – rozumie się przez to niniejszy dokument;</w:t>
+      </w:r>
+    </w:p>
+    <w:p>
+      <w:pPr>
+        <w:pStyle w:val="Akapitzlist"/>
+        <w:numPr>
+          <w:ilvl w:val="0"/>
+          <w:numId w:val="26"/>
+        </w:numPr>
+        <w:rPr>
+          <w:lang w:val="pl-PL"/>
+        </w:rPr>
+      </w:pPr>
+      <w:proofErr w:type="spellStart"/>
+      <w:r>
+        <w:rPr>
+          <w:b/>
+          <w:bCs/>
+          <w:lang w:val="pl-PL"/>
+        </w:rPr>
+        <w:t>Systemodawcy</w:t>
+      </w:r>
+      <w:proofErr w:type="spellEnd"/>
+      <w:r>
+        <w:rPr>
+          <w:lang w:val="pl-PL"/>
+        </w:rPr>
+        <w:t xml:space="preserve"> – rozumie się przez to firmę </w:t>
+      </w:r>
+      <w:proofErr w:type="spellStart"/>
+      <w:r>
+        <w:rPr>
+          <w:lang w:val="pl-PL"/>
+        </w:rPr>
+        <w:t>GoodSoftwareBro</w:t>
+      </w:r>
+      <w:proofErr w:type="spellEnd"/>
+      <w:r>
+        <w:rPr>
+          <w:lang w:val="pl-PL"/>
+        </w:rPr>
+        <w:t xml:space="preserve"> sp. z o. o z siedzibą w Szczecinie przy ulicy Niedziałkowskiego 21, wpisaną do Rejestru Przedsiębiorców Krajowego Rejestru Sądowego z numerem KRS: </w:t>
+      </w:r>
+      <w:r>
+        <w:rPr>
+          <w:lang w:val="pl-PL"/>
+        </w:rPr>
+        <w:t>000</w:t>
+      </w:r>
+      <w:r>
+        <w:rPr>
+          <w:lang w:val="pl-PL"/>
+        </w:rPr>
+        <w:t>105</w:t>
+      </w:r>
+      <w:r>
+        <w:rPr>
+          <w:lang w:val="pl-PL"/>
+        </w:rPr>
+        <w:t>0</w:t>
+      </w:r>
+      <w:r>
+        <w:rPr>
+          <w:lang w:val="pl-PL"/>
+        </w:rPr>
+        <w:t>43</w:t>
+      </w:r>
+      <w:r>
+        <w:rPr>
+          <w:lang w:val="pl-PL"/>
+        </w:rPr>
+        <w:t>3</w:t>
+      </w:r>
+      <w:r>
+        <w:rPr>
+          <w:lang w:val="pl-PL"/>
+        </w:rPr>
+        <w:t xml:space="preserve">, o nadanych numerach </w:t>
+      </w:r>
+      <w:r>
+        <w:rPr>
+          <w:lang w:val="pl-PL"/>
+        </w:rPr>
+        <w:t xml:space="preserve">NIP: </w:t>
+      </w:r>
+      <w:r>
+        <w:rPr>
+          <w:lang w:val="pl-PL"/>
+        </w:rPr>
+        <w:t>7532347551</w:t>
+      </w:r>
+      <w:r>
+        <w:rPr>
+          <w:lang w:val="pl-PL"/>
+        </w:rPr>
+        <w:t xml:space="preserve"> oraz REGON: </w:t>
+      </w:r>
+      <w:r>
+        <w:rPr>
+          <w:lang w:val="pl-PL"/>
+        </w:rPr>
+        <w:t>987345654;</w:t>
+      </w:r>
+    </w:p>
+    <w:p>
+      <w:pPr>
+        <w:pStyle w:val="Akapitzlist"/>
+        <w:numPr>
+          <w:ilvl w:val="0"/>
+          <w:numId w:val="26"/>
+        </w:numPr>
+        <w:rPr>
+          <w:lang w:val="pl-PL"/>
+        </w:rPr>
+      </w:pPr>
+      <w:proofErr w:type="spellStart"/>
+      <w:r>
+        <w:rPr>
+          <w:b/>
+          <w:bCs/>
+          <w:lang w:val="pl-PL"/>
+        </w:rPr>
+        <w:t>Systemobiorcy</w:t>
+      </w:r>
+      <w:proofErr w:type="spellEnd"/>
+      <w:r>
+        <w:rPr>
+          <w:lang w:val="pl-PL"/>
+        </w:rPr>
+        <w:t xml:space="preserve"> – rozumie się przez to firmę </w:t>
+      </w:r>
+      <w:proofErr w:type="spellStart"/>
+      <w:r>
+        <w:rPr>
+          <w:lang w:val="pl-PL"/>
+        </w:rPr>
+        <w:t>Speedy</w:t>
+      </w:r>
+      <w:r>
+        <w:rPr>
+          <w:lang w:val="pl-PL"/>
+        </w:rPr>
+        <w:t>Commute</w:t>
+      </w:r>
+      <w:proofErr w:type="spellEnd"/>
+      <w:r>
+        <w:rPr>
+          <w:lang w:val="pl-PL"/>
+        </w:rPr>
+        <w:t xml:space="preserve"> sp.. z o. o z siedzibą w</w:t>
+      </w:r>
+      <w:r>
+        <w:rPr>
+          <w:lang w:val="pl-PL"/>
+        </w:rPr>
+        <w:t xml:space="preserve"> </w:t>
+      </w:r>
+      <w:r>
+        <w:rPr>
+          <w:lang w:val="pl-PL"/>
+        </w:rPr>
+        <w:t>Szczecinie</w:t>
+      </w:r>
+      <w:r>
+        <w:rPr>
+          <w:lang w:val="pl-PL"/>
+        </w:rPr>
+        <w:t xml:space="preserve"> przy ulicy Modrej 10, </w:t>
+      </w:r>
+      <w:r>
+        <w:rPr>
+          <w:lang w:val="pl-PL"/>
+        </w:rPr>
+        <w:t xml:space="preserve">wpisaną do Rejestru Przedsiębiorców Krajowego Rejestru Sądowego z numerem KRS: </w:t>
+      </w:r>
+      <w:r>
+        <w:rPr>
+          <w:lang w:val="pl-PL"/>
+        </w:rPr>
+        <w:t>0000</w:t>
+      </w:r>
+      <w:r>
+        <w:rPr>
+          <w:lang w:val="pl-PL"/>
+        </w:rPr>
+        <w:t>95</w:t>
+      </w:r>
+      <w:r>
+        <w:rPr>
+          <w:lang w:val="pl-PL"/>
+        </w:rPr>
+        <w:t>0</w:t>
+      </w:r>
+      <w:r>
+        <w:rPr>
+          <w:lang w:val="pl-PL"/>
+        </w:rPr>
+        <w:t>333, o nadanych numerach NIP: 3876532454 oraz REGON: 453123655;</w:t>
+      </w:r>
+    </w:p>
+    <w:p>
+      <w:pPr>
+        <w:pStyle w:val="Akapitzlist"/>
+        <w:numPr>
+          <w:ilvl w:val="0"/>
+          <w:numId w:val="26"/>
+        </w:numPr>
+        <w:rPr>
+          <w:lang w:val="pl-PL"/>
+        </w:rPr>
+      </w:pPr>
+      <w:r>
+        <w:rPr>
+          <w:b/>
+          <w:bCs/>
+          <w:lang w:val="pl-PL"/>
+        </w:rPr>
+        <w:t>Systemie</w:t>
+      </w:r>
+      <w:r>
+        <w:rPr>
+          <w:lang w:val="pl-PL"/>
+        </w:rPr>
+        <w:t xml:space="preserve"> – rozumie się przez to oprogramowanie </w:t>
+      </w:r>
+      <w:proofErr w:type="spellStart"/>
+      <w:r>
+        <w:rPr>
+          <w:lang w:val="pl-PL"/>
+        </w:rPr>
+        <w:t>VRent</w:t>
+      </w:r>
+      <w:proofErr w:type="spellEnd"/>
+      <w:r>
+        <w:rPr>
+          <w:lang w:val="pl-PL"/>
+        </w:rPr>
+        <w:t xml:space="preserve">, wspomagające proces wypożyczania pojazdów w ramach działalności </w:t>
+      </w:r>
+      <w:proofErr w:type="spellStart"/>
+      <w:r>
+        <w:rPr>
+          <w:lang w:val="pl-PL"/>
+        </w:rPr>
+        <w:t>Systemobiorcy</w:t>
+      </w:r>
+      <w:proofErr w:type="spellEnd"/>
+      <w:r>
+        <w:rPr>
+          <w:lang w:val="pl-PL"/>
+        </w:rPr>
+        <w:t>. Niniejsza Dokumentacja dotyczy owego Systemu;</w:t>
+      </w:r>
+    </w:p>
+    <w:p>
+      <w:pPr>
+        <w:pStyle w:val="Akapitzlist"/>
+        <w:numPr>
+          <w:ilvl w:val="0"/>
+          <w:numId w:val="26"/>
+        </w:numPr>
+        <w:rPr>
+          <w:lang w:val="pl-PL"/>
+        </w:rPr>
+      </w:pPr>
+      <w:r>
+        <w:rPr>
+          <w:b/>
+          <w:bCs/>
+          <w:lang w:val="pl-PL"/>
+        </w:rPr>
+        <w:t>Kliencie</w:t>
+      </w:r>
+      <w:r>
+        <w:rPr>
+          <w:lang w:val="pl-PL"/>
+        </w:rPr>
+        <w:t xml:space="preserve"> – rozumie się przez to każdą </w:t>
+      </w:r>
+      <w:r>
+        <w:rPr>
+          <w:lang w:val="pl-PL"/>
+        </w:rPr>
+        <w:t xml:space="preserve">osobę fizyczną lub firmę, będącą związaną umową z </w:t>
+      </w:r>
+      <w:proofErr w:type="spellStart"/>
+      <w:r>
+        <w:rPr>
+          <w:lang w:val="pl-PL"/>
+        </w:rPr>
+        <w:t>Systemobiorcą</w:t>
+      </w:r>
+      <w:proofErr w:type="spellEnd"/>
+      <w:r>
+        <w:rPr>
+          <w:lang w:val="pl-PL"/>
+        </w:rPr>
+        <w:t xml:space="preserve"> o świadczenie usług przez </w:t>
+      </w:r>
+      <w:proofErr w:type="spellStart"/>
+      <w:r>
+        <w:rPr>
+          <w:lang w:val="pl-PL"/>
+        </w:rPr>
+        <w:t>Systemobiorcę</w:t>
+      </w:r>
+      <w:proofErr w:type="spellEnd"/>
+      <w:r>
+        <w:rPr>
+          <w:lang w:val="pl-PL"/>
+        </w:rPr>
+        <w:t>;</w:t>
+      </w:r>
+    </w:p>
+    <w:p>
+      <w:pPr>
+        <w:pStyle w:val="Akapitzlist"/>
+        <w:numPr>
+          <w:ilvl w:val="0"/>
+          <w:numId w:val="26"/>
+        </w:numPr>
+        <w:rPr>
+          <w:lang w:val="pl-PL"/>
+        </w:rPr>
+      </w:pPr>
+      <w:r>
+        <w:rPr>
+          <w:b/>
+          <w:bCs/>
+          <w:lang w:val="pl-PL"/>
+        </w:rPr>
+        <w:t>Użytkowniku</w:t>
+      </w:r>
+      <w:r>
+        <w:rPr>
+          <w:lang w:val="pl-PL"/>
+        </w:rPr>
+        <w:t xml:space="preserve"> – rozumie się przez to każd</w:t>
+      </w:r>
+      <w:r>
+        <w:rPr>
+          <w:lang w:val="pl-PL"/>
+        </w:rPr>
+        <w:t xml:space="preserve">ą osobę, która korzysta z </w:t>
+      </w:r>
+      <w:r>
+        <w:rPr>
+          <w:lang w:val="pl-PL"/>
+        </w:rPr>
+        <w:t xml:space="preserve">Systemu – </w:t>
+      </w:r>
+      <w:r>
+        <w:rPr>
+          <w:lang w:val="pl-PL"/>
+        </w:rPr>
+        <w:t>zalogowaną lub niezalogowaną;</w:t>
+      </w:r>
+    </w:p>
+    <w:p>
+      <w:pPr>
         <w:pStyle w:val="Nagwek1"/>
         <w:rPr>
           <w:lang w:val="pl-PL"/>
         </w:rPr>
       </w:pPr>
-      <w:bookmarkStart w:id="3" w:name="_Toc1976795"/>
+      <w:bookmarkStart w:id="2" w:name="_Toc1976795"/>
       <w:r>
         <w:rPr>
           <w:lang w:val="pl-PL"/>
@@ -3688,21 +4115,205 @@
         <w:lastRenderedPageBreak/>
         <w:t>Wprowadzenie</w:t>
       </w:r>
+      <w:bookmarkEnd w:id="2"/>
+    </w:p>
+    <w:p>
+      <w:pPr>
+        <w:pStyle w:val="Nagwek2"/>
+        <w:rPr>
+          <w:lang w:val="pl-PL"/>
+        </w:rPr>
+      </w:pPr>
+      <w:bookmarkStart w:id="3" w:name="_Toc1976796"/>
+      <w:r>
+        <w:rPr>
+          <w:lang w:val="pl-PL"/>
+        </w:rPr>
+        <w:t>Cel dokumentacji</w:t>
+      </w:r>
       <w:bookmarkEnd w:id="3"/>
     </w:p>
     <w:p>
       <w:pPr>
+        <w:rPr>
+          <w:i/>
+          <w:iCs/>
+          <w:color w:val="808080" w:themeColor="background1" w:themeShade="80"/>
+          <w:lang w:val="pl-PL"/>
+        </w:rPr>
+      </w:pPr>
+      <w:r>
+        <w:rPr>
+          <w:i/>
+          <w:iCs/>
+          <w:color w:val="808080" w:themeColor="background1" w:themeShade="80"/>
+          <w:lang w:val="pl-PL"/>
+        </w:rPr>
+        <w:t>po co ją robimy i co zawiera (poziom szczegółowości)</w:t>
+      </w:r>
+    </w:p>
+    <w:p>
+      <w:pPr>
+        <w:rPr>
+          <w:lang w:val="pl-PL"/>
+        </w:rPr>
+      </w:pPr>
+      <w:r>
+        <w:rPr>
+          <w:lang w:val="pl-PL"/>
+        </w:rPr>
+        <w:t>Niniejsza Dokumentacja ma za zadanie być podstawą do realizacji Systemu</w:t>
+      </w:r>
+      <w:r>
+        <w:rPr>
+          <w:lang w:val="pl-PL"/>
+        </w:rPr>
+        <w:t xml:space="preserve">, </w:t>
+      </w:r>
+      <w:r>
+        <w:rPr>
+          <w:lang w:val="pl-PL"/>
+        </w:rPr>
+        <w:t>testowania funkcjonalności oferowanych przez System</w:t>
+      </w:r>
+      <w:r>
+        <w:rPr>
+          <w:lang w:val="pl-PL"/>
+        </w:rPr>
+        <w:t xml:space="preserve"> oraz późniejszej konserwacji Systemu</w:t>
+      </w:r>
+      <w:r>
+        <w:rPr>
+          <w:lang w:val="pl-PL"/>
+        </w:rPr>
+        <w:t>.</w:t>
+      </w:r>
+      <w:r>
+        <w:rPr>
+          <w:lang w:val="pl-PL"/>
+        </w:rPr>
+        <w:br/>
+        <w:t>W związku z powyższym, Dokumentacja zawiera:</w:t>
+      </w:r>
+    </w:p>
+    <w:p>
+      <w:pPr>
+        <w:pStyle w:val="Akapitzlist"/>
+        <w:numPr>
+          <w:ilvl w:val="0"/>
+          <w:numId w:val="27"/>
+        </w:numPr>
+        <w:rPr>
+          <w:lang w:val="pl-PL"/>
+        </w:rPr>
+      </w:pPr>
+      <w:r>
+        <w:rPr>
+          <w:lang w:val="pl-PL"/>
+        </w:rPr>
+        <w:t xml:space="preserve">analizę działalności </w:t>
+      </w:r>
+      <w:proofErr w:type="spellStart"/>
+      <w:r>
+        <w:rPr>
+          <w:lang w:val="pl-PL"/>
+        </w:rPr>
+        <w:t>Systemobiorcy</w:t>
+      </w:r>
+      <w:proofErr w:type="spellEnd"/>
+      <w:r>
+        <w:rPr>
+          <w:lang w:val="pl-PL"/>
+        </w:rPr>
+        <w:t xml:space="preserve"> wraz z analizą korzyści i zagrożeń płynących z zastosowania Systemu,</w:t>
+      </w:r>
+    </w:p>
+    <w:p>
+      <w:pPr>
+        <w:pStyle w:val="Akapitzlist"/>
+        <w:numPr>
+          <w:ilvl w:val="0"/>
+          <w:numId w:val="27"/>
+        </w:numPr>
+        <w:rPr>
+          <w:lang w:val="pl-PL"/>
+        </w:rPr>
+      </w:pPr>
+      <w:r>
+        <w:rPr>
+          <w:lang w:val="pl-PL"/>
+        </w:rPr>
+        <w:t>specyfikację wymagań Systemu</w:t>
+      </w:r>
+      <w:r>
+        <w:rPr>
+          <w:lang w:val="pl-PL"/>
+        </w:rPr>
+        <w:t>,</w:t>
+      </w:r>
+    </w:p>
+    <w:p>
+      <w:pPr>
+        <w:pStyle w:val="Akapitzlist"/>
+        <w:numPr>
+          <w:ilvl w:val="0"/>
+          <w:numId w:val="27"/>
+        </w:numPr>
+        <w:rPr>
+          <w:lang w:val="pl-PL"/>
+        </w:rPr>
+      </w:pPr>
+      <w:r>
+        <w:rPr>
+          <w:lang w:val="pl-PL"/>
+        </w:rPr>
+        <w:t>harmonogram prac nad Systemem,</w:t>
+      </w:r>
+    </w:p>
+    <w:p>
+      <w:pPr>
+        <w:pStyle w:val="Akapitzlist"/>
+        <w:numPr>
+          <w:ilvl w:val="0"/>
+          <w:numId w:val="27"/>
+        </w:numPr>
+        <w:rPr>
+          <w:lang w:val="pl-PL"/>
+        </w:rPr>
+      </w:pPr>
+      <w:r>
+        <w:rPr>
+          <w:lang w:val="pl-PL"/>
+        </w:rPr>
+        <w:t xml:space="preserve">opis </w:t>
+      </w:r>
+      <w:r>
+        <w:rPr>
+          <w:lang w:val="pl-PL"/>
+        </w:rPr>
+        <w:t>architektury Systemu wraz z zastosowanymi technologiami.</w:t>
+      </w:r>
+    </w:p>
+    <w:p>
+      <w:pPr>
+        <w:rPr>
+          <w:lang w:val="pl-PL"/>
+        </w:rPr>
+      </w:pPr>
+    </w:p>
+    <w:p>
+      <w:pPr>
         <w:pStyle w:val="Nagwek2"/>
         <w:rPr>
           <w:lang w:val="pl-PL"/>
         </w:rPr>
       </w:pPr>
-      <w:bookmarkStart w:id="4" w:name="_Toc1976796"/>
-      <w:r>
-        <w:rPr>
-          <w:lang w:val="pl-PL"/>
-        </w:rPr>
-        <w:t>Cel dokumentacji</w:t>
+      <w:bookmarkStart w:id="4" w:name="_Toc1976797"/>
+      <w:r>
+        <w:rPr>
+          <w:lang w:val="pl-PL"/>
+        </w:rPr>
+        <w:t>Przeznaczenie dokumentacji</w:t>
       </w:r>
       <w:bookmarkEnd w:id="4"/>
     </w:p>
@@ -3716,15 +4327,96 @@
         <w:rPr>
           <w:lang w:val="pl-PL"/>
         </w:rPr>
-        <w:t>po co ją robimy i co zawiera (poziom szczegółowości)</w:t>
-      </w:r>
-    </w:p>
-    <w:p>
-      <w:pPr>
-        <w:rPr>
-          <w:lang w:val="pl-PL"/>
-        </w:rPr>
-      </w:pPr>
+        <w:t>Niniejsza Dokumentacja jest dla:</w:t>
+      </w:r>
+    </w:p>
+    <w:p>
+      <w:pPr>
+        <w:pStyle w:val="Akapitzlist"/>
+        <w:numPr>
+          <w:ilvl w:val="0"/>
+          <w:numId w:val="29"/>
+        </w:numPr>
+        <w:rPr>
+          <w:lang w:val="pl-PL"/>
+        </w:rPr>
+      </w:pPr>
+      <w:proofErr w:type="spellStart"/>
+      <w:r>
+        <w:rPr>
+          <w:lang w:val="pl-PL"/>
+        </w:rPr>
+        <w:t>Systemobiorcy</w:t>
+      </w:r>
+      <w:proofErr w:type="spellEnd"/>
+    </w:p>
+    <w:p>
+      <w:pPr>
+        <w:pStyle w:val="Akapitzlist"/>
+        <w:numPr>
+          <w:ilvl w:val="0"/>
+          <w:numId w:val="28"/>
+        </w:numPr>
+        <w:rPr>
+          <w:lang w:val="pl-PL"/>
+        </w:rPr>
+      </w:pPr>
+      <w:r>
+        <w:rPr>
+          <w:lang w:val="pl-PL"/>
+        </w:rPr>
+        <w:t>Programistów</w:t>
+      </w:r>
+      <w:r>
+        <w:rPr>
+          <w:lang w:val="pl-PL"/>
+        </w:rPr>
+        <w:t xml:space="preserve"> Systemu</w:t>
+      </w:r>
+    </w:p>
+    <w:p>
+      <w:pPr>
+        <w:pStyle w:val="Akapitzlist"/>
+        <w:numPr>
+          <w:ilvl w:val="0"/>
+          <w:numId w:val="28"/>
+        </w:numPr>
+        <w:rPr>
+          <w:lang w:val="pl-PL"/>
+        </w:rPr>
+      </w:pPr>
+      <w:r>
+        <w:rPr>
+          <w:lang w:val="pl-PL"/>
+        </w:rPr>
+        <w:t>Testerów</w:t>
+      </w:r>
+      <w:r>
+        <w:rPr>
+          <w:lang w:val="pl-PL"/>
+        </w:rPr>
+        <w:t xml:space="preserve"> Systemu</w:t>
+      </w:r>
+    </w:p>
+    <w:p>
+      <w:pPr>
+        <w:pStyle w:val="Akapitzlist"/>
+        <w:numPr>
+          <w:ilvl w:val="0"/>
+          <w:numId w:val="28"/>
+        </w:numPr>
+        <w:rPr>
+          <w:lang w:val="pl-PL"/>
+        </w:rPr>
+      </w:pPr>
+      <w:r>
+        <w:rPr>
+          <w:lang w:val="pl-PL"/>
+        </w:rPr>
+        <w:t>Użytkowników Systemu</w:t>
+      </w:r>
+      <w:bookmarkStart w:id="5" w:name="_GoBack"/>
+      <w:bookmarkEnd w:id="5"/>
     </w:p>
     <w:p>
       <w:pPr>
@@ -3733,35 +4425,6 @@
           <w:lang w:val="pl-PL"/>
         </w:rPr>
       </w:pPr>
-      <w:bookmarkStart w:id="5" w:name="_Toc1976797"/>
-      <w:r>
-        <w:rPr>
-          <w:lang w:val="pl-PL"/>
-        </w:rPr>
-        <w:t>Przeznaczenie dokumentacji</w:t>
-      </w:r>
-      <w:bookmarkEnd w:id="5"/>
-    </w:p>
-    <w:p>
-      <w:pPr>
-        <w:rPr>
-          <w:lang w:val="pl-PL"/>
-        </w:rPr>
-      </w:pPr>
-      <w:r>
-        <w:rPr>
-          <w:lang w:val="pl-PL"/>
-        </w:rPr>
-        <w:t>dla kogo ona jest</w:t>
-      </w:r>
-    </w:p>
-    <w:p>
-      <w:pPr>
-        <w:pStyle w:val="Nagwek2"/>
-        <w:rPr>
-          <w:lang w:val="pl-PL"/>
-        </w:rPr>
-      </w:pPr>
       <w:bookmarkStart w:id="6" w:name="_Toc1976798"/>
       <w:r>
         <w:rPr>
@@ -3780,11 +4443,17 @@
     <w:p>
       <w:pPr>
         <w:rPr>
-          <w:lang w:val="pl-PL"/>
-        </w:rPr>
-      </w:pPr>
-      <w:r>
-        <w:rPr>
+          <w:i/>
+          <w:iCs/>
+          <w:color w:val="808080" w:themeColor="background1" w:themeShade="80"/>
+          <w:lang w:val="pl-PL"/>
+        </w:rPr>
+      </w:pPr>
+      <w:r>
+        <w:rPr>
+          <w:i/>
+          <w:iCs/>
+          <w:color w:val="808080" w:themeColor="background1" w:themeShade="80"/>
           <w:lang w:val="pl-PL"/>
         </w:rPr>
         <w:t>Jedna z dwóch opcji:</w:t>
@@ -3798,29 +4467,44 @@
           <w:numId w:val="22"/>
         </w:numPr>
         <w:rPr>
-          <w:lang w:val="pl-PL"/>
-        </w:rPr>
-      </w:pPr>
-      <w:r>
-        <w:rPr>
+          <w:i/>
+          <w:iCs/>
+          <w:color w:val="808080" w:themeColor="background1" w:themeShade="80"/>
+          <w:lang w:val="pl-PL"/>
+        </w:rPr>
+      </w:pPr>
+      <w:r>
+        <w:rPr>
+          <w:i/>
+          <w:iCs/>
+          <w:color w:val="808080" w:themeColor="background1" w:themeShade="80"/>
           <w:lang w:val="pl-PL"/>
         </w:rPr>
         <w:t>Jeśli dla konkretnej organizacji: C</w:t>
       </w:r>
       <w:r>
         <w:rPr>
+          <w:i/>
+          <w:iCs/>
+          <w:color w:val="808080" w:themeColor="background1" w:themeShade="80"/>
           <w:lang w:val="pl-PL"/>
         </w:rPr>
         <w:t>zym</w:t>
       </w:r>
       <w:r>
         <w:rPr>
+          <w:i/>
+          <w:iCs/>
+          <w:color w:val="808080" w:themeColor="background1" w:themeShade="80"/>
           <w:lang w:val="pl-PL"/>
         </w:rPr>
         <w:t xml:space="preserve"> jest organizacja, dla której realizowany będzie system</w:t>
       </w:r>
       <w:r>
         <w:rPr>
+          <w:i/>
+          <w:iCs/>
+          <w:color w:val="808080" w:themeColor="background1" w:themeShade="80"/>
           <w:lang w:val="pl-PL"/>
         </w:rPr>
         <w:t>; jak działa (lub będzie działała), kiedy system będzie wdrożony – tutaj nie odwołujemy się do samego systemu, tylko opisujemy samo działanie organizacji i role. W szczególności – jak wyglądają główne procesy biznesowe.</w:t>
@@ -3834,11 +4518,17 @@
           <w:numId w:val="22"/>
         </w:numPr>
         <w:rPr>
-          <w:lang w:val="pl-PL"/>
-        </w:rPr>
-      </w:pPr>
-      <w:r>
-        <w:rPr>
+          <w:i/>
+          <w:iCs/>
+          <w:color w:val="808080" w:themeColor="background1" w:themeShade="80"/>
+          <w:lang w:val="pl-PL"/>
+        </w:rPr>
+      </w:pPr>
+      <w:r>
+        <w:rPr>
+          <w:i/>
+          <w:iCs/>
+          <w:color w:val="808080" w:themeColor="background1" w:themeShade="80"/>
           <w:lang w:val="pl-PL"/>
         </w:rPr>
         <w:t>Jeśli na masowy rynek: Pobieżna analiza rynku. Dla kogo będzie przydatny taki system. Ile jest organizacji, które będą mogły z niego skorzystać, użytkowników w poszczególnych organizacjach. Czy te organizacje stanowią jednorodną grupę czy są różne rodzaje. Co one mają ze sobą wspólnego. Jak ta liczba będzie się zmieniała w najbliższej przyszłości.</w:t>
@@ -6349,6 +7039,7 @@
       </w:r>
     </w:p>
     <w:sectPr>
+      <w:footerReference w:type="default" r:id="rId8"/>
       <w:footnotePr>
         <w:numRestart w:val="eachPage"/>
       </w:footnotePr>
@@ -6359,10 +7050,94 @@
       <w:pgSz w:w="12240" w:h="15840"/>
       <w:pgMar w:top="1440" w:right="1800" w:bottom="1440" w:left="1800" w:header="720" w:footer="720" w:gutter="0"/>
       <w:cols w:space="720"/>
+      <w:titlePg/>
       <w:docGrid w:linePitch="360"/>
     </w:sectPr>
   </w:body>
 </w:document>
+</file>
+
+<file path=word/endnotes.xml><?xml version="1.0" encoding="utf-8"?>
+<w:endnotes xmlns:wpc="http://schemas.microsoft.com/office/word/2010/wordprocessingCanvas" xmlns:cx="http://schemas.microsoft.com/office/drawing/2014/chartex" xmlns:cx1="http://schemas.microsoft.com/office/drawing/2015/9/8/chartex" xmlns:cx2="http://schemas.microsoft.com/office/drawing/2015/10/21/chartex" xmlns:cx3="http://schemas.microsoft.com/office/drawing/2016/5/9/chartex" xmlns:cx4="http://schemas.microsoft.com/office/drawing/2016/5/10/chartex" xmlns:cx5="http://schemas.microsoft.com/office/drawing/2016/5/11/chartex" xmlns:cx6="http://schemas.microsoft.com/office/drawing/2016/5/12/chartex" xmlns:cx7="http://schemas.microsoft.com/office/drawing/2016/5/13/chartex" xmlns:cx8="http://schemas.microsoft.com/office/drawing/2016/5/14/chartex" xmlns:mc="http://schemas.openxmlformats.org/markup-compatibility/2006" xmlns:aink="http://schemas.microsoft.com/office/drawing/2016/ink" xmlns:am3d="http://schemas.microsoft.com/office/drawing/2017/model3d" xmlns:o="urn:schemas-microsoft-com:office:office" xmlns:r="http://schemas.openxmlformats.org/officeDocument/2006/relationships" xmlns:m="http://schemas.openxmlformats.org/officeDocument/2006/math" xmlns:v="urn:schemas-microsoft-com:vml" xmlns:wp14="http://schemas.microsoft.com/office/word/2010/wordprocessingDrawing" xmlns:wp="http://schemas.openxmlformats.org/drawingml/2006/wordprocessingDrawing" xmlns:w10="urn:schemas-microsoft-com:office:word" xmlns:w="http://schemas.openxmlformats.org/wordprocessingml/2006/main" xmlns:w14="http://schemas.microsoft.com/office/word/2010/wordml" xmlns:w15="http://schemas.microsoft.com/office/word/2012/wordml" xmlns:w16cid="http://schemas.microsoft.com/office/word/2016/wordml/cid" xmlns:w16se="http://schemas.microsoft.com/office/word/2015/wordml/symex" xmlns:wpg="http://schemas.microsoft.com/office/word/2010/wordprocessingGroup" xmlns:wpi="http://schemas.microsoft.com/office/word/2010/wordprocessingInk" xmlns:wne="http://schemas.microsoft.com/office/word/2006/wordml" xmlns:wps="http://schemas.microsoft.com/office/word/2010/wordprocessingShape" mc:Ignorable="w14 w15 w16se w16cid wp14">
+  <w:endnote w:type="separator" w:id="-1">
+    <w:p>
+      <w:r>
+        <w:separator/>
+      </w:r>
+    </w:p>
+  </w:endnote>
+  <w:endnote w:type="continuationSeparator" w:id="0">
+    <w:p>
+      <w:r>
+        <w:continuationSeparator/>
+      </w:r>
+    </w:p>
+  </w:endnote>
+</w:endnotes>
+</file>
+
+<file path=word/footer1.xml><?xml version="1.0" encoding="utf-8"?>
+<w:ftr xmlns:wpc="http://schemas.microsoft.com/office/word/2010/wordprocessingCanvas" xmlns:cx="http://schemas.microsoft.com/office/drawing/2014/chartex" xmlns:cx1="http://schemas.microsoft.com/office/drawing/2015/9/8/chartex" xmlns:cx2="http://schemas.microsoft.com/office/drawing/2015/10/21/chartex" xmlns:cx3="http://schemas.microsoft.com/office/drawing/2016/5/9/chartex" xmlns:cx4="http://schemas.microsoft.com/office/drawing/2016/5/10/chartex" xmlns:cx5="http://schemas.microsoft.com/office/drawing/2016/5/11/chartex" xmlns:cx6="http://schemas.microsoft.com/office/drawing/2016/5/12/chartex" xmlns:cx7="http://schemas.microsoft.com/office/drawing/2016/5/13/chartex" xmlns:cx8="http://schemas.microsoft.com/office/drawing/2016/5/14/chartex" xmlns:mc="http://schemas.openxmlformats.org/markup-compatibility/2006" xmlns:aink="http://schemas.microsoft.com/office/drawing/2016/ink" xmlns:am3d="http://schemas.microsoft.com/office/drawing/2017/model3d" xmlns:o="urn:schemas-microsoft-com:office:office" xmlns:r="http://schemas.openxmlformats.org/officeDocument/2006/relationships" xmlns:m="http://schemas.openxmlformats.org/officeDocument/2006/math" xmlns:v="urn:schemas-microsoft-com:vml" xmlns:wp14="http://schemas.microsoft.com/office/word/2010/wordprocessingDrawing" xmlns:wp="http://schemas.openxmlformats.org/drawingml/2006/wordprocessingDrawing" xmlns:w10="urn:schemas-microsoft-com:office:word" xmlns:w="http://schemas.openxmlformats.org/wordprocessingml/2006/main" xmlns:w14="http://schemas.microsoft.com/office/word/2010/wordml" xmlns:w15="http://schemas.microsoft.com/office/word/2012/wordml" xmlns:w16cid="http://schemas.microsoft.com/office/word/2016/wordml/cid" xmlns:w16se="http://schemas.microsoft.com/office/word/2015/wordml/symex" xmlns:wpg="http://schemas.microsoft.com/office/word/2010/wordprocessingGroup" xmlns:wpi="http://schemas.microsoft.com/office/word/2010/wordprocessingInk" xmlns:wne="http://schemas.microsoft.com/office/word/2006/wordml" xmlns:wps="http://schemas.microsoft.com/office/word/2010/wordprocessingShape" mc:Ignorable="w14 w15 w16se w16cid wp14">
+  <w:sdt>
+    <w:sdtPr>
+      <w:id w:val="1313370545"/>
+      <w:docPartObj>
+        <w:docPartGallery w:val="Page Numbers (Bottom of Page)"/>
+        <w:docPartUnique/>
+      </w:docPartObj>
+    </w:sdtPr>
+    <w:sdtContent>
+      <w:p>
+        <w:pPr>
+          <w:pStyle w:val="Stopka"/>
+          <w:jc w:val="center"/>
+        </w:pPr>
+        <w:r>
+          <w:fldChar w:fldCharType="begin"/>
+        </w:r>
+        <w:r>
+          <w:instrText>PAGE   \* MERGEFORMAT</w:instrText>
+        </w:r>
+        <w:r>
+          <w:fldChar w:fldCharType="separate"/>
+        </w:r>
+        <w:r>
+          <w:rPr>
+            <w:lang w:val="pl-PL"/>
+          </w:rPr>
+          <w:t>2</w:t>
+        </w:r>
+        <w:r>
+          <w:fldChar w:fldCharType="end"/>
+        </w:r>
+      </w:p>
+    </w:sdtContent>
+  </w:sdt>
+  <w:p>
+    <w:pPr>
+      <w:pStyle w:val="Stopka"/>
+    </w:pPr>
+  </w:p>
+</w:ftr>
+</file>
+
+<file path=word/footnotes.xml><?xml version="1.0" encoding="utf-8"?>
+<w:footnotes xmlns:wpc="http://schemas.microsoft.com/office/word/2010/wordprocessingCanvas" xmlns:cx="http://schemas.microsoft.com/office/drawing/2014/chartex" xmlns:cx1="http://schemas.microsoft.com/office/drawing/2015/9/8/chartex" xmlns:cx2="http://schemas.microsoft.com/office/drawing/2015/10/21/chartex" xmlns:cx3="http://schemas.microsoft.com/office/drawing/2016/5/9/chartex" xmlns:cx4="http://schemas.microsoft.com/office/drawing/2016/5/10/chartex" xmlns:cx5="http://schemas.microsoft.com/office/drawing/2016/5/11/chartex" xmlns:cx6="http://schemas.microsoft.com/office/drawing/2016/5/12/chartex" xmlns:cx7="http://schemas.microsoft.com/office/drawing/2016/5/13/chartex" xmlns:cx8="http://schemas.microsoft.com/office/drawing/2016/5/14/chartex" xmlns:mc="http://schemas.openxmlformats.org/markup-compatibility/2006" xmlns:aink="http://schemas.microsoft.com/office/drawing/2016/ink" xmlns:am3d="http://schemas.microsoft.com/office/drawing/2017/model3d" xmlns:o="urn:schemas-microsoft-com:office:office" xmlns:r="http://schemas.openxmlformats.org/officeDocument/2006/relationships" xmlns:m="http://schemas.openxmlformats.org/officeDocument/2006/math" xmlns:v="urn:schemas-microsoft-com:vml" xmlns:wp14="http://schemas.microsoft.com/office/word/2010/wordprocessingDrawing" xmlns:wp="http://schemas.openxmlformats.org/drawingml/2006/wordprocessingDrawing" xmlns:w10="urn:schemas-microsoft-com:office:word" xmlns:w="http://schemas.openxmlformats.org/wordprocessingml/2006/main" xmlns:w14="http://schemas.microsoft.com/office/word/2010/wordml" xmlns:w15="http://schemas.microsoft.com/office/word/2012/wordml" xmlns:w16cid="http://schemas.microsoft.com/office/word/2016/wordml/cid" xmlns:w16se="http://schemas.microsoft.com/office/word/2015/wordml/symex" xmlns:wpg="http://schemas.microsoft.com/office/word/2010/wordprocessingGroup" xmlns:wpi="http://schemas.microsoft.com/office/word/2010/wordprocessingInk" xmlns:wne="http://schemas.microsoft.com/office/word/2006/wordml" xmlns:wps="http://schemas.microsoft.com/office/word/2010/wordprocessingShape" mc:Ignorable="w14 w15 w16se w16cid wp14">
+  <w:footnote w:type="separator" w:id="-1">
+    <w:p>
+      <w:r>
+        <w:separator/>
+      </w:r>
+    </w:p>
+  </w:footnote>
+  <w:footnote w:type="continuationSeparator" w:id="0">
+    <w:p>
+      <w:r>
+        <w:continuationSeparator/>
+      </w:r>
+    </w:p>
+  </w:footnote>
+</w:footnotes>
 </file>
 
 <file path=word/numbering.xml><?xml version="1.0" encoding="utf-8"?>
@@ -6481,6 +7256,95 @@
     </w:lvl>
   </w:abstractNum>
   <w:abstractNum w:abstractNumId="1" w15:restartNumberingAfterBreak="0">
+    <w:nsid w:val="010C4EDD"/>
+    <w:multiLevelType w:val="hybridMultilevel"/>
+    <w:tmpl w:val="EC540C88"/>
+    <w:lvl w:ilvl="0" w:tplc="04150011">
+      <w:start w:val="1"/>
+      <w:numFmt w:val="decimal"/>
+      <w:lvlText w:val="%1)"/>
+      <w:lvlJc w:val="left"/>
+      <w:pPr>
+        <w:ind w:left="720" w:hanging="360"/>
+      </w:pPr>
+      <w:rPr>
+        <w:rFonts w:hint="default"/>
+      </w:rPr>
+    </w:lvl>
+    <w:lvl w:ilvl="1" w:tplc="04150019" w:tentative="1">
+      <w:start w:val="1"/>
+      <w:numFmt w:val="lowerLetter"/>
+      <w:lvlText w:val="%2."/>
+      <w:lvlJc w:val="left"/>
+      <w:pPr>
+        <w:ind w:left="1440" w:hanging="360"/>
+      </w:pPr>
+    </w:lvl>
+    <w:lvl w:ilvl="2" w:tplc="0415001B" w:tentative="1">
+      <w:start w:val="1"/>
+      <w:numFmt w:val="lowerRoman"/>
+      <w:lvlText w:val="%3."/>
+      <w:lvlJc w:val="right"/>
+      <w:pPr>
+        <w:ind w:left="2160" w:hanging="180"/>
+      </w:pPr>
+    </w:lvl>
+    <w:lvl w:ilvl="3" w:tplc="0415000F" w:tentative="1">
+      <w:start w:val="1"/>
+      <w:numFmt w:val="decimal"/>
+      <w:lvlText w:val="%4."/>
+      <w:lvlJc w:val="left"/>
+      <w:pPr>
+        <w:ind w:left="2880" w:hanging="360"/>
+      </w:pPr>
+    </w:lvl>
+    <w:lvl w:ilvl="4" w:tplc="04150019" w:tentative="1">
+      <w:start w:val="1"/>
+      <w:numFmt w:val="lowerLetter"/>
+      <w:lvlText w:val="%5."/>
+      <w:lvlJc w:val="left"/>
+      <w:pPr>
+        <w:ind w:left="3600" w:hanging="360"/>
+      </w:pPr>
+    </w:lvl>
+    <w:lvl w:ilvl="5" w:tplc="0415001B" w:tentative="1">
+      <w:start w:val="1"/>
+      <w:numFmt w:val="lowerRoman"/>
+      <w:lvlText w:val="%6."/>
+      <w:lvlJc w:val="right"/>
+      <w:pPr>
+        <w:ind w:left="4320" w:hanging="180"/>
+      </w:pPr>
+    </w:lvl>
+    <w:lvl w:ilvl="6" w:tplc="0415000F" w:tentative="1">
+      <w:start w:val="1"/>
+      <w:numFmt w:val="decimal"/>
+      <w:lvlText w:val="%7."/>
+      <w:lvlJc w:val="left"/>
+      <w:pPr>
+        <w:ind w:left="5040" w:hanging="360"/>
+      </w:pPr>
+    </w:lvl>
+    <w:lvl w:ilvl="7" w:tplc="04150019" w:tentative="1">
+      <w:start w:val="1"/>
+      <w:numFmt w:val="lowerLetter"/>
+      <w:lvlText w:val="%8."/>
+      <w:lvlJc w:val="left"/>
+      <w:pPr>
+        <w:ind w:left="5760" w:hanging="360"/>
+      </w:pPr>
+    </w:lvl>
+    <w:lvl w:ilvl="8" w:tplc="0415001B" w:tentative="1">
+      <w:start w:val="1"/>
+      <w:numFmt w:val="lowerRoman"/>
+      <w:lvlText w:val="%9."/>
+      <w:lvlJc w:val="right"/>
+      <w:pPr>
+        <w:ind w:left="6480" w:hanging="180"/>
+      </w:pPr>
+    </w:lvl>
+  </w:abstractNum>
+  <w:abstractNum w:abstractNumId="2" w15:restartNumberingAfterBreak="0">
     <w:nsid w:val="02B333E8"/>
     <w:multiLevelType w:val="multilevel"/>
     <w:tmpl w:val="19C03C30"/>
@@ -6592,7 +7456,7 @@
       </w:rPr>
     </w:lvl>
   </w:abstractNum>
-  <w:abstractNum w:abstractNumId="2" w15:restartNumberingAfterBreak="0">
+  <w:abstractNum w:abstractNumId="3" w15:restartNumberingAfterBreak="0">
     <w:nsid w:val="0487548E"/>
     <w:multiLevelType w:val="multilevel"/>
     <w:tmpl w:val="219EFD44"/>
@@ -6705,7 +7569,7 @@
       </w:rPr>
     </w:lvl>
   </w:abstractNum>
-  <w:abstractNum w:abstractNumId="3" w15:restartNumberingAfterBreak="0">
+  <w:abstractNum w:abstractNumId="4" w15:restartNumberingAfterBreak="0">
     <w:nsid w:val="05A70F23"/>
     <w:multiLevelType w:val="multilevel"/>
     <w:tmpl w:val="19C03C30"/>
@@ -6817,7 +7681,120 @@
       </w:rPr>
     </w:lvl>
   </w:abstractNum>
-  <w:abstractNum w:abstractNumId="4" w15:restartNumberingAfterBreak="0">
+  <w:abstractNum w:abstractNumId="5" w15:restartNumberingAfterBreak="0">
+    <w:nsid w:val="061D3F85"/>
+    <w:multiLevelType w:val="hybridMultilevel"/>
+    <w:tmpl w:val="27C2B93C"/>
+    <w:lvl w:ilvl="0" w:tplc="04150001">
+      <w:start w:val="1"/>
+      <w:numFmt w:val="bullet"/>
+      <w:lvlText w:val=""/>
+      <w:lvlJc w:val="left"/>
+      <w:pPr>
+        <w:ind w:left="720" w:hanging="360"/>
+      </w:pPr>
+      <w:rPr>
+        <w:rFonts w:ascii="Symbol" w:hAnsi="Symbol" w:hint="default"/>
+      </w:rPr>
+    </w:lvl>
+    <w:lvl w:ilvl="1" w:tplc="04150003" w:tentative="1">
+      <w:start w:val="1"/>
+      <w:numFmt w:val="bullet"/>
+      <w:lvlText w:val="o"/>
+      <w:lvlJc w:val="left"/>
+      <w:pPr>
+        <w:ind w:left="1440" w:hanging="360"/>
+      </w:pPr>
+      <w:rPr>
+        <w:rFonts w:ascii="Courier New" w:hAnsi="Courier New" w:cs="Courier New" w:hint="default"/>
+      </w:rPr>
+    </w:lvl>
+    <w:lvl w:ilvl="2" w:tplc="04150005" w:tentative="1">
+      <w:start w:val="1"/>
+      <w:numFmt w:val="bullet"/>
+      <w:lvlText w:val=""/>
+      <w:lvlJc w:val="left"/>
+      <w:pPr>
+        <w:ind w:left="2160" w:hanging="360"/>
+      </w:pPr>
+      <w:rPr>
+        <w:rFonts w:ascii="Wingdings" w:hAnsi="Wingdings" w:hint="default"/>
+      </w:rPr>
+    </w:lvl>
+    <w:lvl w:ilvl="3" w:tplc="04150001" w:tentative="1">
+      <w:start w:val="1"/>
+      <w:numFmt w:val="bullet"/>
+      <w:lvlText w:val=""/>
+      <w:lvlJc w:val="left"/>
+      <w:pPr>
+        <w:ind w:left="2880" w:hanging="360"/>
+      </w:pPr>
+      <w:rPr>
+        <w:rFonts w:ascii="Symbol" w:hAnsi="Symbol" w:hint="default"/>
+      </w:rPr>
+    </w:lvl>
+    <w:lvl w:ilvl="4" w:tplc="04150003" w:tentative="1">
+      <w:start w:val="1"/>
+      <w:numFmt w:val="bullet"/>
+      <w:lvlText w:val="o"/>
+      <w:lvlJc w:val="left"/>
+      <w:pPr>
+        <w:ind w:left="3600" w:hanging="360"/>
+      </w:pPr>
+      <w:rPr>
+        <w:rFonts w:ascii="Courier New" w:hAnsi="Courier New" w:cs="Courier New" w:hint="default"/>
+      </w:rPr>
+    </w:lvl>
+    <w:lvl w:ilvl="5" w:tplc="04150005" w:tentative="1">
+      <w:start w:val="1"/>
+      <w:numFmt w:val="bullet"/>
+      <w:lvlText w:val=""/>
+      <w:lvlJc w:val="left"/>
+      <w:pPr>
+        <w:ind w:left="4320" w:hanging="360"/>
+      </w:pPr>
+      <w:rPr>
+        <w:rFonts w:ascii="Wingdings" w:hAnsi="Wingdings" w:hint="default"/>
+      </w:rPr>
+    </w:lvl>
+    <w:lvl w:ilvl="6" w:tplc="04150001" w:tentative="1">
+      <w:start w:val="1"/>
+      <w:numFmt w:val="bullet"/>
+      <w:lvlText w:val=""/>
+      <w:lvlJc w:val="left"/>
+      <w:pPr>
+        <w:ind w:left="5040" w:hanging="360"/>
+      </w:pPr>
+      <w:rPr>
+        <w:rFonts w:ascii="Symbol" w:hAnsi="Symbol" w:hint="default"/>
+      </w:rPr>
+    </w:lvl>
+    <w:lvl w:ilvl="7" w:tplc="04150003" w:tentative="1">
+      <w:start w:val="1"/>
+      <w:numFmt w:val="bullet"/>
+      <w:lvlText w:val="o"/>
+      <w:lvlJc w:val="left"/>
+      <w:pPr>
+        <w:ind w:left="5760" w:hanging="360"/>
+      </w:pPr>
+      <w:rPr>
+        <w:rFonts w:ascii="Courier New" w:hAnsi="Courier New" w:cs="Courier New" w:hint="default"/>
+      </w:rPr>
+    </w:lvl>
+    <w:lvl w:ilvl="8" w:tplc="04150005" w:tentative="1">
+      <w:start w:val="1"/>
+      <w:numFmt w:val="bullet"/>
+      <w:lvlText w:val=""/>
+      <w:lvlJc w:val="left"/>
+      <w:pPr>
+        <w:ind w:left="6480" w:hanging="360"/>
+      </w:pPr>
+      <w:rPr>
+        <w:rFonts w:ascii="Wingdings" w:hAnsi="Wingdings" w:hint="default"/>
+      </w:rPr>
+    </w:lvl>
+  </w:abstractNum>
+  <w:abstractNum w:abstractNumId="6" w15:restartNumberingAfterBreak="0">
     <w:nsid w:val="152854AD"/>
     <w:multiLevelType w:val="multilevel"/>
     <w:tmpl w:val="694857D2"/>
@@ -6929,7 +7906,96 @@
       </w:rPr>
     </w:lvl>
   </w:abstractNum>
-  <w:abstractNum w:abstractNumId="5" w15:restartNumberingAfterBreak="0">
+  <w:abstractNum w:abstractNumId="7" w15:restartNumberingAfterBreak="0">
+    <w:nsid w:val="17D87910"/>
+    <w:multiLevelType w:val="hybridMultilevel"/>
+    <w:tmpl w:val="5532E862"/>
+    <w:lvl w:ilvl="0" w:tplc="04150011">
+      <w:start w:val="1"/>
+      <w:numFmt w:val="decimal"/>
+      <w:lvlText w:val="%1)"/>
+      <w:lvlJc w:val="left"/>
+      <w:pPr>
+        <w:ind w:left="720" w:hanging="360"/>
+      </w:pPr>
+      <w:rPr>
+        <w:rFonts w:hint="default"/>
+      </w:rPr>
+    </w:lvl>
+    <w:lvl w:ilvl="1" w:tplc="04150019" w:tentative="1">
+      <w:start w:val="1"/>
+      <w:numFmt w:val="lowerLetter"/>
+      <w:lvlText w:val="%2."/>
+      <w:lvlJc w:val="left"/>
+      <w:pPr>
+        <w:ind w:left="1440" w:hanging="360"/>
+      </w:pPr>
+    </w:lvl>
+    <w:lvl w:ilvl="2" w:tplc="0415001B" w:tentative="1">
+      <w:start w:val="1"/>
+      <w:numFmt w:val="lowerRoman"/>
+      <w:lvlText w:val="%3."/>
+      <w:lvlJc w:val="right"/>
+      <w:pPr>
+        <w:ind w:left="2160" w:hanging="180"/>
+      </w:pPr>
+    </w:lvl>
+    <w:lvl w:ilvl="3" w:tplc="0415000F" w:tentative="1">
+      <w:start w:val="1"/>
+      <w:numFmt w:val="decimal"/>
+      <w:lvlText w:val="%4."/>
+      <w:lvlJc w:val="left"/>
+      <w:pPr>
+        <w:ind w:left="2880" w:hanging="360"/>
+      </w:pPr>
+    </w:lvl>
+    <w:lvl w:ilvl="4" w:tplc="04150019" w:tentative="1">
+      <w:start w:val="1"/>
+      <w:numFmt w:val="lowerLetter"/>
+      <w:lvlText w:val="%5."/>
+      <w:lvlJc w:val="left"/>
+      <w:pPr>
+        <w:ind w:left="3600" w:hanging="360"/>
+      </w:pPr>
+    </w:lvl>
+    <w:lvl w:ilvl="5" w:tplc="0415001B" w:tentative="1">
+      <w:start w:val="1"/>
+      <w:numFmt w:val="lowerRoman"/>
+      <w:lvlText w:val="%6."/>
+      <w:lvlJc w:val="right"/>
+      <w:pPr>
+        <w:ind w:left="4320" w:hanging="180"/>
+      </w:pPr>
+    </w:lvl>
+    <w:lvl w:ilvl="6" w:tplc="0415000F" w:tentative="1">
+      <w:start w:val="1"/>
+      <w:numFmt w:val="decimal"/>
+      <w:lvlText w:val="%7."/>
+      <w:lvlJc w:val="left"/>
+      <w:pPr>
+        <w:ind w:left="5040" w:hanging="360"/>
+      </w:pPr>
+    </w:lvl>
+    <w:lvl w:ilvl="7" w:tplc="04150019" w:tentative="1">
+      <w:start w:val="1"/>
+      <w:numFmt w:val="lowerLetter"/>
+      <w:lvlText w:val="%8."/>
+      <w:lvlJc w:val="left"/>
+      <w:pPr>
+        <w:ind w:left="5760" w:hanging="360"/>
+      </w:pPr>
+    </w:lvl>
+    <w:lvl w:ilvl="8" w:tplc="0415001B" w:tentative="1">
+      <w:start w:val="1"/>
+      <w:numFmt w:val="lowerRoman"/>
+      <w:lvlText w:val="%9."/>
+      <w:lvlJc w:val="right"/>
+      <w:pPr>
+        <w:ind w:left="6480" w:hanging="180"/>
+      </w:pPr>
+    </w:lvl>
+  </w:abstractNum>
+  <w:abstractNum w:abstractNumId="8" w15:restartNumberingAfterBreak="0">
     <w:nsid w:val="1A210990"/>
     <w:multiLevelType w:val="multilevel"/>
     <w:tmpl w:val="19C03C30"/>
@@ -7041,10 +8107,10 @@
       </w:rPr>
     </w:lvl>
   </w:abstractNum>
-  <w:abstractNum w:abstractNumId="6" w15:restartNumberingAfterBreak="0">
+  <w:abstractNum w:abstractNumId="9" w15:restartNumberingAfterBreak="0">
     <w:nsid w:val="2298513D"/>
     <w:multiLevelType w:val="multilevel"/>
-    <w:tmpl w:val="CB645F06"/>
+    <w:tmpl w:val="BC36EA24"/>
     <w:lvl w:ilvl="0">
       <w:numFmt w:val="decimal"/>
       <w:lvlText w:val="%1."/>
@@ -7066,6 +8132,7 @@
       </w:pPr>
       <w:rPr>
         <w:rFonts w:ascii="Symbol" w:hAnsi="Symbol" w:hint="default"/>
+        <w:color w:val="auto"/>
       </w:rPr>
     </w:lvl>
     <w:lvl w:ilvl="2">
@@ -7153,7 +8220,7 @@
       </w:rPr>
     </w:lvl>
   </w:abstractNum>
-  <w:abstractNum w:abstractNumId="7" w15:restartNumberingAfterBreak="0">
+  <w:abstractNum w:abstractNumId="10" w15:restartNumberingAfterBreak="0">
     <w:nsid w:val="2A1071C1"/>
     <w:multiLevelType w:val="multilevel"/>
     <w:tmpl w:val="3AD4213A"/>
@@ -7266,7 +8333,7 @@
       </w:rPr>
     </w:lvl>
   </w:abstractNum>
-  <w:abstractNum w:abstractNumId="8" w15:restartNumberingAfterBreak="0">
+  <w:abstractNum w:abstractNumId="11" w15:restartNumberingAfterBreak="0">
     <w:nsid w:val="2A5E0A20"/>
     <w:multiLevelType w:val="multilevel"/>
     <w:tmpl w:val="219EFD44"/>
@@ -7379,7 +8446,120 @@
       </w:rPr>
     </w:lvl>
   </w:abstractNum>
-  <w:abstractNum w:abstractNumId="9" w15:restartNumberingAfterBreak="0">
+  <w:abstractNum w:abstractNumId="12" w15:restartNumberingAfterBreak="0">
+    <w:nsid w:val="2DF53B7A"/>
+    <w:multiLevelType w:val="hybridMultilevel"/>
+    <w:tmpl w:val="DDE885F0"/>
+    <w:lvl w:ilvl="0" w:tplc="04150001">
+      <w:start w:val="1"/>
+      <w:numFmt w:val="bullet"/>
+      <w:lvlText w:val=""/>
+      <w:lvlJc w:val="left"/>
+      <w:pPr>
+        <w:ind w:left="720" w:hanging="360"/>
+      </w:pPr>
+      <w:rPr>
+        <w:rFonts w:ascii="Symbol" w:hAnsi="Symbol" w:hint="default"/>
+      </w:rPr>
+    </w:lvl>
+    <w:lvl w:ilvl="1" w:tplc="04150003" w:tentative="1">
+      <w:start w:val="1"/>
+      <w:numFmt w:val="bullet"/>
+      <w:lvlText w:val="o"/>
+      <w:lvlJc w:val="left"/>
+      <w:pPr>
+        <w:ind w:left="1440" w:hanging="360"/>
+      </w:pPr>
+      <w:rPr>
+        <w:rFonts w:ascii="Courier New" w:hAnsi="Courier New" w:cs="Courier New" w:hint="default"/>
+      </w:rPr>
+    </w:lvl>
+    <w:lvl w:ilvl="2" w:tplc="04150005" w:tentative="1">
+      <w:start w:val="1"/>
+      <w:numFmt w:val="bullet"/>
+      <w:lvlText w:val=""/>
+      <w:lvlJc w:val="left"/>
+      <w:pPr>
+        <w:ind w:left="2160" w:hanging="360"/>
+      </w:pPr>
+      <w:rPr>
+        <w:rFonts w:ascii="Wingdings" w:hAnsi="Wingdings" w:hint="default"/>
+      </w:rPr>
+    </w:lvl>
+    <w:lvl w:ilvl="3" w:tplc="04150001" w:tentative="1">
+      <w:start w:val="1"/>
+      <w:numFmt w:val="bullet"/>
+      <w:lvlText w:val=""/>
+      <w:lvlJc w:val="left"/>
+      <w:pPr>
+        <w:ind w:left="2880" w:hanging="360"/>
+      </w:pPr>
+      <w:rPr>
+        <w:rFonts w:ascii="Symbol" w:hAnsi="Symbol" w:hint="default"/>
+      </w:rPr>
+    </w:lvl>
+    <w:lvl w:ilvl="4" w:tplc="04150003" w:tentative="1">
+      <w:start w:val="1"/>
+      <w:numFmt w:val="bullet"/>
+      <w:lvlText w:val="o"/>
+      <w:lvlJc w:val="left"/>
+      <w:pPr>
+        <w:ind w:left="3600" w:hanging="360"/>
+      </w:pPr>
+      <w:rPr>
+        <w:rFonts w:ascii="Courier New" w:hAnsi="Courier New" w:cs="Courier New" w:hint="default"/>
+      </w:rPr>
+    </w:lvl>
+    <w:lvl w:ilvl="5" w:tplc="04150005" w:tentative="1">
+      <w:start w:val="1"/>
+      <w:numFmt w:val="bullet"/>
+      <w:lvlText w:val=""/>
+      <w:lvlJc w:val="left"/>
+      <w:pPr>
+        <w:ind w:left="4320" w:hanging="360"/>
+      </w:pPr>
+      <w:rPr>
+        <w:rFonts w:ascii="Wingdings" w:hAnsi="Wingdings" w:hint="default"/>
+      </w:rPr>
+    </w:lvl>
+    <w:lvl w:ilvl="6" w:tplc="04150001" w:tentative="1">
+      <w:start w:val="1"/>
+      <w:numFmt w:val="bullet"/>
+      <w:lvlText w:val=""/>
+      <w:lvlJc w:val="left"/>
+      <w:pPr>
+        <w:ind w:left="5040" w:hanging="360"/>
+      </w:pPr>
+      <w:rPr>
+        <w:rFonts w:ascii="Symbol" w:hAnsi="Symbol" w:hint="default"/>
+      </w:rPr>
+    </w:lvl>
+    <w:lvl w:ilvl="7" w:tplc="04150003" w:tentative="1">
+      <w:start w:val="1"/>
+      <w:numFmt w:val="bullet"/>
+      <w:lvlText w:val="o"/>
+      <w:lvlJc w:val="left"/>
+      <w:pPr>
+        <w:ind w:left="5760" w:hanging="360"/>
+      </w:pPr>
+      <w:rPr>
+        <w:rFonts w:ascii="Courier New" w:hAnsi="Courier New" w:cs="Courier New" w:hint="default"/>
+      </w:rPr>
+    </w:lvl>
+    <w:lvl w:ilvl="8" w:tplc="04150005" w:tentative="1">
+      <w:start w:val="1"/>
+      <w:numFmt w:val="bullet"/>
+      <w:lvlText w:val=""/>
+      <w:lvlJc w:val="left"/>
+      <w:pPr>
+        <w:ind w:left="6480" w:hanging="360"/>
+      </w:pPr>
+      <w:rPr>
+        <w:rFonts w:ascii="Wingdings" w:hAnsi="Wingdings" w:hint="default"/>
+      </w:rPr>
+    </w:lvl>
+  </w:abstractNum>
+  <w:abstractNum w:abstractNumId="13" w15:restartNumberingAfterBreak="0">
     <w:nsid w:val="2E04029F"/>
     <w:multiLevelType w:val="multilevel"/>
     <w:tmpl w:val="694857D2"/>
@@ -7491,7 +8671,7 @@
       </w:rPr>
     </w:lvl>
   </w:abstractNum>
-  <w:abstractNum w:abstractNumId="10" w15:restartNumberingAfterBreak="0">
+  <w:abstractNum w:abstractNumId="14" w15:restartNumberingAfterBreak="0">
     <w:nsid w:val="3588666B"/>
     <w:multiLevelType w:val="multilevel"/>
     <w:tmpl w:val="19C03C30"/>
@@ -7603,7 +8783,7 @@
       </w:rPr>
     </w:lvl>
   </w:abstractNum>
-  <w:abstractNum w:abstractNumId="11" w15:restartNumberingAfterBreak="0">
+  <w:abstractNum w:abstractNumId="15" w15:restartNumberingAfterBreak="0">
     <w:nsid w:val="403C7992"/>
     <w:multiLevelType w:val="hybridMultilevel"/>
     <w:tmpl w:val="441AEC1A"/>
@@ -7716,7 +8896,7 @@
       </w:rPr>
     </w:lvl>
   </w:abstractNum>
-  <w:abstractNum w:abstractNumId="12" w15:restartNumberingAfterBreak="0">
+  <w:abstractNum w:abstractNumId="16" w15:restartNumberingAfterBreak="0">
     <w:nsid w:val="46572BA8"/>
     <w:multiLevelType w:val="multilevel"/>
     <w:tmpl w:val="219EFD44"/>
@@ -7829,7 +9009,7 @@
       </w:rPr>
     </w:lvl>
   </w:abstractNum>
-  <w:abstractNum w:abstractNumId="13" w15:restartNumberingAfterBreak="0">
+  <w:abstractNum w:abstractNumId="17" w15:restartNumberingAfterBreak="0">
     <w:nsid w:val="4CA5170A"/>
     <w:multiLevelType w:val="hybridMultilevel"/>
     <w:tmpl w:val="289C4842"/>
@@ -7942,7 +9122,7 @@
       </w:rPr>
     </w:lvl>
   </w:abstractNum>
-  <w:abstractNum w:abstractNumId="14" w15:restartNumberingAfterBreak="0">
+  <w:abstractNum w:abstractNumId="18" w15:restartNumberingAfterBreak="0">
     <w:nsid w:val="5044084C"/>
     <w:multiLevelType w:val="hybridMultilevel"/>
     <w:tmpl w:val="93244302"/>
@@ -8054,7 +9234,120 @@
       </w:rPr>
     </w:lvl>
   </w:abstractNum>
-  <w:abstractNum w:abstractNumId="15" w15:restartNumberingAfterBreak="0">
+  <w:abstractNum w:abstractNumId="19" w15:restartNumberingAfterBreak="0">
+    <w:nsid w:val="54592D15"/>
+    <w:multiLevelType w:val="hybridMultilevel"/>
+    <w:tmpl w:val="71CAE426"/>
+    <w:lvl w:ilvl="0" w:tplc="04150001">
+      <w:start w:val="1"/>
+      <w:numFmt w:val="bullet"/>
+      <w:lvlText w:val=""/>
+      <w:lvlJc w:val="left"/>
+      <w:pPr>
+        <w:ind w:left="720" w:hanging="360"/>
+      </w:pPr>
+      <w:rPr>
+        <w:rFonts w:ascii="Symbol" w:hAnsi="Symbol" w:hint="default"/>
+      </w:rPr>
+    </w:lvl>
+    <w:lvl w:ilvl="1" w:tplc="04150003" w:tentative="1">
+      <w:start w:val="1"/>
+      <w:numFmt w:val="bullet"/>
+      <w:lvlText w:val="o"/>
+      <w:lvlJc w:val="left"/>
+      <w:pPr>
+        <w:ind w:left="1440" w:hanging="360"/>
+      </w:pPr>
+      <w:rPr>
+        <w:rFonts w:ascii="Courier New" w:hAnsi="Courier New" w:cs="Courier New" w:hint="default"/>
+      </w:rPr>
+    </w:lvl>
+    <w:lvl w:ilvl="2" w:tplc="04150005" w:tentative="1">
+      <w:start w:val="1"/>
+      <w:numFmt w:val="bullet"/>
+      <w:lvlText w:val=""/>
+      <w:lvlJc w:val="left"/>
+      <w:pPr>
+        <w:ind w:left="2160" w:hanging="360"/>
+      </w:pPr>
+      <w:rPr>
+        <w:rFonts w:ascii="Wingdings" w:hAnsi="Wingdings" w:hint="default"/>
+      </w:rPr>
+    </w:lvl>
+    <w:lvl w:ilvl="3" w:tplc="04150001" w:tentative="1">
+      <w:start w:val="1"/>
+      <w:numFmt w:val="bullet"/>
+      <w:lvlText w:val=""/>
+      <w:lvlJc w:val="left"/>
+      <w:pPr>
+        <w:ind w:left="2880" w:hanging="360"/>
+      </w:pPr>
+      <w:rPr>
+        <w:rFonts w:ascii="Symbol" w:hAnsi="Symbol" w:hint="default"/>
+      </w:rPr>
+    </w:lvl>
+    <w:lvl w:ilvl="4" w:tplc="04150003" w:tentative="1">
+      <w:start w:val="1"/>
+      <w:numFmt w:val="bullet"/>
+      <w:lvlText w:val="o"/>
+      <w:lvlJc w:val="left"/>
+      <w:pPr>
+        <w:ind w:left="3600" w:hanging="360"/>
+      </w:pPr>
+      <w:rPr>
+        <w:rFonts w:ascii="Courier New" w:hAnsi="Courier New" w:cs="Courier New" w:hint="default"/>
+      </w:rPr>
+    </w:lvl>
+    <w:lvl w:ilvl="5" w:tplc="04150005" w:tentative="1">
+      <w:start w:val="1"/>
+      <w:numFmt w:val="bullet"/>
+      <w:lvlText w:val=""/>
+      <w:lvlJc w:val="left"/>
+      <w:pPr>
+        <w:ind w:left="4320" w:hanging="360"/>
+      </w:pPr>
+      <w:rPr>
+        <w:rFonts w:ascii="Wingdings" w:hAnsi="Wingdings" w:hint="default"/>
+      </w:rPr>
+    </w:lvl>
+    <w:lvl w:ilvl="6" w:tplc="04150001" w:tentative="1">
+      <w:start w:val="1"/>
+      <w:numFmt w:val="bullet"/>
+      <w:lvlText w:val=""/>
+      <w:lvlJc w:val="left"/>
+      <w:pPr>
+        <w:ind w:left="5040" w:hanging="360"/>
+      </w:pPr>
+      <w:rPr>
+        <w:rFonts w:ascii="Symbol" w:hAnsi="Symbol" w:hint="default"/>
+      </w:rPr>
+    </w:lvl>
+    <w:lvl w:ilvl="7" w:tplc="04150003" w:tentative="1">
+      <w:start w:val="1"/>
+      <w:numFmt w:val="bullet"/>
+      <w:lvlText w:val="o"/>
+      <w:lvlJc w:val="left"/>
+      <w:pPr>
+        <w:ind w:left="5760" w:hanging="360"/>
+      </w:pPr>
+      <w:rPr>
+        <w:rFonts w:ascii="Courier New" w:hAnsi="Courier New" w:cs="Courier New" w:hint="default"/>
+      </w:rPr>
+    </w:lvl>
+    <w:lvl w:ilvl="8" w:tplc="04150005" w:tentative="1">
+      <w:start w:val="1"/>
+      <w:numFmt w:val="bullet"/>
+      <w:lvlText w:val=""/>
+      <w:lvlJc w:val="left"/>
+      <w:pPr>
+        <w:ind w:left="6480" w:hanging="360"/>
+      </w:pPr>
+      <w:rPr>
+        <w:rFonts w:ascii="Wingdings" w:hAnsi="Wingdings" w:hint="default"/>
+      </w:rPr>
+    </w:lvl>
+  </w:abstractNum>
+  <w:abstractNum w:abstractNumId="20" w15:restartNumberingAfterBreak="0">
     <w:nsid w:val="5611254B"/>
     <w:multiLevelType w:val="hybridMultilevel"/>
     <w:tmpl w:val="E28482BE"/>
@@ -8167,7 +9460,7 @@
       </w:rPr>
     </w:lvl>
   </w:abstractNum>
-  <w:abstractNum w:abstractNumId="16" w15:restartNumberingAfterBreak="0">
+  <w:abstractNum w:abstractNumId="21" w15:restartNumberingAfterBreak="0">
     <w:nsid w:val="5A5F2F4C"/>
     <w:multiLevelType w:val="multilevel"/>
     <w:tmpl w:val="8586EB7A"/>
@@ -8280,7 +9573,7 @@
       </w:rPr>
     </w:lvl>
   </w:abstractNum>
-  <w:abstractNum w:abstractNumId="17" w15:restartNumberingAfterBreak="0">
+  <w:abstractNum w:abstractNumId="22" w15:restartNumberingAfterBreak="0">
     <w:nsid w:val="5A6348D9"/>
     <w:multiLevelType w:val="multilevel"/>
     <w:tmpl w:val="04150025"/>
@@ -8375,7 +9668,7 @@
       </w:pPr>
     </w:lvl>
   </w:abstractNum>
-  <w:abstractNum w:abstractNumId="18" w15:restartNumberingAfterBreak="0">
+  <w:abstractNum w:abstractNumId="23" w15:restartNumberingAfterBreak="0">
     <w:nsid w:val="5EC14FAE"/>
     <w:multiLevelType w:val="multilevel"/>
     <w:tmpl w:val="19C03C30"/>
@@ -8487,7 +9780,7 @@
       </w:rPr>
     </w:lvl>
   </w:abstractNum>
-  <w:abstractNum w:abstractNumId="19" w15:restartNumberingAfterBreak="0">
+  <w:abstractNum w:abstractNumId="24" w15:restartNumberingAfterBreak="0">
     <w:nsid w:val="67683D5F"/>
     <w:multiLevelType w:val="hybridMultilevel"/>
     <w:tmpl w:val="F4F2B170"/>
@@ -8600,7 +9893,7 @@
       </w:rPr>
     </w:lvl>
   </w:abstractNum>
-  <w:abstractNum w:abstractNumId="20" w15:restartNumberingAfterBreak="0">
+  <w:abstractNum w:abstractNumId="25" w15:restartNumberingAfterBreak="0">
     <w:nsid w:val="697153D1"/>
     <w:multiLevelType w:val="hybridMultilevel"/>
     <w:tmpl w:val="7B04B744"/>
@@ -8713,7 +10006,7 @@
       </w:rPr>
     </w:lvl>
   </w:abstractNum>
-  <w:abstractNum w:abstractNumId="21" w15:restartNumberingAfterBreak="0">
+  <w:abstractNum w:abstractNumId="26" w15:restartNumberingAfterBreak="0">
     <w:nsid w:val="71B611A4"/>
     <w:multiLevelType w:val="multilevel"/>
     <w:tmpl w:val="19C03C30"/>
@@ -8825,7 +10118,7 @@
       </w:rPr>
     </w:lvl>
   </w:abstractNum>
-  <w:abstractNum w:abstractNumId="22" w15:restartNumberingAfterBreak="0">
+  <w:abstractNum w:abstractNumId="27" w15:restartNumberingAfterBreak="0">
     <w:nsid w:val="77FE2F63"/>
     <w:multiLevelType w:val="multilevel"/>
     <w:tmpl w:val="19C03C30"/>
@@ -8937,7 +10230,7 @@
       </w:rPr>
     </w:lvl>
   </w:abstractNum>
-  <w:abstractNum w:abstractNumId="23" w15:restartNumberingAfterBreak="0">
+  <w:abstractNum w:abstractNumId="28" w15:restartNumberingAfterBreak="0">
     <w:nsid w:val="7AEA33D2"/>
     <w:multiLevelType w:val="hybridMultilevel"/>
     <w:tmpl w:val="5FE2D218"/>
@@ -9053,73 +10346,88 @@
     <w:abstractNumId w:val="0"/>
   </w:num>
   <w:num w:numId="2">
+    <w:abstractNumId w:val="10"/>
+  </w:num>
+  <w:num w:numId="3">
+    <w:abstractNumId w:val="15"/>
+  </w:num>
+  <w:num w:numId="4">
+    <w:abstractNumId w:val="20"/>
+  </w:num>
+  <w:num w:numId="5">
+    <w:abstractNumId w:val="18"/>
+  </w:num>
+  <w:num w:numId="6">
+    <w:abstractNumId w:val="28"/>
+  </w:num>
+  <w:num w:numId="7">
+    <w:abstractNumId w:val="17"/>
+  </w:num>
+  <w:num w:numId="8">
+    <w:abstractNumId w:val="25"/>
+  </w:num>
+  <w:num w:numId="9">
+    <w:abstractNumId w:val="6"/>
+  </w:num>
+  <w:num w:numId="10">
+    <w:abstractNumId w:val="24"/>
+  </w:num>
+  <w:num w:numId="11">
+    <w:abstractNumId w:val="2"/>
+  </w:num>
+  <w:num w:numId="12">
+    <w:abstractNumId w:val="4"/>
+  </w:num>
+  <w:num w:numId="13">
+    <w:abstractNumId w:val="8"/>
+  </w:num>
+  <w:num w:numId="14">
+    <w:abstractNumId w:val="23"/>
+  </w:num>
+  <w:num w:numId="15">
+    <w:abstractNumId w:val="27"/>
+  </w:num>
+  <w:num w:numId="16">
+    <w:abstractNumId w:val="26"/>
+  </w:num>
+  <w:num w:numId="17">
+    <w:abstractNumId w:val="14"/>
+  </w:num>
+  <w:num w:numId="18">
+    <w:abstractNumId w:val="3"/>
+  </w:num>
+  <w:num w:numId="19">
+    <w:abstractNumId w:val="16"/>
+  </w:num>
+  <w:num w:numId="20">
+    <w:abstractNumId w:val="11"/>
+  </w:num>
+  <w:num w:numId="21">
+    <w:abstractNumId w:val="13"/>
+  </w:num>
+  <w:num w:numId="22">
+    <w:abstractNumId w:val="9"/>
+  </w:num>
+  <w:num w:numId="23">
+    <w:abstractNumId w:val="22"/>
+  </w:num>
+  <w:num w:numId="24">
+    <w:abstractNumId w:val="21"/>
+  </w:num>
+  <w:num w:numId="25">
+    <w:abstractNumId w:val="1"/>
+  </w:num>
+  <w:num w:numId="26">
     <w:abstractNumId w:val="7"/>
   </w:num>
-  <w:num w:numId="3">
-    <w:abstractNumId w:val="11"/>
-  </w:num>
-  <w:num w:numId="4">
-    <w:abstractNumId w:val="15"/>
-  </w:num>
-  <w:num w:numId="5">
-    <w:abstractNumId w:val="14"/>
-  </w:num>
-  <w:num w:numId="6">
-    <w:abstractNumId w:val="23"/>
-  </w:num>
-  <w:num w:numId="7">
-    <w:abstractNumId w:val="13"/>
-  </w:num>
-  <w:num w:numId="8">
-    <w:abstractNumId w:val="20"/>
-  </w:num>
-  <w:num w:numId="9">
-    <w:abstractNumId w:val="4"/>
-  </w:num>
-  <w:num w:numId="10">
+  <w:num w:numId="27">
     <w:abstractNumId w:val="19"/>
   </w:num>
-  <w:num w:numId="11">
-    <w:abstractNumId w:val="1"/>
-  </w:num>
-  <w:num w:numId="12">
-    <w:abstractNumId w:val="3"/>
-  </w:num>
-  <w:num w:numId="13">
+  <w:num w:numId="28">
     <w:abstractNumId w:val="5"/>
   </w:num>
-  <w:num w:numId="14">
-    <w:abstractNumId w:val="18"/>
-  </w:num>
-  <w:num w:numId="15">
-    <w:abstractNumId w:val="22"/>
-  </w:num>
-  <w:num w:numId="16">
-    <w:abstractNumId w:val="21"/>
-  </w:num>
-  <w:num w:numId="17">
-    <w:abstractNumId w:val="10"/>
-  </w:num>
-  <w:num w:numId="18">
-    <w:abstractNumId w:val="2"/>
-  </w:num>
-  <w:num w:numId="19">
+  <w:num w:numId="29">
     <w:abstractNumId w:val="12"/>
-  </w:num>
-  <w:num w:numId="20">
-    <w:abstractNumId w:val="8"/>
-  </w:num>
-  <w:num w:numId="21">
-    <w:abstractNumId w:val="9"/>
-  </w:num>
-  <w:num w:numId="22">
-    <w:abstractNumId w:val="6"/>
-  </w:num>
-  <w:num w:numId="23">
-    <w:abstractNumId w:val="17"/>
-  </w:num>
-  <w:num w:numId="24">
-    <w:abstractNumId w:val="16"/>
   </w:num>
 </w:numbering>
 </file>
@@ -9247,6 +10555,7 @@
     <w:lsdException w:name="HTML Sample" w:semiHidden="1" w:unhideWhenUsed="1"/>
     <w:lsdException w:name="HTML Typewriter" w:semiHidden="1" w:unhideWhenUsed="1"/>
     <w:lsdException w:name="HTML Variable" w:semiHidden="1" w:unhideWhenUsed="1"/>
+    <w:lsdException w:name="Normal Table" w:semiHidden="1" w:unhideWhenUsed="1"/>
     <w:lsdException w:name="annotation subject" w:semiHidden="1" w:unhideWhenUsed="1"/>
     <w:lsdException w:name="No List" w:semiHidden="1" w:unhideWhenUsed="1"/>
     <w:lsdException w:name="Outline List 1" w:semiHidden="1" w:unhideWhenUsed="1"/>
@@ -9293,8 +10602,10 @@
     <w:lsdException w:name="Table Subtle 2" w:semiHidden="1" w:unhideWhenUsed="1"/>
     <w:lsdException w:name="Table Web 1" w:semiHidden="1" w:unhideWhenUsed="1"/>
     <w:lsdException w:name="Table Web 2" w:semiHidden="1" w:unhideWhenUsed="1"/>
+    <w:lsdException w:name="Table Web 3" w:semiHidden="1" w:unhideWhenUsed="1"/>
     <w:lsdException w:name="Balloon Text" w:semiHidden="1" w:unhideWhenUsed="1"/>
     <w:lsdException w:name="Table Grid" w:uiPriority="59"/>
+    <w:lsdException w:name="Table Theme" w:semiHidden="1" w:unhideWhenUsed="1"/>
     <w:lsdException w:name="Placeholder Text" w:semiHidden="1"/>
     <w:lsdException w:name="No Spacing" w:uiPriority="1" w:qFormat="1"/>
     <w:lsdException w:name="Light Shading" w:uiPriority="60"/>
@@ -10217,6 +11528,56 @@
       <w:szCs w:val="16"/>
     </w:rPr>
   </w:style>
+  <w:style w:type="paragraph" w:styleId="Nagwek">
+    <w:name w:val="header"/>
+    <w:basedOn w:val="Normalny"/>
+    <w:link w:val="NagwekZnak"/>
+    <w:uiPriority w:val="99"/>
+    <w:unhideWhenUsed/>
+    <w:rsid w:val="00A25E5A"/>
+    <w:pPr>
+      <w:tabs>
+        <w:tab w:val="center" w:pos="4536"/>
+        <w:tab w:val="right" w:pos="9072"/>
+      </w:tabs>
+    </w:pPr>
+  </w:style>
+  <w:style w:type="character" w:customStyle="1" w:styleId="NagwekZnak">
+    <w:name w:val="Nagłówek Znak"/>
+    <w:basedOn w:val="Domylnaczcionkaakapitu"/>
+    <w:link w:val="Nagwek"/>
+    <w:uiPriority w:val="99"/>
+    <w:rsid w:val="00A25E5A"/>
+    <w:rPr>
+      <w:sz w:val="24"/>
+      <w:szCs w:val="24"/>
+    </w:rPr>
+  </w:style>
+  <w:style w:type="paragraph" w:styleId="Stopka">
+    <w:name w:val="footer"/>
+    <w:basedOn w:val="Normalny"/>
+    <w:link w:val="StopkaZnak"/>
+    <w:uiPriority w:val="99"/>
+    <w:unhideWhenUsed/>
+    <w:rsid w:val="00A25E5A"/>
+    <w:pPr>
+      <w:tabs>
+        <w:tab w:val="center" w:pos="4536"/>
+        <w:tab w:val="right" w:pos="9072"/>
+      </w:tabs>
+    </w:pPr>
+  </w:style>
+  <w:style w:type="character" w:customStyle="1" w:styleId="StopkaZnak">
+    <w:name w:val="Stopka Znak"/>
+    <w:basedOn w:val="Domylnaczcionkaakapitu"/>
+    <w:link w:val="Stopka"/>
+    <w:uiPriority w:val="99"/>
+    <w:rsid w:val="00A25E5A"/>
+    <w:rPr>
+      <w:sz w:val="24"/>
+      <w:szCs w:val="24"/>
+    </w:rPr>
+  </w:style>
 </w:styles>
 </file>
 
@@ -10510,7 +11871,7 @@
 </file>
 
 <file path=customXml/itemProps1.xml><?xml version="1.0" encoding="utf-8"?>
-<ds:datastoreItem xmlns:ds="http://schemas.openxmlformats.org/officeDocument/2006/customXml" ds:itemID="{172B3B94-0CC6-4667-9D37-C28FB65BBD4F}">
+<ds:datastoreItem xmlns:ds="http://schemas.openxmlformats.org/officeDocument/2006/customXml" ds:itemID="{C18D2B81-09C1-4663-8BB6-BECA0D37DFE4}">
   <ds:schemaRefs>
     <ds:schemaRef ds:uri="http://schemas.openxmlformats.org/officeDocument/2006/bibliography"/>
   </ds:schemaRefs>

</xml_diff>

<commit_message>
Add point 5.1. General Characteristics by Rozmarynka19
</commit_message>
<xml_diff>
--- a/dokumentacja/Wypozyczalnia pojazdow - dokumentacja.docx
+++ b/dokumentacja/Wypozyczalnia pojazdow - dokumentacja.docx
@@ -3863,7 +3863,7 @@
           <w:bCs/>
           <w:lang w:val="pl-PL"/>
         </w:rPr>
-        <w:t>Kliencie</w:t>
+        <w:t>Konsumencie</w:t>
       </w:r>
       <w:r>
         <w:rPr>
@@ -3919,7 +3919,205 @@
         <w:rPr>
           <w:lang w:val="pl-PL"/>
         </w:rPr>
-        <w:t>zalogowaną lub niezalogowaną;</w:t>
+        <w:t>zalogowaną lub niezalogowaną</w:t>
+      </w:r>
+      <w:r>
+        <w:rPr>
+          <w:lang w:val="pl-PL"/>
+        </w:rPr>
+        <w:t>. W szczególności może być mowa o:</w:t>
+      </w:r>
+    </w:p>
+    <w:p>
+      <w:pPr>
+        <w:pStyle w:val="Akapitzlist"/>
+        <w:numPr>
+          <w:ilvl w:val="1"/>
+          <w:numId w:val="26"/>
+        </w:numPr>
+        <w:rPr>
+          <w:lang w:val="pl-PL"/>
+        </w:rPr>
+      </w:pPr>
+      <w:r>
+        <w:rPr>
+          <w:b/>
+          <w:bCs/>
+          <w:lang w:val="pl-PL"/>
+        </w:rPr>
+        <w:t xml:space="preserve">Administratorze </w:t>
+      </w:r>
+      <w:r>
+        <w:rPr>
+          <w:lang w:val="pl-PL"/>
+        </w:rPr>
+        <w:t>– rozumie się przez to</w:t>
+      </w:r>
+      <w:r>
+        <w:rPr>
+          <w:b/>
+          <w:bCs/>
+          <w:lang w:val="pl-PL"/>
+        </w:rPr>
+        <w:t xml:space="preserve"> </w:t>
+      </w:r>
+      <w:r>
+        <w:rPr>
+          <w:lang w:val="pl-PL"/>
+        </w:rPr>
+        <w:t xml:space="preserve">zalogowaną </w:t>
+      </w:r>
+      <w:r>
+        <w:rPr>
+          <w:lang w:val="pl-PL"/>
+        </w:rPr>
+        <w:t xml:space="preserve">w Systemie </w:t>
+      </w:r>
+      <w:r>
+        <w:rPr>
+          <w:lang w:val="pl-PL"/>
+        </w:rPr>
+        <w:t>osobę na</w:t>
+      </w:r>
+      <w:r>
+        <w:rPr>
+          <w:lang w:val="pl-PL"/>
+        </w:rPr>
+        <w:t xml:space="preserve"> konto właściciela organizacji Systemobiorcy</w:t>
+      </w:r>
+      <w:r>
+        <w:rPr>
+          <w:lang w:val="pl-PL"/>
+        </w:rPr>
+        <w:t>;</w:t>
+      </w:r>
+    </w:p>
+    <w:p>
+      <w:pPr>
+        <w:pStyle w:val="Akapitzlist"/>
+        <w:numPr>
+          <w:ilvl w:val="1"/>
+          <w:numId w:val="26"/>
+        </w:numPr>
+        <w:rPr>
+          <w:lang w:val="pl-PL"/>
+        </w:rPr>
+      </w:pPr>
+      <w:r>
+        <w:rPr>
+          <w:b/>
+          <w:bCs/>
+          <w:lang w:val="pl-PL"/>
+        </w:rPr>
+        <w:t xml:space="preserve">Pracowniku </w:t>
+      </w:r>
+      <w:r>
+        <w:rPr>
+          <w:lang w:val="pl-PL"/>
+        </w:rPr>
+        <w:t xml:space="preserve">– rozumie się przez to zalogowaną </w:t>
+      </w:r>
+      <w:r>
+        <w:rPr>
+          <w:lang w:val="pl-PL"/>
+        </w:rPr>
+        <w:t xml:space="preserve">w Systemie </w:t>
+      </w:r>
+      <w:r>
+        <w:rPr>
+          <w:lang w:val="pl-PL"/>
+        </w:rPr>
+        <w:t xml:space="preserve">osobę na konto pracownika </w:t>
+      </w:r>
+      <w:r>
+        <w:rPr>
+          <w:lang w:val="pl-PL"/>
+        </w:rPr>
+        <w:t>organizacji Systemobiorcy;</w:t>
+      </w:r>
+    </w:p>
+    <w:p>
+      <w:pPr>
+        <w:pStyle w:val="Akapitzlist"/>
+        <w:numPr>
+          <w:ilvl w:val="1"/>
+          <w:numId w:val="26"/>
+        </w:numPr>
+        <w:rPr>
+          <w:lang w:val="pl-PL"/>
+        </w:rPr>
+      </w:pPr>
+      <w:r>
+        <w:rPr>
+          <w:b/>
+          <w:bCs/>
+          <w:lang w:val="pl-PL"/>
+        </w:rPr>
+        <w:t>Kliencie zalogowanym</w:t>
+      </w:r>
+      <w:r>
+        <w:rPr>
+          <w:b/>
+          <w:bCs/>
+          <w:lang w:val="pl-PL"/>
+        </w:rPr>
+        <w:t xml:space="preserve"> </w:t>
+      </w:r>
+      <w:r>
+        <w:rPr>
+          <w:lang w:val="pl-PL"/>
+        </w:rPr>
+        <w:t xml:space="preserve">– rozumie się przez to </w:t>
+      </w:r>
+      <w:r>
+        <w:rPr>
+          <w:lang w:val="pl-PL"/>
+        </w:rPr>
+        <w:t>Konsumenta</w:t>
+      </w:r>
+      <w:r>
+        <w:rPr>
+          <w:lang w:val="pl-PL"/>
+        </w:rPr>
+        <w:t xml:space="preserve"> zalogowanego na swoje prywatne konto</w:t>
+      </w:r>
+      <w:r>
+        <w:rPr>
+          <w:lang w:val="pl-PL"/>
+        </w:rPr>
+        <w:t xml:space="preserve"> w Systemie;</w:t>
+      </w:r>
+    </w:p>
+    <w:p>
+      <w:pPr>
+        <w:pStyle w:val="Akapitzlist"/>
+        <w:numPr>
+          <w:ilvl w:val="1"/>
+          <w:numId w:val="26"/>
+        </w:numPr>
+        <w:rPr>
+          <w:lang w:val="pl-PL"/>
+        </w:rPr>
+      </w:pPr>
+      <w:r>
+        <w:rPr>
+          <w:b/>
+          <w:bCs/>
+          <w:lang w:val="pl-PL"/>
+        </w:rPr>
+        <w:t xml:space="preserve">Kliencie niezalogowanym </w:t>
+      </w:r>
+      <w:r>
+        <w:rPr>
+          <w:lang w:val="pl-PL"/>
+        </w:rPr>
+        <w:t>– rozumie się przez to potencjalnego Konsumenta, który nie ma swojego prywatnego konta w Systemie</w:t>
+      </w:r>
+      <w:r>
+        <w:rPr>
+          <w:lang w:val="pl-PL"/>
+        </w:rPr>
+        <w:t>, ale może korzystać z Systemu w bardzo ograniczony sposób, tj. przeglądać bazę dostępnych pojazdów;</w:t>
       </w:r>
     </w:p>
     <w:p>
@@ -4375,13 +4573,37 @@
           <w:lang w:val="pl-PL"/>
         </w:rPr>
         <w:br/>
-        <w:t>Przed wdrożeniem systemu, proces wypożyczania pojazdu odbywa się osobiście w filii Systemobiorcy. Jest możliwa telefoniczna rezerwacja konkretnego pojazdu, jednakże nadal to wymusza na Kliencie pojawienie się w filii Systemobiorcy.</w:t>
-      </w:r>
-      <w:r>
-        <w:rPr>
-          <w:lang w:val="pl-PL"/>
-        </w:rPr>
-        <w:t xml:space="preserve"> Powyższe wynika z konieczności zweryfikowania Klienta oraz zapłaty za usługę (kartą lub gotówką).</w:t>
+        <w:t xml:space="preserve">Przed wdrożeniem systemu, proces wypożyczania pojazdu odbywa się osobiście w filii Systemobiorcy. Jest możliwa telefoniczna rezerwacja konkretnego pojazdu, jednakże nadal to wymusza na </w:t>
+      </w:r>
+      <w:r>
+        <w:rPr>
+          <w:lang w:val="pl-PL"/>
+        </w:rPr>
+        <w:t>Konsumencie</w:t>
+      </w:r>
+      <w:r>
+        <w:rPr>
+          <w:lang w:val="pl-PL"/>
+        </w:rPr>
+        <w:t xml:space="preserve"> pojawienie się w filii Systemobiorcy.</w:t>
+      </w:r>
+      <w:r>
+        <w:rPr>
+          <w:lang w:val="pl-PL"/>
+        </w:rPr>
+        <w:t xml:space="preserve"> Powyższe wynika z konieczności zweryfikowania </w:t>
+      </w:r>
+      <w:r>
+        <w:rPr>
+          <w:lang w:val="pl-PL"/>
+        </w:rPr>
+        <w:t>Konsumenta</w:t>
+      </w:r>
+      <w:r>
+        <w:rPr>
+          <w:lang w:val="pl-PL"/>
+        </w:rPr>
+        <w:t xml:space="preserve"> oraz zapłaty za usługę (kartą lub gotówką).</w:t>
       </w:r>
       <w:r>
         <w:rPr>
@@ -4393,27 +4615,62 @@
         <w:rPr>
           <w:lang w:val="pl-PL"/>
         </w:rPr>
-        <w:t xml:space="preserve">Systemobiorca umożliwia Klientowi podgląd dostępnych pojazdów w filii poprzez prostą stronę internetową. </w:t>
-      </w:r>
-    </w:p>
-    <w:p>
-      <w:pPr>
-        <w:rPr>
-          <w:lang w:val="pl-PL"/>
-        </w:rPr>
-      </w:pPr>
-      <w:r>
-        <w:rPr>
-          <w:lang w:val="pl-PL"/>
-        </w:rPr>
-        <w:t>Sam Klient zostawia u Systemobiorcy swoje dane osobowe (wraz z numerem PESEL), adres zamieszkania, numer telefonu, adres e-mail.</w:t>
+        <w:t xml:space="preserve">Systemobiorca umożliwia </w:t>
+      </w:r>
+      <w:r>
+        <w:rPr>
+          <w:lang w:val="pl-PL"/>
+        </w:rPr>
+        <w:t>Konsumentowi</w:t>
+      </w:r>
+      <w:r>
+        <w:rPr>
+          <w:lang w:val="pl-PL"/>
+        </w:rPr>
+        <w:t xml:space="preserve"> podgląd dostępnych pojazdów w filii poprzez prostą stronę internetową. </w:t>
+      </w:r>
+    </w:p>
+    <w:p>
+      <w:pPr>
+        <w:rPr>
+          <w:lang w:val="pl-PL"/>
+        </w:rPr>
+      </w:pPr>
+      <w:r>
+        <w:rPr>
+          <w:lang w:val="pl-PL"/>
+        </w:rPr>
+        <w:t xml:space="preserve">Sam </w:t>
+      </w:r>
+      <w:r>
+        <w:rPr>
+          <w:lang w:val="pl-PL"/>
+        </w:rPr>
+        <w:t>Konsument</w:t>
+      </w:r>
+      <w:r>
+        <w:rPr>
+          <w:lang w:val="pl-PL"/>
+        </w:rPr>
+        <w:t xml:space="preserve"> zostawia u Systemobiorcy swoje dane osobowe (wraz z numerem PESEL), adres zamieszkania, numer telefonu, adres e-mail.</w:t>
       </w:r>
       <w:r>
         <w:rPr>
           <w:lang w:val="pl-PL"/>
         </w:rPr>
         <w:br/>
-        <w:t>Klient musi sam monitorować, ile czasu zostało do terminu zwrotu pojazdu.</w:t>
+      </w:r>
+      <w:r>
+        <w:rPr>
+          <w:lang w:val="pl-PL"/>
+        </w:rPr>
+        <w:t>Konsument</w:t>
+      </w:r>
+      <w:r>
+        <w:rPr>
+          <w:lang w:val="pl-PL"/>
+        </w:rPr>
+        <w:t xml:space="preserve"> musi sam monitorować, ile czasu zostało do terminu zwrotu pojazdu.</w:t>
       </w:r>
     </w:p>
     <w:p>
@@ -4439,7 +4696,19 @@
         <w:rPr>
           <w:lang w:val="pl-PL"/>
         </w:rPr>
-        <w:t>Powyższe pozwala Systemobiorcy na wypożyczenie średnio 30 pojazdów miesięcznie, co przekłada się na dochód w wysokości około 35,000.00 zł</w:t>
+        <w:t>Powyższe pozwala Systemobiorcy na wypożyczenie średnio 30 pojazdów miesięcznie, co przekłada się na</w:t>
+      </w:r>
+      <w:r>
+        <w:rPr>
+          <w:lang w:val="pl-PL"/>
+        </w:rPr>
+        <w:t xml:space="preserve"> miesięczny</w:t>
+      </w:r>
+      <w:r>
+        <w:rPr>
+          <w:lang w:val="pl-PL"/>
+        </w:rPr>
+        <w:t xml:space="preserve"> dochód w wysokości około 35,000.00 zł</w:t>
       </w:r>
       <w:r>
         <w:rPr>
@@ -4554,13 +4823,25 @@
         <w:rPr>
           <w:lang w:val="pl-PL"/>
         </w:rPr>
-        <w:t>K</w:t>
-      </w:r>
-      <w:r>
-        <w:rPr>
-          <w:lang w:val="pl-PL"/>
-        </w:rPr>
-        <w:t>lientów – chce zaoszczędzić czas Klientów oraz zapewnić im komfort korzystania z usług Systemobiorcy.</w:t>
+        <w:t>Konsumentów</w:t>
+      </w:r>
+      <w:r>
+        <w:rPr>
+          <w:lang w:val="pl-PL"/>
+        </w:rPr>
+        <w:t xml:space="preserve"> – chce zaoszczędzić czas </w:t>
+      </w:r>
+      <w:r>
+        <w:rPr>
+          <w:lang w:val="pl-PL"/>
+        </w:rPr>
+        <w:t>Konsumentów</w:t>
+      </w:r>
+      <w:r>
+        <w:rPr>
+          <w:lang w:val="pl-PL"/>
+        </w:rPr>
+        <w:t xml:space="preserve"> oraz zapewnić im komfort korzystania z usług Systemobiorcy.</w:t>
       </w:r>
       <w:r>
         <w:rPr>
@@ -4572,7 +4853,19 @@
         <w:rPr>
           <w:lang w:val="pl-PL"/>
         </w:rPr>
-        <w:t xml:space="preserve">W związku z powyższym, Systemobiorca umożliwia Klientom </w:t>
+        <w:t xml:space="preserve">W związku z powyższym, Systemobiorca umożliwia </w:t>
+      </w:r>
+      <w:r>
+        <w:rPr>
+          <w:lang w:val="pl-PL"/>
+        </w:rPr>
+        <w:t>Konsumentom</w:t>
+      </w:r>
+      <w:r>
+        <w:rPr>
+          <w:lang w:val="pl-PL"/>
+        </w:rPr>
+        <w:t xml:space="preserve"> </w:t>
       </w:r>
       <w:r>
         <w:rPr>
@@ -4597,17 +4890,63 @@
           <w:lang w:val="pl-PL"/>
         </w:rPr>
         <w:br/>
-        <w:t>Systemobiorca jest świadom ogromu obowiązków ciążących na jego Klientach. Aby wyjść temu naprzeciw, Systemobiorca powiadamia swoich Klientów o zbliżającym się terminie w dogodny dla Klientów sposób oraz oferuje dodatkowe usługi związane z wypożyczeniem pojazdu, np. podstawienie pojazdu pod wskazany adres.</w:t>
+        <w:t xml:space="preserve">Systemobiorca jest świadom ogromu obowiązków ciążących na jego </w:t>
+      </w:r>
+      <w:r>
+        <w:rPr>
+          <w:lang w:val="pl-PL"/>
+        </w:rPr>
+        <w:t>Konsumentach</w:t>
+      </w:r>
+      <w:r>
+        <w:rPr>
+          <w:lang w:val="pl-PL"/>
+        </w:rPr>
+        <w:t xml:space="preserve">. Aby wyjść temu naprzeciw, Systemobiorca powiadamia swoich </w:t>
+      </w:r>
+      <w:r>
+        <w:rPr>
+          <w:lang w:val="pl-PL"/>
+        </w:rPr>
+        <w:t>Konsumentów</w:t>
+      </w:r>
+      <w:r>
+        <w:rPr>
+          <w:lang w:val="pl-PL"/>
+        </w:rPr>
+        <w:t xml:space="preserve"> o zbliżającym się terminie w dogodny dla </w:t>
+      </w:r>
+      <w:r>
+        <w:rPr>
+          <w:lang w:val="pl-PL"/>
+        </w:rPr>
+        <w:t>Konsumentów</w:t>
+      </w:r>
+      <w:r>
+        <w:rPr>
+          <w:lang w:val="pl-PL"/>
+        </w:rPr>
+        <w:t xml:space="preserve"> sposób oraz oferuje dodatkowe usługi związane z wypożyczeniem pojazdu, np. podstawienie pojazdu pod wskazany adres.</w:t>
       </w:r>
       <w:r>
         <w:rPr>
           <w:lang w:val="pl-PL"/>
         </w:rPr>
         <w:br/>
-        <w:t>Szacuje się, że to wszystko pozwoli Systemobiorcy wypożyczać średnio 90 pojazdów miesięcznie, co przełoży się na dochód wynoszący około 120,000.00zł</w:t>
-      </w:r>
-      <w:bookmarkStart w:id="6" w:name="_GoBack"/>
-      <w:bookmarkEnd w:id="6"/>
+        <w:t>Szacuje się, że to wszystko pozwoli Systemobiorcy wypożyczać średnio 90 pojazdów miesięcznie, co przełoży się na</w:t>
+      </w:r>
+      <w:r>
+        <w:rPr>
+          <w:lang w:val="pl-PL"/>
+        </w:rPr>
+        <w:t xml:space="preserve"> miesięczny</w:t>
+      </w:r>
+      <w:r>
+        <w:rPr>
+          <w:lang w:val="pl-PL"/>
+        </w:rPr>
+        <w:t xml:space="preserve"> dochód wynoszący około 120,000.00zł</w:t>
+      </w:r>
     </w:p>
     <w:p>
       <w:pPr>
@@ -4710,14 +5049,14 @@
           <w:lang w:val="pl-PL"/>
         </w:rPr>
       </w:pPr>
-      <w:bookmarkStart w:id="7" w:name="_Toc1976799"/>
+      <w:bookmarkStart w:id="6" w:name="_Toc1976799"/>
       <w:r>
         <w:rPr>
           <w:lang w:val="pl-PL"/>
         </w:rPr>
         <w:t>Analiza SWOT organizacji</w:t>
       </w:r>
-      <w:bookmarkEnd w:id="7"/>
+      <w:bookmarkEnd w:id="6"/>
     </w:p>
     <w:p>
       <w:pPr>
@@ -4752,7 +5091,7 @@
           <w:lang w:val="pl-PL"/>
         </w:rPr>
       </w:pPr>
-      <w:bookmarkStart w:id="8" w:name="_Toc1976800"/>
+      <w:bookmarkStart w:id="7" w:name="_Toc1976800"/>
       <w:r>
         <w:rPr>
           <w:lang w:val="pl-PL"/>
@@ -4760,26 +5099,1083 @@
         <w:lastRenderedPageBreak/>
         <w:t>Specyfikacja wymagań</w:t>
       </w:r>
+      <w:bookmarkEnd w:id="7"/>
+    </w:p>
+    <w:p>
+      <w:pPr>
+        <w:pStyle w:val="Nagwek2"/>
+        <w:rPr>
+          <w:lang w:val="pl-PL"/>
+        </w:rPr>
+      </w:pPr>
+      <w:bookmarkStart w:id="8" w:name="_Toc1976801"/>
+      <w:r>
+        <w:rPr>
+          <w:lang w:val="pl-PL"/>
+        </w:rPr>
+        <w:t>Charakterystyka ogólna</w:t>
+      </w:r>
       <w:bookmarkEnd w:id="8"/>
     </w:p>
     <w:p>
       <w:pPr>
-        <w:pStyle w:val="Nagwek2"/>
-        <w:rPr>
-          <w:lang w:val="pl-PL"/>
-        </w:rPr>
-      </w:pPr>
-      <w:bookmarkStart w:id="9" w:name="_Toc1976801"/>
-      <w:r>
-        <w:rPr>
-          <w:lang w:val="pl-PL"/>
-        </w:rPr>
-        <w:t>Charakterystyka ogólna</w:t>
+        <w:pStyle w:val="Nagwek3"/>
+        <w:rPr>
+          <w:lang w:val="pl-PL"/>
+        </w:rPr>
+      </w:pPr>
+      <w:r>
+        <w:rPr>
+          <w:lang w:val="pl-PL"/>
+        </w:rPr>
+        <w:t>Definicja produktu</w:t>
+      </w:r>
+    </w:p>
+    <w:p>
+      <w:pPr>
+        <w:rPr>
+          <w:b/>
+          <w:bCs/>
+          <w:lang w:val="pl-PL"/>
+        </w:rPr>
+      </w:pPr>
+      <w:r>
+        <w:rPr>
+          <w:lang w:val="pl-PL"/>
+        </w:rPr>
+        <w:t>Przedmiotem niniejszej specyfikacji jest oprogramowanie VRent (dalej nazywane Systemem), wspomagające proces wypożyczania pojazdów w ramach działalności Systemobiorcy.</w:t>
+      </w:r>
+    </w:p>
+    <w:p>
+      <w:pPr>
+        <w:rPr>
+          <w:i/>
+          <w:iCs/>
+          <w:color w:val="808080" w:themeColor="background1" w:themeShade="80"/>
+          <w:lang w:val="pl-PL"/>
+        </w:rPr>
+      </w:pPr>
+      <w:r>
+        <w:rPr>
+          <w:i/>
+          <w:iCs/>
+          <w:color w:val="808080" w:themeColor="background1" w:themeShade="80"/>
+          <w:lang w:val="pl-PL"/>
+        </w:rPr>
+        <w:t>jedno zdanie o systemie</w:t>
+      </w:r>
+      <w:r>
+        <w:rPr>
+          <w:i/>
+          <w:iCs/>
+          <w:color w:val="808080" w:themeColor="background1" w:themeShade="80"/>
+          <w:lang w:val="pl-PL"/>
+        </w:rPr>
+        <w:t xml:space="preserve"> – nazwa systemu i do czego on służy (np. klasa oprogramowania)</w:t>
+      </w:r>
+    </w:p>
+    <w:p>
+      <w:pPr>
+        <w:pStyle w:val="Nagwek3"/>
+        <w:rPr>
+          <w:lang w:val="pl-PL"/>
+        </w:rPr>
+      </w:pPr>
+      <w:r>
+        <w:rPr>
+          <w:lang w:val="pl-PL"/>
+        </w:rPr>
+        <w:t>Podstawowe założenia</w:t>
+      </w:r>
+    </w:p>
+    <w:p>
+      <w:pPr>
+        <w:rPr>
+          <w:lang w:val="pl-PL"/>
+        </w:rPr>
+      </w:pPr>
+      <w:r>
+        <w:rPr>
+          <w:lang w:val="pl-PL"/>
+        </w:rPr>
+        <w:t>System ma za zadanie wspomagać proces</w:t>
+      </w:r>
+      <w:r>
+        <w:rPr>
+          <w:lang w:val="pl-PL"/>
+        </w:rPr>
+        <w:t xml:space="preserve"> rezerwacji oraz</w:t>
+      </w:r>
+      <w:r>
+        <w:rPr>
+          <w:lang w:val="pl-PL"/>
+        </w:rPr>
+        <w:t xml:space="preserve"> wypożyczania pojazdów. W tym celu, System musi zarządzać bazą pojazdów, którymi dysponuje Systemobiorca</w:t>
+      </w:r>
+      <w:r>
+        <w:rPr>
+          <w:lang w:val="pl-PL"/>
+        </w:rPr>
+        <w:t xml:space="preserve"> (z podziałem na kategorie, dostępność oraz filie, w których obecnie się znajdują)</w:t>
+      </w:r>
+      <w:r>
+        <w:rPr>
+          <w:lang w:val="pl-PL"/>
+        </w:rPr>
+        <w:t xml:space="preserve"> oraz zarządzać kontami Użytkowników.</w:t>
+      </w:r>
+    </w:p>
+    <w:p>
+      <w:pPr>
+        <w:rPr>
+          <w:lang w:val="pl-PL"/>
+        </w:rPr>
+      </w:pPr>
+      <w:r>
+        <w:rPr>
+          <w:lang w:val="pl-PL"/>
+        </w:rPr>
+        <w:t>S</w:t>
+      </w:r>
+      <w:r>
+        <w:rPr>
+          <w:lang w:val="pl-PL"/>
+        </w:rPr>
+        <w:t xml:space="preserve">ystem ma zarządzać płatnościami online oraz powiadomieniami dotyczącymi terminów zwrotu, przeglądów technicznych i ubezpieczeń pojazdów. Powiadomienia o terminach zwrotu mają być wysyłane na podany przez </w:t>
+      </w:r>
+      <w:r>
+        <w:rPr>
+          <w:lang w:val="pl-PL"/>
+        </w:rPr>
+        <w:t>Konsumenta adres e-mail. Powiadomienia  o przeglądach technicznych i ubezpieczeniach mają być wysyłane na adres e-mail pracownika Systemobiorcy odpowiedzialnego za zarządzanie powyższymi kwestiami.</w:t>
+      </w:r>
+      <w:r>
+        <w:rPr>
+          <w:lang w:val="pl-PL"/>
+        </w:rPr>
+        <w:br/>
+      </w:r>
+      <w:r>
+        <w:rPr>
+          <w:lang w:val="pl-PL"/>
+        </w:rPr>
+        <w:t xml:space="preserve">System ma umożliwiać Administratorowi nakładanie rabatów na </w:t>
+      </w:r>
+      <w:r>
+        <w:rPr>
+          <w:lang w:val="pl-PL"/>
+        </w:rPr>
+        <w:t>Konsumentów</w:t>
+      </w:r>
+      <w:r>
+        <w:rPr>
+          <w:lang w:val="pl-PL"/>
+        </w:rPr>
+        <w:t>.</w:t>
+      </w:r>
+      <w:r>
+        <w:rPr>
+          <w:lang w:val="pl-PL"/>
+        </w:rPr>
+        <w:br/>
+      </w:r>
+      <w:r>
+        <w:rPr>
+          <w:lang w:val="pl-PL"/>
+        </w:rPr>
+        <w:t xml:space="preserve">System powadzi również historię wypożyczeń </w:t>
+      </w:r>
+      <w:r>
+        <w:rPr>
+          <w:lang w:val="pl-PL"/>
+        </w:rPr>
+        <w:t>danego Konsumenta.</w:t>
+      </w:r>
+      <w:r>
+        <w:rPr>
+          <w:lang w:val="pl-PL"/>
+        </w:rPr>
+        <w:br/>
+        <w:t>System pozwala na wprowadzenie dodatkowych, płatnych usług związanych z wypożyczeniem pojazdu.</w:t>
+      </w:r>
+    </w:p>
+    <w:p>
+      <w:pPr>
+        <w:rPr>
+          <w:lang w:val="pl-PL"/>
+        </w:rPr>
+      </w:pPr>
+    </w:p>
+    <w:p>
+      <w:pPr>
+        <w:rPr>
+          <w:i/>
+          <w:iCs/>
+          <w:color w:val="808080" w:themeColor="background1" w:themeShade="80"/>
+          <w:lang w:val="pl-PL"/>
+        </w:rPr>
+      </w:pPr>
+      <w:r>
+        <w:rPr>
+          <w:i/>
+          <w:iCs/>
+          <w:color w:val="808080" w:themeColor="background1" w:themeShade="80"/>
+          <w:lang w:val="pl-PL"/>
+        </w:rPr>
+        <w:t>do czego będzie służył ten system – kilka/kilkanaście zdań wprowadzających</w:t>
+      </w:r>
+      <w:r>
+        <w:rPr>
+          <w:i/>
+          <w:iCs/>
+          <w:color w:val="808080" w:themeColor="background1" w:themeShade="80"/>
+          <w:lang w:val="pl-PL"/>
+        </w:rPr>
+        <w:t xml:space="preserve">; odwołanie do organizacji lub użytkowników; kilka-kilkanaście zdań pół strony – strona. Zdania. </w:t>
+      </w:r>
+    </w:p>
+    <w:p>
+      <w:pPr>
+        <w:pStyle w:val="Nagwek3"/>
+        <w:rPr>
+          <w:lang w:val="pl-PL"/>
+        </w:rPr>
+      </w:pPr>
+      <w:r>
+        <w:rPr>
+          <w:lang w:val="pl-PL"/>
+        </w:rPr>
+        <w:t>Cel biznesowy</w:t>
+      </w:r>
+    </w:p>
+    <w:p>
+      <w:pPr>
+        <w:rPr>
+          <w:lang w:val="pl-PL"/>
+        </w:rPr>
+      </w:pPr>
+      <w:r>
+        <w:rPr>
+          <w:lang w:val="pl-PL"/>
+        </w:rPr>
+        <w:t xml:space="preserve">Dzięki zastosowaniu systemu Systemobiorca chce osiągnąć większą płynność i jakość procesu rezerwacji. Wspomniane </w:t>
+      </w:r>
+      <w:r>
+        <w:rPr>
+          <w:lang w:val="pl-PL"/>
+        </w:rPr>
+        <w:t>cechy</w:t>
+      </w:r>
+      <w:r>
+        <w:rPr>
+          <w:lang w:val="pl-PL"/>
+        </w:rPr>
+        <w:t xml:space="preserve"> przełoż</w:t>
+      </w:r>
+      <w:r>
+        <w:rPr>
+          <w:lang w:val="pl-PL"/>
+        </w:rPr>
+        <w:t>ą</w:t>
+      </w:r>
+      <w:r>
+        <w:rPr>
+          <w:lang w:val="pl-PL"/>
+        </w:rPr>
+        <w:t xml:space="preserve"> się na szybkość obsługi Konsumenta, a to z kolei na </w:t>
+      </w:r>
+      <w:r>
+        <w:rPr>
+          <w:lang w:val="pl-PL"/>
+        </w:rPr>
+        <w:t xml:space="preserve">jego zadowolenie. Systemobiorca ma w ten sposób osiągnąć </w:t>
+      </w:r>
+      <w:r>
+        <w:rPr>
+          <w:lang w:val="pl-PL"/>
+        </w:rPr>
+        <w:t>większą ilość Konsumentów</w:t>
+      </w:r>
+      <w:r>
+        <w:rPr>
+          <w:lang w:val="pl-PL"/>
+        </w:rPr>
+        <w:t xml:space="preserve"> oraz większy dochód.</w:t>
+      </w:r>
+    </w:p>
+    <w:p>
+      <w:pPr>
+        <w:rPr>
+          <w:i/>
+          <w:iCs/>
+          <w:color w:val="808080" w:themeColor="background1" w:themeShade="80"/>
+          <w:lang w:val="pl-PL"/>
+        </w:rPr>
+      </w:pPr>
+      <w:r>
+        <w:rPr>
+          <w:i/>
+          <w:iCs/>
+          <w:color w:val="808080" w:themeColor="background1" w:themeShade="80"/>
+          <w:lang w:val="pl-PL"/>
+        </w:rPr>
+        <w:t xml:space="preserve">co </w:t>
+      </w:r>
+      <w:r>
+        <w:rPr>
+          <w:i/>
+          <w:iCs/>
+          <w:color w:val="808080" w:themeColor="background1" w:themeShade="80"/>
+          <w:lang w:val="pl-PL"/>
+        </w:rPr>
+        <w:t>organizacja docelowa chce</w:t>
+      </w:r>
+      <w:r>
+        <w:rPr>
+          <w:i/>
+          <w:iCs/>
+          <w:color w:val="808080" w:themeColor="background1" w:themeShade="80"/>
+          <w:lang w:val="pl-PL"/>
+        </w:rPr>
+        <w:t xml:space="preserve"> osiągnąć wdrażając system</w:t>
+      </w:r>
+      <w:r>
+        <w:rPr>
+          <w:i/>
+          <w:iCs/>
+          <w:color w:val="808080" w:themeColor="background1" w:themeShade="80"/>
+          <w:lang w:val="pl-PL"/>
+        </w:rPr>
+        <w:t>; może być jedno zdanie, może być więcej, np. pewne procesy bd wspierane przez system informatyczne, wcześniej nei było, automatyzacja czegoś, coś szybciej bd działało, itd.; ewentualne korzyści finansowe – z czego one wynikają</w:t>
+      </w:r>
+    </w:p>
+    <w:p>
+      <w:pPr>
+        <w:pStyle w:val="Nagwek3"/>
+        <w:rPr>
+          <w:lang w:val="pl-PL"/>
+        </w:rPr>
+      </w:pPr>
+      <w:r>
+        <w:rPr>
+          <w:lang w:val="pl-PL"/>
+        </w:rPr>
+        <w:t>Użytkownicy</w:t>
+      </w:r>
+    </w:p>
+    <w:p>
+      <w:pPr>
+        <w:rPr>
+          <w:lang w:val="pl-PL"/>
+        </w:rPr>
+      </w:pPr>
+      <w:r>
+        <w:rPr>
+          <w:lang w:val="pl-PL"/>
+        </w:rPr>
+        <w:t>Użytkownicy Systemu dzielą się na 4 grupy:</w:t>
+      </w:r>
+    </w:p>
+    <w:p>
+      <w:pPr>
+        <w:pStyle w:val="Akapitzlist"/>
+        <w:numPr>
+          <w:ilvl w:val="0"/>
+          <w:numId w:val="33"/>
+        </w:numPr>
+        <w:rPr>
+          <w:lang w:val="pl-PL"/>
+        </w:rPr>
+      </w:pPr>
+      <w:r>
+        <w:rPr>
+          <w:lang w:val="pl-PL"/>
+        </w:rPr>
+        <w:t>Administratorów;</w:t>
+      </w:r>
+    </w:p>
+    <w:p>
+      <w:pPr>
+        <w:pStyle w:val="Akapitzlist"/>
+        <w:numPr>
+          <w:ilvl w:val="0"/>
+          <w:numId w:val="33"/>
+        </w:numPr>
+        <w:rPr>
+          <w:lang w:val="pl-PL"/>
+        </w:rPr>
+      </w:pPr>
+      <w:r>
+        <w:rPr>
+          <w:lang w:val="pl-PL"/>
+        </w:rPr>
+        <w:t>Pracowników;</w:t>
+      </w:r>
+    </w:p>
+    <w:p>
+      <w:pPr>
+        <w:pStyle w:val="Akapitzlist"/>
+        <w:numPr>
+          <w:ilvl w:val="0"/>
+          <w:numId w:val="33"/>
+        </w:numPr>
+        <w:rPr>
+          <w:lang w:val="pl-PL"/>
+        </w:rPr>
+      </w:pPr>
+      <w:r>
+        <w:rPr>
+          <w:lang w:val="pl-PL"/>
+        </w:rPr>
+        <w:t>Klientów zalogowanych;</w:t>
+      </w:r>
+    </w:p>
+    <w:p>
+      <w:pPr>
+        <w:pStyle w:val="Akapitzlist"/>
+        <w:numPr>
+          <w:ilvl w:val="0"/>
+          <w:numId w:val="33"/>
+        </w:numPr>
+        <w:rPr>
+          <w:lang w:val="pl-PL"/>
+        </w:rPr>
+      </w:pPr>
+      <w:r>
+        <w:rPr>
+          <w:lang w:val="pl-PL"/>
+        </w:rPr>
+        <w:t>Klientów niezalogowanych;</w:t>
+      </w:r>
+    </w:p>
+    <w:p>
+      <w:pPr>
+        <w:rPr>
+          <w:i/>
+          <w:iCs/>
+          <w:color w:val="808080" w:themeColor="background1" w:themeShade="80"/>
+          <w:lang w:val="pl-PL"/>
+        </w:rPr>
+      </w:pPr>
+      <w:r>
+        <w:rPr>
+          <w:i/>
+          <w:iCs/>
+          <w:color w:val="808080" w:themeColor="background1" w:themeShade="80"/>
+          <w:lang w:val="pl-PL"/>
+        </w:rPr>
+        <w:lastRenderedPageBreak/>
+        <w:t xml:space="preserve">lista </w:t>
+      </w:r>
+      <w:r>
+        <w:rPr>
+          <w:i/>
+          <w:iCs/>
+          <w:color w:val="808080" w:themeColor="background1" w:themeShade="80"/>
+          <w:lang w:val="pl-PL"/>
+        </w:rPr>
+        <w:t>– ew. wyjaśnienia dodać do słownika pojęć</w:t>
+      </w:r>
+      <w:r>
+        <w:rPr>
+          <w:i/>
+          <w:iCs/>
+          <w:color w:val="808080" w:themeColor="background1" w:themeShade="80"/>
+          <w:lang w:val="pl-PL"/>
+        </w:rPr>
+        <w:t>; numerowana/punktowana lista; z nazwami poszczególnych użytkowników, grup</w:t>
+      </w:r>
+    </w:p>
+    <w:p>
+      <w:pPr>
+        <w:pStyle w:val="Nagwek3"/>
+        <w:rPr>
+          <w:lang w:val="pl-PL"/>
+        </w:rPr>
+      </w:pPr>
+      <w:bookmarkStart w:id="9" w:name="_Ref413828438"/>
+      <w:r>
+        <w:rPr>
+          <w:lang w:val="pl-PL"/>
+        </w:rPr>
+        <w:t>Korzyści z systemu</w:t>
       </w:r>
       <w:bookmarkEnd w:id="9"/>
     </w:p>
     <w:p>
       <w:pPr>
+        <w:rPr>
+          <w:rFonts w:cstheme="minorBidi"/>
+          <w:lang w:val="pl-PL"/>
+        </w:rPr>
+      </w:pPr>
+      <w:r>
+        <w:rPr>
+          <w:lang w:val="pl-PL"/>
+        </w:rPr>
+        <w:t>Korzyści z wdrożenia Systemu z podziałem na poszczególne grupy Użytkowników Systemu:</w:t>
+      </w:r>
+    </w:p>
+    <w:tbl>
+      <w:tblPr>
+        <w:tblStyle w:val="Tabelasiatki5ciemnaakcent5"/>
+        <w:tblW w:w="0" w:type="auto"/>
+        <w:tblLook w:val="04A0" w:firstRow="1" w:lastRow="0" w:firstColumn="1" w:lastColumn="0" w:noHBand="0" w:noVBand="1"/>
+      </w:tblPr>
+      <w:tblGrid>
+        <w:gridCol w:w="1423"/>
+        <w:gridCol w:w="7433"/>
+      </w:tblGrid>
+      <w:tr>
+        <w:trPr>
+          <w:cnfStyle w:val="100000000000" w:firstRow="1" w:lastRow="0" w:firstColumn="0" w:lastColumn="0" w:oddVBand="0" w:evenVBand="0" w:oddHBand="0" w:evenHBand="0" w:firstRowFirstColumn="0" w:firstRowLastColumn="0" w:lastRowFirstColumn="0" w:lastRowLastColumn="0"/>
+        </w:trPr>
+        <w:tc>
+          <w:tcPr>
+            <w:cnfStyle w:val="001000000000" w:firstRow="0" w:lastRow="0" w:firstColumn="1" w:lastColumn="0" w:oddVBand="0" w:evenVBand="0" w:oddHBand="0" w:evenHBand="0" w:firstRowFirstColumn="0" w:firstRowLastColumn="0" w:lastRowFirstColumn="0" w:lastRowLastColumn="0"/>
+            <w:tcW w:w="8856" w:type="dxa"/>
+            <w:gridSpan w:val="2"/>
+          </w:tcPr>
+          <w:p>
+            <w:pPr>
+              <w:jc w:val="center"/>
+              <w:rPr>
+                <w:lang w:val="pl-PL"/>
+              </w:rPr>
+            </w:pPr>
+            <w:r>
+              <w:rPr>
+                <w:lang w:val="pl-PL"/>
+              </w:rPr>
+              <w:t>Administratorzy</w:t>
+            </w:r>
+          </w:p>
+        </w:tc>
+      </w:tr>
+      <w:tr>
+        <w:trPr>
+          <w:cnfStyle w:val="000000100000" w:firstRow="0" w:lastRow="0" w:firstColumn="0" w:lastColumn="0" w:oddVBand="0" w:evenVBand="0" w:oddHBand="1" w:evenHBand="0" w:firstRowFirstColumn="0" w:firstRowLastColumn="0" w:lastRowFirstColumn="0" w:lastRowLastColumn="0"/>
+        </w:trPr>
+        <w:tc>
+          <w:tcPr>
+            <w:cnfStyle w:val="001000000000" w:firstRow="0" w:lastRow="0" w:firstColumn="1" w:lastColumn="0" w:oddVBand="0" w:evenVBand="0" w:oddHBand="0" w:evenHBand="0" w:firstRowFirstColumn="0" w:firstRowLastColumn="0" w:lastRowFirstColumn="0" w:lastRowLastColumn="0"/>
+            <w:tcW w:w="1423" w:type="dxa"/>
+          </w:tcPr>
+          <w:p>
+            <w:pPr>
+              <w:rPr>
+                <w:lang w:val="pl-PL"/>
+              </w:rPr>
+            </w:pPr>
+            <w:r>
+              <w:rPr>
+                <w:lang w:val="pl-PL"/>
+              </w:rPr>
+              <w:t>KzS.A.1.</w:t>
+            </w:r>
+          </w:p>
+        </w:tc>
+        <w:tc>
+          <w:tcPr>
+            <w:tcW w:w="7433" w:type="dxa"/>
+          </w:tcPr>
+          <w:p>
+            <w:pPr>
+              <w:cnfStyle w:val="000000100000" w:firstRow="0" w:lastRow="0" w:firstColumn="0" w:lastColumn="0" w:oddVBand="0" w:evenVBand="0" w:oddHBand="1" w:evenHBand="0" w:firstRowFirstColumn="0" w:firstRowLastColumn="0" w:lastRowFirstColumn="0" w:lastRowLastColumn="0"/>
+              <w:rPr>
+                <w:lang w:val="pl-PL"/>
+              </w:rPr>
+            </w:pPr>
+            <w:r>
+              <w:rPr>
+                <w:lang w:val="pl-PL"/>
+              </w:rPr>
+              <w:t>Administrator będzie mógł nałożyć rabat na konto Konsumenta.</w:t>
+            </w:r>
+          </w:p>
+        </w:tc>
+      </w:tr>
+      <w:tr>
+        <w:tc>
+          <w:tcPr>
+            <w:cnfStyle w:val="001000000000" w:firstRow="0" w:lastRow="0" w:firstColumn="1" w:lastColumn="0" w:oddVBand="0" w:evenVBand="0" w:oddHBand="0" w:evenHBand="0" w:firstRowFirstColumn="0" w:firstRowLastColumn="0" w:lastRowFirstColumn="0" w:lastRowLastColumn="0"/>
+            <w:tcW w:w="1423" w:type="dxa"/>
+          </w:tcPr>
+          <w:p>
+            <w:pPr>
+              <w:rPr>
+                <w:lang w:val="pl-PL"/>
+              </w:rPr>
+            </w:pPr>
+            <w:r>
+              <w:rPr>
+                <w:lang w:val="pl-PL"/>
+              </w:rPr>
+              <w:t>KzS.A.</w:t>
+            </w:r>
+            <w:r>
+              <w:rPr>
+                <w:lang w:val="pl-PL"/>
+              </w:rPr>
+              <w:t>2</w:t>
+            </w:r>
+            <w:r>
+              <w:rPr>
+                <w:lang w:val="pl-PL"/>
+              </w:rPr>
+              <w:t>.</w:t>
+            </w:r>
+          </w:p>
+        </w:tc>
+        <w:tc>
+          <w:tcPr>
+            <w:tcW w:w="7433" w:type="dxa"/>
+          </w:tcPr>
+          <w:p>
+            <w:pPr>
+              <w:cnfStyle w:val="000000000000" w:firstRow="0" w:lastRow="0" w:firstColumn="0" w:lastColumn="0" w:oddVBand="0" w:evenVBand="0" w:oddHBand="0" w:evenHBand="0" w:firstRowFirstColumn="0" w:firstRowLastColumn="0" w:lastRowFirstColumn="0" w:lastRowLastColumn="0"/>
+              <w:rPr>
+                <w:lang w:val="pl-PL"/>
+              </w:rPr>
+            </w:pPr>
+            <w:r>
+              <w:rPr>
+                <w:lang w:val="pl-PL"/>
+              </w:rPr>
+              <w:t>Administrator</w:t>
+            </w:r>
+            <w:r>
+              <w:rPr>
+                <w:lang w:val="pl-PL"/>
+              </w:rPr>
+              <w:t xml:space="preserve"> będzie </w:t>
+            </w:r>
+            <w:r>
+              <w:rPr>
+                <w:lang w:val="pl-PL"/>
+              </w:rPr>
+              <w:t>mógł</w:t>
+            </w:r>
+            <w:r>
+              <w:rPr>
+                <w:lang w:val="pl-PL"/>
+              </w:rPr>
+              <w:t xml:space="preserve"> uprawnić konkretnego Pracownika</w:t>
+            </w:r>
+            <w:r>
+              <w:rPr>
+                <w:lang w:val="pl-PL"/>
+              </w:rPr>
+              <w:t xml:space="preserve"> do udzielania rabatów.</w:t>
+            </w:r>
+          </w:p>
+        </w:tc>
+      </w:tr>
+      <w:tr>
+        <w:trPr>
+          <w:cnfStyle w:val="000000100000" w:firstRow="0" w:lastRow="0" w:firstColumn="0" w:lastColumn="0" w:oddVBand="0" w:evenVBand="0" w:oddHBand="1" w:evenHBand="0" w:firstRowFirstColumn="0" w:firstRowLastColumn="0" w:lastRowFirstColumn="0" w:lastRowLastColumn="0"/>
+        </w:trPr>
+        <w:tc>
+          <w:tcPr>
+            <w:cnfStyle w:val="001000000000" w:firstRow="0" w:lastRow="0" w:firstColumn="1" w:lastColumn="0" w:oddVBand="0" w:evenVBand="0" w:oddHBand="0" w:evenHBand="0" w:firstRowFirstColumn="0" w:firstRowLastColumn="0" w:lastRowFirstColumn="0" w:lastRowLastColumn="0"/>
+            <w:tcW w:w="8856" w:type="dxa"/>
+            <w:gridSpan w:val="2"/>
+          </w:tcPr>
+          <w:p>
+            <w:pPr>
+              <w:jc w:val="center"/>
+              <w:rPr>
+                <w:lang w:val="pl-PL"/>
+              </w:rPr>
+            </w:pPr>
+            <w:r>
+              <w:rPr>
+                <w:lang w:val="pl-PL"/>
+              </w:rPr>
+              <w:t>Pracownicy</w:t>
+            </w:r>
+          </w:p>
+        </w:tc>
+      </w:tr>
+      <w:tr>
+        <w:tc>
+          <w:tcPr>
+            <w:cnfStyle w:val="001000000000" w:firstRow="0" w:lastRow="0" w:firstColumn="1" w:lastColumn="0" w:oddVBand="0" w:evenVBand="0" w:oddHBand="0" w:evenHBand="0" w:firstRowFirstColumn="0" w:firstRowLastColumn="0" w:lastRowFirstColumn="0" w:lastRowLastColumn="0"/>
+            <w:tcW w:w="1423" w:type="dxa"/>
+          </w:tcPr>
+          <w:p>
+            <w:pPr>
+              <w:rPr>
+                <w:lang w:val="pl-PL"/>
+              </w:rPr>
+            </w:pPr>
+            <w:r>
+              <w:rPr>
+                <w:lang w:val="pl-PL"/>
+              </w:rPr>
+              <w:t>KzS.P.1.</w:t>
+            </w:r>
+          </w:p>
+        </w:tc>
+        <w:tc>
+          <w:tcPr>
+            <w:tcW w:w="7433" w:type="dxa"/>
+          </w:tcPr>
+          <w:p>
+            <w:pPr>
+              <w:cnfStyle w:val="000000000000" w:firstRow="0" w:lastRow="0" w:firstColumn="0" w:lastColumn="0" w:oddVBand="0" w:evenVBand="0" w:oddHBand="0" w:evenHBand="0" w:firstRowFirstColumn="0" w:firstRowLastColumn="0" w:lastRowFirstColumn="0" w:lastRowLastColumn="0"/>
+              <w:rPr>
+                <w:lang w:val="pl-PL"/>
+              </w:rPr>
+            </w:pPr>
+            <w:r>
+              <w:rPr>
+                <w:lang w:val="pl-PL"/>
+              </w:rPr>
+              <w:t>Pracownik odpowiedzialny za zarządzanie pojazdami będzie automatycznie powiadamiany o zbliżającym się terminie przeglądów technicznych i ubezpieczeń pojazdów.</w:t>
+            </w:r>
+          </w:p>
+        </w:tc>
+      </w:tr>
+      <w:tr>
+        <w:trPr>
+          <w:cnfStyle w:val="000000100000" w:firstRow="0" w:lastRow="0" w:firstColumn="0" w:lastColumn="0" w:oddVBand="0" w:evenVBand="0" w:oddHBand="1" w:evenHBand="0" w:firstRowFirstColumn="0" w:firstRowLastColumn="0" w:lastRowFirstColumn="0" w:lastRowLastColumn="0"/>
+        </w:trPr>
+        <w:tc>
+          <w:tcPr>
+            <w:cnfStyle w:val="001000000000" w:firstRow="0" w:lastRow="0" w:firstColumn="1" w:lastColumn="0" w:oddVBand="0" w:evenVBand="0" w:oddHBand="0" w:evenHBand="0" w:firstRowFirstColumn="0" w:firstRowLastColumn="0" w:lastRowFirstColumn="0" w:lastRowLastColumn="0"/>
+            <w:tcW w:w="8856" w:type="dxa"/>
+            <w:gridSpan w:val="2"/>
+          </w:tcPr>
+          <w:p>
+            <w:pPr>
+              <w:jc w:val="center"/>
+              <w:rPr>
+                <w:lang w:val="pl-PL"/>
+              </w:rPr>
+            </w:pPr>
+            <w:r>
+              <w:rPr>
+                <w:lang w:val="pl-PL"/>
+              </w:rPr>
+              <w:t>Klienci zalogowani</w:t>
+            </w:r>
+          </w:p>
+        </w:tc>
+      </w:tr>
+      <w:tr>
+        <w:tc>
+          <w:tcPr>
+            <w:cnfStyle w:val="001000000000" w:firstRow="0" w:lastRow="0" w:firstColumn="1" w:lastColumn="0" w:oddVBand="0" w:evenVBand="0" w:oddHBand="0" w:evenHBand="0" w:firstRowFirstColumn="0" w:firstRowLastColumn="0" w:lastRowFirstColumn="0" w:lastRowLastColumn="0"/>
+            <w:tcW w:w="1423" w:type="dxa"/>
+          </w:tcPr>
+          <w:p>
+            <w:pPr>
+              <w:rPr>
+                <w:lang w:val="pl-PL"/>
+              </w:rPr>
+            </w:pPr>
+            <w:r>
+              <w:rPr>
+                <w:lang w:val="pl-PL"/>
+              </w:rPr>
+              <w:t>KzS.KZ.1.</w:t>
+            </w:r>
+          </w:p>
+        </w:tc>
+        <w:tc>
+          <w:tcPr>
+            <w:tcW w:w="7433" w:type="dxa"/>
+          </w:tcPr>
+          <w:p>
+            <w:pPr>
+              <w:cnfStyle w:val="000000000000" w:firstRow="0" w:lastRow="0" w:firstColumn="0" w:lastColumn="0" w:oddVBand="0" w:evenVBand="0" w:oddHBand="0" w:evenHBand="0" w:firstRowFirstColumn="0" w:firstRowLastColumn="0" w:lastRowFirstColumn="0" w:lastRowLastColumn="0"/>
+              <w:rPr>
+                <w:lang w:val="pl-PL"/>
+              </w:rPr>
+            </w:pPr>
+            <w:r>
+              <w:rPr>
+                <w:lang w:val="pl-PL"/>
+              </w:rPr>
+              <w:t>Konsument będzie mógł szybciej zarezerwować lub wypożyczyć pojazd.</w:t>
+            </w:r>
+          </w:p>
+        </w:tc>
+      </w:tr>
+      <w:tr>
+        <w:trPr>
+          <w:cnfStyle w:val="000000100000" w:firstRow="0" w:lastRow="0" w:firstColumn="0" w:lastColumn="0" w:oddVBand="0" w:evenVBand="0" w:oddHBand="1" w:evenHBand="0" w:firstRowFirstColumn="0" w:firstRowLastColumn="0" w:lastRowFirstColumn="0" w:lastRowLastColumn="0"/>
+        </w:trPr>
+        <w:tc>
+          <w:tcPr>
+            <w:cnfStyle w:val="001000000000" w:firstRow="0" w:lastRow="0" w:firstColumn="1" w:lastColumn="0" w:oddVBand="0" w:evenVBand="0" w:oddHBand="0" w:evenHBand="0" w:firstRowFirstColumn="0" w:firstRowLastColumn="0" w:lastRowFirstColumn="0" w:lastRowLastColumn="0"/>
+            <w:tcW w:w="1423" w:type="dxa"/>
+          </w:tcPr>
+          <w:p>
+            <w:pPr>
+              <w:rPr>
+                <w:lang w:val="pl-PL"/>
+              </w:rPr>
+            </w:pPr>
+            <w:r>
+              <w:rPr>
+                <w:lang w:val="pl-PL"/>
+              </w:rPr>
+              <w:t>KzS.KZ.</w:t>
+            </w:r>
+            <w:r>
+              <w:rPr>
+                <w:lang w:val="pl-PL"/>
+              </w:rPr>
+              <w:t>2</w:t>
+            </w:r>
+            <w:r>
+              <w:rPr>
+                <w:lang w:val="pl-PL"/>
+              </w:rPr>
+              <w:t>.</w:t>
+            </w:r>
+          </w:p>
+        </w:tc>
+        <w:tc>
+          <w:tcPr>
+            <w:tcW w:w="7433" w:type="dxa"/>
+          </w:tcPr>
+          <w:p>
+            <w:pPr>
+              <w:cnfStyle w:val="000000100000" w:firstRow="0" w:lastRow="0" w:firstColumn="0" w:lastColumn="0" w:oddVBand="0" w:evenVBand="0" w:oddHBand="1" w:evenHBand="0" w:firstRowFirstColumn="0" w:firstRowLastColumn="0" w:lastRowFirstColumn="0" w:lastRowLastColumn="0"/>
+              <w:rPr>
+                <w:lang w:val="pl-PL"/>
+              </w:rPr>
+            </w:pPr>
+            <w:r>
+              <w:rPr>
+                <w:lang w:val="pl-PL"/>
+              </w:rPr>
+              <w:t>Konsument będzie mógł podejrzeć historię wypożyczeń.</w:t>
+            </w:r>
+          </w:p>
+        </w:tc>
+      </w:tr>
+      <w:tr>
+        <w:tc>
+          <w:tcPr>
+            <w:cnfStyle w:val="001000000000" w:firstRow="0" w:lastRow="0" w:firstColumn="1" w:lastColumn="0" w:oddVBand="0" w:evenVBand="0" w:oddHBand="0" w:evenHBand="0" w:firstRowFirstColumn="0" w:firstRowLastColumn="0" w:lastRowFirstColumn="0" w:lastRowLastColumn="0"/>
+            <w:tcW w:w="1423" w:type="dxa"/>
+          </w:tcPr>
+          <w:p>
+            <w:pPr>
+              <w:rPr>
+                <w:lang w:val="pl-PL"/>
+              </w:rPr>
+            </w:pPr>
+            <w:r>
+              <w:rPr>
+                <w:lang w:val="pl-PL"/>
+              </w:rPr>
+              <w:t>KzS.KZ.</w:t>
+            </w:r>
+            <w:r>
+              <w:rPr>
+                <w:lang w:val="pl-PL"/>
+              </w:rPr>
+              <w:t>3</w:t>
+            </w:r>
+            <w:r>
+              <w:rPr>
+                <w:lang w:val="pl-PL"/>
+              </w:rPr>
+              <w:t>.</w:t>
+            </w:r>
+          </w:p>
+        </w:tc>
+        <w:tc>
+          <w:tcPr>
+            <w:tcW w:w="7433" w:type="dxa"/>
+          </w:tcPr>
+          <w:p>
+            <w:pPr>
+              <w:cnfStyle w:val="000000000000" w:firstRow="0" w:lastRow="0" w:firstColumn="0" w:lastColumn="0" w:oddVBand="0" w:evenVBand="0" w:oddHBand="0" w:evenHBand="0" w:firstRowFirstColumn="0" w:firstRowLastColumn="0" w:lastRowFirstColumn="0" w:lastRowLastColumn="0"/>
+              <w:rPr>
+                <w:lang w:val="pl-PL"/>
+              </w:rPr>
+            </w:pPr>
+            <w:r>
+              <w:rPr>
+                <w:lang w:val="pl-PL"/>
+              </w:rPr>
+              <w:t>Konsument będzie powiadamiany o zbliżającym się terminie zwrotu pojazdu.</w:t>
+            </w:r>
+          </w:p>
+        </w:tc>
+      </w:tr>
+      <w:tr>
+        <w:trPr>
+          <w:cnfStyle w:val="000000100000" w:firstRow="0" w:lastRow="0" w:firstColumn="0" w:lastColumn="0" w:oddVBand="0" w:evenVBand="0" w:oddHBand="1" w:evenHBand="0" w:firstRowFirstColumn="0" w:firstRowLastColumn="0" w:lastRowFirstColumn="0" w:lastRowLastColumn="0"/>
+        </w:trPr>
+        <w:tc>
+          <w:tcPr>
+            <w:cnfStyle w:val="001000000000" w:firstRow="0" w:lastRow="0" w:firstColumn="1" w:lastColumn="0" w:oddVBand="0" w:evenVBand="0" w:oddHBand="0" w:evenHBand="0" w:firstRowFirstColumn="0" w:firstRowLastColumn="0" w:lastRowFirstColumn="0" w:lastRowLastColumn="0"/>
+            <w:tcW w:w="1423" w:type="dxa"/>
+          </w:tcPr>
+          <w:p>
+            <w:pPr>
+              <w:rPr>
+                <w:lang w:val="pl-PL"/>
+              </w:rPr>
+            </w:pPr>
+            <w:r>
+              <w:rPr>
+                <w:lang w:val="pl-PL"/>
+              </w:rPr>
+              <w:t>KzS.KZ.</w:t>
+            </w:r>
+            <w:r>
+              <w:rPr>
+                <w:lang w:val="pl-PL"/>
+              </w:rPr>
+              <w:t>4</w:t>
+            </w:r>
+            <w:r>
+              <w:rPr>
+                <w:lang w:val="pl-PL"/>
+              </w:rPr>
+              <w:t>.</w:t>
+            </w:r>
+          </w:p>
+        </w:tc>
+        <w:tc>
+          <w:tcPr>
+            <w:tcW w:w="7433" w:type="dxa"/>
+          </w:tcPr>
+          <w:p>
+            <w:pPr>
+              <w:cnfStyle w:val="000000100000" w:firstRow="0" w:lastRow="0" w:firstColumn="0" w:lastColumn="0" w:oddVBand="0" w:evenVBand="0" w:oddHBand="1" w:evenHBand="0" w:firstRowFirstColumn="0" w:firstRowLastColumn="0" w:lastRowFirstColumn="0" w:lastRowLastColumn="0"/>
+              <w:rPr>
+                <w:lang w:val="pl-PL"/>
+              </w:rPr>
+            </w:pPr>
+            <w:r>
+              <w:rPr>
+                <w:lang w:val="pl-PL"/>
+              </w:rPr>
+              <w:t>Konsument będzie mógł skorzystać z dodatkowych usług oferowanych w ramach wypożyczenia pojazdu.</w:t>
+            </w:r>
+          </w:p>
+        </w:tc>
+      </w:tr>
+      <w:tr>
+        <w:tc>
+          <w:tcPr>
+            <w:cnfStyle w:val="001000000000" w:firstRow="0" w:lastRow="0" w:firstColumn="1" w:lastColumn="0" w:oddVBand="0" w:evenVBand="0" w:oddHBand="0" w:evenHBand="0" w:firstRowFirstColumn="0" w:firstRowLastColumn="0" w:lastRowFirstColumn="0" w:lastRowLastColumn="0"/>
+            <w:tcW w:w="8856" w:type="dxa"/>
+            <w:gridSpan w:val="2"/>
+          </w:tcPr>
+          <w:p>
+            <w:pPr>
+              <w:jc w:val="center"/>
+              <w:rPr>
+                <w:lang w:val="pl-PL"/>
+              </w:rPr>
+            </w:pPr>
+            <w:r>
+              <w:rPr>
+                <w:lang w:val="pl-PL"/>
+              </w:rPr>
+              <w:t>Klienci niezalogowani</w:t>
+            </w:r>
+          </w:p>
+        </w:tc>
+      </w:tr>
+      <w:tr>
+        <w:trPr>
+          <w:cnfStyle w:val="000000100000" w:firstRow="0" w:lastRow="0" w:firstColumn="0" w:lastColumn="0" w:oddVBand="0" w:evenVBand="0" w:oddHBand="1" w:evenHBand="0" w:firstRowFirstColumn="0" w:firstRowLastColumn="0" w:lastRowFirstColumn="0" w:lastRowLastColumn="0"/>
+        </w:trPr>
+        <w:tc>
+          <w:tcPr>
+            <w:cnfStyle w:val="001000000000" w:firstRow="0" w:lastRow="0" w:firstColumn="1" w:lastColumn="0" w:oddVBand="0" w:evenVBand="0" w:oddHBand="0" w:evenHBand="0" w:firstRowFirstColumn="0" w:firstRowLastColumn="0" w:lastRowFirstColumn="0" w:lastRowLastColumn="0"/>
+            <w:tcW w:w="1423" w:type="dxa"/>
+          </w:tcPr>
+          <w:p>
+            <w:pPr>
+              <w:rPr>
+                <w:lang w:val="pl-PL"/>
+              </w:rPr>
+            </w:pPr>
+            <w:r>
+              <w:rPr>
+                <w:lang w:val="pl-PL"/>
+              </w:rPr>
+              <w:t>KzS.KnZ.1.</w:t>
+            </w:r>
+          </w:p>
+        </w:tc>
+        <w:tc>
+          <w:tcPr>
+            <w:tcW w:w="7433" w:type="dxa"/>
+          </w:tcPr>
+          <w:p>
+            <w:pPr>
+              <w:cnfStyle w:val="000000100000" w:firstRow="0" w:lastRow="0" w:firstColumn="0" w:lastColumn="0" w:oddVBand="0" w:evenVBand="0" w:oddHBand="1" w:evenHBand="0" w:firstRowFirstColumn="0" w:firstRowLastColumn="0" w:lastRowFirstColumn="0" w:lastRowLastColumn="0"/>
+              <w:rPr>
+                <w:lang w:val="pl-PL"/>
+              </w:rPr>
+            </w:pPr>
+            <w:r>
+              <w:rPr>
+                <w:lang w:val="pl-PL"/>
+              </w:rPr>
+              <w:t>Potencjalny Konsument będzie mógł przejrzeć listę dostępnych pojazdów w wybranej przez niego filii Systemobiorcy.</w:t>
+            </w:r>
+          </w:p>
+        </w:tc>
+      </w:tr>
+    </w:tbl>
+    <w:p>
+      <w:pPr>
+        <w:rPr>
+          <w:lang w:val="pl-PL"/>
+        </w:rPr>
+      </w:pPr>
+    </w:p>
+    <w:p>
+      <w:pPr>
+        <w:rPr>
+          <w:lang w:val="pl-PL"/>
+        </w:rPr>
+      </w:pPr>
+    </w:p>
+    <w:p>
+      <w:pPr>
+        <w:rPr>
+          <w:i/>
+          <w:iCs/>
+          <w:color w:val="808080" w:themeColor="background1" w:themeShade="80"/>
+          <w:lang w:val="pl-PL"/>
+        </w:rPr>
+      </w:pPr>
+      <w:r>
+        <w:rPr>
+          <w:i/>
+          <w:iCs/>
+          <w:color w:val="808080" w:themeColor="background1" w:themeShade="80"/>
+          <w:lang w:val="pl-PL"/>
+        </w:rPr>
+        <w:t>dla poszczególnych grup użytkowników – każdy element z unikalnym numerem identyfikacyjnym</w:t>
+      </w:r>
+      <w:r>
+        <w:rPr>
+          <w:i/>
+          <w:iCs/>
+          <w:color w:val="808080" w:themeColor="background1" w:themeShade="80"/>
+          <w:lang w:val="pl-PL"/>
+        </w:rPr>
+        <w:t>; kopiujemy listę z 5.1.4 i opisujemy jakie są dla nich korzyści, co każda z grup użytkowników zyska z nowego systemu; szybciej bd mogła, coś wgl bd mogła robić, itd.; każda korzyść – unikalny numer! Globalnie – korzyści w podpunktach tej listy, dla poszczególnej grupy</w:t>
+      </w:r>
+    </w:p>
+    <w:p>
+      <w:pPr>
         <w:pStyle w:val="Nagwek3"/>
         <w:rPr>
           <w:lang w:val="pl-PL"/>
@@ -4789,187 +6185,105 @@
         <w:rPr>
           <w:lang w:val="pl-PL"/>
         </w:rPr>
-        <w:t>Definicja produktu</w:t>
-      </w:r>
-    </w:p>
-    <w:p>
-      <w:pPr>
-        <w:rPr>
-          <w:lang w:val="pl-PL"/>
-        </w:rPr>
-      </w:pPr>
-      <w:r>
-        <w:rPr>
-          <w:lang w:val="pl-PL"/>
-        </w:rPr>
-        <w:t>jedno zdanie o systemie</w:t>
-      </w:r>
-    </w:p>
-    <w:p>
-      <w:pPr>
-        <w:pStyle w:val="Nagwek3"/>
-        <w:rPr>
-          <w:lang w:val="pl-PL"/>
-        </w:rPr>
-      </w:pPr>
-      <w:r>
-        <w:rPr>
-          <w:lang w:val="pl-PL"/>
-        </w:rPr>
-        <w:t>Podstawowe założenia</w:t>
-      </w:r>
-    </w:p>
-    <w:p>
-      <w:pPr>
-        <w:rPr>
-          <w:lang w:val="pl-PL"/>
-        </w:rPr>
-      </w:pPr>
-      <w:r>
-        <w:rPr>
-          <w:lang w:val="pl-PL"/>
-        </w:rPr>
-        <w:t>do czego będzie służył ten system – kilka/kilkanaście zdań wprowadzających</w:t>
-      </w:r>
-    </w:p>
-    <w:p>
-      <w:pPr>
-        <w:pStyle w:val="Nagwek3"/>
-        <w:rPr>
-          <w:lang w:val="pl-PL"/>
-        </w:rPr>
-      </w:pPr>
-      <w:r>
-        <w:rPr>
-          <w:lang w:val="pl-PL"/>
-        </w:rPr>
-        <w:t>Cel biznesowy</w:t>
-      </w:r>
-    </w:p>
-    <w:p>
-      <w:pPr>
-        <w:rPr>
-          <w:lang w:val="pl-PL"/>
-        </w:rPr>
-      </w:pPr>
-      <w:r>
-        <w:rPr>
-          <w:lang w:val="pl-PL"/>
-        </w:rPr>
-        <w:t xml:space="preserve">co </w:t>
-      </w:r>
-      <w:r>
-        <w:rPr>
-          <w:lang w:val="pl-PL"/>
-        </w:rPr>
-        <w:t>organizacja docelowa chce</w:t>
-      </w:r>
-      <w:r>
-        <w:rPr>
-          <w:lang w:val="pl-PL"/>
-        </w:rPr>
-        <w:t xml:space="preserve"> osiągnąć wdrażając system</w:t>
-      </w:r>
-    </w:p>
-    <w:p>
-      <w:pPr>
-        <w:pStyle w:val="Nagwek3"/>
-        <w:rPr>
-          <w:lang w:val="pl-PL"/>
-        </w:rPr>
-      </w:pPr>
-      <w:r>
-        <w:rPr>
-          <w:lang w:val="pl-PL"/>
-        </w:rPr>
-        <w:t>Użytkownicy</w:t>
-      </w:r>
-    </w:p>
-    <w:p>
-      <w:pPr>
-        <w:rPr>
-          <w:lang w:val="pl-PL"/>
-        </w:rPr>
-      </w:pPr>
-      <w:r>
-        <w:rPr>
-          <w:lang w:val="pl-PL"/>
-        </w:rPr>
-        <w:t xml:space="preserve">lista </w:t>
-      </w:r>
-      <w:r>
-        <w:rPr>
-          <w:lang w:val="pl-PL"/>
-        </w:rPr>
-        <w:t>– ew. wyjaśnienia dodać do słownika pojęć</w:t>
-      </w:r>
-    </w:p>
-    <w:p>
-      <w:pPr>
-        <w:pStyle w:val="Nagwek3"/>
-        <w:rPr>
-          <w:lang w:val="pl-PL"/>
-        </w:rPr>
-      </w:pPr>
-      <w:bookmarkStart w:id="10" w:name="_Ref413828438"/>
-      <w:r>
-        <w:rPr>
-          <w:lang w:val="pl-PL"/>
-        </w:rPr>
-        <w:t>Korzyści z systemu</w:t>
-      </w:r>
+        <w:t>Ogranicz</w:t>
+      </w:r>
+      <w:r>
+        <w:rPr>
+          <w:lang w:val="pl-PL"/>
+        </w:rPr>
+        <w:t>enia projektowe i wdrożeniowe</w:t>
+      </w:r>
+    </w:p>
+    <w:p>
+      <w:pPr>
+        <w:pStyle w:val="Akapitzlist"/>
+        <w:numPr>
+          <w:ilvl w:val="0"/>
+          <w:numId w:val="36"/>
+        </w:numPr>
+        <w:rPr>
+          <w:lang w:val="pl-PL"/>
+        </w:rPr>
+      </w:pPr>
+      <w:r>
+        <w:rPr>
+          <w:lang w:val="pl-PL"/>
+        </w:rPr>
+        <w:t xml:space="preserve">Przetwarzanie danych osobowych </w:t>
+      </w:r>
+      <w:r>
+        <w:rPr>
+          <w:lang w:val="pl-PL"/>
+        </w:rPr>
+        <w:t>–</w:t>
+      </w:r>
+      <w:r>
+        <w:rPr>
+          <w:lang w:val="pl-PL"/>
+        </w:rPr>
+        <w:t xml:space="preserve"> RODO</w:t>
+      </w:r>
+      <w:r>
+        <w:rPr>
+          <w:lang w:val="pl-PL"/>
+        </w:rPr>
+        <w:t>;</w:t>
+      </w:r>
+    </w:p>
+    <w:p>
+      <w:pPr>
+        <w:pStyle w:val="Akapitzlist"/>
+        <w:numPr>
+          <w:ilvl w:val="0"/>
+          <w:numId w:val="36"/>
+        </w:numPr>
+        <w:rPr>
+          <w:lang w:val="pl-PL"/>
+        </w:rPr>
+      </w:pPr>
+      <w:r>
+        <w:rPr>
+          <w:lang w:val="pl-PL"/>
+        </w:rPr>
+        <w:t>Cookies</w:t>
+      </w:r>
+      <w:r>
+        <w:rPr>
+          <w:lang w:val="pl-PL"/>
+        </w:rPr>
+        <w:t xml:space="preserve"> – Prawo Telekomunikacyjne</w:t>
+      </w:r>
+      <w:bookmarkStart w:id="10" w:name="_GoBack"/>
       <w:bookmarkEnd w:id="10"/>
-    </w:p>
-    <w:p>
-      <w:pPr>
-        <w:rPr>
-          <w:lang w:val="pl-PL"/>
-        </w:rPr>
-      </w:pPr>
-      <w:r>
-        <w:rPr>
-          <w:lang w:val="pl-PL"/>
-        </w:rPr>
-        <w:t>dla poszczególnych grup użytkowników</w:t>
-      </w:r>
-      <w:r>
-        <w:rPr>
-          <w:lang w:val="pl-PL"/>
-        </w:rPr>
-        <w:t xml:space="preserve"> – każdy element z unikalnym numerem identyfikacyjnym</w:t>
-      </w:r>
-    </w:p>
-    <w:p>
-      <w:pPr>
-        <w:pStyle w:val="Nagwek3"/>
-        <w:rPr>
-          <w:lang w:val="pl-PL"/>
-        </w:rPr>
-      </w:pPr>
-      <w:r>
-        <w:rPr>
-          <w:lang w:val="pl-PL"/>
-        </w:rPr>
-        <w:t>Ogranicz</w:t>
-      </w:r>
-      <w:r>
-        <w:rPr>
-          <w:lang w:val="pl-PL"/>
-        </w:rPr>
-        <w:t>enia projektowe i wdrożeniowe</w:t>
-      </w:r>
-    </w:p>
-    <w:p>
-      <w:pPr>
-        <w:rPr>
-          <w:lang w:val="pl-PL"/>
-        </w:rPr>
-      </w:pPr>
-      <w:r>
-        <w:rPr>
-          <w:lang w:val="pl-PL"/>
-        </w:rPr>
-        <w:t>przepisy prawne, specyficzne technologie, narzędzia, b.d., protokoły komunikacyjne, aspekty zabezpieczeń, zgodność ze standardami, powiązania z innymi aplikacjami</w:t>
+      <w:r>
+        <w:rPr>
+          <w:lang w:val="pl-PL"/>
+        </w:rPr>
+        <w:t>;</w:t>
+      </w:r>
+    </w:p>
+    <w:p>
+      <w:pPr>
+        <w:pStyle w:val="Akapitzlist"/>
+        <w:numPr>
+          <w:ilvl w:val="0"/>
+          <w:numId w:val="36"/>
+        </w:numPr>
+        <w:rPr>
+          <w:lang w:val="pl-PL"/>
+        </w:rPr>
+      </w:pPr>
+      <w:r>
+        <w:rPr>
+          <w:lang w:val="pl-PL"/>
+        </w:rPr>
+        <w:t>System musi działać na</w:t>
+      </w:r>
+      <w:r>
+        <w:rPr>
+          <w:lang w:val="pl-PL"/>
+        </w:rPr>
+        <w:t xml:space="preserve"> najnowszych wersjach przeglądarkach: Firefox, Chrome</w:t>
       </w:r>
       <w:r>
         <w:rPr>
@@ -4981,14 +6295,152 @@
         <w:rPr>
           <w:lang w:val="pl-PL"/>
         </w:rPr>
-        <w:t>platforma sprzętowa, system operacyjny, inne komponenty niezbędne do współpracy</w:t>
-      </w:r>
-      <w:r>
-        <w:rPr>
-          <w:lang w:val="pl-PL"/>
-        </w:rPr>
-        <w:t xml:space="preserve"> – wszystko wraz z uzasadnieniem!</w:t>
-      </w:r>
+        <w:t>Opera, Internet Explorer</w:t>
+      </w:r>
+      <w:r>
+        <w:rPr>
+          <w:lang w:val="pl-PL"/>
+        </w:rPr>
+        <w:t xml:space="preserve"> – dostępność Systemu dla szerszego grona odbiorców;</w:t>
+      </w:r>
+    </w:p>
+    <w:p>
+      <w:pPr>
+        <w:pStyle w:val="Akapitzlist"/>
+        <w:numPr>
+          <w:ilvl w:val="0"/>
+          <w:numId w:val="36"/>
+        </w:numPr>
+        <w:rPr>
+          <w:lang w:val="pl-PL"/>
+        </w:rPr>
+      </w:pPr>
+      <w:r>
+        <w:rPr>
+          <w:lang w:val="pl-PL"/>
+        </w:rPr>
+        <w:t>Użycie darmowej bazy danych – Systemobiorca nie chce wykupywać licencji</w:t>
+      </w:r>
+      <w:r>
+        <w:rPr>
+          <w:lang w:val="pl-PL"/>
+        </w:rPr>
+        <w:t>;</w:t>
+      </w:r>
+    </w:p>
+    <w:p>
+      <w:pPr>
+        <w:rPr>
+          <w:i/>
+          <w:iCs/>
+          <w:color w:val="808080" w:themeColor="background1" w:themeShade="80"/>
+          <w:lang w:val="pl-PL"/>
+        </w:rPr>
+      </w:pPr>
+      <w:r>
+        <w:rPr>
+          <w:i/>
+          <w:iCs/>
+          <w:color w:val="808080" w:themeColor="background1" w:themeShade="80"/>
+          <w:lang w:val="pl-PL"/>
+        </w:rPr>
+        <w:t>przepisy prawne – np</w:t>
+      </w:r>
+      <w:r>
+        <w:rPr>
+          <w:i/>
+          <w:iCs/>
+          <w:color w:val="808080" w:themeColor="background1" w:themeShade="80"/>
+          <w:lang w:val="pl-PL"/>
+        </w:rPr>
+        <w:t xml:space="preserve"> </w:t>
+      </w:r>
+      <w:r>
+        <w:rPr>
+          <w:i/>
+          <w:iCs/>
+          <w:color w:val="808080" w:themeColor="background1" w:themeShade="80"/>
+          <w:lang w:val="pl-PL"/>
+        </w:rPr>
+        <w:t xml:space="preserve">przetwarzanie danych osobowych., specyficzne technologie, narzędzia, b.d., protokoły komunikacyjne, aspekty zabezpieczeń, zgodność ze standardami, powiązania z innymi aplikacjami, platforma sprzętowa, system operacyjny, inne komponenty niezbędne do współpracy – wszystko wraz z uzasadnieniem! Klient </w:t>
+      </w:r>
+      <w:r>
+        <w:rPr>
+          <w:b/>
+          <w:bCs/>
+          <w:i/>
+          <w:iCs/>
+          <w:color w:val="808080" w:themeColor="background1" w:themeShade="80"/>
+          <w:lang w:val="pl-PL"/>
+        </w:rPr>
+        <w:t>narzuca</w:t>
+      </w:r>
+      <w:r>
+        <w:rPr>
+          <w:i/>
+          <w:iCs/>
+          <w:color w:val="808080" w:themeColor="background1" w:themeShade="80"/>
+          <w:lang w:val="pl-PL"/>
+        </w:rPr>
+        <w:t xml:space="preserve"> nam z grupy pewne ogarniczenia – np. musimy użyć specyficznej bazy danych – np. MS MySQL Server, technologii, parametry techniczne sprzętu, platforma – np.Windows 10, obsługa specyficznych narzędzi – skanery, urządzenia wskazujące, </w:t>
+      </w:r>
+      <w:r>
+        <w:rPr>
+          <w:i/>
+          <w:iCs/>
+          <w:color w:val="808080" w:themeColor="background1" w:themeShade="80"/>
+          <w:lang w:val="pl-PL"/>
+        </w:rPr>
+        <w:lastRenderedPageBreak/>
+        <w:t xml:space="preserve">zewnętrzne, itd. Tutaj </w:t>
+      </w:r>
+      <w:r>
+        <w:rPr>
+          <w:b/>
+          <w:bCs/>
+          <w:i/>
+          <w:iCs/>
+          <w:color w:val="808080" w:themeColor="background1" w:themeShade="80"/>
+          <w:lang w:val="pl-PL"/>
+        </w:rPr>
+        <w:t xml:space="preserve">nie ma </w:t>
+      </w:r>
+      <w:r>
+        <w:rPr>
+          <w:i/>
+          <w:iCs/>
+          <w:color w:val="808080" w:themeColor="background1" w:themeShade="80"/>
+          <w:lang w:val="pl-PL"/>
+        </w:rPr>
+        <w:t xml:space="preserve">informacji na temat </w:t>
+      </w:r>
+      <w:r>
+        <w:rPr>
+          <w:b/>
+          <w:bCs/>
+          <w:i/>
+          <w:iCs/>
+          <w:color w:val="808080" w:themeColor="background1" w:themeShade="80"/>
+          <w:lang w:val="pl-PL"/>
+        </w:rPr>
+        <w:t xml:space="preserve">NASZYCH </w:t>
+      </w:r>
+      <w:r>
+        <w:rPr>
+          <w:i/>
+          <w:iCs/>
+          <w:color w:val="808080" w:themeColor="background1" w:themeShade="80"/>
+          <w:lang w:val="pl-PL"/>
+        </w:rPr>
+        <w:t>decyzji projektowych – jaki język prog, itd.</w:t>
+      </w:r>
+    </w:p>
+    <w:p>
+      <w:pPr>
+        <w:rPr>
+          <w:lang w:val="pl-PL"/>
+        </w:rPr>
+      </w:pPr>
     </w:p>
     <w:p>
       <w:pPr>
@@ -5259,7 +6711,6 @@
         <w:rPr>
           <w:lang w:val="pl-PL"/>
         </w:rPr>
-        <w:lastRenderedPageBreak/>
         <w:t>Warunki początkowe</w:t>
       </w:r>
     </w:p>
@@ -5590,6 +7041,7 @@
         <w:rPr>
           <w:lang w:val="pl-PL"/>
         </w:rPr>
+        <w:lastRenderedPageBreak/>
         <w:t>Zabezpieczenia</w:t>
       </w:r>
     </w:p>
@@ -7185,7 +8637,6 @@
         <w:docPartUnique/>
       </w:docPartObj>
     </w:sdtPr>
-    <w:sdtEndPr/>
     <w:sdtContent>
       <w:p>
         <w:pPr>
@@ -7356,6 +8807,119 @@
     </w:lvl>
   </w:abstractNum>
   <w:abstractNum w:abstractNumId="1" w15:restartNumberingAfterBreak="0">
+    <w:nsid w:val="00586D17"/>
+    <w:multiLevelType w:val="hybridMultilevel"/>
+    <w:tmpl w:val="BCB278C8"/>
+    <w:lvl w:ilvl="0" w:tplc="04150001">
+      <w:start w:val="1"/>
+      <w:numFmt w:val="bullet"/>
+      <w:lvlText w:val=""/>
+      <w:lvlJc w:val="left"/>
+      <w:pPr>
+        <w:ind w:left="720" w:hanging="360"/>
+      </w:pPr>
+      <w:rPr>
+        <w:rFonts w:ascii="Symbol" w:hAnsi="Symbol" w:hint="default"/>
+      </w:rPr>
+    </w:lvl>
+    <w:lvl w:ilvl="1" w:tplc="04150003" w:tentative="1">
+      <w:start w:val="1"/>
+      <w:numFmt w:val="bullet"/>
+      <w:lvlText w:val="o"/>
+      <w:lvlJc w:val="left"/>
+      <w:pPr>
+        <w:ind w:left="1440" w:hanging="360"/>
+      </w:pPr>
+      <w:rPr>
+        <w:rFonts w:ascii="Courier New" w:hAnsi="Courier New" w:cs="Courier New" w:hint="default"/>
+      </w:rPr>
+    </w:lvl>
+    <w:lvl w:ilvl="2" w:tplc="04150005" w:tentative="1">
+      <w:start w:val="1"/>
+      <w:numFmt w:val="bullet"/>
+      <w:lvlText w:val=""/>
+      <w:lvlJc w:val="left"/>
+      <w:pPr>
+        <w:ind w:left="2160" w:hanging="360"/>
+      </w:pPr>
+      <w:rPr>
+        <w:rFonts w:ascii="Wingdings" w:hAnsi="Wingdings" w:hint="default"/>
+      </w:rPr>
+    </w:lvl>
+    <w:lvl w:ilvl="3" w:tplc="04150001" w:tentative="1">
+      <w:start w:val="1"/>
+      <w:numFmt w:val="bullet"/>
+      <w:lvlText w:val=""/>
+      <w:lvlJc w:val="left"/>
+      <w:pPr>
+        <w:ind w:left="2880" w:hanging="360"/>
+      </w:pPr>
+      <w:rPr>
+        <w:rFonts w:ascii="Symbol" w:hAnsi="Symbol" w:hint="default"/>
+      </w:rPr>
+    </w:lvl>
+    <w:lvl w:ilvl="4" w:tplc="04150003" w:tentative="1">
+      <w:start w:val="1"/>
+      <w:numFmt w:val="bullet"/>
+      <w:lvlText w:val="o"/>
+      <w:lvlJc w:val="left"/>
+      <w:pPr>
+        <w:ind w:left="3600" w:hanging="360"/>
+      </w:pPr>
+      <w:rPr>
+        <w:rFonts w:ascii="Courier New" w:hAnsi="Courier New" w:cs="Courier New" w:hint="default"/>
+      </w:rPr>
+    </w:lvl>
+    <w:lvl w:ilvl="5" w:tplc="04150005" w:tentative="1">
+      <w:start w:val="1"/>
+      <w:numFmt w:val="bullet"/>
+      <w:lvlText w:val=""/>
+      <w:lvlJc w:val="left"/>
+      <w:pPr>
+        <w:ind w:left="4320" w:hanging="360"/>
+      </w:pPr>
+      <w:rPr>
+        <w:rFonts w:ascii="Wingdings" w:hAnsi="Wingdings" w:hint="default"/>
+      </w:rPr>
+    </w:lvl>
+    <w:lvl w:ilvl="6" w:tplc="04150001" w:tentative="1">
+      <w:start w:val="1"/>
+      <w:numFmt w:val="bullet"/>
+      <w:lvlText w:val=""/>
+      <w:lvlJc w:val="left"/>
+      <w:pPr>
+        <w:ind w:left="5040" w:hanging="360"/>
+      </w:pPr>
+      <w:rPr>
+        <w:rFonts w:ascii="Symbol" w:hAnsi="Symbol" w:hint="default"/>
+      </w:rPr>
+    </w:lvl>
+    <w:lvl w:ilvl="7" w:tplc="04150003" w:tentative="1">
+      <w:start w:val="1"/>
+      <w:numFmt w:val="bullet"/>
+      <w:lvlText w:val="o"/>
+      <w:lvlJc w:val="left"/>
+      <w:pPr>
+        <w:ind w:left="5760" w:hanging="360"/>
+      </w:pPr>
+      <w:rPr>
+        <w:rFonts w:ascii="Courier New" w:hAnsi="Courier New" w:cs="Courier New" w:hint="default"/>
+      </w:rPr>
+    </w:lvl>
+    <w:lvl w:ilvl="8" w:tplc="04150005" w:tentative="1">
+      <w:start w:val="1"/>
+      <w:numFmt w:val="bullet"/>
+      <w:lvlText w:val=""/>
+      <w:lvlJc w:val="left"/>
+      <w:pPr>
+        <w:ind w:left="6480" w:hanging="360"/>
+      </w:pPr>
+      <w:rPr>
+        <w:rFonts w:ascii="Wingdings" w:hAnsi="Wingdings" w:hint="default"/>
+      </w:rPr>
+    </w:lvl>
+  </w:abstractNum>
+  <w:abstractNum w:abstractNumId="2" w15:restartNumberingAfterBreak="0">
     <w:nsid w:val="010C4EDD"/>
     <w:multiLevelType w:val="hybridMultilevel"/>
     <w:tmpl w:val="EC540C88"/>
@@ -7444,7 +9008,96 @@
       </w:pPr>
     </w:lvl>
   </w:abstractNum>
-  <w:abstractNum w:abstractNumId="2" w15:restartNumberingAfterBreak="0">
+  <w:abstractNum w:abstractNumId="3" w15:restartNumberingAfterBreak="0">
+    <w:nsid w:val="011405DC"/>
+    <w:multiLevelType w:val="hybridMultilevel"/>
+    <w:tmpl w:val="C63ED722"/>
+    <w:lvl w:ilvl="0" w:tplc="0415000F">
+      <w:start w:val="1"/>
+      <w:numFmt w:val="decimal"/>
+      <w:lvlText w:val="%1."/>
+      <w:lvlJc w:val="left"/>
+      <w:pPr>
+        <w:ind w:left="720" w:hanging="360"/>
+      </w:pPr>
+      <w:rPr>
+        <w:rFonts w:hint="default"/>
+      </w:rPr>
+    </w:lvl>
+    <w:lvl w:ilvl="1" w:tplc="04150019" w:tentative="1">
+      <w:start w:val="1"/>
+      <w:numFmt w:val="lowerLetter"/>
+      <w:lvlText w:val="%2."/>
+      <w:lvlJc w:val="left"/>
+      <w:pPr>
+        <w:ind w:left="1440" w:hanging="360"/>
+      </w:pPr>
+    </w:lvl>
+    <w:lvl w:ilvl="2" w:tplc="0415001B" w:tentative="1">
+      <w:start w:val="1"/>
+      <w:numFmt w:val="lowerRoman"/>
+      <w:lvlText w:val="%3."/>
+      <w:lvlJc w:val="right"/>
+      <w:pPr>
+        <w:ind w:left="2160" w:hanging="180"/>
+      </w:pPr>
+    </w:lvl>
+    <w:lvl w:ilvl="3" w:tplc="0415000F" w:tentative="1">
+      <w:start w:val="1"/>
+      <w:numFmt w:val="decimal"/>
+      <w:lvlText w:val="%4."/>
+      <w:lvlJc w:val="left"/>
+      <w:pPr>
+        <w:ind w:left="2880" w:hanging="360"/>
+      </w:pPr>
+    </w:lvl>
+    <w:lvl w:ilvl="4" w:tplc="04150019" w:tentative="1">
+      <w:start w:val="1"/>
+      <w:numFmt w:val="lowerLetter"/>
+      <w:lvlText w:val="%5."/>
+      <w:lvlJc w:val="left"/>
+      <w:pPr>
+        <w:ind w:left="3600" w:hanging="360"/>
+      </w:pPr>
+    </w:lvl>
+    <w:lvl w:ilvl="5" w:tplc="0415001B" w:tentative="1">
+      <w:start w:val="1"/>
+      <w:numFmt w:val="lowerRoman"/>
+      <w:lvlText w:val="%6."/>
+      <w:lvlJc w:val="right"/>
+      <w:pPr>
+        <w:ind w:left="4320" w:hanging="180"/>
+      </w:pPr>
+    </w:lvl>
+    <w:lvl w:ilvl="6" w:tplc="0415000F" w:tentative="1">
+      <w:start w:val="1"/>
+      <w:numFmt w:val="decimal"/>
+      <w:lvlText w:val="%7."/>
+      <w:lvlJc w:val="left"/>
+      <w:pPr>
+        <w:ind w:left="5040" w:hanging="360"/>
+      </w:pPr>
+    </w:lvl>
+    <w:lvl w:ilvl="7" w:tplc="04150019" w:tentative="1">
+      <w:start w:val="1"/>
+      <w:numFmt w:val="lowerLetter"/>
+      <w:lvlText w:val="%8."/>
+      <w:lvlJc w:val="left"/>
+      <w:pPr>
+        <w:ind w:left="5760" w:hanging="360"/>
+      </w:pPr>
+    </w:lvl>
+    <w:lvl w:ilvl="8" w:tplc="0415001B" w:tentative="1">
+      <w:start w:val="1"/>
+      <w:numFmt w:val="lowerRoman"/>
+      <w:lvlText w:val="%9."/>
+      <w:lvlJc w:val="right"/>
+      <w:pPr>
+        <w:ind w:left="6480" w:hanging="180"/>
+      </w:pPr>
+    </w:lvl>
+  </w:abstractNum>
+  <w:abstractNum w:abstractNumId="4" w15:restartNumberingAfterBreak="0">
     <w:nsid w:val="02B333E8"/>
     <w:multiLevelType w:val="multilevel"/>
     <w:tmpl w:val="19C03C30"/>
@@ -7556,7 +9209,7 @@
       </w:rPr>
     </w:lvl>
   </w:abstractNum>
-  <w:abstractNum w:abstractNumId="3" w15:restartNumberingAfterBreak="0">
+  <w:abstractNum w:abstractNumId="5" w15:restartNumberingAfterBreak="0">
     <w:nsid w:val="0487548E"/>
     <w:multiLevelType w:val="multilevel"/>
     <w:tmpl w:val="219EFD44"/>
@@ -7669,7 +9322,7 @@
       </w:rPr>
     </w:lvl>
   </w:abstractNum>
-  <w:abstractNum w:abstractNumId="4" w15:restartNumberingAfterBreak="0">
+  <w:abstractNum w:abstractNumId="6" w15:restartNumberingAfterBreak="0">
     <w:nsid w:val="05A70F23"/>
     <w:multiLevelType w:val="multilevel"/>
     <w:tmpl w:val="19C03C30"/>
@@ -7781,7 +9434,7 @@
       </w:rPr>
     </w:lvl>
   </w:abstractNum>
-  <w:abstractNum w:abstractNumId="5" w15:restartNumberingAfterBreak="0">
+  <w:abstractNum w:abstractNumId="7" w15:restartNumberingAfterBreak="0">
     <w:nsid w:val="061D3F85"/>
     <w:multiLevelType w:val="hybridMultilevel"/>
     <w:tmpl w:val="27C2B93C"/>
@@ -7894,7 +9547,7 @@
       </w:rPr>
     </w:lvl>
   </w:abstractNum>
-  <w:abstractNum w:abstractNumId="6" w15:restartNumberingAfterBreak="0">
+  <w:abstractNum w:abstractNumId="8" w15:restartNumberingAfterBreak="0">
     <w:nsid w:val="152854AD"/>
     <w:multiLevelType w:val="multilevel"/>
     <w:tmpl w:val="694857D2"/>
@@ -8006,96 +9659,96 @@
       </w:rPr>
     </w:lvl>
   </w:abstractNum>
-  <w:abstractNum w:abstractNumId="7" w15:restartNumberingAfterBreak="0">
+  <w:abstractNum w:abstractNumId="9" w15:restartNumberingAfterBreak="0">
     <w:nsid w:val="17D87910"/>
-    <w:multiLevelType w:val="hybridMultilevel"/>
-    <w:tmpl w:val="5532E862"/>
-    <w:lvl w:ilvl="0" w:tplc="04150011">
-      <w:start w:val="1"/>
-      <w:numFmt w:val="decimal"/>
-      <w:lvlText w:val="%1)"/>
-      <w:lvlJc w:val="left"/>
-      <w:pPr>
-        <w:ind w:left="720" w:hanging="360"/>
+    <w:multiLevelType w:val="multilevel"/>
+    <w:tmpl w:val="0415001F"/>
+    <w:lvl w:ilvl="0">
+      <w:start w:val="1"/>
+      <w:numFmt w:val="decimal"/>
+      <w:lvlText w:val="%1."/>
+      <w:lvlJc w:val="left"/>
+      <w:pPr>
+        <w:ind w:left="360" w:hanging="360"/>
       </w:pPr>
       <w:rPr>
         <w:rFonts w:hint="default"/>
       </w:rPr>
     </w:lvl>
-    <w:lvl w:ilvl="1" w:tplc="04150019" w:tentative="1">
-      <w:start w:val="1"/>
-      <w:numFmt w:val="lowerLetter"/>
-      <w:lvlText w:val="%2."/>
-      <w:lvlJc w:val="left"/>
-      <w:pPr>
-        <w:ind w:left="1440" w:hanging="360"/>
-      </w:pPr>
-    </w:lvl>
-    <w:lvl w:ilvl="2" w:tplc="0415001B" w:tentative="1">
-      <w:start w:val="1"/>
-      <w:numFmt w:val="lowerRoman"/>
-      <w:lvlText w:val="%3."/>
-      <w:lvlJc w:val="right"/>
-      <w:pPr>
-        <w:ind w:left="2160" w:hanging="180"/>
-      </w:pPr>
-    </w:lvl>
-    <w:lvl w:ilvl="3" w:tplc="0415000F" w:tentative="1">
-      <w:start w:val="1"/>
-      <w:numFmt w:val="decimal"/>
-      <w:lvlText w:val="%4."/>
-      <w:lvlJc w:val="left"/>
-      <w:pPr>
-        <w:ind w:left="2880" w:hanging="360"/>
-      </w:pPr>
-    </w:lvl>
-    <w:lvl w:ilvl="4" w:tplc="04150019" w:tentative="1">
-      <w:start w:val="1"/>
-      <w:numFmt w:val="lowerLetter"/>
-      <w:lvlText w:val="%5."/>
-      <w:lvlJc w:val="left"/>
-      <w:pPr>
-        <w:ind w:left="3600" w:hanging="360"/>
-      </w:pPr>
-    </w:lvl>
-    <w:lvl w:ilvl="5" w:tplc="0415001B" w:tentative="1">
-      <w:start w:val="1"/>
-      <w:numFmt w:val="lowerRoman"/>
-      <w:lvlText w:val="%6."/>
-      <w:lvlJc w:val="right"/>
-      <w:pPr>
-        <w:ind w:left="4320" w:hanging="180"/>
-      </w:pPr>
-    </w:lvl>
-    <w:lvl w:ilvl="6" w:tplc="0415000F" w:tentative="1">
-      <w:start w:val="1"/>
-      <w:numFmt w:val="decimal"/>
-      <w:lvlText w:val="%7."/>
-      <w:lvlJc w:val="left"/>
-      <w:pPr>
-        <w:ind w:left="5040" w:hanging="360"/>
-      </w:pPr>
-    </w:lvl>
-    <w:lvl w:ilvl="7" w:tplc="04150019" w:tentative="1">
-      <w:start w:val="1"/>
-      <w:numFmt w:val="lowerLetter"/>
-      <w:lvlText w:val="%8."/>
-      <w:lvlJc w:val="left"/>
-      <w:pPr>
-        <w:ind w:left="5760" w:hanging="360"/>
-      </w:pPr>
-    </w:lvl>
-    <w:lvl w:ilvl="8" w:tplc="0415001B" w:tentative="1">
-      <w:start w:val="1"/>
-      <w:numFmt w:val="lowerRoman"/>
-      <w:lvlText w:val="%9."/>
-      <w:lvlJc w:val="right"/>
-      <w:pPr>
-        <w:ind w:left="6480" w:hanging="180"/>
+    <w:lvl w:ilvl="1">
+      <w:start w:val="1"/>
+      <w:numFmt w:val="decimal"/>
+      <w:lvlText w:val="%1.%2."/>
+      <w:lvlJc w:val="left"/>
+      <w:pPr>
+        <w:ind w:left="792" w:hanging="432"/>
+      </w:pPr>
+    </w:lvl>
+    <w:lvl w:ilvl="2">
+      <w:start w:val="1"/>
+      <w:numFmt w:val="decimal"/>
+      <w:lvlText w:val="%1.%2.%3."/>
+      <w:lvlJc w:val="left"/>
+      <w:pPr>
+        <w:ind w:left="1224" w:hanging="504"/>
+      </w:pPr>
+    </w:lvl>
+    <w:lvl w:ilvl="3">
+      <w:start w:val="1"/>
+      <w:numFmt w:val="decimal"/>
+      <w:lvlText w:val="%1.%2.%3.%4."/>
+      <w:lvlJc w:val="left"/>
+      <w:pPr>
+        <w:ind w:left="1728" w:hanging="648"/>
+      </w:pPr>
+    </w:lvl>
+    <w:lvl w:ilvl="4">
+      <w:start w:val="1"/>
+      <w:numFmt w:val="decimal"/>
+      <w:lvlText w:val="%1.%2.%3.%4.%5."/>
+      <w:lvlJc w:val="left"/>
+      <w:pPr>
+        <w:ind w:left="2232" w:hanging="792"/>
+      </w:pPr>
+    </w:lvl>
+    <w:lvl w:ilvl="5">
+      <w:start w:val="1"/>
+      <w:numFmt w:val="decimal"/>
+      <w:lvlText w:val="%1.%2.%3.%4.%5.%6."/>
+      <w:lvlJc w:val="left"/>
+      <w:pPr>
+        <w:ind w:left="2736" w:hanging="936"/>
+      </w:pPr>
+    </w:lvl>
+    <w:lvl w:ilvl="6">
+      <w:start w:val="1"/>
+      <w:numFmt w:val="decimal"/>
+      <w:lvlText w:val="%1.%2.%3.%4.%5.%6.%7."/>
+      <w:lvlJc w:val="left"/>
+      <w:pPr>
+        <w:ind w:left="3240" w:hanging="1080"/>
+      </w:pPr>
+    </w:lvl>
+    <w:lvl w:ilvl="7">
+      <w:start w:val="1"/>
+      <w:numFmt w:val="decimal"/>
+      <w:lvlText w:val="%1.%2.%3.%4.%5.%6.%7.%8."/>
+      <w:lvlJc w:val="left"/>
+      <w:pPr>
+        <w:ind w:left="3744" w:hanging="1224"/>
+      </w:pPr>
+    </w:lvl>
+    <w:lvl w:ilvl="8">
+      <w:start w:val="1"/>
+      <w:numFmt w:val="decimal"/>
+      <w:lvlText w:val="%1.%2.%3.%4.%5.%6.%7.%8.%9."/>
+      <w:lvlJc w:val="left"/>
+      <w:pPr>
+        <w:ind w:left="4320" w:hanging="1440"/>
       </w:pPr>
     </w:lvl>
   </w:abstractNum>
-  <w:abstractNum w:abstractNumId="8" w15:restartNumberingAfterBreak="0">
+  <w:abstractNum w:abstractNumId="10" w15:restartNumberingAfterBreak="0">
     <w:nsid w:val="1A210990"/>
     <w:multiLevelType w:val="multilevel"/>
     <w:tmpl w:val="19C03C30"/>
@@ -8207,7 +9860,7 @@
       </w:rPr>
     </w:lvl>
   </w:abstractNum>
-  <w:abstractNum w:abstractNumId="9" w15:restartNumberingAfterBreak="0">
+  <w:abstractNum w:abstractNumId="11" w15:restartNumberingAfterBreak="0">
     <w:nsid w:val="2298513D"/>
     <w:multiLevelType w:val="multilevel"/>
     <w:tmpl w:val="BC36EA24"/>
@@ -8320,7 +9973,7 @@
       </w:rPr>
     </w:lvl>
   </w:abstractNum>
-  <w:abstractNum w:abstractNumId="10" w15:restartNumberingAfterBreak="0">
+  <w:abstractNum w:abstractNumId="12" w15:restartNumberingAfterBreak="0">
     <w:nsid w:val="2A1071C1"/>
     <w:multiLevelType w:val="multilevel"/>
     <w:tmpl w:val="3AD4213A"/>
@@ -8433,7 +10086,7 @@
       </w:rPr>
     </w:lvl>
   </w:abstractNum>
-  <w:abstractNum w:abstractNumId="11" w15:restartNumberingAfterBreak="0">
+  <w:abstractNum w:abstractNumId="13" w15:restartNumberingAfterBreak="0">
     <w:nsid w:val="2A5E0A20"/>
     <w:multiLevelType w:val="multilevel"/>
     <w:tmpl w:val="219EFD44"/>
@@ -8546,7 +10199,96 @@
       </w:rPr>
     </w:lvl>
   </w:abstractNum>
-  <w:abstractNum w:abstractNumId="12" w15:restartNumberingAfterBreak="0">
+  <w:abstractNum w:abstractNumId="14" w15:restartNumberingAfterBreak="0">
+    <w:nsid w:val="2D967FEF"/>
+    <w:multiLevelType w:val="hybridMultilevel"/>
+    <w:tmpl w:val="6AEAF478"/>
+    <w:lvl w:ilvl="0" w:tplc="0415000F">
+      <w:start w:val="1"/>
+      <w:numFmt w:val="decimal"/>
+      <w:lvlText w:val="%1."/>
+      <w:lvlJc w:val="left"/>
+      <w:pPr>
+        <w:ind w:left="720" w:hanging="360"/>
+      </w:pPr>
+      <w:rPr>
+        <w:rFonts w:hint="default"/>
+      </w:rPr>
+    </w:lvl>
+    <w:lvl w:ilvl="1" w:tplc="04150019">
+      <w:start w:val="1"/>
+      <w:numFmt w:val="lowerLetter"/>
+      <w:lvlText w:val="%2."/>
+      <w:lvlJc w:val="left"/>
+      <w:pPr>
+        <w:ind w:left="1440" w:hanging="360"/>
+      </w:pPr>
+    </w:lvl>
+    <w:lvl w:ilvl="2" w:tplc="0415001B" w:tentative="1">
+      <w:start w:val="1"/>
+      <w:numFmt w:val="lowerRoman"/>
+      <w:lvlText w:val="%3."/>
+      <w:lvlJc w:val="right"/>
+      <w:pPr>
+        <w:ind w:left="2160" w:hanging="180"/>
+      </w:pPr>
+    </w:lvl>
+    <w:lvl w:ilvl="3" w:tplc="0415000F" w:tentative="1">
+      <w:start w:val="1"/>
+      <w:numFmt w:val="decimal"/>
+      <w:lvlText w:val="%4."/>
+      <w:lvlJc w:val="left"/>
+      <w:pPr>
+        <w:ind w:left="2880" w:hanging="360"/>
+      </w:pPr>
+    </w:lvl>
+    <w:lvl w:ilvl="4" w:tplc="04150019" w:tentative="1">
+      <w:start w:val="1"/>
+      <w:numFmt w:val="lowerLetter"/>
+      <w:lvlText w:val="%5."/>
+      <w:lvlJc w:val="left"/>
+      <w:pPr>
+        <w:ind w:left="3600" w:hanging="360"/>
+      </w:pPr>
+    </w:lvl>
+    <w:lvl w:ilvl="5" w:tplc="0415001B" w:tentative="1">
+      <w:start w:val="1"/>
+      <w:numFmt w:val="lowerRoman"/>
+      <w:lvlText w:val="%6."/>
+      <w:lvlJc w:val="right"/>
+      <w:pPr>
+        <w:ind w:left="4320" w:hanging="180"/>
+      </w:pPr>
+    </w:lvl>
+    <w:lvl w:ilvl="6" w:tplc="0415000F" w:tentative="1">
+      <w:start w:val="1"/>
+      <w:numFmt w:val="decimal"/>
+      <w:lvlText w:val="%7."/>
+      <w:lvlJc w:val="left"/>
+      <w:pPr>
+        <w:ind w:left="5040" w:hanging="360"/>
+      </w:pPr>
+    </w:lvl>
+    <w:lvl w:ilvl="7" w:tplc="04150019" w:tentative="1">
+      <w:start w:val="1"/>
+      <w:numFmt w:val="lowerLetter"/>
+      <w:lvlText w:val="%8."/>
+      <w:lvlJc w:val="left"/>
+      <w:pPr>
+        <w:ind w:left="5760" w:hanging="360"/>
+      </w:pPr>
+    </w:lvl>
+    <w:lvl w:ilvl="8" w:tplc="0415001B" w:tentative="1">
+      <w:start w:val="1"/>
+      <w:numFmt w:val="lowerRoman"/>
+      <w:lvlText w:val="%9."/>
+      <w:lvlJc w:val="right"/>
+      <w:pPr>
+        <w:ind w:left="6480" w:hanging="180"/>
+      </w:pPr>
+    </w:lvl>
+  </w:abstractNum>
+  <w:abstractNum w:abstractNumId="15" w15:restartNumberingAfterBreak="0">
     <w:nsid w:val="2DF53B7A"/>
     <w:multiLevelType w:val="hybridMultilevel"/>
     <w:tmpl w:val="DDE885F0"/>
@@ -8659,7 +10401,7 @@
       </w:rPr>
     </w:lvl>
   </w:abstractNum>
-  <w:abstractNum w:abstractNumId="13" w15:restartNumberingAfterBreak="0">
+  <w:abstractNum w:abstractNumId="16" w15:restartNumberingAfterBreak="0">
     <w:nsid w:val="2E04029F"/>
     <w:multiLevelType w:val="multilevel"/>
     <w:tmpl w:val="694857D2"/>
@@ -8771,7 +10513,7 @@
       </w:rPr>
     </w:lvl>
   </w:abstractNum>
-  <w:abstractNum w:abstractNumId="14" w15:restartNumberingAfterBreak="0">
+  <w:abstractNum w:abstractNumId="17" w15:restartNumberingAfterBreak="0">
     <w:nsid w:val="3588666B"/>
     <w:multiLevelType w:val="multilevel"/>
     <w:tmpl w:val="19C03C30"/>
@@ -8883,7 +10625,93 @@
       </w:rPr>
     </w:lvl>
   </w:abstractNum>
-  <w:abstractNum w:abstractNumId="15" w15:restartNumberingAfterBreak="0">
+  <w:abstractNum w:abstractNumId="18" w15:restartNumberingAfterBreak="0">
+    <w:nsid w:val="3AE073C2"/>
+    <w:multiLevelType w:val="hybridMultilevel"/>
+    <w:tmpl w:val="44A25A46"/>
+    <w:lvl w:ilvl="0" w:tplc="0415000F">
+      <w:start w:val="1"/>
+      <w:numFmt w:val="decimal"/>
+      <w:lvlText w:val="%1."/>
+      <w:lvlJc w:val="left"/>
+      <w:pPr>
+        <w:ind w:left="720" w:hanging="360"/>
+      </w:pPr>
+    </w:lvl>
+    <w:lvl w:ilvl="1" w:tplc="04150019" w:tentative="1">
+      <w:start w:val="1"/>
+      <w:numFmt w:val="lowerLetter"/>
+      <w:lvlText w:val="%2."/>
+      <w:lvlJc w:val="left"/>
+      <w:pPr>
+        <w:ind w:left="1440" w:hanging="360"/>
+      </w:pPr>
+    </w:lvl>
+    <w:lvl w:ilvl="2" w:tplc="0415001B" w:tentative="1">
+      <w:start w:val="1"/>
+      <w:numFmt w:val="lowerRoman"/>
+      <w:lvlText w:val="%3."/>
+      <w:lvlJc w:val="right"/>
+      <w:pPr>
+        <w:ind w:left="2160" w:hanging="180"/>
+      </w:pPr>
+    </w:lvl>
+    <w:lvl w:ilvl="3" w:tplc="0415000F" w:tentative="1">
+      <w:start w:val="1"/>
+      <w:numFmt w:val="decimal"/>
+      <w:lvlText w:val="%4."/>
+      <w:lvlJc w:val="left"/>
+      <w:pPr>
+        <w:ind w:left="2880" w:hanging="360"/>
+      </w:pPr>
+    </w:lvl>
+    <w:lvl w:ilvl="4" w:tplc="04150019" w:tentative="1">
+      <w:start w:val="1"/>
+      <w:numFmt w:val="lowerLetter"/>
+      <w:lvlText w:val="%5."/>
+      <w:lvlJc w:val="left"/>
+      <w:pPr>
+        <w:ind w:left="3600" w:hanging="360"/>
+      </w:pPr>
+    </w:lvl>
+    <w:lvl w:ilvl="5" w:tplc="0415001B" w:tentative="1">
+      <w:start w:val="1"/>
+      <w:numFmt w:val="lowerRoman"/>
+      <w:lvlText w:val="%6."/>
+      <w:lvlJc w:val="right"/>
+      <w:pPr>
+        <w:ind w:left="4320" w:hanging="180"/>
+      </w:pPr>
+    </w:lvl>
+    <w:lvl w:ilvl="6" w:tplc="0415000F" w:tentative="1">
+      <w:start w:val="1"/>
+      <w:numFmt w:val="decimal"/>
+      <w:lvlText w:val="%7."/>
+      <w:lvlJc w:val="left"/>
+      <w:pPr>
+        <w:ind w:left="5040" w:hanging="360"/>
+      </w:pPr>
+    </w:lvl>
+    <w:lvl w:ilvl="7" w:tplc="04150019" w:tentative="1">
+      <w:start w:val="1"/>
+      <w:numFmt w:val="lowerLetter"/>
+      <w:lvlText w:val="%8."/>
+      <w:lvlJc w:val="left"/>
+      <w:pPr>
+        <w:ind w:left="5760" w:hanging="360"/>
+      </w:pPr>
+    </w:lvl>
+    <w:lvl w:ilvl="8" w:tplc="0415001B" w:tentative="1">
+      <w:start w:val="1"/>
+      <w:numFmt w:val="lowerRoman"/>
+      <w:lvlText w:val="%9."/>
+      <w:lvlJc w:val="right"/>
+      <w:pPr>
+        <w:ind w:left="6480" w:hanging="180"/>
+      </w:pPr>
+    </w:lvl>
+  </w:abstractNum>
+  <w:abstractNum w:abstractNumId="19" w15:restartNumberingAfterBreak="0">
     <w:nsid w:val="403C7992"/>
     <w:multiLevelType w:val="hybridMultilevel"/>
     <w:tmpl w:val="441AEC1A"/>
@@ -8996,7 +10824,120 @@
       </w:rPr>
     </w:lvl>
   </w:abstractNum>
-  <w:abstractNum w:abstractNumId="16" w15:restartNumberingAfterBreak="0">
+  <w:abstractNum w:abstractNumId="20" w15:restartNumberingAfterBreak="0">
+    <w:nsid w:val="42B67AE8"/>
+    <w:multiLevelType w:val="hybridMultilevel"/>
+    <w:tmpl w:val="C94272EC"/>
+    <w:lvl w:ilvl="0" w:tplc="04150001">
+      <w:start w:val="1"/>
+      <w:numFmt w:val="bullet"/>
+      <w:lvlText w:val=""/>
+      <w:lvlJc w:val="left"/>
+      <w:pPr>
+        <w:ind w:left="720" w:hanging="360"/>
+      </w:pPr>
+      <w:rPr>
+        <w:rFonts w:ascii="Symbol" w:hAnsi="Symbol" w:hint="default"/>
+      </w:rPr>
+    </w:lvl>
+    <w:lvl w:ilvl="1" w:tplc="04150003" w:tentative="1">
+      <w:start w:val="1"/>
+      <w:numFmt w:val="bullet"/>
+      <w:lvlText w:val="o"/>
+      <w:lvlJc w:val="left"/>
+      <w:pPr>
+        <w:ind w:left="1440" w:hanging="360"/>
+      </w:pPr>
+      <w:rPr>
+        <w:rFonts w:ascii="Courier New" w:hAnsi="Courier New" w:cs="Courier New" w:hint="default"/>
+      </w:rPr>
+    </w:lvl>
+    <w:lvl w:ilvl="2" w:tplc="04150005" w:tentative="1">
+      <w:start w:val="1"/>
+      <w:numFmt w:val="bullet"/>
+      <w:lvlText w:val=""/>
+      <w:lvlJc w:val="left"/>
+      <w:pPr>
+        <w:ind w:left="2160" w:hanging="360"/>
+      </w:pPr>
+      <w:rPr>
+        <w:rFonts w:ascii="Wingdings" w:hAnsi="Wingdings" w:hint="default"/>
+      </w:rPr>
+    </w:lvl>
+    <w:lvl w:ilvl="3" w:tplc="04150001" w:tentative="1">
+      <w:start w:val="1"/>
+      <w:numFmt w:val="bullet"/>
+      <w:lvlText w:val=""/>
+      <w:lvlJc w:val="left"/>
+      <w:pPr>
+        <w:ind w:left="2880" w:hanging="360"/>
+      </w:pPr>
+      <w:rPr>
+        <w:rFonts w:ascii="Symbol" w:hAnsi="Symbol" w:hint="default"/>
+      </w:rPr>
+    </w:lvl>
+    <w:lvl w:ilvl="4" w:tplc="04150003" w:tentative="1">
+      <w:start w:val="1"/>
+      <w:numFmt w:val="bullet"/>
+      <w:lvlText w:val="o"/>
+      <w:lvlJc w:val="left"/>
+      <w:pPr>
+        <w:ind w:left="3600" w:hanging="360"/>
+      </w:pPr>
+      <w:rPr>
+        <w:rFonts w:ascii="Courier New" w:hAnsi="Courier New" w:cs="Courier New" w:hint="default"/>
+      </w:rPr>
+    </w:lvl>
+    <w:lvl w:ilvl="5" w:tplc="04150005" w:tentative="1">
+      <w:start w:val="1"/>
+      <w:numFmt w:val="bullet"/>
+      <w:lvlText w:val=""/>
+      <w:lvlJc w:val="left"/>
+      <w:pPr>
+        <w:ind w:left="4320" w:hanging="360"/>
+      </w:pPr>
+      <w:rPr>
+        <w:rFonts w:ascii="Wingdings" w:hAnsi="Wingdings" w:hint="default"/>
+      </w:rPr>
+    </w:lvl>
+    <w:lvl w:ilvl="6" w:tplc="04150001" w:tentative="1">
+      <w:start w:val="1"/>
+      <w:numFmt w:val="bullet"/>
+      <w:lvlText w:val=""/>
+      <w:lvlJc w:val="left"/>
+      <w:pPr>
+        <w:ind w:left="5040" w:hanging="360"/>
+      </w:pPr>
+      <w:rPr>
+        <w:rFonts w:ascii="Symbol" w:hAnsi="Symbol" w:hint="default"/>
+      </w:rPr>
+    </w:lvl>
+    <w:lvl w:ilvl="7" w:tplc="04150003" w:tentative="1">
+      <w:start w:val="1"/>
+      <w:numFmt w:val="bullet"/>
+      <w:lvlText w:val="o"/>
+      <w:lvlJc w:val="left"/>
+      <w:pPr>
+        <w:ind w:left="5760" w:hanging="360"/>
+      </w:pPr>
+      <w:rPr>
+        <w:rFonts w:ascii="Courier New" w:hAnsi="Courier New" w:cs="Courier New" w:hint="default"/>
+      </w:rPr>
+    </w:lvl>
+    <w:lvl w:ilvl="8" w:tplc="04150005" w:tentative="1">
+      <w:start w:val="1"/>
+      <w:numFmt w:val="bullet"/>
+      <w:lvlText w:val=""/>
+      <w:lvlJc w:val="left"/>
+      <w:pPr>
+        <w:ind w:left="6480" w:hanging="360"/>
+      </w:pPr>
+      <w:rPr>
+        <w:rFonts w:ascii="Wingdings" w:hAnsi="Wingdings" w:hint="default"/>
+      </w:rPr>
+    </w:lvl>
+  </w:abstractNum>
+  <w:abstractNum w:abstractNumId="21" w15:restartNumberingAfterBreak="0">
     <w:nsid w:val="46572BA8"/>
     <w:multiLevelType w:val="multilevel"/>
     <w:tmpl w:val="219EFD44"/>
@@ -9109,7 +11050,7 @@
       </w:rPr>
     </w:lvl>
   </w:abstractNum>
-  <w:abstractNum w:abstractNumId="17" w15:restartNumberingAfterBreak="0">
+  <w:abstractNum w:abstractNumId="22" w15:restartNumberingAfterBreak="0">
     <w:nsid w:val="4CA5170A"/>
     <w:multiLevelType w:val="hybridMultilevel"/>
     <w:tmpl w:val="289C4842"/>
@@ -9222,7 +11163,7 @@
       </w:rPr>
     </w:lvl>
   </w:abstractNum>
-  <w:abstractNum w:abstractNumId="18" w15:restartNumberingAfterBreak="0">
+  <w:abstractNum w:abstractNumId="23" w15:restartNumberingAfterBreak="0">
     <w:nsid w:val="5044084C"/>
     <w:multiLevelType w:val="hybridMultilevel"/>
     <w:tmpl w:val="93244302"/>
@@ -9334,7 +11275,7 @@
       </w:rPr>
     </w:lvl>
   </w:abstractNum>
-  <w:abstractNum w:abstractNumId="19" w15:restartNumberingAfterBreak="0">
+  <w:abstractNum w:abstractNumId="24" w15:restartNumberingAfterBreak="0">
     <w:nsid w:val="54592D15"/>
     <w:multiLevelType w:val="hybridMultilevel"/>
     <w:tmpl w:val="71CAE426"/>
@@ -9447,7 +11388,7 @@
       </w:rPr>
     </w:lvl>
   </w:abstractNum>
-  <w:abstractNum w:abstractNumId="20" w15:restartNumberingAfterBreak="0">
+  <w:abstractNum w:abstractNumId="25" w15:restartNumberingAfterBreak="0">
     <w:nsid w:val="5611254B"/>
     <w:multiLevelType w:val="hybridMultilevel"/>
     <w:tmpl w:val="E28482BE"/>
@@ -9560,7 +11501,96 @@
       </w:rPr>
     </w:lvl>
   </w:abstractNum>
-  <w:abstractNum w:abstractNumId="21" w15:restartNumberingAfterBreak="0">
+  <w:abstractNum w:abstractNumId="26" w15:restartNumberingAfterBreak="0">
+    <w:nsid w:val="58BE298E"/>
+    <w:multiLevelType w:val="hybridMultilevel"/>
+    <w:tmpl w:val="1ABCF7E8"/>
+    <w:lvl w:ilvl="0" w:tplc="0415000F">
+      <w:start w:val="1"/>
+      <w:numFmt w:val="decimal"/>
+      <w:lvlText w:val="%1."/>
+      <w:lvlJc w:val="left"/>
+      <w:pPr>
+        <w:ind w:left="720" w:hanging="360"/>
+      </w:pPr>
+      <w:rPr>
+        <w:rFonts w:hint="default"/>
+      </w:rPr>
+    </w:lvl>
+    <w:lvl w:ilvl="1" w:tplc="04150019" w:tentative="1">
+      <w:start w:val="1"/>
+      <w:numFmt w:val="lowerLetter"/>
+      <w:lvlText w:val="%2."/>
+      <w:lvlJc w:val="left"/>
+      <w:pPr>
+        <w:ind w:left="1440" w:hanging="360"/>
+      </w:pPr>
+    </w:lvl>
+    <w:lvl w:ilvl="2" w:tplc="0415001B" w:tentative="1">
+      <w:start w:val="1"/>
+      <w:numFmt w:val="lowerRoman"/>
+      <w:lvlText w:val="%3."/>
+      <w:lvlJc w:val="right"/>
+      <w:pPr>
+        <w:ind w:left="2160" w:hanging="180"/>
+      </w:pPr>
+    </w:lvl>
+    <w:lvl w:ilvl="3" w:tplc="0415000F" w:tentative="1">
+      <w:start w:val="1"/>
+      <w:numFmt w:val="decimal"/>
+      <w:lvlText w:val="%4."/>
+      <w:lvlJc w:val="left"/>
+      <w:pPr>
+        <w:ind w:left="2880" w:hanging="360"/>
+      </w:pPr>
+    </w:lvl>
+    <w:lvl w:ilvl="4" w:tplc="04150019" w:tentative="1">
+      <w:start w:val="1"/>
+      <w:numFmt w:val="lowerLetter"/>
+      <w:lvlText w:val="%5."/>
+      <w:lvlJc w:val="left"/>
+      <w:pPr>
+        <w:ind w:left="3600" w:hanging="360"/>
+      </w:pPr>
+    </w:lvl>
+    <w:lvl w:ilvl="5" w:tplc="0415001B" w:tentative="1">
+      <w:start w:val="1"/>
+      <w:numFmt w:val="lowerRoman"/>
+      <w:lvlText w:val="%6."/>
+      <w:lvlJc w:val="right"/>
+      <w:pPr>
+        <w:ind w:left="4320" w:hanging="180"/>
+      </w:pPr>
+    </w:lvl>
+    <w:lvl w:ilvl="6" w:tplc="0415000F" w:tentative="1">
+      <w:start w:val="1"/>
+      <w:numFmt w:val="decimal"/>
+      <w:lvlText w:val="%7."/>
+      <w:lvlJc w:val="left"/>
+      <w:pPr>
+        <w:ind w:left="5040" w:hanging="360"/>
+      </w:pPr>
+    </w:lvl>
+    <w:lvl w:ilvl="7" w:tplc="04150019" w:tentative="1">
+      <w:start w:val="1"/>
+      <w:numFmt w:val="lowerLetter"/>
+      <w:lvlText w:val="%8."/>
+      <w:lvlJc w:val="left"/>
+      <w:pPr>
+        <w:ind w:left="5760" w:hanging="360"/>
+      </w:pPr>
+    </w:lvl>
+    <w:lvl w:ilvl="8" w:tplc="0415001B" w:tentative="1">
+      <w:start w:val="1"/>
+      <w:numFmt w:val="lowerRoman"/>
+      <w:lvlText w:val="%9."/>
+      <w:lvlJc w:val="right"/>
+      <w:pPr>
+        <w:ind w:left="6480" w:hanging="180"/>
+      </w:pPr>
+    </w:lvl>
+  </w:abstractNum>
+  <w:abstractNum w:abstractNumId="27" w15:restartNumberingAfterBreak="0">
     <w:nsid w:val="5A5F2F4C"/>
     <w:multiLevelType w:val="multilevel"/>
     <w:tmpl w:val="8586EB7A"/>
@@ -9673,7 +11703,7 @@
       </w:rPr>
     </w:lvl>
   </w:abstractNum>
-  <w:abstractNum w:abstractNumId="22" w15:restartNumberingAfterBreak="0">
+  <w:abstractNum w:abstractNumId="28" w15:restartNumberingAfterBreak="0">
     <w:nsid w:val="5A6348D9"/>
     <w:multiLevelType w:val="multilevel"/>
     <w:tmpl w:val="04150025"/>
@@ -9768,7 +11798,7 @@
       </w:pPr>
     </w:lvl>
   </w:abstractNum>
-  <w:abstractNum w:abstractNumId="23" w15:restartNumberingAfterBreak="0">
+  <w:abstractNum w:abstractNumId="29" w15:restartNumberingAfterBreak="0">
     <w:nsid w:val="5EC14FAE"/>
     <w:multiLevelType w:val="multilevel"/>
     <w:tmpl w:val="19C03C30"/>
@@ -9880,7 +11910,7 @@
       </w:rPr>
     </w:lvl>
   </w:abstractNum>
-  <w:abstractNum w:abstractNumId="24" w15:restartNumberingAfterBreak="0">
+  <w:abstractNum w:abstractNumId="30" w15:restartNumberingAfterBreak="0">
     <w:nsid w:val="67683D5F"/>
     <w:multiLevelType w:val="hybridMultilevel"/>
     <w:tmpl w:val="F4F2B170"/>
@@ -9993,7 +12023,7 @@
       </w:rPr>
     </w:lvl>
   </w:abstractNum>
-  <w:abstractNum w:abstractNumId="25" w15:restartNumberingAfterBreak="0">
+  <w:abstractNum w:abstractNumId="31" w15:restartNumberingAfterBreak="0">
     <w:nsid w:val="697153D1"/>
     <w:multiLevelType w:val="hybridMultilevel"/>
     <w:tmpl w:val="7B04B744"/>
@@ -10106,7 +12136,7 @@
       </w:rPr>
     </w:lvl>
   </w:abstractNum>
-  <w:abstractNum w:abstractNumId="26" w15:restartNumberingAfterBreak="0">
+  <w:abstractNum w:abstractNumId="32" w15:restartNumberingAfterBreak="0">
     <w:nsid w:val="71B611A4"/>
     <w:multiLevelType w:val="multilevel"/>
     <w:tmpl w:val="19C03C30"/>
@@ -10218,7 +12248,7 @@
       </w:rPr>
     </w:lvl>
   </w:abstractNum>
-  <w:abstractNum w:abstractNumId="27" w15:restartNumberingAfterBreak="0">
+  <w:abstractNum w:abstractNumId="33" w15:restartNumberingAfterBreak="0">
     <w:nsid w:val="77FE2F63"/>
     <w:multiLevelType w:val="multilevel"/>
     <w:tmpl w:val="19C03C30"/>
@@ -10330,7 +12360,96 @@
       </w:rPr>
     </w:lvl>
   </w:abstractNum>
-  <w:abstractNum w:abstractNumId="28" w15:restartNumberingAfterBreak="0">
+  <w:abstractNum w:abstractNumId="34" w15:restartNumberingAfterBreak="0">
+    <w:nsid w:val="785406CA"/>
+    <w:multiLevelType w:val="hybridMultilevel"/>
+    <w:tmpl w:val="1012CB8C"/>
+    <w:lvl w:ilvl="0" w:tplc="49106452">
+      <w:start w:val="1"/>
+      <w:numFmt w:val="lowerLetter"/>
+      <w:lvlText w:val="%1)"/>
+      <w:lvlJc w:val="left"/>
+      <w:pPr>
+        <w:ind w:left="1080" w:hanging="360"/>
+      </w:pPr>
+      <w:rPr>
+        <w:rFonts w:hint="default"/>
+      </w:rPr>
+    </w:lvl>
+    <w:lvl w:ilvl="1" w:tplc="04150019" w:tentative="1">
+      <w:start w:val="1"/>
+      <w:numFmt w:val="lowerLetter"/>
+      <w:lvlText w:val="%2."/>
+      <w:lvlJc w:val="left"/>
+      <w:pPr>
+        <w:ind w:left="1800" w:hanging="360"/>
+      </w:pPr>
+    </w:lvl>
+    <w:lvl w:ilvl="2" w:tplc="0415001B" w:tentative="1">
+      <w:start w:val="1"/>
+      <w:numFmt w:val="lowerRoman"/>
+      <w:lvlText w:val="%3."/>
+      <w:lvlJc w:val="right"/>
+      <w:pPr>
+        <w:ind w:left="2520" w:hanging="180"/>
+      </w:pPr>
+    </w:lvl>
+    <w:lvl w:ilvl="3" w:tplc="0415000F" w:tentative="1">
+      <w:start w:val="1"/>
+      <w:numFmt w:val="decimal"/>
+      <w:lvlText w:val="%4."/>
+      <w:lvlJc w:val="left"/>
+      <w:pPr>
+        <w:ind w:left="3240" w:hanging="360"/>
+      </w:pPr>
+    </w:lvl>
+    <w:lvl w:ilvl="4" w:tplc="04150019" w:tentative="1">
+      <w:start w:val="1"/>
+      <w:numFmt w:val="lowerLetter"/>
+      <w:lvlText w:val="%5."/>
+      <w:lvlJc w:val="left"/>
+      <w:pPr>
+        <w:ind w:left="3960" w:hanging="360"/>
+      </w:pPr>
+    </w:lvl>
+    <w:lvl w:ilvl="5" w:tplc="0415001B" w:tentative="1">
+      <w:start w:val="1"/>
+      <w:numFmt w:val="lowerRoman"/>
+      <w:lvlText w:val="%6."/>
+      <w:lvlJc w:val="right"/>
+      <w:pPr>
+        <w:ind w:left="4680" w:hanging="180"/>
+      </w:pPr>
+    </w:lvl>
+    <w:lvl w:ilvl="6" w:tplc="0415000F" w:tentative="1">
+      <w:start w:val="1"/>
+      <w:numFmt w:val="decimal"/>
+      <w:lvlText w:val="%7."/>
+      <w:lvlJc w:val="left"/>
+      <w:pPr>
+        <w:ind w:left="5400" w:hanging="360"/>
+      </w:pPr>
+    </w:lvl>
+    <w:lvl w:ilvl="7" w:tplc="04150019" w:tentative="1">
+      <w:start w:val="1"/>
+      <w:numFmt w:val="lowerLetter"/>
+      <w:lvlText w:val="%8."/>
+      <w:lvlJc w:val="left"/>
+      <w:pPr>
+        <w:ind w:left="6120" w:hanging="360"/>
+      </w:pPr>
+    </w:lvl>
+    <w:lvl w:ilvl="8" w:tplc="0415001B" w:tentative="1">
+      <w:start w:val="1"/>
+      <w:numFmt w:val="lowerRoman"/>
+      <w:lvlText w:val="%9."/>
+      <w:lvlJc w:val="right"/>
+      <w:pPr>
+        <w:ind w:left="6840" w:hanging="180"/>
+      </w:pPr>
+    </w:lvl>
+  </w:abstractNum>
+  <w:abstractNum w:abstractNumId="35" w15:restartNumberingAfterBreak="0">
     <w:nsid w:val="7AEA33D2"/>
     <w:multiLevelType w:val="hybridMultilevel"/>
     <w:tmpl w:val="5FE2D218"/>
@@ -10446,88 +12565,109 @@
     <w:abstractNumId w:val="0"/>
   </w:num>
   <w:num w:numId="2">
+    <w:abstractNumId w:val="12"/>
+  </w:num>
+  <w:num w:numId="3">
+    <w:abstractNumId w:val="19"/>
+  </w:num>
+  <w:num w:numId="4">
+    <w:abstractNumId w:val="25"/>
+  </w:num>
+  <w:num w:numId="5">
+    <w:abstractNumId w:val="23"/>
+  </w:num>
+  <w:num w:numId="6">
+    <w:abstractNumId w:val="35"/>
+  </w:num>
+  <w:num w:numId="7">
+    <w:abstractNumId w:val="22"/>
+  </w:num>
+  <w:num w:numId="8">
+    <w:abstractNumId w:val="31"/>
+  </w:num>
+  <w:num w:numId="9">
+    <w:abstractNumId w:val="8"/>
+  </w:num>
+  <w:num w:numId="10">
+    <w:abstractNumId w:val="30"/>
+  </w:num>
+  <w:num w:numId="11">
+    <w:abstractNumId w:val="4"/>
+  </w:num>
+  <w:num w:numId="12">
+    <w:abstractNumId w:val="6"/>
+  </w:num>
+  <w:num w:numId="13">
     <w:abstractNumId w:val="10"/>
   </w:num>
-  <w:num w:numId="3">
+  <w:num w:numId="14">
+    <w:abstractNumId w:val="29"/>
+  </w:num>
+  <w:num w:numId="15">
+    <w:abstractNumId w:val="33"/>
+  </w:num>
+  <w:num w:numId="16">
+    <w:abstractNumId w:val="32"/>
+  </w:num>
+  <w:num w:numId="17">
+    <w:abstractNumId w:val="17"/>
+  </w:num>
+  <w:num w:numId="18">
+    <w:abstractNumId w:val="5"/>
+  </w:num>
+  <w:num w:numId="19">
+    <w:abstractNumId w:val="21"/>
+  </w:num>
+  <w:num w:numId="20">
+    <w:abstractNumId w:val="13"/>
+  </w:num>
+  <w:num w:numId="21">
+    <w:abstractNumId w:val="16"/>
+  </w:num>
+  <w:num w:numId="22">
+    <w:abstractNumId w:val="11"/>
+  </w:num>
+  <w:num w:numId="23">
+    <w:abstractNumId w:val="28"/>
+  </w:num>
+  <w:num w:numId="24">
+    <w:abstractNumId w:val="27"/>
+  </w:num>
+  <w:num w:numId="25">
+    <w:abstractNumId w:val="2"/>
+  </w:num>
+  <w:num w:numId="26">
+    <w:abstractNumId w:val="9"/>
+  </w:num>
+  <w:num w:numId="27">
+    <w:abstractNumId w:val="24"/>
+  </w:num>
+  <w:num w:numId="28">
+    <w:abstractNumId w:val="7"/>
+  </w:num>
+  <w:num w:numId="29">
     <w:abstractNumId w:val="15"/>
   </w:num>
-  <w:num w:numId="4">
+  <w:num w:numId="30">
+    <w:abstractNumId w:val="34"/>
+  </w:num>
+  <w:num w:numId="31">
+    <w:abstractNumId w:val="1"/>
+  </w:num>
+  <w:num w:numId="32">
+    <w:abstractNumId w:val="3"/>
+  </w:num>
+  <w:num w:numId="33">
+    <w:abstractNumId w:val="26"/>
+  </w:num>
+  <w:num w:numId="34">
+    <w:abstractNumId w:val="14"/>
+  </w:num>
+  <w:num w:numId="35">
     <w:abstractNumId w:val="20"/>
   </w:num>
-  <w:num w:numId="5">
+  <w:num w:numId="36">
     <w:abstractNumId w:val="18"/>
-  </w:num>
-  <w:num w:numId="6">
-    <w:abstractNumId w:val="28"/>
-  </w:num>
-  <w:num w:numId="7">
-    <w:abstractNumId w:val="17"/>
-  </w:num>
-  <w:num w:numId="8">
-    <w:abstractNumId w:val="25"/>
-  </w:num>
-  <w:num w:numId="9">
-    <w:abstractNumId w:val="6"/>
-  </w:num>
-  <w:num w:numId="10">
-    <w:abstractNumId w:val="24"/>
-  </w:num>
-  <w:num w:numId="11">
-    <w:abstractNumId w:val="2"/>
-  </w:num>
-  <w:num w:numId="12">
-    <w:abstractNumId w:val="4"/>
-  </w:num>
-  <w:num w:numId="13">
-    <w:abstractNumId w:val="8"/>
-  </w:num>
-  <w:num w:numId="14">
-    <w:abstractNumId w:val="23"/>
-  </w:num>
-  <w:num w:numId="15">
-    <w:abstractNumId w:val="27"/>
-  </w:num>
-  <w:num w:numId="16">
-    <w:abstractNumId w:val="26"/>
-  </w:num>
-  <w:num w:numId="17">
-    <w:abstractNumId w:val="14"/>
-  </w:num>
-  <w:num w:numId="18">
-    <w:abstractNumId w:val="3"/>
-  </w:num>
-  <w:num w:numId="19">
-    <w:abstractNumId w:val="16"/>
-  </w:num>
-  <w:num w:numId="20">
-    <w:abstractNumId w:val="11"/>
-  </w:num>
-  <w:num w:numId="21">
-    <w:abstractNumId w:val="13"/>
-  </w:num>
-  <w:num w:numId="22">
-    <w:abstractNumId w:val="9"/>
-  </w:num>
-  <w:num w:numId="23">
-    <w:abstractNumId w:val="22"/>
-  </w:num>
-  <w:num w:numId="24">
-    <w:abstractNumId w:val="21"/>
-  </w:num>
-  <w:num w:numId="25">
-    <w:abstractNumId w:val="1"/>
-  </w:num>
-  <w:num w:numId="26">
-    <w:abstractNumId w:val="7"/>
-  </w:num>
-  <w:num w:numId="27">
-    <w:abstractNumId w:val="19"/>
-  </w:num>
-  <w:num w:numId="28">
-    <w:abstractNumId w:val="5"/>
-  </w:num>
-  <w:num w:numId="29">
-    <w:abstractNumId w:val="12"/>
   </w:num>
 </w:numbering>
 </file>
@@ -11678,6 +13818,428 @@
       <w:szCs w:val="24"/>
     </w:rPr>
   </w:style>
+  <w:style w:type="table" w:styleId="Tabela-Siatka">
+    <w:name w:val="Table Grid"/>
+    <w:basedOn w:val="Standardowy"/>
+    <w:uiPriority w:val="59"/>
+    <w:rsid w:val="0015258B"/>
+    <w:tblPr>
+      <w:tblBorders>
+        <w:top w:val="single" w:sz="4" w:space="0" w:color="auto"/>
+        <w:left w:val="single" w:sz="4" w:space="0" w:color="auto"/>
+        <w:bottom w:val="single" w:sz="4" w:space="0" w:color="auto"/>
+        <w:right w:val="single" w:sz="4" w:space="0" w:color="auto"/>
+        <w:insideH w:val="single" w:sz="4" w:space="0" w:color="auto"/>
+        <w:insideV w:val="single" w:sz="4" w:space="0" w:color="auto"/>
+      </w:tblBorders>
+    </w:tblPr>
+  </w:style>
+  <w:style w:type="table" w:styleId="Zwykatabela3">
+    <w:name w:val="Plain Table 3"/>
+    <w:basedOn w:val="Standardowy"/>
+    <w:uiPriority w:val="43"/>
+    <w:rsid w:val="0015258B"/>
+    <w:tblPr>
+      <w:tblStyleRowBandSize w:val="1"/>
+      <w:tblStyleColBandSize w:val="1"/>
+    </w:tblPr>
+    <w:tblStylePr w:type="firstRow">
+      <w:rPr>
+        <w:b/>
+        <w:bCs/>
+        <w:caps/>
+      </w:rPr>
+      <w:tblPr/>
+      <w:tcPr>
+        <w:tcBorders>
+          <w:bottom w:val="single" w:sz="4" w:space="0" w:color="7F7F7F" w:themeColor="text1" w:themeTint="80"/>
+        </w:tcBorders>
+      </w:tcPr>
+    </w:tblStylePr>
+    <w:tblStylePr w:type="lastRow">
+      <w:rPr>
+        <w:b/>
+        <w:bCs/>
+        <w:caps/>
+      </w:rPr>
+      <w:tblPr/>
+      <w:tcPr>
+        <w:tcBorders>
+          <w:top w:val="nil"/>
+        </w:tcBorders>
+      </w:tcPr>
+    </w:tblStylePr>
+    <w:tblStylePr w:type="firstCol">
+      <w:rPr>
+        <w:b/>
+        <w:bCs/>
+        <w:caps/>
+      </w:rPr>
+      <w:tblPr/>
+      <w:tcPr>
+        <w:tcBorders>
+          <w:right w:val="single" w:sz="4" w:space="0" w:color="7F7F7F" w:themeColor="text1" w:themeTint="80"/>
+        </w:tcBorders>
+      </w:tcPr>
+    </w:tblStylePr>
+    <w:tblStylePr w:type="lastCol">
+      <w:rPr>
+        <w:b/>
+        <w:bCs/>
+        <w:caps/>
+      </w:rPr>
+      <w:tblPr/>
+      <w:tcPr>
+        <w:tcBorders>
+          <w:left w:val="nil"/>
+        </w:tcBorders>
+      </w:tcPr>
+    </w:tblStylePr>
+    <w:tblStylePr w:type="band1Vert">
+      <w:tblPr/>
+      <w:tcPr>
+        <w:shd w:val="clear" w:color="auto" w:fill="F2F2F2" w:themeFill="background1" w:themeFillShade="F2"/>
+      </w:tcPr>
+    </w:tblStylePr>
+    <w:tblStylePr w:type="band1Horz">
+      <w:tblPr/>
+      <w:tcPr>
+        <w:shd w:val="clear" w:color="auto" w:fill="F2F2F2" w:themeFill="background1" w:themeFillShade="F2"/>
+      </w:tcPr>
+    </w:tblStylePr>
+    <w:tblStylePr w:type="neCell">
+      <w:tblPr/>
+      <w:tcPr>
+        <w:tcBorders>
+          <w:left w:val="nil"/>
+        </w:tcBorders>
+      </w:tcPr>
+    </w:tblStylePr>
+    <w:tblStylePr w:type="nwCell">
+      <w:tblPr/>
+      <w:tcPr>
+        <w:tcBorders>
+          <w:right w:val="nil"/>
+        </w:tcBorders>
+      </w:tcPr>
+    </w:tblStylePr>
+  </w:style>
+  <w:style w:type="table" w:styleId="Zwykatabela2">
+    <w:name w:val="Plain Table 2"/>
+    <w:basedOn w:val="Standardowy"/>
+    <w:uiPriority w:val="42"/>
+    <w:rsid w:val="0015258B"/>
+    <w:tblPr>
+      <w:tblStyleRowBandSize w:val="1"/>
+      <w:tblStyleColBandSize w:val="1"/>
+      <w:tblBorders>
+        <w:top w:val="single" w:sz="4" w:space="0" w:color="7F7F7F" w:themeColor="text1" w:themeTint="80"/>
+        <w:bottom w:val="single" w:sz="4" w:space="0" w:color="7F7F7F" w:themeColor="text1" w:themeTint="80"/>
+      </w:tblBorders>
+    </w:tblPr>
+    <w:tblStylePr w:type="firstRow">
+      <w:rPr>
+        <w:b/>
+        <w:bCs/>
+      </w:rPr>
+      <w:tblPr/>
+      <w:tcPr>
+        <w:tcBorders>
+          <w:bottom w:val="single" w:sz="4" w:space="0" w:color="7F7F7F" w:themeColor="text1" w:themeTint="80"/>
+        </w:tcBorders>
+      </w:tcPr>
+    </w:tblStylePr>
+    <w:tblStylePr w:type="lastRow">
+      <w:rPr>
+        <w:b/>
+        <w:bCs/>
+      </w:rPr>
+      <w:tblPr/>
+      <w:tcPr>
+        <w:tcBorders>
+          <w:top w:val="single" w:sz="4" w:space="0" w:color="7F7F7F" w:themeColor="text1" w:themeTint="80"/>
+        </w:tcBorders>
+      </w:tcPr>
+    </w:tblStylePr>
+    <w:tblStylePr w:type="firstCol">
+      <w:rPr>
+        <w:b/>
+        <w:bCs/>
+      </w:rPr>
+    </w:tblStylePr>
+    <w:tblStylePr w:type="lastCol">
+      <w:rPr>
+        <w:b/>
+        <w:bCs/>
+      </w:rPr>
+    </w:tblStylePr>
+    <w:tblStylePr w:type="band1Vert">
+      <w:tblPr/>
+      <w:tcPr>
+        <w:tcBorders>
+          <w:left w:val="single" w:sz="4" w:space="0" w:color="7F7F7F" w:themeColor="text1" w:themeTint="80"/>
+          <w:right w:val="single" w:sz="4" w:space="0" w:color="7F7F7F" w:themeColor="text1" w:themeTint="80"/>
+        </w:tcBorders>
+      </w:tcPr>
+    </w:tblStylePr>
+    <w:tblStylePr w:type="band2Vert">
+      <w:tblPr/>
+      <w:tcPr>
+        <w:tcBorders>
+          <w:left w:val="single" w:sz="4" w:space="0" w:color="7F7F7F" w:themeColor="text1" w:themeTint="80"/>
+          <w:right w:val="single" w:sz="4" w:space="0" w:color="7F7F7F" w:themeColor="text1" w:themeTint="80"/>
+        </w:tcBorders>
+      </w:tcPr>
+    </w:tblStylePr>
+    <w:tblStylePr w:type="band1Horz">
+      <w:tblPr/>
+      <w:tcPr>
+        <w:tcBorders>
+          <w:top w:val="single" w:sz="4" w:space="0" w:color="7F7F7F" w:themeColor="text1" w:themeTint="80"/>
+          <w:bottom w:val="single" w:sz="4" w:space="0" w:color="7F7F7F" w:themeColor="text1" w:themeTint="80"/>
+        </w:tcBorders>
+      </w:tcPr>
+    </w:tblStylePr>
+  </w:style>
+  <w:style w:type="table" w:styleId="Tabelasiatki5ciemnaakcent5">
+    <w:name w:val="Grid Table 5 Dark Accent 5"/>
+    <w:basedOn w:val="Standardowy"/>
+    <w:uiPriority w:val="50"/>
+    <w:rsid w:val="0015258B"/>
+    <w:tblPr>
+      <w:tblStyleRowBandSize w:val="1"/>
+      <w:tblStyleColBandSize w:val="1"/>
+      <w:tblBorders>
+        <w:top w:val="single" w:sz="4" w:space="0" w:color="FFFFFF" w:themeColor="background1"/>
+        <w:left w:val="single" w:sz="4" w:space="0" w:color="FFFFFF" w:themeColor="background1"/>
+        <w:bottom w:val="single" w:sz="4" w:space="0" w:color="FFFFFF" w:themeColor="background1"/>
+        <w:right w:val="single" w:sz="4" w:space="0" w:color="FFFFFF" w:themeColor="background1"/>
+        <w:insideH w:val="single" w:sz="4" w:space="0" w:color="FFFFFF" w:themeColor="background1"/>
+        <w:insideV w:val="single" w:sz="4" w:space="0" w:color="FFFFFF" w:themeColor="background1"/>
+      </w:tblBorders>
+    </w:tblPr>
+    <w:tcPr>
+      <w:shd w:val="clear" w:color="auto" w:fill="DAEEF3" w:themeFill="accent5" w:themeFillTint="33"/>
+    </w:tcPr>
+    <w:tblStylePr w:type="firstRow">
+      <w:rPr>
+        <w:b/>
+        <w:bCs/>
+        <w:color w:val="FFFFFF" w:themeColor="background1"/>
+      </w:rPr>
+      <w:tblPr/>
+      <w:tcPr>
+        <w:tcBorders>
+          <w:top w:val="single" w:sz="4" w:space="0" w:color="FFFFFF" w:themeColor="background1"/>
+          <w:left w:val="single" w:sz="4" w:space="0" w:color="FFFFFF" w:themeColor="background1"/>
+          <w:right w:val="single" w:sz="4" w:space="0" w:color="FFFFFF" w:themeColor="background1"/>
+          <w:insideH w:val="nil"/>
+          <w:insideV w:val="nil"/>
+        </w:tcBorders>
+        <w:shd w:val="clear" w:color="auto" w:fill="4BACC6" w:themeFill="accent5"/>
+      </w:tcPr>
+    </w:tblStylePr>
+    <w:tblStylePr w:type="lastRow">
+      <w:rPr>
+        <w:b/>
+        <w:bCs/>
+        <w:color w:val="FFFFFF" w:themeColor="background1"/>
+      </w:rPr>
+      <w:tblPr/>
+      <w:tcPr>
+        <w:tcBorders>
+          <w:left w:val="single" w:sz="4" w:space="0" w:color="FFFFFF" w:themeColor="background1"/>
+          <w:bottom w:val="single" w:sz="4" w:space="0" w:color="FFFFFF" w:themeColor="background1"/>
+          <w:right w:val="single" w:sz="4" w:space="0" w:color="FFFFFF" w:themeColor="background1"/>
+          <w:insideH w:val="nil"/>
+          <w:insideV w:val="nil"/>
+        </w:tcBorders>
+        <w:shd w:val="clear" w:color="auto" w:fill="4BACC6" w:themeFill="accent5"/>
+      </w:tcPr>
+    </w:tblStylePr>
+    <w:tblStylePr w:type="firstCol">
+      <w:rPr>
+        <w:b/>
+        <w:bCs/>
+        <w:color w:val="FFFFFF" w:themeColor="background1"/>
+      </w:rPr>
+      <w:tblPr/>
+      <w:tcPr>
+        <w:tcBorders>
+          <w:top w:val="single" w:sz="4" w:space="0" w:color="FFFFFF" w:themeColor="background1"/>
+          <w:left w:val="single" w:sz="4" w:space="0" w:color="FFFFFF" w:themeColor="background1"/>
+          <w:bottom w:val="single" w:sz="4" w:space="0" w:color="FFFFFF" w:themeColor="background1"/>
+          <w:insideV w:val="nil"/>
+        </w:tcBorders>
+        <w:shd w:val="clear" w:color="auto" w:fill="4BACC6" w:themeFill="accent5"/>
+      </w:tcPr>
+    </w:tblStylePr>
+    <w:tblStylePr w:type="lastCol">
+      <w:rPr>
+        <w:b/>
+        <w:bCs/>
+        <w:color w:val="FFFFFF" w:themeColor="background1"/>
+      </w:rPr>
+      <w:tblPr/>
+      <w:tcPr>
+        <w:tcBorders>
+          <w:top w:val="single" w:sz="4" w:space="0" w:color="FFFFFF" w:themeColor="background1"/>
+          <w:bottom w:val="single" w:sz="4" w:space="0" w:color="FFFFFF" w:themeColor="background1"/>
+          <w:right w:val="single" w:sz="4" w:space="0" w:color="FFFFFF" w:themeColor="background1"/>
+          <w:insideV w:val="nil"/>
+        </w:tcBorders>
+        <w:shd w:val="clear" w:color="auto" w:fill="4BACC6" w:themeFill="accent5"/>
+      </w:tcPr>
+    </w:tblStylePr>
+    <w:tblStylePr w:type="band1Vert">
+      <w:tblPr/>
+      <w:tcPr>
+        <w:shd w:val="clear" w:color="auto" w:fill="B6DDE8" w:themeFill="accent5" w:themeFillTint="66"/>
+      </w:tcPr>
+    </w:tblStylePr>
+    <w:tblStylePr w:type="band1Horz">
+      <w:tblPr/>
+      <w:tcPr>
+        <w:shd w:val="clear" w:color="auto" w:fill="B6DDE8" w:themeFill="accent5" w:themeFillTint="66"/>
+      </w:tcPr>
+    </w:tblStylePr>
+  </w:style>
+  <w:style w:type="table" w:styleId="Tabelasiatki7kolorowaakcent5">
+    <w:name w:val="Grid Table 7 Colorful Accent 5"/>
+    <w:basedOn w:val="Standardowy"/>
+    <w:uiPriority w:val="52"/>
+    <w:rsid w:val="0015258B"/>
+    <w:rPr>
+      <w:color w:val="31849B" w:themeColor="accent5" w:themeShade="BF"/>
+    </w:rPr>
+    <w:tblPr>
+      <w:tblStyleRowBandSize w:val="1"/>
+      <w:tblStyleColBandSize w:val="1"/>
+      <w:tblBorders>
+        <w:top w:val="single" w:sz="4" w:space="0" w:color="92CDDC" w:themeColor="accent5" w:themeTint="99"/>
+        <w:left w:val="single" w:sz="4" w:space="0" w:color="92CDDC" w:themeColor="accent5" w:themeTint="99"/>
+        <w:bottom w:val="single" w:sz="4" w:space="0" w:color="92CDDC" w:themeColor="accent5" w:themeTint="99"/>
+        <w:right w:val="single" w:sz="4" w:space="0" w:color="92CDDC" w:themeColor="accent5" w:themeTint="99"/>
+        <w:insideH w:val="single" w:sz="4" w:space="0" w:color="92CDDC" w:themeColor="accent5" w:themeTint="99"/>
+        <w:insideV w:val="single" w:sz="4" w:space="0" w:color="92CDDC" w:themeColor="accent5" w:themeTint="99"/>
+      </w:tblBorders>
+    </w:tblPr>
+    <w:tblStylePr w:type="firstRow">
+      <w:rPr>
+        <w:b/>
+        <w:bCs/>
+      </w:rPr>
+      <w:tblPr/>
+      <w:tcPr>
+        <w:tcBorders>
+          <w:top w:val="nil"/>
+          <w:left w:val="nil"/>
+          <w:right w:val="nil"/>
+          <w:insideH w:val="nil"/>
+          <w:insideV w:val="nil"/>
+        </w:tcBorders>
+        <w:shd w:val="clear" w:color="auto" w:fill="FFFFFF" w:themeFill="background1"/>
+      </w:tcPr>
+    </w:tblStylePr>
+    <w:tblStylePr w:type="lastRow">
+      <w:rPr>
+        <w:b/>
+        <w:bCs/>
+      </w:rPr>
+      <w:tblPr/>
+      <w:tcPr>
+        <w:tcBorders>
+          <w:left w:val="nil"/>
+          <w:bottom w:val="nil"/>
+          <w:right w:val="nil"/>
+          <w:insideH w:val="nil"/>
+          <w:insideV w:val="nil"/>
+        </w:tcBorders>
+        <w:shd w:val="clear" w:color="auto" w:fill="FFFFFF" w:themeFill="background1"/>
+      </w:tcPr>
+    </w:tblStylePr>
+    <w:tblStylePr w:type="firstCol">
+      <w:pPr>
+        <w:jc w:val="right"/>
+      </w:pPr>
+      <w:rPr>
+        <w:i/>
+        <w:iCs/>
+      </w:rPr>
+      <w:tblPr/>
+      <w:tcPr>
+        <w:tcBorders>
+          <w:top w:val="nil"/>
+          <w:left w:val="nil"/>
+          <w:bottom w:val="nil"/>
+          <w:insideH w:val="nil"/>
+          <w:insideV w:val="nil"/>
+        </w:tcBorders>
+        <w:shd w:val="clear" w:color="auto" w:fill="FFFFFF" w:themeFill="background1"/>
+      </w:tcPr>
+    </w:tblStylePr>
+    <w:tblStylePr w:type="lastCol">
+      <w:rPr>
+        <w:i/>
+        <w:iCs/>
+      </w:rPr>
+      <w:tblPr/>
+      <w:tcPr>
+        <w:tcBorders>
+          <w:top w:val="nil"/>
+          <w:bottom w:val="nil"/>
+          <w:right w:val="nil"/>
+          <w:insideH w:val="nil"/>
+          <w:insideV w:val="nil"/>
+        </w:tcBorders>
+        <w:shd w:val="clear" w:color="auto" w:fill="FFFFFF" w:themeFill="background1"/>
+      </w:tcPr>
+    </w:tblStylePr>
+    <w:tblStylePr w:type="band1Vert">
+      <w:tblPr/>
+      <w:tcPr>
+        <w:shd w:val="clear" w:color="auto" w:fill="DAEEF3" w:themeFill="accent5" w:themeFillTint="33"/>
+      </w:tcPr>
+    </w:tblStylePr>
+    <w:tblStylePr w:type="band1Horz">
+      <w:tblPr/>
+      <w:tcPr>
+        <w:shd w:val="clear" w:color="auto" w:fill="DAEEF3" w:themeFill="accent5" w:themeFillTint="33"/>
+      </w:tcPr>
+    </w:tblStylePr>
+    <w:tblStylePr w:type="neCell">
+      <w:tblPr/>
+      <w:tcPr>
+        <w:tcBorders>
+          <w:bottom w:val="single" w:sz="4" w:space="0" w:color="92CDDC" w:themeColor="accent5" w:themeTint="99"/>
+        </w:tcBorders>
+      </w:tcPr>
+    </w:tblStylePr>
+    <w:tblStylePr w:type="nwCell">
+      <w:tblPr/>
+      <w:tcPr>
+        <w:tcBorders>
+          <w:bottom w:val="single" w:sz="4" w:space="0" w:color="92CDDC" w:themeColor="accent5" w:themeTint="99"/>
+        </w:tcBorders>
+      </w:tcPr>
+    </w:tblStylePr>
+    <w:tblStylePr w:type="seCell">
+      <w:tblPr/>
+      <w:tcPr>
+        <w:tcBorders>
+          <w:top w:val="single" w:sz="4" w:space="0" w:color="92CDDC" w:themeColor="accent5" w:themeTint="99"/>
+        </w:tcBorders>
+      </w:tcPr>
+    </w:tblStylePr>
+    <w:tblStylePr w:type="swCell">
+      <w:tblPr/>
+      <w:tcPr>
+        <w:tcBorders>
+          <w:top w:val="single" w:sz="4" w:space="0" w:color="92CDDC" w:themeColor="accent5" w:themeTint="99"/>
+        </w:tcBorders>
+      </w:tcPr>
+    </w:tblStylePr>
+  </w:style>
 </w:styles>
 </file>
 
@@ -11971,7 +14533,7 @@
 </file>
 
 <file path=customXml/itemProps1.xml><?xml version="1.0" encoding="utf-8"?>
-<ds:datastoreItem xmlns:ds="http://schemas.openxmlformats.org/officeDocument/2006/customXml" ds:itemID="{66ADC193-5AB1-46A9-A1AC-6405B9BD1235}">
+<ds:datastoreItem xmlns:ds="http://schemas.openxmlformats.org/officeDocument/2006/customXml" ds:itemID="{67AA38E5-FBE3-4EEA-BB0E-43232E62BBCF}">
   <ds:schemaRefs>
     <ds:schemaRef ds:uri="http://schemas.openxmlformats.org/officeDocument/2006/bibliography"/>
   </ds:schemaRefs>

</xml_diff>

<commit_message>
Add point 5.3. Nonfunctional requirements by Osek111
</commit_message>
<xml_diff>
--- a/dokumentacja/Wypozyczalnia pojazdow - dokumentacja.docx
+++ b/dokumentacja/Wypozyczalnia pojazdow - dokumentacja.docx
@@ -12657,6 +12657,278 @@
           <w:lang w:val="pl-PL"/>
         </w:rPr>
       </w:pPr>
+      <w:r>
+        <w:rPr>
+          <w:lang w:val="pl-PL"/>
+        </w:rPr>
+        <w:t>WYDAJNOŚĆ</w:t>
+      </w:r>
+    </w:p>
+    <w:p>
+      <w:pPr>
+        <w:rPr>
+          <w:lang w:val="pl-PL"/>
+        </w:rPr>
+      </w:pPr>
+      <w:r>
+        <w:rPr>
+          <w:lang w:val="pl-PL"/>
+        </w:rPr>
+        <w:t>1. System będzie maksymalnie wydajny, ze względu na użycie najnowszych technologii i algorytmów optymalizacyjnych. W ten sposób zostanie uzyskana maksymalna wydajność. Ze względu na prostotę i mechanikę aplikacji internetowej, system jest przygotowany na duże obciążenie i ruch ze strony użytkowników.</w:t>
+      </w:r>
+    </w:p>
+    <w:p>
+      <w:pPr>
+        <w:rPr>
+          <w:lang w:val="pl-PL"/>
+        </w:rPr>
+      </w:pPr>
+      <w:r>
+        <w:rPr>
+          <w:lang w:val="pl-PL"/>
+        </w:rPr>
+        <w:t>System jest w stanie wykonać operację użytkownika nie przekraczając 2 sekund ze względu na użycie zoptymalizowanej bazy danych.</w:t>
+      </w:r>
+    </w:p>
+    <w:p>
+      <w:pPr>
+        <w:rPr>
+          <w:lang w:val="pl-PL"/>
+        </w:rPr>
+      </w:pPr>
+    </w:p>
+    <w:p>
+      <w:pPr>
+        <w:rPr>
+          <w:lang w:val="pl-PL"/>
+        </w:rPr>
+      </w:pPr>
+      <w:r>
+        <w:rPr>
+          <w:lang w:val="pl-PL"/>
+        </w:rPr>
+        <w:lastRenderedPageBreak/>
+        <w:t>BEZPIECZEŃSTWO</w:t>
+      </w:r>
+    </w:p>
+    <w:p>
+      <w:pPr>
+        <w:rPr>
+          <w:lang w:val="pl-PL"/>
+        </w:rPr>
+      </w:pPr>
+      <w:r>
+        <w:rPr>
+          <w:lang w:val="pl-PL"/>
+        </w:rPr>
+        <w:t>2. System automatycznie co 24 godziny będzie tworzył kopie zapasową danych. Dzięki tej operacji, system w razie ataku będzie w stanie zostać przywrócony do prawidłowego funkcjonowania w ciągu maksymalnie 1 godziny.</w:t>
+      </w:r>
+    </w:p>
+    <w:p>
+      <w:pPr>
+        <w:rPr>
+          <w:lang w:val="pl-PL"/>
+        </w:rPr>
+      </w:pPr>
+      <w:r>
+        <w:rPr>
+          <w:lang w:val="pl-PL"/>
+        </w:rPr>
+        <w:t xml:space="preserve">Dodatkowo system będzie postawiony na różnych, niezależnych od siebie serwerach. W razie awarii jednej z </w:t>
+      </w:r>
+      <w:proofErr w:type="spellStart"/>
+      <w:r>
+        <w:rPr>
+          <w:lang w:val="pl-PL"/>
+        </w:rPr>
+        <w:t>serwerownii</w:t>
+      </w:r>
+      <w:proofErr w:type="spellEnd"/>
+      <w:r>
+        <w:rPr>
+          <w:lang w:val="pl-PL"/>
+        </w:rPr>
+        <w:t>, system zostanie przełączony na inny serwer.</w:t>
+      </w:r>
+    </w:p>
+    <w:p>
+      <w:pPr>
+        <w:rPr>
+          <w:lang w:val="pl-PL"/>
+        </w:rPr>
+      </w:pPr>
+      <w:r>
+        <w:rPr>
+          <w:lang w:val="pl-PL"/>
+        </w:rPr>
+        <w:t xml:space="preserve">Przesyłanie danych w systemie będzie szyfrowane przez co w razie ataku na </w:t>
+      </w:r>
+      <w:proofErr w:type="spellStart"/>
+      <w:r>
+        <w:rPr>
+          <w:lang w:val="pl-PL"/>
+        </w:rPr>
+        <w:t>baze</w:t>
+      </w:r>
+      <w:proofErr w:type="spellEnd"/>
+      <w:r>
+        <w:rPr>
+          <w:lang w:val="pl-PL"/>
+        </w:rPr>
+        <w:t xml:space="preserve"> danych, </w:t>
+      </w:r>
+      <w:proofErr w:type="spellStart"/>
+      <w:r>
+        <w:rPr>
+          <w:lang w:val="pl-PL"/>
+        </w:rPr>
+        <w:t>nieporządane</w:t>
+      </w:r>
+      <w:proofErr w:type="spellEnd"/>
+      <w:r>
+        <w:rPr>
+          <w:lang w:val="pl-PL"/>
+        </w:rPr>
+        <w:t xml:space="preserve"> osoby nie będą w stanie odczytać oraz odszyfrować poufne dane użytkowników systemu.</w:t>
+      </w:r>
+    </w:p>
+    <w:p>
+      <w:pPr>
+        <w:rPr>
+          <w:lang w:val="pl-PL"/>
+        </w:rPr>
+      </w:pPr>
+    </w:p>
+    <w:p>
+      <w:pPr>
+        <w:rPr>
+          <w:lang w:val="pl-PL"/>
+        </w:rPr>
+      </w:pPr>
+      <w:r>
+        <w:rPr>
+          <w:lang w:val="pl-PL"/>
+        </w:rPr>
+        <w:t>ZABEZPIECZENIA</w:t>
+      </w:r>
+    </w:p>
+    <w:p>
+      <w:pPr>
+        <w:rPr>
+          <w:lang w:val="pl-PL"/>
+        </w:rPr>
+      </w:pPr>
+      <w:r>
+        <w:rPr>
+          <w:lang w:val="pl-PL"/>
+        </w:rPr>
+        <w:t xml:space="preserve">3. </w:t>
+      </w:r>
+      <w:r>
+        <w:rPr>
+          <w:lang w:val="pl-PL"/>
+        </w:rPr>
+        <w:t>System będzie posiadał certyfikat SSL.</w:t>
+      </w:r>
+      <w:r>
+        <w:rPr>
+          <w:lang w:val="pl-PL"/>
+        </w:rPr>
+        <w:t xml:space="preserve"> Każda operacja ze strony użytkownika będzie skanowana za pomocą aplikacji </w:t>
+      </w:r>
+      <w:proofErr w:type="spellStart"/>
+      <w:r>
+        <w:rPr>
+          <w:lang w:val="pl-PL"/>
+        </w:rPr>
+        <w:t>SiteLock</w:t>
+      </w:r>
+      <w:proofErr w:type="spellEnd"/>
+      <w:r>
+        <w:rPr>
+          <w:lang w:val="pl-PL"/>
+        </w:rPr>
+        <w:t xml:space="preserve">. </w:t>
+      </w:r>
+      <w:proofErr w:type="spellStart"/>
+      <w:r>
+        <w:rPr>
+          <w:lang w:val="pl-PL"/>
+        </w:rPr>
+        <w:t>Wyelimuje</w:t>
+      </w:r>
+      <w:proofErr w:type="spellEnd"/>
+      <w:r>
+        <w:rPr>
+          <w:lang w:val="pl-PL"/>
+        </w:rPr>
+        <w:t xml:space="preserve"> to możliwość zainfekowania strony przez </w:t>
+      </w:r>
+      <w:proofErr w:type="spellStart"/>
+      <w:r>
+        <w:rPr>
+          <w:lang w:val="pl-PL"/>
+        </w:rPr>
+        <w:t>nieporządane</w:t>
+      </w:r>
+      <w:proofErr w:type="spellEnd"/>
+      <w:r>
+        <w:rPr>
+          <w:lang w:val="pl-PL"/>
+        </w:rPr>
+        <w:t xml:space="preserve"> osoby.</w:t>
+      </w:r>
+    </w:p>
+    <w:p>
+      <w:pPr>
+        <w:pStyle w:val="Akapitzlist"/>
+        <w:ind w:left="360"/>
+        <w:rPr>
+          <w:lang w:val="pl-PL"/>
+        </w:rPr>
+      </w:pPr>
+    </w:p>
+    <w:p>
+      <w:pPr>
+        <w:pStyle w:val="Akapitzlist"/>
+        <w:ind w:left="360"/>
+        <w:rPr>
+          <w:lang w:val="pl-PL"/>
+        </w:rPr>
+      </w:pPr>
+    </w:p>
+    <w:p>
+      <w:pPr>
+        <w:rPr>
+          <w:lang w:val="pl-PL"/>
+        </w:rPr>
+      </w:pPr>
+      <w:r>
+        <w:rPr>
+          <w:lang w:val="pl-PL"/>
+        </w:rPr>
+        <w:t>JAKOŚĆ</w:t>
+      </w:r>
+    </w:p>
+    <w:p>
+      <w:pPr>
+        <w:rPr>
+          <w:lang w:val="pl-PL"/>
+        </w:rPr>
+      </w:pPr>
+      <w:r>
+        <w:rPr>
+          <w:lang w:val="pl-PL"/>
+        </w:rPr>
+        <w:t>4. System będzie przygotowany na łatwą rozbudowę poszczególnych sekcji. Poprzez prostotę systemu, będzie możliwość wprowadzenia szybkiej aktualizacji usprawniającej działanie systemu. Administrator będzie miał możliwość testowania bezinwazyjnie systemu poprzez wprowadzanie nowych łatek zbierających statystyki oraz testowanie poszczególnych funkcji systemu.</w:t>
+      </w:r>
+    </w:p>
+    <w:p>
+      <w:pPr>
+        <w:rPr>
+          <w:lang w:val="pl-PL"/>
+        </w:rPr>
+      </w:pPr>
       <w:bookmarkStart w:id="14" w:name="_GoBack"/>
       <w:bookmarkEnd w:id="14"/>
     </w:p>
@@ -12772,7 +13044,6 @@
           <w:color w:val="808080" w:themeColor="background1" w:themeShade="80"/>
           <w:lang w:val="pl-PL"/>
         </w:rPr>
-        <w:lastRenderedPageBreak/>
         <w:t>Inne cechy</w:t>
       </w:r>
       <w:r>
@@ -19519,7 +19790,7 @@
 </file>
 
 <file path=customXml/itemProps1.xml><?xml version="1.0" encoding="utf-8"?>
-<ds:datastoreItem xmlns:ds="http://schemas.openxmlformats.org/officeDocument/2006/customXml" ds:itemID="{FD4D9EB9-5447-47DF-AB78-A14B3D348E50}">
+<ds:datastoreItem xmlns:ds="http://schemas.openxmlformats.org/officeDocument/2006/customXml" ds:itemID="{76ADA132-6CB0-48F0-88DF-8D9CC7417C8E}">
   <ds:schemaRefs>
     <ds:schemaRef ds:uri="http://schemas.openxmlformats.org/officeDocument/2006/bibliography"/>
   </ds:schemaRefs>

</xml_diff>

<commit_message>
Add SWOT analysis of organization
</commit_message>
<xml_diff>
--- a/dokumentacja/Wypozyczalnia pojazdow - dokumentacja.docx
+++ b/dokumentacja/Wypozyczalnia pojazdow - dokumentacja.docx
@@ -3528,8 +3528,16 @@
         <w:rPr>
           <w:lang w:val="pl-PL"/>
         </w:rPr>
-        <w:t>Zarządzania projektem – sugerowane JazzHub</w:t>
-      </w:r>
+        <w:t xml:space="preserve">Zarządzania projektem – sugerowane </w:t>
+      </w:r>
+      <w:proofErr w:type="spellStart"/>
+      <w:r>
+        <w:rPr>
+          <w:lang w:val="pl-PL"/>
+        </w:rPr>
+        <w:t>JazzHub</w:t>
+      </w:r>
+      <w:proofErr w:type="spellEnd"/>
     </w:p>
     <w:p>
       <w:pPr>
@@ -3555,8 +3563,16 @@
         <w:rPr>
           <w:lang w:val="pl-PL"/>
         </w:rPr>
-        <w:t>github.com/Rozmarynka19/Wypozyczalnia_pojazdow</w:t>
-      </w:r>
+        <w:t>github.com/Rozmarynka19/</w:t>
+      </w:r>
+      <w:proofErr w:type="spellStart"/>
+      <w:r>
+        <w:rPr>
+          <w:lang w:val="pl-PL"/>
+        </w:rPr>
+        <w:t>Wypozyczalnia_pojazdow</w:t>
+      </w:r>
+      <w:proofErr w:type="spellEnd"/>
       <w:r>
         <w:rPr>
           <w:lang w:val="pl-PL"/>
@@ -3570,7 +3586,47 @@
           <w:color w:val="808080" w:themeColor="background1" w:themeShade="80"/>
           <w:lang w:val="pl-PL"/>
         </w:rPr>
-        <w:t>sugerowany Git (hosting np. na Bitbucket lub Github), ew. SVN</w:t>
+        <w:t xml:space="preserve">sugerowany Git (hosting np. na </w:t>
+      </w:r>
+      <w:proofErr w:type="spellStart"/>
+      <w:r>
+        <w:rPr>
+          <w:i/>
+          <w:iCs/>
+          <w:color w:val="808080" w:themeColor="background1" w:themeShade="80"/>
+          <w:lang w:val="pl-PL"/>
+        </w:rPr>
+        <w:t>Bitbucket</w:t>
+      </w:r>
+      <w:proofErr w:type="spellEnd"/>
+      <w:r>
+        <w:rPr>
+          <w:i/>
+          <w:iCs/>
+          <w:color w:val="808080" w:themeColor="background1" w:themeShade="80"/>
+          <w:lang w:val="pl-PL"/>
+        </w:rPr>
+        <w:t xml:space="preserve"> lub </w:t>
+      </w:r>
+      <w:proofErr w:type="spellStart"/>
+      <w:r>
+        <w:rPr>
+          <w:i/>
+          <w:iCs/>
+          <w:color w:val="808080" w:themeColor="background1" w:themeShade="80"/>
+          <w:lang w:val="pl-PL"/>
+        </w:rPr>
+        <w:t>Github</w:t>
+      </w:r>
+      <w:proofErr w:type="spellEnd"/>
+      <w:r>
+        <w:rPr>
+          <w:i/>
+          <w:iCs/>
+          <w:color w:val="808080" w:themeColor="background1" w:themeShade="80"/>
+          <w:lang w:val="pl-PL"/>
+        </w:rPr>
+        <w:t>), ew. SVN</w:t>
       </w:r>
     </w:p>
     <w:p>
@@ -3588,8 +3644,30 @@
         <w:rPr>
           <w:lang w:val="pl-PL"/>
         </w:rPr>
-        <w:t>System obsługi defektów – np. Bitbucket, JazzHub</w:t>
-      </w:r>
+        <w:t xml:space="preserve">System obsługi defektów – np. </w:t>
+      </w:r>
+      <w:proofErr w:type="spellStart"/>
+      <w:r>
+        <w:rPr>
+          <w:lang w:val="pl-PL"/>
+        </w:rPr>
+        <w:t>Bitbucket</w:t>
+      </w:r>
+      <w:proofErr w:type="spellEnd"/>
+      <w:r>
+        <w:rPr>
+          <w:lang w:val="pl-PL"/>
+        </w:rPr>
+        <w:t xml:space="preserve">, </w:t>
+      </w:r>
+      <w:proofErr w:type="spellStart"/>
+      <w:r>
+        <w:rPr>
+          <w:lang w:val="pl-PL"/>
+        </w:rPr>
+        <w:t>JazzHub</w:t>
+      </w:r>
+      <w:proofErr w:type="spellEnd"/>
     </w:p>
     <w:p>
       <w:pPr>
@@ -3677,6 +3755,7 @@
           <w:lang w:val="pl-PL"/>
         </w:rPr>
       </w:pPr>
+      <w:proofErr w:type="spellStart"/>
       <w:r>
         <w:rPr>
           <w:b/>
@@ -3685,11 +3764,26 @@
         </w:rPr>
         <w:t>Systemodawcy</w:t>
       </w:r>
-      <w:r>
-        <w:rPr>
-          <w:lang w:val="pl-PL"/>
-        </w:rPr>
-        <w:t xml:space="preserve"> – rozumie się przez to firmę GoodSoftwareBro sp. z o. o z siedzibą w Szczecinie przy ulicy Niedziałkowskiego 21, wpisaną do Rejestru Przedsiębiorców Krajowego Rejestru Sądowego z numerem KRS: </w:t>
+      <w:proofErr w:type="spellEnd"/>
+      <w:r>
+        <w:rPr>
+          <w:lang w:val="pl-PL"/>
+        </w:rPr>
+        <w:t xml:space="preserve"> – rozumie się przez to firmę </w:t>
+      </w:r>
+      <w:proofErr w:type="spellStart"/>
+      <w:r>
+        <w:rPr>
+          <w:lang w:val="pl-PL"/>
+        </w:rPr>
+        <w:t>GoodSoftwareBro</w:t>
+      </w:r>
+      <w:proofErr w:type="spellEnd"/>
+      <w:r>
+        <w:rPr>
+          <w:lang w:val="pl-PL"/>
+        </w:rPr>
+        <w:t xml:space="preserve"> sp. z o. o z siedzibą w Szczecinie przy ulicy Niedziałkowskiego 21, wpisaną do Rejestru Przedsiębiorców Krajowego Rejestru Sądowego z numerem KRS: </w:t>
       </w:r>
       <w:r>
         <w:rPr>
@@ -3745,6 +3839,7 @@
           <w:lang w:val="pl-PL"/>
         </w:rPr>
       </w:pPr>
+      <w:proofErr w:type="spellStart"/>
       <w:r>
         <w:rPr>
           <w:b/>
@@ -3753,11 +3848,19 @@
         </w:rPr>
         <w:t>Systemobiorcy</w:t>
       </w:r>
-      <w:r>
-        <w:rPr>
-          <w:lang w:val="pl-PL"/>
-        </w:rPr>
-        <w:t xml:space="preserve"> – rozumie się przez to firmę Speedy</w:t>
+      <w:proofErr w:type="spellEnd"/>
+      <w:r>
+        <w:rPr>
+          <w:lang w:val="pl-PL"/>
+        </w:rPr>
+        <w:t xml:space="preserve"> – rozumie się przez to firmę </w:t>
+      </w:r>
+      <w:proofErr w:type="spellStart"/>
+      <w:r>
+        <w:rPr>
+          <w:lang w:val="pl-PL"/>
+        </w:rPr>
+        <w:t>Speedy</w:t>
       </w:r>
       <w:r>
         <w:rPr>
@@ -3765,6 +3868,7 @@
         </w:rPr>
         <w:t>Commute</w:t>
       </w:r>
+      <w:proofErr w:type="spellEnd"/>
       <w:r>
         <w:rPr>
           <w:lang w:val="pl-PL"/>
@@ -3843,7 +3947,35 @@
         <w:rPr>
           <w:lang w:val="pl-PL"/>
         </w:rPr>
-        <w:t xml:space="preserve"> – rozumie się przez to oprogramowanie VRent, wspomagające proces wypożyczania pojazdów w ramach działalności Systemobiorcy. Niniejsza Dokumentacja dotyczy owego Systemu;</w:t>
+        <w:t xml:space="preserve"> – rozumie się przez to oprogramowanie </w:t>
+      </w:r>
+      <w:proofErr w:type="spellStart"/>
+      <w:r>
+        <w:rPr>
+          <w:lang w:val="pl-PL"/>
+        </w:rPr>
+        <w:t>VRent</w:t>
+      </w:r>
+      <w:proofErr w:type="spellEnd"/>
+      <w:r>
+        <w:rPr>
+          <w:lang w:val="pl-PL"/>
+        </w:rPr>
+        <w:t xml:space="preserve">, wspomagające proces wypożyczania pojazdów w ramach działalności </w:t>
+      </w:r>
+      <w:proofErr w:type="spellStart"/>
+      <w:r>
+        <w:rPr>
+          <w:lang w:val="pl-PL"/>
+        </w:rPr>
+        <w:t>Systemobiorcy</w:t>
+      </w:r>
+      <w:proofErr w:type="spellEnd"/>
+      <w:r>
+        <w:rPr>
+          <w:lang w:val="pl-PL"/>
+        </w:rPr>
+        <w:t>. Niniejsza Dokumentacja dotyczy owego Systemu;</w:t>
       </w:r>
     </w:p>
     <w:p>
@@ -3875,7 +4007,35 @@
         <w:rPr>
           <w:lang w:val="pl-PL"/>
         </w:rPr>
-        <w:t>osobę fizyczną lub firmę, będącą związaną umową z Systemobiorcą o świadczenie usług przez Systemobiorcę;</w:t>
+        <w:t xml:space="preserve">osobę fizyczną lub firmę, będącą związaną umową z </w:t>
+      </w:r>
+      <w:proofErr w:type="spellStart"/>
+      <w:r>
+        <w:rPr>
+          <w:lang w:val="pl-PL"/>
+        </w:rPr>
+        <w:t>Systemobiorcą</w:t>
+      </w:r>
+      <w:proofErr w:type="spellEnd"/>
+      <w:r>
+        <w:rPr>
+          <w:lang w:val="pl-PL"/>
+        </w:rPr>
+        <w:t xml:space="preserve"> o świadczenie usług przez </w:t>
+      </w:r>
+      <w:proofErr w:type="spellStart"/>
+      <w:r>
+        <w:rPr>
+          <w:lang w:val="pl-PL"/>
+        </w:rPr>
+        <w:t>Systemobiorcę</w:t>
+      </w:r>
+      <w:proofErr w:type="spellEnd"/>
+      <w:r>
+        <w:rPr>
+          <w:lang w:val="pl-PL"/>
+        </w:rPr>
+        <w:t>;</w:t>
       </w:r>
     </w:p>
     <w:p>
@@ -3983,8 +4143,16 @@
         <w:rPr>
           <w:lang w:val="pl-PL"/>
         </w:rPr>
-        <w:t xml:space="preserve"> konto właściciela organizacji Systemobiorcy</w:t>
-      </w:r>
+        <w:t xml:space="preserve"> konto właściciela organizacji </w:t>
+      </w:r>
+      <w:proofErr w:type="spellStart"/>
+      <w:r>
+        <w:rPr>
+          <w:lang w:val="pl-PL"/>
+        </w:rPr>
+        <w:t>Systemobiorcy</w:t>
+      </w:r>
+      <w:proofErr w:type="spellEnd"/>
       <w:r>
         <w:rPr>
           <w:lang w:val="pl-PL"/>
@@ -4033,7 +4201,21 @@
         <w:rPr>
           <w:lang w:val="pl-PL"/>
         </w:rPr>
-        <w:t>organizacji Systemobiorcy;</w:t>
+        <w:t xml:space="preserve">organizacji </w:t>
+      </w:r>
+      <w:proofErr w:type="spellStart"/>
+      <w:r>
+        <w:rPr>
+          <w:lang w:val="pl-PL"/>
+        </w:rPr>
+        <w:t>Systemobiorcy</w:t>
+      </w:r>
+      <w:proofErr w:type="spellEnd"/>
+      <w:r>
+        <w:rPr>
+          <w:lang w:val="pl-PL"/>
+        </w:rPr>
+        <w:t>;</w:t>
       </w:r>
     </w:p>
     <w:p>
@@ -4231,7 +4413,21 @@
         <w:rPr>
           <w:lang w:val="pl-PL"/>
         </w:rPr>
-        <w:t>analizę działalności Systemobiorcy wraz z analizą korzyści i zagrożeń płynących z zastosowania Systemu,</w:t>
+        <w:t xml:space="preserve">analizę działalności </w:t>
+      </w:r>
+      <w:proofErr w:type="spellStart"/>
+      <w:r>
+        <w:rPr>
+          <w:lang w:val="pl-PL"/>
+        </w:rPr>
+        <w:t>Systemobiorcy</w:t>
+      </w:r>
+      <w:proofErr w:type="spellEnd"/>
+      <w:r>
+        <w:rPr>
+          <w:lang w:val="pl-PL"/>
+        </w:rPr>
+        <w:t xml:space="preserve"> wraz z analizą korzyści i zagrożeń płynących z zastosowania Systemu,</w:t>
       </w:r>
     </w:p>
     <w:p>
@@ -4347,12 +4543,14 @@
           <w:lang w:val="pl-PL"/>
         </w:rPr>
       </w:pPr>
+      <w:proofErr w:type="spellStart"/>
       <w:r>
         <w:rPr>
           <w:lang w:val="pl-PL"/>
         </w:rPr>
         <w:t>Systemobiorcy</w:t>
       </w:r>
+      <w:proofErr w:type="spellEnd"/>
     </w:p>
     <w:p>
       <w:pPr>
@@ -4481,252 +4679,10 @@
           <w:szCs w:val="24"/>
           <w:lang w:val="pl-PL"/>
         </w:rPr>
-        <w:t xml:space="preserve"> Systemobiorcy przed wdrożeniem Systemu</w:t>
-      </w:r>
-    </w:p>
-    <w:p>
-      <w:pPr>
-        <w:rPr>
-          <w:lang w:val="pl-PL"/>
-        </w:rPr>
-      </w:pPr>
-      <w:r>
-        <w:rPr>
-          <w:lang w:val="pl-PL"/>
-        </w:rPr>
-        <w:t>Systemobiorca prowadzi działalność związaną z wypożyczaniem pojazdów osobowych</w:t>
-      </w:r>
-      <w:r>
-        <w:rPr>
-          <w:lang w:val="pl-PL"/>
-        </w:rPr>
-        <w:t xml:space="preserve"> na skalę całej Polski. W swojej ofercie dysponuje:</w:t>
-      </w:r>
-      <w:r>
-        <w:rPr>
-          <w:lang w:val="pl-PL"/>
-        </w:rPr>
         <w:t xml:space="preserve"> </w:t>
       </w:r>
-      <w:r>
-        <w:rPr>
-          <w:lang w:val="pl-PL"/>
-        </w:rPr>
-        <w:t>samochodami</w:t>
-      </w:r>
-      <w:r>
-        <w:rPr>
-          <w:lang w:val="pl-PL"/>
-        </w:rPr>
-        <w:t xml:space="preserve"> </w:t>
-      </w:r>
-      <w:r>
-        <w:rPr>
-          <w:lang w:val="pl-PL"/>
-        </w:rPr>
-        <w:t>osobowymi</w:t>
-      </w:r>
-      <w:r>
-        <w:rPr>
-          <w:lang w:val="pl-PL"/>
-        </w:rPr>
-        <w:t>,</w:t>
-      </w:r>
-      <w:r>
-        <w:rPr>
-          <w:lang w:val="pl-PL"/>
-        </w:rPr>
-        <w:t xml:space="preserve"> samochodami dostawczymi,</w:t>
-      </w:r>
-      <w:r>
-        <w:rPr>
-          <w:lang w:val="pl-PL"/>
-        </w:rPr>
-        <w:t xml:space="preserve"> </w:t>
-      </w:r>
-      <w:r>
-        <w:rPr>
-          <w:lang w:val="pl-PL"/>
-        </w:rPr>
-        <w:t>motocyklami</w:t>
-      </w:r>
-      <w:r>
-        <w:rPr>
-          <w:lang w:val="pl-PL"/>
-        </w:rPr>
-        <w:t xml:space="preserve">, </w:t>
-      </w:r>
-      <w:r>
-        <w:rPr>
-          <w:lang w:val="pl-PL"/>
-        </w:rPr>
-        <w:t>skuterami</w:t>
-      </w:r>
-      <w:r>
-        <w:rPr>
-          <w:lang w:val="pl-PL"/>
-        </w:rPr>
-        <w:t>.</w:t>
-      </w:r>
-      <w:r>
-        <w:rPr>
-          <w:lang w:val="pl-PL"/>
-        </w:rPr>
-        <w:br/>
-        <w:t xml:space="preserve">Przed wdrożeniem systemu, proces wypożyczania pojazdu odbywa się osobiście w filii Systemobiorcy. Jest możliwa telefoniczna rezerwacja konkretnego pojazdu, jednakże nadal to wymusza na </w:t>
-      </w:r>
-      <w:r>
-        <w:rPr>
-          <w:lang w:val="pl-PL"/>
-        </w:rPr>
-        <w:t>Konsumencie</w:t>
-      </w:r>
-      <w:r>
-        <w:rPr>
-          <w:lang w:val="pl-PL"/>
-        </w:rPr>
-        <w:t xml:space="preserve"> pojawienie się w filii Systemobiorcy.</w:t>
-      </w:r>
-      <w:r>
-        <w:rPr>
-          <w:lang w:val="pl-PL"/>
-        </w:rPr>
-        <w:t xml:space="preserve"> Powyższe wynika z konieczności zweryfikowania </w:t>
-      </w:r>
-      <w:r>
-        <w:rPr>
-          <w:lang w:val="pl-PL"/>
-        </w:rPr>
-        <w:t>Konsumenta</w:t>
-      </w:r>
-      <w:r>
-        <w:rPr>
-          <w:lang w:val="pl-PL"/>
-        </w:rPr>
-        <w:t xml:space="preserve"> oraz zapłaty za usługę (kartą lub gotówką).</w:t>
-      </w:r>
-      <w:r>
-        <w:rPr>
-          <w:lang w:val="pl-PL"/>
-        </w:rPr>
-        <w:br/>
-      </w:r>
-      <w:r>
-        <w:rPr>
-          <w:lang w:val="pl-PL"/>
-        </w:rPr>
-        <w:t xml:space="preserve">Systemobiorca umożliwia </w:t>
-      </w:r>
-      <w:r>
-        <w:rPr>
-          <w:lang w:val="pl-PL"/>
-        </w:rPr>
-        <w:t>Konsumentowi</w:t>
-      </w:r>
-      <w:r>
-        <w:rPr>
-          <w:lang w:val="pl-PL"/>
-        </w:rPr>
-        <w:t xml:space="preserve"> podgląd dostępnych pojazdów w filii poprzez prostą stronę internetową. </w:t>
-      </w:r>
-    </w:p>
-    <w:p>
-      <w:pPr>
-        <w:rPr>
-          <w:lang w:val="pl-PL"/>
-        </w:rPr>
-      </w:pPr>
-      <w:r>
-        <w:rPr>
-          <w:lang w:val="pl-PL"/>
-        </w:rPr>
-        <w:t xml:space="preserve">Sam </w:t>
-      </w:r>
-      <w:r>
-        <w:rPr>
-          <w:lang w:val="pl-PL"/>
-        </w:rPr>
-        <w:t>Konsument</w:t>
-      </w:r>
-      <w:r>
-        <w:rPr>
-          <w:lang w:val="pl-PL"/>
-        </w:rPr>
-        <w:t xml:space="preserve"> zostawia u Systemobiorcy swoje dane osobowe (wraz z numerem PESEL), adres zamieszkania, numer telefonu, adres e-mail.</w:t>
-      </w:r>
-      <w:r>
-        <w:rPr>
-          <w:lang w:val="pl-PL"/>
-        </w:rPr>
-        <w:br/>
-      </w:r>
-      <w:r>
-        <w:rPr>
-          <w:lang w:val="pl-PL"/>
-        </w:rPr>
-        <w:t>Konsument</w:t>
-      </w:r>
-      <w:r>
-        <w:rPr>
-          <w:lang w:val="pl-PL"/>
-        </w:rPr>
-        <w:t xml:space="preserve"> musi sam monitorować, ile czasu zostało do terminu zwrotu pojazdu.</w:t>
-      </w:r>
-    </w:p>
-    <w:p>
-      <w:pPr>
-        <w:rPr>
-          <w:lang w:val="pl-PL"/>
-        </w:rPr>
-      </w:pPr>
-      <w:r>
-        <w:rPr>
-          <w:lang w:val="pl-PL"/>
-        </w:rPr>
-        <w:t>Systemobiorca musi sam monitorować, kiedy kończy się przegląd techniczny pojazdów i ubezpieczenie.</w:t>
-      </w:r>
-    </w:p>
-    <w:p>
-      <w:pPr>
-        <w:rPr>
-          <w:lang w:val="pl-PL"/>
-        </w:rPr>
-      </w:pPr>
-      <w:r>
-        <w:rPr>
-          <w:lang w:val="pl-PL"/>
-        </w:rPr>
-        <w:t>Powyższe pozwala Systemobiorcy na wypożyczenie średnio 30 pojazdów miesięcznie, co przekłada się na</w:t>
-      </w:r>
-      <w:r>
-        <w:rPr>
-          <w:lang w:val="pl-PL"/>
-        </w:rPr>
-        <w:t xml:space="preserve"> miesięczny</w:t>
-      </w:r>
-      <w:r>
-        <w:rPr>
-          <w:lang w:val="pl-PL"/>
-        </w:rPr>
-        <w:t xml:space="preserve"> dochód w wysokości około 35,000.00 zł</w:t>
-      </w:r>
-      <w:r>
-        <w:rPr>
-          <w:lang w:val="pl-PL"/>
-        </w:rPr>
-        <w:t>. Warto wspomnieć, że nie wszystkie dostępne pojazdy są wykorzystywane.</w:t>
-      </w:r>
-    </w:p>
-    <w:p>
-      <w:pPr>
-        <w:rPr>
-          <w:lang w:val="pl-PL"/>
-        </w:rPr>
-      </w:pPr>
-    </w:p>
-    <w:p>
-      <w:pPr>
-        <w:pStyle w:val="Nagwek3"/>
+      <w:proofErr w:type="spellStart"/>
+      <w:r>
         <w:rPr>
           <w:i/>
           <w:iCs/>
@@ -4734,7 +4690,9 @@
           <w:szCs w:val="24"/>
           <w:lang w:val="pl-PL"/>
         </w:rPr>
-      </w:pPr>
+        <w:t>Systemobiorcy</w:t>
+      </w:r>
+      <w:proofErr w:type="spellEnd"/>
       <w:r>
         <w:rPr>
           <w:i/>
@@ -4743,10 +4701,332 @@
           <w:szCs w:val="24"/>
           <w:lang w:val="pl-PL"/>
         </w:rPr>
-        <w:lastRenderedPageBreak/>
-        <w:t>Opis działalności</w:t>
-      </w:r>
-      <w:r>
+        <w:t xml:space="preserve"> przed wdrożeniem Systemu</w:t>
+      </w:r>
+    </w:p>
+    <w:p>
+      <w:pPr>
+        <w:rPr>
+          <w:lang w:val="pl-PL"/>
+        </w:rPr>
+      </w:pPr>
+      <w:proofErr w:type="spellStart"/>
+      <w:r>
+        <w:rPr>
+          <w:lang w:val="pl-PL"/>
+        </w:rPr>
+        <w:t>Systemobiorca</w:t>
+      </w:r>
+      <w:proofErr w:type="spellEnd"/>
+      <w:r>
+        <w:rPr>
+          <w:lang w:val="pl-PL"/>
+        </w:rPr>
+        <w:t xml:space="preserve"> prowadzi działalność związaną z wypożyczaniem pojazdów osobowych</w:t>
+      </w:r>
+      <w:r>
+        <w:rPr>
+          <w:lang w:val="pl-PL"/>
+        </w:rPr>
+        <w:t xml:space="preserve"> na skalę całej Polski. W swojej ofercie dysponuje:</w:t>
+      </w:r>
+      <w:r>
+        <w:rPr>
+          <w:lang w:val="pl-PL"/>
+        </w:rPr>
+        <w:t xml:space="preserve"> </w:t>
+      </w:r>
+      <w:r>
+        <w:rPr>
+          <w:lang w:val="pl-PL"/>
+        </w:rPr>
+        <w:t>samochodami</w:t>
+      </w:r>
+      <w:r>
+        <w:rPr>
+          <w:lang w:val="pl-PL"/>
+        </w:rPr>
+        <w:t xml:space="preserve"> </w:t>
+      </w:r>
+      <w:r>
+        <w:rPr>
+          <w:lang w:val="pl-PL"/>
+        </w:rPr>
+        <w:t>osobowymi</w:t>
+      </w:r>
+      <w:r>
+        <w:rPr>
+          <w:lang w:val="pl-PL"/>
+        </w:rPr>
+        <w:t>,</w:t>
+      </w:r>
+      <w:r>
+        <w:rPr>
+          <w:lang w:val="pl-PL"/>
+        </w:rPr>
+        <w:t xml:space="preserve"> samochodami dostawczymi,</w:t>
+      </w:r>
+      <w:r>
+        <w:rPr>
+          <w:lang w:val="pl-PL"/>
+        </w:rPr>
+        <w:t xml:space="preserve"> </w:t>
+      </w:r>
+      <w:r>
+        <w:rPr>
+          <w:lang w:val="pl-PL"/>
+        </w:rPr>
+        <w:t>motocyklami</w:t>
+      </w:r>
+      <w:r>
+        <w:rPr>
+          <w:lang w:val="pl-PL"/>
+        </w:rPr>
+        <w:t xml:space="preserve">, </w:t>
+      </w:r>
+      <w:r>
+        <w:rPr>
+          <w:lang w:val="pl-PL"/>
+        </w:rPr>
+        <w:t>skuterami</w:t>
+      </w:r>
+      <w:r>
+        <w:rPr>
+          <w:lang w:val="pl-PL"/>
+        </w:rPr>
+        <w:t>.</w:t>
+      </w:r>
+      <w:r>
+        <w:rPr>
+          <w:lang w:val="pl-PL"/>
+        </w:rPr>
+        <w:br/>
+        <w:t xml:space="preserve">Przed wdrożeniem systemu, proces wypożyczania pojazdu odbywa się osobiście w filii </w:t>
+      </w:r>
+      <w:proofErr w:type="spellStart"/>
+      <w:r>
+        <w:rPr>
+          <w:lang w:val="pl-PL"/>
+        </w:rPr>
+        <w:t>Systemobiorcy</w:t>
+      </w:r>
+      <w:proofErr w:type="spellEnd"/>
+      <w:r>
+        <w:rPr>
+          <w:lang w:val="pl-PL"/>
+        </w:rPr>
+        <w:t xml:space="preserve">. Jest możliwa telefoniczna rezerwacja konkretnego pojazdu, jednakże nadal to wymusza na </w:t>
+      </w:r>
+      <w:r>
+        <w:rPr>
+          <w:lang w:val="pl-PL"/>
+        </w:rPr>
+        <w:t>Konsumencie</w:t>
+      </w:r>
+      <w:r>
+        <w:rPr>
+          <w:lang w:val="pl-PL"/>
+        </w:rPr>
+        <w:t xml:space="preserve"> pojawienie się w filii </w:t>
+      </w:r>
+      <w:proofErr w:type="spellStart"/>
+      <w:r>
+        <w:rPr>
+          <w:lang w:val="pl-PL"/>
+        </w:rPr>
+        <w:t>Systemobiorcy</w:t>
+      </w:r>
+      <w:proofErr w:type="spellEnd"/>
+      <w:r>
+        <w:rPr>
+          <w:lang w:val="pl-PL"/>
+        </w:rPr>
+        <w:t>.</w:t>
+      </w:r>
+      <w:r>
+        <w:rPr>
+          <w:lang w:val="pl-PL"/>
+        </w:rPr>
+        <w:t xml:space="preserve"> Powyższe wynika z konieczności zweryfikowania </w:t>
+      </w:r>
+      <w:r>
+        <w:rPr>
+          <w:lang w:val="pl-PL"/>
+        </w:rPr>
+        <w:t>Konsumenta</w:t>
+      </w:r>
+      <w:r>
+        <w:rPr>
+          <w:lang w:val="pl-PL"/>
+        </w:rPr>
+        <w:t xml:space="preserve"> oraz zapłaty za usługę (kartą lub gotówką).</w:t>
+      </w:r>
+      <w:r>
+        <w:rPr>
+          <w:lang w:val="pl-PL"/>
+        </w:rPr>
+        <w:br/>
+      </w:r>
+      <w:proofErr w:type="spellStart"/>
+      <w:r>
+        <w:rPr>
+          <w:lang w:val="pl-PL"/>
+        </w:rPr>
+        <w:t>Systemobiorca</w:t>
+      </w:r>
+      <w:proofErr w:type="spellEnd"/>
+      <w:r>
+        <w:rPr>
+          <w:lang w:val="pl-PL"/>
+        </w:rPr>
+        <w:t xml:space="preserve"> umożliwia </w:t>
+      </w:r>
+      <w:r>
+        <w:rPr>
+          <w:lang w:val="pl-PL"/>
+        </w:rPr>
+        <w:t>Konsumentowi</w:t>
+      </w:r>
+      <w:r>
+        <w:rPr>
+          <w:lang w:val="pl-PL"/>
+        </w:rPr>
+        <w:t xml:space="preserve"> podgląd dostępnych pojazdów w filii poprzez prostą stronę internetową. </w:t>
+      </w:r>
+    </w:p>
+    <w:p>
+      <w:pPr>
+        <w:rPr>
+          <w:lang w:val="pl-PL"/>
+        </w:rPr>
+      </w:pPr>
+      <w:r>
+        <w:rPr>
+          <w:lang w:val="pl-PL"/>
+        </w:rPr>
+        <w:t xml:space="preserve">Sam </w:t>
+      </w:r>
+      <w:r>
+        <w:rPr>
+          <w:lang w:val="pl-PL"/>
+        </w:rPr>
+        <w:t>Konsument</w:t>
+      </w:r>
+      <w:r>
+        <w:rPr>
+          <w:lang w:val="pl-PL"/>
+        </w:rPr>
+        <w:t xml:space="preserve"> zostawia u </w:t>
+      </w:r>
+      <w:proofErr w:type="spellStart"/>
+      <w:r>
+        <w:rPr>
+          <w:lang w:val="pl-PL"/>
+        </w:rPr>
+        <w:t>Systemobiorcy</w:t>
+      </w:r>
+      <w:proofErr w:type="spellEnd"/>
+      <w:r>
+        <w:rPr>
+          <w:lang w:val="pl-PL"/>
+        </w:rPr>
+        <w:t xml:space="preserve"> swoje dane osobowe (wraz z numerem PESEL), adres zamieszkania, numer telefonu, adres e-mail.</w:t>
+      </w:r>
+      <w:r>
+        <w:rPr>
+          <w:lang w:val="pl-PL"/>
+        </w:rPr>
+        <w:br/>
+      </w:r>
+      <w:r>
+        <w:rPr>
+          <w:lang w:val="pl-PL"/>
+        </w:rPr>
+        <w:t>Konsument</w:t>
+      </w:r>
+      <w:r>
+        <w:rPr>
+          <w:lang w:val="pl-PL"/>
+        </w:rPr>
+        <w:t xml:space="preserve"> musi sam monitorować, ile czasu zostało do terminu zwrotu pojazdu.</w:t>
+      </w:r>
+    </w:p>
+    <w:p>
+      <w:pPr>
+        <w:rPr>
+          <w:lang w:val="pl-PL"/>
+        </w:rPr>
+      </w:pPr>
+      <w:proofErr w:type="spellStart"/>
+      <w:r>
+        <w:rPr>
+          <w:lang w:val="pl-PL"/>
+        </w:rPr>
+        <w:t>Systemobiorca</w:t>
+      </w:r>
+      <w:proofErr w:type="spellEnd"/>
+      <w:r>
+        <w:rPr>
+          <w:lang w:val="pl-PL"/>
+        </w:rPr>
+        <w:t xml:space="preserve"> musi sam monitorować, kiedy kończy się przegląd techniczny pojazdów i ubezpieczenie.</w:t>
+      </w:r>
+    </w:p>
+    <w:p>
+      <w:pPr>
+        <w:rPr>
+          <w:lang w:val="pl-PL"/>
+        </w:rPr>
+      </w:pPr>
+      <w:r>
+        <w:rPr>
+          <w:lang w:val="pl-PL"/>
+        </w:rPr>
+        <w:t xml:space="preserve">Powyższe pozwala </w:t>
+      </w:r>
+      <w:proofErr w:type="spellStart"/>
+      <w:r>
+        <w:rPr>
+          <w:lang w:val="pl-PL"/>
+        </w:rPr>
+        <w:t>Systemobiorcy</w:t>
+      </w:r>
+      <w:proofErr w:type="spellEnd"/>
+      <w:r>
+        <w:rPr>
+          <w:lang w:val="pl-PL"/>
+        </w:rPr>
+        <w:t xml:space="preserve"> na wypożyczenie średnio 30 pojazdów miesięcznie, co przekłada się na</w:t>
+      </w:r>
+      <w:r>
+        <w:rPr>
+          <w:lang w:val="pl-PL"/>
+        </w:rPr>
+        <w:t xml:space="preserve"> miesięczny</w:t>
+      </w:r>
+      <w:r>
+        <w:rPr>
+          <w:lang w:val="pl-PL"/>
+        </w:rPr>
+        <w:t xml:space="preserve"> dochód w wysokości około 35,000.00 zł</w:t>
+      </w:r>
+      <w:r>
+        <w:rPr>
+          <w:lang w:val="pl-PL"/>
+        </w:rPr>
+        <w:t>. Warto wspomnieć, że nie wszystkie dostępne pojazdy są wykorzystywane.</w:t>
+      </w:r>
+    </w:p>
+    <w:p>
+      <w:pPr>
+        <w:rPr>
+          <w:lang w:val="pl-PL"/>
+        </w:rPr>
+      </w:pPr>
+    </w:p>
+    <w:p>
+      <w:pPr>
+        <w:pStyle w:val="Nagwek3"/>
         <w:rPr>
           <w:i/>
           <w:iCs/>
@@ -4754,8 +5034,7 @@
           <w:szCs w:val="24"/>
           <w:lang w:val="pl-PL"/>
         </w:rPr>
-        <w:t xml:space="preserve"> oraz procesów biznesowych</w:t>
-      </w:r>
+      </w:pPr>
       <w:r>
         <w:rPr>
           <w:i/>
@@ -4764,7 +5043,8 @@
           <w:szCs w:val="24"/>
           <w:lang w:val="pl-PL"/>
         </w:rPr>
-        <w:t xml:space="preserve"> Systemobiorcy </w:t>
+        <w:lastRenderedPageBreak/>
+        <w:t>Opis działalności</w:t>
       </w:r>
       <w:r>
         <w:rPr>
@@ -4774,7 +5054,7 @@
           <w:szCs w:val="24"/>
           <w:lang w:val="pl-PL"/>
         </w:rPr>
-        <w:t>po</w:t>
+        <w:t xml:space="preserve"> oraz procesów biznesowych</w:t>
       </w:r>
       <w:r>
         <w:rPr>
@@ -4784,8 +5064,9 @@
           <w:szCs w:val="24"/>
           <w:lang w:val="pl-PL"/>
         </w:rPr>
-        <w:t xml:space="preserve"> wdrożeni</w:t>
-      </w:r>
+        <w:t xml:space="preserve"> </w:t>
+      </w:r>
+      <w:proofErr w:type="spellStart"/>
       <w:r>
         <w:rPr>
           <w:i/>
@@ -4794,8 +5075,9 @@
           <w:szCs w:val="24"/>
           <w:lang w:val="pl-PL"/>
         </w:rPr>
-        <w:t>u</w:t>
-      </w:r>
+        <w:t>Systemobiorcy</w:t>
+      </w:r>
+      <w:proofErr w:type="spellEnd"/>
       <w:r>
         <w:rPr>
           <w:i/>
@@ -4804,6 +5086,46 @@
           <w:szCs w:val="24"/>
           <w:lang w:val="pl-PL"/>
         </w:rPr>
+        <w:t xml:space="preserve"> </w:t>
+      </w:r>
+      <w:r>
+        <w:rPr>
+          <w:i/>
+          <w:iCs/>
+          <w:sz w:val="24"/>
+          <w:szCs w:val="24"/>
+          <w:lang w:val="pl-PL"/>
+        </w:rPr>
+        <w:t>po</w:t>
+      </w:r>
+      <w:r>
+        <w:rPr>
+          <w:i/>
+          <w:iCs/>
+          <w:sz w:val="24"/>
+          <w:szCs w:val="24"/>
+          <w:lang w:val="pl-PL"/>
+        </w:rPr>
+        <w:t xml:space="preserve"> wdrożeni</w:t>
+      </w:r>
+      <w:r>
+        <w:rPr>
+          <w:i/>
+          <w:iCs/>
+          <w:sz w:val="24"/>
+          <w:szCs w:val="24"/>
+          <w:lang w:val="pl-PL"/>
+        </w:rPr>
+        <w:t>u</w:t>
+      </w:r>
+      <w:r>
+        <w:rPr>
+          <w:i/>
+          <w:iCs/>
+          <w:sz w:val="24"/>
+          <w:szCs w:val="24"/>
+          <w:lang w:val="pl-PL"/>
+        </w:rPr>
         <w:t xml:space="preserve"> Systemu</w:t>
       </w:r>
     </w:p>
@@ -4813,11 +5135,31 @@
           <w:lang w:val="pl-PL"/>
         </w:rPr>
       </w:pPr>
-      <w:r>
-        <w:rPr>
-          <w:lang w:val="pl-PL"/>
-        </w:rPr>
-        <w:t xml:space="preserve">Systemobiorca wychodzi naprzeciw dzisiejszym wymaganiom </w:t>
+      <w:proofErr w:type="spellStart"/>
+      <w:r>
+        <w:rPr>
+          <w:lang w:val="pl-PL"/>
+        </w:rPr>
+        <w:t>Systemobiorca</w:t>
+      </w:r>
+      <w:proofErr w:type="spellEnd"/>
+      <w:r>
+        <w:rPr>
+          <w:lang w:val="pl-PL"/>
+        </w:rPr>
+        <w:t xml:space="preserve"> </w:t>
+      </w:r>
+      <w:r>
+        <w:rPr>
+          <w:lang w:val="pl-PL"/>
+        </w:rPr>
+        <w:t>chce sprostać</w:t>
+      </w:r>
+      <w:r>
+        <w:rPr>
+          <w:lang w:val="pl-PL"/>
+        </w:rPr>
+        <w:t xml:space="preserve"> dzisiejszym wymaganiom </w:t>
       </w:r>
       <w:r>
         <w:rPr>
@@ -4841,7 +5183,21 @@
         <w:rPr>
           <w:lang w:val="pl-PL"/>
         </w:rPr>
-        <w:t xml:space="preserve"> oraz zapewnić im komfort korzystania z usług Systemobiorcy.</w:t>
+        <w:t xml:space="preserve"> oraz zapewnić im komfort korzystania z usług </w:t>
+      </w:r>
+      <w:proofErr w:type="spellStart"/>
+      <w:r>
+        <w:rPr>
+          <w:lang w:val="pl-PL"/>
+        </w:rPr>
+        <w:t>Systemobiorcy</w:t>
+      </w:r>
+      <w:proofErr w:type="spellEnd"/>
+      <w:r>
+        <w:rPr>
+          <w:lang w:val="pl-PL"/>
+        </w:rPr>
+        <w:t>.</w:t>
       </w:r>
       <w:r>
         <w:rPr>
@@ -4853,7 +5209,21 @@
         <w:rPr>
           <w:lang w:val="pl-PL"/>
         </w:rPr>
-        <w:t xml:space="preserve">W związku z powyższym, Systemobiorca umożliwia </w:t>
+        <w:t xml:space="preserve">W związku z powyższym, </w:t>
+      </w:r>
+      <w:proofErr w:type="spellStart"/>
+      <w:r>
+        <w:rPr>
+          <w:lang w:val="pl-PL"/>
+        </w:rPr>
+        <w:t>Systemobiorca</w:t>
+      </w:r>
+      <w:proofErr w:type="spellEnd"/>
+      <w:r>
+        <w:rPr>
+          <w:lang w:val="pl-PL"/>
+        </w:rPr>
+        <w:t xml:space="preserve"> umożliwia </w:t>
       </w:r>
       <w:r>
         <w:rPr>
@@ -4890,7 +5260,20 @@
           <w:lang w:val="pl-PL"/>
         </w:rPr>
         <w:br/>
-        <w:t xml:space="preserve">Systemobiorca jest świadom ogromu obowiązków ciążących na jego </w:t>
+      </w:r>
+      <w:proofErr w:type="spellStart"/>
+      <w:r>
+        <w:rPr>
+          <w:lang w:val="pl-PL"/>
+        </w:rPr>
+        <w:t>Systemobiorca</w:t>
+      </w:r>
+      <w:proofErr w:type="spellEnd"/>
+      <w:r>
+        <w:rPr>
+          <w:lang w:val="pl-PL"/>
+        </w:rPr>
+        <w:t xml:space="preserve"> jest świadom ogromu obowiązków ciążących na jego </w:t>
       </w:r>
       <w:r>
         <w:rPr>
@@ -4902,7 +5285,21 @@
         <w:rPr>
           <w:lang w:val="pl-PL"/>
         </w:rPr>
-        <w:t xml:space="preserve">. Aby wyjść temu naprzeciw, Systemobiorca powiadamia swoich </w:t>
+        <w:t xml:space="preserve">. Aby wyjść temu naprzeciw, </w:t>
+      </w:r>
+      <w:proofErr w:type="spellStart"/>
+      <w:r>
+        <w:rPr>
+          <w:lang w:val="pl-PL"/>
+        </w:rPr>
+        <w:t>Systemobiorca</w:t>
+      </w:r>
+      <w:proofErr w:type="spellEnd"/>
+      <w:r>
+        <w:rPr>
+          <w:lang w:val="pl-PL"/>
+        </w:rPr>
+        <w:t xml:space="preserve"> powiadamia swoich </w:t>
       </w:r>
       <w:r>
         <w:rPr>
@@ -4933,7 +5330,21 @@
           <w:lang w:val="pl-PL"/>
         </w:rPr>
         <w:br/>
-        <w:t>Szacuje się, że to wszystko pozwoli Systemobiorcy wypożyczać średnio 90 pojazdów miesięcznie, co przełoży się na</w:t>
+        <w:t xml:space="preserve">Szacuje się, że to wszystko pozwoli </w:t>
+      </w:r>
+      <w:proofErr w:type="spellStart"/>
+      <w:r>
+        <w:rPr>
+          <w:lang w:val="pl-PL"/>
+        </w:rPr>
+        <w:t>Systemobiorcy</w:t>
+      </w:r>
+      <w:proofErr w:type="spellEnd"/>
+      <w:r>
+        <w:rPr>
+          <w:lang w:val="pl-PL"/>
+        </w:rPr>
+        <w:t xml:space="preserve"> wypożyczać średnio 90 pojazdów miesięcznie, co przełoży się na</w:t>
       </w:r>
       <w:r>
         <w:rPr>
@@ -5056,9 +5467,419 @@
         </w:rPr>
         <w:t>Analiza SWOT organizacji</w:t>
       </w:r>
-      <w:bookmarkStart w:id="7" w:name="_GoBack"/>
       <w:bookmarkEnd w:id="6"/>
-      <w:bookmarkEnd w:id="7"/>
+    </w:p>
+    <w:p>
+      <w:pPr>
+        <w:rPr>
+          <w:lang w:val="pl-PL"/>
+        </w:rPr>
+      </w:pPr>
+    </w:p>
+    <w:tbl>
+      <w:tblPr>
+        <w:tblStyle w:val="Tabelasiatki4akcent5"/>
+        <w:tblW w:w="0" w:type="auto"/>
+        <w:tblLook w:val="04A0" w:firstRow="1" w:lastRow="0" w:firstColumn="1" w:lastColumn="0" w:noHBand="0" w:noVBand="1"/>
+      </w:tblPr>
+      <w:tblGrid>
+        <w:gridCol w:w="4390"/>
+        <w:gridCol w:w="4390"/>
+      </w:tblGrid>
+      <w:tr>
+        <w:trPr>
+          <w:cnfStyle w:val="100000000000" w:firstRow="1" w:lastRow="0" w:firstColumn="0" w:lastColumn="0" w:oddVBand="0" w:evenVBand="0" w:oddHBand="0" w:evenHBand="0" w:firstRowFirstColumn="0" w:firstRowLastColumn="0" w:lastRowFirstColumn="0" w:lastRowLastColumn="0"/>
+        </w:trPr>
+        <w:tc>
+          <w:tcPr>
+            <w:cnfStyle w:val="001000000000" w:firstRow="0" w:lastRow="0" w:firstColumn="1" w:lastColumn="0" w:oddVBand="0" w:evenVBand="0" w:oddHBand="0" w:evenHBand="0" w:firstRowFirstColumn="0" w:firstRowLastColumn="0" w:lastRowFirstColumn="0" w:lastRowLastColumn="0"/>
+            <w:tcW w:w="4390" w:type="dxa"/>
+          </w:tcPr>
+          <w:p>
+            <w:pPr>
+              <w:jc w:val="center"/>
+              <w:rPr>
+                <w:lang w:val="pl-PL"/>
+              </w:rPr>
+            </w:pPr>
+            <w:r>
+              <w:rPr>
+                <w:lang w:val="pl-PL"/>
+              </w:rPr>
+              <w:t>MOCNE STRONY</w:t>
+            </w:r>
+          </w:p>
+        </w:tc>
+        <w:tc>
+          <w:tcPr>
+            <w:tcW w:w="4390" w:type="dxa"/>
+          </w:tcPr>
+          <w:p>
+            <w:pPr>
+              <w:jc w:val="center"/>
+              <w:cnfStyle w:val="100000000000" w:firstRow="1" w:lastRow="0" w:firstColumn="0" w:lastColumn="0" w:oddVBand="0" w:evenVBand="0" w:oddHBand="0" w:evenHBand="0" w:firstRowFirstColumn="0" w:firstRowLastColumn="0" w:lastRowFirstColumn="0" w:lastRowLastColumn="0"/>
+              <w:rPr>
+                <w:lang w:val="pl-PL"/>
+              </w:rPr>
+            </w:pPr>
+            <w:r>
+              <w:rPr>
+                <w:lang w:val="pl-PL"/>
+              </w:rPr>
+              <w:t>SŁABE STRONY</w:t>
+            </w:r>
+          </w:p>
+        </w:tc>
+      </w:tr>
+      <w:tr>
+        <w:trPr>
+          <w:cnfStyle w:val="000000100000" w:firstRow="0" w:lastRow="0" w:firstColumn="0" w:lastColumn="0" w:oddVBand="0" w:evenVBand="0" w:oddHBand="1" w:evenHBand="0" w:firstRowFirstColumn="0" w:firstRowLastColumn="0" w:lastRowFirstColumn="0" w:lastRowLastColumn="0"/>
+        </w:trPr>
+        <w:tc>
+          <w:tcPr>
+            <w:cnfStyle w:val="001000000000" w:firstRow="0" w:lastRow="0" w:firstColumn="1" w:lastColumn="0" w:oddVBand="0" w:evenVBand="0" w:oddHBand="0" w:evenHBand="0" w:firstRowFirstColumn="0" w:firstRowLastColumn="0" w:lastRowFirstColumn="0" w:lastRowLastColumn="0"/>
+            <w:tcW w:w="4390" w:type="dxa"/>
+          </w:tcPr>
+          <w:p>
+            <w:pPr>
+              <w:pStyle w:val="Akapitzlist"/>
+              <w:numPr>
+                <w:ilvl w:val="0"/>
+                <w:numId w:val="54"/>
+              </w:numPr>
+              <w:rPr>
+                <w:lang w:val="pl-PL"/>
+              </w:rPr>
+            </w:pPr>
+            <w:r>
+              <w:rPr>
+                <w:b w:val="0"/>
+                <w:bCs w:val="0"/>
+                <w:lang w:val="pl-PL"/>
+              </w:rPr>
+              <w:t>Doświadczenie na rynku</w:t>
+            </w:r>
+          </w:p>
+          <w:p>
+            <w:pPr>
+              <w:pStyle w:val="Akapitzlist"/>
+              <w:numPr>
+                <w:ilvl w:val="0"/>
+                <w:numId w:val="54"/>
+              </w:numPr>
+              <w:rPr>
+                <w:lang w:val="pl-PL"/>
+              </w:rPr>
+            </w:pPr>
+            <w:r>
+              <w:rPr>
+                <w:b w:val="0"/>
+                <w:bCs w:val="0"/>
+                <w:lang w:val="pl-PL"/>
+              </w:rPr>
+              <w:t>Kapitał do dyspozycji</w:t>
+            </w:r>
+          </w:p>
+          <w:p>
+            <w:pPr>
+              <w:pStyle w:val="Akapitzlist"/>
+              <w:numPr>
+                <w:ilvl w:val="0"/>
+                <w:numId w:val="54"/>
+              </w:numPr>
+              <w:rPr>
+                <w:lang w:val="pl-PL"/>
+              </w:rPr>
+            </w:pPr>
+            <w:r>
+              <w:rPr>
+                <w:b w:val="0"/>
+                <w:bCs w:val="0"/>
+                <w:lang w:val="pl-PL"/>
+              </w:rPr>
+              <w:t>Baza klientów</w:t>
+            </w:r>
+          </w:p>
+          <w:p>
+            <w:pPr>
+              <w:pStyle w:val="Akapitzlist"/>
+              <w:numPr>
+                <w:ilvl w:val="0"/>
+                <w:numId w:val="54"/>
+              </w:numPr>
+              <w:rPr>
+                <w:lang w:val="pl-PL"/>
+              </w:rPr>
+            </w:pPr>
+            <w:r>
+              <w:rPr>
+                <w:b w:val="0"/>
+                <w:bCs w:val="0"/>
+                <w:lang w:val="pl-PL"/>
+              </w:rPr>
+              <w:t>Baza pojazdów</w:t>
+            </w:r>
+          </w:p>
+          <w:p>
+            <w:pPr>
+              <w:pStyle w:val="Akapitzlist"/>
+              <w:numPr>
+                <w:ilvl w:val="0"/>
+                <w:numId w:val="54"/>
+              </w:numPr>
+              <w:rPr>
+                <w:lang w:val="pl-PL"/>
+              </w:rPr>
+            </w:pPr>
+            <w:r>
+              <w:rPr>
+                <w:b w:val="0"/>
+                <w:bCs w:val="0"/>
+                <w:lang w:val="pl-PL"/>
+              </w:rPr>
+              <w:t>4 filie w Polsce</w:t>
+            </w:r>
+          </w:p>
+          <w:p>
+            <w:pPr>
+              <w:pStyle w:val="Akapitzlist"/>
+              <w:numPr>
+                <w:ilvl w:val="0"/>
+                <w:numId w:val="54"/>
+              </w:numPr>
+              <w:rPr>
+                <w:lang w:val="pl-PL"/>
+              </w:rPr>
+            </w:pPr>
+            <w:r>
+              <w:rPr>
+                <w:b w:val="0"/>
+                <w:bCs w:val="0"/>
+                <w:lang w:val="pl-PL"/>
+              </w:rPr>
+              <w:t>Liczne kontakty w branży</w:t>
+            </w:r>
+          </w:p>
+        </w:tc>
+        <w:tc>
+          <w:tcPr>
+            <w:tcW w:w="4390" w:type="dxa"/>
+          </w:tcPr>
+          <w:p>
+            <w:pPr>
+              <w:pStyle w:val="Akapitzlist"/>
+              <w:numPr>
+                <w:ilvl w:val="0"/>
+                <w:numId w:val="54"/>
+              </w:numPr>
+              <w:cnfStyle w:val="000000100000" w:firstRow="0" w:lastRow="0" w:firstColumn="0" w:lastColumn="0" w:oddVBand="0" w:evenVBand="0" w:oddHBand="1" w:evenHBand="0" w:firstRowFirstColumn="0" w:firstRowLastColumn="0" w:lastRowFirstColumn="0" w:lastRowLastColumn="0"/>
+              <w:rPr>
+                <w:lang w:val="pl-PL"/>
+              </w:rPr>
+            </w:pPr>
+            <w:r>
+              <w:rPr>
+                <w:lang w:val="pl-PL"/>
+              </w:rPr>
+              <w:t>Średniowieczny System obsługi Konsumentów</w:t>
+            </w:r>
+          </w:p>
+          <w:p>
+            <w:pPr>
+              <w:pStyle w:val="Akapitzlist"/>
+              <w:numPr>
+                <w:ilvl w:val="0"/>
+                <w:numId w:val="54"/>
+              </w:numPr>
+              <w:cnfStyle w:val="000000100000" w:firstRow="0" w:lastRow="0" w:firstColumn="0" w:lastColumn="0" w:oddVBand="0" w:evenVBand="0" w:oddHBand="1" w:evenHBand="0" w:firstRowFirstColumn="0" w:firstRowLastColumn="0" w:lastRowFirstColumn="0" w:lastRowLastColumn="0"/>
+              <w:rPr>
+                <w:lang w:val="pl-PL"/>
+              </w:rPr>
+            </w:pPr>
+            <w:r>
+              <w:rPr>
+                <w:lang w:val="pl-PL"/>
+              </w:rPr>
+              <w:t>Wysokie ceny bez pokrycia w jakości</w:t>
+            </w:r>
+          </w:p>
+        </w:tc>
+      </w:tr>
+      <w:tr>
+        <w:tc>
+          <w:tcPr>
+            <w:cnfStyle w:val="001000000000" w:firstRow="0" w:lastRow="0" w:firstColumn="1" w:lastColumn="0" w:oddVBand="0" w:evenVBand="0" w:oddHBand="0" w:evenHBand="0" w:firstRowFirstColumn="0" w:firstRowLastColumn="0" w:lastRowFirstColumn="0" w:lastRowLastColumn="0"/>
+            <w:tcW w:w="4390" w:type="dxa"/>
+            <w:shd w:val="clear" w:color="auto" w:fill="4BACC6" w:themeFill="accent5"/>
+          </w:tcPr>
+          <w:p>
+            <w:pPr>
+              <w:jc w:val="center"/>
+              <w:rPr>
+                <w:color w:val="FFFFFF" w:themeColor="background1"/>
+                <w:lang w:val="pl-PL"/>
+              </w:rPr>
+            </w:pPr>
+            <w:r>
+              <w:rPr>
+                <w:color w:val="FFFFFF" w:themeColor="background1"/>
+                <w:lang w:val="pl-PL"/>
+              </w:rPr>
+              <w:t>SZANSE</w:t>
+            </w:r>
+          </w:p>
+        </w:tc>
+        <w:tc>
+          <w:tcPr>
+            <w:tcW w:w="4390" w:type="dxa"/>
+            <w:shd w:val="clear" w:color="auto" w:fill="4BACC6" w:themeFill="accent5"/>
+          </w:tcPr>
+          <w:p>
+            <w:pPr>
+              <w:jc w:val="center"/>
+              <w:cnfStyle w:val="000000000000" w:firstRow="0" w:lastRow="0" w:firstColumn="0" w:lastColumn="0" w:oddVBand="0" w:evenVBand="0" w:oddHBand="0" w:evenHBand="0" w:firstRowFirstColumn="0" w:firstRowLastColumn="0" w:lastRowFirstColumn="0" w:lastRowLastColumn="0"/>
+              <w:rPr>
+                <w:b/>
+                <w:bCs/>
+                <w:color w:val="FFFFFF" w:themeColor="background1"/>
+                <w:lang w:val="pl-PL"/>
+              </w:rPr>
+            </w:pPr>
+            <w:r>
+              <w:rPr>
+                <w:b/>
+                <w:bCs/>
+                <w:color w:val="FFFFFF" w:themeColor="background1"/>
+                <w:lang w:val="pl-PL"/>
+              </w:rPr>
+              <w:t>ZAGROŻENIA</w:t>
+            </w:r>
+          </w:p>
+        </w:tc>
+      </w:tr>
+      <w:tr>
+        <w:trPr>
+          <w:cnfStyle w:val="000000100000" w:firstRow="0" w:lastRow="0" w:firstColumn="0" w:lastColumn="0" w:oddVBand="0" w:evenVBand="0" w:oddHBand="1" w:evenHBand="0" w:firstRowFirstColumn="0" w:firstRowLastColumn="0" w:lastRowFirstColumn="0" w:lastRowLastColumn="0"/>
+        </w:trPr>
+        <w:tc>
+          <w:tcPr>
+            <w:cnfStyle w:val="001000000000" w:firstRow="0" w:lastRow="0" w:firstColumn="1" w:lastColumn="0" w:oddVBand="0" w:evenVBand="0" w:oddHBand="0" w:evenHBand="0" w:firstRowFirstColumn="0" w:firstRowLastColumn="0" w:lastRowFirstColumn="0" w:lastRowLastColumn="0"/>
+            <w:tcW w:w="4390" w:type="dxa"/>
+          </w:tcPr>
+          <w:p>
+            <w:pPr>
+              <w:pStyle w:val="Akapitzlist"/>
+              <w:numPr>
+                <w:ilvl w:val="0"/>
+                <w:numId w:val="55"/>
+              </w:numPr>
+              <w:rPr>
+                <w:lang w:val="pl-PL"/>
+              </w:rPr>
+            </w:pPr>
+            <w:r>
+              <w:rPr>
+                <w:b w:val="0"/>
+                <w:bCs w:val="0"/>
+                <w:lang w:val="pl-PL"/>
+              </w:rPr>
+              <w:t>Większa ilość Konsumentów</w:t>
+            </w:r>
+          </w:p>
+          <w:p>
+            <w:pPr>
+              <w:pStyle w:val="Akapitzlist"/>
+              <w:numPr>
+                <w:ilvl w:val="0"/>
+                <w:numId w:val="55"/>
+              </w:numPr>
+              <w:rPr>
+                <w:b w:val="0"/>
+                <w:bCs w:val="0"/>
+                <w:lang w:val="pl-PL"/>
+              </w:rPr>
+            </w:pPr>
+            <w:r>
+              <w:rPr>
+                <w:b w:val="0"/>
+                <w:bCs w:val="0"/>
+                <w:lang w:val="pl-PL"/>
+              </w:rPr>
+              <w:t xml:space="preserve">Duży rozwój </w:t>
+            </w:r>
+          </w:p>
+          <w:p>
+            <w:pPr>
+              <w:pStyle w:val="Akapitzlist"/>
+              <w:numPr>
+                <w:ilvl w:val="0"/>
+                <w:numId w:val="55"/>
+              </w:numPr>
+              <w:rPr>
+                <w:lang w:val="pl-PL"/>
+              </w:rPr>
+            </w:pPr>
+            <w:r>
+              <w:rPr>
+                <w:b w:val="0"/>
+                <w:bCs w:val="0"/>
+                <w:lang w:val="pl-PL"/>
+              </w:rPr>
+              <w:t>Większy dochód</w:t>
+            </w:r>
+          </w:p>
+        </w:tc>
+        <w:tc>
+          <w:tcPr>
+            <w:tcW w:w="4390" w:type="dxa"/>
+          </w:tcPr>
+          <w:p>
+            <w:pPr>
+              <w:pStyle w:val="Akapitzlist"/>
+              <w:numPr>
+                <w:ilvl w:val="0"/>
+                <w:numId w:val="55"/>
+              </w:numPr>
+              <w:cnfStyle w:val="000000100000" w:firstRow="0" w:lastRow="0" w:firstColumn="0" w:lastColumn="0" w:oddVBand="0" w:evenVBand="0" w:oddHBand="1" w:evenHBand="0" w:firstRowFirstColumn="0" w:firstRowLastColumn="0" w:lastRowFirstColumn="0" w:lastRowLastColumn="0"/>
+              <w:rPr>
+                <w:lang w:val="pl-PL"/>
+              </w:rPr>
+            </w:pPr>
+            <w:r>
+              <w:rPr>
+                <w:lang w:val="pl-PL"/>
+              </w:rPr>
+              <w:t>Konkurencja innych firm</w:t>
+            </w:r>
+          </w:p>
+          <w:p>
+            <w:pPr>
+              <w:pStyle w:val="Akapitzlist"/>
+              <w:numPr>
+                <w:ilvl w:val="0"/>
+                <w:numId w:val="55"/>
+              </w:numPr>
+              <w:cnfStyle w:val="000000100000" w:firstRow="0" w:lastRow="0" w:firstColumn="0" w:lastColumn="0" w:oddVBand="0" w:evenVBand="0" w:oddHBand="1" w:evenHBand="0" w:firstRowFirstColumn="0" w:firstRowLastColumn="0" w:lastRowFirstColumn="0" w:lastRowLastColumn="0"/>
+              <w:rPr>
+                <w:lang w:val="pl-PL"/>
+              </w:rPr>
+            </w:pPr>
+            <w:r>
+              <w:rPr>
+                <w:lang w:val="pl-PL"/>
+              </w:rPr>
+              <w:t>Kryzys ekonomiczny</w:t>
+            </w:r>
+          </w:p>
+        </w:tc>
+      </w:tr>
+    </w:tbl>
+    <w:p>
+      <w:pPr>
+        <w:rPr>
+          <w:lang w:val="pl-PL"/>
+        </w:rPr>
+      </w:pPr>
     </w:p>
     <w:p>
       <w:pPr>
@@ -5095,80 +5916,19 @@
           <w:color w:val="808080" w:themeColor="background1" w:themeShade="80"/>
           <w:lang w:val="pl-PL"/>
         </w:rPr>
-        <w:t>Wystarczy sama tabela 2x2 (silne-słabe-szanse-zagrożenia)</w:t>
-      </w:r>
-    </w:p>
-    <w:p>
-      <w:pPr>
-        <w:pStyle w:val="Nagwek1"/>
-        <w:rPr>
-          <w:lang w:val="pl-PL"/>
-        </w:rPr>
-      </w:pPr>
-      <w:bookmarkStart w:id="8" w:name="_Toc1976800"/>
-      <w:r>
-        <w:rPr>
-          <w:lang w:val="pl-PL"/>
-        </w:rPr>
-        <w:lastRenderedPageBreak/>
-        <w:t>Specyfikacja wymagań</w:t>
-      </w:r>
-      <w:bookmarkEnd w:id="8"/>
-    </w:p>
-    <w:p>
-      <w:pPr>
-        <w:pStyle w:val="Nagwek2"/>
-        <w:rPr>
-          <w:lang w:val="pl-PL"/>
-        </w:rPr>
-      </w:pPr>
-      <w:bookmarkStart w:id="9" w:name="_Toc1976801"/>
-      <w:r>
-        <w:rPr>
-          <w:lang w:val="pl-PL"/>
-        </w:rPr>
-        <w:t>Charakterystyka ogólna</w:t>
-      </w:r>
-      <w:bookmarkEnd w:id="9"/>
-    </w:p>
-    <w:p>
-      <w:pPr>
-        <w:pStyle w:val="Nagwek3"/>
-        <w:rPr>
-          <w:lang w:val="pl-PL"/>
-        </w:rPr>
-      </w:pPr>
-      <w:r>
-        <w:rPr>
-          <w:lang w:val="pl-PL"/>
-        </w:rPr>
-        <w:t>Definicja produktu</w:t>
-      </w:r>
-    </w:p>
-    <w:p>
-      <w:pPr>
-        <w:rPr>
-          <w:b/>
-          <w:bCs/>
-          <w:lang w:val="pl-PL"/>
-        </w:rPr>
-      </w:pPr>
-      <w:r>
-        <w:rPr>
-          <w:lang w:val="pl-PL"/>
-        </w:rPr>
-        <w:t>Przedmiotem niniejszej specyfikacji jest oprogramowanie VRent (dalej nazywane Systemem), wspomagające proces wypożyczania pojazdów w ramach działalności Systemobiorcy.</w:t>
-      </w:r>
-    </w:p>
-    <w:p>
-      <w:pPr>
+        <w:t>Wystarczy sama tabela 2x2 (</w:t>
+      </w:r>
+      <w:proofErr w:type="spellStart"/>
+      <w:r>
         <w:rPr>
           <w:i/>
           <w:iCs/>
           <w:color w:val="808080" w:themeColor="background1" w:themeShade="80"/>
           <w:lang w:val="pl-PL"/>
         </w:rPr>
-      </w:pPr>
+        <w:t>silne-słabe-szanse-zagrożenia</w:t>
+      </w:r>
+      <w:proofErr w:type="spellEnd"/>
       <w:r>
         <w:rPr>
           <w:i/>
@@ -5176,159 +5936,119 @@
           <w:color w:val="808080" w:themeColor="background1" w:themeShade="80"/>
           <w:lang w:val="pl-PL"/>
         </w:rPr>
-        <w:t>jedno zdanie o systemie</w:t>
-      </w:r>
-      <w:r>
+        <w:t>)</w:t>
+      </w:r>
+      <w:bookmarkStart w:id="7" w:name="_GoBack"/>
+      <w:bookmarkEnd w:id="7"/>
+    </w:p>
+    <w:p>
+      <w:pPr>
+        <w:pStyle w:val="Nagwek1"/>
+        <w:rPr>
+          <w:lang w:val="pl-PL"/>
+        </w:rPr>
+      </w:pPr>
+      <w:bookmarkStart w:id="8" w:name="_Toc1976800"/>
+      <w:r>
+        <w:rPr>
+          <w:lang w:val="pl-PL"/>
+        </w:rPr>
+        <w:lastRenderedPageBreak/>
+        <w:t>Specyfikacja wymagań</w:t>
+      </w:r>
+      <w:bookmarkEnd w:id="8"/>
+    </w:p>
+    <w:p>
+      <w:pPr>
+        <w:pStyle w:val="Nagwek2"/>
+        <w:rPr>
+          <w:lang w:val="pl-PL"/>
+        </w:rPr>
+      </w:pPr>
+      <w:bookmarkStart w:id="9" w:name="_Toc1976801"/>
+      <w:r>
+        <w:rPr>
+          <w:lang w:val="pl-PL"/>
+        </w:rPr>
+        <w:t>Charakterystyka ogólna</w:t>
+      </w:r>
+      <w:bookmarkEnd w:id="9"/>
+    </w:p>
+    <w:p>
+      <w:pPr>
+        <w:pStyle w:val="Nagwek3"/>
+        <w:rPr>
+          <w:lang w:val="pl-PL"/>
+        </w:rPr>
+      </w:pPr>
+      <w:r>
+        <w:rPr>
+          <w:lang w:val="pl-PL"/>
+        </w:rPr>
+        <w:t>Definicja produktu</w:t>
+      </w:r>
+    </w:p>
+    <w:p>
+      <w:pPr>
+        <w:rPr>
+          <w:b/>
+          <w:bCs/>
+          <w:lang w:val="pl-PL"/>
+        </w:rPr>
+      </w:pPr>
+      <w:r>
+        <w:rPr>
+          <w:lang w:val="pl-PL"/>
+        </w:rPr>
+        <w:t xml:space="preserve">Przedmiotem niniejszej specyfikacji jest oprogramowanie </w:t>
+      </w:r>
+      <w:proofErr w:type="spellStart"/>
+      <w:r>
+        <w:rPr>
+          <w:lang w:val="pl-PL"/>
+        </w:rPr>
+        <w:t>VRent</w:t>
+      </w:r>
+      <w:proofErr w:type="spellEnd"/>
+      <w:r>
+        <w:rPr>
+          <w:lang w:val="pl-PL"/>
+        </w:rPr>
+        <w:t xml:space="preserve"> (dalej nazywane Systemem), wspomagające proces wypożyczania pojazdów w ramach działalności </w:t>
+      </w:r>
+      <w:proofErr w:type="spellStart"/>
+      <w:r>
+        <w:rPr>
+          <w:lang w:val="pl-PL"/>
+        </w:rPr>
+        <w:t>Systemobiorcy</w:t>
+      </w:r>
+      <w:proofErr w:type="spellEnd"/>
+      <w:r>
+        <w:rPr>
+          <w:lang w:val="pl-PL"/>
+        </w:rPr>
+        <w:t>.</w:t>
+      </w:r>
+    </w:p>
+    <w:p>
+      <w:pPr>
         <w:rPr>
           <w:i/>
           <w:iCs/>
           <w:color w:val="808080" w:themeColor="background1" w:themeShade="80"/>
           <w:lang w:val="pl-PL"/>
         </w:rPr>
-        <w:t xml:space="preserve"> – nazwa systemu i do czego on służy (np. klasa oprogramowania)</w:t>
-      </w:r>
-    </w:p>
-    <w:p>
-      <w:pPr>
-        <w:pStyle w:val="Nagwek3"/>
-        <w:rPr>
-          <w:lang w:val="pl-PL"/>
-        </w:rPr>
-      </w:pPr>
-      <w:r>
-        <w:rPr>
-          <w:lang w:val="pl-PL"/>
-        </w:rPr>
-        <w:t>Podstawowe założenia</w:t>
-      </w:r>
-    </w:p>
-    <w:p>
-      <w:pPr>
-        <w:rPr>
-          <w:lang w:val="pl-PL"/>
-        </w:rPr>
-      </w:pPr>
-      <w:r>
-        <w:rPr>
-          <w:lang w:val="pl-PL"/>
-        </w:rPr>
-        <w:t>System ma za zadanie wspomagać proces</w:t>
-      </w:r>
-      <w:r>
-        <w:rPr>
-          <w:lang w:val="pl-PL"/>
-        </w:rPr>
-        <w:t xml:space="preserve"> rezerwacji oraz</w:t>
-      </w:r>
-      <w:r>
-        <w:rPr>
-          <w:lang w:val="pl-PL"/>
-        </w:rPr>
-        <w:t xml:space="preserve"> wypożyczania pojazdów. W tym celu, System musi zarządzać bazą pojazdów, którymi dysponuje Systemobiorca</w:t>
-      </w:r>
-      <w:r>
-        <w:rPr>
-          <w:lang w:val="pl-PL"/>
-        </w:rPr>
-        <w:t xml:space="preserve"> (z podziałem na kategorie, dostępność oraz filie, w których obecnie się znajdują)</w:t>
-      </w:r>
-      <w:r>
-        <w:rPr>
-          <w:lang w:val="pl-PL"/>
-        </w:rPr>
-        <w:t xml:space="preserve"> oraz zarządzać kontami Użytkowników.</w:t>
-      </w:r>
-    </w:p>
-    <w:p>
-      <w:pPr>
-        <w:rPr>
-          <w:lang w:val="pl-PL"/>
-        </w:rPr>
-      </w:pPr>
-      <w:r>
-        <w:rPr>
-          <w:lang w:val="pl-PL"/>
-        </w:rPr>
-        <w:t>S</w:t>
-      </w:r>
-      <w:r>
-        <w:rPr>
-          <w:lang w:val="pl-PL"/>
-        </w:rPr>
-        <w:t xml:space="preserve">ystem ma zarządzać płatnościami online oraz powiadomieniami dotyczącymi terminów zwrotu, przeglądów technicznych i ubezpieczeń pojazdów. Powiadomienia o terminach zwrotu mają być wysyłane na podany przez </w:t>
-      </w:r>
-      <w:r>
-        <w:rPr>
-          <w:lang w:val="pl-PL"/>
-        </w:rPr>
-        <w:t>Konsumenta adres e-mail. Powiadomienia  o przeglądach technicznych i ubezpieczeniach mają być wysyłane na adres e-mail pracownika Systemobiorcy odpowiedzialnego za zarządzanie powyższymi kwestiami.</w:t>
-      </w:r>
-      <w:r>
-        <w:rPr>
-          <w:lang w:val="pl-PL"/>
-        </w:rPr>
-        <w:br/>
-      </w:r>
-      <w:r>
-        <w:rPr>
-          <w:lang w:val="pl-PL"/>
-        </w:rPr>
-        <w:t xml:space="preserve">System ma umożliwiać Administratorowi nakładanie rabatów na </w:t>
-      </w:r>
-      <w:r>
-        <w:rPr>
-          <w:lang w:val="pl-PL"/>
-        </w:rPr>
-        <w:t>Konsumentów</w:t>
-      </w:r>
-      <w:r>
-        <w:rPr>
-          <w:lang w:val="pl-PL"/>
-        </w:rPr>
-        <w:t>.</w:t>
-      </w:r>
-      <w:r>
-        <w:rPr>
-          <w:lang w:val="pl-PL"/>
-        </w:rPr>
-        <w:br/>
-      </w:r>
-      <w:r>
-        <w:rPr>
-          <w:lang w:val="pl-PL"/>
-        </w:rPr>
-        <w:t xml:space="preserve">System powadzi również historię wypożyczeń </w:t>
-      </w:r>
-      <w:r>
-        <w:rPr>
-          <w:lang w:val="pl-PL"/>
-        </w:rPr>
-        <w:t>danego Konsumenta.</w:t>
-      </w:r>
-      <w:r>
-        <w:rPr>
-          <w:lang w:val="pl-PL"/>
-        </w:rPr>
-        <w:br/>
-        <w:t>System pozwala na wprowadzenie dodatkowych, płatnych usług związanych z wypożyczeniem pojazdu.</w:t>
-      </w:r>
-    </w:p>
-    <w:p>
-      <w:pPr>
-        <w:rPr>
-          <w:lang w:val="pl-PL"/>
-        </w:rPr>
-      </w:pPr>
-    </w:p>
-    <w:p>
-      <w:pPr>
+      </w:pPr>
+      <w:r>
         <w:rPr>
           <w:i/>
           <w:iCs/>
           <w:color w:val="808080" w:themeColor="background1" w:themeShade="80"/>
           <w:lang w:val="pl-PL"/>
         </w:rPr>
-      </w:pPr>
+        <w:t>jedno zdanie o systemie</w:t>
+      </w:r>
       <w:r>
         <w:rPr>
           <w:i/>
@@ -5336,84 +6056,195 @@
           <w:color w:val="808080" w:themeColor="background1" w:themeShade="80"/>
           <w:lang w:val="pl-PL"/>
         </w:rPr>
-        <w:t>do czego będzie służył ten system – kilka/kilkanaście zdań wprowadzających</w:t>
-      </w:r>
-      <w:r>
+        <w:t xml:space="preserve"> – nazwa systemu i do czego on służy (np. klasa oprogramowania)</w:t>
+      </w:r>
+    </w:p>
+    <w:p>
+      <w:pPr>
+        <w:pStyle w:val="Nagwek3"/>
+        <w:rPr>
+          <w:lang w:val="pl-PL"/>
+        </w:rPr>
+      </w:pPr>
+      <w:r>
+        <w:rPr>
+          <w:lang w:val="pl-PL"/>
+        </w:rPr>
+        <w:t>Podstawowe założenia</w:t>
+      </w:r>
+    </w:p>
+    <w:p>
+      <w:pPr>
+        <w:rPr>
+          <w:lang w:val="pl-PL"/>
+        </w:rPr>
+      </w:pPr>
+      <w:r>
+        <w:rPr>
+          <w:lang w:val="pl-PL"/>
+        </w:rPr>
+        <w:t>System ma za zadanie wspomagać proces</w:t>
+      </w:r>
+      <w:r>
+        <w:rPr>
+          <w:lang w:val="pl-PL"/>
+        </w:rPr>
+        <w:t xml:space="preserve"> rezerwacji oraz</w:t>
+      </w:r>
+      <w:r>
+        <w:rPr>
+          <w:lang w:val="pl-PL"/>
+        </w:rPr>
+        <w:t xml:space="preserve"> wypożyczania pojazdów. W tym celu, System musi zarządzać bazą pojazdów, którymi dysponuje </w:t>
+      </w:r>
+      <w:proofErr w:type="spellStart"/>
+      <w:r>
+        <w:rPr>
+          <w:lang w:val="pl-PL"/>
+        </w:rPr>
+        <w:t>Systemobiorca</w:t>
+      </w:r>
+      <w:proofErr w:type="spellEnd"/>
+      <w:r>
+        <w:rPr>
+          <w:lang w:val="pl-PL"/>
+        </w:rPr>
+        <w:t xml:space="preserve"> (z podziałem na kategorie, dostępność oraz filie, w których obecnie się znajdują)</w:t>
+      </w:r>
+      <w:r>
+        <w:rPr>
+          <w:lang w:val="pl-PL"/>
+        </w:rPr>
+        <w:t xml:space="preserve"> oraz zarządzać kontami Użytkowników.</w:t>
+      </w:r>
+    </w:p>
+    <w:p>
+      <w:pPr>
+        <w:rPr>
+          <w:lang w:val="pl-PL"/>
+        </w:rPr>
+      </w:pPr>
+      <w:r>
+        <w:rPr>
+          <w:lang w:val="pl-PL"/>
+        </w:rPr>
+        <w:t>S</w:t>
+      </w:r>
+      <w:r>
+        <w:rPr>
+          <w:lang w:val="pl-PL"/>
+        </w:rPr>
+        <w:t xml:space="preserve">ystem ma zarządzać płatnościami online oraz powiadomieniami dotyczącymi terminów zwrotu, przeglądów technicznych i ubezpieczeń pojazdów. Powiadomienia o terminach zwrotu mają być wysyłane na podany przez </w:t>
+      </w:r>
+      <w:r>
+        <w:rPr>
+          <w:lang w:val="pl-PL"/>
+        </w:rPr>
+        <w:t xml:space="preserve">Konsumenta adres e-mail. Powiadomienia  o przeglądach technicznych i ubezpieczeniach mają być wysyłane na adres e-mail pracownika </w:t>
+      </w:r>
+      <w:proofErr w:type="spellStart"/>
+      <w:r>
+        <w:rPr>
+          <w:lang w:val="pl-PL"/>
+        </w:rPr>
+        <w:t>Systemobiorcy</w:t>
+      </w:r>
+      <w:proofErr w:type="spellEnd"/>
+      <w:r>
+        <w:rPr>
+          <w:lang w:val="pl-PL"/>
+        </w:rPr>
+        <w:t xml:space="preserve"> odpowiedzialnego za zarządzanie powyższymi kwestiami.</w:t>
+      </w:r>
+      <w:r>
+        <w:rPr>
+          <w:lang w:val="pl-PL"/>
+        </w:rPr>
+        <w:br/>
+      </w:r>
+      <w:r>
+        <w:rPr>
+          <w:lang w:val="pl-PL"/>
+        </w:rPr>
+        <w:t xml:space="preserve">System ma umożliwiać Administratorowi nakładanie rabatów na </w:t>
+      </w:r>
+      <w:r>
+        <w:rPr>
+          <w:lang w:val="pl-PL"/>
+        </w:rPr>
+        <w:t>Konsumentów</w:t>
+      </w:r>
+      <w:r>
+        <w:rPr>
+          <w:lang w:val="pl-PL"/>
+        </w:rPr>
+        <w:t>.</w:t>
+      </w:r>
+      <w:r>
+        <w:rPr>
+          <w:lang w:val="pl-PL"/>
+        </w:rPr>
+        <w:br/>
+      </w:r>
+      <w:r>
+        <w:rPr>
+          <w:lang w:val="pl-PL"/>
+        </w:rPr>
+        <w:t xml:space="preserve">System powadzi również historię </w:t>
+      </w:r>
+      <w:proofErr w:type="spellStart"/>
+      <w:r>
+        <w:rPr>
+          <w:lang w:val="pl-PL"/>
+        </w:rPr>
+        <w:t>wypożyczeń</w:t>
+      </w:r>
+      <w:proofErr w:type="spellEnd"/>
+      <w:r>
+        <w:rPr>
+          <w:lang w:val="pl-PL"/>
+        </w:rPr>
+        <w:t xml:space="preserve"> </w:t>
+      </w:r>
+      <w:r>
+        <w:rPr>
+          <w:lang w:val="pl-PL"/>
+        </w:rPr>
+        <w:t>danego Konsumenta.</w:t>
+      </w:r>
+      <w:r>
+        <w:rPr>
+          <w:lang w:val="pl-PL"/>
+        </w:rPr>
+        <w:br/>
+        <w:t>System pozwala na wprowadzenie dodatkowych, płatnych usług związanych z wypożyczeniem pojazdu.</w:t>
+      </w:r>
+    </w:p>
+    <w:p>
+      <w:pPr>
+        <w:rPr>
+          <w:lang w:val="pl-PL"/>
+        </w:rPr>
+      </w:pPr>
+    </w:p>
+    <w:p>
+      <w:pPr>
         <w:rPr>
           <w:i/>
           <w:iCs/>
           <w:color w:val="808080" w:themeColor="background1" w:themeShade="80"/>
           <w:lang w:val="pl-PL"/>
         </w:rPr>
-        <w:t xml:space="preserve">; odwołanie do organizacji lub użytkowników; kilka-kilkanaście zdań pół strony – strona. Zdania. </w:t>
-      </w:r>
-    </w:p>
-    <w:p>
-      <w:pPr>
-        <w:pStyle w:val="Nagwek3"/>
-        <w:rPr>
-          <w:lang w:val="pl-PL"/>
-        </w:rPr>
-      </w:pPr>
-      <w:r>
-        <w:rPr>
-          <w:lang w:val="pl-PL"/>
-        </w:rPr>
-        <w:t>Cel biznesowy</w:t>
-      </w:r>
-    </w:p>
-    <w:p>
-      <w:pPr>
-        <w:rPr>
-          <w:lang w:val="pl-PL"/>
-        </w:rPr>
-      </w:pPr>
-      <w:r>
-        <w:rPr>
-          <w:lang w:val="pl-PL"/>
-        </w:rPr>
-        <w:t xml:space="preserve">Dzięki zastosowaniu systemu Systemobiorca chce osiągnąć większą płynność i jakość procesu rezerwacji. Wspomniane </w:t>
-      </w:r>
-      <w:r>
-        <w:rPr>
-          <w:lang w:val="pl-PL"/>
-        </w:rPr>
-        <w:t>cechy</w:t>
-      </w:r>
-      <w:r>
-        <w:rPr>
-          <w:lang w:val="pl-PL"/>
-        </w:rPr>
-        <w:t xml:space="preserve"> przełoż</w:t>
-      </w:r>
-      <w:r>
-        <w:rPr>
-          <w:lang w:val="pl-PL"/>
-        </w:rPr>
-        <w:t>ą</w:t>
-      </w:r>
-      <w:r>
-        <w:rPr>
-          <w:lang w:val="pl-PL"/>
-        </w:rPr>
-        <w:t xml:space="preserve"> się na szybkość obsługi Konsumenta, a to z kolei na </w:t>
-      </w:r>
-      <w:r>
-        <w:rPr>
-          <w:lang w:val="pl-PL"/>
-        </w:rPr>
-        <w:t>jego zadowolenie. Systemobiorca ma w ten sposób osiągnąć większą ilość Konsumentów oraz większy dochód.</w:t>
-      </w:r>
-    </w:p>
-    <w:p>
-      <w:pPr>
+      </w:pPr>
+      <w:r>
         <w:rPr>
           <w:i/>
           <w:iCs/>
           <w:color w:val="808080" w:themeColor="background1" w:themeShade="80"/>
           <w:lang w:val="pl-PL"/>
         </w:rPr>
-      </w:pPr>
+        <w:t>do czego będzie służył ten system – kilka/kilkanaście zdań wprowadzających</w:t>
+      </w:r>
       <w:r>
         <w:rPr>
           <w:i/>
@@ -5421,17 +6252,103 @@
           <w:color w:val="808080" w:themeColor="background1" w:themeShade="80"/>
           <w:lang w:val="pl-PL"/>
         </w:rPr>
-        <w:t xml:space="preserve">co </w:t>
-      </w:r>
-      <w:r>
+        <w:t xml:space="preserve">; odwołanie do organizacji lub użytkowników; kilka-kilkanaście zdań pół strony – strona. Zdania. </w:t>
+      </w:r>
+    </w:p>
+    <w:p>
+      <w:pPr>
+        <w:pStyle w:val="Nagwek3"/>
+        <w:rPr>
+          <w:lang w:val="pl-PL"/>
+        </w:rPr>
+      </w:pPr>
+      <w:r>
+        <w:rPr>
+          <w:lang w:val="pl-PL"/>
+        </w:rPr>
+        <w:t>Cel biznesowy</w:t>
+      </w:r>
+    </w:p>
+    <w:p>
+      <w:pPr>
+        <w:rPr>
+          <w:lang w:val="pl-PL"/>
+        </w:rPr>
+      </w:pPr>
+      <w:r>
+        <w:rPr>
+          <w:lang w:val="pl-PL"/>
+        </w:rPr>
+        <w:t xml:space="preserve">Dzięki zastosowaniu systemu </w:t>
+      </w:r>
+      <w:proofErr w:type="spellStart"/>
+      <w:r>
+        <w:rPr>
+          <w:lang w:val="pl-PL"/>
+        </w:rPr>
+        <w:t>Systemobiorca</w:t>
+      </w:r>
+      <w:proofErr w:type="spellEnd"/>
+      <w:r>
+        <w:rPr>
+          <w:lang w:val="pl-PL"/>
+        </w:rPr>
+        <w:t xml:space="preserve"> chce osiągnąć większą płynność i jakość procesu rezerwacji. Wspomniane </w:t>
+      </w:r>
+      <w:r>
+        <w:rPr>
+          <w:lang w:val="pl-PL"/>
+        </w:rPr>
+        <w:t>cechy</w:t>
+      </w:r>
+      <w:r>
+        <w:rPr>
+          <w:lang w:val="pl-PL"/>
+        </w:rPr>
+        <w:t xml:space="preserve"> przełoż</w:t>
+      </w:r>
+      <w:r>
+        <w:rPr>
+          <w:lang w:val="pl-PL"/>
+        </w:rPr>
+        <w:t>ą</w:t>
+      </w:r>
+      <w:r>
+        <w:rPr>
+          <w:lang w:val="pl-PL"/>
+        </w:rPr>
+        <w:t xml:space="preserve"> się na szybkość obsługi Konsumenta, a to z kolei na </w:t>
+      </w:r>
+      <w:r>
+        <w:rPr>
+          <w:lang w:val="pl-PL"/>
+        </w:rPr>
+        <w:t xml:space="preserve">jego zadowolenie. </w:t>
+      </w:r>
+      <w:proofErr w:type="spellStart"/>
+      <w:r>
+        <w:rPr>
+          <w:lang w:val="pl-PL"/>
+        </w:rPr>
+        <w:t>Systemobiorca</w:t>
+      </w:r>
+      <w:proofErr w:type="spellEnd"/>
+      <w:r>
+        <w:rPr>
+          <w:lang w:val="pl-PL"/>
+        </w:rPr>
+        <w:t xml:space="preserve"> ma w ten sposób osiągnąć większą ilość Konsumentów oraz większy dochód.</w:t>
+      </w:r>
+    </w:p>
+    <w:p>
+      <w:pPr>
         <w:rPr>
           <w:i/>
           <w:iCs/>
           <w:color w:val="808080" w:themeColor="background1" w:themeShade="80"/>
           <w:lang w:val="pl-PL"/>
         </w:rPr>
-        <w:t>organizacja docelowa chce</w:t>
-      </w:r>
+      </w:pPr>
       <w:r>
         <w:rPr>
           <w:i/>
@@ -5439,7 +6356,7 @@
           <w:color w:val="808080" w:themeColor="background1" w:themeShade="80"/>
           <w:lang w:val="pl-PL"/>
         </w:rPr>
-        <w:t xml:space="preserve"> osiągnąć wdrażając system</w:t>
+        <w:t xml:space="preserve">co </w:t>
       </w:r>
       <w:r>
         <w:rPr>
@@ -5448,7 +6365,85 @@
           <w:color w:val="808080" w:themeColor="background1" w:themeShade="80"/>
           <w:lang w:val="pl-PL"/>
         </w:rPr>
-        <w:t>; może być jedno zdanie, może być więcej, np. pewne procesy bd wspierane przez system informatyczne, wcześniej nei było, automatyzacja czegoś, coś szybciej bd działało, itd.; ewentualne korzyści finansowe – z czego one wynikają</w:t>
+        <w:t>organizacja docelowa chce</w:t>
+      </w:r>
+      <w:r>
+        <w:rPr>
+          <w:i/>
+          <w:iCs/>
+          <w:color w:val="808080" w:themeColor="background1" w:themeShade="80"/>
+          <w:lang w:val="pl-PL"/>
+        </w:rPr>
+        <w:t xml:space="preserve"> osiągnąć wdrażając system</w:t>
+      </w:r>
+      <w:r>
+        <w:rPr>
+          <w:i/>
+          <w:iCs/>
+          <w:color w:val="808080" w:themeColor="background1" w:themeShade="80"/>
+          <w:lang w:val="pl-PL"/>
+        </w:rPr>
+        <w:t xml:space="preserve">; może być jedno zdanie, może być więcej, np. pewne procesy </w:t>
+      </w:r>
+      <w:proofErr w:type="spellStart"/>
+      <w:r>
+        <w:rPr>
+          <w:i/>
+          <w:iCs/>
+          <w:color w:val="808080" w:themeColor="background1" w:themeShade="80"/>
+          <w:lang w:val="pl-PL"/>
+        </w:rPr>
+        <w:t>bd</w:t>
+      </w:r>
+      <w:proofErr w:type="spellEnd"/>
+      <w:r>
+        <w:rPr>
+          <w:i/>
+          <w:iCs/>
+          <w:color w:val="808080" w:themeColor="background1" w:themeShade="80"/>
+          <w:lang w:val="pl-PL"/>
+        </w:rPr>
+        <w:t xml:space="preserve"> wspierane przez system informatyczne, wcześniej </w:t>
+      </w:r>
+      <w:proofErr w:type="spellStart"/>
+      <w:r>
+        <w:rPr>
+          <w:i/>
+          <w:iCs/>
+          <w:color w:val="808080" w:themeColor="background1" w:themeShade="80"/>
+          <w:lang w:val="pl-PL"/>
+        </w:rPr>
+        <w:t>nei</w:t>
+      </w:r>
+      <w:proofErr w:type="spellEnd"/>
+      <w:r>
+        <w:rPr>
+          <w:i/>
+          <w:iCs/>
+          <w:color w:val="808080" w:themeColor="background1" w:themeShade="80"/>
+          <w:lang w:val="pl-PL"/>
+        </w:rPr>
+        <w:t xml:space="preserve"> było, automatyzacja czegoś, coś szybciej </w:t>
+      </w:r>
+      <w:proofErr w:type="spellStart"/>
+      <w:r>
+        <w:rPr>
+          <w:i/>
+          <w:iCs/>
+          <w:color w:val="808080" w:themeColor="background1" w:themeShade="80"/>
+          <w:lang w:val="pl-PL"/>
+        </w:rPr>
+        <w:t>bd</w:t>
+      </w:r>
+      <w:proofErr w:type="spellEnd"/>
+      <w:r>
+        <w:rPr>
+          <w:i/>
+          <w:iCs/>
+          <w:color w:val="808080" w:themeColor="background1" w:themeShade="80"/>
+          <w:lang w:val="pl-PL"/>
+        </w:rPr>
+        <w:t xml:space="preserve"> działało, itd.; ewentualne korzyści finansowe – z czego one wynikają</w:t>
       </w:r>
     </w:p>
     <w:p>
@@ -5931,7 +6926,21 @@
               <w:rPr>
                 <w:lang w:val="pl-PL"/>
               </w:rPr>
-              <w:t>Konsument będzie mógł podejrzeć historię wypożyczeń.</w:t>
+              <w:t xml:space="preserve">Konsument będzie mógł podejrzeć historię </w:t>
+            </w:r>
+            <w:proofErr w:type="spellStart"/>
+            <w:r>
+              <w:rPr>
+                <w:lang w:val="pl-PL"/>
+              </w:rPr>
+              <w:t>wypożyczeń</w:t>
+            </w:r>
+            <w:proofErr w:type="spellEnd"/>
+            <w:r>
+              <w:rPr>
+                <w:lang w:val="pl-PL"/>
+              </w:rPr>
+              <w:t>.</w:t>
             </w:r>
           </w:p>
         </w:tc>
@@ -6080,7 +7089,21 @@
               <w:rPr>
                 <w:lang w:val="pl-PL"/>
               </w:rPr>
-              <w:t>Potencjalny Konsument będzie mógł przejrzeć listę dostępnych pojazdów w wybranej przez niego filii Systemobiorcy.</w:t>
+              <w:t xml:space="preserve">Potencjalny Konsument będzie mógł przejrzeć listę dostępnych pojazdów w wybranej przez niego filii </w:t>
+            </w:r>
+            <w:proofErr w:type="spellStart"/>
+            <w:r>
+              <w:rPr>
+                <w:lang w:val="pl-PL"/>
+              </w:rPr>
+              <w:t>Systemobiorcy</w:t>
+            </w:r>
+            <w:proofErr w:type="spellEnd"/>
+            <w:r>
+              <w:rPr>
+                <w:lang w:val="pl-PL"/>
+              </w:rPr>
+              <w:t>.</w:t>
             </w:r>
           </w:p>
         </w:tc>
@@ -6125,7 +7148,67 @@
           <w:color w:val="808080" w:themeColor="background1" w:themeShade="80"/>
           <w:lang w:val="pl-PL"/>
         </w:rPr>
-        <w:t>; kopiujemy listę z 5.1.4 i opisujemy jakie są dla nich korzyści, co każda z grup użytkowników zyska z nowego systemu; szybciej bd mogła, coś wgl bd mogła robić, itd.; każda korzyść – unikalny numer! Globalnie – korzyści w podpunktach tej listy, dla poszczególnej grupy</w:t>
+        <w:t xml:space="preserve">; kopiujemy listę z 5.1.4 i opisujemy jakie są dla nich korzyści, co każda z grup użytkowników zyska z nowego systemu; szybciej </w:t>
+      </w:r>
+      <w:proofErr w:type="spellStart"/>
+      <w:r>
+        <w:rPr>
+          <w:i/>
+          <w:iCs/>
+          <w:color w:val="808080" w:themeColor="background1" w:themeShade="80"/>
+          <w:lang w:val="pl-PL"/>
+        </w:rPr>
+        <w:t>bd</w:t>
+      </w:r>
+      <w:proofErr w:type="spellEnd"/>
+      <w:r>
+        <w:rPr>
+          <w:i/>
+          <w:iCs/>
+          <w:color w:val="808080" w:themeColor="background1" w:themeShade="80"/>
+          <w:lang w:val="pl-PL"/>
+        </w:rPr>
+        <w:t xml:space="preserve"> mogła, coś </w:t>
+      </w:r>
+      <w:proofErr w:type="spellStart"/>
+      <w:r>
+        <w:rPr>
+          <w:i/>
+          <w:iCs/>
+          <w:color w:val="808080" w:themeColor="background1" w:themeShade="80"/>
+          <w:lang w:val="pl-PL"/>
+        </w:rPr>
+        <w:t>wgl</w:t>
+      </w:r>
+      <w:proofErr w:type="spellEnd"/>
+      <w:r>
+        <w:rPr>
+          <w:i/>
+          <w:iCs/>
+          <w:color w:val="808080" w:themeColor="background1" w:themeShade="80"/>
+          <w:lang w:val="pl-PL"/>
+        </w:rPr>
+        <w:t xml:space="preserve"> </w:t>
+      </w:r>
+      <w:proofErr w:type="spellStart"/>
+      <w:r>
+        <w:rPr>
+          <w:i/>
+          <w:iCs/>
+          <w:color w:val="808080" w:themeColor="background1" w:themeShade="80"/>
+          <w:lang w:val="pl-PL"/>
+        </w:rPr>
+        <w:t>bd</w:t>
+      </w:r>
+      <w:proofErr w:type="spellEnd"/>
+      <w:r>
+        <w:rPr>
+          <w:i/>
+          <w:iCs/>
+          <w:color w:val="808080" w:themeColor="background1" w:themeShade="80"/>
+          <w:lang w:val="pl-PL"/>
+        </w:rPr>
+        <w:t xml:space="preserve"> mogła robić, itd.; każda korzyść – unikalny numer! Globalnie – korzyści w podpunktach tej listy, dla poszczególnej grupy</w:t>
       </w:r>
     </w:p>
     <w:p>
@@ -6195,12 +7278,14 @@
           <w:lang w:val="pl-PL"/>
         </w:rPr>
       </w:pPr>
+      <w:proofErr w:type="spellStart"/>
       <w:r>
         <w:rPr>
           <w:lang w:val="pl-PL"/>
         </w:rPr>
         <w:t>Cookies</w:t>
       </w:r>
+      <w:proofErr w:type="spellEnd"/>
       <w:r>
         <w:rPr>
           <w:lang w:val="pl-PL"/>
@@ -6229,7 +7314,21 @@
         <w:rPr>
           <w:lang w:val="pl-PL"/>
         </w:rPr>
-        <w:t xml:space="preserve"> najnowszych wersjach przeglądarkach: Firefox, Chrome</w:t>
+        <w:t xml:space="preserve"> najnowszych wersjach przeglądarkach: </w:t>
+      </w:r>
+      <w:proofErr w:type="spellStart"/>
+      <w:r>
+        <w:rPr>
+          <w:lang w:val="pl-PL"/>
+        </w:rPr>
+        <w:t>Firefox</w:t>
+      </w:r>
+      <w:proofErr w:type="spellEnd"/>
+      <w:r>
+        <w:rPr>
+          <w:lang w:val="pl-PL"/>
+        </w:rPr>
+        <w:t>, Chrome</w:t>
       </w:r>
       <w:r>
         <w:rPr>
@@ -6265,7 +7364,21 @@
         <w:rPr>
           <w:lang w:val="pl-PL"/>
         </w:rPr>
-        <w:t>Użycie darmowej bazy danych – Systemobiorca nie chce wykupywać licencji</w:t>
+        <w:t xml:space="preserve">Użycie darmowej bazy danych – </w:t>
+      </w:r>
+      <w:proofErr w:type="spellStart"/>
+      <w:r>
+        <w:rPr>
+          <w:lang w:val="pl-PL"/>
+        </w:rPr>
+        <w:t>Systemobiorca</w:t>
+      </w:r>
+      <w:proofErr w:type="spellEnd"/>
+      <w:r>
+        <w:rPr>
+          <w:lang w:val="pl-PL"/>
+        </w:rPr>
+        <w:t xml:space="preserve"> nie chce wykupywać licencji</w:t>
       </w:r>
       <w:r>
         <w:rPr>
@@ -6290,7 +7403,27 @@
           <w:color w:val="808080" w:themeColor="background1" w:themeShade="80"/>
           <w:lang w:val="pl-PL"/>
         </w:rPr>
-        <w:t xml:space="preserve">przepisy prawne – np przetwarzanie danych osobowych., specyficzne technologie, narzędzia, b.d., protokoły komunikacyjne, aspekty zabezpieczeń, zgodność ze standardami, powiązania z innymi aplikacjami, platforma sprzętowa, system operacyjny, inne komponenty niezbędne do współpracy – wszystko wraz z uzasadnieniem! Klient </w:t>
+        <w:t xml:space="preserve">przepisy prawne – </w:t>
+      </w:r>
+      <w:proofErr w:type="spellStart"/>
+      <w:r>
+        <w:rPr>
+          <w:i/>
+          <w:iCs/>
+          <w:color w:val="808080" w:themeColor="background1" w:themeShade="80"/>
+          <w:lang w:val="pl-PL"/>
+        </w:rPr>
+        <w:t>np</w:t>
+      </w:r>
+      <w:proofErr w:type="spellEnd"/>
+      <w:r>
+        <w:rPr>
+          <w:i/>
+          <w:iCs/>
+          <w:color w:val="808080" w:themeColor="background1" w:themeShade="80"/>
+          <w:lang w:val="pl-PL"/>
+        </w:rPr>
+        <w:t xml:space="preserve"> przetwarzanie danych osobowych., specyficzne technologie, narzędzia, b.d., protokoły komunikacyjne, aspekty zabezpieczeń, zgodność ze standardami, powiązania z innymi aplikacjami, platforma sprzętowa, system operacyjny, inne komponenty niezbędne do współpracy – wszystko wraz z uzasadnieniem! Klient </w:t>
       </w:r>
       <w:r>
         <w:rPr>
@@ -6310,7 +7443,47 @@
           <w:color w:val="808080" w:themeColor="background1" w:themeShade="80"/>
           <w:lang w:val="pl-PL"/>
         </w:rPr>
-        <w:t xml:space="preserve"> nam z grupy pewne ogarniczenia – np. musimy użyć specyficznej bazy danych – np. MS MySQL Server, technologii, parametry techniczne sprzętu, platforma – np.Windows 10, obsługa specyficznych narzędzi – skanery, urządzenia wskazujące, </w:t>
+        <w:t xml:space="preserve"> nam z grupy pewne </w:t>
+      </w:r>
+      <w:proofErr w:type="spellStart"/>
+      <w:r>
+        <w:rPr>
+          <w:i/>
+          <w:iCs/>
+          <w:color w:val="808080" w:themeColor="background1" w:themeShade="80"/>
+          <w:lang w:val="pl-PL"/>
+        </w:rPr>
+        <w:t>ogarniczenia</w:t>
+      </w:r>
+      <w:proofErr w:type="spellEnd"/>
+      <w:r>
+        <w:rPr>
+          <w:i/>
+          <w:iCs/>
+          <w:color w:val="808080" w:themeColor="background1" w:themeShade="80"/>
+          <w:lang w:val="pl-PL"/>
+        </w:rPr>
+        <w:t xml:space="preserve"> – np. musimy użyć specyficznej bazy danych – np. MS MySQL Server, technologii, parametry techniczne sprzętu, platforma – </w:t>
+      </w:r>
+      <w:proofErr w:type="spellStart"/>
+      <w:r>
+        <w:rPr>
+          <w:i/>
+          <w:iCs/>
+          <w:color w:val="808080" w:themeColor="background1" w:themeShade="80"/>
+          <w:lang w:val="pl-PL"/>
+        </w:rPr>
+        <w:t>np.Windows</w:t>
+      </w:r>
+      <w:proofErr w:type="spellEnd"/>
+      <w:r>
+        <w:rPr>
+          <w:i/>
+          <w:iCs/>
+          <w:color w:val="808080" w:themeColor="background1" w:themeShade="80"/>
+          <w:lang w:val="pl-PL"/>
+        </w:rPr>
+        <w:t xml:space="preserve"> 10, obsługa specyficznych narzędzi – skanery, urządzenia wskazujące, </w:t>
       </w:r>
       <w:r>
         <w:rPr>
@@ -6360,7 +7533,27 @@
           <w:color w:val="808080" w:themeColor="background1" w:themeShade="80"/>
           <w:lang w:val="pl-PL"/>
         </w:rPr>
-        <w:t>decyzji projektowych – jaki język prog, itd.</w:t>
+        <w:t xml:space="preserve">decyzji projektowych – jaki język </w:t>
+      </w:r>
+      <w:proofErr w:type="spellStart"/>
+      <w:r>
+        <w:rPr>
+          <w:i/>
+          <w:iCs/>
+          <w:color w:val="808080" w:themeColor="background1" w:themeShade="80"/>
+          <w:lang w:val="pl-PL"/>
+        </w:rPr>
+        <w:t>prog</w:t>
+      </w:r>
+      <w:proofErr w:type="spellEnd"/>
+      <w:r>
+        <w:rPr>
+          <w:i/>
+          <w:iCs/>
+          <w:color w:val="808080" w:themeColor="background1" w:themeShade="80"/>
+          <w:lang w:val="pl-PL"/>
+        </w:rPr>
+        <w:t>, itd.</w:t>
       </w:r>
     </w:p>
     <w:p>
@@ -6426,9 +7619,27 @@
           <w:numId w:val="16"/>
         </w:numPr>
       </w:pPr>
-      <w:r>
-        <w:t>Możliwość wypożyczenia pojazdu</w:t>
-      </w:r>
+      <w:proofErr w:type="spellStart"/>
+      <w:r>
+        <w:t>Możliwość</w:t>
+      </w:r>
+      <w:proofErr w:type="spellEnd"/>
+      <w:r>
+        <w:t xml:space="preserve"> </w:t>
+      </w:r>
+      <w:proofErr w:type="spellStart"/>
+      <w:r>
+        <w:t>wypożyczenia</w:t>
+      </w:r>
+      <w:proofErr w:type="spellEnd"/>
+      <w:r>
+        <w:t xml:space="preserve"> </w:t>
+      </w:r>
+      <w:proofErr w:type="spellStart"/>
+      <w:r>
+        <w:t>pojazdu</w:t>
+      </w:r>
+      <w:proofErr w:type="spellEnd"/>
     </w:p>
     <w:p>
       <w:pPr>
@@ -6438,9 +7649,27 @@
           <w:numId w:val="16"/>
         </w:numPr>
       </w:pPr>
-      <w:r>
-        <w:t>Możliwość rezerwacji pojazdu</w:t>
-      </w:r>
+      <w:proofErr w:type="spellStart"/>
+      <w:r>
+        <w:t>Możliwość</w:t>
+      </w:r>
+      <w:proofErr w:type="spellEnd"/>
+      <w:r>
+        <w:t xml:space="preserve"> </w:t>
+      </w:r>
+      <w:proofErr w:type="spellStart"/>
+      <w:r>
+        <w:t>rezerwacji</w:t>
+      </w:r>
+      <w:proofErr w:type="spellEnd"/>
+      <w:r>
+        <w:t xml:space="preserve"> </w:t>
+      </w:r>
+      <w:proofErr w:type="spellStart"/>
+      <w:r>
+        <w:t>pojazdu</w:t>
+      </w:r>
+      <w:proofErr w:type="spellEnd"/>
     </w:p>
     <w:p>
       <w:pPr>
@@ -6450,9 +7679,35 @@
           <w:numId w:val="16"/>
         </w:numPr>
       </w:pPr>
-      <w:r>
-        <w:t>Możliwość podejrzenia historii wypożyczeń</w:t>
-      </w:r>
+      <w:proofErr w:type="spellStart"/>
+      <w:r>
+        <w:t>Możliwość</w:t>
+      </w:r>
+      <w:proofErr w:type="spellEnd"/>
+      <w:r>
+        <w:t xml:space="preserve"> </w:t>
+      </w:r>
+      <w:proofErr w:type="spellStart"/>
+      <w:r>
+        <w:t>podejrzenia</w:t>
+      </w:r>
+      <w:proofErr w:type="spellEnd"/>
+      <w:r>
+        <w:t xml:space="preserve"> </w:t>
+      </w:r>
+      <w:proofErr w:type="spellStart"/>
+      <w:r>
+        <w:t>historii</w:t>
+      </w:r>
+      <w:proofErr w:type="spellEnd"/>
+      <w:r>
+        <w:t xml:space="preserve"> </w:t>
+      </w:r>
+      <w:proofErr w:type="spellStart"/>
+      <w:r>
+        <w:t>wypożyczeń</w:t>
+      </w:r>
+      <w:proofErr w:type="spellEnd"/>
     </w:p>
     <w:p>
       <w:pPr>
@@ -6498,9 +7753,35 @@
           <w:numId w:val="16"/>
         </w:numPr>
       </w:pPr>
-      <w:r>
-        <w:t>Kartoteka pojazdów powiązana z cennikiem</w:t>
-      </w:r>
+      <w:proofErr w:type="spellStart"/>
+      <w:r>
+        <w:t>Kartoteka</w:t>
+      </w:r>
+      <w:proofErr w:type="spellEnd"/>
+      <w:r>
+        <w:t xml:space="preserve"> </w:t>
+      </w:r>
+      <w:proofErr w:type="spellStart"/>
+      <w:r>
+        <w:t>pojazdów</w:t>
+      </w:r>
+      <w:proofErr w:type="spellEnd"/>
+      <w:r>
+        <w:t xml:space="preserve"> </w:t>
+      </w:r>
+      <w:proofErr w:type="spellStart"/>
+      <w:r>
+        <w:t>powiązana</w:t>
+      </w:r>
+      <w:proofErr w:type="spellEnd"/>
+      <w:r>
+        <w:t xml:space="preserve"> z </w:t>
+      </w:r>
+      <w:proofErr w:type="spellStart"/>
+      <w:r>
+        <w:t>cennikiem</w:t>
+      </w:r>
+      <w:proofErr w:type="spellEnd"/>
     </w:p>
     <w:p>
       <w:pPr>
@@ -6564,9 +7845,43 @@
           <w:numId w:val="16"/>
         </w:numPr>
       </w:pPr>
-      <w:r>
-        <w:t>Możliwość zdefiniowania dodatkowo płatnych usług</w:t>
-      </w:r>
+      <w:proofErr w:type="spellStart"/>
+      <w:r>
+        <w:t>Możliwość</w:t>
+      </w:r>
+      <w:proofErr w:type="spellEnd"/>
+      <w:r>
+        <w:t xml:space="preserve"> </w:t>
+      </w:r>
+      <w:proofErr w:type="spellStart"/>
+      <w:r>
+        <w:t>zdefiniowania</w:t>
+      </w:r>
+      <w:proofErr w:type="spellEnd"/>
+      <w:r>
+        <w:t xml:space="preserve"> </w:t>
+      </w:r>
+      <w:proofErr w:type="spellStart"/>
+      <w:r>
+        <w:t>dodatkowo</w:t>
+      </w:r>
+      <w:proofErr w:type="spellEnd"/>
+      <w:r>
+        <w:t xml:space="preserve"> </w:t>
+      </w:r>
+      <w:proofErr w:type="spellStart"/>
+      <w:r>
+        <w:t>płatnych</w:t>
+      </w:r>
+      <w:proofErr w:type="spellEnd"/>
+      <w:r>
+        <w:t xml:space="preserve"> </w:t>
+      </w:r>
+      <w:proofErr w:type="spellStart"/>
+      <w:r>
+        <w:t>usług</w:t>
+      </w:r>
+      <w:proofErr w:type="spellEnd"/>
     </w:p>
     <w:p>
       <w:pPr>
@@ -6576,9 +7891,27 @@
           <w:numId w:val="16"/>
         </w:numPr>
       </w:pPr>
-      <w:r>
-        <w:t>Obsługa wielu filii</w:t>
-      </w:r>
+      <w:proofErr w:type="spellStart"/>
+      <w:r>
+        <w:t>Obsługa</w:t>
+      </w:r>
+      <w:proofErr w:type="spellEnd"/>
+      <w:r>
+        <w:t xml:space="preserve"> </w:t>
+      </w:r>
+      <w:proofErr w:type="spellStart"/>
+      <w:r>
+        <w:t>wielu</w:t>
+      </w:r>
+      <w:proofErr w:type="spellEnd"/>
+      <w:r>
+        <w:t xml:space="preserve"> </w:t>
+      </w:r>
+      <w:proofErr w:type="spellStart"/>
+      <w:r>
+        <w:t>filii</w:t>
+      </w:r>
+      <w:proofErr w:type="spellEnd"/>
     </w:p>
     <w:p>
       <w:pPr>
@@ -6588,8 +7921,21 @@
           <w:numId w:val="16"/>
         </w:numPr>
       </w:pPr>
-      <w:r>
-        <w:t xml:space="preserve">Dokonywanie płatności online  </w:t>
+      <w:proofErr w:type="spellStart"/>
+      <w:r>
+        <w:t>Dokonywanie</w:t>
+      </w:r>
+      <w:proofErr w:type="spellEnd"/>
+      <w:r>
+        <w:t xml:space="preserve"> </w:t>
+      </w:r>
+      <w:proofErr w:type="spellStart"/>
+      <w:r>
+        <w:t>płatności</w:t>
+      </w:r>
+      <w:proofErr w:type="spellEnd"/>
+      <w:r>
+        <w:t xml:space="preserve"> online  </w:t>
       </w:r>
     </w:p>
     <w:p/>
@@ -6950,7 +8296,21 @@
         <w:rPr>
           <w:lang w:val="pl-PL"/>
         </w:rPr>
-        <w:t>onsument na stronie internetowej Systemobiorcy przechodzi do podstrony zawierającej formularz rejestracji.</w:t>
+        <w:t xml:space="preserve">onsument na stronie internetowej </w:t>
+      </w:r>
+      <w:proofErr w:type="spellStart"/>
+      <w:r>
+        <w:rPr>
+          <w:lang w:val="pl-PL"/>
+        </w:rPr>
+        <w:t>Systemobiorcy</w:t>
+      </w:r>
+      <w:proofErr w:type="spellEnd"/>
+      <w:r>
+        <w:rPr>
+          <w:lang w:val="pl-PL"/>
+        </w:rPr>
+        <w:t xml:space="preserve"> przechodzi do podstrony zawierającej formularz rejestracji.</w:t>
       </w:r>
     </w:p>
     <w:p>
@@ -8918,8 +10278,17 @@
           <w:u w:val="single"/>
           <w:lang w:val="pl-PL"/>
         </w:rPr>
-        <w:t xml:space="preserve"> Możliwość podejrzenia historii wypożyczeń</w:t>
-      </w:r>
+        <w:t xml:space="preserve"> Możliwość podejrzenia historii </w:t>
+      </w:r>
+      <w:proofErr w:type="spellStart"/>
+      <w:r>
+        <w:rPr>
+          <w:u w:val="single"/>
+          <w:lang w:val="pl-PL"/>
+        </w:rPr>
+        <w:t>wypożyczeń</w:t>
+      </w:r>
+      <w:proofErr w:type="spellEnd"/>
     </w:p>
     <w:p>
       <w:pPr>
@@ -8971,7 +10340,21 @@
         <w:rPr>
           <w:lang w:val="pl-PL"/>
         </w:rPr>
-        <w:t>Konsument będzie mógł podejrzeć historię wypożyczeń.</w:t>
+        <w:t xml:space="preserve">Konsument będzie mógł podejrzeć historię </w:t>
+      </w:r>
+      <w:proofErr w:type="spellStart"/>
+      <w:r>
+        <w:rPr>
+          <w:lang w:val="pl-PL"/>
+        </w:rPr>
+        <w:t>wypożyczeń</w:t>
+      </w:r>
+      <w:proofErr w:type="spellEnd"/>
+      <w:r>
+        <w:rPr>
+          <w:lang w:val="pl-PL"/>
+        </w:rPr>
+        <w:t>.</w:t>
       </w:r>
     </w:p>
     <w:p>
@@ -9053,7 +10436,21 @@
         <w:rPr>
           <w:lang w:val="pl-PL"/>
         </w:rPr>
-        <w:t xml:space="preserve"> Konsument chce zobaczyć swoją historię wypożyczeń.</w:t>
+        <w:t xml:space="preserve"> Konsument chce zobaczyć swoją historię </w:t>
+      </w:r>
+      <w:proofErr w:type="spellStart"/>
+      <w:r>
+        <w:rPr>
+          <w:lang w:val="pl-PL"/>
+        </w:rPr>
+        <w:t>wypożyczeń</w:t>
+      </w:r>
+      <w:proofErr w:type="spellEnd"/>
+      <w:r>
+        <w:rPr>
+          <w:lang w:val="pl-PL"/>
+        </w:rPr>
+        <w:t>.</w:t>
       </w:r>
     </w:p>
     <w:p>
@@ -9189,7 +10586,21 @@
         <w:rPr>
           <w:lang w:val="pl-PL"/>
         </w:rPr>
-        <w:t xml:space="preserve"> Konsument ma dostęp do informacji o dokonanych przez Konsumenta wypożyczeniach.</w:t>
+        <w:t xml:space="preserve"> Konsument ma dostęp do informacji o dokonanych przez Konsumenta </w:t>
+      </w:r>
+      <w:proofErr w:type="spellStart"/>
+      <w:r>
+        <w:rPr>
+          <w:lang w:val="pl-PL"/>
+        </w:rPr>
+        <w:t>wypożyczeniach</w:t>
+      </w:r>
+      <w:proofErr w:type="spellEnd"/>
+      <w:r>
+        <w:rPr>
+          <w:lang w:val="pl-PL"/>
+        </w:rPr>
+        <w:t>.</w:t>
       </w:r>
     </w:p>
     <w:p>
@@ -9434,7 +10845,21 @@
         <w:rPr>
           <w:lang w:val="pl-PL"/>
         </w:rPr>
-        <w:t>Potencjalny Konsument będzie mógł przejrzeć listę dostępnych pojazdów w wybranej przez niego filii Systemobiorcy.</w:t>
+        <w:t xml:space="preserve">Potencjalny Konsument będzie mógł przejrzeć listę dostępnych pojazdów w wybranej przez niego filii </w:t>
+      </w:r>
+      <w:proofErr w:type="spellStart"/>
+      <w:r>
+        <w:rPr>
+          <w:lang w:val="pl-PL"/>
+        </w:rPr>
+        <w:t>Systemobiorcy</w:t>
+      </w:r>
+      <w:proofErr w:type="spellEnd"/>
+      <w:r>
+        <w:rPr>
+          <w:lang w:val="pl-PL"/>
+        </w:rPr>
+        <w:t>.</w:t>
       </w:r>
     </w:p>
     <w:p>
@@ -9547,7 +10972,21 @@
         <w:rPr>
           <w:lang w:val="pl-PL"/>
         </w:rPr>
-        <w:t>Konsument na stronie internetowej Systemobiorcy przechodzi do podstrony z tabelą dostępnych pojazdów.</w:t>
+        <w:t xml:space="preserve">Konsument na stronie internetowej </w:t>
+      </w:r>
+      <w:proofErr w:type="spellStart"/>
+      <w:r>
+        <w:rPr>
+          <w:lang w:val="pl-PL"/>
+        </w:rPr>
+        <w:t>Systemobiorcy</w:t>
+      </w:r>
+      <w:proofErr w:type="spellEnd"/>
+      <w:r>
+        <w:rPr>
+          <w:lang w:val="pl-PL"/>
+        </w:rPr>
+        <w:t xml:space="preserve"> przechodzi do podstrony z tabelą dostępnych pojazdów.</w:t>
       </w:r>
     </w:p>
     <w:p>
@@ -9604,7 +11043,21 @@
         <w:rPr>
           <w:lang w:val="pl-PL"/>
         </w:rPr>
-        <w:t xml:space="preserve"> czy skorzysta z oferty Systemobiorcy.</w:t>
+        <w:t xml:space="preserve"> czy skorzysta z oferty </w:t>
+      </w:r>
+      <w:proofErr w:type="spellStart"/>
+      <w:r>
+        <w:rPr>
+          <w:lang w:val="pl-PL"/>
+        </w:rPr>
+        <w:t>Systemobiorcy</w:t>
+      </w:r>
+      <w:proofErr w:type="spellEnd"/>
+      <w:r>
+        <w:rPr>
+          <w:lang w:val="pl-PL"/>
+        </w:rPr>
+        <w:t>.</w:t>
       </w:r>
     </w:p>
     <w:p>
@@ -14117,7 +15570,21 @@
         <w:rPr>
           <w:lang w:val="pl-PL"/>
         </w:rPr>
-        <w:t>: Systemobiorca otrzymuje zapłatę za wypożyczenie pojazdu.</w:t>
+        <w:t xml:space="preserve">: </w:t>
+      </w:r>
+      <w:proofErr w:type="spellStart"/>
+      <w:r>
+        <w:rPr>
+          <w:lang w:val="pl-PL"/>
+        </w:rPr>
+        <w:t>Systemobiorca</w:t>
+      </w:r>
+      <w:proofErr w:type="spellEnd"/>
+      <w:r>
+        <w:rPr>
+          <w:lang w:val="pl-PL"/>
+        </w:rPr>
+        <w:t xml:space="preserve"> otrzymuje zapłatę za wypożyczenie pojazdu.</w:t>
       </w:r>
     </w:p>
     <w:p>
@@ -14910,7 +16377,21 @@
         <w:rPr>
           <w:lang w:val="pl-PL"/>
         </w:rPr>
-        <w:t>, przekraczący 1.000 unikalnych Użytkowników</w:t>
+        <w:t xml:space="preserve">, </w:t>
+      </w:r>
+      <w:proofErr w:type="spellStart"/>
+      <w:r>
+        <w:rPr>
+          <w:lang w:val="pl-PL"/>
+        </w:rPr>
+        <w:t>przekraczący</w:t>
+      </w:r>
+      <w:proofErr w:type="spellEnd"/>
+      <w:r>
+        <w:rPr>
+          <w:lang w:val="pl-PL"/>
+        </w:rPr>
+        <w:t xml:space="preserve"> 1.000 unikalnych Użytkowników</w:t>
       </w:r>
       <w:r>
         <w:rPr>
@@ -15200,7 +16681,21 @@
         <w:rPr>
           <w:lang w:val="pl-PL"/>
         </w:rPr>
-        <w:t>żytkownika będzie skanowana za pomocą aplikacji SiteLock. Wy</w:t>
+        <w:t xml:space="preserve">żytkownika będzie skanowana za pomocą aplikacji </w:t>
+      </w:r>
+      <w:proofErr w:type="spellStart"/>
+      <w:r>
+        <w:rPr>
+          <w:lang w:val="pl-PL"/>
+        </w:rPr>
+        <w:t>SiteLock</w:t>
+      </w:r>
+      <w:proofErr w:type="spellEnd"/>
+      <w:r>
+        <w:rPr>
+          <w:lang w:val="pl-PL"/>
+        </w:rPr>
+        <w:t>. Wy</w:t>
       </w:r>
       <w:r>
         <w:rPr>
@@ -15778,7 +17273,49 @@
         <w:rPr>
           <w:lang w:val="pl-PL"/>
         </w:rPr>
-        <w:t>. szkolenie, rozruch, konfiguracja, serwis – może obejmować różne wydania (tj. o różnej funkcjonalności – personal, professional, enterprise) i wersje (1.0, 1.5, itd.)</w:t>
+        <w:t xml:space="preserve">. szkolenie, rozruch, konfiguracja, serwis – może obejmować różne wydania (tj. o różnej funkcjonalności – </w:t>
+      </w:r>
+      <w:proofErr w:type="spellStart"/>
+      <w:r>
+        <w:rPr>
+          <w:lang w:val="pl-PL"/>
+        </w:rPr>
+        <w:t>personal</w:t>
+      </w:r>
+      <w:proofErr w:type="spellEnd"/>
+      <w:r>
+        <w:rPr>
+          <w:lang w:val="pl-PL"/>
+        </w:rPr>
+        <w:t xml:space="preserve">, </w:t>
+      </w:r>
+      <w:proofErr w:type="spellStart"/>
+      <w:r>
+        <w:rPr>
+          <w:lang w:val="pl-PL"/>
+        </w:rPr>
+        <w:t>professional</w:t>
+      </w:r>
+      <w:proofErr w:type="spellEnd"/>
+      <w:r>
+        <w:rPr>
+          <w:lang w:val="pl-PL"/>
+        </w:rPr>
+        <w:t xml:space="preserve">, </w:t>
+      </w:r>
+      <w:proofErr w:type="spellStart"/>
+      <w:r>
+        <w:rPr>
+          <w:lang w:val="pl-PL"/>
+        </w:rPr>
+        <w:t>enterprise</w:t>
+      </w:r>
+      <w:proofErr w:type="spellEnd"/>
+      <w:r>
+        <w:rPr>
+          <w:lang w:val="pl-PL"/>
+        </w:rPr>
+        <w:t>) i wersje (1.0, 1.5, itd.)</w:t>
       </w:r>
     </w:p>
     <w:p>
@@ -15918,7 +17455,21 @@
         <w:rPr>
           <w:lang w:val="pl-PL"/>
         </w:rPr>
-        <w:t>Działania w odniesieniu do poszczególnych ryzyk.</w:t>
+        <w:t xml:space="preserve">Działania w odniesieniu do poszczególnych </w:t>
+      </w:r>
+      <w:proofErr w:type="spellStart"/>
+      <w:r>
+        <w:rPr>
+          <w:lang w:val="pl-PL"/>
+        </w:rPr>
+        <w:t>ryzyk</w:t>
+      </w:r>
+      <w:proofErr w:type="spellEnd"/>
+      <w:r>
+        <w:rPr>
+          <w:lang w:val="pl-PL"/>
+        </w:rPr>
+        <w:t>.</w:t>
       </w:r>
     </w:p>
     <w:p>
@@ -20040,6 +21591,119 @@
     </w:lvl>
   </w:abstractNum>
   <w:abstractNum w:abstractNumId="30" w15:restartNumberingAfterBreak="0">
+    <w:nsid w:val="409A02D1"/>
+    <w:multiLevelType w:val="hybridMultilevel"/>
+    <w:tmpl w:val="15B8AFC8"/>
+    <w:lvl w:ilvl="0" w:tplc="04150001">
+      <w:start w:val="1"/>
+      <w:numFmt w:val="bullet"/>
+      <w:lvlText w:val=""/>
+      <w:lvlJc w:val="left"/>
+      <w:pPr>
+        <w:ind w:left="720" w:hanging="360"/>
+      </w:pPr>
+      <w:rPr>
+        <w:rFonts w:ascii="Symbol" w:hAnsi="Symbol" w:hint="default"/>
+      </w:rPr>
+    </w:lvl>
+    <w:lvl w:ilvl="1" w:tplc="04150003" w:tentative="1">
+      <w:start w:val="1"/>
+      <w:numFmt w:val="bullet"/>
+      <w:lvlText w:val="o"/>
+      <w:lvlJc w:val="left"/>
+      <w:pPr>
+        <w:ind w:left="1440" w:hanging="360"/>
+      </w:pPr>
+      <w:rPr>
+        <w:rFonts w:ascii="Courier New" w:hAnsi="Courier New" w:cs="Courier New" w:hint="default"/>
+      </w:rPr>
+    </w:lvl>
+    <w:lvl w:ilvl="2" w:tplc="04150005" w:tentative="1">
+      <w:start w:val="1"/>
+      <w:numFmt w:val="bullet"/>
+      <w:lvlText w:val=""/>
+      <w:lvlJc w:val="left"/>
+      <w:pPr>
+        <w:ind w:left="2160" w:hanging="360"/>
+      </w:pPr>
+      <w:rPr>
+        <w:rFonts w:ascii="Wingdings" w:hAnsi="Wingdings" w:hint="default"/>
+      </w:rPr>
+    </w:lvl>
+    <w:lvl w:ilvl="3" w:tplc="04150001" w:tentative="1">
+      <w:start w:val="1"/>
+      <w:numFmt w:val="bullet"/>
+      <w:lvlText w:val=""/>
+      <w:lvlJc w:val="left"/>
+      <w:pPr>
+        <w:ind w:left="2880" w:hanging="360"/>
+      </w:pPr>
+      <w:rPr>
+        <w:rFonts w:ascii="Symbol" w:hAnsi="Symbol" w:hint="default"/>
+      </w:rPr>
+    </w:lvl>
+    <w:lvl w:ilvl="4" w:tplc="04150003" w:tentative="1">
+      <w:start w:val="1"/>
+      <w:numFmt w:val="bullet"/>
+      <w:lvlText w:val="o"/>
+      <w:lvlJc w:val="left"/>
+      <w:pPr>
+        <w:ind w:left="3600" w:hanging="360"/>
+      </w:pPr>
+      <w:rPr>
+        <w:rFonts w:ascii="Courier New" w:hAnsi="Courier New" w:cs="Courier New" w:hint="default"/>
+      </w:rPr>
+    </w:lvl>
+    <w:lvl w:ilvl="5" w:tplc="04150005" w:tentative="1">
+      <w:start w:val="1"/>
+      <w:numFmt w:val="bullet"/>
+      <w:lvlText w:val=""/>
+      <w:lvlJc w:val="left"/>
+      <w:pPr>
+        <w:ind w:left="4320" w:hanging="360"/>
+      </w:pPr>
+      <w:rPr>
+        <w:rFonts w:ascii="Wingdings" w:hAnsi="Wingdings" w:hint="default"/>
+      </w:rPr>
+    </w:lvl>
+    <w:lvl w:ilvl="6" w:tplc="04150001" w:tentative="1">
+      <w:start w:val="1"/>
+      <w:numFmt w:val="bullet"/>
+      <w:lvlText w:val=""/>
+      <w:lvlJc w:val="left"/>
+      <w:pPr>
+        <w:ind w:left="5040" w:hanging="360"/>
+      </w:pPr>
+      <w:rPr>
+        <w:rFonts w:ascii="Symbol" w:hAnsi="Symbol" w:hint="default"/>
+      </w:rPr>
+    </w:lvl>
+    <w:lvl w:ilvl="7" w:tplc="04150003" w:tentative="1">
+      <w:start w:val="1"/>
+      <w:numFmt w:val="bullet"/>
+      <w:lvlText w:val="o"/>
+      <w:lvlJc w:val="left"/>
+      <w:pPr>
+        <w:ind w:left="5760" w:hanging="360"/>
+      </w:pPr>
+      <w:rPr>
+        <w:rFonts w:ascii="Courier New" w:hAnsi="Courier New" w:cs="Courier New" w:hint="default"/>
+      </w:rPr>
+    </w:lvl>
+    <w:lvl w:ilvl="8" w:tplc="04150005" w:tentative="1">
+      <w:start w:val="1"/>
+      <w:numFmt w:val="bullet"/>
+      <w:lvlText w:val=""/>
+      <w:lvlJc w:val="left"/>
+      <w:pPr>
+        <w:ind w:left="6480" w:hanging="360"/>
+      </w:pPr>
+      <w:rPr>
+        <w:rFonts w:ascii="Wingdings" w:hAnsi="Wingdings" w:hint="default"/>
+      </w:rPr>
+    </w:lvl>
+  </w:abstractNum>
+  <w:abstractNum w:abstractNumId="31" w15:restartNumberingAfterBreak="0">
     <w:nsid w:val="4A7C4CDE"/>
     <w:multiLevelType w:val="hybridMultilevel"/>
     <w:tmpl w:val="2D8243E4"/>
@@ -20125,7 +21789,7 @@
       </w:pPr>
     </w:lvl>
   </w:abstractNum>
-  <w:abstractNum w:abstractNumId="31" w15:restartNumberingAfterBreak="0">
+  <w:abstractNum w:abstractNumId="32" w15:restartNumberingAfterBreak="0">
     <w:nsid w:val="4CA5170A"/>
     <w:multiLevelType w:val="hybridMultilevel"/>
     <w:tmpl w:val="289C4842"/>
@@ -20238,7 +21902,7 @@
       </w:rPr>
     </w:lvl>
   </w:abstractNum>
-  <w:abstractNum w:abstractNumId="32" w15:restartNumberingAfterBreak="0">
+  <w:abstractNum w:abstractNumId="33" w15:restartNumberingAfterBreak="0">
     <w:nsid w:val="5179557B"/>
     <w:multiLevelType w:val="hybridMultilevel"/>
     <w:tmpl w:val="12941EAE"/>
@@ -20324,7 +21988,7 @@
       </w:pPr>
     </w:lvl>
   </w:abstractNum>
-  <w:abstractNum w:abstractNumId="33" w15:restartNumberingAfterBreak="0">
+  <w:abstractNum w:abstractNumId="34" w15:restartNumberingAfterBreak="0">
     <w:nsid w:val="51B84EE4"/>
     <w:multiLevelType w:val="hybridMultilevel"/>
     <w:tmpl w:val="9B3E3188"/>
@@ -20410,7 +22074,7 @@
       </w:pPr>
     </w:lvl>
   </w:abstractNum>
-  <w:abstractNum w:abstractNumId="34" w15:restartNumberingAfterBreak="0">
+  <w:abstractNum w:abstractNumId="35" w15:restartNumberingAfterBreak="0">
     <w:nsid w:val="54592D15"/>
     <w:multiLevelType w:val="hybridMultilevel"/>
     <w:tmpl w:val="71CAE426"/>
@@ -20523,7 +22187,7 @@
       </w:rPr>
     </w:lvl>
   </w:abstractNum>
-  <w:abstractNum w:abstractNumId="35" w15:restartNumberingAfterBreak="0">
+  <w:abstractNum w:abstractNumId="36" w15:restartNumberingAfterBreak="0">
     <w:nsid w:val="570351D5"/>
     <w:multiLevelType w:val="hybridMultilevel"/>
     <w:tmpl w:val="194CF9A2"/>
@@ -20609,7 +22273,7 @@
       </w:pPr>
     </w:lvl>
   </w:abstractNum>
-  <w:abstractNum w:abstractNumId="36" w15:restartNumberingAfterBreak="0">
+  <w:abstractNum w:abstractNumId="37" w15:restartNumberingAfterBreak="0">
     <w:nsid w:val="58BE298E"/>
     <w:multiLevelType w:val="hybridMultilevel"/>
     <w:tmpl w:val="1ABCF7E8"/>
@@ -20698,7 +22362,7 @@
       </w:pPr>
     </w:lvl>
   </w:abstractNum>
-  <w:abstractNum w:abstractNumId="37" w15:restartNumberingAfterBreak="0">
+  <w:abstractNum w:abstractNumId="38" w15:restartNumberingAfterBreak="0">
     <w:nsid w:val="59EB52D7"/>
     <w:multiLevelType w:val="hybridMultilevel"/>
     <w:tmpl w:val="2D8243E4"/>
@@ -20784,7 +22448,7 @@
       </w:pPr>
     </w:lvl>
   </w:abstractNum>
-  <w:abstractNum w:abstractNumId="38" w15:restartNumberingAfterBreak="0">
+  <w:abstractNum w:abstractNumId="39" w15:restartNumberingAfterBreak="0">
     <w:nsid w:val="59F30060"/>
     <w:multiLevelType w:val="hybridMultilevel"/>
     <w:tmpl w:val="3244C612"/>
@@ -20870,7 +22534,7 @@
       </w:pPr>
     </w:lvl>
   </w:abstractNum>
-  <w:abstractNum w:abstractNumId="39" w15:restartNumberingAfterBreak="0">
+  <w:abstractNum w:abstractNumId="40" w15:restartNumberingAfterBreak="0">
     <w:nsid w:val="5A5F2F4C"/>
     <w:multiLevelType w:val="multilevel"/>
     <w:tmpl w:val="8586EB7A"/>
@@ -20983,7 +22647,7 @@
       </w:rPr>
     </w:lvl>
   </w:abstractNum>
-  <w:abstractNum w:abstractNumId="40" w15:restartNumberingAfterBreak="0">
+  <w:abstractNum w:abstractNumId="41" w15:restartNumberingAfterBreak="0">
     <w:nsid w:val="5A6348D9"/>
     <w:multiLevelType w:val="multilevel"/>
     <w:tmpl w:val="04150025"/>
@@ -21078,7 +22742,7 @@
       </w:pPr>
     </w:lvl>
   </w:abstractNum>
-  <w:abstractNum w:abstractNumId="41" w15:restartNumberingAfterBreak="0">
+  <w:abstractNum w:abstractNumId="42" w15:restartNumberingAfterBreak="0">
     <w:nsid w:val="5BD65AF0"/>
     <w:multiLevelType w:val="hybridMultilevel"/>
     <w:tmpl w:val="C11ABD22"/>
@@ -21164,7 +22828,7 @@
       </w:pPr>
     </w:lvl>
   </w:abstractNum>
-  <w:abstractNum w:abstractNumId="42" w15:restartNumberingAfterBreak="0">
+  <w:abstractNum w:abstractNumId="43" w15:restartNumberingAfterBreak="0">
     <w:nsid w:val="5C8A5226"/>
     <w:multiLevelType w:val="hybridMultilevel"/>
     <w:tmpl w:val="2D8243E4"/>
@@ -21250,7 +22914,7 @@
       </w:pPr>
     </w:lvl>
   </w:abstractNum>
-  <w:abstractNum w:abstractNumId="43" w15:restartNumberingAfterBreak="0">
+  <w:abstractNum w:abstractNumId="44" w15:restartNumberingAfterBreak="0">
     <w:nsid w:val="615C5706"/>
     <w:multiLevelType w:val="hybridMultilevel"/>
     <w:tmpl w:val="6CF20D44"/>
@@ -21336,7 +23000,7 @@
       </w:pPr>
     </w:lvl>
   </w:abstractNum>
-  <w:abstractNum w:abstractNumId="44" w15:restartNumberingAfterBreak="0">
+  <w:abstractNum w:abstractNumId="45" w15:restartNumberingAfterBreak="0">
     <w:nsid w:val="71965BEC"/>
     <w:multiLevelType w:val="hybridMultilevel"/>
     <w:tmpl w:val="920A2228"/>
@@ -21422,7 +23086,7 @@
       </w:pPr>
     </w:lvl>
   </w:abstractNum>
-  <w:abstractNum w:abstractNumId="45" w15:restartNumberingAfterBreak="0">
+  <w:abstractNum w:abstractNumId="46" w15:restartNumberingAfterBreak="0">
     <w:nsid w:val="77DF03FA"/>
     <w:multiLevelType w:val="hybridMultilevel"/>
     <w:tmpl w:val="435699B0"/>
@@ -21535,7 +23199,7 @@
       </w:rPr>
     </w:lvl>
   </w:abstractNum>
-  <w:abstractNum w:abstractNumId="46" w15:restartNumberingAfterBreak="0">
+  <w:abstractNum w:abstractNumId="47" w15:restartNumberingAfterBreak="0">
     <w:nsid w:val="77E902A8"/>
     <w:multiLevelType w:val="hybridMultilevel"/>
     <w:tmpl w:val="2D8243E4"/>
@@ -21621,7 +23285,7 @@
       </w:pPr>
     </w:lvl>
   </w:abstractNum>
-  <w:abstractNum w:abstractNumId="47" w15:restartNumberingAfterBreak="0">
+  <w:abstractNum w:abstractNumId="48" w15:restartNumberingAfterBreak="0">
     <w:nsid w:val="77EE2D0D"/>
     <w:multiLevelType w:val="hybridMultilevel"/>
     <w:tmpl w:val="1114B28E"/>
@@ -21707,7 +23371,7 @@
       </w:pPr>
     </w:lvl>
   </w:abstractNum>
-  <w:abstractNum w:abstractNumId="48" w15:restartNumberingAfterBreak="0">
+  <w:abstractNum w:abstractNumId="49" w15:restartNumberingAfterBreak="0">
     <w:nsid w:val="781B07A0"/>
     <w:multiLevelType w:val="hybridMultilevel"/>
     <w:tmpl w:val="51827F12"/>
@@ -21793,7 +23457,7 @@
       </w:pPr>
     </w:lvl>
   </w:abstractNum>
-  <w:abstractNum w:abstractNumId="49" w15:restartNumberingAfterBreak="0">
+  <w:abstractNum w:abstractNumId="50" w15:restartNumberingAfterBreak="0">
     <w:nsid w:val="785060CB"/>
     <w:multiLevelType w:val="hybridMultilevel"/>
     <w:tmpl w:val="4C1C6718"/>
@@ -21879,7 +23543,7 @@
       </w:pPr>
     </w:lvl>
   </w:abstractNum>
-  <w:abstractNum w:abstractNumId="50" w15:restartNumberingAfterBreak="0">
+  <w:abstractNum w:abstractNumId="51" w15:restartNumberingAfterBreak="0">
     <w:nsid w:val="7AEA33D2"/>
     <w:multiLevelType w:val="hybridMultilevel"/>
     <w:tmpl w:val="5FE2D218"/>
@@ -21991,7 +23655,120 @@
       </w:rPr>
     </w:lvl>
   </w:abstractNum>
-  <w:abstractNum w:abstractNumId="51" w15:restartNumberingAfterBreak="0">
+  <w:abstractNum w:abstractNumId="52" w15:restartNumberingAfterBreak="0">
+    <w:nsid w:val="7C0A5C52"/>
+    <w:multiLevelType w:val="hybridMultilevel"/>
+    <w:tmpl w:val="0F6E31D6"/>
+    <w:lvl w:ilvl="0" w:tplc="04150001">
+      <w:start w:val="1"/>
+      <w:numFmt w:val="bullet"/>
+      <w:lvlText w:val=""/>
+      <w:lvlJc w:val="left"/>
+      <w:pPr>
+        <w:ind w:left="720" w:hanging="360"/>
+      </w:pPr>
+      <w:rPr>
+        <w:rFonts w:ascii="Symbol" w:hAnsi="Symbol" w:hint="default"/>
+      </w:rPr>
+    </w:lvl>
+    <w:lvl w:ilvl="1" w:tplc="04150003" w:tentative="1">
+      <w:start w:val="1"/>
+      <w:numFmt w:val="bullet"/>
+      <w:lvlText w:val="o"/>
+      <w:lvlJc w:val="left"/>
+      <w:pPr>
+        <w:ind w:left="1440" w:hanging="360"/>
+      </w:pPr>
+      <w:rPr>
+        <w:rFonts w:ascii="Courier New" w:hAnsi="Courier New" w:cs="Courier New" w:hint="default"/>
+      </w:rPr>
+    </w:lvl>
+    <w:lvl w:ilvl="2" w:tplc="04150005" w:tentative="1">
+      <w:start w:val="1"/>
+      <w:numFmt w:val="bullet"/>
+      <w:lvlText w:val=""/>
+      <w:lvlJc w:val="left"/>
+      <w:pPr>
+        <w:ind w:left="2160" w:hanging="360"/>
+      </w:pPr>
+      <w:rPr>
+        <w:rFonts w:ascii="Wingdings" w:hAnsi="Wingdings" w:hint="default"/>
+      </w:rPr>
+    </w:lvl>
+    <w:lvl w:ilvl="3" w:tplc="04150001" w:tentative="1">
+      <w:start w:val="1"/>
+      <w:numFmt w:val="bullet"/>
+      <w:lvlText w:val=""/>
+      <w:lvlJc w:val="left"/>
+      <w:pPr>
+        <w:ind w:left="2880" w:hanging="360"/>
+      </w:pPr>
+      <w:rPr>
+        <w:rFonts w:ascii="Symbol" w:hAnsi="Symbol" w:hint="default"/>
+      </w:rPr>
+    </w:lvl>
+    <w:lvl w:ilvl="4" w:tplc="04150003" w:tentative="1">
+      <w:start w:val="1"/>
+      <w:numFmt w:val="bullet"/>
+      <w:lvlText w:val="o"/>
+      <w:lvlJc w:val="left"/>
+      <w:pPr>
+        <w:ind w:left="3600" w:hanging="360"/>
+      </w:pPr>
+      <w:rPr>
+        <w:rFonts w:ascii="Courier New" w:hAnsi="Courier New" w:cs="Courier New" w:hint="default"/>
+      </w:rPr>
+    </w:lvl>
+    <w:lvl w:ilvl="5" w:tplc="04150005" w:tentative="1">
+      <w:start w:val="1"/>
+      <w:numFmt w:val="bullet"/>
+      <w:lvlText w:val=""/>
+      <w:lvlJc w:val="left"/>
+      <w:pPr>
+        <w:ind w:left="4320" w:hanging="360"/>
+      </w:pPr>
+      <w:rPr>
+        <w:rFonts w:ascii="Wingdings" w:hAnsi="Wingdings" w:hint="default"/>
+      </w:rPr>
+    </w:lvl>
+    <w:lvl w:ilvl="6" w:tplc="04150001" w:tentative="1">
+      <w:start w:val="1"/>
+      <w:numFmt w:val="bullet"/>
+      <w:lvlText w:val=""/>
+      <w:lvlJc w:val="left"/>
+      <w:pPr>
+        <w:ind w:left="5040" w:hanging="360"/>
+      </w:pPr>
+      <w:rPr>
+        <w:rFonts w:ascii="Symbol" w:hAnsi="Symbol" w:hint="default"/>
+      </w:rPr>
+    </w:lvl>
+    <w:lvl w:ilvl="7" w:tplc="04150003" w:tentative="1">
+      <w:start w:val="1"/>
+      <w:numFmt w:val="bullet"/>
+      <w:lvlText w:val="o"/>
+      <w:lvlJc w:val="left"/>
+      <w:pPr>
+        <w:ind w:left="5760" w:hanging="360"/>
+      </w:pPr>
+      <w:rPr>
+        <w:rFonts w:ascii="Courier New" w:hAnsi="Courier New" w:cs="Courier New" w:hint="default"/>
+      </w:rPr>
+    </w:lvl>
+    <w:lvl w:ilvl="8" w:tplc="04150005" w:tentative="1">
+      <w:start w:val="1"/>
+      <w:numFmt w:val="bullet"/>
+      <w:lvlText w:val=""/>
+      <w:lvlJc w:val="left"/>
+      <w:pPr>
+        <w:ind w:left="6480" w:hanging="360"/>
+      </w:pPr>
+      <w:rPr>
+        <w:rFonts w:ascii="Wingdings" w:hAnsi="Wingdings" w:hint="default"/>
+      </w:rPr>
+    </w:lvl>
+  </w:abstractNum>
+  <w:abstractNum w:abstractNumId="53" w15:restartNumberingAfterBreak="0">
     <w:nsid w:val="7E7C3D59"/>
     <w:multiLevelType w:val="hybridMultilevel"/>
     <w:tmpl w:val="84F6434A"/>
@@ -22077,7 +23854,7 @@
       </w:pPr>
     </w:lvl>
   </w:abstractNum>
-  <w:abstractNum w:abstractNumId="52" w15:restartNumberingAfterBreak="0">
+  <w:abstractNum w:abstractNumId="54" w15:restartNumberingAfterBreak="0">
     <w:nsid w:val="7F941FAD"/>
     <w:multiLevelType w:val="hybridMultilevel"/>
     <w:tmpl w:val="DA4AF2B4"/>
@@ -22170,10 +23947,10 @@
     <w:abstractNumId w:val="29"/>
   </w:num>
   <w:num w:numId="3">
-    <w:abstractNumId w:val="50"/>
+    <w:abstractNumId w:val="51"/>
   </w:num>
   <w:num w:numId="4">
-    <w:abstractNumId w:val="31"/>
+    <w:abstractNumId w:val="32"/>
   </w:num>
   <w:num w:numId="5">
     <w:abstractNumId w:val="0"/>
@@ -22185,16 +23962,16 @@
     <w:abstractNumId w:val="14"/>
   </w:num>
   <w:num w:numId="8">
-    <w:abstractNumId w:val="40"/>
+    <w:abstractNumId w:val="41"/>
   </w:num>
   <w:num w:numId="9">
-    <w:abstractNumId w:val="39"/>
+    <w:abstractNumId w:val="40"/>
   </w:num>
   <w:num w:numId="10">
     <w:abstractNumId w:val="11"/>
   </w:num>
   <w:num w:numId="11">
-    <w:abstractNumId w:val="34"/>
+    <w:abstractNumId w:val="35"/>
   </w:num>
   <w:num w:numId="12">
     <w:abstractNumId w:val="1"/>
@@ -22203,13 +23980,13 @@
     <w:abstractNumId w:val="21"/>
   </w:num>
   <w:num w:numId="14">
-    <w:abstractNumId w:val="36"/>
+    <w:abstractNumId w:val="37"/>
   </w:num>
   <w:num w:numId="15">
     <w:abstractNumId w:val="28"/>
   </w:num>
   <w:num w:numId="16">
-    <w:abstractNumId w:val="45"/>
+    <w:abstractNumId w:val="46"/>
   </w:num>
   <w:num w:numId="17">
     <w:abstractNumId w:val="27"/>
@@ -22227,7 +24004,7 @@
     <w:abstractNumId w:val="25"/>
   </w:num>
   <w:num w:numId="22">
-    <w:abstractNumId w:val="42"/>
+    <w:abstractNumId w:val="43"/>
   </w:num>
   <w:num w:numId="23">
     <w:abstractNumId w:val="23"/>
@@ -22236,13 +24013,13 @@
     <w:abstractNumId w:val="22"/>
   </w:num>
   <w:num w:numId="25">
-    <w:abstractNumId w:val="46"/>
+    <w:abstractNumId w:val="47"/>
   </w:num>
   <w:num w:numId="26">
     <w:abstractNumId w:val="2"/>
   </w:num>
   <w:num w:numId="27">
-    <w:abstractNumId w:val="30"/>
+    <w:abstractNumId w:val="31"/>
   </w:num>
   <w:num w:numId="28">
     <w:abstractNumId w:val="8"/>
@@ -22251,19 +24028,19 @@
     <w:abstractNumId w:val="17"/>
   </w:num>
   <w:num w:numId="30">
-    <w:abstractNumId w:val="37"/>
+    <w:abstractNumId w:val="38"/>
   </w:num>
   <w:num w:numId="31">
     <w:abstractNumId w:val="7"/>
   </w:num>
   <w:num w:numId="32">
-    <w:abstractNumId w:val="49"/>
+    <w:abstractNumId w:val="50"/>
   </w:num>
   <w:num w:numId="33">
-    <w:abstractNumId w:val="43"/>
+    <w:abstractNumId w:val="44"/>
   </w:num>
   <w:num w:numId="34">
-    <w:abstractNumId w:val="41"/>
+    <w:abstractNumId w:val="42"/>
   </w:num>
   <w:num w:numId="35">
     <w:abstractNumId w:val="10"/>
@@ -22278,7 +24055,7 @@
     <w:abstractNumId w:val="6"/>
   </w:num>
   <w:num w:numId="39">
-    <w:abstractNumId w:val="38"/>
+    <w:abstractNumId w:val="39"/>
   </w:num>
   <w:num w:numId="40">
     <w:abstractNumId w:val="9"/>
@@ -22287,42 +24064,48 @@
     <w:abstractNumId w:val="15"/>
   </w:num>
   <w:num w:numId="42">
-    <w:abstractNumId w:val="47"/>
+    <w:abstractNumId w:val="48"/>
   </w:num>
   <w:num w:numId="43">
-    <w:abstractNumId w:val="35"/>
+    <w:abstractNumId w:val="36"/>
   </w:num>
   <w:num w:numId="44">
     <w:abstractNumId w:val="20"/>
   </w:num>
   <w:num w:numId="45">
-    <w:abstractNumId w:val="48"/>
+    <w:abstractNumId w:val="49"/>
   </w:num>
   <w:num w:numId="46">
-    <w:abstractNumId w:val="52"/>
+    <w:abstractNumId w:val="54"/>
   </w:num>
   <w:num w:numId="47">
     <w:abstractNumId w:val="13"/>
   </w:num>
   <w:num w:numId="48">
-    <w:abstractNumId w:val="51"/>
+    <w:abstractNumId w:val="53"/>
   </w:num>
   <w:num w:numId="49">
     <w:abstractNumId w:val="24"/>
   </w:num>
   <w:num w:numId="50">
-    <w:abstractNumId w:val="33"/>
+    <w:abstractNumId w:val="34"/>
   </w:num>
   <w:num w:numId="51">
-    <w:abstractNumId w:val="32"/>
+    <w:abstractNumId w:val="33"/>
   </w:num>
   <w:num w:numId="52">
     <w:abstractNumId w:val="16"/>
   </w:num>
   <w:num w:numId="53">
-    <w:abstractNumId w:val="44"/>
+    <w:abstractNumId w:val="45"/>
   </w:num>
-  <w:numIdMacAtCleanup w:val="53"/>
+  <w:num w:numId="54">
+    <w:abstractNumId w:val="30"/>
+  </w:num>
+  <w:num w:numId="55">
+    <w:abstractNumId w:val="52"/>
+  </w:num>
+  <w:numIdMacAtCleanup w:val="55"/>
 </w:numbering>
 </file>
 
@@ -23896,6 +25679,79 @@
       </w:tcPr>
     </w:tblStylePr>
   </w:style>
+  <w:style w:type="table" w:styleId="Tabelasiatki4akcent5">
+    <w:name w:val="Grid Table 4 Accent 5"/>
+    <w:basedOn w:val="Standardowy"/>
+    <w:uiPriority w:val="49"/>
+    <w:rsid w:val="00D42E9D"/>
+    <w:tblPr>
+      <w:tblStyleRowBandSize w:val="1"/>
+      <w:tblStyleColBandSize w:val="1"/>
+      <w:tblBorders>
+        <w:top w:val="single" w:sz="4" w:space="0" w:color="92CDDC" w:themeColor="accent5" w:themeTint="99"/>
+        <w:left w:val="single" w:sz="4" w:space="0" w:color="92CDDC" w:themeColor="accent5" w:themeTint="99"/>
+        <w:bottom w:val="single" w:sz="4" w:space="0" w:color="92CDDC" w:themeColor="accent5" w:themeTint="99"/>
+        <w:right w:val="single" w:sz="4" w:space="0" w:color="92CDDC" w:themeColor="accent5" w:themeTint="99"/>
+        <w:insideH w:val="single" w:sz="4" w:space="0" w:color="92CDDC" w:themeColor="accent5" w:themeTint="99"/>
+        <w:insideV w:val="single" w:sz="4" w:space="0" w:color="92CDDC" w:themeColor="accent5" w:themeTint="99"/>
+      </w:tblBorders>
+    </w:tblPr>
+    <w:tblStylePr w:type="firstRow">
+      <w:rPr>
+        <w:b/>
+        <w:bCs/>
+        <w:color w:val="FFFFFF" w:themeColor="background1"/>
+      </w:rPr>
+      <w:tblPr/>
+      <w:tcPr>
+        <w:tcBorders>
+          <w:top w:val="single" w:sz="4" w:space="0" w:color="4BACC6" w:themeColor="accent5"/>
+          <w:left w:val="single" w:sz="4" w:space="0" w:color="4BACC6" w:themeColor="accent5"/>
+          <w:bottom w:val="single" w:sz="4" w:space="0" w:color="4BACC6" w:themeColor="accent5"/>
+          <w:right w:val="single" w:sz="4" w:space="0" w:color="4BACC6" w:themeColor="accent5"/>
+          <w:insideH w:val="nil"/>
+          <w:insideV w:val="nil"/>
+        </w:tcBorders>
+        <w:shd w:val="clear" w:color="auto" w:fill="4BACC6" w:themeFill="accent5"/>
+      </w:tcPr>
+    </w:tblStylePr>
+    <w:tblStylePr w:type="lastRow">
+      <w:rPr>
+        <w:b/>
+        <w:bCs/>
+      </w:rPr>
+      <w:tblPr/>
+      <w:tcPr>
+        <w:tcBorders>
+          <w:top w:val="double" w:sz="4" w:space="0" w:color="4BACC6" w:themeColor="accent5"/>
+        </w:tcBorders>
+      </w:tcPr>
+    </w:tblStylePr>
+    <w:tblStylePr w:type="firstCol">
+      <w:rPr>
+        <w:b/>
+        <w:bCs/>
+      </w:rPr>
+    </w:tblStylePr>
+    <w:tblStylePr w:type="lastCol">
+      <w:rPr>
+        <w:b/>
+        <w:bCs/>
+      </w:rPr>
+    </w:tblStylePr>
+    <w:tblStylePr w:type="band1Vert">
+      <w:tblPr/>
+      <w:tcPr>
+        <w:shd w:val="clear" w:color="auto" w:fill="DAEEF3" w:themeFill="accent5" w:themeFillTint="33"/>
+      </w:tcPr>
+    </w:tblStylePr>
+    <w:tblStylePr w:type="band1Horz">
+      <w:tblPr/>
+      <w:tcPr>
+        <w:shd w:val="clear" w:color="auto" w:fill="DAEEF3" w:themeFill="accent5" w:themeFillTint="33"/>
+      </w:tcPr>
+    </w:tblStylePr>
+  </w:style>
 </w:styles>
 </file>
 
@@ -24189,7 +26045,7 @@
 </file>
 
 <file path=customXml/itemProps1.xml><?xml version="1.0" encoding="utf-8"?>
-<ds:datastoreItem xmlns:ds="http://schemas.openxmlformats.org/officeDocument/2006/customXml" ds:itemID="{68C2B8F2-2FF4-4D6D-91F8-E47E9EED0ADE}">
+<ds:datastoreItem xmlns:ds="http://schemas.openxmlformats.org/officeDocument/2006/customXml" ds:itemID="{A635AEA4-9849-4A16-9CEC-24ACAA319FDE}">
   <ds:schemaRefs>
     <ds:schemaRef ds:uri="http://schemas.openxmlformats.org/officeDocument/2006/bibliography"/>
   </ds:schemaRefs>

</xml_diff>

<commit_message>
Add more content to SWOT analysis
</commit_message>
<xml_diff>
--- a/dokumentacja/Wypozyczalnia pojazdow - dokumentacja.docx
+++ b/dokumentacja/Wypozyczalnia pojazdow - dokumentacja.docx
@@ -5494,6 +5494,7 @@
           <w:tcPr>
             <w:cnfStyle w:val="001000000000" w:firstRow="0" w:lastRow="0" w:firstColumn="1" w:lastColumn="0" w:oddVBand="0" w:evenVBand="0" w:oddHBand="0" w:evenHBand="0" w:firstRowFirstColumn="0" w:firstRowLastColumn="0" w:lastRowFirstColumn="0" w:lastRowLastColumn="0"/>
             <w:tcW w:w="4390" w:type="dxa"/>
+            <w:hideMark/>
           </w:tcPr>
           <w:p>
             <w:pPr>
@@ -5513,6 +5514,7 @@
         <w:tc>
           <w:tcPr>
             <w:tcW w:w="4390" w:type="dxa"/>
+            <w:hideMark/>
           </w:tcPr>
           <w:p>
             <w:pPr>
@@ -5539,6 +5541,13 @@
           <w:tcPr>
             <w:cnfStyle w:val="001000000000" w:firstRow="0" w:lastRow="0" w:firstColumn="1" w:lastColumn="0" w:oddVBand="0" w:evenVBand="0" w:oddHBand="0" w:evenHBand="0" w:firstRowFirstColumn="0" w:firstRowLastColumn="0" w:lastRowFirstColumn="0" w:lastRowLastColumn="0"/>
             <w:tcW w:w="4390" w:type="dxa"/>
+            <w:tcBorders>
+              <w:top w:val="single" w:sz="4" w:space="0" w:color="92CDDC" w:themeColor="accent5" w:themeTint="99"/>
+              <w:left w:val="single" w:sz="4" w:space="0" w:color="92CDDC" w:themeColor="accent5" w:themeTint="99"/>
+              <w:bottom w:val="single" w:sz="4" w:space="0" w:color="92CDDC" w:themeColor="accent5" w:themeTint="99"/>
+              <w:right w:val="single" w:sz="4" w:space="0" w:color="92CDDC" w:themeColor="accent5" w:themeTint="99"/>
+            </w:tcBorders>
+            <w:hideMark/>
           </w:tcPr>
           <w:p>
             <w:pPr>
@@ -5664,6 +5673,13 @@
         <w:tc>
           <w:tcPr>
             <w:tcW w:w="4390" w:type="dxa"/>
+            <w:tcBorders>
+              <w:top w:val="single" w:sz="4" w:space="0" w:color="92CDDC" w:themeColor="accent5" w:themeTint="99"/>
+              <w:left w:val="single" w:sz="4" w:space="0" w:color="92CDDC" w:themeColor="accent5" w:themeTint="99"/>
+              <w:bottom w:val="single" w:sz="4" w:space="0" w:color="92CDDC" w:themeColor="accent5" w:themeTint="99"/>
+              <w:right w:val="single" w:sz="4" w:space="0" w:color="92CDDC" w:themeColor="accent5" w:themeTint="99"/>
+            </w:tcBorders>
+            <w:hideMark/>
           </w:tcPr>
           <w:p>
             <w:pPr>
@@ -5710,7 +5726,14 @@
           <w:tcPr>
             <w:cnfStyle w:val="001000000000" w:firstRow="0" w:lastRow="0" w:firstColumn="1" w:lastColumn="0" w:oddVBand="0" w:evenVBand="0" w:oddHBand="0" w:evenHBand="0" w:firstRowFirstColumn="0" w:firstRowLastColumn="0" w:lastRowFirstColumn="0" w:lastRowLastColumn="0"/>
             <w:tcW w:w="4390" w:type="dxa"/>
+            <w:tcBorders>
+              <w:top w:val="single" w:sz="4" w:space="0" w:color="92CDDC" w:themeColor="accent5" w:themeTint="99"/>
+              <w:left w:val="single" w:sz="4" w:space="0" w:color="92CDDC" w:themeColor="accent5" w:themeTint="99"/>
+              <w:bottom w:val="single" w:sz="4" w:space="0" w:color="92CDDC" w:themeColor="accent5" w:themeTint="99"/>
+              <w:right w:val="single" w:sz="4" w:space="0" w:color="92CDDC" w:themeColor="accent5" w:themeTint="99"/>
+            </w:tcBorders>
             <w:shd w:val="clear" w:color="auto" w:fill="4BACC6" w:themeFill="accent5"/>
+            <w:hideMark/>
           </w:tcPr>
           <w:p>
             <w:pPr>
@@ -5732,7 +5755,14 @@
         <w:tc>
           <w:tcPr>
             <w:tcW w:w="4390" w:type="dxa"/>
+            <w:tcBorders>
+              <w:top w:val="single" w:sz="4" w:space="0" w:color="92CDDC" w:themeColor="accent5" w:themeTint="99"/>
+              <w:left w:val="single" w:sz="4" w:space="0" w:color="92CDDC" w:themeColor="accent5" w:themeTint="99"/>
+              <w:bottom w:val="single" w:sz="4" w:space="0" w:color="92CDDC" w:themeColor="accent5" w:themeTint="99"/>
+              <w:right w:val="single" w:sz="4" w:space="0" w:color="92CDDC" w:themeColor="accent5" w:themeTint="99"/>
+            </w:tcBorders>
             <w:shd w:val="clear" w:color="auto" w:fill="4BACC6" w:themeFill="accent5"/>
+            <w:hideMark/>
           </w:tcPr>
           <w:p>
             <w:pPr>
@@ -5765,6 +5795,13 @@
           <w:tcPr>
             <w:cnfStyle w:val="001000000000" w:firstRow="0" w:lastRow="0" w:firstColumn="1" w:lastColumn="0" w:oddVBand="0" w:evenVBand="0" w:oddHBand="0" w:evenHBand="0" w:firstRowFirstColumn="0" w:firstRowLastColumn="0" w:lastRowFirstColumn="0" w:lastRowLastColumn="0"/>
             <w:tcW w:w="4390" w:type="dxa"/>
+            <w:tcBorders>
+              <w:top w:val="single" w:sz="4" w:space="0" w:color="92CDDC" w:themeColor="accent5" w:themeTint="99"/>
+              <w:left w:val="single" w:sz="4" w:space="0" w:color="92CDDC" w:themeColor="accent5" w:themeTint="99"/>
+              <w:bottom w:val="single" w:sz="4" w:space="0" w:color="92CDDC" w:themeColor="accent5" w:themeTint="99"/>
+              <w:right w:val="single" w:sz="4" w:space="0" w:color="92CDDC" w:themeColor="accent5" w:themeTint="99"/>
+            </w:tcBorders>
+            <w:hideMark/>
           </w:tcPr>
           <w:p>
             <w:pPr>
@@ -5828,10 +5865,81 @@
               <w:t>Większy dochód</w:t>
             </w:r>
           </w:p>
+          <w:p>
+            <w:pPr>
+              <w:pStyle w:val="Akapitzlist"/>
+              <w:numPr>
+                <w:ilvl w:val="0"/>
+                <w:numId w:val="55"/>
+              </w:numPr>
+              <w:rPr>
+                <w:b w:val="0"/>
+                <w:bCs w:val="0"/>
+                <w:lang w:val="pl-PL"/>
+              </w:rPr>
+            </w:pPr>
+            <w:r>
+              <w:rPr>
+                <w:b w:val="0"/>
+                <w:bCs w:val="0"/>
+                <w:lang w:val="pl-PL"/>
+              </w:rPr>
+              <w:t>Wzrost popytu na oferowane usługi</w:t>
+            </w:r>
+          </w:p>
+          <w:p>
+            <w:pPr>
+              <w:pStyle w:val="Akapitzlist"/>
+              <w:numPr>
+                <w:ilvl w:val="0"/>
+                <w:numId w:val="55"/>
+              </w:numPr>
+              <w:rPr>
+                <w:b w:val="0"/>
+                <w:bCs w:val="0"/>
+                <w:lang w:val="pl-PL"/>
+              </w:rPr>
+            </w:pPr>
+            <w:r>
+              <w:rPr>
+                <w:b w:val="0"/>
+                <w:bCs w:val="0"/>
+                <w:lang w:val="pl-PL"/>
+              </w:rPr>
+              <w:t>Otwarcie nowej filii</w:t>
+            </w:r>
+          </w:p>
+          <w:p>
+            <w:pPr>
+              <w:pStyle w:val="Akapitzlist"/>
+              <w:numPr>
+                <w:ilvl w:val="0"/>
+                <w:numId w:val="55"/>
+              </w:numPr>
+              <w:rPr>
+                <w:lang w:val="pl-PL"/>
+              </w:rPr>
+            </w:pPr>
+            <w:r>
+              <w:rPr>
+                <w:b w:val="0"/>
+                <w:bCs w:val="0"/>
+                <w:lang w:val="pl-PL"/>
+              </w:rPr>
+              <w:t>Zakup nowych pojazdów</w:t>
+            </w:r>
+          </w:p>
         </w:tc>
         <w:tc>
           <w:tcPr>
             <w:tcW w:w="4390" w:type="dxa"/>
+            <w:tcBorders>
+              <w:top w:val="single" w:sz="4" w:space="0" w:color="92CDDC" w:themeColor="accent5" w:themeTint="99"/>
+              <w:left w:val="single" w:sz="4" w:space="0" w:color="92CDDC" w:themeColor="accent5" w:themeTint="99"/>
+              <w:bottom w:val="single" w:sz="4" w:space="0" w:color="92CDDC" w:themeColor="accent5" w:themeTint="99"/>
+              <w:right w:val="single" w:sz="4" w:space="0" w:color="92CDDC" w:themeColor="accent5" w:themeTint="99"/>
+            </w:tcBorders>
+            <w:hideMark/>
           </w:tcPr>
           <w:p>
             <w:pPr>
@@ -5871,6 +5979,63 @@
               <w:t>Kryzys ekonomiczny</w:t>
             </w:r>
           </w:p>
+          <w:p>
+            <w:pPr>
+              <w:pStyle w:val="Akapitzlist"/>
+              <w:numPr>
+                <w:ilvl w:val="0"/>
+                <w:numId w:val="55"/>
+              </w:numPr>
+              <w:cnfStyle w:val="000000100000" w:firstRow="0" w:lastRow="0" w:firstColumn="0" w:lastColumn="0" w:oddVBand="0" w:evenVBand="0" w:oddHBand="1" w:evenHBand="0" w:firstRowFirstColumn="0" w:firstRowLastColumn="0" w:lastRowFirstColumn="0" w:lastRowLastColumn="0"/>
+              <w:rPr>
+                <w:lang w:val="pl-PL"/>
+              </w:rPr>
+            </w:pPr>
+            <w:r>
+              <w:rPr>
+                <w:lang w:val="pl-PL"/>
+              </w:rPr>
+              <w:t>Wzrost ubezpieczeń OC/AC</w:t>
+            </w:r>
+          </w:p>
+          <w:p>
+            <w:pPr>
+              <w:pStyle w:val="Akapitzlist"/>
+              <w:numPr>
+                <w:ilvl w:val="0"/>
+                <w:numId w:val="55"/>
+              </w:numPr>
+              <w:cnfStyle w:val="000000100000" w:firstRow="0" w:lastRow="0" w:firstColumn="0" w:lastColumn="0" w:oddVBand="0" w:evenVBand="0" w:oddHBand="1" w:evenHBand="0" w:firstRowFirstColumn="0" w:firstRowLastColumn="0" w:lastRowFirstColumn="0" w:lastRowLastColumn="0"/>
+              <w:rPr>
+                <w:lang w:val="pl-PL"/>
+              </w:rPr>
+            </w:pPr>
+            <w:r>
+              <w:rPr>
+                <w:lang w:val="pl-PL"/>
+              </w:rPr>
+              <w:t>Wzrost cen paliw</w:t>
+            </w:r>
+          </w:p>
+          <w:p>
+            <w:pPr>
+              <w:pStyle w:val="Akapitzlist"/>
+              <w:numPr>
+                <w:ilvl w:val="0"/>
+                <w:numId w:val="55"/>
+              </w:numPr>
+              <w:cnfStyle w:val="000000100000" w:firstRow="0" w:lastRow="0" w:firstColumn="0" w:lastColumn="0" w:oddVBand="0" w:evenVBand="0" w:oddHBand="1" w:evenHBand="0" w:firstRowFirstColumn="0" w:firstRowLastColumn="0" w:lastRowFirstColumn="0" w:lastRowLastColumn="0"/>
+              <w:rPr>
+                <w:lang w:val="pl-PL"/>
+              </w:rPr>
+            </w:pPr>
+            <w:r>
+              <w:rPr>
+                <w:lang w:val="pl-PL"/>
+              </w:rPr>
+              <w:t>Wzrost cen opłat autostradowych</w:t>
+            </w:r>
+          </w:p>
         </w:tc>
       </w:tr>
     </w:tbl>
@@ -5880,6 +6045,8 @@
           <w:lang w:val="pl-PL"/>
         </w:rPr>
       </w:pPr>
+      <w:bookmarkStart w:id="7" w:name="_GoBack"/>
+      <w:bookmarkEnd w:id="7"/>
     </w:p>
     <w:p>
       <w:pPr>
@@ -5938,8 +6105,6 @@
         </w:rPr>
         <w:t>)</w:t>
       </w:r>
-      <w:bookmarkStart w:id="7" w:name="_GoBack"/>
-      <w:bookmarkEnd w:id="7"/>
     </w:p>
     <w:p>
       <w:pPr>
@@ -8635,19 +8800,7 @@
         <w:rPr>
           <w:lang w:val="pl-PL"/>
         </w:rPr>
-        <w:t xml:space="preserve"> </w:t>
-      </w:r>
-      <w:r>
-        <w:rPr>
-          <w:lang w:val="pl-PL"/>
-        </w:rPr>
-        <w:t xml:space="preserve">Potencjalny </w:t>
-      </w:r>
-      <w:r>
-        <w:rPr>
-          <w:lang w:val="pl-PL"/>
-        </w:rPr>
-        <w:t>Konsument chce wypożyczyć pojazd, ale nie ma utworzonego konta.</w:t>
+        <w:t xml:space="preserve"> Potencjalny Konsument chce wypożyczyć pojazd, ale nie ma utworzonego konta.</w:t>
       </w:r>
     </w:p>
     <w:p>
@@ -8715,13 +8868,7 @@
         <w:rPr>
           <w:lang w:val="pl-PL"/>
         </w:rPr>
-        <w:t xml:space="preserve"> </w:t>
-      </w:r>
-      <w:r>
-        <w:rPr>
-          <w:lang w:val="pl-PL"/>
-        </w:rPr>
-        <w:t>Potencjalny Konsument może wprowadzić poprawki do formularzu rejestracyjnego.</w:t>
+        <w:t xml:space="preserve"> Potencjalny Konsument może wprowadzić poprawki do formularzu rejestracyjnego.</w:t>
       </w:r>
     </w:p>
     <w:p>
@@ -13291,31 +13438,7 @@
         <w:rPr>
           <w:lang w:val="pl-PL"/>
         </w:rPr>
-        <w:t xml:space="preserve">Jeżeli do końca terminu </w:t>
-      </w:r>
-      <w:r>
-        <w:rPr>
-          <w:lang w:val="pl-PL"/>
-        </w:rPr>
-        <w:t>przeglądu technicznego pojazdu</w:t>
-      </w:r>
-      <w:r>
-        <w:rPr>
-          <w:lang w:val="pl-PL"/>
-        </w:rPr>
-        <w:t xml:space="preserve"> zosta</w:t>
-      </w:r>
-      <w:r>
-        <w:rPr>
-          <w:lang w:val="pl-PL"/>
-        </w:rPr>
-        <w:t>ły dwa tygodnie</w:t>
-      </w:r>
-      <w:r>
-        <w:rPr>
-          <w:lang w:val="pl-PL"/>
-        </w:rPr>
-        <w:t>, System wysyła powiadomienie odpowiedniemu Pracownikowi.</w:t>
+        <w:t>Jeżeli do końca terminu przeglądu technicznego pojazdu zostały dwa tygodnie, System wysyła powiadomienie odpowiedniemu Pracownikowi.</w:t>
       </w:r>
     </w:p>
     <w:p>
@@ -14362,13 +14485,7 @@
         <w:rPr>
           <w:lang w:val="pl-PL"/>
         </w:rPr>
-        <w:t xml:space="preserve"> </w:t>
-      </w:r>
-      <w:r>
-        <w:rPr>
-          <w:lang w:val="pl-PL"/>
-        </w:rPr>
-        <w:t>Nowy pomysł na urozmaicenie oferty lub ułatwienie korzystania z aktualnej oferty.</w:t>
+        <w:t xml:space="preserve"> Nowy pomysł na urozmaicenie oferty lub ułatwienie korzystania z aktualnej oferty.</w:t>
       </w:r>
     </w:p>
     <w:p>
@@ -14873,25 +14990,7 @@
         <w:rPr>
           <w:lang w:val="pl-PL"/>
         </w:rPr>
-        <w:t xml:space="preserve"> Konsument może wypożyczyć</w:t>
-      </w:r>
-      <w:r>
-        <w:rPr>
-          <w:lang w:val="pl-PL"/>
-        </w:rPr>
-        <w:t xml:space="preserve"> dostępny</w:t>
-      </w:r>
-      <w:r>
-        <w:rPr>
-          <w:lang w:val="pl-PL"/>
-        </w:rPr>
-        <w:t xml:space="preserve"> pojazd w wybranej filii</w:t>
-      </w:r>
-      <w:r>
-        <w:rPr>
-          <w:lang w:val="pl-PL"/>
-        </w:rPr>
-        <w:t>.</w:t>
+        <w:t xml:space="preserve"> Konsument może wypożyczyć dostępny pojazd w wybranej filii.</w:t>
       </w:r>
     </w:p>
     <w:p>
@@ -18762,6 +18861,7 @@
         <w:docPartUnique/>
       </w:docPartObj>
     </w:sdtPr>
+    <w:sdtEndPr/>
     <w:sdtContent>
       <w:p>
         <w:pPr>
@@ -26045,7 +26145,7 @@
 </file>
 
 <file path=customXml/itemProps1.xml><?xml version="1.0" encoding="utf-8"?>
-<ds:datastoreItem xmlns:ds="http://schemas.openxmlformats.org/officeDocument/2006/customXml" ds:itemID="{A635AEA4-9849-4A16-9CEC-24ACAA319FDE}">
+<ds:datastoreItem xmlns:ds="http://schemas.openxmlformats.org/officeDocument/2006/customXml" ds:itemID="{641CE1BB-6CE7-429E-B945-2A708445C740}">
   <ds:schemaRefs>
     <ds:schemaRef ds:uri="http://schemas.openxmlformats.org/officeDocument/2006/bibliography"/>
   </ds:schemaRefs>

</xml_diff>

<commit_message>
Add 9.1, 9.2, 9.3.1
</commit_message>
<xml_diff>
--- a/dokumentacja/Wypozyczalnia pojazdow - dokumentacja.docx
+++ b/dokumentacja/Wypozyczalnia pojazdow - dokumentacja.docx
@@ -10071,69 +10071,27 @@
           <w:u w:val="single"/>
           <w:lang w:val="pl-PL"/>
         </w:rPr>
-        <w:t xml:space="preserve"> – </w:t>
-      </w:r>
-      <w:r>
-        <w:rPr>
-          <w:b/>
-          <w:bCs/>
+        <w:t xml:space="preserve"> – wypożyczenie pojazdu z dodatkowymi usługami</w:t>
+      </w:r>
+    </w:p>
+    <w:p>
+      <w:pPr>
+        <w:rPr>
+          <w:lang w:val="pl-PL"/>
+        </w:rPr>
+      </w:pPr>
+      <w:r>
+        <w:rPr>
           <w:u w:val="single"/>
           <w:lang w:val="pl-PL"/>
         </w:rPr>
-        <w:t>wypożyczenie pojazdu</w:t>
-      </w:r>
-      <w:r>
-        <w:rPr>
-          <w:b/>
-          <w:bCs/>
-          <w:u w:val="single"/>
-          <w:lang w:val="pl-PL"/>
-        </w:rPr>
-        <w:t xml:space="preserve"> z dodatkowymi usługami</w:t>
-      </w:r>
-    </w:p>
-    <w:p>
-      <w:pPr>
-        <w:rPr>
-          <w:lang w:val="pl-PL"/>
-        </w:rPr>
-      </w:pPr>
-      <w:r>
-        <w:rPr>
-          <w:u w:val="single"/>
-          <w:lang w:val="pl-PL"/>
-        </w:rPr>
         <w:t>Warunki początkowe:</w:t>
       </w:r>
       <w:r>
         <w:rPr>
           <w:lang w:val="pl-PL"/>
         </w:rPr>
-        <w:t xml:space="preserve"> </w:t>
-      </w:r>
-      <w:r>
-        <w:rPr>
-          <w:lang w:val="pl-PL"/>
-        </w:rPr>
-        <w:t xml:space="preserve">Konsument posiada konto </w:t>
-      </w:r>
-      <w:r>
-        <w:rPr>
-          <w:lang w:val="pl-PL"/>
-        </w:rPr>
-        <w:t xml:space="preserve">w </w:t>
-      </w:r>
-      <w:r>
-        <w:rPr>
-          <w:lang w:val="pl-PL"/>
-        </w:rPr>
-        <w:t>S</w:t>
-      </w:r>
-      <w:r>
-        <w:rPr>
-          <w:lang w:val="pl-PL"/>
-        </w:rPr>
-        <w:t>ystemie.</w:t>
+        <w:t xml:space="preserve"> Konsument posiada konto w Systemie.</w:t>
       </w:r>
     </w:p>
     <w:p>
@@ -10193,19 +10151,7 @@
           <w:lang w:val="pl-PL"/>
         </w:rPr>
         <w:tab/>
-        <w:t xml:space="preserve">  6. Konsument wybiera dodatkowe usługi związane z </w:t>
-      </w:r>
-      <w:r>
-        <w:rPr>
-          <w:lang w:val="pl-PL"/>
-        </w:rPr>
-        <w:t>wypożyczeniem</w:t>
-      </w:r>
-      <w:r>
-        <w:rPr>
-          <w:lang w:val="pl-PL"/>
-        </w:rPr>
-        <w:t>.</w:t>
+        <w:t xml:space="preserve">  6. Konsument wybiera dodatkowe usługi związane z wypożyczeniem.</w:t>
       </w:r>
     </w:p>
     <w:p>
@@ -11583,13 +11529,7 @@
         <w:rPr>
           <w:lang w:val="pl-PL"/>
         </w:rPr>
-        <w:t xml:space="preserve"> Pojazd zostaje zarezerwowany dla konsumenta</w:t>
-      </w:r>
-      <w:r>
-        <w:rPr>
-          <w:lang w:val="pl-PL"/>
-        </w:rPr>
-        <w:t xml:space="preserve"> wraz z dodatkowymi usługami</w:t>
+        <w:t xml:space="preserve"> Pojazd zostaje zarezerwowany dla konsumenta wraz z dodatkowymi usługami</w:t>
       </w:r>
     </w:p>
     <w:p>
@@ -11909,19 +11849,7 @@
           <w:lang w:val="pl-PL"/>
         </w:rPr>
         <w:tab/>
-        <w:t>1-</w:t>
-      </w:r>
-      <w:r>
-        <w:rPr>
-          <w:lang w:val="pl-PL"/>
-        </w:rPr>
-        <w:t>7</w:t>
-      </w:r>
-      <w:r>
-        <w:rPr>
-          <w:lang w:val="pl-PL"/>
-        </w:rPr>
-        <w:t>. Jak w scenariuszu głównym.</w:t>
+        <w:t>1-7. Jak w scenariuszu głównym.</w:t>
       </w:r>
     </w:p>
     <w:p>
@@ -11941,25 +11869,7 @@
           <w:lang w:val="pl-PL"/>
         </w:rPr>
         <w:tab/>
-        <w:t xml:space="preserve">  </w:t>
-      </w:r>
-      <w:r>
-        <w:rPr>
-          <w:lang w:val="pl-PL"/>
-        </w:rPr>
-        <w:t>8</w:t>
-      </w:r>
-      <w:r>
-        <w:rPr>
-          <w:lang w:val="pl-PL"/>
-        </w:rPr>
-        <w:t xml:space="preserve">. Konsument </w:t>
-      </w:r>
-      <w:r>
-        <w:rPr>
-          <w:lang w:val="pl-PL"/>
-        </w:rPr>
-        <w:t xml:space="preserve">zostaje przekierowany do zewnętrznego systemu obsługi płatności online </w:t>
+        <w:t xml:space="preserve">  8. Konsument zostaje przekierowany do zewnętrznego systemu obsługi płatności online </w:t>
       </w:r>
     </w:p>
     <w:p>
@@ -11979,19 +11889,7 @@
           <w:lang w:val="pl-PL"/>
         </w:rPr>
         <w:tab/>
-        <w:t xml:space="preserve">  </w:t>
-      </w:r>
-      <w:r>
-        <w:rPr>
-          <w:lang w:val="pl-PL"/>
-        </w:rPr>
-        <w:t>9</w:t>
-      </w:r>
-      <w:r>
-        <w:rPr>
-          <w:lang w:val="pl-PL"/>
-        </w:rPr>
-        <w:t xml:space="preserve">. </w:t>
+        <w:t xml:space="preserve">  9. </w:t>
       </w:r>
       <w:r>
         <w:rPr>
@@ -12096,13 +11994,7 @@
         <w:rPr>
           <w:lang w:val="pl-PL"/>
         </w:rPr>
-        <w:t xml:space="preserve"> Pojazd zostaje zarezerwowany dla konsumenta wraz z dodatkowymi usługami</w:t>
-      </w:r>
-      <w:r>
-        <w:rPr>
-          <w:lang w:val="pl-PL"/>
-        </w:rPr>
-        <w:t>. Proces zakończył się płatnością z góry przez Internet.</w:t>
+        <w:t xml:space="preserve"> Pojazd zostaje zarezerwowany dla konsumenta wraz z dodatkowymi usługami. Proces zakończył się płatnością z góry przez Internet.</w:t>
       </w:r>
     </w:p>
     <w:p>
@@ -12336,19 +12228,7 @@
           <w:lang w:val="pl-PL"/>
         </w:rPr>
         <w:tab/>
-        <w:t>1-</w:t>
-      </w:r>
-      <w:r>
-        <w:rPr>
-          <w:lang w:val="pl-PL"/>
-        </w:rPr>
-        <w:t>7</w:t>
-      </w:r>
-      <w:r>
-        <w:rPr>
-          <w:lang w:val="pl-PL"/>
-        </w:rPr>
-        <w:t>. Jak w scenariuszu głównym.</w:t>
+        <w:t>1-7. Jak w scenariuszu głównym.</w:t>
       </w:r>
     </w:p>
     <w:p>
@@ -12368,25 +12248,7 @@
           <w:lang w:val="pl-PL"/>
         </w:rPr>
         <w:tab/>
-        <w:t xml:space="preserve">  </w:t>
-      </w:r>
-      <w:r>
-        <w:rPr>
-          <w:lang w:val="pl-PL"/>
-        </w:rPr>
-        <w:t>8</w:t>
-      </w:r>
-      <w:r>
-        <w:rPr>
-          <w:lang w:val="pl-PL"/>
-        </w:rPr>
-        <w:t xml:space="preserve">. </w:t>
-      </w:r>
-      <w:r>
-        <w:rPr>
-          <w:lang w:val="pl-PL"/>
-        </w:rPr>
-        <w:t>System powiadamia Konsumenta o błędnie wypełnionym formularzu.</w:t>
+        <w:t xml:space="preserve">  8. System powiadamia Konsumenta o błędnie wypełnionym formularzu.</w:t>
       </w:r>
     </w:p>
     <w:p>
@@ -12406,25 +12268,7 @@
           <w:lang w:val="pl-PL"/>
         </w:rPr>
         <w:tab/>
-        <w:t xml:space="preserve">  </w:t>
-      </w:r>
-      <w:r>
-        <w:rPr>
-          <w:lang w:val="pl-PL"/>
-        </w:rPr>
-        <w:t>9</w:t>
-      </w:r>
-      <w:r>
-        <w:rPr>
-          <w:lang w:val="pl-PL"/>
-        </w:rPr>
-        <w:t xml:space="preserve">. </w:t>
-      </w:r>
-      <w:r>
-        <w:rPr>
-          <w:lang w:val="pl-PL"/>
-        </w:rPr>
-        <w:t>System przekierowuje Konsumenta do formularza rejestracji wraz z zaznaczonymi błędnie wypełnionymi rubrykami.</w:t>
+        <w:t xml:space="preserve">  9. System przekierowuje Konsumenta do formularza rejestracji wraz z zaznaczonymi błędnie wypełnionymi rubrykami.</w:t>
       </w:r>
     </w:p>
     <w:p>
@@ -12451,13 +12295,7 @@
         <w:rPr>
           <w:lang w:val="pl-PL"/>
         </w:rPr>
-        <w:t xml:space="preserve"> </w:t>
-      </w:r>
-      <w:r>
-        <w:rPr>
-          <w:lang w:val="pl-PL"/>
-        </w:rPr>
-        <w:t>Pojazd nie został zarezerwowany.</w:t>
+        <w:t xml:space="preserve"> Pojazd nie został zarezerwowany.</w:t>
       </w:r>
     </w:p>
     <w:p>
@@ -16147,19 +15985,7 @@
         <w:rPr>
           <w:lang w:val="pl-PL"/>
         </w:rPr>
-        <w:t xml:space="preserve">System jest przygotowany na duże obciążenie i ruch ze strony Użytkowników, </w:t>
-      </w:r>
-      <w:r>
-        <w:rPr>
-          <w:lang w:val="pl-PL"/>
-        </w:rPr>
-        <w:t>przekraczający</w:t>
-      </w:r>
-      <w:r>
-        <w:rPr>
-          <w:lang w:val="pl-PL"/>
-        </w:rPr>
-        <w:t xml:space="preserve"> 1.000 unikalnych Użytkowników.</w:t>
+        <w:t>System jest przygotowany na duże obciążenie i ruch ze strony Użytkowników, przekraczający 1.000 unikalnych Użytkowników.</w:t>
       </w:r>
     </w:p>
     <w:p>
@@ -17335,21 +17161,7 @@
         <w:rPr>
           <w:lang w:val="pl-PL"/>
         </w:rPr>
-        <w:t xml:space="preserve">szczegółowy plan testowania </w:t>
-      </w:r>
-      <w:bookmarkStart w:id="24" w:name="_GoBack"/>
-      <w:r>
-        <w:rPr>
-          <w:lang w:val="pl-PL"/>
-        </w:rPr>
-        <w:t>system</w:t>
-      </w:r>
-      <w:bookmarkEnd w:id="24"/>
-      <w:r>
-        <w:rPr>
-          <w:lang w:val="pl-PL"/>
-        </w:rPr>
-        <w:t>u – głównie testowanie funkcjonalności</w:t>
+        <w:t>szczegółowy plan testowania systemu – głównie testowanie funkcjonalności</w:t>
       </w:r>
       <w:r>
         <w:rPr>
@@ -17631,7 +17443,7 @@
           <w:lang w:val="pl-PL"/>
         </w:rPr>
       </w:pPr>
-      <w:bookmarkStart w:id="25" w:name="_Toc1976814"/>
+      <w:bookmarkStart w:id="24" w:name="_Toc1976814"/>
       <w:r>
         <w:rPr>
           <w:lang w:val="pl-PL"/>
@@ -17639,35 +17451,1247 @@
         <w:lastRenderedPageBreak/>
         <w:t>Projekt techniczny</w:t>
       </w:r>
+      <w:bookmarkEnd w:id="24"/>
+    </w:p>
+    <w:p>
+      <w:pPr>
+        <w:pStyle w:val="Nagwek2"/>
+        <w:rPr>
+          <w:lang w:val="pl-PL"/>
+        </w:rPr>
+      </w:pPr>
+      <w:bookmarkStart w:id="25" w:name="_Toc1976815"/>
+      <w:r>
+        <w:rPr>
+          <w:noProof/>
+          <w:lang w:val="pl-PL"/>
+        </w:rPr>
+        <w:drawing>
+          <wp:anchor distT="0" distB="0" distL="114300" distR="114300" simplePos="0" relativeHeight="251655680" behindDoc="0" locked="0" layoutInCell="1" allowOverlap="1">
+            <wp:simplePos x="0" y="0"/>
+            <wp:positionH relativeFrom="column">
+              <wp:posOffset>-819150</wp:posOffset>
+            </wp:positionH>
+            <wp:positionV relativeFrom="paragraph">
+              <wp:posOffset>356870</wp:posOffset>
+            </wp:positionV>
+            <wp:extent cx="7234578" cy="4000500"/>
+            <wp:effectExtent l="0" t="0" r="4445" b="0"/>
+            <wp:wrapTopAndBottom/>
+            <wp:docPr id="2" name="Grafika 2"/>
+            <wp:cNvGraphicFramePr>
+              <a:graphicFrameLocks xmlns:a="http://schemas.openxmlformats.org/drawingml/2006/main" noChangeAspect="1"/>
+            </wp:cNvGraphicFramePr>
+            <a:graphic xmlns:a="http://schemas.openxmlformats.org/drawingml/2006/main">
+              <a:graphicData uri="http://schemas.openxmlformats.org/drawingml/2006/picture">
+                <pic:pic xmlns:pic="http://schemas.openxmlformats.org/drawingml/2006/picture">
+                  <pic:nvPicPr>
+                    <pic:cNvPr id="2" name="TO NIE JEST DIAGRAM PRZYPADKOW UZYCIA.svg"/>
+                    <pic:cNvPicPr/>
+                  </pic:nvPicPr>
+                  <pic:blipFill>
+                    <a:blip r:embed="rId9">
+                      <a:extLst>
+                        <a:ext uri="{28A0092B-C50C-407E-A947-70E740481C1C}">
+                          <a14:useLocalDpi xmlns:a14="http://schemas.microsoft.com/office/drawing/2010/main" val="0"/>
+                        </a:ext>
+                        <a:ext uri="{96DAC541-7B7A-43D3-8B79-37D633B846F1}">
+                          <asvg:svgBlip xmlns:asvg="http://schemas.microsoft.com/office/drawing/2016/SVG/main" r:embed="rId10"/>
+                        </a:ext>
+                      </a:extLst>
+                    </a:blip>
+                    <a:stretch>
+                      <a:fillRect/>
+                    </a:stretch>
+                  </pic:blipFill>
+                  <pic:spPr>
+                    <a:xfrm>
+                      <a:off x="0" y="0"/>
+                      <a:ext cx="7234578" cy="4000500"/>
+                    </a:xfrm>
+                    <a:prstGeom prst="rect">
+                      <a:avLst/>
+                    </a:prstGeom>
+                  </pic:spPr>
+                </pic:pic>
+              </a:graphicData>
+            </a:graphic>
+            <wp14:sizeRelH relativeFrom="margin">
+              <wp14:pctWidth>0</wp14:pctWidth>
+            </wp14:sizeRelH>
+            <wp14:sizeRelV relativeFrom="margin">
+              <wp14:pctHeight>0</wp14:pctHeight>
+            </wp14:sizeRelV>
+          </wp:anchor>
+        </w:drawing>
+      </w:r>
+      <w:r>
+        <w:rPr>
+          <w:lang w:val="pl-PL"/>
+        </w:rPr>
+        <w:t>Opis architektury systemu</w:t>
+      </w:r>
       <w:bookmarkEnd w:id="25"/>
     </w:p>
     <w:p>
       <w:pPr>
+        <w:rPr>
+          <w:lang w:val="pl-PL"/>
+        </w:rPr>
+      </w:pPr>
+    </w:p>
+    <w:p>
+      <w:pPr>
+        <w:rPr>
+          <w:lang w:val="pl-PL"/>
+        </w:rPr>
+      </w:pPr>
+      <w:r>
+        <w:rPr>
+          <w:lang w:val="pl-PL"/>
+        </w:rPr>
+        <w:t xml:space="preserve">System </w:t>
+      </w:r>
+      <w:proofErr w:type="spellStart"/>
+      <w:r>
+        <w:rPr>
+          <w:lang w:val="pl-PL"/>
+        </w:rPr>
+        <w:t>VRent</w:t>
+      </w:r>
+      <w:proofErr w:type="spellEnd"/>
+      <w:r>
+        <w:rPr>
+          <w:lang w:val="pl-PL"/>
+        </w:rPr>
+        <w:t xml:space="preserve"> będzie składał się z powyższych elementów. Składają się na nie:</w:t>
+      </w:r>
+    </w:p>
+    <w:p>
+      <w:pPr>
+        <w:pStyle w:val="Akapitzlist"/>
+        <w:numPr>
+          <w:ilvl w:val="0"/>
+          <w:numId w:val="44"/>
+        </w:numPr>
+        <w:rPr>
+          <w:lang w:val="pl-PL"/>
+        </w:rPr>
+      </w:pPr>
+      <w:r>
+        <w:rPr>
+          <w:lang w:val="pl-PL"/>
+        </w:rPr>
+        <w:t>Baza danych</w:t>
+      </w:r>
+      <w:r>
+        <w:rPr>
+          <w:lang w:val="pl-PL"/>
+        </w:rPr>
+        <w:t>;</w:t>
+      </w:r>
+    </w:p>
+    <w:p>
+      <w:pPr>
+        <w:pStyle w:val="Akapitzlist"/>
+        <w:numPr>
+          <w:ilvl w:val="0"/>
+          <w:numId w:val="44"/>
+        </w:numPr>
+        <w:rPr>
+          <w:lang w:val="pl-PL"/>
+        </w:rPr>
+      </w:pPr>
+      <w:r>
+        <w:rPr>
+          <w:lang w:val="pl-PL"/>
+        </w:rPr>
+        <w:t>Obsługa Konsumentów – jest to podsystem, który będzie składał się z komponentów odpowiedzialnych za obsługę Konsumentów, tj. składanie skarg, rozwiązywanie problemów technicznych, obsługa reklamacji</w:t>
+      </w:r>
+      <w:r>
+        <w:rPr>
+          <w:lang w:val="pl-PL"/>
+        </w:rPr>
+        <w:t>;</w:t>
+      </w:r>
+    </w:p>
+    <w:p>
+      <w:pPr>
+        <w:pStyle w:val="Akapitzlist"/>
+        <w:numPr>
+          <w:ilvl w:val="0"/>
+          <w:numId w:val="44"/>
+        </w:numPr>
+        <w:rPr>
+          <w:lang w:val="pl-PL"/>
+        </w:rPr>
+      </w:pPr>
+      <w:r>
+        <w:rPr>
+          <w:lang w:val="pl-PL"/>
+        </w:rPr>
+        <w:t>Strona internetowa – element będący meritum całego systemu. Poprzez wspomniany element będzie prowadzona interakcja z Konsumentem i Potencjalnym Konsumentem.</w:t>
+      </w:r>
+      <w:r>
+        <w:rPr>
+          <w:lang w:val="pl-PL"/>
+        </w:rPr>
+        <w:t>;</w:t>
+      </w:r>
+    </w:p>
+    <w:p>
+      <w:pPr>
+        <w:pStyle w:val="Akapitzlist"/>
+        <w:numPr>
+          <w:ilvl w:val="0"/>
+          <w:numId w:val="44"/>
+        </w:numPr>
+        <w:rPr>
+          <w:lang w:val="pl-PL"/>
+        </w:rPr>
+      </w:pPr>
+      <w:r>
+        <w:rPr>
+          <w:lang w:val="pl-PL"/>
+        </w:rPr>
+        <w:t>Dodatkowe usługi – podsystem do zarządzania dodatkowymi usługami, z których może skorzystać Konsument przy wypożyczeniu/rezerwacji pojazdu;</w:t>
+      </w:r>
+    </w:p>
+    <w:p>
+      <w:pPr>
+        <w:pStyle w:val="Akapitzlist"/>
+        <w:numPr>
+          <w:ilvl w:val="0"/>
+          <w:numId w:val="44"/>
+        </w:numPr>
+        <w:rPr>
+          <w:lang w:val="pl-PL"/>
+        </w:rPr>
+      </w:pPr>
+      <w:r>
+        <w:rPr>
+          <w:lang w:val="pl-PL"/>
+        </w:rPr>
+        <w:t>System księgowości – podsystem odpowiedzialny za księgowanie transakcji</w:t>
+      </w:r>
+      <w:r>
+        <w:rPr>
+          <w:lang w:val="pl-PL"/>
+        </w:rPr>
+        <w:t>;</w:t>
+      </w:r>
+    </w:p>
+    <w:p>
+      <w:pPr>
+        <w:pStyle w:val="Akapitzlist"/>
+        <w:numPr>
+          <w:ilvl w:val="0"/>
+          <w:numId w:val="44"/>
+        </w:numPr>
+        <w:rPr>
+          <w:lang w:val="pl-PL"/>
+        </w:rPr>
+      </w:pPr>
+      <w:r>
+        <w:rPr>
+          <w:lang w:val="pl-PL"/>
+        </w:rPr>
+        <w:t>Obsługa płatności online – zewnętrzny system obsługujący transakcje online</w:t>
+      </w:r>
+      <w:r>
+        <w:rPr>
+          <w:lang w:val="pl-PL"/>
+        </w:rPr>
+        <w:t>;</w:t>
+      </w:r>
+    </w:p>
+    <w:p>
+      <w:pPr>
+        <w:pStyle w:val="Akapitzlist"/>
+        <w:numPr>
+          <w:ilvl w:val="0"/>
+          <w:numId w:val="44"/>
+        </w:numPr>
+        <w:rPr>
+          <w:lang w:val="pl-PL"/>
+        </w:rPr>
+      </w:pPr>
+      <w:r>
+        <w:rPr>
+          <w:lang w:val="pl-PL"/>
+        </w:rPr>
+        <w:t xml:space="preserve">System zarządzania pojazdami – podsystem oferujący funkcjonalności </w:t>
+      </w:r>
+      <w:r>
+        <w:rPr>
+          <w:lang w:val="pl-PL"/>
+        </w:rPr>
+        <w:t>związane z pojazdami:</w:t>
+      </w:r>
+    </w:p>
+    <w:p>
+      <w:pPr>
+        <w:pStyle w:val="Akapitzlist"/>
+        <w:numPr>
+          <w:ilvl w:val="1"/>
+          <w:numId w:val="44"/>
+        </w:numPr>
+        <w:rPr>
+          <w:lang w:val="pl-PL"/>
+        </w:rPr>
+      </w:pPr>
+      <w:r>
+        <w:rPr>
+          <w:lang w:val="pl-PL"/>
+        </w:rPr>
+        <w:t xml:space="preserve">po stronie Konsumenta, tj. podgląd dostępnych pojazdów, z możliwością sortowania według parametrów pojazdów oraz filtrowania według chociażby filii </w:t>
+      </w:r>
+      <w:proofErr w:type="spellStart"/>
+      <w:r>
+        <w:rPr>
+          <w:lang w:val="pl-PL"/>
+        </w:rPr>
+        <w:t>Systemobiorcy</w:t>
+      </w:r>
+      <w:proofErr w:type="spellEnd"/>
+      <w:r>
+        <w:rPr>
+          <w:lang w:val="pl-PL"/>
+        </w:rPr>
+        <w:t>,</w:t>
+      </w:r>
+    </w:p>
+    <w:p>
+      <w:pPr>
+        <w:pStyle w:val="Akapitzlist"/>
+        <w:numPr>
+          <w:ilvl w:val="1"/>
+          <w:numId w:val="44"/>
+        </w:numPr>
+        <w:rPr>
+          <w:lang w:val="pl-PL"/>
+        </w:rPr>
+      </w:pPr>
+      <w:r>
+        <w:rPr>
+          <w:lang w:val="pl-PL"/>
+        </w:rPr>
+        <w:lastRenderedPageBreak/>
+        <w:t xml:space="preserve">po stronie </w:t>
+      </w:r>
+      <w:proofErr w:type="spellStart"/>
+      <w:r>
+        <w:rPr>
+          <w:lang w:val="pl-PL"/>
+        </w:rPr>
+        <w:t>Systemobiorcy</w:t>
+      </w:r>
+      <w:proofErr w:type="spellEnd"/>
+      <w:r>
+        <w:rPr>
+          <w:lang w:val="pl-PL"/>
+        </w:rPr>
+        <w:t>, tj. sprawdzanie, czy zbliża się termin przeglądu pojazdów i ubezpieczeń OC/AC</w:t>
+      </w:r>
+      <w:r>
+        <w:rPr>
+          <w:lang w:val="pl-PL"/>
+        </w:rPr>
+        <w:t>;</w:t>
+      </w:r>
+    </w:p>
+    <w:p>
+      <w:pPr>
+        <w:pStyle w:val="Akapitzlist"/>
+        <w:numPr>
+          <w:ilvl w:val="0"/>
+          <w:numId w:val="44"/>
+        </w:numPr>
+        <w:rPr>
+          <w:lang w:val="pl-PL"/>
+        </w:rPr>
+      </w:pPr>
+      <w:r>
+        <w:rPr>
+          <w:lang w:val="pl-PL"/>
+        </w:rPr>
+        <w:t xml:space="preserve">Obsługa </w:t>
+      </w:r>
+      <w:proofErr w:type="spellStart"/>
+      <w:r>
+        <w:rPr>
+          <w:lang w:val="pl-PL"/>
+        </w:rPr>
+        <w:t>wypożyczeń</w:t>
+      </w:r>
+      <w:proofErr w:type="spellEnd"/>
+      <w:r>
+        <w:rPr>
+          <w:lang w:val="pl-PL"/>
+        </w:rPr>
+        <w:t>/rezerwacji</w:t>
+      </w:r>
+      <w:r>
+        <w:rPr>
+          <w:lang w:val="pl-PL"/>
+        </w:rPr>
+        <w:t xml:space="preserve"> – podsystem związany z obsługą Konsumenta</w:t>
+      </w:r>
+      <w:r>
+        <w:rPr>
+          <w:lang w:val="pl-PL"/>
+        </w:rPr>
+        <w:t>;</w:t>
+      </w:r>
+    </w:p>
+    <w:p>
+      <w:pPr>
+        <w:pStyle w:val="Akapitzlist"/>
+        <w:numPr>
+          <w:ilvl w:val="0"/>
+          <w:numId w:val="44"/>
+        </w:numPr>
+        <w:rPr>
+          <w:lang w:val="pl-PL"/>
+        </w:rPr>
+      </w:pPr>
+      <w:r>
+        <w:rPr>
+          <w:lang w:val="pl-PL"/>
+        </w:rPr>
+        <w:t>System powiadomień</w:t>
+      </w:r>
+      <w:r>
+        <w:rPr>
+          <w:lang w:val="pl-PL"/>
+        </w:rPr>
+        <w:t xml:space="preserve"> – podsystem odpowiedzialny za wysyłanie odpowiednich powiadomień do Konsumentów (o zbliżającym się terminie zwrotu pojazdu) oraz do Pracowników </w:t>
+      </w:r>
+      <w:proofErr w:type="spellStart"/>
+      <w:r>
+        <w:rPr>
+          <w:lang w:val="pl-PL"/>
+        </w:rPr>
+        <w:t>Systemobiorcy</w:t>
+      </w:r>
+      <w:proofErr w:type="spellEnd"/>
+      <w:r>
+        <w:rPr>
+          <w:lang w:val="pl-PL"/>
+        </w:rPr>
+        <w:t xml:space="preserve"> (o zbliżających się terminach przeglądów pojazdu oraz ubezpieczeń OC/AC)</w:t>
+      </w:r>
+      <w:r>
+        <w:rPr>
+          <w:lang w:val="pl-PL"/>
+        </w:rPr>
+        <w:t>;</w:t>
+      </w:r>
+    </w:p>
+    <w:p>
+      <w:pPr>
+        <w:pStyle w:val="Akapitzlist"/>
+        <w:numPr>
+          <w:ilvl w:val="0"/>
+          <w:numId w:val="44"/>
+        </w:numPr>
+        <w:rPr>
+          <w:lang w:val="pl-PL"/>
+        </w:rPr>
+      </w:pPr>
+      <w:r>
+        <w:rPr>
+          <w:lang w:val="pl-PL"/>
+        </w:rPr>
+        <w:t>Zarządzanie kontami Konsumentów</w:t>
+      </w:r>
+      <w:r>
+        <w:rPr>
+          <w:lang w:val="pl-PL"/>
+        </w:rPr>
+        <w:t xml:space="preserve"> – podsystem będący zbiorem funkcjonalności związanych z zarządzaniem kontami Konsumentów</w:t>
+      </w:r>
+      <w:r>
+        <w:rPr>
+          <w:lang w:val="pl-PL"/>
+        </w:rPr>
+        <w:t>.</w:t>
+      </w:r>
+    </w:p>
+    <w:p>
+      <w:pPr>
+        <w:rPr>
+          <w:lang w:val="pl-PL"/>
+        </w:rPr>
+      </w:pPr>
+    </w:p>
+    <w:p>
+      <w:pPr>
+        <w:rPr>
+          <w:lang w:val="pl-PL"/>
+        </w:rPr>
+      </w:pPr>
+      <w:r>
+        <w:rPr>
+          <w:lang w:val="pl-PL"/>
+        </w:rPr>
+        <w:t>Wszystkie komponenty ukazane na diagramie będą ściśle współpracowały z bazą danych.</w:t>
+      </w:r>
+    </w:p>
+    <w:p>
+      <w:pPr>
+        <w:rPr>
+          <w:color w:val="808080" w:themeColor="background1" w:themeShade="80"/>
+          <w:lang w:val="pl-PL"/>
+        </w:rPr>
+      </w:pPr>
+    </w:p>
+    <w:p>
+      <w:pPr>
+        <w:rPr>
+          <w:color w:val="808080" w:themeColor="background1" w:themeShade="80"/>
+          <w:lang w:val="pl-PL"/>
+        </w:rPr>
+      </w:pPr>
+      <w:r>
+        <w:rPr>
+          <w:color w:val="808080" w:themeColor="background1" w:themeShade="80"/>
+          <w:lang w:val="pl-PL"/>
+        </w:rPr>
+        <w:t xml:space="preserve">Tekst </w:t>
+      </w:r>
+      <w:r>
+        <w:rPr>
+          <w:color w:val="808080" w:themeColor="background1" w:themeShade="80"/>
+          <w:lang w:val="pl-PL"/>
+        </w:rPr>
+        <w:t>z ew. rysunkami pomocniczymi</w:t>
+      </w:r>
+      <w:r>
+        <w:rPr>
+          <w:color w:val="808080" w:themeColor="background1" w:themeShade="80"/>
+          <w:lang w:val="pl-PL"/>
+        </w:rPr>
+        <w:t xml:space="preserve"> poglądowy (</w:t>
+      </w:r>
+      <w:proofErr w:type="spellStart"/>
+      <w:r>
+        <w:rPr>
+          <w:color w:val="808080" w:themeColor="background1" w:themeShade="80"/>
+          <w:lang w:val="pl-PL"/>
+        </w:rPr>
+        <w:t>pomysl</w:t>
+      </w:r>
+      <w:proofErr w:type="spellEnd"/>
+      <w:r>
+        <w:rPr>
+          <w:color w:val="808080" w:themeColor="background1" w:themeShade="80"/>
+          <w:lang w:val="pl-PL"/>
+        </w:rPr>
+        <w:t xml:space="preserve"> na składowe systemu w np. chmurkach czy coś) – z jakich części </w:t>
+      </w:r>
+      <w:proofErr w:type="spellStart"/>
+      <w:r>
+        <w:rPr>
+          <w:color w:val="808080" w:themeColor="background1" w:themeShade="80"/>
+          <w:lang w:val="pl-PL"/>
+        </w:rPr>
+        <w:t>bd</w:t>
+      </w:r>
+      <w:proofErr w:type="spellEnd"/>
+      <w:r>
+        <w:rPr>
+          <w:color w:val="808080" w:themeColor="background1" w:themeShade="80"/>
+          <w:lang w:val="pl-PL"/>
+        </w:rPr>
+        <w:t xml:space="preserve"> się </w:t>
+      </w:r>
+      <w:proofErr w:type="spellStart"/>
+      <w:r>
+        <w:rPr>
+          <w:color w:val="808080" w:themeColor="background1" w:themeShade="80"/>
+          <w:lang w:val="pl-PL"/>
+        </w:rPr>
+        <w:t>skladal</w:t>
+      </w:r>
+      <w:proofErr w:type="spellEnd"/>
+    </w:p>
+    <w:p>
+      <w:pPr>
+        <w:rPr>
+          <w:color w:val="808080" w:themeColor="background1" w:themeShade="80"/>
+          <w:lang w:val="pl-PL"/>
+        </w:rPr>
+      </w:pPr>
+      <w:r>
+        <w:rPr>
+          <w:color w:val="808080" w:themeColor="background1" w:themeShade="80"/>
+          <w:lang w:val="pl-PL"/>
+        </w:rPr>
+        <w:t>Jak sobie wyobrażamy przekształcenie diagramów, opisów wymagań na kształt przyszłego projektu</w:t>
+      </w:r>
+    </w:p>
+    <w:p>
+      <w:pPr>
+        <w:rPr>
+          <w:color w:val="808080" w:themeColor="background1" w:themeShade="80"/>
+          <w:lang w:val="pl-PL"/>
+        </w:rPr>
+      </w:pPr>
+      <w:r>
+        <w:rPr>
+          <w:color w:val="808080" w:themeColor="background1" w:themeShade="80"/>
+          <w:lang w:val="pl-PL"/>
+        </w:rPr>
+        <w:t xml:space="preserve">Do 0.5 strony max, kilka </w:t>
+      </w:r>
+      <w:proofErr w:type="spellStart"/>
+      <w:r>
+        <w:rPr>
+          <w:color w:val="808080" w:themeColor="background1" w:themeShade="80"/>
+          <w:lang w:val="pl-PL"/>
+        </w:rPr>
+        <w:t>zdan</w:t>
+      </w:r>
+      <w:proofErr w:type="spellEnd"/>
+    </w:p>
+    <w:p>
+      <w:pPr>
+        <w:rPr>
+          <w:lang w:val="pl-PL"/>
+        </w:rPr>
+      </w:pPr>
+    </w:p>
+    <w:p>
+      <w:pPr>
         <w:pStyle w:val="Nagwek2"/>
         <w:rPr>
           <w:lang w:val="pl-PL"/>
         </w:rPr>
       </w:pPr>
-      <w:bookmarkStart w:id="26" w:name="_Toc1976815"/>
-      <w:r>
-        <w:rPr>
-          <w:lang w:val="pl-PL"/>
-        </w:rPr>
-        <w:t>Opis architektury systemu</w:t>
+      <w:bookmarkStart w:id="26" w:name="_Toc1976816"/>
+      <w:r>
+        <w:rPr>
+          <w:lang w:val="pl-PL"/>
+        </w:rPr>
+        <w:t xml:space="preserve">Technologie implementacji </w:t>
+      </w:r>
+      <w:r>
+        <w:rPr>
+          <w:lang w:val="pl-PL"/>
+        </w:rPr>
+        <w:t>systemu</w:t>
       </w:r>
       <w:bookmarkEnd w:id="26"/>
     </w:p>
-    <w:p>
-      <w:pPr>
-        <w:rPr>
-          <w:lang w:val="pl-PL"/>
-        </w:rPr>
-      </w:pPr>
-      <w:r>
-        <w:rPr>
-          <w:lang w:val="pl-PL"/>
-        </w:rPr>
-        <w:t>z ew. rysunkami pomocniczymi</w:t>
+    <w:tbl>
+      <w:tblPr>
+        <w:tblStyle w:val="Tabelasiatki4akcent5"/>
+        <w:tblW w:w="0" w:type="auto"/>
+        <w:tblLook w:val="04A0" w:firstRow="1" w:lastRow="0" w:firstColumn="1" w:lastColumn="0" w:noHBand="0" w:noVBand="1"/>
+      </w:tblPr>
+      <w:tblGrid>
+        <w:gridCol w:w="4390"/>
+        <w:gridCol w:w="4390"/>
+      </w:tblGrid>
+      <w:tr>
+        <w:trPr>
+          <w:cnfStyle w:val="100000000000" w:firstRow="1" w:lastRow="0" w:firstColumn="0" w:lastColumn="0" w:oddVBand="0" w:evenVBand="0" w:oddHBand="0" w:evenHBand="0" w:firstRowFirstColumn="0" w:firstRowLastColumn="0" w:lastRowFirstColumn="0" w:lastRowLastColumn="0"/>
+        </w:trPr>
+        <w:tc>
+          <w:tcPr>
+            <w:cnfStyle w:val="001000000000" w:firstRow="0" w:lastRow="0" w:firstColumn="1" w:lastColumn="0" w:oddVBand="0" w:evenVBand="0" w:oddHBand="0" w:evenHBand="0" w:firstRowFirstColumn="0" w:firstRowLastColumn="0" w:lastRowFirstColumn="0" w:lastRowLastColumn="0"/>
+            <w:tcW w:w="4390" w:type="dxa"/>
+          </w:tcPr>
+          <w:p>
+            <w:pPr>
+              <w:jc w:val="center"/>
+              <w:rPr>
+                <w:lang w:val="pl-PL"/>
+              </w:rPr>
+            </w:pPr>
+            <w:r>
+              <w:rPr>
+                <w:lang w:val="pl-PL"/>
+              </w:rPr>
+              <w:t>TECHNOLOGIA</w:t>
+            </w:r>
+          </w:p>
+        </w:tc>
+        <w:tc>
+          <w:tcPr>
+            <w:tcW w:w="4390" w:type="dxa"/>
+          </w:tcPr>
+          <w:p>
+            <w:pPr>
+              <w:jc w:val="center"/>
+              <w:cnfStyle w:val="100000000000" w:firstRow="1" w:lastRow="0" w:firstColumn="0" w:lastColumn="0" w:oddVBand="0" w:evenVBand="0" w:oddHBand="0" w:evenHBand="0" w:firstRowFirstColumn="0" w:firstRowLastColumn="0" w:lastRowFirstColumn="0" w:lastRowLastColumn="0"/>
+              <w:rPr>
+                <w:lang w:val="pl-PL"/>
+              </w:rPr>
+            </w:pPr>
+            <w:r>
+              <w:rPr>
+                <w:lang w:val="pl-PL"/>
+              </w:rPr>
+              <w:t>UZASADNIENIE</w:t>
+            </w:r>
+          </w:p>
+        </w:tc>
+      </w:tr>
+      <w:tr>
+        <w:trPr>
+          <w:cnfStyle w:val="000000100000" w:firstRow="0" w:lastRow="0" w:firstColumn="0" w:lastColumn="0" w:oddVBand="0" w:evenVBand="0" w:oddHBand="1" w:evenHBand="0" w:firstRowFirstColumn="0" w:firstRowLastColumn="0" w:lastRowFirstColumn="0" w:lastRowLastColumn="0"/>
+        </w:trPr>
+        <w:tc>
+          <w:tcPr>
+            <w:cnfStyle w:val="001000000000" w:firstRow="0" w:lastRow="0" w:firstColumn="1" w:lastColumn="0" w:oddVBand="0" w:evenVBand="0" w:oddHBand="0" w:evenHBand="0" w:firstRowFirstColumn="0" w:firstRowLastColumn="0" w:lastRowFirstColumn="0" w:lastRowLastColumn="0"/>
+            <w:tcW w:w="4390" w:type="dxa"/>
+            <w:vAlign w:val="center"/>
+          </w:tcPr>
+          <w:p>
+            <w:pPr>
+              <w:jc w:val="center"/>
+              <w:rPr>
+                <w:lang w:val="pl-PL"/>
+              </w:rPr>
+            </w:pPr>
+            <w:r>
+              <w:rPr>
+                <w:lang w:val="pl-PL"/>
+              </w:rPr>
+              <w:t>HTML</w:t>
+            </w:r>
+            <w:r>
+              <w:rPr>
+                <w:lang w:val="pl-PL"/>
+              </w:rPr>
+              <w:t xml:space="preserve"> </w:t>
+            </w:r>
+            <w:r>
+              <w:rPr>
+                <w:lang w:val="pl-PL"/>
+              </w:rPr>
+              <w:t>5</w:t>
+            </w:r>
+          </w:p>
+        </w:tc>
+        <w:tc>
+          <w:tcPr>
+            <w:tcW w:w="4390" w:type="dxa"/>
+          </w:tcPr>
+          <w:p>
+            <w:pPr>
+              <w:cnfStyle w:val="000000100000" w:firstRow="0" w:lastRow="0" w:firstColumn="0" w:lastColumn="0" w:oddVBand="0" w:evenVBand="0" w:oddHBand="1" w:evenHBand="0" w:firstRowFirstColumn="0" w:firstRowLastColumn="0" w:lastRowFirstColumn="0" w:lastRowLastColumn="0"/>
+              <w:rPr>
+                <w:lang w:val="pl-PL"/>
+              </w:rPr>
+            </w:pPr>
+            <w:r>
+              <w:rPr>
+                <w:lang w:val="pl-PL"/>
+              </w:rPr>
+              <w:t>J</w:t>
+            </w:r>
+            <w:r>
+              <w:rPr>
+                <w:lang w:val="pl-PL"/>
+              </w:rPr>
+              <w:t xml:space="preserve">ęzyk niezbędny do konstrukcji </w:t>
+            </w:r>
+            <w:r>
+              <w:rPr>
+                <w:lang w:val="pl-PL"/>
+              </w:rPr>
+              <w:t>aplikacji internetowej</w:t>
+            </w:r>
+            <w:r>
+              <w:rPr>
+                <w:lang w:val="pl-PL"/>
+              </w:rPr>
+              <w:t xml:space="preserve"> („szkielet”</w:t>
+            </w:r>
+            <w:r>
+              <w:rPr>
+                <w:lang w:val="pl-PL"/>
+              </w:rPr>
+              <w:t xml:space="preserve"> stron</w:t>
+            </w:r>
+            <w:r>
+              <w:rPr>
+                <w:lang w:val="pl-PL"/>
+              </w:rPr>
+              <w:t>)</w:t>
+            </w:r>
+          </w:p>
+        </w:tc>
+      </w:tr>
+      <w:tr>
+        <w:tc>
+          <w:tcPr>
+            <w:cnfStyle w:val="001000000000" w:firstRow="0" w:lastRow="0" w:firstColumn="1" w:lastColumn="0" w:oddVBand="0" w:evenVBand="0" w:oddHBand="0" w:evenHBand="0" w:firstRowFirstColumn="0" w:firstRowLastColumn="0" w:lastRowFirstColumn="0" w:lastRowLastColumn="0"/>
+            <w:tcW w:w="4390" w:type="dxa"/>
+            <w:vAlign w:val="center"/>
+          </w:tcPr>
+          <w:p>
+            <w:pPr>
+              <w:jc w:val="center"/>
+              <w:rPr>
+                <w:lang w:val="pl-PL"/>
+              </w:rPr>
+            </w:pPr>
+            <w:r>
+              <w:rPr>
+                <w:lang w:val="pl-PL"/>
+              </w:rPr>
+              <w:t>CSS 3</w:t>
+            </w:r>
+          </w:p>
+        </w:tc>
+        <w:tc>
+          <w:tcPr>
+            <w:tcW w:w="4390" w:type="dxa"/>
+          </w:tcPr>
+          <w:p>
+            <w:pPr>
+              <w:cnfStyle w:val="000000000000" w:firstRow="0" w:lastRow="0" w:firstColumn="0" w:lastColumn="0" w:oddVBand="0" w:evenVBand="0" w:oddHBand="0" w:evenHBand="0" w:firstRowFirstColumn="0" w:firstRowLastColumn="0" w:lastRowFirstColumn="0" w:lastRowLastColumn="0"/>
+              <w:rPr>
+                <w:lang w:val="pl-PL"/>
+              </w:rPr>
+            </w:pPr>
+            <w:r>
+              <w:rPr>
+                <w:lang w:val="pl-PL"/>
+              </w:rPr>
+              <w:t>J</w:t>
+            </w:r>
+            <w:r>
+              <w:rPr>
+                <w:lang w:val="pl-PL"/>
+              </w:rPr>
+              <w:t xml:space="preserve">ęzyk niezbędny do konstrukcji </w:t>
+            </w:r>
+            <w:r>
+              <w:rPr>
+                <w:lang w:val="pl-PL"/>
+              </w:rPr>
+              <w:t>aplikacji internetowej</w:t>
+            </w:r>
+            <w:r>
+              <w:rPr>
+                <w:lang w:val="pl-PL"/>
+              </w:rPr>
+              <w:t xml:space="preserve"> od strony wizualnej</w:t>
+            </w:r>
+          </w:p>
+        </w:tc>
+      </w:tr>
+      <w:tr>
+        <w:trPr>
+          <w:cnfStyle w:val="000000100000" w:firstRow="0" w:lastRow="0" w:firstColumn="0" w:lastColumn="0" w:oddVBand="0" w:evenVBand="0" w:oddHBand="1" w:evenHBand="0" w:firstRowFirstColumn="0" w:firstRowLastColumn="0" w:lastRowFirstColumn="0" w:lastRowLastColumn="0"/>
+        </w:trPr>
+        <w:tc>
+          <w:tcPr>
+            <w:cnfStyle w:val="001000000000" w:firstRow="0" w:lastRow="0" w:firstColumn="1" w:lastColumn="0" w:oddVBand="0" w:evenVBand="0" w:oddHBand="0" w:evenHBand="0" w:firstRowFirstColumn="0" w:firstRowLastColumn="0" w:lastRowFirstColumn="0" w:lastRowLastColumn="0"/>
+            <w:tcW w:w="4390" w:type="dxa"/>
+            <w:vAlign w:val="center"/>
+          </w:tcPr>
+          <w:p>
+            <w:pPr>
+              <w:jc w:val="center"/>
+              <w:rPr>
+                <w:lang w:val="pl-PL"/>
+              </w:rPr>
+            </w:pPr>
+            <w:r>
+              <w:rPr>
+                <w:lang w:val="pl-PL"/>
+              </w:rPr>
+              <w:t xml:space="preserve">PHP </w:t>
+            </w:r>
+            <w:r>
+              <w:rPr>
+                <w:lang w:val="pl-PL"/>
+              </w:rPr>
+              <w:t>7.4</w:t>
+            </w:r>
+          </w:p>
+        </w:tc>
+        <w:tc>
+          <w:tcPr>
+            <w:tcW w:w="4390" w:type="dxa"/>
+          </w:tcPr>
+          <w:p>
+            <w:pPr>
+              <w:cnfStyle w:val="000000100000" w:firstRow="0" w:lastRow="0" w:firstColumn="0" w:lastColumn="0" w:oddVBand="0" w:evenVBand="0" w:oddHBand="1" w:evenHBand="0" w:firstRowFirstColumn="0" w:firstRowLastColumn="0" w:lastRowFirstColumn="0" w:lastRowLastColumn="0"/>
+              <w:rPr>
+                <w:lang w:val="pl-PL"/>
+              </w:rPr>
+            </w:pPr>
+            <w:r>
+              <w:rPr>
+                <w:lang w:val="pl-PL"/>
+              </w:rPr>
+              <w:t>P</w:t>
+            </w:r>
+            <w:r>
+              <w:rPr>
+                <w:lang w:val="pl-PL"/>
+              </w:rPr>
+              <w:t xml:space="preserve">otrzebny do zarządzania kontami Konsumentów, modyfikacji </w:t>
+            </w:r>
+            <w:proofErr w:type="spellStart"/>
+            <w:r>
+              <w:rPr>
+                <w:lang w:val="pl-PL"/>
+              </w:rPr>
+              <w:t>Wordpressa</w:t>
+            </w:r>
+            <w:proofErr w:type="spellEnd"/>
+            <w:r>
+              <w:rPr>
+                <w:lang w:val="pl-PL"/>
+              </w:rPr>
+              <w:t>, komunikacji z bazą danych</w:t>
+            </w:r>
+          </w:p>
+        </w:tc>
+      </w:tr>
+      <w:tr>
+        <w:tc>
+          <w:tcPr>
+            <w:cnfStyle w:val="001000000000" w:firstRow="0" w:lastRow="0" w:firstColumn="1" w:lastColumn="0" w:oddVBand="0" w:evenVBand="0" w:oddHBand="0" w:evenHBand="0" w:firstRowFirstColumn="0" w:firstRowLastColumn="0" w:lastRowFirstColumn="0" w:lastRowLastColumn="0"/>
+            <w:tcW w:w="4390" w:type="dxa"/>
+            <w:vAlign w:val="center"/>
+          </w:tcPr>
+          <w:p>
+            <w:pPr>
+              <w:jc w:val="center"/>
+              <w:rPr>
+                <w:lang w:val="pl-PL"/>
+              </w:rPr>
+            </w:pPr>
+            <w:r>
+              <w:rPr>
+                <w:lang w:val="pl-PL"/>
+              </w:rPr>
+              <w:t>JavaScript</w:t>
+            </w:r>
+          </w:p>
+        </w:tc>
+        <w:tc>
+          <w:tcPr>
+            <w:tcW w:w="4390" w:type="dxa"/>
+          </w:tcPr>
+          <w:p>
+            <w:pPr>
+              <w:cnfStyle w:val="000000000000" w:firstRow="0" w:lastRow="0" w:firstColumn="0" w:lastColumn="0" w:oddVBand="0" w:evenVBand="0" w:oddHBand="0" w:evenHBand="0" w:firstRowFirstColumn="0" w:firstRowLastColumn="0" w:lastRowFirstColumn="0" w:lastRowLastColumn="0"/>
+              <w:rPr>
+                <w:lang w:val="pl-PL"/>
+              </w:rPr>
+            </w:pPr>
+            <w:r>
+              <w:rPr>
+                <w:lang w:val="pl-PL"/>
+              </w:rPr>
+              <w:t>Z</w:t>
+            </w:r>
+            <w:r>
+              <w:rPr>
+                <w:lang w:val="pl-PL"/>
+              </w:rPr>
+              <w:t>ostanie wykorzystany do wykonywania prostych obliczeń</w:t>
+            </w:r>
+          </w:p>
+        </w:tc>
+      </w:tr>
+      <w:tr>
+        <w:trPr>
+          <w:cnfStyle w:val="000000100000" w:firstRow="0" w:lastRow="0" w:firstColumn="0" w:lastColumn="0" w:oddVBand="0" w:evenVBand="0" w:oddHBand="1" w:evenHBand="0" w:firstRowFirstColumn="0" w:firstRowLastColumn="0" w:lastRowFirstColumn="0" w:lastRowLastColumn="0"/>
+        </w:trPr>
+        <w:tc>
+          <w:tcPr>
+            <w:cnfStyle w:val="001000000000" w:firstRow="0" w:lastRow="0" w:firstColumn="1" w:lastColumn="0" w:oddVBand="0" w:evenVBand="0" w:oddHBand="0" w:evenHBand="0" w:firstRowFirstColumn="0" w:firstRowLastColumn="0" w:lastRowFirstColumn="0" w:lastRowLastColumn="0"/>
+            <w:tcW w:w="4390" w:type="dxa"/>
+            <w:vAlign w:val="center"/>
+          </w:tcPr>
+          <w:p>
+            <w:pPr>
+              <w:jc w:val="center"/>
+              <w:rPr>
+                <w:lang w:val="pl-PL"/>
+              </w:rPr>
+            </w:pPr>
+            <w:proofErr w:type="spellStart"/>
+            <w:r>
+              <w:rPr>
+                <w:lang w:val="pl-PL"/>
+              </w:rPr>
+              <w:t>MariaDB</w:t>
+            </w:r>
+            <w:proofErr w:type="spellEnd"/>
+            <w:r>
+              <w:rPr>
+                <w:lang w:val="pl-PL"/>
+              </w:rPr>
+              <w:t xml:space="preserve"> (relacyjna baza danych)</w:t>
+            </w:r>
+          </w:p>
+        </w:tc>
+        <w:tc>
+          <w:tcPr>
+            <w:tcW w:w="4390" w:type="dxa"/>
+          </w:tcPr>
+          <w:p>
+            <w:pPr>
+              <w:cnfStyle w:val="000000100000" w:firstRow="0" w:lastRow="0" w:firstColumn="0" w:lastColumn="0" w:oddVBand="0" w:evenVBand="0" w:oddHBand="1" w:evenHBand="0" w:firstRowFirstColumn="0" w:firstRowLastColumn="0" w:lastRowFirstColumn="0" w:lastRowLastColumn="0"/>
+              <w:rPr>
+                <w:lang w:val="pl-PL"/>
+              </w:rPr>
+            </w:pPr>
+            <w:proofErr w:type="spellStart"/>
+            <w:r>
+              <w:rPr>
+                <w:lang w:val="pl-PL"/>
+              </w:rPr>
+              <w:t>Systemobiorca</w:t>
+            </w:r>
+            <w:proofErr w:type="spellEnd"/>
+            <w:r>
+              <w:rPr>
+                <w:lang w:val="pl-PL"/>
+              </w:rPr>
+              <w:t xml:space="preserve"> narzucił, aby baza danych była darmowa; relacyjna baza danych – ponieważ będą prowadzone transakcje</w:t>
+            </w:r>
+          </w:p>
+        </w:tc>
+      </w:tr>
+      <w:tr>
+        <w:tc>
+          <w:tcPr>
+            <w:cnfStyle w:val="001000000000" w:firstRow="0" w:lastRow="0" w:firstColumn="1" w:lastColumn="0" w:oddVBand="0" w:evenVBand="0" w:oddHBand="0" w:evenHBand="0" w:firstRowFirstColumn="0" w:firstRowLastColumn="0" w:lastRowFirstColumn="0" w:lastRowLastColumn="0"/>
+            <w:tcW w:w="4390" w:type="dxa"/>
+            <w:vAlign w:val="center"/>
+          </w:tcPr>
+          <w:p>
+            <w:pPr>
+              <w:jc w:val="center"/>
+              <w:rPr>
+                <w:lang w:val="pl-PL"/>
+              </w:rPr>
+            </w:pPr>
+            <w:proofErr w:type="spellStart"/>
+            <w:r>
+              <w:rPr>
+                <w:lang w:val="pl-PL"/>
+              </w:rPr>
+              <w:t>Wordpress</w:t>
+            </w:r>
+            <w:proofErr w:type="spellEnd"/>
+          </w:p>
+        </w:tc>
+        <w:tc>
+          <w:tcPr>
+            <w:tcW w:w="4390" w:type="dxa"/>
+          </w:tcPr>
+          <w:p>
+            <w:pPr>
+              <w:cnfStyle w:val="000000000000" w:firstRow="0" w:lastRow="0" w:firstColumn="0" w:lastColumn="0" w:oddVBand="0" w:evenVBand="0" w:oddHBand="0" w:evenHBand="0" w:firstRowFirstColumn="0" w:firstRowLastColumn="0" w:lastRowFirstColumn="0" w:lastRowLastColumn="0"/>
+              <w:rPr>
+                <w:lang w:val="pl-PL"/>
+              </w:rPr>
+            </w:pPr>
+            <w:r>
+              <w:rPr>
+                <w:lang w:val="pl-PL"/>
+              </w:rPr>
+              <w:t>CMS</w:t>
+            </w:r>
+            <w:r>
+              <w:rPr>
+                <w:lang w:val="pl-PL"/>
+              </w:rPr>
+              <w:t>, na którym będzie opierała się aplikacja internetowa</w:t>
+            </w:r>
+          </w:p>
+        </w:tc>
+      </w:tr>
+    </w:tbl>
+    <w:p>
+      <w:pPr>
+        <w:rPr>
+          <w:lang w:val="pl-PL"/>
+        </w:rPr>
+      </w:pPr>
+    </w:p>
+    <w:p>
+      <w:pPr>
+        <w:rPr>
+          <w:color w:val="808080" w:themeColor="background1" w:themeShade="80"/>
+          <w:lang w:val="pl-PL"/>
+        </w:rPr>
+      </w:pPr>
+      <w:r>
+        <w:rPr>
+          <w:color w:val="808080" w:themeColor="background1" w:themeShade="80"/>
+          <w:lang w:val="pl-PL"/>
+        </w:rPr>
+        <w:t>tabela z listą wykorzystanych technologii, każda z uzasadnieniem</w:t>
+      </w:r>
+    </w:p>
+    <w:p>
+      <w:pPr>
+        <w:rPr>
+          <w:color w:val="808080" w:themeColor="background1" w:themeShade="80"/>
+          <w:lang w:val="pl-PL"/>
+        </w:rPr>
+      </w:pPr>
+      <w:r>
+        <w:rPr>
+          <w:color w:val="808080" w:themeColor="background1" w:themeShade="80"/>
+          <w:lang w:val="pl-PL"/>
+        </w:rPr>
+        <w:t xml:space="preserve">technologia = </w:t>
+      </w:r>
+      <w:proofErr w:type="spellStart"/>
+      <w:r>
+        <w:rPr>
+          <w:color w:val="808080" w:themeColor="background1" w:themeShade="80"/>
+          <w:lang w:val="pl-PL"/>
+        </w:rPr>
+        <w:t>jezyk</w:t>
+      </w:r>
+      <w:proofErr w:type="spellEnd"/>
+      <w:r>
+        <w:rPr>
+          <w:color w:val="808080" w:themeColor="background1" w:themeShade="80"/>
+          <w:lang w:val="pl-PL"/>
+        </w:rPr>
+        <w:t xml:space="preserve"> programowania, model bazy danych (producent silnika), narzędzia do implementacji (</w:t>
+      </w:r>
+      <w:proofErr w:type="spellStart"/>
+      <w:r>
+        <w:rPr>
+          <w:color w:val="808080" w:themeColor="background1" w:themeShade="80"/>
+          <w:lang w:val="pl-PL"/>
+        </w:rPr>
+        <w:t>bibloteki</w:t>
+      </w:r>
+      <w:proofErr w:type="spellEnd"/>
+      <w:r>
+        <w:rPr>
+          <w:color w:val="808080" w:themeColor="background1" w:themeShade="80"/>
+          <w:lang w:val="pl-PL"/>
+        </w:rPr>
+        <w:t xml:space="preserve">, </w:t>
+      </w:r>
+      <w:proofErr w:type="spellStart"/>
+      <w:r>
+        <w:rPr>
+          <w:color w:val="808080" w:themeColor="background1" w:themeShade="80"/>
+          <w:lang w:val="pl-PL"/>
+        </w:rPr>
+        <w:t>frameworki</w:t>
+      </w:r>
+      <w:proofErr w:type="spellEnd"/>
+      <w:r>
+        <w:rPr>
+          <w:color w:val="808080" w:themeColor="background1" w:themeShade="80"/>
+          <w:lang w:val="pl-PL"/>
+        </w:rPr>
+        <w:t>, itd.)</w:t>
+      </w:r>
+    </w:p>
+    <w:p>
+      <w:pPr>
+        <w:rPr>
+          <w:color w:val="808080" w:themeColor="background1" w:themeShade="80"/>
+          <w:lang w:val="pl-PL"/>
+        </w:rPr>
+      </w:pPr>
+      <w:r>
+        <w:rPr>
+          <w:color w:val="808080" w:themeColor="background1" w:themeShade="80"/>
+          <w:lang w:val="pl-PL"/>
+        </w:rPr>
+        <w:t>wszystko co jest związane z technicznym zapleczem implementacji projektu</w:t>
+      </w:r>
+    </w:p>
+    <w:p>
+      <w:pPr>
+        <w:rPr>
+          <w:color w:val="808080" w:themeColor="background1" w:themeShade="80"/>
+          <w:lang w:val="pl-PL"/>
+        </w:rPr>
+      </w:pPr>
+      <w:r>
+        <w:rPr>
+          <w:color w:val="808080" w:themeColor="background1" w:themeShade="80"/>
+          <w:lang w:val="pl-PL"/>
+        </w:rPr>
+        <w:t>technologia-uzasadnienie</w:t>
+      </w:r>
+    </w:p>
+    <w:p>
+      <w:pPr>
+        <w:rPr>
+          <w:color w:val="808080" w:themeColor="background1" w:themeShade="80"/>
+          <w:lang w:val="pl-PL"/>
+        </w:rPr>
+      </w:pPr>
+      <w:r>
+        <w:rPr>
+          <w:color w:val="808080" w:themeColor="background1" w:themeShade="80"/>
+          <w:lang w:val="pl-PL"/>
+        </w:rPr>
+        <w:t xml:space="preserve">wskazujemy technologie dla </w:t>
+      </w:r>
+      <w:proofErr w:type="spellStart"/>
+      <w:r>
+        <w:rPr>
+          <w:color w:val="808080" w:themeColor="background1" w:themeShade="80"/>
+          <w:lang w:val="pl-PL"/>
+        </w:rPr>
+        <w:t>pelnego</w:t>
+      </w:r>
+      <w:proofErr w:type="spellEnd"/>
+      <w:r>
+        <w:rPr>
+          <w:color w:val="808080" w:themeColor="background1" w:themeShade="80"/>
+          <w:lang w:val="pl-PL"/>
+        </w:rPr>
+        <w:t xml:space="preserve"> projektu</w:t>
+      </w:r>
+    </w:p>
+    <w:p>
+      <w:pPr>
+        <w:rPr>
+          <w:color w:val="808080" w:themeColor="background1" w:themeShade="80"/>
+          <w:lang w:val="pl-PL"/>
+        </w:rPr>
+      </w:pPr>
+      <w:r>
+        <w:rPr>
+          <w:color w:val="808080" w:themeColor="background1" w:themeShade="80"/>
+          <w:lang w:val="pl-PL"/>
+        </w:rPr>
+        <w:t xml:space="preserve">uzasadnienia – np. takie było </w:t>
+      </w:r>
+      <w:proofErr w:type="spellStart"/>
+      <w:r>
+        <w:rPr>
+          <w:color w:val="808080" w:themeColor="background1" w:themeShade="80"/>
+          <w:lang w:val="pl-PL"/>
+        </w:rPr>
+        <w:t>ograniczniee</w:t>
+      </w:r>
+      <w:proofErr w:type="spellEnd"/>
+      <w:r>
+        <w:rPr>
+          <w:color w:val="808080" w:themeColor="background1" w:themeShade="80"/>
+          <w:lang w:val="pl-PL"/>
+        </w:rPr>
+        <w:t xml:space="preserve"> ze strony klienta, takie mamy doświadczenie z dana technologia</w:t>
       </w:r>
     </w:p>
     <w:p>
@@ -17677,32 +18701,268 @@
           <w:lang w:val="pl-PL"/>
         </w:rPr>
       </w:pPr>
-      <w:bookmarkStart w:id="27" w:name="_Toc1976816"/>
-      <w:r>
-        <w:rPr>
-          <w:lang w:val="pl-PL"/>
-        </w:rPr>
-        <w:t xml:space="preserve">Technologie implementacji </w:t>
-      </w:r>
-      <w:r>
-        <w:rPr>
-          <w:lang w:val="pl-PL"/>
-        </w:rPr>
-        <w:t>systemu</w:t>
+      <w:bookmarkStart w:id="27" w:name="_Toc1976817"/>
+      <w:r>
+        <w:rPr>
+          <w:lang w:val="pl-PL"/>
+        </w:rPr>
+        <w:lastRenderedPageBreak/>
+        <w:t>Diagramy UML</w:t>
       </w:r>
       <w:bookmarkEnd w:id="27"/>
     </w:p>
     <w:p>
       <w:pPr>
         <w:rPr>
-          <w:lang w:val="pl-PL"/>
-        </w:rPr>
-      </w:pPr>
-      <w:r>
-        <w:rPr>
-          <w:lang w:val="pl-PL"/>
-        </w:rPr>
-        <w:t>tabela z listą wykorzystanych technologii, każda z uzasadnieniem</w:t>
+          <w:color w:val="808080" w:themeColor="background1" w:themeShade="80"/>
+          <w:lang w:val="pl-PL"/>
+        </w:rPr>
+      </w:pPr>
+      <w:r>
+        <w:rPr>
+          <w:color w:val="808080" w:themeColor="background1" w:themeShade="80"/>
+          <w:lang w:val="pl-PL"/>
+        </w:rPr>
+        <w:t>każdy diagram ma mieć tytuł oraz ma być na osobnej stronie</w:t>
+      </w:r>
+    </w:p>
+    <w:p>
+      <w:pPr>
+        <w:rPr>
+          <w:color w:val="808080" w:themeColor="background1" w:themeShade="80"/>
+          <w:lang w:val="pl-PL"/>
+        </w:rPr>
+      </w:pPr>
+      <w:r>
+        <w:rPr>
+          <w:color w:val="808080" w:themeColor="background1" w:themeShade="80"/>
+          <w:lang w:val="pl-PL"/>
+        </w:rPr>
+        <w:t xml:space="preserve">diagramy przypadków użycia umieszczone w punkcie </w:t>
+      </w:r>
+      <w:r>
+        <w:rPr>
+          <w:color w:val="808080" w:themeColor="background1" w:themeShade="80"/>
+          <w:lang w:val="pl-PL"/>
+        </w:rPr>
+        <w:fldChar w:fldCharType="begin"/>
+      </w:r>
+      <w:r>
+        <w:rPr>
+          <w:color w:val="808080" w:themeColor="background1" w:themeShade="80"/>
+          <w:lang w:val="pl-PL"/>
+        </w:rPr>
+        <w:instrText xml:space="preserve"> REF _Ref413828923 \r \h </w:instrText>
+      </w:r>
+      <w:r>
+        <w:rPr>
+          <w:color w:val="808080" w:themeColor="background1" w:themeShade="80"/>
+          <w:lang w:val="pl-PL"/>
+        </w:rPr>
+      </w:r>
+      <w:r>
+        <w:rPr>
+          <w:color w:val="808080" w:themeColor="background1" w:themeShade="80"/>
+          <w:lang w:val="pl-PL"/>
+        </w:rPr>
+        <w:fldChar w:fldCharType="separate"/>
+      </w:r>
+      <w:r>
+        <w:rPr>
+          <w:color w:val="808080" w:themeColor="background1" w:themeShade="80"/>
+          <w:lang w:val="pl-PL"/>
+        </w:rPr>
+        <w:t>5.2.2</w:t>
+      </w:r>
+      <w:r>
+        <w:rPr>
+          <w:color w:val="808080" w:themeColor="background1" w:themeShade="80"/>
+          <w:lang w:val="pl-PL"/>
+        </w:rPr>
+        <w:fldChar w:fldCharType="end"/>
+      </w:r>
+      <w:r>
+        <w:rPr>
+          <w:color w:val="808080" w:themeColor="background1" w:themeShade="80"/>
+          <w:lang w:val="pl-PL"/>
+        </w:rPr>
+        <w:t>, a nie tutaj.</w:t>
+      </w:r>
+    </w:p>
+    <w:p>
+      <w:pPr>
+        <w:rPr>
+          <w:lang w:val="pl-PL"/>
+        </w:rPr>
+      </w:pPr>
+      <w:bookmarkStart w:id="28" w:name="_GoBack"/>
+      <w:bookmarkEnd w:id="28"/>
+    </w:p>
+    <w:p>
+      <w:pPr>
+        <w:pStyle w:val="Nagwek3"/>
+        <w:rPr>
+          <w:lang w:val="pl-PL"/>
+        </w:rPr>
+      </w:pPr>
+      <w:r>
+        <w:rPr>
+          <w:lang w:val="pl-PL"/>
+        </w:rPr>
+        <w:t>D</w:t>
+      </w:r>
+      <w:r>
+        <w:rPr>
+          <w:lang w:val="pl-PL"/>
+        </w:rPr>
+        <w:t>iagram(-y) klas</w:t>
+      </w:r>
+    </w:p>
+    <w:p>
+      <w:pPr>
+        <w:rPr>
+          <w:lang w:val="pl-PL"/>
+        </w:rPr>
+      </w:pPr>
+      <w:r>
+        <w:rPr>
+          <w:lang w:val="pl-PL"/>
+        </w:rPr>
+        <w:t xml:space="preserve">Diagram znajduje się w pliku </w:t>
+      </w:r>
+      <w:proofErr w:type="spellStart"/>
+      <w:r>
+        <w:rPr>
+          <w:i/>
+          <w:iCs/>
+          <w:lang w:val="pl-PL"/>
+        </w:rPr>
+        <w:t>WypozyczalniaPojazdow.vpp</w:t>
+      </w:r>
+      <w:proofErr w:type="spellEnd"/>
+      <w:r>
+        <w:rPr>
+          <w:lang w:val="pl-PL"/>
+        </w:rPr>
+        <w:t xml:space="preserve">, dołączonym do dokumentacji. Diagram został wykonany w programie Visual </w:t>
+      </w:r>
+      <w:proofErr w:type="spellStart"/>
+      <w:r>
+        <w:rPr>
+          <w:lang w:val="pl-PL"/>
+        </w:rPr>
+        <w:t>Paradigm</w:t>
+      </w:r>
+      <w:proofErr w:type="spellEnd"/>
+      <w:r>
+        <w:rPr>
+          <w:lang w:val="pl-PL"/>
+        </w:rPr>
+        <w:t>.</w:t>
+      </w:r>
+    </w:p>
+    <w:p>
+      <w:pPr>
+        <w:pStyle w:val="Nagwek3"/>
+        <w:rPr>
+          <w:lang w:val="pl-PL"/>
+        </w:rPr>
+      </w:pPr>
+      <w:r>
+        <w:rPr>
+          <w:lang w:val="pl-PL"/>
+        </w:rPr>
+        <w:t>D</w:t>
+      </w:r>
+      <w:r>
+        <w:rPr>
+          <w:lang w:val="pl-PL"/>
+        </w:rPr>
+        <w:t>iagram(-y) czynności</w:t>
+      </w:r>
+    </w:p>
+    <w:p>
+      <w:pPr>
+        <w:rPr>
+          <w:lang w:val="pl-PL"/>
+        </w:rPr>
+      </w:pPr>
+    </w:p>
+    <w:p>
+      <w:pPr>
+        <w:pStyle w:val="Nagwek3"/>
+        <w:rPr>
+          <w:lang w:val="pl-PL"/>
+        </w:rPr>
+      </w:pPr>
+      <w:r>
+        <w:rPr>
+          <w:lang w:val="pl-PL"/>
+        </w:rPr>
+        <w:t>D</w:t>
+      </w:r>
+      <w:r>
+        <w:rPr>
+          <w:lang w:val="pl-PL"/>
+        </w:rPr>
+        <w:t>iagramy sekwencji</w:t>
+      </w:r>
+    </w:p>
+    <w:p>
+      <w:pPr>
+        <w:rPr>
+          <w:color w:val="808080" w:themeColor="background1" w:themeShade="80"/>
+          <w:lang w:val="pl-PL"/>
+        </w:rPr>
+      </w:pPr>
+      <w:r>
+        <w:rPr>
+          <w:color w:val="808080" w:themeColor="background1" w:themeShade="80"/>
+          <w:lang w:val="pl-PL"/>
+        </w:rPr>
+        <w:t>co najmniej 5, w tym co najmniej 1 przypadek użycia zilustrowany kilkoma diagramami sekwencji</w:t>
+      </w:r>
+    </w:p>
+    <w:p>
+      <w:pPr>
+        <w:pStyle w:val="Nagwek3"/>
+        <w:rPr>
+          <w:lang w:val="pl-PL"/>
+        </w:rPr>
+      </w:pPr>
+      <w:r>
+        <w:rPr>
+          <w:lang w:val="pl-PL"/>
+        </w:rPr>
+        <w:t>I</w:t>
+      </w:r>
+      <w:r>
+        <w:rPr>
+          <w:lang w:val="pl-PL"/>
+        </w:rPr>
+        <w:t>nne diagramy</w:t>
+      </w:r>
+    </w:p>
+    <w:p>
+      <w:pPr>
+        <w:rPr>
+          <w:color w:val="808080" w:themeColor="background1" w:themeShade="80"/>
+          <w:lang w:val="pl-PL"/>
+        </w:rPr>
+      </w:pPr>
+      <w:r>
+        <w:rPr>
+          <w:color w:val="808080" w:themeColor="background1" w:themeShade="80"/>
+          <w:lang w:val="pl-PL"/>
+        </w:rPr>
+        <w:t>co najmniej trzy –</w:t>
+      </w:r>
+      <w:r>
+        <w:rPr>
+          <w:color w:val="808080" w:themeColor="background1" w:themeShade="80"/>
+          <w:lang w:val="pl-PL"/>
+        </w:rPr>
+        <w:t xml:space="preserve"> komponentów, rozmieszczenia, maszyny stanowej itp.</w:t>
       </w:r>
     </w:p>
     <w:p>
@@ -17712,88 +18972,66 @@
           <w:lang w:val="pl-PL"/>
         </w:rPr>
       </w:pPr>
-      <w:bookmarkStart w:id="28" w:name="_Toc1976817"/>
-      <w:r>
-        <w:rPr>
-          <w:lang w:val="pl-PL"/>
-        </w:rPr>
-        <w:t>Diagramy UML</w:t>
-      </w:r>
-      <w:bookmarkEnd w:id="28"/>
-    </w:p>
-    <w:p>
-      <w:pPr>
-        <w:rPr>
-          <w:lang w:val="pl-PL"/>
-        </w:rPr>
-      </w:pPr>
-      <w:r>
-        <w:rPr>
-          <w:lang w:val="pl-PL"/>
-        </w:rPr>
-        <w:t>każdy diagram ma mieć tytuł oraz ma być na osobnej stronie</w:t>
-      </w:r>
-    </w:p>
-    <w:p>
-      <w:pPr>
-        <w:rPr>
-          <w:lang w:val="pl-PL"/>
-        </w:rPr>
-      </w:pPr>
-      <w:r>
-        <w:rPr>
-          <w:lang w:val="pl-PL"/>
-        </w:rPr>
-        <w:t xml:space="preserve">diagramy przypadków użycia umieszczone w punkcie </w:t>
-      </w:r>
-      <w:r>
-        <w:rPr>
-          <w:lang w:val="pl-PL"/>
-        </w:rPr>
-        <w:fldChar w:fldCharType="begin"/>
-      </w:r>
-      <w:r>
-        <w:rPr>
-          <w:lang w:val="pl-PL"/>
-        </w:rPr>
-        <w:instrText xml:space="preserve"> REF _Ref413828923 \r \h </w:instrText>
-      </w:r>
-      <w:r>
-        <w:rPr>
-          <w:lang w:val="pl-PL"/>
-        </w:rPr>
-      </w:r>
-      <w:r>
-        <w:rPr>
-          <w:lang w:val="pl-PL"/>
-        </w:rPr>
-        <w:fldChar w:fldCharType="separate"/>
-      </w:r>
-      <w:r>
-        <w:rPr>
-          <w:lang w:val="pl-PL"/>
-        </w:rPr>
-        <w:t>5.2.2</w:t>
-      </w:r>
-      <w:r>
-        <w:rPr>
-          <w:lang w:val="pl-PL"/>
-        </w:rPr>
-        <w:fldChar w:fldCharType="end"/>
-      </w:r>
-      <w:r>
-        <w:rPr>
-          <w:lang w:val="pl-PL"/>
-        </w:rPr>
-        <w:t>, a nie tutaj.</w:t>
-      </w:r>
-    </w:p>
-    <w:p>
-      <w:pPr>
-        <w:rPr>
-          <w:lang w:val="pl-PL"/>
-        </w:rPr>
-      </w:pPr>
+      <w:bookmarkStart w:id="29" w:name="_Toc1976818"/>
+      <w:r>
+        <w:rPr>
+          <w:lang w:val="pl-PL"/>
+        </w:rPr>
+        <w:t>Charakterystyka zasto</w:t>
+      </w:r>
+      <w:r>
+        <w:rPr>
+          <w:lang w:val="pl-PL"/>
+        </w:rPr>
+        <w:t>sowanych wzorców projektowych</w:t>
+      </w:r>
+      <w:bookmarkEnd w:id="29"/>
+    </w:p>
+    <w:p>
+      <w:pPr>
+        <w:rPr>
+          <w:color w:val="808080" w:themeColor="background1" w:themeShade="80"/>
+          <w:lang w:val="pl-PL"/>
+        </w:rPr>
+      </w:pPr>
+      <w:r>
+        <w:rPr>
+          <w:color w:val="808080" w:themeColor="background1" w:themeShade="80"/>
+          <w:lang w:val="pl-PL"/>
+        </w:rPr>
+        <w:t>informacja opisowa wspomagana diagramami (odsyłaczami do diagramów UML); jeśli wykorzystano wzorce projektowe, to należy wykazać dwa z nich</w:t>
+      </w:r>
+    </w:p>
+    <w:p>
+      <w:pPr>
+        <w:rPr>
+          <w:color w:val="808080" w:themeColor="background1" w:themeShade="80"/>
+          <w:lang w:val="pl-PL"/>
+        </w:rPr>
+      </w:pPr>
+      <w:r>
+        <w:rPr>
+          <w:color w:val="808080" w:themeColor="background1" w:themeShade="80"/>
+          <w:lang w:val="pl-PL"/>
+        </w:rPr>
+        <w:t>PODWYŻSZA OCENĘ</w:t>
+      </w:r>
+    </w:p>
+    <w:p>
+      <w:pPr>
+        <w:pStyle w:val="Nagwek2"/>
+        <w:rPr>
+          <w:lang w:val="pl-PL"/>
+        </w:rPr>
+      </w:pPr>
+      <w:bookmarkStart w:id="30" w:name="_Toc1976819"/>
+      <w:r>
+        <w:rPr>
+          <w:lang w:val="pl-PL"/>
+        </w:rPr>
+        <w:t>Projekt bazy danych</w:t>
+      </w:r>
+      <w:bookmarkEnd w:id="30"/>
     </w:p>
     <w:p>
       <w:pPr>
@@ -17806,21 +19044,21 @@
         <w:rPr>
           <w:lang w:val="pl-PL"/>
         </w:rPr>
-        <w:t>D</w:t>
-      </w:r>
-      <w:r>
-        <w:rPr>
-          <w:lang w:val="pl-PL"/>
-        </w:rPr>
-        <w:t>iagram(-y) klas</w:t>
-      </w:r>
-    </w:p>
-    <w:p>
-      <w:pPr>
-        <w:rPr>
-          <w:lang w:val="pl-PL"/>
-        </w:rPr>
-      </w:pPr>
+        <w:t>Schemat</w:t>
+      </w:r>
+    </w:p>
+    <w:p>
+      <w:pPr>
+        <w:rPr>
+          <w:lang w:val="pl-PL"/>
+        </w:rPr>
+      </w:pPr>
+      <w:r>
+        <w:rPr>
+          <w:lang w:val="pl-PL"/>
+        </w:rPr>
+        <w:t>w trzeciej formie normalnej; jeśli w innej to umieć uzasadnić wybór</w:t>
+      </w:r>
     </w:p>
     <w:p>
       <w:pPr>
@@ -17833,21 +19071,44 @@
         <w:rPr>
           <w:lang w:val="pl-PL"/>
         </w:rPr>
-        <w:t>D</w:t>
-      </w:r>
-      <w:r>
-        <w:rPr>
-          <w:lang w:val="pl-PL"/>
-        </w:rPr>
-        <w:t>iagram(-y) czynności</w:t>
-      </w:r>
-    </w:p>
-    <w:p>
-      <w:pPr>
-        <w:rPr>
-          <w:lang w:val="pl-PL"/>
-        </w:rPr>
-      </w:pPr>
+        <w:t>Projekty szczegółowe tabel</w:t>
+      </w:r>
+    </w:p>
+    <w:p>
+      <w:pPr>
+        <w:rPr>
+          <w:lang w:val="pl-PL"/>
+        </w:rPr>
+      </w:pPr>
+    </w:p>
+    <w:p>
+      <w:pPr>
+        <w:pStyle w:val="Nagwek2"/>
+        <w:rPr>
+          <w:lang w:val="pl-PL"/>
+        </w:rPr>
+      </w:pPr>
+      <w:bookmarkStart w:id="31" w:name="_Toc1976820"/>
+      <w:r>
+        <w:rPr>
+          <w:lang w:val="pl-PL"/>
+        </w:rPr>
+        <w:t>Projekt interfejsu użytkownika</w:t>
+      </w:r>
+      <w:bookmarkEnd w:id="31"/>
+    </w:p>
+    <w:p>
+      <w:pPr>
+        <w:rPr>
+          <w:lang w:val="pl-PL"/>
+        </w:rPr>
+      </w:pPr>
+      <w:r>
+        <w:rPr>
+          <w:lang w:val="pl-PL"/>
+        </w:rPr>
+        <w:t>Co najmniej dla głównej funkcjonalności programu – w razie wątpliwości, uzgodnić z prowadzącym zajęcia</w:t>
+      </w:r>
     </w:p>
     <w:p>
       <w:pPr>
@@ -17860,207 +19121,6 @@
         <w:rPr>
           <w:lang w:val="pl-PL"/>
         </w:rPr>
-        <w:t>D</w:t>
-      </w:r>
-      <w:r>
-        <w:rPr>
-          <w:lang w:val="pl-PL"/>
-        </w:rPr>
-        <w:t>iagramy sekwencji</w:t>
-      </w:r>
-    </w:p>
-    <w:p>
-      <w:pPr>
-        <w:rPr>
-          <w:lang w:val="pl-PL"/>
-        </w:rPr>
-      </w:pPr>
-      <w:r>
-        <w:rPr>
-          <w:lang w:val="pl-PL"/>
-        </w:rPr>
-        <w:t>co najmniej 5, w tym co najmniej 1 przypadek użycia zilustrowany kilkoma diagramami sekwencji</w:t>
-      </w:r>
-    </w:p>
-    <w:p>
-      <w:pPr>
-        <w:pStyle w:val="Nagwek3"/>
-        <w:rPr>
-          <w:lang w:val="pl-PL"/>
-        </w:rPr>
-      </w:pPr>
-      <w:r>
-        <w:rPr>
-          <w:lang w:val="pl-PL"/>
-        </w:rPr>
-        <w:t>I</w:t>
-      </w:r>
-      <w:r>
-        <w:rPr>
-          <w:lang w:val="pl-PL"/>
-        </w:rPr>
-        <w:t>nne diagramy</w:t>
-      </w:r>
-    </w:p>
-    <w:p>
-      <w:pPr>
-        <w:rPr>
-          <w:lang w:val="pl-PL"/>
-        </w:rPr>
-      </w:pPr>
-      <w:r>
-        <w:rPr>
-          <w:lang w:val="pl-PL"/>
-        </w:rPr>
-        <w:t>co najmniej trzy –</w:t>
-      </w:r>
-      <w:r>
-        <w:rPr>
-          <w:lang w:val="pl-PL"/>
-        </w:rPr>
-        <w:t xml:space="preserve"> komponentów, rozmieszczenia, maszyny stanowej itp.</w:t>
-      </w:r>
-    </w:p>
-    <w:p>
-      <w:pPr>
-        <w:pStyle w:val="Nagwek2"/>
-        <w:rPr>
-          <w:lang w:val="pl-PL"/>
-        </w:rPr>
-      </w:pPr>
-      <w:bookmarkStart w:id="29" w:name="_Toc1976818"/>
-      <w:r>
-        <w:rPr>
-          <w:lang w:val="pl-PL"/>
-        </w:rPr>
-        <w:t>Charakterystyka zasto</w:t>
-      </w:r>
-      <w:r>
-        <w:rPr>
-          <w:lang w:val="pl-PL"/>
-        </w:rPr>
-        <w:t>sowanych wzorców projektowych</w:t>
-      </w:r>
-      <w:bookmarkEnd w:id="29"/>
-    </w:p>
-    <w:p>
-      <w:pPr>
-        <w:rPr>
-          <w:lang w:val="pl-PL"/>
-        </w:rPr>
-      </w:pPr>
-      <w:r>
-        <w:rPr>
-          <w:lang w:val="pl-PL"/>
-        </w:rPr>
-        <w:t>informacja opisowa wspomagana diagramami (odsyłaczami do diagramów UML); jeśli wykorzystano wzorce projektowe, to należy wykazać dwa z nich</w:t>
-      </w:r>
-    </w:p>
-    <w:p>
-      <w:pPr>
-        <w:pStyle w:val="Nagwek2"/>
-        <w:rPr>
-          <w:lang w:val="pl-PL"/>
-        </w:rPr>
-      </w:pPr>
-      <w:bookmarkStart w:id="30" w:name="_Toc1976819"/>
-      <w:r>
-        <w:rPr>
-          <w:lang w:val="pl-PL"/>
-        </w:rPr>
-        <w:t>Projekt bazy danych</w:t>
-      </w:r>
-      <w:bookmarkEnd w:id="30"/>
-    </w:p>
-    <w:p>
-      <w:pPr>
-        <w:pStyle w:val="Nagwek3"/>
-        <w:rPr>
-          <w:lang w:val="pl-PL"/>
-        </w:rPr>
-      </w:pPr>
-      <w:r>
-        <w:rPr>
-          <w:lang w:val="pl-PL"/>
-        </w:rPr>
-        <w:t>Schemat</w:t>
-      </w:r>
-    </w:p>
-    <w:p>
-      <w:pPr>
-        <w:rPr>
-          <w:lang w:val="pl-PL"/>
-        </w:rPr>
-      </w:pPr>
-      <w:r>
-        <w:rPr>
-          <w:lang w:val="pl-PL"/>
-        </w:rPr>
-        <w:t>w trzeciej formie normalnej; jeśli w innej to umieć uzasadnić wybór</w:t>
-      </w:r>
-    </w:p>
-    <w:p>
-      <w:pPr>
-        <w:pStyle w:val="Nagwek3"/>
-        <w:rPr>
-          <w:lang w:val="pl-PL"/>
-        </w:rPr>
-      </w:pPr>
-      <w:r>
-        <w:rPr>
-          <w:lang w:val="pl-PL"/>
-        </w:rPr>
-        <w:t>Projekty szczegółowe tabel</w:t>
-      </w:r>
-    </w:p>
-    <w:p>
-      <w:pPr>
-        <w:rPr>
-          <w:lang w:val="pl-PL"/>
-        </w:rPr>
-      </w:pPr>
-    </w:p>
-    <w:p>
-      <w:pPr>
-        <w:pStyle w:val="Nagwek2"/>
-        <w:rPr>
-          <w:lang w:val="pl-PL"/>
-        </w:rPr>
-      </w:pPr>
-      <w:bookmarkStart w:id="31" w:name="_Toc1976820"/>
-      <w:r>
-        <w:rPr>
-          <w:lang w:val="pl-PL"/>
-        </w:rPr>
-        <w:t>Projekt interfejsu użytkownika</w:t>
-      </w:r>
-      <w:bookmarkEnd w:id="31"/>
-    </w:p>
-    <w:p>
-      <w:pPr>
-        <w:rPr>
-          <w:lang w:val="pl-PL"/>
-        </w:rPr>
-      </w:pPr>
-      <w:r>
-        <w:rPr>
-          <w:lang w:val="pl-PL"/>
-        </w:rPr>
-        <w:t>Co najmniej dla głównej funkcjonalności programu – w razie wątpliwości, uzgodnić z prowadzącym zajęcia</w:t>
-      </w:r>
-    </w:p>
-    <w:p>
-      <w:pPr>
-        <w:pStyle w:val="Nagwek3"/>
-        <w:rPr>
-          <w:lang w:val="pl-PL"/>
-        </w:rPr>
-      </w:pPr>
-      <w:r>
-        <w:rPr>
-          <w:lang w:val="pl-PL"/>
-        </w:rPr>
-        <w:lastRenderedPageBreak/>
         <w:t>Lista głównych elementów in</w:t>
       </w:r>
       <w:r>
@@ -18145,6 +19205,7 @@
         <w:rPr>
           <w:lang w:val="pl-PL"/>
         </w:rPr>
+        <w:lastRenderedPageBreak/>
         <w:t>numer – ID elementu</w:t>
       </w:r>
     </w:p>
@@ -18518,7 +19579,7 @@
       </w:r>
     </w:p>
     <w:sectPr>
-      <w:footerReference w:type="default" r:id="rId9"/>
+      <w:footerReference w:type="default" r:id="rId11"/>
       <w:footnotePr>
         <w:numRestart w:val="eachPage"/>
       </w:footnotePr>
@@ -21249,6 +22310,119 @@
     </w:lvl>
   </w:abstractNum>
   <w:abstractNum w:abstractNumId="28" w15:restartNumberingAfterBreak="0">
+    <w:nsid w:val="516961B2"/>
+    <w:multiLevelType w:val="hybridMultilevel"/>
+    <w:tmpl w:val="F91AE7C8"/>
+    <w:lvl w:ilvl="0" w:tplc="04150001">
+      <w:start w:val="1"/>
+      <w:numFmt w:val="bullet"/>
+      <w:lvlText w:val=""/>
+      <w:lvlJc w:val="left"/>
+      <w:pPr>
+        <w:ind w:left="720" w:hanging="360"/>
+      </w:pPr>
+      <w:rPr>
+        <w:rFonts w:ascii="Symbol" w:hAnsi="Symbol" w:hint="default"/>
+      </w:rPr>
+    </w:lvl>
+    <w:lvl w:ilvl="1" w:tplc="04150003">
+      <w:start w:val="1"/>
+      <w:numFmt w:val="bullet"/>
+      <w:lvlText w:val="o"/>
+      <w:lvlJc w:val="left"/>
+      <w:pPr>
+        <w:ind w:left="1440" w:hanging="360"/>
+      </w:pPr>
+      <w:rPr>
+        <w:rFonts w:ascii="Courier New" w:hAnsi="Courier New" w:cs="Courier New" w:hint="default"/>
+      </w:rPr>
+    </w:lvl>
+    <w:lvl w:ilvl="2" w:tplc="04150005" w:tentative="1">
+      <w:start w:val="1"/>
+      <w:numFmt w:val="bullet"/>
+      <w:lvlText w:val=""/>
+      <w:lvlJc w:val="left"/>
+      <w:pPr>
+        <w:ind w:left="2160" w:hanging="360"/>
+      </w:pPr>
+      <w:rPr>
+        <w:rFonts w:ascii="Wingdings" w:hAnsi="Wingdings" w:hint="default"/>
+      </w:rPr>
+    </w:lvl>
+    <w:lvl w:ilvl="3" w:tplc="04150001" w:tentative="1">
+      <w:start w:val="1"/>
+      <w:numFmt w:val="bullet"/>
+      <w:lvlText w:val=""/>
+      <w:lvlJc w:val="left"/>
+      <w:pPr>
+        <w:ind w:left="2880" w:hanging="360"/>
+      </w:pPr>
+      <w:rPr>
+        <w:rFonts w:ascii="Symbol" w:hAnsi="Symbol" w:hint="default"/>
+      </w:rPr>
+    </w:lvl>
+    <w:lvl w:ilvl="4" w:tplc="04150003" w:tentative="1">
+      <w:start w:val="1"/>
+      <w:numFmt w:val="bullet"/>
+      <w:lvlText w:val="o"/>
+      <w:lvlJc w:val="left"/>
+      <w:pPr>
+        <w:ind w:left="3600" w:hanging="360"/>
+      </w:pPr>
+      <w:rPr>
+        <w:rFonts w:ascii="Courier New" w:hAnsi="Courier New" w:cs="Courier New" w:hint="default"/>
+      </w:rPr>
+    </w:lvl>
+    <w:lvl w:ilvl="5" w:tplc="04150005" w:tentative="1">
+      <w:start w:val="1"/>
+      <w:numFmt w:val="bullet"/>
+      <w:lvlText w:val=""/>
+      <w:lvlJc w:val="left"/>
+      <w:pPr>
+        <w:ind w:left="4320" w:hanging="360"/>
+      </w:pPr>
+      <w:rPr>
+        <w:rFonts w:ascii="Wingdings" w:hAnsi="Wingdings" w:hint="default"/>
+      </w:rPr>
+    </w:lvl>
+    <w:lvl w:ilvl="6" w:tplc="04150001" w:tentative="1">
+      <w:start w:val="1"/>
+      <w:numFmt w:val="bullet"/>
+      <w:lvlText w:val=""/>
+      <w:lvlJc w:val="left"/>
+      <w:pPr>
+        <w:ind w:left="5040" w:hanging="360"/>
+      </w:pPr>
+      <w:rPr>
+        <w:rFonts w:ascii="Symbol" w:hAnsi="Symbol" w:hint="default"/>
+      </w:rPr>
+    </w:lvl>
+    <w:lvl w:ilvl="7" w:tplc="04150003" w:tentative="1">
+      <w:start w:val="1"/>
+      <w:numFmt w:val="bullet"/>
+      <w:lvlText w:val="o"/>
+      <w:lvlJc w:val="left"/>
+      <w:pPr>
+        <w:ind w:left="5760" w:hanging="360"/>
+      </w:pPr>
+      <w:rPr>
+        <w:rFonts w:ascii="Courier New" w:hAnsi="Courier New" w:cs="Courier New" w:hint="default"/>
+      </w:rPr>
+    </w:lvl>
+    <w:lvl w:ilvl="8" w:tplc="04150005" w:tentative="1">
+      <w:start w:val="1"/>
+      <w:numFmt w:val="bullet"/>
+      <w:lvlText w:val=""/>
+      <w:lvlJc w:val="left"/>
+      <w:pPr>
+        <w:ind w:left="6480" w:hanging="360"/>
+      </w:pPr>
+      <w:rPr>
+        <w:rFonts w:ascii="Wingdings" w:hAnsi="Wingdings" w:hint="default"/>
+      </w:rPr>
+    </w:lvl>
+  </w:abstractNum>
+  <w:abstractNum w:abstractNumId="29" w15:restartNumberingAfterBreak="0">
     <w:nsid w:val="5179557B"/>
     <w:multiLevelType w:val="hybridMultilevel"/>
     <w:tmpl w:val="12941EAE"/>
@@ -21334,7 +22508,7 @@
       </w:pPr>
     </w:lvl>
   </w:abstractNum>
-  <w:abstractNum w:abstractNumId="29" w15:restartNumberingAfterBreak="0">
+  <w:abstractNum w:abstractNumId="30" w15:restartNumberingAfterBreak="0">
     <w:nsid w:val="51B84EE4"/>
     <w:multiLevelType w:val="hybridMultilevel"/>
     <w:tmpl w:val="9B3E3188"/>
@@ -21420,7 +22594,7 @@
       </w:pPr>
     </w:lvl>
   </w:abstractNum>
-  <w:abstractNum w:abstractNumId="30" w15:restartNumberingAfterBreak="0">
+  <w:abstractNum w:abstractNumId="31" w15:restartNumberingAfterBreak="0">
     <w:nsid w:val="54592D15"/>
     <w:multiLevelType w:val="hybridMultilevel"/>
     <w:tmpl w:val="71CAE426"/>
@@ -21533,7 +22707,7 @@
       </w:rPr>
     </w:lvl>
   </w:abstractNum>
-  <w:abstractNum w:abstractNumId="31" w15:restartNumberingAfterBreak="0">
+  <w:abstractNum w:abstractNumId="32" w15:restartNumberingAfterBreak="0">
     <w:nsid w:val="58BE298E"/>
     <w:multiLevelType w:val="hybridMultilevel"/>
     <w:tmpl w:val="1ABCF7E8"/>
@@ -21622,7 +22796,7 @@
       </w:pPr>
     </w:lvl>
   </w:abstractNum>
-  <w:abstractNum w:abstractNumId="32" w15:restartNumberingAfterBreak="0">
+  <w:abstractNum w:abstractNumId="33" w15:restartNumberingAfterBreak="0">
     <w:nsid w:val="59F30060"/>
     <w:multiLevelType w:val="hybridMultilevel"/>
     <w:tmpl w:val="3244C612"/>
@@ -21708,7 +22882,7 @@
       </w:pPr>
     </w:lvl>
   </w:abstractNum>
-  <w:abstractNum w:abstractNumId="33" w15:restartNumberingAfterBreak="0">
+  <w:abstractNum w:abstractNumId="34" w15:restartNumberingAfterBreak="0">
     <w:nsid w:val="5A5F2F4C"/>
     <w:multiLevelType w:val="multilevel"/>
     <w:tmpl w:val="8586EB7A"/>
@@ -21821,7 +22995,7 @@
       </w:rPr>
     </w:lvl>
   </w:abstractNum>
-  <w:abstractNum w:abstractNumId="34" w15:restartNumberingAfterBreak="0">
+  <w:abstractNum w:abstractNumId="35" w15:restartNumberingAfterBreak="0">
     <w:nsid w:val="5A6348D9"/>
     <w:multiLevelType w:val="multilevel"/>
     <w:tmpl w:val="04150025"/>
@@ -21916,7 +23090,7 @@
       </w:pPr>
     </w:lvl>
   </w:abstractNum>
-  <w:abstractNum w:abstractNumId="35" w15:restartNumberingAfterBreak="0">
+  <w:abstractNum w:abstractNumId="36" w15:restartNumberingAfterBreak="0">
     <w:nsid w:val="5BD65AF0"/>
     <w:multiLevelType w:val="hybridMultilevel"/>
     <w:tmpl w:val="C11ABD22"/>
@@ -22002,7 +23176,7 @@
       </w:pPr>
     </w:lvl>
   </w:abstractNum>
-  <w:abstractNum w:abstractNumId="36" w15:restartNumberingAfterBreak="0">
+  <w:abstractNum w:abstractNumId="37" w15:restartNumberingAfterBreak="0">
     <w:nsid w:val="71965BEC"/>
     <w:multiLevelType w:val="hybridMultilevel"/>
     <w:tmpl w:val="920A2228"/>
@@ -22088,7 +23262,7 @@
       </w:pPr>
     </w:lvl>
   </w:abstractNum>
-  <w:abstractNum w:abstractNumId="37" w15:restartNumberingAfterBreak="0">
+  <w:abstractNum w:abstractNumId="38" w15:restartNumberingAfterBreak="0">
     <w:nsid w:val="77DF03FA"/>
     <w:multiLevelType w:val="hybridMultilevel"/>
     <w:tmpl w:val="435699B0"/>
@@ -22201,7 +23375,7 @@
       </w:rPr>
     </w:lvl>
   </w:abstractNum>
-  <w:abstractNum w:abstractNumId="38" w15:restartNumberingAfterBreak="0">
+  <w:abstractNum w:abstractNumId="39" w15:restartNumberingAfterBreak="0">
     <w:nsid w:val="77E902A8"/>
     <w:multiLevelType w:val="hybridMultilevel"/>
     <w:tmpl w:val="2D8243E4"/>
@@ -22287,7 +23461,7 @@
       </w:pPr>
     </w:lvl>
   </w:abstractNum>
-  <w:abstractNum w:abstractNumId="39" w15:restartNumberingAfterBreak="0">
+  <w:abstractNum w:abstractNumId="40" w15:restartNumberingAfterBreak="0">
     <w:nsid w:val="77EE2D0D"/>
     <w:multiLevelType w:val="hybridMultilevel"/>
     <w:tmpl w:val="1114B28E"/>
@@ -22373,7 +23547,7 @@
       </w:pPr>
     </w:lvl>
   </w:abstractNum>
-  <w:abstractNum w:abstractNumId="40" w15:restartNumberingAfterBreak="0">
+  <w:abstractNum w:abstractNumId="41" w15:restartNumberingAfterBreak="0">
     <w:nsid w:val="785060CB"/>
     <w:multiLevelType w:val="hybridMultilevel"/>
     <w:tmpl w:val="4C1C6718"/>
@@ -22459,7 +23633,7 @@
       </w:pPr>
     </w:lvl>
   </w:abstractNum>
-  <w:abstractNum w:abstractNumId="41" w15:restartNumberingAfterBreak="0">
+  <w:abstractNum w:abstractNumId="42" w15:restartNumberingAfterBreak="0">
     <w:nsid w:val="7AEA33D2"/>
     <w:multiLevelType w:val="hybridMultilevel"/>
     <w:tmpl w:val="5FE2D218"/>
@@ -22571,7 +23745,7 @@
       </w:rPr>
     </w:lvl>
   </w:abstractNum>
-  <w:abstractNum w:abstractNumId="42" w15:restartNumberingAfterBreak="0">
+  <w:abstractNum w:abstractNumId="43" w15:restartNumberingAfterBreak="0">
     <w:nsid w:val="7E7C3D59"/>
     <w:multiLevelType w:val="hybridMultilevel"/>
     <w:tmpl w:val="84F6434A"/>
@@ -22664,7 +23838,7 @@
     <w:abstractNumId w:val="26"/>
   </w:num>
   <w:num w:numId="3">
-    <w:abstractNumId w:val="41"/>
+    <w:abstractNumId w:val="42"/>
   </w:num>
   <w:num w:numId="4">
     <w:abstractNumId w:val="27"/>
@@ -22679,16 +23853,16 @@
     <w:abstractNumId w:val="14"/>
   </w:num>
   <w:num w:numId="8">
-    <w:abstractNumId w:val="34"/>
+    <w:abstractNumId w:val="35"/>
   </w:num>
   <w:num w:numId="9">
-    <w:abstractNumId w:val="33"/>
+    <w:abstractNumId w:val="34"/>
   </w:num>
   <w:num w:numId="10">
     <w:abstractNumId w:val="10"/>
   </w:num>
   <w:num w:numId="11">
-    <w:abstractNumId w:val="30"/>
+    <w:abstractNumId w:val="31"/>
   </w:num>
   <w:num w:numId="12">
     <w:abstractNumId w:val="3"/>
@@ -22697,13 +23871,13 @@
     <w:abstractNumId w:val="19"/>
   </w:num>
   <w:num w:numId="14">
-    <w:abstractNumId w:val="31"/>
+    <w:abstractNumId w:val="32"/>
   </w:num>
   <w:num w:numId="15">
     <w:abstractNumId w:val="25"/>
   </w:num>
   <w:num w:numId="16">
-    <w:abstractNumId w:val="37"/>
+    <w:abstractNumId w:val="38"/>
   </w:num>
   <w:num w:numId="17">
     <w:abstractNumId w:val="23"/>
@@ -22721,16 +23895,16 @@
     <w:abstractNumId w:val="20"/>
   </w:num>
   <w:num w:numId="22">
-    <w:abstractNumId w:val="38"/>
+    <w:abstractNumId w:val="39"/>
   </w:num>
   <w:num w:numId="23">
     <w:abstractNumId w:val="7"/>
   </w:num>
   <w:num w:numId="24">
-    <w:abstractNumId w:val="40"/>
+    <w:abstractNumId w:val="41"/>
   </w:num>
   <w:num w:numId="25">
-    <w:abstractNumId w:val="35"/>
+    <w:abstractNumId w:val="36"/>
   </w:num>
   <w:num w:numId="26">
     <w:abstractNumId w:val="9"/>
@@ -22739,7 +23913,7 @@
     <w:abstractNumId w:val="4"/>
   </w:num>
   <w:num w:numId="28">
-    <w:abstractNumId w:val="32"/>
+    <w:abstractNumId w:val="33"/>
   </w:num>
   <w:num w:numId="29">
     <w:abstractNumId w:val="8"/>
@@ -22748,7 +23922,7 @@
     <w:abstractNumId w:val="15"/>
   </w:num>
   <w:num w:numId="31">
-    <w:abstractNumId w:val="39"/>
+    <w:abstractNumId w:val="40"/>
   </w:num>
   <w:num w:numId="32">
     <w:abstractNumId w:val="2"/>
@@ -22757,7 +23931,7 @@
     <w:abstractNumId w:val="12"/>
   </w:num>
   <w:num w:numId="34">
-    <w:abstractNumId w:val="29"/>
+    <w:abstractNumId w:val="30"/>
     <w:lvlOverride w:ilvl="0">
       <w:startOverride w:val="1"/>
     </w:lvlOverride>
@@ -22817,7 +23991,7 @@
     </w:lvlOverride>
   </w:num>
   <w:num w:numId="36">
-    <w:abstractNumId w:val="42"/>
+    <w:abstractNumId w:val="43"/>
     <w:lvlOverride w:ilvl="0">
       <w:startOverride w:val="1"/>
     </w:lvlOverride>
@@ -22877,7 +24051,7 @@
     </w:lvlOverride>
   </w:num>
   <w:num w:numId="38">
-    <w:abstractNumId w:val="36"/>
+    <w:abstractNumId w:val="37"/>
     <w:lvlOverride w:ilvl="0">
       <w:startOverride w:val="1"/>
     </w:lvlOverride>
@@ -22907,7 +24081,7 @@
     </w:lvlOverride>
   </w:num>
   <w:num w:numId="39">
-    <w:abstractNumId w:val="28"/>
+    <w:abstractNumId w:val="29"/>
     <w:lvlOverride w:ilvl="0">
       <w:startOverride w:val="1"/>
     </w:lvlOverride>
@@ -22947,6 +24121,9 @@
   </w:num>
   <w:num w:numId="43">
     <w:abstractNumId w:val="24"/>
+  </w:num>
+  <w:num w:numId="44">
+    <w:abstractNumId w:val="28"/>
   </w:num>
   <w:numIdMacAtCleanup w:val="43"/>
 </w:numbering>
@@ -24912,7 +26089,7 @@
 </file>
 
 <file path=customXml/itemProps1.xml><?xml version="1.0" encoding="utf-8"?>
-<ds:datastoreItem xmlns:ds="http://schemas.openxmlformats.org/officeDocument/2006/customXml" ds:itemID="{5B96AFE2-9A66-41BF-9151-66C054F95A24}">
+<ds:datastoreItem xmlns:ds="http://schemas.openxmlformats.org/officeDocument/2006/customXml" ds:itemID="{4A82930A-8422-45A7-A554-84A7AD838451}">
   <ds:schemaRefs>
     <ds:schemaRef ds:uri="http://schemas.openxmlformats.org/officeDocument/2006/bibliography"/>
   </ds:schemaRefs>

</xml_diff>

<commit_message>
First milestone + 4 activity diagrams
</commit_message>
<xml_diff>
--- a/dokumentacja/Wypozyczalnia pojazdow - dokumentacja.docx
+++ b/dokumentacja/Wypozyczalnia pojazdow - dokumentacja.docx
@@ -3528,16 +3528,8 @@
         <w:rPr>
           <w:lang w:val="pl-PL"/>
         </w:rPr>
-        <w:t xml:space="preserve">Zarządzania projektem – sugerowane </w:t>
-      </w:r>
-      <w:proofErr w:type="spellStart"/>
-      <w:r>
-        <w:rPr>
-          <w:lang w:val="pl-PL"/>
-        </w:rPr>
-        <w:t>JazzHub</w:t>
-      </w:r>
-      <w:proofErr w:type="spellEnd"/>
+        <w:t>Zarządzania projektem – sugerowane JazzHub</w:t>
+      </w:r>
     </w:p>
     <w:p>
       <w:pPr>
@@ -3565,17 +3557,8 @@
             <w:rStyle w:val="Hipercze"/>
             <w:lang w:val="pl-PL"/>
           </w:rPr>
-          <w:t>github.com/Rozmarynka19/</w:t>
+          <w:t>github.com/Rozmarynka19/Wypozyczalnia_pojazdow</w:t>
         </w:r>
-        <w:proofErr w:type="spellStart"/>
-        <w:r>
-          <w:rPr>
-            <w:rStyle w:val="Hipercze"/>
-            <w:lang w:val="pl-PL"/>
-          </w:rPr>
-          <w:t>Wypozyczalnia_pojazdow</w:t>
-        </w:r>
-        <w:proofErr w:type="spellEnd"/>
       </w:hyperlink>
       <w:r>
         <w:rPr>
@@ -3590,47 +3573,7 @@
           <w:color w:val="808080" w:themeColor="background1" w:themeShade="80"/>
           <w:lang w:val="pl-PL"/>
         </w:rPr>
-        <w:t xml:space="preserve">sugerowany Git (hosting np. na </w:t>
-      </w:r>
-      <w:proofErr w:type="spellStart"/>
-      <w:r>
-        <w:rPr>
-          <w:i/>
-          <w:iCs/>
-          <w:color w:val="808080" w:themeColor="background1" w:themeShade="80"/>
-          <w:lang w:val="pl-PL"/>
-        </w:rPr>
-        <w:t>Bitbucket</w:t>
-      </w:r>
-      <w:proofErr w:type="spellEnd"/>
-      <w:r>
-        <w:rPr>
-          <w:i/>
-          <w:iCs/>
-          <w:color w:val="808080" w:themeColor="background1" w:themeShade="80"/>
-          <w:lang w:val="pl-PL"/>
-        </w:rPr>
-        <w:t xml:space="preserve"> lub </w:t>
-      </w:r>
-      <w:proofErr w:type="spellStart"/>
-      <w:r>
-        <w:rPr>
-          <w:i/>
-          <w:iCs/>
-          <w:color w:val="808080" w:themeColor="background1" w:themeShade="80"/>
-          <w:lang w:val="pl-PL"/>
-        </w:rPr>
-        <w:t>Github</w:t>
-      </w:r>
-      <w:proofErr w:type="spellEnd"/>
-      <w:r>
-        <w:rPr>
-          <w:i/>
-          <w:iCs/>
-          <w:color w:val="808080" w:themeColor="background1" w:themeShade="80"/>
-          <w:lang w:val="pl-PL"/>
-        </w:rPr>
-        <w:t>), ew. SVN</w:t>
+        <w:t>sugerowany Git (hosting np. na Bitbucket lub Github), ew. SVN</w:t>
       </w:r>
     </w:p>
     <w:p>
@@ -3648,30 +3591,8 @@
         <w:rPr>
           <w:lang w:val="pl-PL"/>
         </w:rPr>
-        <w:t xml:space="preserve">System obsługi defektów – np. </w:t>
-      </w:r>
-      <w:proofErr w:type="spellStart"/>
-      <w:r>
-        <w:rPr>
-          <w:lang w:val="pl-PL"/>
-        </w:rPr>
-        <w:t>Bitbucket</w:t>
-      </w:r>
-      <w:proofErr w:type="spellEnd"/>
-      <w:r>
-        <w:rPr>
-          <w:lang w:val="pl-PL"/>
-        </w:rPr>
-        <w:t xml:space="preserve">, </w:t>
-      </w:r>
-      <w:proofErr w:type="spellStart"/>
-      <w:r>
-        <w:rPr>
-          <w:lang w:val="pl-PL"/>
-        </w:rPr>
-        <w:t>JazzHub</w:t>
-      </w:r>
-      <w:proofErr w:type="spellEnd"/>
+        <w:t>System obsługi defektów – np. Bitbucket, JazzHub</w:t>
+      </w:r>
     </w:p>
     <w:p>
       <w:pPr>
@@ -3777,7 +3698,6 @@
           <w:lang w:val="pl-PL"/>
         </w:rPr>
       </w:pPr>
-      <w:proofErr w:type="spellStart"/>
       <w:r>
         <w:rPr>
           <w:b/>
@@ -3786,26 +3706,11 @@
         </w:rPr>
         <w:t>Systemodawca</w:t>
       </w:r>
-      <w:proofErr w:type="spellEnd"/>
-      <w:r>
-        <w:rPr>
-          <w:lang w:val="pl-PL"/>
-        </w:rPr>
-        <w:t xml:space="preserve"> – rozumie się przez to firmę </w:t>
-      </w:r>
-      <w:proofErr w:type="spellStart"/>
-      <w:r>
-        <w:rPr>
-          <w:lang w:val="pl-PL"/>
-        </w:rPr>
-        <w:t>GoodSoftwareBro</w:t>
-      </w:r>
-      <w:proofErr w:type="spellEnd"/>
-      <w:r>
-        <w:rPr>
-          <w:lang w:val="pl-PL"/>
-        </w:rPr>
-        <w:t xml:space="preserve"> sp. z o. o z siedzibą w Szczecinie przy ulicy Niedziałkowskiego 21, wpisaną do Rejestru Przedsiębiorców Krajowego Rejestru Sądowego z numerem KRS: </w:t>
+      <w:r>
+        <w:rPr>
+          <w:lang w:val="pl-PL"/>
+        </w:rPr>
+        <w:t xml:space="preserve"> – rozumie się przez to firmę GoodSoftwareBro sp. z o. o z siedzibą w Szczecinie przy ulicy Niedziałkowskiego 21, wpisaną do Rejestru Przedsiębiorców Krajowego Rejestru Sądowego z numerem KRS: </w:t>
       </w:r>
       <w:r>
         <w:rPr>
@@ -3861,7 +3766,6 @@
           <w:lang w:val="pl-PL"/>
         </w:rPr>
       </w:pPr>
-      <w:proofErr w:type="spellStart"/>
       <w:r>
         <w:rPr>
           <w:b/>
@@ -3870,19 +3774,11 @@
         </w:rPr>
         <w:t>Systemobiorca</w:t>
       </w:r>
-      <w:proofErr w:type="spellEnd"/>
-      <w:r>
-        <w:rPr>
-          <w:lang w:val="pl-PL"/>
-        </w:rPr>
-        <w:t xml:space="preserve"> – rozumie się przez to firmę </w:t>
-      </w:r>
-      <w:proofErr w:type="spellStart"/>
-      <w:r>
-        <w:rPr>
-          <w:lang w:val="pl-PL"/>
-        </w:rPr>
-        <w:t>Speedy</w:t>
+      <w:r>
+        <w:rPr>
+          <w:lang w:val="pl-PL"/>
+        </w:rPr>
+        <w:t xml:space="preserve"> – rozumie się przez to firmę Speedy</w:t>
       </w:r>
       <w:r>
         <w:rPr>
@@ -3890,7 +3786,6 @@
         </w:rPr>
         <w:t>Commute</w:t>
       </w:r>
-      <w:proofErr w:type="spellEnd"/>
       <w:r>
         <w:rPr>
           <w:lang w:val="pl-PL"/>
@@ -3969,35 +3864,7 @@
         <w:rPr>
           <w:lang w:val="pl-PL"/>
         </w:rPr>
-        <w:t xml:space="preserve"> – rozumie się przez to oprogramowanie </w:t>
-      </w:r>
-      <w:proofErr w:type="spellStart"/>
-      <w:r>
-        <w:rPr>
-          <w:lang w:val="pl-PL"/>
-        </w:rPr>
-        <w:t>VRent</w:t>
-      </w:r>
-      <w:proofErr w:type="spellEnd"/>
-      <w:r>
-        <w:rPr>
-          <w:lang w:val="pl-PL"/>
-        </w:rPr>
-        <w:t xml:space="preserve">, wspomagające proces wypożyczania pojazdów w ramach działalności </w:t>
-      </w:r>
-      <w:proofErr w:type="spellStart"/>
-      <w:r>
-        <w:rPr>
-          <w:lang w:val="pl-PL"/>
-        </w:rPr>
-        <w:t>Systemobiorcy</w:t>
-      </w:r>
-      <w:proofErr w:type="spellEnd"/>
-      <w:r>
-        <w:rPr>
-          <w:lang w:val="pl-PL"/>
-        </w:rPr>
-        <w:t>. Niniejsza Dokumentacja dotyczy owego Systemu;</w:t>
+        <w:t xml:space="preserve"> – rozumie się przez to oprogramowanie VRent, wspomagające proces wypożyczania pojazdów w ramach działalności Systemobiorcy. Niniejsza Dokumentacja dotyczy owego Systemu;</w:t>
       </w:r>
     </w:p>
     <w:p>
@@ -4029,35 +3896,7 @@
         <w:rPr>
           <w:lang w:val="pl-PL"/>
         </w:rPr>
-        <w:t xml:space="preserve">osobę fizyczną lub firmę, będącą związaną umową z </w:t>
-      </w:r>
-      <w:proofErr w:type="spellStart"/>
-      <w:r>
-        <w:rPr>
-          <w:lang w:val="pl-PL"/>
-        </w:rPr>
-        <w:t>Systemobiorcą</w:t>
-      </w:r>
-      <w:proofErr w:type="spellEnd"/>
-      <w:r>
-        <w:rPr>
-          <w:lang w:val="pl-PL"/>
-        </w:rPr>
-        <w:t xml:space="preserve"> o świadczenie usług przez </w:t>
-      </w:r>
-      <w:proofErr w:type="spellStart"/>
-      <w:r>
-        <w:rPr>
-          <w:lang w:val="pl-PL"/>
-        </w:rPr>
-        <w:t>Systemobiorcę</w:t>
-      </w:r>
-      <w:proofErr w:type="spellEnd"/>
-      <w:r>
-        <w:rPr>
-          <w:lang w:val="pl-PL"/>
-        </w:rPr>
-        <w:t>;</w:t>
+        <w:t>osobę fizyczną lub firmę, będącą związaną umową z Systemobiorcą o świadczenie usług przez Systemobiorcę;</w:t>
       </w:r>
     </w:p>
     <w:p>
@@ -4173,16 +4012,8 @@
         <w:rPr>
           <w:lang w:val="pl-PL"/>
         </w:rPr>
-        <w:t xml:space="preserve"> konto właściciela organizacji </w:t>
-      </w:r>
-      <w:proofErr w:type="spellStart"/>
-      <w:r>
-        <w:rPr>
-          <w:lang w:val="pl-PL"/>
-        </w:rPr>
-        <w:t>Systemobiorcy</w:t>
-      </w:r>
-      <w:proofErr w:type="spellEnd"/>
+        <w:t xml:space="preserve"> konto właściciela organizacji Systemobiorcy</w:t>
+      </w:r>
       <w:r>
         <w:rPr>
           <w:lang w:val="pl-PL"/>
@@ -4239,21 +4070,7 @@
         <w:rPr>
           <w:lang w:val="pl-PL"/>
         </w:rPr>
-        <w:t xml:space="preserve">organizacji </w:t>
-      </w:r>
-      <w:proofErr w:type="spellStart"/>
-      <w:r>
-        <w:rPr>
-          <w:lang w:val="pl-PL"/>
-        </w:rPr>
-        <w:t>Systemobiorcy</w:t>
-      </w:r>
-      <w:proofErr w:type="spellEnd"/>
-      <w:r>
-        <w:rPr>
-          <w:lang w:val="pl-PL"/>
-        </w:rPr>
-        <w:t>;</w:t>
+        <w:t>organizacji Systemobiorcy;</w:t>
       </w:r>
     </w:p>
     <w:p>
@@ -4491,21 +4308,7 @@
         <w:rPr>
           <w:lang w:val="pl-PL"/>
         </w:rPr>
-        <w:t xml:space="preserve">analizę działalności </w:t>
-      </w:r>
-      <w:proofErr w:type="spellStart"/>
-      <w:r>
-        <w:rPr>
-          <w:lang w:val="pl-PL"/>
-        </w:rPr>
-        <w:t>Systemobiorcy</w:t>
-      </w:r>
-      <w:proofErr w:type="spellEnd"/>
-      <w:r>
-        <w:rPr>
-          <w:lang w:val="pl-PL"/>
-        </w:rPr>
-        <w:t xml:space="preserve"> wraz z analizą korzyści i zagrożeń płynących z zastosowania Systemu,</w:t>
+        <w:t>analizę działalności Systemobiorcy wraz z analizą korzyści i zagrożeń płynących z zastosowania Systemu,</w:t>
       </w:r>
     </w:p>
     <w:p>
@@ -4621,14 +4424,12 @@
           <w:lang w:val="pl-PL"/>
         </w:rPr>
       </w:pPr>
-      <w:proofErr w:type="spellStart"/>
       <w:r>
         <w:rPr>
           <w:lang w:val="pl-PL"/>
         </w:rPr>
         <w:t>Systemobiorcy</w:t>
       </w:r>
-      <w:proofErr w:type="spellEnd"/>
     </w:p>
     <w:p>
       <w:pPr>
@@ -4757,10 +4558,264 @@
           <w:szCs w:val="24"/>
           <w:lang w:val="pl-PL"/>
         </w:rPr>
+        <w:t xml:space="preserve"> Systemobiorcy przed wdrożeniem Systemu</w:t>
+      </w:r>
+    </w:p>
+    <w:p>
+      <w:pPr>
+        <w:rPr>
+          <w:lang w:val="pl-PL"/>
+        </w:rPr>
+      </w:pPr>
+      <w:r>
+        <w:rPr>
+          <w:lang w:val="pl-PL"/>
+        </w:rPr>
+        <w:t>Systemobiorca prowadzi działalność związaną z wypożyczaniem pojazdów osobowych</w:t>
+      </w:r>
+      <w:r>
+        <w:rPr>
+          <w:lang w:val="pl-PL"/>
+        </w:rPr>
+        <w:t xml:space="preserve"> na skalę całej Polski. W swojej ofercie dysponuje:</w:t>
+      </w:r>
+      <w:r>
+        <w:rPr>
+          <w:lang w:val="pl-PL"/>
+        </w:rPr>
         <w:t xml:space="preserve"> </w:t>
       </w:r>
-      <w:proofErr w:type="spellStart"/>
-      <w:r>
+      <w:r>
+        <w:rPr>
+          <w:lang w:val="pl-PL"/>
+        </w:rPr>
+        <w:t>samochodami</w:t>
+      </w:r>
+      <w:r>
+        <w:rPr>
+          <w:lang w:val="pl-PL"/>
+        </w:rPr>
+        <w:t xml:space="preserve"> </w:t>
+      </w:r>
+      <w:r>
+        <w:rPr>
+          <w:lang w:val="pl-PL"/>
+        </w:rPr>
+        <w:t>osobowymi</w:t>
+      </w:r>
+      <w:r>
+        <w:rPr>
+          <w:lang w:val="pl-PL"/>
+        </w:rPr>
+        <w:t>,</w:t>
+      </w:r>
+      <w:r>
+        <w:rPr>
+          <w:lang w:val="pl-PL"/>
+        </w:rPr>
+        <w:t xml:space="preserve"> samochodami dostawczymi,</w:t>
+      </w:r>
+      <w:r>
+        <w:rPr>
+          <w:lang w:val="pl-PL"/>
+        </w:rPr>
+        <w:t xml:space="preserve"> </w:t>
+      </w:r>
+      <w:r>
+        <w:rPr>
+          <w:lang w:val="pl-PL"/>
+        </w:rPr>
+        <w:t>motocyklami</w:t>
+      </w:r>
+      <w:r>
+        <w:rPr>
+          <w:lang w:val="pl-PL"/>
+        </w:rPr>
+        <w:t xml:space="preserve">, </w:t>
+      </w:r>
+      <w:r>
+        <w:rPr>
+          <w:lang w:val="pl-PL"/>
+        </w:rPr>
+        <w:t>skuterami</w:t>
+      </w:r>
+      <w:r>
+        <w:rPr>
+          <w:lang w:val="pl-PL"/>
+        </w:rPr>
+        <w:t>.</w:t>
+      </w:r>
+      <w:r>
+        <w:rPr>
+          <w:lang w:val="pl-PL"/>
+        </w:rPr>
+        <w:br/>
+        <w:t xml:space="preserve">Przed wdrożeniem </w:t>
+      </w:r>
+      <w:r>
+        <w:rPr>
+          <w:lang w:val="pl-PL"/>
+        </w:rPr>
+        <w:t>S</w:t>
+      </w:r>
+      <w:r>
+        <w:rPr>
+          <w:lang w:val="pl-PL"/>
+        </w:rPr>
+        <w:t xml:space="preserve">ystemu, proces wypożyczania pojazdu odbywa się osobiście w filii Systemobiorcy. Jest możliwa telefoniczna rezerwacja konkretnego pojazdu, jednakże nadal to wymusza na </w:t>
+      </w:r>
+      <w:r>
+        <w:rPr>
+          <w:lang w:val="pl-PL"/>
+        </w:rPr>
+        <w:t>Konsumencie</w:t>
+      </w:r>
+      <w:r>
+        <w:rPr>
+          <w:lang w:val="pl-PL"/>
+        </w:rPr>
+        <w:t xml:space="preserve"> pojawienie się w filii Systemobiorcy.</w:t>
+      </w:r>
+      <w:r>
+        <w:rPr>
+          <w:lang w:val="pl-PL"/>
+        </w:rPr>
+        <w:t xml:space="preserve"> Powyższe wynika z konieczności zweryfikowania </w:t>
+      </w:r>
+      <w:r>
+        <w:rPr>
+          <w:lang w:val="pl-PL"/>
+        </w:rPr>
+        <w:t>Konsumenta</w:t>
+      </w:r>
+      <w:r>
+        <w:rPr>
+          <w:lang w:val="pl-PL"/>
+        </w:rPr>
+        <w:t xml:space="preserve"> oraz zapłaty za usługę (kartą lub gotówką).</w:t>
+      </w:r>
+      <w:r>
+        <w:rPr>
+          <w:lang w:val="pl-PL"/>
+        </w:rPr>
+        <w:br/>
+      </w:r>
+      <w:r>
+        <w:rPr>
+          <w:lang w:val="pl-PL"/>
+        </w:rPr>
+        <w:t xml:space="preserve">Systemobiorca umożliwia </w:t>
+      </w:r>
+      <w:r>
+        <w:rPr>
+          <w:lang w:val="pl-PL"/>
+        </w:rPr>
+        <w:t>Konsumentowi</w:t>
+      </w:r>
+      <w:r>
+        <w:rPr>
+          <w:lang w:val="pl-PL"/>
+        </w:rPr>
+        <w:t xml:space="preserve"> podgląd dostępnych pojazdów w filii poprzez prostą stronę internetową. </w:t>
+      </w:r>
+    </w:p>
+    <w:p>
+      <w:pPr>
+        <w:rPr>
+          <w:lang w:val="pl-PL"/>
+        </w:rPr>
+      </w:pPr>
+      <w:r>
+        <w:rPr>
+          <w:lang w:val="pl-PL"/>
+        </w:rPr>
+        <w:t xml:space="preserve">Sam </w:t>
+      </w:r>
+      <w:r>
+        <w:rPr>
+          <w:lang w:val="pl-PL"/>
+        </w:rPr>
+        <w:t>Konsument</w:t>
+      </w:r>
+      <w:r>
+        <w:rPr>
+          <w:lang w:val="pl-PL"/>
+        </w:rPr>
+        <w:t xml:space="preserve"> zostawia u Systemobiorcy swoje dane osobowe (wraz z numerem PESEL), adres zamieszkania, numer telefonu, adres e-mail.</w:t>
+      </w:r>
+      <w:r>
+        <w:rPr>
+          <w:lang w:val="pl-PL"/>
+        </w:rPr>
+        <w:br/>
+      </w:r>
+      <w:r>
+        <w:rPr>
+          <w:lang w:val="pl-PL"/>
+        </w:rPr>
+        <w:t>Konsument</w:t>
+      </w:r>
+      <w:r>
+        <w:rPr>
+          <w:lang w:val="pl-PL"/>
+        </w:rPr>
+        <w:t xml:space="preserve"> musi sam monitorować, ile czasu zostało do terminu zwrotu pojazdu.</w:t>
+      </w:r>
+    </w:p>
+    <w:p>
+      <w:pPr>
+        <w:rPr>
+          <w:lang w:val="pl-PL"/>
+        </w:rPr>
+      </w:pPr>
+      <w:r>
+        <w:rPr>
+          <w:lang w:val="pl-PL"/>
+        </w:rPr>
+        <w:t>Systemobiorca musi sam monitorować, kiedy kończy się przegląd techniczny pojazdów i ubezpieczenie.</w:t>
+      </w:r>
+    </w:p>
+    <w:p>
+      <w:pPr>
+        <w:rPr>
+          <w:lang w:val="pl-PL"/>
+        </w:rPr>
+      </w:pPr>
+      <w:r>
+        <w:rPr>
+          <w:lang w:val="pl-PL"/>
+        </w:rPr>
+        <w:t>Powyższe pozwala Systemobiorcy na wypożyczenie średnio 30 pojazdów miesięcznie, co przekłada się na</w:t>
+      </w:r>
+      <w:r>
+        <w:rPr>
+          <w:lang w:val="pl-PL"/>
+        </w:rPr>
+        <w:t xml:space="preserve"> miesięczny</w:t>
+      </w:r>
+      <w:r>
+        <w:rPr>
+          <w:lang w:val="pl-PL"/>
+        </w:rPr>
+        <w:t xml:space="preserve"> dochód w wysokości około 35,000.00 zł</w:t>
+      </w:r>
+      <w:r>
+        <w:rPr>
+          <w:lang w:val="pl-PL"/>
+        </w:rPr>
+        <w:t>. Warto wspomnieć, że nie wszystkie dostępne pojazdy są wykorzystywane.</w:t>
+      </w:r>
+    </w:p>
+    <w:p>
+      <w:pPr>
+        <w:rPr>
+          <w:lang w:val="pl-PL"/>
+        </w:rPr>
+      </w:pPr>
+    </w:p>
+    <w:p>
+      <w:pPr>
+        <w:pStyle w:val="Nagwek3"/>
         <w:rPr>
           <w:i/>
           <w:iCs/>
@@ -4768,9 +4823,7 @@
           <w:szCs w:val="24"/>
           <w:lang w:val="pl-PL"/>
         </w:rPr>
-        <w:t>Systemobiorcy</w:t>
-      </w:r>
-      <w:proofErr w:type="spellEnd"/>
+      </w:pPr>
       <w:r>
         <w:rPr>
           <w:i/>
@@ -4779,344 +4832,10 @@
           <w:szCs w:val="24"/>
           <w:lang w:val="pl-PL"/>
         </w:rPr>
-        <w:t xml:space="preserve"> przed wdrożeniem Systemu</w:t>
-      </w:r>
-    </w:p>
-    <w:p>
-      <w:pPr>
-        <w:rPr>
-          <w:lang w:val="pl-PL"/>
-        </w:rPr>
-      </w:pPr>
-      <w:proofErr w:type="spellStart"/>
-      <w:r>
-        <w:rPr>
-          <w:lang w:val="pl-PL"/>
-        </w:rPr>
-        <w:t>Systemobiorca</w:t>
-      </w:r>
-      <w:proofErr w:type="spellEnd"/>
-      <w:r>
-        <w:rPr>
-          <w:lang w:val="pl-PL"/>
-        </w:rPr>
-        <w:t xml:space="preserve"> prowadzi działalność związaną z wypożyczaniem pojazdów osobowych</w:t>
-      </w:r>
-      <w:r>
-        <w:rPr>
-          <w:lang w:val="pl-PL"/>
-        </w:rPr>
-        <w:t xml:space="preserve"> na skalę całej Polski. W swojej ofercie dysponuje:</w:t>
-      </w:r>
-      <w:r>
-        <w:rPr>
-          <w:lang w:val="pl-PL"/>
-        </w:rPr>
-        <w:t xml:space="preserve"> </w:t>
-      </w:r>
-      <w:r>
-        <w:rPr>
-          <w:lang w:val="pl-PL"/>
-        </w:rPr>
-        <w:t>samochodami</w:t>
-      </w:r>
-      <w:r>
-        <w:rPr>
-          <w:lang w:val="pl-PL"/>
-        </w:rPr>
-        <w:t xml:space="preserve"> </w:t>
-      </w:r>
-      <w:r>
-        <w:rPr>
-          <w:lang w:val="pl-PL"/>
-        </w:rPr>
-        <w:t>osobowymi</w:t>
-      </w:r>
-      <w:r>
-        <w:rPr>
-          <w:lang w:val="pl-PL"/>
-        </w:rPr>
-        <w:t>,</w:t>
-      </w:r>
-      <w:r>
-        <w:rPr>
-          <w:lang w:val="pl-PL"/>
-        </w:rPr>
-        <w:t xml:space="preserve"> samochodami dostawczymi,</w:t>
-      </w:r>
-      <w:r>
-        <w:rPr>
-          <w:lang w:val="pl-PL"/>
-        </w:rPr>
-        <w:t xml:space="preserve"> </w:t>
-      </w:r>
-      <w:r>
-        <w:rPr>
-          <w:lang w:val="pl-PL"/>
-        </w:rPr>
-        <w:t>motocyklami</w:t>
-      </w:r>
-      <w:r>
-        <w:rPr>
-          <w:lang w:val="pl-PL"/>
-        </w:rPr>
-        <w:t xml:space="preserve">, </w:t>
-      </w:r>
-      <w:r>
-        <w:rPr>
-          <w:lang w:val="pl-PL"/>
-        </w:rPr>
-        <w:t>skuterami</w:t>
-      </w:r>
-      <w:r>
-        <w:rPr>
-          <w:lang w:val="pl-PL"/>
-        </w:rPr>
-        <w:t>.</w:t>
-      </w:r>
-      <w:r>
-        <w:rPr>
-          <w:lang w:val="pl-PL"/>
-        </w:rPr>
-        <w:br/>
-        <w:t xml:space="preserve">Przed wdrożeniem </w:t>
-      </w:r>
-      <w:r>
-        <w:rPr>
-          <w:lang w:val="pl-PL"/>
-        </w:rPr>
-        <w:t>S</w:t>
-      </w:r>
-      <w:r>
-        <w:rPr>
-          <w:lang w:val="pl-PL"/>
-        </w:rPr>
-        <w:t xml:space="preserve">ystemu, proces wypożyczania pojazdu odbywa się osobiście w filii </w:t>
-      </w:r>
-      <w:proofErr w:type="spellStart"/>
-      <w:r>
-        <w:rPr>
-          <w:lang w:val="pl-PL"/>
-        </w:rPr>
-        <w:t>Systemobiorcy</w:t>
-      </w:r>
-      <w:proofErr w:type="spellEnd"/>
-      <w:r>
-        <w:rPr>
-          <w:lang w:val="pl-PL"/>
-        </w:rPr>
-        <w:t xml:space="preserve">. Jest możliwa telefoniczna rezerwacja konkretnego pojazdu, jednakże nadal to wymusza na </w:t>
-      </w:r>
-      <w:r>
-        <w:rPr>
-          <w:lang w:val="pl-PL"/>
-        </w:rPr>
-        <w:t>Konsumencie</w:t>
-      </w:r>
-      <w:r>
-        <w:rPr>
-          <w:lang w:val="pl-PL"/>
-        </w:rPr>
-        <w:t xml:space="preserve"> pojawienie się w filii </w:t>
-      </w:r>
-      <w:proofErr w:type="spellStart"/>
-      <w:r>
-        <w:rPr>
-          <w:lang w:val="pl-PL"/>
-        </w:rPr>
-        <w:t>Systemobiorcy</w:t>
-      </w:r>
-      <w:proofErr w:type="spellEnd"/>
-      <w:r>
-        <w:rPr>
-          <w:lang w:val="pl-PL"/>
-        </w:rPr>
-        <w:t>.</w:t>
-      </w:r>
-      <w:r>
-        <w:rPr>
-          <w:lang w:val="pl-PL"/>
-        </w:rPr>
-        <w:t xml:space="preserve"> Powyższe wynika z konieczności zweryfikowania </w:t>
-      </w:r>
-      <w:r>
-        <w:rPr>
-          <w:lang w:val="pl-PL"/>
-        </w:rPr>
-        <w:t>Konsumenta</w:t>
-      </w:r>
-      <w:r>
-        <w:rPr>
-          <w:lang w:val="pl-PL"/>
-        </w:rPr>
-        <w:t xml:space="preserve"> oraz zapłaty za usługę (kartą lub gotówką).</w:t>
-      </w:r>
-      <w:r>
-        <w:rPr>
-          <w:lang w:val="pl-PL"/>
-        </w:rPr>
-        <w:br/>
-      </w:r>
-      <w:proofErr w:type="spellStart"/>
-      <w:r>
-        <w:rPr>
-          <w:lang w:val="pl-PL"/>
-        </w:rPr>
-        <w:t>Systemobiorca</w:t>
-      </w:r>
-      <w:proofErr w:type="spellEnd"/>
-      <w:r>
-        <w:rPr>
-          <w:lang w:val="pl-PL"/>
-        </w:rPr>
-        <w:t xml:space="preserve"> umożliwia </w:t>
-      </w:r>
-      <w:r>
-        <w:rPr>
-          <w:lang w:val="pl-PL"/>
-        </w:rPr>
-        <w:t>Konsumentowi</w:t>
-      </w:r>
-      <w:r>
-        <w:rPr>
-          <w:lang w:val="pl-PL"/>
-        </w:rPr>
-        <w:t xml:space="preserve"> podgląd dostępnych pojazdów w filii poprzez prostą stronę internetową. </w:t>
-      </w:r>
-    </w:p>
-    <w:p>
-      <w:pPr>
-        <w:rPr>
-          <w:lang w:val="pl-PL"/>
-        </w:rPr>
-      </w:pPr>
-      <w:r>
-        <w:rPr>
-          <w:lang w:val="pl-PL"/>
-        </w:rPr>
-        <w:t xml:space="preserve">Sam </w:t>
-      </w:r>
-      <w:r>
-        <w:rPr>
-          <w:lang w:val="pl-PL"/>
-        </w:rPr>
-        <w:t>Konsument</w:t>
-      </w:r>
-      <w:r>
-        <w:rPr>
-          <w:lang w:val="pl-PL"/>
-        </w:rPr>
-        <w:t xml:space="preserve"> zostawia u </w:t>
-      </w:r>
-      <w:proofErr w:type="spellStart"/>
-      <w:r>
-        <w:rPr>
-          <w:lang w:val="pl-PL"/>
-        </w:rPr>
-        <w:t>Systemobiorcy</w:t>
-      </w:r>
-      <w:proofErr w:type="spellEnd"/>
-      <w:r>
-        <w:rPr>
-          <w:lang w:val="pl-PL"/>
-        </w:rPr>
-        <w:t xml:space="preserve"> swoje dane osobowe (wraz z numerem PESEL), adres zamieszkania, numer telefonu, adres e-mail.</w:t>
-      </w:r>
-      <w:r>
-        <w:rPr>
-          <w:lang w:val="pl-PL"/>
-        </w:rPr>
-        <w:br/>
-      </w:r>
-      <w:r>
-        <w:rPr>
-          <w:lang w:val="pl-PL"/>
-        </w:rPr>
-        <w:t>Konsument</w:t>
-      </w:r>
-      <w:r>
-        <w:rPr>
-          <w:lang w:val="pl-PL"/>
-        </w:rPr>
-        <w:t xml:space="preserve"> musi sam monitorować, ile czasu zostało do terminu zwrotu pojazdu.</w:t>
-      </w:r>
-    </w:p>
-    <w:p>
-      <w:pPr>
-        <w:rPr>
-          <w:lang w:val="pl-PL"/>
-        </w:rPr>
-      </w:pPr>
-      <w:proofErr w:type="spellStart"/>
-      <w:r>
-        <w:rPr>
-          <w:lang w:val="pl-PL"/>
-        </w:rPr>
-        <w:t>Systemobiorca</w:t>
-      </w:r>
-      <w:proofErr w:type="spellEnd"/>
-      <w:r>
-        <w:rPr>
-          <w:lang w:val="pl-PL"/>
-        </w:rPr>
-        <w:t xml:space="preserve"> musi sam monitorować, kiedy kończy się przegląd techniczny pojazdów i ubezpieczenie.</w:t>
-      </w:r>
-    </w:p>
-    <w:p>
-      <w:pPr>
-        <w:rPr>
-          <w:lang w:val="pl-PL"/>
-        </w:rPr>
-      </w:pPr>
-      <w:r>
-        <w:rPr>
-          <w:lang w:val="pl-PL"/>
-        </w:rPr>
-        <w:t xml:space="preserve">Powyższe pozwala </w:t>
-      </w:r>
-      <w:proofErr w:type="spellStart"/>
-      <w:r>
-        <w:rPr>
-          <w:lang w:val="pl-PL"/>
-        </w:rPr>
-        <w:t>Systemobiorcy</w:t>
-      </w:r>
-      <w:proofErr w:type="spellEnd"/>
-      <w:r>
-        <w:rPr>
-          <w:lang w:val="pl-PL"/>
-        </w:rPr>
-        <w:t xml:space="preserve"> na wypożyczenie średnio 30 pojazdów miesięcznie, co przekłada się na</w:t>
-      </w:r>
-      <w:r>
-        <w:rPr>
-          <w:lang w:val="pl-PL"/>
-        </w:rPr>
-        <w:t xml:space="preserve"> miesięczny</w:t>
-      </w:r>
-      <w:r>
-        <w:rPr>
-          <w:lang w:val="pl-PL"/>
-        </w:rPr>
-        <w:t xml:space="preserve"> dochód w wysokości około 35,000.00 zł</w:t>
-      </w:r>
-      <w:r>
-        <w:rPr>
-          <w:lang w:val="pl-PL"/>
-        </w:rPr>
-        <w:t>. Warto wspomnieć, że nie wszystkie dostępne pojazdy są wykorzystywane.</w:t>
-      </w:r>
-    </w:p>
-    <w:p>
-      <w:pPr>
-        <w:rPr>
-          <w:lang w:val="pl-PL"/>
-        </w:rPr>
-      </w:pPr>
-    </w:p>
-    <w:p>
-      <w:pPr>
-        <w:pStyle w:val="Nagwek3"/>
+        <w:lastRenderedPageBreak/>
+        <w:t>Opis działalności</w:t>
+      </w:r>
+      <w:r>
         <w:rPr>
           <w:i/>
           <w:iCs/>
@@ -5124,7 +4843,8 @@
           <w:szCs w:val="24"/>
           <w:lang w:val="pl-PL"/>
         </w:rPr>
-      </w:pPr>
+        <w:t xml:space="preserve"> oraz procesów biznesowych</w:t>
+      </w:r>
       <w:r>
         <w:rPr>
           <w:i/>
@@ -5133,8 +4853,7 @@
           <w:szCs w:val="24"/>
           <w:lang w:val="pl-PL"/>
         </w:rPr>
-        <w:lastRenderedPageBreak/>
-        <w:t>Opis działalności</w:t>
+        <w:t xml:space="preserve"> Systemobiorcy </w:t>
       </w:r>
       <w:r>
         <w:rPr>
@@ -5144,7 +4863,7 @@
           <w:szCs w:val="24"/>
           <w:lang w:val="pl-PL"/>
         </w:rPr>
-        <w:t xml:space="preserve"> oraz procesów biznesowych</w:t>
+        <w:t>po</w:t>
       </w:r>
       <w:r>
         <w:rPr>
@@ -5154,9 +4873,8 @@
           <w:szCs w:val="24"/>
           <w:lang w:val="pl-PL"/>
         </w:rPr>
-        <w:t xml:space="preserve"> </w:t>
-      </w:r>
-      <w:proofErr w:type="spellStart"/>
+        <w:t xml:space="preserve"> wdrożeni</w:t>
+      </w:r>
       <w:r>
         <w:rPr>
           <w:i/>
@@ -5165,9 +4883,8 @@
           <w:szCs w:val="24"/>
           <w:lang w:val="pl-PL"/>
         </w:rPr>
-        <w:t>Systemobiorcy</w:t>
-      </w:r>
-      <w:proofErr w:type="spellEnd"/>
+        <w:t>u</w:t>
+      </w:r>
       <w:r>
         <w:rPr>
           <w:i/>
@@ -5176,63 +4893,75 @@
           <w:szCs w:val="24"/>
           <w:lang w:val="pl-PL"/>
         </w:rPr>
+        <w:t xml:space="preserve"> Systemu</w:t>
+      </w:r>
+    </w:p>
+    <w:p>
+      <w:pPr>
+        <w:rPr>
+          <w:lang w:val="pl-PL"/>
+        </w:rPr>
+      </w:pPr>
+      <w:r>
+        <w:rPr>
+          <w:lang w:val="pl-PL"/>
+        </w:rPr>
+        <w:t xml:space="preserve">Systemobiorca </w:t>
+      </w:r>
+      <w:r>
+        <w:rPr>
+          <w:lang w:val="pl-PL"/>
+        </w:rPr>
+        <w:t>chce sprostać</w:t>
+      </w:r>
+      <w:r>
+        <w:rPr>
+          <w:lang w:val="pl-PL"/>
+        </w:rPr>
+        <w:t xml:space="preserve"> dzisiejszym wymaganiom </w:t>
+      </w:r>
+      <w:r>
+        <w:rPr>
+          <w:lang w:val="pl-PL"/>
+        </w:rPr>
+        <w:t>Konsumentów</w:t>
+      </w:r>
+      <w:r>
+        <w:rPr>
+          <w:lang w:val="pl-PL"/>
+        </w:rPr>
+        <w:t xml:space="preserve"> – chce zaoszczędzić czas </w:t>
+      </w:r>
+      <w:r>
+        <w:rPr>
+          <w:lang w:val="pl-PL"/>
+        </w:rPr>
+        <w:t>Konsumentów</w:t>
+      </w:r>
+      <w:r>
+        <w:rPr>
+          <w:lang w:val="pl-PL"/>
+        </w:rPr>
+        <w:t xml:space="preserve"> oraz zapewnić im komfort korzystania z usług Systemobiorcy.</w:t>
+      </w:r>
+      <w:r>
+        <w:rPr>
+          <w:lang w:val="pl-PL"/>
+        </w:rPr>
         <w:t xml:space="preserve"> </w:t>
       </w:r>
       <w:r>
         <w:rPr>
-          <w:i/>
-          <w:iCs/>
-          <w:sz w:val="24"/>
-          <w:szCs w:val="24"/>
-          <w:lang w:val="pl-PL"/>
-        </w:rPr>
-        <w:t>po</w:t>
-      </w:r>
-      <w:r>
-        <w:rPr>
-          <w:i/>
-          <w:iCs/>
-          <w:sz w:val="24"/>
-          <w:szCs w:val="24"/>
-          <w:lang w:val="pl-PL"/>
-        </w:rPr>
-        <w:t xml:space="preserve"> wdrożeni</w:t>
-      </w:r>
-      <w:r>
-        <w:rPr>
-          <w:i/>
-          <w:iCs/>
-          <w:sz w:val="24"/>
-          <w:szCs w:val="24"/>
-          <w:lang w:val="pl-PL"/>
-        </w:rPr>
-        <w:t>u</w:t>
-      </w:r>
-      <w:r>
-        <w:rPr>
-          <w:i/>
-          <w:iCs/>
-          <w:sz w:val="24"/>
-          <w:szCs w:val="24"/>
-          <w:lang w:val="pl-PL"/>
-        </w:rPr>
-        <w:t xml:space="preserve"> Systemu</w:t>
-      </w:r>
-    </w:p>
-    <w:p>
-      <w:pPr>
-        <w:rPr>
-          <w:lang w:val="pl-PL"/>
-        </w:rPr>
-      </w:pPr>
-      <w:proofErr w:type="spellStart"/>
-      <w:r>
-        <w:rPr>
-          <w:lang w:val="pl-PL"/>
-        </w:rPr>
-        <w:t>Systemobiorca</w:t>
-      </w:r>
-      <w:proofErr w:type="spellEnd"/>
+          <w:lang w:val="pl-PL"/>
+        </w:rPr>
+        <w:t xml:space="preserve">W związku z powyższym, Systemobiorca umożliwia </w:t>
+      </w:r>
+      <w:r>
+        <w:rPr>
+          <w:lang w:val="pl-PL"/>
+        </w:rPr>
+        <w:t>Konsumentom</w:t>
+      </w:r>
       <w:r>
         <w:rPr>
           <w:lang w:val="pl-PL"/>
@@ -5243,13 +4972,38 @@
         <w:rPr>
           <w:lang w:val="pl-PL"/>
         </w:rPr>
-        <w:t>chce sprostać</w:t>
-      </w:r>
-      <w:r>
-        <w:rPr>
-          <w:lang w:val="pl-PL"/>
-        </w:rPr>
-        <w:t xml:space="preserve"> dzisiejszym wymaganiom </w:t>
+        <w:t>rezerwację</w:t>
+      </w:r>
+      <w:r>
+        <w:rPr>
+          <w:lang w:val="pl-PL"/>
+        </w:rPr>
+        <w:t>, wypożyczenie oraz zapłatę</w:t>
+      </w:r>
+      <w:r>
+        <w:rPr>
+          <w:lang w:val="pl-PL"/>
+        </w:rPr>
+        <w:t xml:space="preserve"> za usługi poprzez Internet.</w:t>
+      </w:r>
+      <w:r>
+        <w:rPr>
+          <w:lang w:val="pl-PL"/>
+        </w:rPr>
+        <w:br/>
+        <w:t xml:space="preserve">Systemobiorca jest świadom ogromu obowiązków ciążących na jego </w:t>
+      </w:r>
+      <w:r>
+        <w:rPr>
+          <w:lang w:val="pl-PL"/>
+        </w:rPr>
+        <w:t>Konsumentach</w:t>
+      </w:r>
+      <w:r>
+        <w:rPr>
+          <w:lang w:val="pl-PL"/>
+        </w:rPr>
+        <w:t xml:space="preserve">. Aby wyjść temu naprzeciw, Systemobiorca powiadamia swoich </w:t>
       </w:r>
       <w:r>
         <w:rPr>
@@ -5261,7 +5015,7 @@
         <w:rPr>
           <w:lang w:val="pl-PL"/>
         </w:rPr>
-        <w:t xml:space="preserve"> – chce zaoszczędzić czas </w:t>
+        <w:t xml:space="preserve"> o zbliżającym się terminie w dogodny dla </w:t>
       </w:r>
       <w:r>
         <w:rPr>
@@ -5273,168 +5027,14 @@
         <w:rPr>
           <w:lang w:val="pl-PL"/>
         </w:rPr>
-        <w:t xml:space="preserve"> oraz zapewnić im komfort korzystania z usług </w:t>
-      </w:r>
-      <w:proofErr w:type="spellStart"/>
-      <w:r>
-        <w:rPr>
-          <w:lang w:val="pl-PL"/>
-        </w:rPr>
-        <w:t>Systemobiorcy</w:t>
-      </w:r>
-      <w:proofErr w:type="spellEnd"/>
-      <w:r>
-        <w:rPr>
-          <w:lang w:val="pl-PL"/>
-        </w:rPr>
-        <w:t>.</w:t>
-      </w:r>
-      <w:r>
-        <w:rPr>
-          <w:lang w:val="pl-PL"/>
-        </w:rPr>
-        <w:t xml:space="preserve"> </w:t>
-      </w:r>
-      <w:r>
-        <w:rPr>
-          <w:lang w:val="pl-PL"/>
-        </w:rPr>
-        <w:t xml:space="preserve">W związku z powyższym, </w:t>
-      </w:r>
-      <w:proofErr w:type="spellStart"/>
-      <w:r>
-        <w:rPr>
-          <w:lang w:val="pl-PL"/>
-        </w:rPr>
-        <w:t>Systemobiorca</w:t>
-      </w:r>
-      <w:proofErr w:type="spellEnd"/>
-      <w:r>
-        <w:rPr>
-          <w:lang w:val="pl-PL"/>
-        </w:rPr>
-        <w:t xml:space="preserve"> umożliwia </w:t>
-      </w:r>
-      <w:r>
-        <w:rPr>
-          <w:lang w:val="pl-PL"/>
-        </w:rPr>
-        <w:t>Konsumentom</w:t>
-      </w:r>
-      <w:r>
-        <w:rPr>
-          <w:lang w:val="pl-PL"/>
-        </w:rPr>
-        <w:t xml:space="preserve"> </w:t>
-      </w:r>
-      <w:r>
-        <w:rPr>
-          <w:lang w:val="pl-PL"/>
-        </w:rPr>
-        <w:t>rezerwację</w:t>
-      </w:r>
-      <w:r>
-        <w:rPr>
-          <w:lang w:val="pl-PL"/>
-        </w:rPr>
-        <w:t>, wypożyczenie oraz zapłatę</w:t>
-      </w:r>
-      <w:r>
-        <w:rPr>
-          <w:lang w:val="pl-PL"/>
-        </w:rPr>
-        <w:t xml:space="preserve"> za usługi poprzez Internet.</w:t>
+        <w:t xml:space="preserve"> sposób oraz oferuje dodatkowe usługi związane z wypożyczeniem pojazdu, np. podstawienie pojazdu pod wskazany adres.</w:t>
       </w:r>
       <w:r>
         <w:rPr>
           <w:lang w:val="pl-PL"/>
         </w:rPr>
         <w:br/>
-      </w:r>
-      <w:proofErr w:type="spellStart"/>
-      <w:r>
-        <w:rPr>
-          <w:lang w:val="pl-PL"/>
-        </w:rPr>
-        <w:t>Systemobiorca</w:t>
-      </w:r>
-      <w:proofErr w:type="spellEnd"/>
-      <w:r>
-        <w:rPr>
-          <w:lang w:val="pl-PL"/>
-        </w:rPr>
-        <w:t xml:space="preserve"> jest świadom ogromu obowiązków ciążących na jego </w:t>
-      </w:r>
-      <w:r>
-        <w:rPr>
-          <w:lang w:val="pl-PL"/>
-        </w:rPr>
-        <w:t>Konsumentach</w:t>
-      </w:r>
-      <w:r>
-        <w:rPr>
-          <w:lang w:val="pl-PL"/>
-        </w:rPr>
-        <w:t xml:space="preserve">. Aby wyjść temu naprzeciw, </w:t>
-      </w:r>
-      <w:proofErr w:type="spellStart"/>
-      <w:r>
-        <w:rPr>
-          <w:lang w:val="pl-PL"/>
-        </w:rPr>
-        <w:t>Systemobiorca</w:t>
-      </w:r>
-      <w:proofErr w:type="spellEnd"/>
-      <w:r>
-        <w:rPr>
-          <w:lang w:val="pl-PL"/>
-        </w:rPr>
-        <w:t xml:space="preserve"> powiadamia swoich </w:t>
-      </w:r>
-      <w:r>
-        <w:rPr>
-          <w:lang w:val="pl-PL"/>
-        </w:rPr>
-        <w:t>Konsumentów</w:t>
-      </w:r>
-      <w:r>
-        <w:rPr>
-          <w:lang w:val="pl-PL"/>
-        </w:rPr>
-        <w:t xml:space="preserve"> o zbliżającym się terminie w dogodny dla </w:t>
-      </w:r>
-      <w:r>
-        <w:rPr>
-          <w:lang w:val="pl-PL"/>
-        </w:rPr>
-        <w:t>Konsumentów</w:t>
-      </w:r>
-      <w:r>
-        <w:rPr>
-          <w:lang w:val="pl-PL"/>
-        </w:rPr>
-        <w:t xml:space="preserve"> sposób oraz oferuje dodatkowe usługi związane z wypożyczeniem pojazdu, np. podstawienie pojazdu pod wskazany adres.</w:t>
-      </w:r>
-      <w:r>
-        <w:rPr>
-          <w:lang w:val="pl-PL"/>
-        </w:rPr>
-        <w:br/>
-        <w:t xml:space="preserve">Szacuje się, że to wszystko pozwoli </w:t>
-      </w:r>
-      <w:proofErr w:type="spellStart"/>
-      <w:r>
-        <w:rPr>
-          <w:lang w:val="pl-PL"/>
-        </w:rPr>
-        <w:t>Systemobiorcy</w:t>
-      </w:r>
-      <w:proofErr w:type="spellEnd"/>
-      <w:r>
-        <w:rPr>
-          <w:lang w:val="pl-PL"/>
-        </w:rPr>
-        <w:t xml:space="preserve"> wypożyczać średnio 90 pojazdów miesięcznie, co przełoży się na</w:t>
+        <w:t>Szacuje się, że to wszystko pozwoli Systemobiorcy wypożyczać średnio 90 pojazdów miesięcznie, co przełoży się na</w:t>
       </w:r>
       <w:r>
         <w:rPr>
@@ -7148,19 +6748,80 @@
           <w:lang w:val="pl-PL"/>
         </w:rPr>
         <w:lastRenderedPageBreak/>
-        <w:t>Wystarczy sama tabela 2x2 (</w:t>
-      </w:r>
-      <w:proofErr w:type="spellStart"/>
-      <w:r>
+        <w:t>Wystarczy sama tabela 2x2 (silne-słabe-szanse-zagrożenia)</w:t>
+      </w:r>
+    </w:p>
+    <w:p>
+      <w:pPr>
+        <w:pStyle w:val="Nagwek1"/>
+        <w:rPr>
+          <w:lang w:val="pl-PL"/>
+        </w:rPr>
+      </w:pPr>
+      <w:bookmarkStart w:id="7" w:name="_Toc1976800"/>
+      <w:r>
+        <w:rPr>
+          <w:lang w:val="pl-PL"/>
+        </w:rPr>
+        <w:lastRenderedPageBreak/>
+        <w:t>Specyfikacja wymagań</w:t>
+      </w:r>
+      <w:bookmarkEnd w:id="7"/>
+    </w:p>
+    <w:p>
+      <w:pPr>
+        <w:pStyle w:val="Nagwek2"/>
+        <w:rPr>
+          <w:lang w:val="pl-PL"/>
+        </w:rPr>
+      </w:pPr>
+      <w:bookmarkStart w:id="8" w:name="_Toc1976801"/>
+      <w:r>
+        <w:rPr>
+          <w:lang w:val="pl-PL"/>
+        </w:rPr>
+        <w:t>Charakterystyka ogólna</w:t>
+      </w:r>
+      <w:bookmarkEnd w:id="8"/>
+    </w:p>
+    <w:p>
+      <w:pPr>
+        <w:pStyle w:val="Nagwek3"/>
+        <w:rPr>
+          <w:lang w:val="pl-PL"/>
+        </w:rPr>
+      </w:pPr>
+      <w:r>
+        <w:rPr>
+          <w:lang w:val="pl-PL"/>
+        </w:rPr>
+        <w:t>Definicja produktu</w:t>
+      </w:r>
+    </w:p>
+    <w:p>
+      <w:pPr>
+        <w:rPr>
+          <w:b/>
+          <w:bCs/>
+          <w:lang w:val="pl-PL"/>
+        </w:rPr>
+      </w:pPr>
+      <w:r>
+        <w:rPr>
+          <w:lang w:val="pl-PL"/>
+        </w:rPr>
+        <w:t>Przedmiotem niniejszej specyfikacji jest oprogramowanie VRent (dalej nazywane Systemem), wspomagające proces wypożyczania pojazdów w ramach działalności Systemobiorcy.</w:t>
+      </w:r>
+    </w:p>
+    <w:p>
+      <w:pPr>
         <w:rPr>
           <w:i/>
           <w:iCs/>
           <w:color w:val="808080" w:themeColor="background1" w:themeShade="80"/>
           <w:lang w:val="pl-PL"/>
         </w:rPr>
-        <w:t>silne-słabe-szanse-zagrożenia</w:t>
-      </w:r>
-      <w:proofErr w:type="spellEnd"/>
+      </w:pPr>
       <w:r>
         <w:rPr>
           <w:i/>
@@ -7168,117 +6829,159 @@
           <w:color w:val="808080" w:themeColor="background1" w:themeShade="80"/>
           <w:lang w:val="pl-PL"/>
         </w:rPr>
-        <w:t>)</w:t>
-      </w:r>
-    </w:p>
-    <w:p>
-      <w:pPr>
-        <w:pStyle w:val="Nagwek1"/>
-        <w:rPr>
-          <w:lang w:val="pl-PL"/>
-        </w:rPr>
-      </w:pPr>
-      <w:bookmarkStart w:id="7" w:name="_Toc1976800"/>
-      <w:r>
-        <w:rPr>
-          <w:lang w:val="pl-PL"/>
-        </w:rPr>
-        <w:lastRenderedPageBreak/>
-        <w:t>Specyfikacja wymagań</w:t>
-      </w:r>
-      <w:bookmarkEnd w:id="7"/>
-    </w:p>
-    <w:p>
-      <w:pPr>
-        <w:pStyle w:val="Nagwek2"/>
-        <w:rPr>
-          <w:lang w:val="pl-PL"/>
-        </w:rPr>
-      </w:pPr>
-      <w:bookmarkStart w:id="8" w:name="_Toc1976801"/>
-      <w:r>
-        <w:rPr>
-          <w:lang w:val="pl-PL"/>
-        </w:rPr>
-        <w:t>Charakterystyka ogólna</w:t>
-      </w:r>
-      <w:bookmarkEnd w:id="8"/>
-    </w:p>
-    <w:p>
-      <w:pPr>
-        <w:pStyle w:val="Nagwek3"/>
-        <w:rPr>
-          <w:lang w:val="pl-PL"/>
-        </w:rPr>
-      </w:pPr>
-      <w:r>
-        <w:rPr>
-          <w:lang w:val="pl-PL"/>
-        </w:rPr>
-        <w:t>Definicja produktu</w:t>
-      </w:r>
-    </w:p>
-    <w:p>
-      <w:pPr>
-        <w:rPr>
-          <w:b/>
-          <w:bCs/>
-          <w:lang w:val="pl-PL"/>
-        </w:rPr>
-      </w:pPr>
-      <w:r>
-        <w:rPr>
-          <w:lang w:val="pl-PL"/>
-        </w:rPr>
-        <w:t xml:space="preserve">Przedmiotem niniejszej specyfikacji jest oprogramowanie </w:t>
-      </w:r>
-      <w:proofErr w:type="spellStart"/>
-      <w:r>
-        <w:rPr>
-          <w:lang w:val="pl-PL"/>
-        </w:rPr>
-        <w:t>VRent</w:t>
-      </w:r>
-      <w:proofErr w:type="spellEnd"/>
-      <w:r>
-        <w:rPr>
-          <w:lang w:val="pl-PL"/>
-        </w:rPr>
-        <w:t xml:space="preserve"> (dalej nazywane Systemem), wspomagające proces wypożyczania pojazdów w ramach działalności </w:t>
-      </w:r>
-      <w:proofErr w:type="spellStart"/>
-      <w:r>
-        <w:rPr>
-          <w:lang w:val="pl-PL"/>
-        </w:rPr>
-        <w:t>Systemobiorcy</w:t>
-      </w:r>
-      <w:proofErr w:type="spellEnd"/>
-      <w:r>
-        <w:rPr>
-          <w:lang w:val="pl-PL"/>
-        </w:rPr>
-        <w:t>.</w:t>
-      </w:r>
-    </w:p>
-    <w:p>
-      <w:pPr>
+        <w:t>jedno zdanie o systemie</w:t>
+      </w:r>
+      <w:r>
         <w:rPr>
           <w:i/>
           <w:iCs/>
           <w:color w:val="808080" w:themeColor="background1" w:themeShade="80"/>
           <w:lang w:val="pl-PL"/>
         </w:rPr>
-      </w:pPr>
-      <w:r>
+        <w:t xml:space="preserve"> – nazwa systemu i do czego on służy (np. klasa oprogramowania)</w:t>
+      </w:r>
+    </w:p>
+    <w:p>
+      <w:pPr>
+        <w:pStyle w:val="Nagwek3"/>
+        <w:rPr>
+          <w:lang w:val="pl-PL"/>
+        </w:rPr>
+      </w:pPr>
+      <w:r>
+        <w:rPr>
+          <w:lang w:val="pl-PL"/>
+        </w:rPr>
+        <w:t>Podstawowe założenia</w:t>
+      </w:r>
+    </w:p>
+    <w:p>
+      <w:pPr>
+        <w:rPr>
+          <w:lang w:val="pl-PL"/>
+        </w:rPr>
+      </w:pPr>
+      <w:r>
+        <w:rPr>
+          <w:lang w:val="pl-PL"/>
+        </w:rPr>
+        <w:t>System ma za zadanie wspomagać proces</w:t>
+      </w:r>
+      <w:r>
+        <w:rPr>
+          <w:lang w:val="pl-PL"/>
+        </w:rPr>
+        <w:t xml:space="preserve"> rezerwacji oraz</w:t>
+      </w:r>
+      <w:r>
+        <w:rPr>
+          <w:lang w:val="pl-PL"/>
+        </w:rPr>
+        <w:t xml:space="preserve"> wypożyczania pojazdów. W tym celu, System musi zarządzać bazą pojazdów, którymi dysponuje Systemobiorca</w:t>
+      </w:r>
+      <w:r>
+        <w:rPr>
+          <w:lang w:val="pl-PL"/>
+        </w:rPr>
+        <w:t xml:space="preserve"> (z podziałem na kategorie, dostępność oraz filie, w których obecnie się znajdują)</w:t>
+      </w:r>
+      <w:r>
+        <w:rPr>
+          <w:lang w:val="pl-PL"/>
+        </w:rPr>
+        <w:t xml:space="preserve"> oraz zarządzać kontami Użytkowników.</w:t>
+      </w:r>
+    </w:p>
+    <w:p>
+      <w:pPr>
+        <w:rPr>
+          <w:lang w:val="pl-PL"/>
+        </w:rPr>
+      </w:pPr>
+      <w:r>
+        <w:rPr>
+          <w:lang w:val="pl-PL"/>
+        </w:rPr>
+        <w:t>S</w:t>
+      </w:r>
+      <w:r>
+        <w:rPr>
+          <w:lang w:val="pl-PL"/>
+        </w:rPr>
+        <w:t xml:space="preserve">ystem ma zarządzać płatnościami online oraz powiadomieniami dotyczącymi terminów zwrotu, przeglądów technicznych i ubezpieczeń pojazdów. Powiadomienia o terminach zwrotu mają być wysyłane na podany przez </w:t>
+      </w:r>
+      <w:r>
+        <w:rPr>
+          <w:lang w:val="pl-PL"/>
+        </w:rPr>
+        <w:t>Konsumenta adres e-mail. Powiadomienia  o przeglądach technicznych i ubezpieczeniach mają być wysyłane na adres e-mail pracownika Systemobiorcy odpowiedzialnego za zarządzanie powyższymi kwestiami.</w:t>
+      </w:r>
+      <w:r>
+        <w:rPr>
+          <w:lang w:val="pl-PL"/>
+        </w:rPr>
+        <w:br/>
+      </w:r>
+      <w:r>
+        <w:rPr>
+          <w:lang w:val="pl-PL"/>
+        </w:rPr>
+        <w:t xml:space="preserve">System ma umożliwiać Administratorowi nakładanie rabatów na </w:t>
+      </w:r>
+      <w:r>
+        <w:rPr>
+          <w:lang w:val="pl-PL"/>
+        </w:rPr>
+        <w:t>Konsumentów</w:t>
+      </w:r>
+      <w:r>
+        <w:rPr>
+          <w:lang w:val="pl-PL"/>
+        </w:rPr>
+        <w:t>.</w:t>
+      </w:r>
+      <w:r>
+        <w:rPr>
+          <w:lang w:val="pl-PL"/>
+        </w:rPr>
+        <w:br/>
+      </w:r>
+      <w:r>
+        <w:rPr>
+          <w:lang w:val="pl-PL"/>
+        </w:rPr>
+        <w:t xml:space="preserve">System powadzi również historię wypożyczeń </w:t>
+      </w:r>
+      <w:r>
+        <w:rPr>
+          <w:lang w:val="pl-PL"/>
+        </w:rPr>
+        <w:t>danego Konsumenta.</w:t>
+      </w:r>
+      <w:r>
+        <w:rPr>
+          <w:lang w:val="pl-PL"/>
+        </w:rPr>
+        <w:br/>
+        <w:t>System pozwala na wprowadzenie dodatkowych, płatnych usług związanych z wypożyczeniem pojazdu.</w:t>
+      </w:r>
+    </w:p>
+    <w:p>
+      <w:pPr>
+        <w:rPr>
+          <w:lang w:val="pl-PL"/>
+        </w:rPr>
+      </w:pPr>
+    </w:p>
+    <w:p>
+      <w:pPr>
         <w:rPr>
           <w:i/>
           <w:iCs/>
           <w:color w:val="808080" w:themeColor="background1" w:themeShade="80"/>
           <w:lang w:val="pl-PL"/>
         </w:rPr>
-        <w:t>jedno zdanie o systemie</w:t>
-      </w:r>
+      </w:pPr>
       <w:r>
         <w:rPr>
           <w:i/>
@@ -7286,195 +6989,108 @@
           <w:color w:val="808080" w:themeColor="background1" w:themeShade="80"/>
           <w:lang w:val="pl-PL"/>
         </w:rPr>
-        <w:t xml:space="preserve"> – nazwa systemu i do czego on służy (np. klasa oprogramowania)</w:t>
-      </w:r>
-    </w:p>
-    <w:p>
-      <w:pPr>
-        <w:pStyle w:val="Nagwek3"/>
-        <w:rPr>
-          <w:lang w:val="pl-PL"/>
-        </w:rPr>
-      </w:pPr>
-      <w:r>
-        <w:rPr>
-          <w:lang w:val="pl-PL"/>
-        </w:rPr>
-        <w:t>Podstawowe założenia</w:t>
-      </w:r>
-    </w:p>
-    <w:p>
-      <w:pPr>
-        <w:rPr>
-          <w:lang w:val="pl-PL"/>
-        </w:rPr>
-      </w:pPr>
-      <w:r>
-        <w:rPr>
-          <w:lang w:val="pl-PL"/>
-        </w:rPr>
-        <w:t>System ma za zadanie wspomagać proces</w:t>
-      </w:r>
-      <w:r>
-        <w:rPr>
-          <w:lang w:val="pl-PL"/>
-        </w:rPr>
-        <w:t xml:space="preserve"> rezerwacji oraz</w:t>
-      </w:r>
-      <w:r>
-        <w:rPr>
-          <w:lang w:val="pl-PL"/>
-        </w:rPr>
-        <w:t xml:space="preserve"> wypożyczania pojazdów. W tym celu, System musi zarządzać bazą pojazdów, którymi dysponuje </w:t>
-      </w:r>
-      <w:proofErr w:type="spellStart"/>
-      <w:r>
-        <w:rPr>
-          <w:lang w:val="pl-PL"/>
-        </w:rPr>
-        <w:t>Systemobiorca</w:t>
-      </w:r>
-      <w:proofErr w:type="spellEnd"/>
-      <w:r>
-        <w:rPr>
-          <w:lang w:val="pl-PL"/>
-        </w:rPr>
-        <w:t xml:space="preserve"> (z podziałem na kategorie, dostępność oraz filie, w których obecnie się znajdują)</w:t>
-      </w:r>
-      <w:r>
-        <w:rPr>
-          <w:lang w:val="pl-PL"/>
-        </w:rPr>
-        <w:t xml:space="preserve"> oraz zarządzać kontami Użytkowników.</w:t>
-      </w:r>
-    </w:p>
-    <w:p>
-      <w:pPr>
-        <w:rPr>
-          <w:lang w:val="pl-PL"/>
-        </w:rPr>
-      </w:pPr>
-      <w:r>
-        <w:rPr>
-          <w:lang w:val="pl-PL"/>
-        </w:rPr>
-        <w:t>S</w:t>
-      </w:r>
-      <w:r>
-        <w:rPr>
-          <w:lang w:val="pl-PL"/>
-        </w:rPr>
-        <w:t xml:space="preserve">ystem ma zarządzać płatnościami online oraz powiadomieniami dotyczącymi terminów zwrotu, przeglądów technicznych i ubezpieczeń pojazdów. Powiadomienia o terminach zwrotu mają być wysyłane na podany przez </w:t>
-      </w:r>
-      <w:r>
-        <w:rPr>
-          <w:lang w:val="pl-PL"/>
-        </w:rPr>
-        <w:t xml:space="preserve">Konsumenta adres e-mail. Powiadomienia  o przeglądach technicznych i ubezpieczeniach mają być wysyłane na adres e-mail pracownika </w:t>
-      </w:r>
-      <w:proofErr w:type="spellStart"/>
-      <w:r>
-        <w:rPr>
-          <w:lang w:val="pl-PL"/>
-        </w:rPr>
-        <w:t>Systemobiorcy</w:t>
-      </w:r>
-      <w:proofErr w:type="spellEnd"/>
-      <w:r>
-        <w:rPr>
-          <w:lang w:val="pl-PL"/>
-        </w:rPr>
-        <w:t xml:space="preserve"> odpowiedzialnego za zarządzanie powyższymi kwestiami.</w:t>
-      </w:r>
-      <w:r>
-        <w:rPr>
-          <w:lang w:val="pl-PL"/>
-        </w:rPr>
-        <w:br/>
-      </w:r>
-      <w:r>
-        <w:rPr>
-          <w:lang w:val="pl-PL"/>
-        </w:rPr>
-        <w:t xml:space="preserve">System ma umożliwiać Administratorowi nakładanie rabatów na </w:t>
-      </w:r>
-      <w:r>
-        <w:rPr>
-          <w:lang w:val="pl-PL"/>
-        </w:rPr>
-        <w:t>Konsumentów</w:t>
-      </w:r>
-      <w:r>
-        <w:rPr>
-          <w:lang w:val="pl-PL"/>
-        </w:rPr>
-        <w:t>.</w:t>
-      </w:r>
-      <w:r>
-        <w:rPr>
-          <w:lang w:val="pl-PL"/>
-        </w:rPr>
-        <w:br/>
-      </w:r>
-      <w:r>
-        <w:rPr>
-          <w:lang w:val="pl-PL"/>
-        </w:rPr>
-        <w:t xml:space="preserve">System powadzi również historię </w:t>
-      </w:r>
-      <w:proofErr w:type="spellStart"/>
-      <w:r>
-        <w:rPr>
-          <w:lang w:val="pl-PL"/>
-        </w:rPr>
-        <w:t>wypożyczeń</w:t>
-      </w:r>
-      <w:proofErr w:type="spellEnd"/>
-      <w:r>
-        <w:rPr>
-          <w:lang w:val="pl-PL"/>
-        </w:rPr>
-        <w:t xml:space="preserve"> </w:t>
-      </w:r>
-      <w:r>
-        <w:rPr>
-          <w:lang w:val="pl-PL"/>
-        </w:rPr>
-        <w:t>danego Konsumenta.</w:t>
-      </w:r>
-      <w:r>
-        <w:rPr>
-          <w:lang w:val="pl-PL"/>
-        </w:rPr>
-        <w:br/>
-        <w:t>System pozwala na wprowadzenie dodatkowych, płatnych usług związanych z wypożyczeniem pojazdu.</w:t>
-      </w:r>
-    </w:p>
-    <w:p>
-      <w:pPr>
-        <w:rPr>
-          <w:lang w:val="pl-PL"/>
-        </w:rPr>
-      </w:pPr>
-    </w:p>
-    <w:p>
-      <w:pPr>
+        <w:t>do czego będzie służył ten system – kilka/kilkanaście zdań wprowadzających</w:t>
+      </w:r>
+      <w:r>
         <w:rPr>
           <w:i/>
           <w:iCs/>
           <w:color w:val="808080" w:themeColor="background1" w:themeShade="80"/>
           <w:lang w:val="pl-PL"/>
         </w:rPr>
-      </w:pPr>
-      <w:r>
+        <w:t xml:space="preserve">; odwołanie do organizacji lub użytkowników; kilka-kilkanaście zdań pół strony – strona. Zdania. </w:t>
+      </w:r>
+    </w:p>
+    <w:p>
+      <w:pPr>
+        <w:pStyle w:val="Nagwek3"/>
+        <w:rPr>
+          <w:lang w:val="pl-PL"/>
+        </w:rPr>
+      </w:pPr>
+      <w:r>
+        <w:rPr>
+          <w:lang w:val="pl-PL"/>
+        </w:rPr>
+        <w:t>Cel biznesowy</w:t>
+      </w:r>
+    </w:p>
+    <w:p>
+      <w:pPr>
+        <w:rPr>
+          <w:lang w:val="pl-PL"/>
+        </w:rPr>
+      </w:pPr>
+      <w:r>
+        <w:rPr>
+          <w:lang w:val="pl-PL"/>
+        </w:rPr>
+        <w:t xml:space="preserve">Dzięki zastosowaniu </w:t>
+      </w:r>
+      <w:r>
+        <w:rPr>
+          <w:lang w:val="pl-PL"/>
+        </w:rPr>
+        <w:t>S</w:t>
+      </w:r>
+      <w:r>
+        <w:rPr>
+          <w:lang w:val="pl-PL"/>
+        </w:rPr>
+        <w:t>ystemu</w:t>
+      </w:r>
+      <w:r>
+        <w:rPr>
+          <w:lang w:val="pl-PL"/>
+        </w:rPr>
+        <w:t>,</w:t>
+      </w:r>
+      <w:r>
+        <w:rPr>
+          <w:lang w:val="pl-PL"/>
+        </w:rPr>
+        <w:t xml:space="preserve"> Systemobiorca chce osiągnąć większą płynność i jakość procesu rezerwacji. Wspomniane </w:t>
+      </w:r>
+      <w:r>
+        <w:rPr>
+          <w:lang w:val="pl-PL"/>
+        </w:rPr>
+        <w:t>cechy</w:t>
+      </w:r>
+      <w:r>
+        <w:rPr>
+          <w:lang w:val="pl-PL"/>
+        </w:rPr>
+        <w:t xml:space="preserve"> przełoż</w:t>
+      </w:r>
+      <w:r>
+        <w:rPr>
+          <w:lang w:val="pl-PL"/>
+        </w:rPr>
+        <w:t>ą</w:t>
+      </w:r>
+      <w:r>
+        <w:rPr>
+          <w:lang w:val="pl-PL"/>
+        </w:rPr>
+        <w:t xml:space="preserve"> się na szybkość obsługi Konsumenta, a to z kolei na </w:t>
+      </w:r>
+      <w:r>
+        <w:rPr>
+          <w:lang w:val="pl-PL"/>
+        </w:rPr>
+        <w:t>jego zadowolenie. Systemobiorca ma w ten sposób osiągnąć większą ilość Konsumentów oraz większy dochód.</w:t>
+      </w:r>
+    </w:p>
+    <w:p>
+      <w:pPr>
         <w:rPr>
           <w:i/>
           <w:iCs/>
           <w:color w:val="808080" w:themeColor="background1" w:themeShade="80"/>
           <w:lang w:val="pl-PL"/>
         </w:rPr>
-        <w:t>do czego będzie służył ten system – kilka/kilkanaście zdań wprowadzających</w:t>
-      </w:r>
+      </w:pPr>
       <w:r>
         <w:rPr>
           <w:i/>
@@ -7482,127 +7098,17 @@
           <w:color w:val="808080" w:themeColor="background1" w:themeShade="80"/>
           <w:lang w:val="pl-PL"/>
         </w:rPr>
-        <w:t xml:space="preserve">; odwołanie do organizacji lub użytkowników; kilka-kilkanaście zdań pół strony – strona. Zdania. </w:t>
-      </w:r>
-    </w:p>
-    <w:p>
-      <w:pPr>
-        <w:pStyle w:val="Nagwek3"/>
-        <w:rPr>
-          <w:lang w:val="pl-PL"/>
-        </w:rPr>
-      </w:pPr>
-      <w:r>
-        <w:rPr>
-          <w:lang w:val="pl-PL"/>
-        </w:rPr>
-        <w:t>Cel biznesowy</w:t>
-      </w:r>
-    </w:p>
-    <w:p>
-      <w:pPr>
-        <w:rPr>
-          <w:lang w:val="pl-PL"/>
-        </w:rPr>
-      </w:pPr>
-      <w:r>
-        <w:rPr>
-          <w:lang w:val="pl-PL"/>
-        </w:rPr>
-        <w:t xml:space="preserve">Dzięki zastosowaniu </w:t>
-      </w:r>
-      <w:r>
-        <w:rPr>
-          <w:lang w:val="pl-PL"/>
-        </w:rPr>
-        <w:t>S</w:t>
-      </w:r>
-      <w:r>
-        <w:rPr>
-          <w:lang w:val="pl-PL"/>
-        </w:rPr>
-        <w:t>ystemu</w:t>
-      </w:r>
-      <w:r>
-        <w:rPr>
-          <w:lang w:val="pl-PL"/>
-        </w:rPr>
-        <w:t>,</w:t>
-      </w:r>
-      <w:r>
-        <w:rPr>
-          <w:lang w:val="pl-PL"/>
-        </w:rPr>
-        <w:t xml:space="preserve"> </w:t>
-      </w:r>
-      <w:proofErr w:type="spellStart"/>
-      <w:r>
-        <w:rPr>
-          <w:lang w:val="pl-PL"/>
-        </w:rPr>
-        <w:t>Systemobiorca</w:t>
-      </w:r>
-      <w:proofErr w:type="spellEnd"/>
-      <w:r>
-        <w:rPr>
-          <w:lang w:val="pl-PL"/>
-        </w:rPr>
-        <w:t xml:space="preserve"> chce osiągnąć większą płynność i jakość procesu rezerwacji. Wspomniane </w:t>
-      </w:r>
-      <w:r>
-        <w:rPr>
-          <w:lang w:val="pl-PL"/>
-        </w:rPr>
-        <w:t>cechy</w:t>
-      </w:r>
-      <w:r>
-        <w:rPr>
-          <w:lang w:val="pl-PL"/>
-        </w:rPr>
-        <w:t xml:space="preserve"> przełoż</w:t>
-      </w:r>
-      <w:r>
-        <w:rPr>
-          <w:lang w:val="pl-PL"/>
-        </w:rPr>
-        <w:t>ą</w:t>
-      </w:r>
-      <w:r>
-        <w:rPr>
-          <w:lang w:val="pl-PL"/>
-        </w:rPr>
-        <w:t xml:space="preserve"> się na szybkość obsługi Konsumenta, a to z kolei na </w:t>
-      </w:r>
-      <w:r>
-        <w:rPr>
-          <w:lang w:val="pl-PL"/>
-        </w:rPr>
-        <w:t xml:space="preserve">jego zadowolenie. </w:t>
-      </w:r>
-      <w:proofErr w:type="spellStart"/>
-      <w:r>
-        <w:rPr>
-          <w:lang w:val="pl-PL"/>
-        </w:rPr>
-        <w:t>Systemobiorca</w:t>
-      </w:r>
-      <w:proofErr w:type="spellEnd"/>
-      <w:r>
-        <w:rPr>
-          <w:lang w:val="pl-PL"/>
-        </w:rPr>
-        <w:t xml:space="preserve"> ma w ten sposób osiągnąć większą ilość Konsumentów oraz większy dochód.</w:t>
-      </w:r>
-    </w:p>
-    <w:p>
-      <w:pPr>
+        <w:t xml:space="preserve">co </w:t>
+      </w:r>
+      <w:r>
         <w:rPr>
           <w:i/>
           <w:iCs/>
           <w:color w:val="808080" w:themeColor="background1" w:themeShade="80"/>
           <w:lang w:val="pl-PL"/>
         </w:rPr>
-      </w:pPr>
+        <w:t>organizacja docelowa chce</w:t>
+      </w:r>
       <w:r>
         <w:rPr>
           <w:i/>
@@ -7610,7 +7116,7 @@
           <w:color w:val="808080" w:themeColor="background1" w:themeShade="80"/>
           <w:lang w:val="pl-PL"/>
         </w:rPr>
-        <w:t xml:space="preserve">co </w:t>
+        <w:t xml:space="preserve"> osiągnąć wdrażając system</w:t>
       </w:r>
       <w:r>
         <w:rPr>
@@ -7619,85 +7125,7 @@
           <w:color w:val="808080" w:themeColor="background1" w:themeShade="80"/>
           <w:lang w:val="pl-PL"/>
         </w:rPr>
-        <w:t>organizacja docelowa chce</w:t>
-      </w:r>
-      <w:r>
-        <w:rPr>
-          <w:i/>
-          <w:iCs/>
-          <w:color w:val="808080" w:themeColor="background1" w:themeShade="80"/>
-          <w:lang w:val="pl-PL"/>
-        </w:rPr>
-        <w:t xml:space="preserve"> osiągnąć wdrażając system</w:t>
-      </w:r>
-      <w:r>
-        <w:rPr>
-          <w:i/>
-          <w:iCs/>
-          <w:color w:val="808080" w:themeColor="background1" w:themeShade="80"/>
-          <w:lang w:val="pl-PL"/>
-        </w:rPr>
-        <w:t xml:space="preserve">; może być jedno zdanie, może być więcej, np. pewne procesy </w:t>
-      </w:r>
-      <w:proofErr w:type="spellStart"/>
-      <w:r>
-        <w:rPr>
-          <w:i/>
-          <w:iCs/>
-          <w:color w:val="808080" w:themeColor="background1" w:themeShade="80"/>
-          <w:lang w:val="pl-PL"/>
-        </w:rPr>
-        <w:t>bd</w:t>
-      </w:r>
-      <w:proofErr w:type="spellEnd"/>
-      <w:r>
-        <w:rPr>
-          <w:i/>
-          <w:iCs/>
-          <w:color w:val="808080" w:themeColor="background1" w:themeShade="80"/>
-          <w:lang w:val="pl-PL"/>
-        </w:rPr>
-        <w:t xml:space="preserve"> wspierane przez system informatyczne, wcześniej </w:t>
-      </w:r>
-      <w:proofErr w:type="spellStart"/>
-      <w:r>
-        <w:rPr>
-          <w:i/>
-          <w:iCs/>
-          <w:color w:val="808080" w:themeColor="background1" w:themeShade="80"/>
-          <w:lang w:val="pl-PL"/>
-        </w:rPr>
-        <w:t>nei</w:t>
-      </w:r>
-      <w:proofErr w:type="spellEnd"/>
-      <w:r>
-        <w:rPr>
-          <w:i/>
-          <w:iCs/>
-          <w:color w:val="808080" w:themeColor="background1" w:themeShade="80"/>
-          <w:lang w:val="pl-PL"/>
-        </w:rPr>
-        <w:t xml:space="preserve"> było, automatyzacja czegoś, coś szybciej </w:t>
-      </w:r>
-      <w:proofErr w:type="spellStart"/>
-      <w:r>
-        <w:rPr>
-          <w:i/>
-          <w:iCs/>
-          <w:color w:val="808080" w:themeColor="background1" w:themeShade="80"/>
-          <w:lang w:val="pl-PL"/>
-        </w:rPr>
-        <w:t>bd</w:t>
-      </w:r>
-      <w:proofErr w:type="spellEnd"/>
-      <w:r>
-        <w:rPr>
-          <w:i/>
-          <w:iCs/>
-          <w:color w:val="808080" w:themeColor="background1" w:themeShade="80"/>
-          <w:lang w:val="pl-PL"/>
-        </w:rPr>
-        <w:t xml:space="preserve"> działało, itd.; ewentualne korzyści finansowe – z czego one wynikają</w:t>
+        <w:t>; może być jedno zdanie, może być więcej, np. pewne procesy bd wspierane przez system informatyczne, wcześniej nei było, automatyzacja czegoś, coś szybciej bd działało, itd.; ewentualne korzyści finansowe – z czego one wynikają</w:t>
       </w:r>
     </w:p>
     <w:p>
@@ -8186,21 +7614,7 @@
               <w:rPr>
                 <w:lang w:val="pl-PL"/>
               </w:rPr>
-              <w:t xml:space="preserve">Konsument będzie mógł podejrzeć historię </w:t>
-            </w:r>
-            <w:proofErr w:type="spellStart"/>
-            <w:r>
-              <w:rPr>
-                <w:lang w:val="pl-PL"/>
-              </w:rPr>
-              <w:t>wypożyczeń</w:t>
-            </w:r>
-            <w:proofErr w:type="spellEnd"/>
-            <w:r>
-              <w:rPr>
-                <w:lang w:val="pl-PL"/>
-              </w:rPr>
-              <w:t>.</w:t>
+              <w:t>Konsument będzie mógł podejrzeć historię wypożyczeń.</w:t>
             </w:r>
           </w:p>
         </w:tc>
@@ -8349,21 +7763,7 @@
               <w:rPr>
                 <w:lang w:val="pl-PL"/>
               </w:rPr>
-              <w:t xml:space="preserve">Potencjalny Konsument będzie mógł przejrzeć listę dostępnych pojazdów w wybranej przez niego filii </w:t>
-            </w:r>
-            <w:proofErr w:type="spellStart"/>
-            <w:r>
-              <w:rPr>
-                <w:lang w:val="pl-PL"/>
-              </w:rPr>
-              <w:t>Systemobiorcy</w:t>
-            </w:r>
-            <w:proofErr w:type="spellEnd"/>
-            <w:r>
-              <w:rPr>
-                <w:lang w:val="pl-PL"/>
-              </w:rPr>
-              <w:t>.</w:t>
+              <w:t>Potencjalny Konsument będzie mógł przejrzeć listę dostępnych pojazdów w wybranej przez niego filii Systemobiorcy.</w:t>
             </w:r>
           </w:p>
         </w:tc>
@@ -8408,67 +7808,7 @@
           <w:color w:val="808080" w:themeColor="background1" w:themeShade="80"/>
           <w:lang w:val="pl-PL"/>
         </w:rPr>
-        <w:t xml:space="preserve">; kopiujemy listę z 5.1.4 i opisujemy jakie są dla nich korzyści, co każda z grup użytkowników zyska z nowego systemu; szybciej </w:t>
-      </w:r>
-      <w:proofErr w:type="spellStart"/>
-      <w:r>
-        <w:rPr>
-          <w:i/>
-          <w:iCs/>
-          <w:color w:val="808080" w:themeColor="background1" w:themeShade="80"/>
-          <w:lang w:val="pl-PL"/>
-        </w:rPr>
-        <w:t>bd</w:t>
-      </w:r>
-      <w:proofErr w:type="spellEnd"/>
-      <w:r>
-        <w:rPr>
-          <w:i/>
-          <w:iCs/>
-          <w:color w:val="808080" w:themeColor="background1" w:themeShade="80"/>
-          <w:lang w:val="pl-PL"/>
-        </w:rPr>
-        <w:t xml:space="preserve"> mogła, coś </w:t>
-      </w:r>
-      <w:proofErr w:type="spellStart"/>
-      <w:r>
-        <w:rPr>
-          <w:i/>
-          <w:iCs/>
-          <w:color w:val="808080" w:themeColor="background1" w:themeShade="80"/>
-          <w:lang w:val="pl-PL"/>
-        </w:rPr>
-        <w:t>wgl</w:t>
-      </w:r>
-      <w:proofErr w:type="spellEnd"/>
-      <w:r>
-        <w:rPr>
-          <w:i/>
-          <w:iCs/>
-          <w:color w:val="808080" w:themeColor="background1" w:themeShade="80"/>
-          <w:lang w:val="pl-PL"/>
-        </w:rPr>
-        <w:t xml:space="preserve"> </w:t>
-      </w:r>
-      <w:proofErr w:type="spellStart"/>
-      <w:r>
-        <w:rPr>
-          <w:i/>
-          <w:iCs/>
-          <w:color w:val="808080" w:themeColor="background1" w:themeShade="80"/>
-          <w:lang w:val="pl-PL"/>
-        </w:rPr>
-        <w:t>bd</w:t>
-      </w:r>
-      <w:proofErr w:type="spellEnd"/>
-      <w:r>
-        <w:rPr>
-          <w:i/>
-          <w:iCs/>
-          <w:color w:val="808080" w:themeColor="background1" w:themeShade="80"/>
-          <w:lang w:val="pl-PL"/>
-        </w:rPr>
-        <w:t xml:space="preserve"> mogła robić, itd.; każda korzyść – unikalny numer! Globalnie – korzyści w podpunktach tej listy, dla poszczególnej grupy</w:t>
+        <w:t>; kopiujemy listę z 5.1.4 i opisujemy jakie są dla nich korzyści, co każda z grup użytkowników zyska z nowego systemu; szybciej bd mogła, coś wgl bd mogła robić, itd.; każda korzyść – unikalny numer! Globalnie – korzyści w podpunktach tej listy, dla poszczególnej grupy</w:t>
       </w:r>
     </w:p>
     <w:p>
@@ -8538,14 +7878,12 @@
           <w:lang w:val="pl-PL"/>
         </w:rPr>
       </w:pPr>
-      <w:proofErr w:type="spellStart"/>
       <w:r>
         <w:rPr>
           <w:lang w:val="pl-PL"/>
         </w:rPr>
         <w:t>Cookies</w:t>
       </w:r>
-      <w:proofErr w:type="spellEnd"/>
       <w:r>
         <w:rPr>
           <w:lang w:val="pl-PL"/>
@@ -8574,21 +7912,7 @@
         <w:rPr>
           <w:lang w:val="pl-PL"/>
         </w:rPr>
-        <w:t xml:space="preserve"> najnowszych wersjach przeglądarkach: </w:t>
-      </w:r>
-      <w:proofErr w:type="spellStart"/>
-      <w:r>
-        <w:rPr>
-          <w:lang w:val="pl-PL"/>
-        </w:rPr>
-        <w:t>Firefox</w:t>
-      </w:r>
-      <w:proofErr w:type="spellEnd"/>
-      <w:r>
-        <w:rPr>
-          <w:lang w:val="pl-PL"/>
-        </w:rPr>
-        <w:t>, Chrome</w:t>
+        <w:t xml:space="preserve"> najnowszych wersjach przeglądarkach: Firefox, Chrome</w:t>
       </w:r>
       <w:r>
         <w:rPr>
@@ -8624,21 +7948,7 @@
         <w:rPr>
           <w:lang w:val="pl-PL"/>
         </w:rPr>
-        <w:t xml:space="preserve">Użycie darmowej bazy danych – </w:t>
-      </w:r>
-      <w:proofErr w:type="spellStart"/>
-      <w:r>
-        <w:rPr>
-          <w:lang w:val="pl-PL"/>
-        </w:rPr>
-        <w:t>Systemobiorca</w:t>
-      </w:r>
-      <w:proofErr w:type="spellEnd"/>
-      <w:r>
-        <w:rPr>
-          <w:lang w:val="pl-PL"/>
-        </w:rPr>
-        <w:t xml:space="preserve"> nie chce wykupywać licencji</w:t>
+        <w:t>Użycie darmowej bazy danych – Systemobiorca nie chce wykupywać licencji</w:t>
       </w:r>
       <w:r>
         <w:rPr>
@@ -8658,19 +7968,11 @@
           <w:lang w:val="pl-PL"/>
         </w:rPr>
       </w:pPr>
-      <w:proofErr w:type="spellStart"/>
-      <w:r>
-        <w:rPr>
-          <w:lang w:val="pl-PL"/>
-        </w:rPr>
-        <w:t>Systemobiorca</w:t>
-      </w:r>
-      <w:proofErr w:type="spellEnd"/>
-      <w:r>
-        <w:rPr>
-          <w:lang w:val="pl-PL"/>
-        </w:rPr>
-        <w:t xml:space="preserve"> dysponuje dwoma serwerami, które mają być wykorzystane do wdrożenia Systemu.</w:t>
+      <w:r>
+        <w:rPr>
+          <w:lang w:val="pl-PL"/>
+        </w:rPr>
+        <w:t>Systemobiorca dysponuje dwoma serwerami, które mają być wykorzystane do wdrożenia Systemu.</w:t>
       </w:r>
     </w:p>
     <w:p>
@@ -8689,27 +7991,7 @@
           <w:color w:val="808080" w:themeColor="background1" w:themeShade="80"/>
           <w:lang w:val="pl-PL"/>
         </w:rPr>
-        <w:t xml:space="preserve">przepisy prawne – </w:t>
-      </w:r>
-      <w:proofErr w:type="spellStart"/>
-      <w:r>
-        <w:rPr>
-          <w:i/>
-          <w:iCs/>
-          <w:color w:val="808080" w:themeColor="background1" w:themeShade="80"/>
-          <w:lang w:val="pl-PL"/>
-        </w:rPr>
-        <w:t>np</w:t>
-      </w:r>
-      <w:proofErr w:type="spellEnd"/>
-      <w:r>
-        <w:rPr>
-          <w:i/>
-          <w:iCs/>
-          <w:color w:val="808080" w:themeColor="background1" w:themeShade="80"/>
-          <w:lang w:val="pl-PL"/>
-        </w:rPr>
-        <w:t xml:space="preserve"> przetwarzanie danych osobowych., specyficzne technologie, narzędzia, b.d., protokoły komunikacyjne, aspekty zabezpieczeń, zgodność ze standardami, powiązania z innymi aplikacjami, platforma sprzętowa, system operacyjny, inne komponenty niezbędne do współpracy – wszystko wraz z uzasadnieniem! Klient </w:t>
+        <w:t xml:space="preserve">przepisy prawne – np przetwarzanie danych osobowych., specyficzne technologie, narzędzia, b.d., protokoły komunikacyjne, aspekty zabezpieczeń, zgodność ze standardami, powiązania z innymi aplikacjami, platforma sprzętowa, system operacyjny, inne komponenty niezbędne do współpracy – wszystko wraz z uzasadnieniem! Klient </w:t>
       </w:r>
       <w:r>
         <w:rPr>
@@ -8729,9 +8011,8 @@
           <w:color w:val="808080" w:themeColor="background1" w:themeShade="80"/>
           <w:lang w:val="pl-PL"/>
         </w:rPr>
-        <w:t xml:space="preserve"> nam z grupy pewne </w:t>
-      </w:r>
-      <w:proofErr w:type="spellStart"/>
+        <w:t xml:space="preserve"> nam z grupy pewne ogarniczenia – np. musimy użyć specyficznej bazy danych – </w:t>
+      </w:r>
       <w:r>
         <w:rPr>
           <w:i/>
@@ -8739,47 +8020,8 @@
           <w:color w:val="808080" w:themeColor="background1" w:themeShade="80"/>
           <w:lang w:val="pl-PL"/>
         </w:rPr>
-        <w:t>ogarniczenia</w:t>
-      </w:r>
-      <w:proofErr w:type="spellEnd"/>
-      <w:r>
-        <w:rPr>
-          <w:i/>
-          <w:iCs/>
-          <w:color w:val="808080" w:themeColor="background1" w:themeShade="80"/>
-          <w:lang w:val="pl-PL"/>
-        </w:rPr>
-        <w:t xml:space="preserve"> – np. musimy użyć specyficznej bazy danych – </w:t>
-      </w:r>
-      <w:r>
-        <w:rPr>
-          <w:i/>
-          <w:iCs/>
-          <w:color w:val="808080" w:themeColor="background1" w:themeShade="80"/>
-          <w:lang w:val="pl-PL"/>
-        </w:rPr>
         <w:lastRenderedPageBreak/>
-        <w:t xml:space="preserve">np. MS MySQL Server, technologii, parametry techniczne sprzętu, platforma – </w:t>
-      </w:r>
-      <w:proofErr w:type="spellStart"/>
-      <w:r>
-        <w:rPr>
-          <w:i/>
-          <w:iCs/>
-          <w:color w:val="808080" w:themeColor="background1" w:themeShade="80"/>
-          <w:lang w:val="pl-PL"/>
-        </w:rPr>
-        <w:t>np.Windows</w:t>
-      </w:r>
-      <w:proofErr w:type="spellEnd"/>
-      <w:r>
-        <w:rPr>
-          <w:i/>
-          <w:iCs/>
-          <w:color w:val="808080" w:themeColor="background1" w:themeShade="80"/>
-          <w:lang w:val="pl-PL"/>
-        </w:rPr>
-        <w:t xml:space="preserve"> 10, obsługa specyficznych narzędzi – skanery, urządzenia wskazujące, zewnętrzne, itd. Tutaj </w:t>
+        <w:t xml:space="preserve">np. MS MySQL Server, technologii, parametry techniczne sprzętu, platforma – np.Windows 10, obsługa specyficznych narzędzi – skanery, urządzenia wskazujące, zewnętrzne, itd. Tutaj </w:t>
       </w:r>
       <w:r>
         <w:rPr>
@@ -8819,27 +8061,7 @@
           <w:color w:val="808080" w:themeColor="background1" w:themeShade="80"/>
           <w:lang w:val="pl-PL"/>
         </w:rPr>
-        <w:t xml:space="preserve">decyzji projektowych – jaki język </w:t>
-      </w:r>
-      <w:proofErr w:type="spellStart"/>
-      <w:r>
-        <w:rPr>
-          <w:i/>
-          <w:iCs/>
-          <w:color w:val="808080" w:themeColor="background1" w:themeShade="80"/>
-          <w:lang w:val="pl-PL"/>
-        </w:rPr>
-        <w:t>prog</w:t>
-      </w:r>
-      <w:proofErr w:type="spellEnd"/>
-      <w:r>
-        <w:rPr>
-          <w:i/>
-          <w:iCs/>
-          <w:color w:val="808080" w:themeColor="background1" w:themeShade="80"/>
-          <w:lang w:val="pl-PL"/>
-        </w:rPr>
-        <w:t>, itd.</w:t>
+        <w:t>decyzji projektowych – jaki język prog, itd.</w:t>
       </w:r>
     </w:p>
     <w:p>
@@ -8905,27 +8127,9 @@
           <w:numId w:val="16"/>
         </w:numPr>
       </w:pPr>
-      <w:proofErr w:type="spellStart"/>
-      <w:r>
-        <w:t>Możliwość</w:t>
-      </w:r>
-      <w:proofErr w:type="spellEnd"/>
-      <w:r>
-        <w:t xml:space="preserve"> </w:t>
-      </w:r>
-      <w:proofErr w:type="spellStart"/>
-      <w:r>
-        <w:t>wypożyczenia</w:t>
-      </w:r>
-      <w:proofErr w:type="spellEnd"/>
-      <w:r>
-        <w:t xml:space="preserve"> </w:t>
-      </w:r>
-      <w:proofErr w:type="spellStart"/>
-      <w:r>
-        <w:t>pojazdu</w:t>
-      </w:r>
-      <w:proofErr w:type="spellEnd"/>
+      <w:r>
+        <w:t>Możliwość wypożyczenia pojazdu</w:t>
+      </w:r>
     </w:p>
     <w:p>
       <w:pPr>
@@ -8935,27 +8139,9 @@
           <w:numId w:val="16"/>
         </w:numPr>
       </w:pPr>
-      <w:proofErr w:type="spellStart"/>
-      <w:r>
-        <w:t>Możliwość</w:t>
-      </w:r>
-      <w:proofErr w:type="spellEnd"/>
-      <w:r>
-        <w:t xml:space="preserve"> </w:t>
-      </w:r>
-      <w:proofErr w:type="spellStart"/>
-      <w:r>
-        <w:t>rezerwacji</w:t>
-      </w:r>
-      <w:proofErr w:type="spellEnd"/>
-      <w:r>
-        <w:t xml:space="preserve"> </w:t>
-      </w:r>
-      <w:proofErr w:type="spellStart"/>
-      <w:r>
-        <w:t>pojazdu</w:t>
-      </w:r>
-      <w:proofErr w:type="spellEnd"/>
+      <w:r>
+        <w:t>Możliwość rezerwacji pojazdu</w:t>
+      </w:r>
     </w:p>
     <w:p>
       <w:pPr>
@@ -8965,35 +8151,9 @@
           <w:numId w:val="16"/>
         </w:numPr>
       </w:pPr>
-      <w:proofErr w:type="spellStart"/>
-      <w:r>
-        <w:t>Możliwość</w:t>
-      </w:r>
-      <w:proofErr w:type="spellEnd"/>
-      <w:r>
-        <w:t xml:space="preserve"> </w:t>
-      </w:r>
-      <w:proofErr w:type="spellStart"/>
-      <w:r>
-        <w:t>podejrzenia</w:t>
-      </w:r>
-      <w:proofErr w:type="spellEnd"/>
-      <w:r>
-        <w:t xml:space="preserve"> </w:t>
-      </w:r>
-      <w:proofErr w:type="spellStart"/>
-      <w:r>
-        <w:t>historii</w:t>
-      </w:r>
-      <w:proofErr w:type="spellEnd"/>
-      <w:r>
-        <w:t xml:space="preserve"> </w:t>
-      </w:r>
-      <w:proofErr w:type="spellStart"/>
-      <w:r>
-        <w:t>wypożyczeń</w:t>
-      </w:r>
-      <w:proofErr w:type="spellEnd"/>
+      <w:r>
+        <w:t>Możliwość podejrzenia historii wypożyczeń</w:t>
+      </w:r>
     </w:p>
     <w:p>
       <w:pPr>
@@ -9039,35 +8199,9 @@
           <w:numId w:val="16"/>
         </w:numPr>
       </w:pPr>
-      <w:proofErr w:type="spellStart"/>
-      <w:r>
-        <w:t>Kartoteka</w:t>
-      </w:r>
-      <w:proofErr w:type="spellEnd"/>
-      <w:r>
-        <w:t xml:space="preserve"> </w:t>
-      </w:r>
-      <w:proofErr w:type="spellStart"/>
-      <w:r>
-        <w:t>pojazdów</w:t>
-      </w:r>
-      <w:proofErr w:type="spellEnd"/>
-      <w:r>
-        <w:t xml:space="preserve"> </w:t>
-      </w:r>
-      <w:proofErr w:type="spellStart"/>
-      <w:r>
-        <w:t>powiązana</w:t>
-      </w:r>
-      <w:proofErr w:type="spellEnd"/>
-      <w:r>
-        <w:t xml:space="preserve"> z </w:t>
-      </w:r>
-      <w:proofErr w:type="spellStart"/>
-      <w:r>
-        <w:t>cennikiem</w:t>
-      </w:r>
-      <w:proofErr w:type="spellEnd"/>
+      <w:r>
+        <w:t>Kartoteka pojazdów powiązana z cennikiem</w:t>
+      </w:r>
     </w:p>
     <w:p>
       <w:pPr>
@@ -9131,43 +8265,9 @@
           <w:numId w:val="16"/>
         </w:numPr>
       </w:pPr>
-      <w:proofErr w:type="spellStart"/>
-      <w:r>
-        <w:t>Możliwość</w:t>
-      </w:r>
-      <w:proofErr w:type="spellEnd"/>
-      <w:r>
-        <w:t xml:space="preserve"> </w:t>
-      </w:r>
-      <w:proofErr w:type="spellStart"/>
-      <w:r>
-        <w:t>zdefiniowania</w:t>
-      </w:r>
-      <w:proofErr w:type="spellEnd"/>
-      <w:r>
-        <w:t xml:space="preserve"> </w:t>
-      </w:r>
-      <w:proofErr w:type="spellStart"/>
-      <w:r>
-        <w:t>dodatkowo</w:t>
-      </w:r>
-      <w:proofErr w:type="spellEnd"/>
-      <w:r>
-        <w:t xml:space="preserve"> </w:t>
-      </w:r>
-      <w:proofErr w:type="spellStart"/>
-      <w:r>
-        <w:t>płatnych</w:t>
-      </w:r>
-      <w:proofErr w:type="spellEnd"/>
-      <w:r>
-        <w:t xml:space="preserve"> </w:t>
-      </w:r>
-      <w:proofErr w:type="spellStart"/>
-      <w:r>
-        <w:t>usług</w:t>
-      </w:r>
-      <w:proofErr w:type="spellEnd"/>
+      <w:r>
+        <w:t>Możliwość zdefiniowania dodatkowo płatnych usług</w:t>
+      </w:r>
     </w:p>
     <w:p>
       <w:pPr>
@@ -9177,27 +8277,9 @@
           <w:numId w:val="16"/>
         </w:numPr>
       </w:pPr>
-      <w:proofErr w:type="spellStart"/>
-      <w:r>
-        <w:t>Obsługa</w:t>
-      </w:r>
-      <w:proofErr w:type="spellEnd"/>
-      <w:r>
-        <w:t xml:space="preserve"> </w:t>
-      </w:r>
-      <w:proofErr w:type="spellStart"/>
-      <w:r>
-        <w:t>wielu</w:t>
-      </w:r>
-      <w:proofErr w:type="spellEnd"/>
-      <w:r>
-        <w:t xml:space="preserve"> </w:t>
-      </w:r>
-      <w:proofErr w:type="spellStart"/>
-      <w:r>
-        <w:t>filii</w:t>
-      </w:r>
-      <w:proofErr w:type="spellEnd"/>
+      <w:r>
+        <w:t>Obsługa wielu filii</w:t>
+      </w:r>
     </w:p>
     <w:p>
       <w:pPr>
@@ -9207,21 +8289,8 @@
           <w:numId w:val="16"/>
         </w:numPr>
       </w:pPr>
-      <w:proofErr w:type="spellStart"/>
-      <w:r>
-        <w:t>Dokonywanie</w:t>
-      </w:r>
-      <w:proofErr w:type="spellEnd"/>
-      <w:r>
-        <w:t xml:space="preserve"> </w:t>
-      </w:r>
-      <w:proofErr w:type="spellStart"/>
-      <w:r>
-        <w:t>płatności</w:t>
-      </w:r>
-      <w:proofErr w:type="spellEnd"/>
-      <w:r>
-        <w:t xml:space="preserve"> online  </w:t>
+      <w:r>
+        <w:t xml:space="preserve">Dokonywanie płatności online  </w:t>
       </w:r>
     </w:p>
     <w:p/>
@@ -9315,7 +8384,6 @@
         </w:rPr>
         <w:t xml:space="preserve">Diagram znajduje się w pliku </w:t>
       </w:r>
-      <w:proofErr w:type="spellStart"/>
       <w:r>
         <w:rPr>
           <w:i/>
@@ -9324,26 +8392,11 @@
         </w:rPr>
         <w:t>WypozyczalniaPojazdow.vpp</w:t>
       </w:r>
-      <w:proofErr w:type="spellEnd"/>
-      <w:r>
-        <w:rPr>
-          <w:lang w:val="pl-PL"/>
-        </w:rPr>
-        <w:t xml:space="preserve">, dołączonym do dokumentacji. Diagram został wykonany w programie Visual </w:t>
-      </w:r>
-      <w:proofErr w:type="spellStart"/>
-      <w:r>
-        <w:rPr>
-          <w:lang w:val="pl-PL"/>
-        </w:rPr>
-        <w:t>Paradigm</w:t>
-      </w:r>
-      <w:proofErr w:type="spellEnd"/>
-      <w:r>
-        <w:rPr>
-          <w:lang w:val="pl-PL"/>
-        </w:rPr>
-        <w:t>.</w:t>
+      <w:r>
+        <w:rPr>
+          <w:lang w:val="pl-PL"/>
+        </w:rPr>
+        <w:t>, dołączonym do dokumentacji. Diagram został wykonany w programie Visual Paradigm.</w:t>
       </w:r>
     </w:p>
     <w:p>
@@ -12514,36 +11567,27 @@
           <w:u w:val="single"/>
           <w:lang w:val="pl-PL"/>
         </w:rPr>
-        <w:t xml:space="preserve"> historii </w:t>
-      </w:r>
-      <w:proofErr w:type="spellStart"/>
+        <w:t xml:space="preserve"> historii wypożyczeń</w:t>
+      </w:r>
+    </w:p>
+    <w:p>
+      <w:pPr>
+        <w:rPr>
+          <w:lang w:val="pl-PL"/>
+        </w:rPr>
+      </w:pPr>
+    </w:p>
+    <w:p>
+      <w:pPr>
+        <w:rPr>
+          <w:lang w:val="pl-PL"/>
+        </w:rPr>
+      </w:pPr>
       <w:r>
         <w:rPr>
           <w:u w:val="single"/>
           <w:lang w:val="pl-PL"/>
         </w:rPr>
-        <w:t>wypożyczeń</w:t>
-      </w:r>
-      <w:proofErr w:type="spellEnd"/>
-    </w:p>
-    <w:p>
-      <w:pPr>
-        <w:rPr>
-          <w:lang w:val="pl-PL"/>
-        </w:rPr>
-      </w:pPr>
-    </w:p>
-    <w:p>
-      <w:pPr>
-        <w:rPr>
-          <w:lang w:val="pl-PL"/>
-        </w:rPr>
-      </w:pPr>
-      <w:r>
-        <w:rPr>
-          <w:u w:val="single"/>
-          <w:lang w:val="pl-PL"/>
-        </w:rPr>
         <w:t>Uzasadnienie biznesowe:</w:t>
       </w:r>
       <w:r>
@@ -12576,21 +11620,7 @@
         <w:rPr>
           <w:lang w:val="pl-PL"/>
         </w:rPr>
-        <w:t xml:space="preserve">Konsument będzie mógł podejrzeć historię </w:t>
-      </w:r>
-      <w:proofErr w:type="spellStart"/>
-      <w:r>
-        <w:rPr>
-          <w:lang w:val="pl-PL"/>
-        </w:rPr>
-        <w:t>wypożyczeń</w:t>
-      </w:r>
-      <w:proofErr w:type="spellEnd"/>
-      <w:r>
-        <w:rPr>
-          <w:lang w:val="pl-PL"/>
-        </w:rPr>
-        <w:t>.</w:t>
+        <w:t>Konsument będzie mógł podejrzeć historię wypożyczeń.</w:t>
       </w:r>
     </w:p>
     <w:p>
@@ -12827,21 +11857,7 @@
         <w:rPr>
           <w:lang w:val="pl-PL"/>
         </w:rPr>
-        <w:t xml:space="preserve"> Konsument ma dostęp do informacji o dokonanych przez Konsumenta </w:t>
-      </w:r>
-      <w:proofErr w:type="spellStart"/>
-      <w:r>
-        <w:rPr>
-          <w:lang w:val="pl-PL"/>
-        </w:rPr>
-        <w:t>wypożyczeniach</w:t>
-      </w:r>
-      <w:proofErr w:type="spellEnd"/>
-      <w:r>
-        <w:rPr>
-          <w:lang w:val="pl-PL"/>
-        </w:rPr>
-        <w:t>.</w:t>
+        <w:t xml:space="preserve"> Konsument ma dostęp do informacji o dokonanych przez Konsumenta wypożyczeniach.</w:t>
       </w:r>
     </w:p>
     <w:p>
@@ -12917,16 +11933,8 @@
         <w:rPr>
           <w:lang w:val="pl-PL"/>
         </w:rPr>
-        <w:t xml:space="preserve"> i je wyróżniać na tle historycznych </w:t>
-      </w:r>
-      <w:proofErr w:type="spellStart"/>
-      <w:r>
-        <w:rPr>
-          <w:lang w:val="pl-PL"/>
-        </w:rPr>
-        <w:t>wypożyczeń</w:t>
-      </w:r>
-      <w:proofErr w:type="spellEnd"/>
+        <w:t xml:space="preserve"> i je wyróżniać na tle historycznych wypożyczeń</w:t>
+      </w:r>
       <w:r>
         <w:rPr>
           <w:lang w:val="pl-PL"/>
@@ -13148,21 +12156,7 @@
         <w:rPr>
           <w:lang w:val="pl-PL"/>
         </w:rPr>
-        <w:t xml:space="preserve">Potencjalny Konsument będzie mógł przejrzeć listę dostępnych pojazdów w wybranej przez niego filii </w:t>
-      </w:r>
-      <w:proofErr w:type="spellStart"/>
-      <w:r>
-        <w:rPr>
-          <w:lang w:val="pl-PL"/>
-        </w:rPr>
-        <w:t>Systemobiorcy</w:t>
-      </w:r>
-      <w:proofErr w:type="spellEnd"/>
-      <w:r>
-        <w:rPr>
-          <w:lang w:val="pl-PL"/>
-        </w:rPr>
-        <w:t>.</w:t>
+        <w:t>Potencjalny Konsument będzie mógł przejrzeć listę dostępnych pojazdów w wybranej przez niego filii Systemobiorcy.</w:t>
       </w:r>
     </w:p>
     <w:p>
@@ -13287,21 +12281,7 @@
         <w:rPr>
           <w:lang w:val="pl-PL"/>
         </w:rPr>
-        <w:t xml:space="preserve">Konsument na stronie internetowej </w:t>
-      </w:r>
-      <w:proofErr w:type="spellStart"/>
-      <w:r>
-        <w:rPr>
-          <w:lang w:val="pl-PL"/>
-        </w:rPr>
-        <w:t>Systemobiorcy</w:t>
-      </w:r>
-      <w:proofErr w:type="spellEnd"/>
-      <w:r>
-        <w:rPr>
-          <w:lang w:val="pl-PL"/>
-        </w:rPr>
-        <w:t xml:space="preserve"> przechodzi do podstrony z tabelą dostępnych pojazdów.</w:t>
+        <w:t>Konsument na stronie internetowej Systemobiorcy przechodzi do podstrony z tabelą dostępnych pojazdów.</w:t>
       </w:r>
     </w:p>
     <w:p>
@@ -13353,21 +12333,7 @@
         <w:rPr>
           <w:lang w:val="pl-PL"/>
         </w:rPr>
-        <w:t xml:space="preserve"> Konsument może zdecydować, czy skorzysta z oferty </w:t>
-      </w:r>
-      <w:proofErr w:type="spellStart"/>
-      <w:r>
-        <w:rPr>
-          <w:lang w:val="pl-PL"/>
-        </w:rPr>
-        <w:t>Systemobiorcy</w:t>
-      </w:r>
-      <w:proofErr w:type="spellEnd"/>
-      <w:r>
-        <w:rPr>
-          <w:lang w:val="pl-PL"/>
-        </w:rPr>
-        <w:t>.</w:t>
+        <w:t xml:space="preserve"> Konsument może zdecydować, czy skorzysta z oferty Systemobiorcy.</w:t>
       </w:r>
     </w:p>
     <w:p>
@@ -16287,21 +15253,7 @@
         <w:rPr>
           <w:lang w:val="pl-PL"/>
         </w:rPr>
-        <w:t xml:space="preserve">Każda operacja ze strony Użytkownika będzie skanowana za pomocą aplikacji </w:t>
-      </w:r>
-      <w:proofErr w:type="spellStart"/>
-      <w:r>
-        <w:rPr>
-          <w:lang w:val="pl-PL"/>
-        </w:rPr>
-        <w:t>SiteLock</w:t>
-      </w:r>
-      <w:proofErr w:type="spellEnd"/>
-      <w:r>
-        <w:rPr>
-          <w:lang w:val="pl-PL"/>
-        </w:rPr>
-        <w:t>. Wyeliminuje to możliwość zainfekowania strony przez niepożądane osoby.</w:t>
+        <w:t>Każda operacja ze strony Użytkownika będzie skanowana za pomocą aplikacji SiteLock. Wyeliminuje to możliwość zainfekowania strony przez niepożądane osoby.</w:t>
       </w:r>
     </w:p>
     <w:p>
@@ -16888,49 +15840,7 @@
         <w:rPr>
           <w:lang w:val="pl-PL"/>
         </w:rPr>
-        <w:t xml:space="preserve">. szkolenie, rozruch, konfiguracja, serwis – może obejmować różne wydania (tj. o różnej funkcjonalności – </w:t>
-      </w:r>
-      <w:proofErr w:type="spellStart"/>
-      <w:r>
-        <w:rPr>
-          <w:lang w:val="pl-PL"/>
-        </w:rPr>
-        <w:t>personal</w:t>
-      </w:r>
-      <w:proofErr w:type="spellEnd"/>
-      <w:r>
-        <w:rPr>
-          <w:lang w:val="pl-PL"/>
-        </w:rPr>
-        <w:t xml:space="preserve">, </w:t>
-      </w:r>
-      <w:proofErr w:type="spellStart"/>
-      <w:r>
-        <w:rPr>
-          <w:lang w:val="pl-PL"/>
-        </w:rPr>
-        <w:t>professional</w:t>
-      </w:r>
-      <w:proofErr w:type="spellEnd"/>
-      <w:r>
-        <w:rPr>
-          <w:lang w:val="pl-PL"/>
-        </w:rPr>
-        <w:t xml:space="preserve">, </w:t>
-      </w:r>
-      <w:proofErr w:type="spellStart"/>
-      <w:r>
-        <w:rPr>
-          <w:lang w:val="pl-PL"/>
-        </w:rPr>
-        <w:t>enterprise</w:t>
-      </w:r>
-      <w:proofErr w:type="spellEnd"/>
-      <w:r>
-        <w:rPr>
-          <w:lang w:val="pl-PL"/>
-        </w:rPr>
-        <w:t>) i wersje (1.0, 1.5, itd.)</w:t>
+        <w:t>. szkolenie, rozruch, konfiguracja, serwis – może obejmować różne wydania (tj. o różnej funkcjonalności – personal, professional, enterprise) i wersje (1.0, 1.5, itd.)</w:t>
       </w:r>
     </w:p>
     <w:p>
@@ -17070,21 +15980,7 @@
         <w:rPr>
           <w:lang w:val="pl-PL"/>
         </w:rPr>
-        <w:t xml:space="preserve">Działania w odniesieniu do poszczególnych </w:t>
-      </w:r>
-      <w:proofErr w:type="spellStart"/>
-      <w:r>
-        <w:rPr>
-          <w:lang w:val="pl-PL"/>
-        </w:rPr>
-        <w:t>ryzyk</w:t>
-      </w:r>
-      <w:proofErr w:type="spellEnd"/>
-      <w:r>
-        <w:rPr>
-          <w:lang w:val="pl-PL"/>
-        </w:rPr>
-        <w:t>.</w:t>
+        <w:t>Działania w odniesieniu do poszczególnych ryzyk.</w:t>
       </w:r>
     </w:p>
     <w:p>
@@ -17550,21 +16446,7 @@
         <w:rPr>
           <w:lang w:val="pl-PL"/>
         </w:rPr>
-        <w:t xml:space="preserve">System </w:t>
-      </w:r>
-      <w:proofErr w:type="spellStart"/>
-      <w:r>
-        <w:rPr>
-          <w:lang w:val="pl-PL"/>
-        </w:rPr>
-        <w:t>VRent</w:t>
-      </w:r>
-      <w:proofErr w:type="spellEnd"/>
-      <w:r>
-        <w:rPr>
-          <w:lang w:val="pl-PL"/>
-        </w:rPr>
-        <w:t xml:space="preserve"> będzie składał się z powyższych elementów. Składają się na nie:</w:t>
+        <w:t>System VRent będzie składał się z powyższych elementów. Składają się na nie:</w:t>
       </w:r>
     </w:p>
     <w:p>
@@ -17744,16 +16626,8 @@
         <w:rPr>
           <w:lang w:val="pl-PL"/>
         </w:rPr>
-        <w:t xml:space="preserve">po stronie Konsumenta, tj. podgląd dostępnych pojazdów, z możliwością sortowania według parametrów pojazdów oraz filtrowania według chociażby filii </w:t>
-      </w:r>
-      <w:proofErr w:type="spellStart"/>
-      <w:r>
-        <w:rPr>
-          <w:lang w:val="pl-PL"/>
-        </w:rPr>
-        <w:t>Systemobiorcy</w:t>
-      </w:r>
-      <w:proofErr w:type="spellEnd"/>
+        <w:t>po stronie Konsumenta, tj. podgląd dostępnych pojazdów, z możliwością sortowania według parametrów pojazdów oraz filtrowania według chociażby filii Systemobiorcy</w:t>
+      </w:r>
       <w:r>
         <w:rPr>
           <w:lang w:val="pl-PL"/>
@@ -17777,21 +16651,7 @@
           <w:lang w:val="pl-PL"/>
         </w:rPr>
         <w:lastRenderedPageBreak/>
-        <w:t xml:space="preserve">po stronie </w:t>
-      </w:r>
-      <w:proofErr w:type="spellStart"/>
-      <w:r>
-        <w:rPr>
-          <w:lang w:val="pl-PL"/>
-        </w:rPr>
-        <w:t>Systemobiorcy</w:t>
-      </w:r>
-      <w:proofErr w:type="spellEnd"/>
-      <w:r>
-        <w:rPr>
-          <w:lang w:val="pl-PL"/>
-        </w:rPr>
-        <w:t>, tj. sprawdzanie, czy zbliża się termin przeglądu pojazdów i ubezpieczeń OC/AC</w:t>
+        <w:t>po stronie Systemobiorcy, tj. sprawdzanie, czy zbliża się termin przeglądu pojazdów i ubezpieczeń OC/AC</w:t>
       </w:r>
       <w:r>
         <w:rPr>
@@ -17815,21 +16675,7 @@
         <w:rPr>
           <w:lang w:val="pl-PL"/>
         </w:rPr>
-        <w:t xml:space="preserve">Obsługa </w:t>
-      </w:r>
-      <w:proofErr w:type="spellStart"/>
-      <w:r>
-        <w:rPr>
-          <w:lang w:val="pl-PL"/>
-        </w:rPr>
-        <w:t>wypożyczeń</w:t>
-      </w:r>
-      <w:proofErr w:type="spellEnd"/>
-      <w:r>
-        <w:rPr>
-          <w:lang w:val="pl-PL"/>
-        </w:rPr>
-        <w:t>/rezerwacji</w:t>
+        <w:t>Obsługa wypożyczeń/rezerwacji</w:t>
       </w:r>
       <w:r>
         <w:rPr>
@@ -17865,21 +16711,7 @@
         <w:rPr>
           <w:lang w:val="pl-PL"/>
         </w:rPr>
-        <w:t xml:space="preserve"> – podsystem odpowiedzialny za wysyłanie odpowiednich powiadomień do Konsumentów (o zbliżającym się terminie zwrotu pojazdu) oraz do Pracowników </w:t>
-      </w:r>
-      <w:proofErr w:type="spellStart"/>
-      <w:r>
-        <w:rPr>
-          <w:lang w:val="pl-PL"/>
-        </w:rPr>
-        <w:t>Systemobiorcy</w:t>
-      </w:r>
-      <w:proofErr w:type="spellEnd"/>
-      <w:r>
-        <w:rPr>
-          <w:lang w:val="pl-PL"/>
-        </w:rPr>
-        <w:t xml:space="preserve"> (o zbliżających się terminach przeglądów pojazdu oraz ubezpieczeń OC/AC)</w:t>
+        <w:t xml:space="preserve"> – podsystem odpowiedzialny za wysyłanie odpowiednich powiadomień do Konsumentów (o zbliżającym się terminie zwrotu pojazdu) oraz do Pracowników Systemobiorcy (o zbliżających się terminach przeglądów pojazdu oraz ubezpieczeń OC/AC)</w:t>
       </w:r>
       <w:r>
         <w:rPr>
@@ -17972,88 +16804,38 @@
           <w:color w:val="808080" w:themeColor="background1" w:themeShade="80"/>
           <w:lang w:val="pl-PL"/>
         </w:rPr>
-        <w:t xml:space="preserve"> poglądowy (</w:t>
-      </w:r>
-      <w:proofErr w:type="spellStart"/>
-      <w:r>
+        <w:t xml:space="preserve"> poglądowy (pomysl na składowe systemu w np. chmurkach czy coś) – z jakich części bd się skladal</w:t>
+      </w:r>
+    </w:p>
+    <w:p>
+      <w:pPr>
         <w:rPr>
           <w:color w:val="808080" w:themeColor="background1" w:themeShade="80"/>
           <w:lang w:val="pl-PL"/>
         </w:rPr>
-        <w:t>pomysl</w:t>
-      </w:r>
-      <w:proofErr w:type="spellEnd"/>
+      </w:pPr>
       <w:r>
         <w:rPr>
           <w:color w:val="808080" w:themeColor="background1" w:themeShade="80"/>
           <w:lang w:val="pl-PL"/>
         </w:rPr>
-        <w:t xml:space="preserve"> na składowe systemu w np. chmurkach czy coś) – z jakich części </w:t>
-      </w:r>
-      <w:proofErr w:type="spellStart"/>
-      <w:r>
+        <w:t>Jak sobie wyobrażamy przekształcenie diagramów, opisów wymagań na kształt przyszłego projektu</w:t>
+      </w:r>
+    </w:p>
+    <w:p>
+      <w:pPr>
         <w:rPr>
           <w:color w:val="808080" w:themeColor="background1" w:themeShade="80"/>
           <w:lang w:val="pl-PL"/>
         </w:rPr>
-        <w:t>bd</w:t>
-      </w:r>
-      <w:proofErr w:type="spellEnd"/>
+      </w:pPr>
       <w:r>
         <w:rPr>
           <w:color w:val="808080" w:themeColor="background1" w:themeShade="80"/>
           <w:lang w:val="pl-PL"/>
         </w:rPr>
-        <w:t xml:space="preserve"> się </w:t>
-      </w:r>
-      <w:proofErr w:type="spellStart"/>
-      <w:r>
-        <w:rPr>
-          <w:color w:val="808080" w:themeColor="background1" w:themeShade="80"/>
-          <w:lang w:val="pl-PL"/>
-        </w:rPr>
-        <w:t>skladal</w:t>
-      </w:r>
-      <w:proofErr w:type="spellEnd"/>
-    </w:p>
-    <w:p>
-      <w:pPr>
-        <w:rPr>
-          <w:color w:val="808080" w:themeColor="background1" w:themeShade="80"/>
-          <w:lang w:val="pl-PL"/>
-        </w:rPr>
-      </w:pPr>
-      <w:r>
-        <w:rPr>
-          <w:color w:val="808080" w:themeColor="background1" w:themeShade="80"/>
-          <w:lang w:val="pl-PL"/>
-        </w:rPr>
-        <w:t>Jak sobie wyobrażamy przekształcenie diagramów, opisów wymagań na kształt przyszłego projektu</w:t>
-      </w:r>
-    </w:p>
-    <w:p>
-      <w:pPr>
-        <w:rPr>
-          <w:color w:val="808080" w:themeColor="background1" w:themeShade="80"/>
-          <w:lang w:val="pl-PL"/>
-        </w:rPr>
-      </w:pPr>
-      <w:r>
-        <w:rPr>
-          <w:color w:val="808080" w:themeColor="background1" w:themeShade="80"/>
-          <w:lang w:val="pl-PL"/>
-        </w:rPr>
-        <w:t xml:space="preserve">Do 0.5 strony max, kilka </w:t>
-      </w:r>
-      <w:proofErr w:type="spellStart"/>
-      <w:r>
-        <w:rPr>
-          <w:color w:val="808080" w:themeColor="background1" w:themeShade="80"/>
-          <w:lang w:val="pl-PL"/>
-        </w:rPr>
-        <w:t>zdan</w:t>
-      </w:r>
-      <w:proofErr w:type="spellEnd"/>
+        <w:t>Do 0.5 strony max, kilka zdan</w:t>
+      </w:r>
     </w:p>
     <w:p>
       <w:pPr>
@@ -18338,21 +17120,7 @@
               <w:rPr>
                 <w:lang w:val="pl-PL"/>
               </w:rPr>
-              <w:t xml:space="preserve">otrzebny do zarządzania kontami Konsumentów, modyfikacji </w:t>
-            </w:r>
-            <w:proofErr w:type="spellStart"/>
-            <w:r>
-              <w:rPr>
-                <w:lang w:val="pl-PL"/>
-              </w:rPr>
-              <w:t>Wordpressa</w:t>
-            </w:r>
-            <w:proofErr w:type="spellEnd"/>
-            <w:r>
-              <w:rPr>
-                <w:lang w:val="pl-PL"/>
-              </w:rPr>
-              <w:t>, komunikacji z bazą danych</w:t>
+              <w:t>otrzebny do zarządzania kontami Konsumentów, modyfikacji Wordpressa, komunikacji z bazą danych</w:t>
             </w:r>
           </w:p>
         </w:tc>
@@ -18422,19 +17190,11 @@
                 <w:lang w:val="pl-PL"/>
               </w:rPr>
             </w:pPr>
-            <w:proofErr w:type="spellStart"/>
-            <w:r>
-              <w:rPr>
-                <w:lang w:val="pl-PL"/>
-              </w:rPr>
-              <w:t>MariaDB</w:t>
-            </w:r>
-            <w:proofErr w:type="spellEnd"/>
-            <w:r>
-              <w:rPr>
-                <w:lang w:val="pl-PL"/>
-              </w:rPr>
-              <w:t xml:space="preserve"> (relacyjna baza danych)</w:t>
+            <w:r>
+              <w:rPr>
+                <w:lang w:val="pl-PL"/>
+              </w:rPr>
+              <w:t>MariaDB (relacyjna baza danych)</w:t>
             </w:r>
           </w:p>
         </w:tc>
@@ -18449,19 +17209,11 @@
                 <w:lang w:val="pl-PL"/>
               </w:rPr>
             </w:pPr>
-            <w:proofErr w:type="spellStart"/>
-            <w:r>
-              <w:rPr>
-                <w:lang w:val="pl-PL"/>
-              </w:rPr>
-              <w:t>Systemobiorca</w:t>
-            </w:r>
-            <w:proofErr w:type="spellEnd"/>
-            <w:r>
-              <w:rPr>
-                <w:lang w:val="pl-PL"/>
-              </w:rPr>
-              <w:t xml:space="preserve"> narzucił, aby baza danych była darmowa; relacyjna baza danych – ponieważ będą prowadzone transakcje</w:t>
+            <w:r>
+              <w:rPr>
+                <w:lang w:val="pl-PL"/>
+              </w:rPr>
+              <w:t>Systemobiorca narzucił, aby baza danych była darmowa; relacyjna baza danych – ponieważ będą prowadzone transakcje</w:t>
             </w:r>
           </w:p>
         </w:tc>
@@ -18480,14 +17232,12 @@
                 <w:lang w:val="pl-PL"/>
               </w:rPr>
             </w:pPr>
-            <w:proofErr w:type="spellStart"/>
             <w:r>
               <w:rPr>
                 <w:lang w:val="pl-PL"/>
               </w:rPr>
               <w:t>Wordpress</w:t>
             </w:r>
-            <w:proofErr w:type="spellEnd"/>
           </w:p>
         </w:tc>
         <w:tc>
@@ -18551,55 +17301,52 @@
           <w:color w:val="808080" w:themeColor="background1" w:themeShade="80"/>
           <w:lang w:val="pl-PL"/>
         </w:rPr>
-        <w:t xml:space="preserve">technologia = </w:t>
-      </w:r>
-      <w:proofErr w:type="spellStart"/>
-      <w:r>
+        <w:t>technologia = jezyk programowania, model bazy danych (producent silnika), narzędzia do implementacji (bibloteki, frameworki, itd.)</w:t>
+      </w:r>
+    </w:p>
+    <w:p>
+      <w:pPr>
         <w:rPr>
           <w:color w:val="808080" w:themeColor="background1" w:themeShade="80"/>
           <w:lang w:val="pl-PL"/>
         </w:rPr>
-        <w:t>jezyk</w:t>
-      </w:r>
-      <w:proofErr w:type="spellEnd"/>
+      </w:pPr>
       <w:r>
         <w:rPr>
           <w:color w:val="808080" w:themeColor="background1" w:themeShade="80"/>
           <w:lang w:val="pl-PL"/>
         </w:rPr>
-        <w:t xml:space="preserve"> programowania, model bazy danych (producent silnika), narzędzia do implementacji (</w:t>
-      </w:r>
-      <w:proofErr w:type="spellStart"/>
-      <w:r>
+        <w:t>wszystko co jest związane z technicznym zapleczem implementacji projektu</w:t>
+      </w:r>
+    </w:p>
+    <w:p>
+      <w:pPr>
         <w:rPr>
           <w:color w:val="808080" w:themeColor="background1" w:themeShade="80"/>
           <w:lang w:val="pl-PL"/>
         </w:rPr>
-        <w:t>bibloteki</w:t>
-      </w:r>
-      <w:proofErr w:type="spellEnd"/>
+      </w:pPr>
       <w:r>
         <w:rPr>
           <w:color w:val="808080" w:themeColor="background1" w:themeShade="80"/>
           <w:lang w:val="pl-PL"/>
         </w:rPr>
-        <w:t xml:space="preserve">, </w:t>
-      </w:r>
-      <w:proofErr w:type="spellStart"/>
-      <w:r>
+        <w:t>technologia-uzasadnienie</w:t>
+      </w:r>
+    </w:p>
+    <w:p>
+      <w:pPr>
         <w:rPr>
           <w:color w:val="808080" w:themeColor="background1" w:themeShade="80"/>
           <w:lang w:val="pl-PL"/>
         </w:rPr>
-        <w:t>frameworki</w:t>
-      </w:r>
-      <w:proofErr w:type="spellEnd"/>
+      </w:pPr>
       <w:r>
         <w:rPr>
           <w:color w:val="808080" w:themeColor="background1" w:themeShade="80"/>
           <w:lang w:val="pl-PL"/>
         </w:rPr>
-        <w:t>, itd.)</w:t>
+        <w:t>wskazujemy technologie dla pelnego projektu</w:t>
       </w:r>
     </w:p>
     <w:p>
@@ -18614,84 +17361,7 @@
           <w:color w:val="808080" w:themeColor="background1" w:themeShade="80"/>
           <w:lang w:val="pl-PL"/>
         </w:rPr>
-        <w:t>wszystko co jest związane z technicznym zapleczem implementacji projektu</w:t>
-      </w:r>
-    </w:p>
-    <w:p>
-      <w:pPr>
-        <w:rPr>
-          <w:color w:val="808080" w:themeColor="background1" w:themeShade="80"/>
-          <w:lang w:val="pl-PL"/>
-        </w:rPr>
-      </w:pPr>
-      <w:r>
-        <w:rPr>
-          <w:color w:val="808080" w:themeColor="background1" w:themeShade="80"/>
-          <w:lang w:val="pl-PL"/>
-        </w:rPr>
-        <w:t>technologia-uzasadnienie</w:t>
-      </w:r>
-    </w:p>
-    <w:p>
-      <w:pPr>
-        <w:rPr>
-          <w:color w:val="808080" w:themeColor="background1" w:themeShade="80"/>
-          <w:lang w:val="pl-PL"/>
-        </w:rPr>
-      </w:pPr>
-      <w:r>
-        <w:rPr>
-          <w:color w:val="808080" w:themeColor="background1" w:themeShade="80"/>
-          <w:lang w:val="pl-PL"/>
-        </w:rPr>
-        <w:t xml:space="preserve">wskazujemy technologie dla </w:t>
-      </w:r>
-      <w:proofErr w:type="spellStart"/>
-      <w:r>
-        <w:rPr>
-          <w:color w:val="808080" w:themeColor="background1" w:themeShade="80"/>
-          <w:lang w:val="pl-PL"/>
-        </w:rPr>
-        <w:t>pelnego</w:t>
-      </w:r>
-      <w:proofErr w:type="spellEnd"/>
-      <w:r>
-        <w:rPr>
-          <w:color w:val="808080" w:themeColor="background1" w:themeShade="80"/>
-          <w:lang w:val="pl-PL"/>
-        </w:rPr>
-        <w:t xml:space="preserve"> projektu</w:t>
-      </w:r>
-    </w:p>
-    <w:p>
-      <w:pPr>
-        <w:rPr>
-          <w:color w:val="808080" w:themeColor="background1" w:themeShade="80"/>
-          <w:lang w:val="pl-PL"/>
-        </w:rPr>
-      </w:pPr>
-      <w:r>
-        <w:rPr>
-          <w:color w:val="808080" w:themeColor="background1" w:themeShade="80"/>
-          <w:lang w:val="pl-PL"/>
-        </w:rPr>
-        <w:t xml:space="preserve">uzasadnienia – np. takie było </w:t>
-      </w:r>
-      <w:proofErr w:type="spellStart"/>
-      <w:r>
-        <w:rPr>
-          <w:color w:val="808080" w:themeColor="background1" w:themeShade="80"/>
-          <w:lang w:val="pl-PL"/>
-        </w:rPr>
-        <w:t>ograniczniee</w:t>
-      </w:r>
-      <w:proofErr w:type="spellEnd"/>
-      <w:r>
-        <w:rPr>
-          <w:color w:val="808080" w:themeColor="background1" w:themeShade="80"/>
-          <w:lang w:val="pl-PL"/>
-        </w:rPr>
-        <w:t xml:space="preserve"> ze strony klienta, takie mamy doświadczenie z dana technologia</w:t>
+        <w:t>uzasadnienia – np. takie było ograniczniee ze strony klienta, takie mamy doświadczenie z dana technologia</w:t>
       </w:r>
     </w:p>
     <w:p>
@@ -18795,8 +17465,376 @@
           <w:lang w:val="pl-PL"/>
         </w:rPr>
       </w:pPr>
+    </w:p>
+    <w:p>
+      <w:pPr>
+        <w:pStyle w:val="Nagwek3"/>
+        <w:rPr>
+          <w:lang w:val="pl-PL"/>
+        </w:rPr>
+      </w:pPr>
+      <w:r>
+        <w:rPr>
+          <w:lang w:val="pl-PL"/>
+        </w:rPr>
+        <w:t>D</w:t>
+      </w:r>
+      <w:r>
+        <w:rPr>
+          <w:lang w:val="pl-PL"/>
+        </w:rPr>
+        <w:t>iagram(-y) klas</w:t>
+      </w:r>
+    </w:p>
+    <w:p>
+      <w:pPr>
+        <w:rPr>
+          <w:lang w:val="pl-PL"/>
+        </w:rPr>
+      </w:pPr>
+      <w:r>
+        <w:rPr>
+          <w:lang w:val="pl-PL"/>
+        </w:rPr>
+        <w:t xml:space="preserve">Diagram znajduje się w pliku </w:t>
+      </w:r>
+      <w:r>
+        <w:rPr>
+          <w:i/>
+          <w:iCs/>
+          <w:lang w:val="pl-PL"/>
+        </w:rPr>
+        <w:t>WypozyczalniaPojazdow.vpp</w:t>
+      </w:r>
+      <w:r>
+        <w:rPr>
+          <w:lang w:val="pl-PL"/>
+        </w:rPr>
+        <w:t>, dołączonym do dokumentacji. Diagram został wykonany w programie Visual Paradigm.</w:t>
+      </w:r>
+    </w:p>
+    <w:p>
+      <w:pPr>
+        <w:pStyle w:val="Nagwek3"/>
+        <w:rPr>
+          <w:lang w:val="pl-PL"/>
+        </w:rPr>
+      </w:pPr>
+      <w:r>
+        <w:rPr>
+          <w:lang w:val="pl-PL"/>
+        </w:rPr>
+        <w:t>D</w:t>
+      </w:r>
+      <w:r>
+        <w:rPr>
+          <w:lang w:val="pl-PL"/>
+        </w:rPr>
+        <w:t>iagram(-y) czynności</w:t>
+      </w:r>
+    </w:p>
+    <w:p>
+      <w:pPr>
+        <w:rPr>
+          <w:lang w:val="pl-PL"/>
+        </w:rPr>
+      </w:pPr>
+      <w:r>
+        <w:rPr>
+          <w:lang w:val="pl-PL"/>
+        </w:rPr>
+        <w:t>Diagram</w:t>
+      </w:r>
+      <w:r>
+        <w:rPr>
+          <w:lang w:val="pl-PL"/>
+        </w:rPr>
+        <w:t>y</w:t>
+      </w:r>
+      <w:r>
+        <w:rPr>
+          <w:lang w:val="pl-PL"/>
+        </w:rPr>
+        <w:t xml:space="preserve"> znajduj</w:t>
+      </w:r>
+      <w:r>
+        <w:rPr>
+          <w:lang w:val="pl-PL"/>
+        </w:rPr>
+        <w:t>ą</w:t>
+      </w:r>
+      <w:r>
+        <w:rPr>
+          <w:lang w:val="pl-PL"/>
+        </w:rPr>
+        <w:t xml:space="preserve"> się w pliku </w:t>
+      </w:r>
+      <w:r>
+        <w:rPr>
+          <w:i/>
+          <w:iCs/>
+          <w:lang w:val="pl-PL"/>
+        </w:rPr>
+        <w:t>WypozyczalniaPojazdow.vpp</w:t>
+      </w:r>
+      <w:r>
+        <w:rPr>
+          <w:lang w:val="pl-PL"/>
+        </w:rPr>
+        <w:t>, dołączonym do dokumentacji. Diagram</w:t>
+      </w:r>
+      <w:r>
+        <w:rPr>
+          <w:lang w:val="pl-PL"/>
+        </w:rPr>
+        <w:t>y</w:t>
+      </w:r>
+      <w:r>
+        <w:rPr>
+          <w:lang w:val="pl-PL"/>
+        </w:rPr>
+        <w:t xml:space="preserve"> został</w:t>
+      </w:r>
+      <w:r>
+        <w:rPr>
+          <w:lang w:val="pl-PL"/>
+        </w:rPr>
+        <w:t>y</w:t>
+      </w:r>
+      <w:r>
+        <w:rPr>
+          <w:lang w:val="pl-PL"/>
+        </w:rPr>
+        <w:t xml:space="preserve"> wykonan</w:t>
+      </w:r>
+      <w:r>
+        <w:rPr>
+          <w:lang w:val="pl-PL"/>
+        </w:rPr>
+        <w:t>e</w:t>
+      </w:r>
+      <w:r>
+        <w:rPr>
+          <w:lang w:val="pl-PL"/>
+        </w:rPr>
+        <w:t xml:space="preserve"> w programie Visual Paradigm.</w:t>
+      </w:r>
+    </w:p>
+    <w:p>
+      <w:pPr>
+        <w:rPr>
+          <w:lang w:val="pl-PL"/>
+        </w:rPr>
+      </w:pPr>
+    </w:p>
+    <w:p>
+      <w:pPr>
+        <w:pStyle w:val="Nagwek3"/>
+        <w:rPr>
+          <w:lang w:val="pl-PL"/>
+        </w:rPr>
+      </w:pPr>
+      <w:r>
+        <w:rPr>
+          <w:lang w:val="pl-PL"/>
+        </w:rPr>
+        <w:t>D</w:t>
+      </w:r>
+      <w:r>
+        <w:rPr>
+          <w:lang w:val="pl-PL"/>
+        </w:rPr>
+        <w:t>iagramy sekwencji</w:t>
+      </w:r>
+    </w:p>
+    <w:p>
+      <w:pPr>
+        <w:rPr>
+          <w:lang w:val="pl-PL"/>
+        </w:rPr>
+      </w:pPr>
+      <w:r>
+        <w:rPr>
+          <w:lang w:val="pl-PL"/>
+        </w:rPr>
+        <w:t xml:space="preserve">Diagramy znajdują się w pliku </w:t>
+      </w:r>
+      <w:r>
+        <w:rPr>
+          <w:i/>
+          <w:iCs/>
+          <w:lang w:val="pl-PL"/>
+        </w:rPr>
+        <w:t>WypozyczalniaPojazdow.vpp</w:t>
+      </w:r>
+      <w:r>
+        <w:rPr>
+          <w:lang w:val="pl-PL"/>
+        </w:rPr>
+        <w:t>, dołączonym do dokumentacji. Diagramy zostały wykonane w programie Visual Paradigm.</w:t>
+      </w:r>
+    </w:p>
+    <w:p>
+      <w:pPr>
+        <w:rPr>
+          <w:color w:val="808080" w:themeColor="background1" w:themeShade="80"/>
+          <w:lang w:val="pl-PL"/>
+        </w:rPr>
+      </w:pPr>
+      <w:r>
+        <w:rPr>
+          <w:color w:val="808080" w:themeColor="background1" w:themeShade="80"/>
+          <w:lang w:val="pl-PL"/>
+        </w:rPr>
+        <w:t>co najmniej 5, w tym co najmniej 1 przypadek użycia zilustrowany kilkoma diagramami sekwencji</w:t>
+      </w:r>
+    </w:p>
+    <w:p>
+      <w:pPr>
+        <w:rPr>
+          <w:color w:val="808080" w:themeColor="background1" w:themeShade="80"/>
+          <w:lang w:val="pl-PL"/>
+        </w:rPr>
+      </w:pPr>
+    </w:p>
+    <w:p>
+      <w:pPr>
+        <w:pStyle w:val="Nagwek3"/>
+        <w:rPr>
+          <w:lang w:val="pl-PL"/>
+        </w:rPr>
+      </w:pPr>
+      <w:r>
+        <w:rPr>
+          <w:lang w:val="pl-PL"/>
+        </w:rPr>
+        <w:t>I</w:t>
+      </w:r>
+      <w:r>
+        <w:rPr>
+          <w:lang w:val="pl-PL"/>
+        </w:rPr>
+        <w:t>nne diagramy</w:t>
+      </w:r>
+    </w:p>
+    <w:p>
+      <w:pPr>
+        <w:rPr>
+          <w:lang w:val="pl-PL"/>
+        </w:rPr>
+      </w:pPr>
+      <w:r>
+        <w:rPr>
+          <w:lang w:val="pl-PL"/>
+        </w:rPr>
+        <w:t xml:space="preserve">Diagramy znajdują się w pliku </w:t>
+      </w:r>
+      <w:r>
+        <w:rPr>
+          <w:i/>
+          <w:iCs/>
+          <w:lang w:val="pl-PL"/>
+        </w:rPr>
+        <w:t>WypozyczalniaPojazdow.vpp</w:t>
+      </w:r>
+      <w:r>
+        <w:rPr>
+          <w:lang w:val="pl-PL"/>
+        </w:rPr>
+        <w:t>, dołączonym do dokumentacji. Diagramy zostały wykonane w programie Visual Paradigm.</w:t>
+      </w:r>
+    </w:p>
+    <w:p>
+      <w:pPr>
+        <w:rPr>
+          <w:color w:val="808080" w:themeColor="background1" w:themeShade="80"/>
+          <w:lang w:val="pl-PL"/>
+        </w:rPr>
+      </w:pPr>
       <w:bookmarkStart w:id="28" w:name="_GoBack"/>
       <w:bookmarkEnd w:id="28"/>
+      <w:r>
+        <w:rPr>
+          <w:color w:val="808080" w:themeColor="background1" w:themeShade="80"/>
+          <w:lang w:val="pl-PL"/>
+        </w:rPr>
+        <w:t>co najmniej trzy –</w:t>
+      </w:r>
+      <w:r>
+        <w:rPr>
+          <w:color w:val="808080" w:themeColor="background1" w:themeShade="80"/>
+          <w:lang w:val="pl-PL"/>
+        </w:rPr>
+        <w:t xml:space="preserve"> komponentów, rozmieszczenia, maszyny stanowej itp.</w:t>
+      </w:r>
+    </w:p>
+    <w:p>
+      <w:pPr>
+        <w:pStyle w:val="Nagwek2"/>
+        <w:rPr>
+          <w:lang w:val="pl-PL"/>
+        </w:rPr>
+      </w:pPr>
+      <w:bookmarkStart w:id="29" w:name="_Toc1976818"/>
+      <w:r>
+        <w:rPr>
+          <w:lang w:val="pl-PL"/>
+        </w:rPr>
+        <w:t>Charakterystyka zasto</w:t>
+      </w:r>
+      <w:r>
+        <w:rPr>
+          <w:lang w:val="pl-PL"/>
+        </w:rPr>
+        <w:t>sowanych wzorców projektowych</w:t>
+      </w:r>
+      <w:bookmarkEnd w:id="29"/>
+    </w:p>
+    <w:p>
+      <w:pPr>
+        <w:rPr>
+          <w:color w:val="808080" w:themeColor="background1" w:themeShade="80"/>
+          <w:lang w:val="pl-PL"/>
+        </w:rPr>
+      </w:pPr>
+      <w:r>
+        <w:rPr>
+          <w:color w:val="808080" w:themeColor="background1" w:themeShade="80"/>
+          <w:lang w:val="pl-PL"/>
+        </w:rPr>
+        <w:t>informacja opisowa wspomagana diagramami (odsyłaczami do diagramów UML); jeśli wykorzystano wzorce projektowe, to należy wykazać dwa z nich</w:t>
+      </w:r>
+    </w:p>
+    <w:p>
+      <w:pPr>
+        <w:rPr>
+          <w:color w:val="808080" w:themeColor="background1" w:themeShade="80"/>
+          <w:lang w:val="pl-PL"/>
+        </w:rPr>
+      </w:pPr>
+      <w:r>
+        <w:rPr>
+          <w:color w:val="808080" w:themeColor="background1" w:themeShade="80"/>
+          <w:lang w:val="pl-PL"/>
+        </w:rPr>
+        <w:t>PODWYŻSZA OCENĘ</w:t>
+      </w:r>
+    </w:p>
+    <w:p>
+      <w:pPr>
+        <w:pStyle w:val="Nagwek2"/>
+        <w:rPr>
+          <w:lang w:val="pl-PL"/>
+        </w:rPr>
+      </w:pPr>
+      <w:bookmarkStart w:id="30" w:name="_Toc1976819"/>
+      <w:r>
+        <w:rPr>
+          <w:lang w:val="pl-PL"/>
+        </w:rPr>
+        <w:t>Projekt bazy danych</w:t>
+      </w:r>
+      <w:bookmarkEnd w:id="30"/>
     </w:p>
     <w:p>
       <w:pPr>
@@ -18809,56 +17847,20 @@
         <w:rPr>
           <w:lang w:val="pl-PL"/>
         </w:rPr>
-        <w:t>D</w:t>
-      </w:r>
-      <w:r>
-        <w:rPr>
-          <w:lang w:val="pl-PL"/>
-        </w:rPr>
-        <w:t>iagram(-y) klas</w:t>
-      </w:r>
-    </w:p>
-    <w:p>
-      <w:pPr>
-        <w:rPr>
-          <w:lang w:val="pl-PL"/>
-        </w:rPr>
-      </w:pPr>
-      <w:r>
-        <w:rPr>
-          <w:lang w:val="pl-PL"/>
-        </w:rPr>
-        <w:t xml:space="preserve">Diagram znajduje się w pliku </w:t>
-      </w:r>
-      <w:proofErr w:type="spellStart"/>
-      <w:r>
-        <w:rPr>
-          <w:i/>
-          <w:iCs/>
-          <w:lang w:val="pl-PL"/>
-        </w:rPr>
-        <w:t>WypozyczalniaPojazdow.vpp</w:t>
-      </w:r>
-      <w:proofErr w:type="spellEnd"/>
-      <w:r>
-        <w:rPr>
-          <w:lang w:val="pl-PL"/>
-        </w:rPr>
-        <w:t xml:space="preserve">, dołączonym do dokumentacji. Diagram został wykonany w programie Visual </w:t>
-      </w:r>
-      <w:proofErr w:type="spellStart"/>
-      <w:r>
-        <w:rPr>
-          <w:lang w:val="pl-PL"/>
-        </w:rPr>
-        <w:t>Paradigm</w:t>
-      </w:r>
-      <w:proofErr w:type="spellEnd"/>
-      <w:r>
-        <w:rPr>
-          <w:lang w:val="pl-PL"/>
-        </w:rPr>
-        <w:t>.</w:t>
+        <w:t>Schemat</w:t>
+      </w:r>
+    </w:p>
+    <w:p>
+      <w:pPr>
+        <w:rPr>
+          <w:lang w:val="pl-PL"/>
+        </w:rPr>
+      </w:pPr>
+      <w:r>
+        <w:rPr>
+          <w:lang w:val="pl-PL"/>
+        </w:rPr>
+        <w:t>w trzeciej formie normalnej; jeśli w innej to umieć uzasadnić wybór</w:t>
       </w:r>
     </w:p>
     <w:p>
@@ -18872,21 +17874,44 @@
         <w:rPr>
           <w:lang w:val="pl-PL"/>
         </w:rPr>
-        <w:t>D</w:t>
-      </w:r>
-      <w:r>
-        <w:rPr>
-          <w:lang w:val="pl-PL"/>
-        </w:rPr>
-        <w:t>iagram(-y) czynności</w:t>
-      </w:r>
-    </w:p>
-    <w:p>
-      <w:pPr>
-        <w:rPr>
-          <w:lang w:val="pl-PL"/>
-        </w:rPr>
-      </w:pPr>
+        <w:t>Projekty szczegółowe tabel</w:t>
+      </w:r>
+    </w:p>
+    <w:p>
+      <w:pPr>
+        <w:rPr>
+          <w:lang w:val="pl-PL"/>
+        </w:rPr>
+      </w:pPr>
+    </w:p>
+    <w:p>
+      <w:pPr>
+        <w:pStyle w:val="Nagwek2"/>
+        <w:rPr>
+          <w:lang w:val="pl-PL"/>
+        </w:rPr>
+      </w:pPr>
+      <w:bookmarkStart w:id="31" w:name="_Toc1976820"/>
+      <w:r>
+        <w:rPr>
+          <w:lang w:val="pl-PL"/>
+        </w:rPr>
+        <w:t>Projekt interfejsu użytkownika</w:t>
+      </w:r>
+      <w:bookmarkEnd w:id="31"/>
+    </w:p>
+    <w:p>
+      <w:pPr>
+        <w:rPr>
+          <w:lang w:val="pl-PL"/>
+        </w:rPr>
+      </w:pPr>
+      <w:r>
+        <w:rPr>
+          <w:lang w:val="pl-PL"/>
+        </w:rPr>
+        <w:t>Co najmniej dla głównej funkcjonalności programu – w razie wątpliwości, uzgodnić z prowadzącym zajęcia</w:t>
+      </w:r>
     </w:p>
     <w:p>
       <w:pPr>
@@ -18899,228 +17924,7 @@
         <w:rPr>
           <w:lang w:val="pl-PL"/>
         </w:rPr>
-        <w:t>D</w:t>
-      </w:r>
-      <w:r>
-        <w:rPr>
-          <w:lang w:val="pl-PL"/>
-        </w:rPr>
-        <w:t>iagramy sekwencji</w:t>
-      </w:r>
-    </w:p>
-    <w:p>
-      <w:pPr>
-        <w:rPr>
-          <w:color w:val="808080" w:themeColor="background1" w:themeShade="80"/>
-          <w:lang w:val="pl-PL"/>
-        </w:rPr>
-      </w:pPr>
-      <w:r>
-        <w:rPr>
-          <w:color w:val="808080" w:themeColor="background1" w:themeShade="80"/>
-          <w:lang w:val="pl-PL"/>
-        </w:rPr>
-        <w:t>co najmniej 5, w tym co najmniej 1 przypadek użycia zilustrowany kilkoma diagramami sekwencji</w:t>
-      </w:r>
-    </w:p>
-    <w:p>
-      <w:pPr>
-        <w:pStyle w:val="Nagwek3"/>
-        <w:rPr>
-          <w:lang w:val="pl-PL"/>
-        </w:rPr>
-      </w:pPr>
-      <w:r>
-        <w:rPr>
-          <w:lang w:val="pl-PL"/>
-        </w:rPr>
-        <w:t>I</w:t>
-      </w:r>
-      <w:r>
-        <w:rPr>
-          <w:lang w:val="pl-PL"/>
-        </w:rPr>
-        <w:t>nne diagramy</w:t>
-      </w:r>
-    </w:p>
-    <w:p>
-      <w:pPr>
-        <w:rPr>
-          <w:color w:val="808080" w:themeColor="background1" w:themeShade="80"/>
-          <w:lang w:val="pl-PL"/>
-        </w:rPr>
-      </w:pPr>
-      <w:r>
-        <w:rPr>
-          <w:color w:val="808080" w:themeColor="background1" w:themeShade="80"/>
-          <w:lang w:val="pl-PL"/>
-        </w:rPr>
-        <w:t>co najmniej trzy –</w:t>
-      </w:r>
-      <w:r>
-        <w:rPr>
-          <w:color w:val="808080" w:themeColor="background1" w:themeShade="80"/>
-          <w:lang w:val="pl-PL"/>
-        </w:rPr>
-        <w:t xml:space="preserve"> komponentów, rozmieszczenia, maszyny stanowej itp.</w:t>
-      </w:r>
-    </w:p>
-    <w:p>
-      <w:pPr>
-        <w:pStyle w:val="Nagwek2"/>
-        <w:rPr>
-          <w:lang w:val="pl-PL"/>
-        </w:rPr>
-      </w:pPr>
-      <w:bookmarkStart w:id="29" w:name="_Toc1976818"/>
-      <w:r>
-        <w:rPr>
-          <w:lang w:val="pl-PL"/>
-        </w:rPr>
-        <w:t>Charakterystyka zasto</w:t>
-      </w:r>
-      <w:r>
-        <w:rPr>
-          <w:lang w:val="pl-PL"/>
-        </w:rPr>
-        <w:t>sowanych wzorców projektowych</w:t>
-      </w:r>
-      <w:bookmarkEnd w:id="29"/>
-    </w:p>
-    <w:p>
-      <w:pPr>
-        <w:rPr>
-          <w:color w:val="808080" w:themeColor="background1" w:themeShade="80"/>
-          <w:lang w:val="pl-PL"/>
-        </w:rPr>
-      </w:pPr>
-      <w:r>
-        <w:rPr>
-          <w:color w:val="808080" w:themeColor="background1" w:themeShade="80"/>
-          <w:lang w:val="pl-PL"/>
-        </w:rPr>
-        <w:t>informacja opisowa wspomagana diagramami (odsyłaczami do diagramów UML); jeśli wykorzystano wzorce projektowe, to należy wykazać dwa z nich</w:t>
-      </w:r>
-    </w:p>
-    <w:p>
-      <w:pPr>
-        <w:rPr>
-          <w:color w:val="808080" w:themeColor="background1" w:themeShade="80"/>
-          <w:lang w:val="pl-PL"/>
-        </w:rPr>
-      </w:pPr>
-      <w:r>
-        <w:rPr>
-          <w:color w:val="808080" w:themeColor="background1" w:themeShade="80"/>
-          <w:lang w:val="pl-PL"/>
-        </w:rPr>
-        <w:t>PODWYŻSZA OCENĘ</w:t>
-      </w:r>
-    </w:p>
-    <w:p>
-      <w:pPr>
-        <w:pStyle w:val="Nagwek2"/>
-        <w:rPr>
-          <w:lang w:val="pl-PL"/>
-        </w:rPr>
-      </w:pPr>
-      <w:bookmarkStart w:id="30" w:name="_Toc1976819"/>
-      <w:r>
-        <w:rPr>
-          <w:lang w:val="pl-PL"/>
-        </w:rPr>
-        <w:t>Projekt bazy danych</w:t>
-      </w:r>
-      <w:bookmarkEnd w:id="30"/>
-    </w:p>
-    <w:p>
-      <w:pPr>
-        <w:pStyle w:val="Nagwek3"/>
-        <w:rPr>
-          <w:lang w:val="pl-PL"/>
-        </w:rPr>
-      </w:pPr>
-      <w:r>
-        <w:rPr>
-          <w:lang w:val="pl-PL"/>
-        </w:rPr>
-        <w:t>Schemat</w:t>
-      </w:r>
-    </w:p>
-    <w:p>
-      <w:pPr>
-        <w:rPr>
-          <w:lang w:val="pl-PL"/>
-        </w:rPr>
-      </w:pPr>
-      <w:r>
-        <w:rPr>
-          <w:lang w:val="pl-PL"/>
-        </w:rPr>
-        <w:t>w trzeciej formie normalnej; jeśli w innej to umieć uzasadnić wybór</w:t>
-      </w:r>
-    </w:p>
-    <w:p>
-      <w:pPr>
-        <w:pStyle w:val="Nagwek3"/>
-        <w:rPr>
-          <w:lang w:val="pl-PL"/>
-        </w:rPr>
-      </w:pPr>
-      <w:r>
-        <w:rPr>
-          <w:lang w:val="pl-PL"/>
-        </w:rPr>
-        <w:t>Projekty szczegółowe tabel</w:t>
-      </w:r>
-    </w:p>
-    <w:p>
-      <w:pPr>
-        <w:rPr>
-          <w:lang w:val="pl-PL"/>
-        </w:rPr>
-      </w:pPr>
-    </w:p>
-    <w:p>
-      <w:pPr>
-        <w:pStyle w:val="Nagwek2"/>
-        <w:rPr>
-          <w:lang w:val="pl-PL"/>
-        </w:rPr>
-      </w:pPr>
-      <w:bookmarkStart w:id="31" w:name="_Toc1976820"/>
-      <w:r>
-        <w:rPr>
-          <w:lang w:val="pl-PL"/>
-        </w:rPr>
-        <w:t>Projekt interfejsu użytkownika</w:t>
-      </w:r>
-      <w:bookmarkEnd w:id="31"/>
-    </w:p>
-    <w:p>
-      <w:pPr>
-        <w:rPr>
-          <w:lang w:val="pl-PL"/>
-        </w:rPr>
-      </w:pPr>
-      <w:r>
-        <w:rPr>
-          <w:lang w:val="pl-PL"/>
-        </w:rPr>
-        <w:t>Co najmniej dla głównej funkcjonalności programu – w razie wątpliwości, uzgodnić z prowadzącym zajęcia</w:t>
-      </w:r>
-    </w:p>
-    <w:p>
-      <w:pPr>
-        <w:pStyle w:val="Nagwek3"/>
-        <w:rPr>
-          <w:lang w:val="pl-PL"/>
-        </w:rPr>
-      </w:pPr>
-      <w:r>
-        <w:rPr>
-          <w:lang w:val="pl-PL"/>
-        </w:rPr>
+        <w:lastRenderedPageBreak/>
         <w:t>Lista głównych elementów in</w:t>
       </w:r>
       <w:r>
@@ -19205,7 +18009,6 @@
         <w:rPr>
           <w:lang w:val="pl-PL"/>
         </w:rPr>
-        <w:lastRenderedPageBreak/>
         <w:t>numer – ID elementu</w:t>
       </w:r>
     </w:p>
@@ -19626,6 +18429,7 @@
         <w:docPartUnique/>
       </w:docPartObj>
     </w:sdtPr>
+    <w:sdtEndPr/>
     <w:sdtContent>
       <w:p>
         <w:pPr>
@@ -26089,7 +24893,7 @@
 </file>
 
 <file path=customXml/itemProps1.xml><?xml version="1.0" encoding="utf-8"?>
-<ds:datastoreItem xmlns:ds="http://schemas.openxmlformats.org/officeDocument/2006/customXml" ds:itemID="{4A82930A-8422-45A7-A554-84A7AD838451}">
+<ds:datastoreItem xmlns:ds="http://schemas.openxmlformats.org/officeDocument/2006/customXml" ds:itemID="{FE90563D-2AF1-423C-8F10-D7CFBEBA1381}">
   <ds:schemaRefs>
     <ds:schemaRef ds:uri="http://schemas.openxmlformats.org/officeDocument/2006/bibliography"/>
   </ds:schemaRefs>

</xml_diff>

<commit_message>
Add SDs and SMD. Add some notes to doc regarding 2. milestone
</commit_message>
<xml_diff>
--- a/dokumentacja/Wypozyczalnia pojazdow - dokumentacja.docx
+++ b/dokumentacja/Wypozyczalnia pojazdow - dokumentacja.docx
@@ -3528,8 +3528,16 @@
         <w:rPr>
           <w:lang w:val="pl-PL"/>
         </w:rPr>
-        <w:t>Zarządzania projektem – sugerowane JazzHub</w:t>
-      </w:r>
+        <w:t xml:space="preserve">Zarządzania projektem – sugerowane </w:t>
+      </w:r>
+      <w:proofErr w:type="spellStart"/>
+      <w:r>
+        <w:rPr>
+          <w:lang w:val="pl-PL"/>
+        </w:rPr>
+        <w:t>JazzHub</w:t>
+      </w:r>
+      <w:proofErr w:type="spellEnd"/>
     </w:p>
     <w:p>
       <w:pPr>
@@ -3557,8 +3565,17 @@
             <w:rStyle w:val="Hipercze"/>
             <w:lang w:val="pl-PL"/>
           </w:rPr>
-          <w:t>github.com/Rozmarynka19/Wypozyczalnia_pojazdow</w:t>
+          <w:t>github.com/Rozmarynka19/</w:t>
         </w:r>
+        <w:proofErr w:type="spellStart"/>
+        <w:r>
+          <w:rPr>
+            <w:rStyle w:val="Hipercze"/>
+            <w:lang w:val="pl-PL"/>
+          </w:rPr>
+          <w:t>Wypozyczalnia_pojazdow</w:t>
+        </w:r>
+        <w:proofErr w:type="spellEnd"/>
       </w:hyperlink>
       <w:r>
         <w:rPr>
@@ -3573,7 +3590,47 @@
           <w:color w:val="808080" w:themeColor="background1" w:themeShade="80"/>
           <w:lang w:val="pl-PL"/>
         </w:rPr>
-        <w:t>sugerowany Git (hosting np. na Bitbucket lub Github), ew. SVN</w:t>
+        <w:t xml:space="preserve">sugerowany Git (hosting np. na </w:t>
+      </w:r>
+      <w:proofErr w:type="spellStart"/>
+      <w:r>
+        <w:rPr>
+          <w:i/>
+          <w:iCs/>
+          <w:color w:val="808080" w:themeColor="background1" w:themeShade="80"/>
+          <w:lang w:val="pl-PL"/>
+        </w:rPr>
+        <w:t>Bitbucket</w:t>
+      </w:r>
+      <w:proofErr w:type="spellEnd"/>
+      <w:r>
+        <w:rPr>
+          <w:i/>
+          <w:iCs/>
+          <w:color w:val="808080" w:themeColor="background1" w:themeShade="80"/>
+          <w:lang w:val="pl-PL"/>
+        </w:rPr>
+        <w:t xml:space="preserve"> lub </w:t>
+      </w:r>
+      <w:proofErr w:type="spellStart"/>
+      <w:r>
+        <w:rPr>
+          <w:i/>
+          <w:iCs/>
+          <w:color w:val="808080" w:themeColor="background1" w:themeShade="80"/>
+          <w:lang w:val="pl-PL"/>
+        </w:rPr>
+        <w:t>Github</w:t>
+      </w:r>
+      <w:proofErr w:type="spellEnd"/>
+      <w:r>
+        <w:rPr>
+          <w:i/>
+          <w:iCs/>
+          <w:color w:val="808080" w:themeColor="background1" w:themeShade="80"/>
+          <w:lang w:val="pl-PL"/>
+        </w:rPr>
+        <w:t>), ew. SVN</w:t>
       </w:r>
     </w:p>
     <w:p>
@@ -3591,8 +3648,30 @@
         <w:rPr>
           <w:lang w:val="pl-PL"/>
         </w:rPr>
-        <w:t>System obsługi defektów – np. Bitbucket, JazzHub</w:t>
-      </w:r>
+        <w:t xml:space="preserve">System obsługi defektów – np. </w:t>
+      </w:r>
+      <w:proofErr w:type="spellStart"/>
+      <w:r>
+        <w:rPr>
+          <w:lang w:val="pl-PL"/>
+        </w:rPr>
+        <w:t>Bitbucket</w:t>
+      </w:r>
+      <w:proofErr w:type="spellEnd"/>
+      <w:r>
+        <w:rPr>
+          <w:lang w:val="pl-PL"/>
+        </w:rPr>
+        <w:t xml:space="preserve">, </w:t>
+      </w:r>
+      <w:proofErr w:type="spellStart"/>
+      <w:r>
+        <w:rPr>
+          <w:lang w:val="pl-PL"/>
+        </w:rPr>
+        <w:t>JazzHub</w:t>
+      </w:r>
+      <w:proofErr w:type="spellEnd"/>
     </w:p>
     <w:p>
       <w:pPr>
@@ -3698,6 +3777,7 @@
           <w:lang w:val="pl-PL"/>
         </w:rPr>
       </w:pPr>
+      <w:proofErr w:type="spellStart"/>
       <w:r>
         <w:rPr>
           <w:b/>
@@ -3706,11 +3786,26 @@
         </w:rPr>
         <w:t>Systemodawca</w:t>
       </w:r>
-      <w:r>
-        <w:rPr>
-          <w:lang w:val="pl-PL"/>
-        </w:rPr>
-        <w:t xml:space="preserve"> – rozumie się przez to firmę GoodSoftwareBro sp. z o. o z siedzibą w Szczecinie przy ulicy Niedziałkowskiego 21, wpisaną do Rejestru Przedsiębiorców Krajowego Rejestru Sądowego z numerem KRS: </w:t>
+      <w:proofErr w:type="spellEnd"/>
+      <w:r>
+        <w:rPr>
+          <w:lang w:val="pl-PL"/>
+        </w:rPr>
+        <w:t xml:space="preserve"> – rozumie się przez to firmę </w:t>
+      </w:r>
+      <w:proofErr w:type="spellStart"/>
+      <w:r>
+        <w:rPr>
+          <w:lang w:val="pl-PL"/>
+        </w:rPr>
+        <w:t>GoodSoftwareBro</w:t>
+      </w:r>
+      <w:proofErr w:type="spellEnd"/>
+      <w:r>
+        <w:rPr>
+          <w:lang w:val="pl-PL"/>
+        </w:rPr>
+        <w:t xml:space="preserve"> sp. z o. o z siedzibą w Szczecinie przy ulicy Niedziałkowskiego 21, wpisaną do Rejestru Przedsiębiorców Krajowego Rejestru Sądowego z numerem KRS: </w:t>
       </w:r>
       <w:r>
         <w:rPr>
@@ -3766,6 +3861,7 @@
           <w:lang w:val="pl-PL"/>
         </w:rPr>
       </w:pPr>
+      <w:proofErr w:type="spellStart"/>
       <w:r>
         <w:rPr>
           <w:b/>
@@ -3774,11 +3870,19 @@
         </w:rPr>
         <w:t>Systemobiorca</w:t>
       </w:r>
-      <w:r>
-        <w:rPr>
-          <w:lang w:val="pl-PL"/>
-        </w:rPr>
-        <w:t xml:space="preserve"> – rozumie się przez to firmę Speedy</w:t>
+      <w:proofErr w:type="spellEnd"/>
+      <w:r>
+        <w:rPr>
+          <w:lang w:val="pl-PL"/>
+        </w:rPr>
+        <w:t xml:space="preserve"> – rozumie się przez to firmę </w:t>
+      </w:r>
+      <w:proofErr w:type="spellStart"/>
+      <w:r>
+        <w:rPr>
+          <w:lang w:val="pl-PL"/>
+        </w:rPr>
+        <w:t>Speedy</w:t>
       </w:r>
       <w:r>
         <w:rPr>
@@ -3786,6 +3890,7 @@
         </w:rPr>
         <w:t>Commute</w:t>
       </w:r>
+      <w:proofErr w:type="spellEnd"/>
       <w:r>
         <w:rPr>
           <w:lang w:val="pl-PL"/>
@@ -3864,7 +3969,35 @@
         <w:rPr>
           <w:lang w:val="pl-PL"/>
         </w:rPr>
-        <w:t xml:space="preserve"> – rozumie się przez to oprogramowanie VRent, wspomagające proces wypożyczania pojazdów w ramach działalności Systemobiorcy. Niniejsza Dokumentacja dotyczy owego Systemu;</w:t>
+        <w:t xml:space="preserve"> – rozumie się przez to oprogramowanie </w:t>
+      </w:r>
+      <w:proofErr w:type="spellStart"/>
+      <w:r>
+        <w:rPr>
+          <w:lang w:val="pl-PL"/>
+        </w:rPr>
+        <w:t>VRent</w:t>
+      </w:r>
+      <w:proofErr w:type="spellEnd"/>
+      <w:r>
+        <w:rPr>
+          <w:lang w:val="pl-PL"/>
+        </w:rPr>
+        <w:t xml:space="preserve">, wspomagające proces wypożyczania pojazdów w ramach działalności </w:t>
+      </w:r>
+      <w:proofErr w:type="spellStart"/>
+      <w:r>
+        <w:rPr>
+          <w:lang w:val="pl-PL"/>
+        </w:rPr>
+        <w:t>Systemobiorcy</w:t>
+      </w:r>
+      <w:proofErr w:type="spellEnd"/>
+      <w:r>
+        <w:rPr>
+          <w:lang w:val="pl-PL"/>
+        </w:rPr>
+        <w:t>. Niniejsza Dokumentacja dotyczy owego Systemu;</w:t>
       </w:r>
     </w:p>
     <w:p>
@@ -3896,7 +4029,35 @@
         <w:rPr>
           <w:lang w:val="pl-PL"/>
         </w:rPr>
-        <w:t>osobę fizyczną lub firmę, będącą związaną umową z Systemobiorcą o świadczenie usług przez Systemobiorcę;</w:t>
+        <w:t xml:space="preserve">osobę fizyczną lub firmę, będącą związaną umową z </w:t>
+      </w:r>
+      <w:proofErr w:type="spellStart"/>
+      <w:r>
+        <w:rPr>
+          <w:lang w:val="pl-PL"/>
+        </w:rPr>
+        <w:t>Systemobiorcą</w:t>
+      </w:r>
+      <w:proofErr w:type="spellEnd"/>
+      <w:r>
+        <w:rPr>
+          <w:lang w:val="pl-PL"/>
+        </w:rPr>
+        <w:t xml:space="preserve"> o świadczenie usług przez </w:t>
+      </w:r>
+      <w:proofErr w:type="spellStart"/>
+      <w:r>
+        <w:rPr>
+          <w:lang w:val="pl-PL"/>
+        </w:rPr>
+        <w:t>Systemobiorcę</w:t>
+      </w:r>
+      <w:proofErr w:type="spellEnd"/>
+      <w:r>
+        <w:rPr>
+          <w:lang w:val="pl-PL"/>
+        </w:rPr>
+        <w:t>;</w:t>
       </w:r>
     </w:p>
     <w:p>
@@ -4012,8 +4173,16 @@
         <w:rPr>
           <w:lang w:val="pl-PL"/>
         </w:rPr>
-        <w:t xml:space="preserve"> konto właściciela organizacji Systemobiorcy</w:t>
-      </w:r>
+        <w:t xml:space="preserve"> konto właściciela organizacji </w:t>
+      </w:r>
+      <w:proofErr w:type="spellStart"/>
+      <w:r>
+        <w:rPr>
+          <w:lang w:val="pl-PL"/>
+        </w:rPr>
+        <w:t>Systemobiorcy</w:t>
+      </w:r>
+      <w:proofErr w:type="spellEnd"/>
       <w:r>
         <w:rPr>
           <w:lang w:val="pl-PL"/>
@@ -4070,7 +4239,21 @@
         <w:rPr>
           <w:lang w:val="pl-PL"/>
         </w:rPr>
-        <w:t>organizacji Systemobiorcy;</w:t>
+        <w:t xml:space="preserve">organizacji </w:t>
+      </w:r>
+      <w:proofErr w:type="spellStart"/>
+      <w:r>
+        <w:rPr>
+          <w:lang w:val="pl-PL"/>
+        </w:rPr>
+        <w:t>Systemobiorcy</w:t>
+      </w:r>
+      <w:proofErr w:type="spellEnd"/>
+      <w:r>
+        <w:rPr>
+          <w:lang w:val="pl-PL"/>
+        </w:rPr>
+        <w:t>;</w:t>
       </w:r>
     </w:p>
     <w:p>
@@ -4308,7 +4491,21 @@
         <w:rPr>
           <w:lang w:val="pl-PL"/>
         </w:rPr>
-        <w:t>analizę działalności Systemobiorcy wraz z analizą korzyści i zagrożeń płynących z zastosowania Systemu,</w:t>
+        <w:t xml:space="preserve">analizę działalności </w:t>
+      </w:r>
+      <w:proofErr w:type="spellStart"/>
+      <w:r>
+        <w:rPr>
+          <w:lang w:val="pl-PL"/>
+        </w:rPr>
+        <w:t>Systemobiorcy</w:t>
+      </w:r>
+      <w:proofErr w:type="spellEnd"/>
+      <w:r>
+        <w:rPr>
+          <w:lang w:val="pl-PL"/>
+        </w:rPr>
+        <w:t xml:space="preserve"> wraz z analizą korzyści i zagrożeń płynących z zastosowania Systemu,</w:t>
       </w:r>
     </w:p>
     <w:p>
@@ -4424,12 +4621,14 @@
           <w:lang w:val="pl-PL"/>
         </w:rPr>
       </w:pPr>
+      <w:proofErr w:type="spellStart"/>
       <w:r>
         <w:rPr>
           <w:lang w:val="pl-PL"/>
         </w:rPr>
         <w:t>Systemobiorcy</w:t>
       </w:r>
+      <w:proofErr w:type="spellEnd"/>
     </w:p>
     <w:p>
       <w:pPr>
@@ -4558,264 +4757,10 @@
           <w:szCs w:val="24"/>
           <w:lang w:val="pl-PL"/>
         </w:rPr>
-        <w:t xml:space="preserve"> Systemobiorcy przed wdrożeniem Systemu</w:t>
-      </w:r>
-    </w:p>
-    <w:p>
-      <w:pPr>
-        <w:rPr>
-          <w:lang w:val="pl-PL"/>
-        </w:rPr>
-      </w:pPr>
-      <w:r>
-        <w:rPr>
-          <w:lang w:val="pl-PL"/>
-        </w:rPr>
-        <w:t>Systemobiorca prowadzi działalność związaną z wypożyczaniem pojazdów osobowych</w:t>
-      </w:r>
-      <w:r>
-        <w:rPr>
-          <w:lang w:val="pl-PL"/>
-        </w:rPr>
-        <w:t xml:space="preserve"> na skalę całej Polski. W swojej ofercie dysponuje:</w:t>
-      </w:r>
-      <w:r>
-        <w:rPr>
-          <w:lang w:val="pl-PL"/>
-        </w:rPr>
         <w:t xml:space="preserve"> </w:t>
       </w:r>
-      <w:r>
-        <w:rPr>
-          <w:lang w:val="pl-PL"/>
-        </w:rPr>
-        <w:t>samochodami</w:t>
-      </w:r>
-      <w:r>
-        <w:rPr>
-          <w:lang w:val="pl-PL"/>
-        </w:rPr>
-        <w:t xml:space="preserve"> </w:t>
-      </w:r>
-      <w:r>
-        <w:rPr>
-          <w:lang w:val="pl-PL"/>
-        </w:rPr>
-        <w:t>osobowymi</w:t>
-      </w:r>
-      <w:r>
-        <w:rPr>
-          <w:lang w:val="pl-PL"/>
-        </w:rPr>
-        <w:t>,</w:t>
-      </w:r>
-      <w:r>
-        <w:rPr>
-          <w:lang w:val="pl-PL"/>
-        </w:rPr>
-        <w:t xml:space="preserve"> samochodami dostawczymi,</w:t>
-      </w:r>
-      <w:r>
-        <w:rPr>
-          <w:lang w:val="pl-PL"/>
-        </w:rPr>
-        <w:t xml:space="preserve"> </w:t>
-      </w:r>
-      <w:r>
-        <w:rPr>
-          <w:lang w:val="pl-PL"/>
-        </w:rPr>
-        <w:t>motocyklami</w:t>
-      </w:r>
-      <w:r>
-        <w:rPr>
-          <w:lang w:val="pl-PL"/>
-        </w:rPr>
-        <w:t xml:space="preserve">, </w:t>
-      </w:r>
-      <w:r>
-        <w:rPr>
-          <w:lang w:val="pl-PL"/>
-        </w:rPr>
-        <w:t>skuterami</w:t>
-      </w:r>
-      <w:r>
-        <w:rPr>
-          <w:lang w:val="pl-PL"/>
-        </w:rPr>
-        <w:t>.</w:t>
-      </w:r>
-      <w:r>
-        <w:rPr>
-          <w:lang w:val="pl-PL"/>
-        </w:rPr>
-        <w:br/>
-        <w:t xml:space="preserve">Przed wdrożeniem </w:t>
-      </w:r>
-      <w:r>
-        <w:rPr>
-          <w:lang w:val="pl-PL"/>
-        </w:rPr>
-        <w:t>S</w:t>
-      </w:r>
-      <w:r>
-        <w:rPr>
-          <w:lang w:val="pl-PL"/>
-        </w:rPr>
-        <w:t xml:space="preserve">ystemu, proces wypożyczania pojazdu odbywa się osobiście w filii Systemobiorcy. Jest możliwa telefoniczna rezerwacja konkretnego pojazdu, jednakże nadal to wymusza na </w:t>
-      </w:r>
-      <w:r>
-        <w:rPr>
-          <w:lang w:val="pl-PL"/>
-        </w:rPr>
-        <w:t>Konsumencie</w:t>
-      </w:r>
-      <w:r>
-        <w:rPr>
-          <w:lang w:val="pl-PL"/>
-        </w:rPr>
-        <w:t xml:space="preserve"> pojawienie się w filii Systemobiorcy.</w:t>
-      </w:r>
-      <w:r>
-        <w:rPr>
-          <w:lang w:val="pl-PL"/>
-        </w:rPr>
-        <w:t xml:space="preserve"> Powyższe wynika z konieczności zweryfikowania </w:t>
-      </w:r>
-      <w:r>
-        <w:rPr>
-          <w:lang w:val="pl-PL"/>
-        </w:rPr>
-        <w:t>Konsumenta</w:t>
-      </w:r>
-      <w:r>
-        <w:rPr>
-          <w:lang w:val="pl-PL"/>
-        </w:rPr>
-        <w:t xml:space="preserve"> oraz zapłaty za usługę (kartą lub gotówką).</w:t>
-      </w:r>
-      <w:r>
-        <w:rPr>
-          <w:lang w:val="pl-PL"/>
-        </w:rPr>
-        <w:br/>
-      </w:r>
-      <w:r>
-        <w:rPr>
-          <w:lang w:val="pl-PL"/>
-        </w:rPr>
-        <w:t xml:space="preserve">Systemobiorca umożliwia </w:t>
-      </w:r>
-      <w:r>
-        <w:rPr>
-          <w:lang w:val="pl-PL"/>
-        </w:rPr>
-        <w:t>Konsumentowi</w:t>
-      </w:r>
-      <w:r>
-        <w:rPr>
-          <w:lang w:val="pl-PL"/>
-        </w:rPr>
-        <w:t xml:space="preserve"> podgląd dostępnych pojazdów w filii poprzez prostą stronę internetową. </w:t>
-      </w:r>
-    </w:p>
-    <w:p>
-      <w:pPr>
-        <w:rPr>
-          <w:lang w:val="pl-PL"/>
-        </w:rPr>
-      </w:pPr>
-      <w:r>
-        <w:rPr>
-          <w:lang w:val="pl-PL"/>
-        </w:rPr>
-        <w:t xml:space="preserve">Sam </w:t>
-      </w:r>
-      <w:r>
-        <w:rPr>
-          <w:lang w:val="pl-PL"/>
-        </w:rPr>
-        <w:t>Konsument</w:t>
-      </w:r>
-      <w:r>
-        <w:rPr>
-          <w:lang w:val="pl-PL"/>
-        </w:rPr>
-        <w:t xml:space="preserve"> zostawia u Systemobiorcy swoje dane osobowe (wraz z numerem PESEL), adres zamieszkania, numer telefonu, adres e-mail.</w:t>
-      </w:r>
-      <w:r>
-        <w:rPr>
-          <w:lang w:val="pl-PL"/>
-        </w:rPr>
-        <w:br/>
-      </w:r>
-      <w:r>
-        <w:rPr>
-          <w:lang w:val="pl-PL"/>
-        </w:rPr>
-        <w:t>Konsument</w:t>
-      </w:r>
-      <w:r>
-        <w:rPr>
-          <w:lang w:val="pl-PL"/>
-        </w:rPr>
-        <w:t xml:space="preserve"> musi sam monitorować, ile czasu zostało do terminu zwrotu pojazdu.</w:t>
-      </w:r>
-    </w:p>
-    <w:p>
-      <w:pPr>
-        <w:rPr>
-          <w:lang w:val="pl-PL"/>
-        </w:rPr>
-      </w:pPr>
-      <w:r>
-        <w:rPr>
-          <w:lang w:val="pl-PL"/>
-        </w:rPr>
-        <w:t>Systemobiorca musi sam monitorować, kiedy kończy się przegląd techniczny pojazdów i ubezpieczenie.</w:t>
-      </w:r>
-    </w:p>
-    <w:p>
-      <w:pPr>
-        <w:rPr>
-          <w:lang w:val="pl-PL"/>
-        </w:rPr>
-      </w:pPr>
-      <w:r>
-        <w:rPr>
-          <w:lang w:val="pl-PL"/>
-        </w:rPr>
-        <w:t>Powyższe pozwala Systemobiorcy na wypożyczenie średnio 30 pojazdów miesięcznie, co przekłada się na</w:t>
-      </w:r>
-      <w:r>
-        <w:rPr>
-          <w:lang w:val="pl-PL"/>
-        </w:rPr>
-        <w:t xml:space="preserve"> miesięczny</w:t>
-      </w:r>
-      <w:r>
-        <w:rPr>
-          <w:lang w:val="pl-PL"/>
-        </w:rPr>
-        <w:t xml:space="preserve"> dochód w wysokości około 35,000.00 zł</w:t>
-      </w:r>
-      <w:r>
-        <w:rPr>
-          <w:lang w:val="pl-PL"/>
-        </w:rPr>
-        <w:t>. Warto wspomnieć, że nie wszystkie dostępne pojazdy są wykorzystywane.</w:t>
-      </w:r>
-    </w:p>
-    <w:p>
-      <w:pPr>
-        <w:rPr>
-          <w:lang w:val="pl-PL"/>
-        </w:rPr>
-      </w:pPr>
-    </w:p>
-    <w:p>
-      <w:pPr>
-        <w:pStyle w:val="Nagwek3"/>
+      <w:proofErr w:type="spellStart"/>
+      <w:r>
         <w:rPr>
           <w:i/>
           <w:iCs/>
@@ -4823,7 +4768,9 @@
           <w:szCs w:val="24"/>
           <w:lang w:val="pl-PL"/>
         </w:rPr>
-      </w:pPr>
+        <w:t>Systemobiorcy</w:t>
+      </w:r>
+      <w:proofErr w:type="spellEnd"/>
       <w:r>
         <w:rPr>
           <w:i/>
@@ -4832,10 +4779,344 @@
           <w:szCs w:val="24"/>
           <w:lang w:val="pl-PL"/>
         </w:rPr>
-        <w:lastRenderedPageBreak/>
-        <w:t>Opis działalności</w:t>
-      </w:r>
-      <w:r>
+        <w:t xml:space="preserve"> przed wdrożeniem Systemu</w:t>
+      </w:r>
+    </w:p>
+    <w:p>
+      <w:pPr>
+        <w:rPr>
+          <w:lang w:val="pl-PL"/>
+        </w:rPr>
+      </w:pPr>
+      <w:proofErr w:type="spellStart"/>
+      <w:r>
+        <w:rPr>
+          <w:lang w:val="pl-PL"/>
+        </w:rPr>
+        <w:t>Systemobiorca</w:t>
+      </w:r>
+      <w:proofErr w:type="spellEnd"/>
+      <w:r>
+        <w:rPr>
+          <w:lang w:val="pl-PL"/>
+        </w:rPr>
+        <w:t xml:space="preserve"> prowadzi działalność związaną z wypożyczaniem pojazdów osobowych</w:t>
+      </w:r>
+      <w:r>
+        <w:rPr>
+          <w:lang w:val="pl-PL"/>
+        </w:rPr>
+        <w:t xml:space="preserve"> na skalę całej Polski. W swojej ofercie dysponuje:</w:t>
+      </w:r>
+      <w:r>
+        <w:rPr>
+          <w:lang w:val="pl-PL"/>
+        </w:rPr>
+        <w:t xml:space="preserve"> </w:t>
+      </w:r>
+      <w:r>
+        <w:rPr>
+          <w:lang w:val="pl-PL"/>
+        </w:rPr>
+        <w:t>samochodami</w:t>
+      </w:r>
+      <w:r>
+        <w:rPr>
+          <w:lang w:val="pl-PL"/>
+        </w:rPr>
+        <w:t xml:space="preserve"> </w:t>
+      </w:r>
+      <w:r>
+        <w:rPr>
+          <w:lang w:val="pl-PL"/>
+        </w:rPr>
+        <w:t>osobowymi</w:t>
+      </w:r>
+      <w:r>
+        <w:rPr>
+          <w:lang w:val="pl-PL"/>
+        </w:rPr>
+        <w:t>,</w:t>
+      </w:r>
+      <w:r>
+        <w:rPr>
+          <w:lang w:val="pl-PL"/>
+        </w:rPr>
+        <w:t xml:space="preserve"> samochodami dostawczymi,</w:t>
+      </w:r>
+      <w:r>
+        <w:rPr>
+          <w:lang w:val="pl-PL"/>
+        </w:rPr>
+        <w:t xml:space="preserve"> </w:t>
+      </w:r>
+      <w:r>
+        <w:rPr>
+          <w:lang w:val="pl-PL"/>
+        </w:rPr>
+        <w:t>motocyklami</w:t>
+      </w:r>
+      <w:r>
+        <w:rPr>
+          <w:lang w:val="pl-PL"/>
+        </w:rPr>
+        <w:t xml:space="preserve">, </w:t>
+      </w:r>
+      <w:r>
+        <w:rPr>
+          <w:lang w:val="pl-PL"/>
+        </w:rPr>
+        <w:t>skuterami</w:t>
+      </w:r>
+      <w:r>
+        <w:rPr>
+          <w:lang w:val="pl-PL"/>
+        </w:rPr>
+        <w:t>.</w:t>
+      </w:r>
+      <w:r>
+        <w:rPr>
+          <w:lang w:val="pl-PL"/>
+        </w:rPr>
+        <w:br/>
+        <w:t xml:space="preserve">Przed wdrożeniem </w:t>
+      </w:r>
+      <w:r>
+        <w:rPr>
+          <w:lang w:val="pl-PL"/>
+        </w:rPr>
+        <w:t>S</w:t>
+      </w:r>
+      <w:r>
+        <w:rPr>
+          <w:lang w:val="pl-PL"/>
+        </w:rPr>
+        <w:t xml:space="preserve">ystemu, proces wypożyczania pojazdu odbywa się osobiście w filii </w:t>
+      </w:r>
+      <w:proofErr w:type="spellStart"/>
+      <w:r>
+        <w:rPr>
+          <w:lang w:val="pl-PL"/>
+        </w:rPr>
+        <w:t>Systemobiorcy</w:t>
+      </w:r>
+      <w:proofErr w:type="spellEnd"/>
+      <w:r>
+        <w:rPr>
+          <w:lang w:val="pl-PL"/>
+        </w:rPr>
+        <w:t xml:space="preserve">. Jest możliwa telefoniczna rezerwacja konkretnego pojazdu, jednakże nadal to wymusza na </w:t>
+      </w:r>
+      <w:r>
+        <w:rPr>
+          <w:lang w:val="pl-PL"/>
+        </w:rPr>
+        <w:t>Konsumencie</w:t>
+      </w:r>
+      <w:r>
+        <w:rPr>
+          <w:lang w:val="pl-PL"/>
+        </w:rPr>
+        <w:t xml:space="preserve"> pojawienie się w filii </w:t>
+      </w:r>
+      <w:proofErr w:type="spellStart"/>
+      <w:r>
+        <w:rPr>
+          <w:lang w:val="pl-PL"/>
+        </w:rPr>
+        <w:t>Systemobiorcy</w:t>
+      </w:r>
+      <w:proofErr w:type="spellEnd"/>
+      <w:r>
+        <w:rPr>
+          <w:lang w:val="pl-PL"/>
+        </w:rPr>
+        <w:t>.</w:t>
+      </w:r>
+      <w:r>
+        <w:rPr>
+          <w:lang w:val="pl-PL"/>
+        </w:rPr>
+        <w:t xml:space="preserve"> Powyższe wynika z konieczności zweryfikowania </w:t>
+      </w:r>
+      <w:r>
+        <w:rPr>
+          <w:lang w:val="pl-PL"/>
+        </w:rPr>
+        <w:t>Konsumenta</w:t>
+      </w:r>
+      <w:r>
+        <w:rPr>
+          <w:lang w:val="pl-PL"/>
+        </w:rPr>
+        <w:t xml:space="preserve"> oraz zapłaty za usługę (kartą lub gotówką).</w:t>
+      </w:r>
+      <w:r>
+        <w:rPr>
+          <w:lang w:val="pl-PL"/>
+        </w:rPr>
+        <w:br/>
+      </w:r>
+      <w:proofErr w:type="spellStart"/>
+      <w:r>
+        <w:rPr>
+          <w:lang w:val="pl-PL"/>
+        </w:rPr>
+        <w:t>Systemobiorca</w:t>
+      </w:r>
+      <w:proofErr w:type="spellEnd"/>
+      <w:r>
+        <w:rPr>
+          <w:lang w:val="pl-PL"/>
+        </w:rPr>
+        <w:t xml:space="preserve"> umożliwia </w:t>
+      </w:r>
+      <w:r>
+        <w:rPr>
+          <w:lang w:val="pl-PL"/>
+        </w:rPr>
+        <w:t>Konsumentowi</w:t>
+      </w:r>
+      <w:r>
+        <w:rPr>
+          <w:lang w:val="pl-PL"/>
+        </w:rPr>
+        <w:t xml:space="preserve"> podgląd dostępnych pojazdów w filii poprzez prostą stronę internetową. </w:t>
+      </w:r>
+    </w:p>
+    <w:p>
+      <w:pPr>
+        <w:rPr>
+          <w:lang w:val="pl-PL"/>
+        </w:rPr>
+      </w:pPr>
+      <w:r>
+        <w:rPr>
+          <w:lang w:val="pl-PL"/>
+        </w:rPr>
+        <w:t xml:space="preserve">Sam </w:t>
+      </w:r>
+      <w:r>
+        <w:rPr>
+          <w:lang w:val="pl-PL"/>
+        </w:rPr>
+        <w:t>Konsument</w:t>
+      </w:r>
+      <w:r>
+        <w:rPr>
+          <w:lang w:val="pl-PL"/>
+        </w:rPr>
+        <w:t xml:space="preserve"> zostawia u </w:t>
+      </w:r>
+      <w:proofErr w:type="spellStart"/>
+      <w:r>
+        <w:rPr>
+          <w:lang w:val="pl-PL"/>
+        </w:rPr>
+        <w:t>Systemobiorcy</w:t>
+      </w:r>
+      <w:proofErr w:type="spellEnd"/>
+      <w:r>
+        <w:rPr>
+          <w:lang w:val="pl-PL"/>
+        </w:rPr>
+        <w:t xml:space="preserve"> swoje dane osobowe (wraz z numerem PESEL), adres zamieszkania, numer telefonu, adres e-mail.</w:t>
+      </w:r>
+      <w:r>
+        <w:rPr>
+          <w:lang w:val="pl-PL"/>
+        </w:rPr>
+        <w:br/>
+      </w:r>
+      <w:r>
+        <w:rPr>
+          <w:lang w:val="pl-PL"/>
+        </w:rPr>
+        <w:t>Konsument</w:t>
+      </w:r>
+      <w:r>
+        <w:rPr>
+          <w:lang w:val="pl-PL"/>
+        </w:rPr>
+        <w:t xml:space="preserve"> musi sam monitorować, ile czasu zostało do terminu zwrotu pojazdu.</w:t>
+      </w:r>
+    </w:p>
+    <w:p>
+      <w:pPr>
+        <w:rPr>
+          <w:lang w:val="pl-PL"/>
+        </w:rPr>
+      </w:pPr>
+      <w:proofErr w:type="spellStart"/>
+      <w:r>
+        <w:rPr>
+          <w:lang w:val="pl-PL"/>
+        </w:rPr>
+        <w:t>Systemobiorca</w:t>
+      </w:r>
+      <w:proofErr w:type="spellEnd"/>
+      <w:r>
+        <w:rPr>
+          <w:lang w:val="pl-PL"/>
+        </w:rPr>
+        <w:t xml:space="preserve"> musi sam monitorować, kiedy kończy się przegląd techniczny pojazdów i ubezpieczenie.</w:t>
+      </w:r>
+    </w:p>
+    <w:p>
+      <w:pPr>
+        <w:rPr>
+          <w:lang w:val="pl-PL"/>
+        </w:rPr>
+      </w:pPr>
+      <w:r>
+        <w:rPr>
+          <w:lang w:val="pl-PL"/>
+        </w:rPr>
+        <w:t xml:space="preserve">Powyższe pozwala </w:t>
+      </w:r>
+      <w:proofErr w:type="spellStart"/>
+      <w:r>
+        <w:rPr>
+          <w:lang w:val="pl-PL"/>
+        </w:rPr>
+        <w:t>Systemobiorcy</w:t>
+      </w:r>
+      <w:proofErr w:type="spellEnd"/>
+      <w:r>
+        <w:rPr>
+          <w:lang w:val="pl-PL"/>
+        </w:rPr>
+        <w:t xml:space="preserve"> na wypożyczenie średnio 30 pojazdów miesięcznie, co przekłada się na</w:t>
+      </w:r>
+      <w:r>
+        <w:rPr>
+          <w:lang w:val="pl-PL"/>
+        </w:rPr>
+        <w:t xml:space="preserve"> miesięczny</w:t>
+      </w:r>
+      <w:r>
+        <w:rPr>
+          <w:lang w:val="pl-PL"/>
+        </w:rPr>
+        <w:t xml:space="preserve"> dochód w wysokości około 35,000.00 zł</w:t>
+      </w:r>
+      <w:r>
+        <w:rPr>
+          <w:lang w:val="pl-PL"/>
+        </w:rPr>
+        <w:t>. Warto wspomnieć, że nie wszystkie dostępne pojazdy są wykorzystywane.</w:t>
+      </w:r>
+    </w:p>
+    <w:p>
+      <w:pPr>
+        <w:rPr>
+          <w:lang w:val="pl-PL"/>
+        </w:rPr>
+      </w:pPr>
+    </w:p>
+    <w:p>
+      <w:pPr>
+        <w:pStyle w:val="Nagwek3"/>
         <w:rPr>
           <w:i/>
           <w:iCs/>
@@ -4843,8 +5124,7 @@
           <w:szCs w:val="24"/>
           <w:lang w:val="pl-PL"/>
         </w:rPr>
-        <w:t xml:space="preserve"> oraz procesów biznesowych</w:t>
-      </w:r>
+      </w:pPr>
       <w:r>
         <w:rPr>
           <w:i/>
@@ -4853,7 +5133,8 @@
           <w:szCs w:val="24"/>
           <w:lang w:val="pl-PL"/>
         </w:rPr>
-        <w:t xml:space="preserve"> Systemobiorcy </w:t>
+        <w:lastRenderedPageBreak/>
+        <w:t>Opis działalności</w:t>
       </w:r>
       <w:r>
         <w:rPr>
@@ -4863,7 +5144,7 @@
           <w:szCs w:val="24"/>
           <w:lang w:val="pl-PL"/>
         </w:rPr>
-        <w:t>po</w:t>
+        <w:t xml:space="preserve"> oraz procesów biznesowych</w:t>
       </w:r>
       <w:r>
         <w:rPr>
@@ -4873,8 +5154,9 @@
           <w:szCs w:val="24"/>
           <w:lang w:val="pl-PL"/>
         </w:rPr>
-        <w:t xml:space="preserve"> wdrożeni</w:t>
-      </w:r>
+        <w:t xml:space="preserve"> </w:t>
+      </w:r>
+      <w:proofErr w:type="spellStart"/>
       <w:r>
         <w:rPr>
           <w:i/>
@@ -4883,8 +5165,9 @@
           <w:szCs w:val="24"/>
           <w:lang w:val="pl-PL"/>
         </w:rPr>
-        <w:t>u</w:t>
-      </w:r>
+        <w:t>Systemobiorcy</w:t>
+      </w:r>
+      <w:proofErr w:type="spellEnd"/>
       <w:r>
         <w:rPr>
           <w:i/>
@@ -4893,6 +5176,46 @@
           <w:szCs w:val="24"/>
           <w:lang w:val="pl-PL"/>
         </w:rPr>
+        <w:t xml:space="preserve"> </w:t>
+      </w:r>
+      <w:r>
+        <w:rPr>
+          <w:i/>
+          <w:iCs/>
+          <w:sz w:val="24"/>
+          <w:szCs w:val="24"/>
+          <w:lang w:val="pl-PL"/>
+        </w:rPr>
+        <w:t>po</w:t>
+      </w:r>
+      <w:r>
+        <w:rPr>
+          <w:i/>
+          <w:iCs/>
+          <w:sz w:val="24"/>
+          <w:szCs w:val="24"/>
+          <w:lang w:val="pl-PL"/>
+        </w:rPr>
+        <w:t xml:space="preserve"> wdrożeni</w:t>
+      </w:r>
+      <w:r>
+        <w:rPr>
+          <w:i/>
+          <w:iCs/>
+          <w:sz w:val="24"/>
+          <w:szCs w:val="24"/>
+          <w:lang w:val="pl-PL"/>
+        </w:rPr>
+        <w:t>u</w:t>
+      </w:r>
+      <w:r>
+        <w:rPr>
+          <w:i/>
+          <w:iCs/>
+          <w:sz w:val="24"/>
+          <w:szCs w:val="24"/>
+          <w:lang w:val="pl-PL"/>
+        </w:rPr>
         <w:t xml:space="preserve"> Systemu</w:t>
       </w:r>
     </w:p>
@@ -4902,11 +5225,19 @@
           <w:lang w:val="pl-PL"/>
         </w:rPr>
       </w:pPr>
-      <w:r>
-        <w:rPr>
-          <w:lang w:val="pl-PL"/>
-        </w:rPr>
-        <w:t xml:space="preserve">Systemobiorca </w:t>
+      <w:proofErr w:type="spellStart"/>
+      <w:r>
+        <w:rPr>
+          <w:lang w:val="pl-PL"/>
+        </w:rPr>
+        <w:t>Systemobiorca</w:t>
+      </w:r>
+      <w:proofErr w:type="spellEnd"/>
+      <w:r>
+        <w:rPr>
+          <w:lang w:val="pl-PL"/>
+        </w:rPr>
+        <w:t xml:space="preserve"> </w:t>
       </w:r>
       <w:r>
         <w:rPr>
@@ -4942,7 +5273,21 @@
         <w:rPr>
           <w:lang w:val="pl-PL"/>
         </w:rPr>
-        <w:t xml:space="preserve"> oraz zapewnić im komfort korzystania z usług Systemobiorcy.</w:t>
+        <w:t xml:space="preserve"> oraz zapewnić im komfort korzystania z usług </w:t>
+      </w:r>
+      <w:proofErr w:type="spellStart"/>
+      <w:r>
+        <w:rPr>
+          <w:lang w:val="pl-PL"/>
+        </w:rPr>
+        <w:t>Systemobiorcy</w:t>
+      </w:r>
+      <w:proofErr w:type="spellEnd"/>
+      <w:r>
+        <w:rPr>
+          <w:lang w:val="pl-PL"/>
+        </w:rPr>
+        <w:t>.</w:t>
       </w:r>
       <w:r>
         <w:rPr>
@@ -4954,7 +5299,21 @@
         <w:rPr>
           <w:lang w:val="pl-PL"/>
         </w:rPr>
-        <w:t xml:space="preserve">W związku z powyższym, Systemobiorca umożliwia </w:t>
+        <w:t xml:space="preserve">W związku z powyższym, </w:t>
+      </w:r>
+      <w:proofErr w:type="spellStart"/>
+      <w:r>
+        <w:rPr>
+          <w:lang w:val="pl-PL"/>
+        </w:rPr>
+        <w:t>Systemobiorca</w:t>
+      </w:r>
+      <w:proofErr w:type="spellEnd"/>
+      <w:r>
+        <w:rPr>
+          <w:lang w:val="pl-PL"/>
+        </w:rPr>
+        <w:t xml:space="preserve"> umożliwia </w:t>
       </w:r>
       <w:r>
         <w:rPr>
@@ -4991,7 +5350,20 @@
           <w:lang w:val="pl-PL"/>
         </w:rPr>
         <w:br/>
-        <w:t xml:space="preserve">Systemobiorca jest świadom ogromu obowiązków ciążących na jego </w:t>
+      </w:r>
+      <w:proofErr w:type="spellStart"/>
+      <w:r>
+        <w:rPr>
+          <w:lang w:val="pl-PL"/>
+        </w:rPr>
+        <w:t>Systemobiorca</w:t>
+      </w:r>
+      <w:proofErr w:type="spellEnd"/>
+      <w:r>
+        <w:rPr>
+          <w:lang w:val="pl-PL"/>
+        </w:rPr>
+        <w:t xml:space="preserve"> jest świadom ogromu obowiązków ciążących na jego </w:t>
       </w:r>
       <w:r>
         <w:rPr>
@@ -5003,7 +5375,21 @@
         <w:rPr>
           <w:lang w:val="pl-PL"/>
         </w:rPr>
-        <w:t xml:space="preserve">. Aby wyjść temu naprzeciw, Systemobiorca powiadamia swoich </w:t>
+        <w:t xml:space="preserve">. Aby wyjść temu naprzeciw, </w:t>
+      </w:r>
+      <w:proofErr w:type="spellStart"/>
+      <w:r>
+        <w:rPr>
+          <w:lang w:val="pl-PL"/>
+        </w:rPr>
+        <w:t>Systemobiorca</w:t>
+      </w:r>
+      <w:proofErr w:type="spellEnd"/>
+      <w:r>
+        <w:rPr>
+          <w:lang w:val="pl-PL"/>
+        </w:rPr>
+        <w:t xml:space="preserve"> powiadamia swoich </w:t>
       </w:r>
       <w:r>
         <w:rPr>
@@ -5034,7 +5420,21 @@
           <w:lang w:val="pl-PL"/>
         </w:rPr>
         <w:br/>
-        <w:t>Szacuje się, że to wszystko pozwoli Systemobiorcy wypożyczać średnio 90 pojazdów miesięcznie, co przełoży się na</w:t>
+        <w:t xml:space="preserve">Szacuje się, że to wszystko pozwoli </w:t>
+      </w:r>
+      <w:proofErr w:type="spellStart"/>
+      <w:r>
+        <w:rPr>
+          <w:lang w:val="pl-PL"/>
+        </w:rPr>
+        <w:t>Systemobiorcy</w:t>
+      </w:r>
+      <w:proofErr w:type="spellEnd"/>
+      <w:r>
+        <w:rPr>
+          <w:lang w:val="pl-PL"/>
+        </w:rPr>
+        <w:t xml:space="preserve"> wypożyczać średnio 90 pojazdów miesięcznie, co przełoży się na</w:t>
       </w:r>
       <w:r>
         <w:rPr>
@@ -6748,80 +7148,19 @@
           <w:lang w:val="pl-PL"/>
         </w:rPr>
         <w:lastRenderedPageBreak/>
-        <w:t>Wystarczy sama tabela 2x2 (silne-słabe-szanse-zagrożenia)</w:t>
-      </w:r>
-    </w:p>
-    <w:p>
-      <w:pPr>
-        <w:pStyle w:val="Nagwek1"/>
-        <w:rPr>
-          <w:lang w:val="pl-PL"/>
-        </w:rPr>
-      </w:pPr>
-      <w:bookmarkStart w:id="7" w:name="_Toc1976800"/>
-      <w:r>
-        <w:rPr>
-          <w:lang w:val="pl-PL"/>
-        </w:rPr>
-        <w:lastRenderedPageBreak/>
-        <w:t>Specyfikacja wymagań</w:t>
-      </w:r>
-      <w:bookmarkEnd w:id="7"/>
-    </w:p>
-    <w:p>
-      <w:pPr>
-        <w:pStyle w:val="Nagwek2"/>
-        <w:rPr>
-          <w:lang w:val="pl-PL"/>
-        </w:rPr>
-      </w:pPr>
-      <w:bookmarkStart w:id="8" w:name="_Toc1976801"/>
-      <w:r>
-        <w:rPr>
-          <w:lang w:val="pl-PL"/>
-        </w:rPr>
-        <w:t>Charakterystyka ogólna</w:t>
-      </w:r>
-      <w:bookmarkEnd w:id="8"/>
-    </w:p>
-    <w:p>
-      <w:pPr>
-        <w:pStyle w:val="Nagwek3"/>
-        <w:rPr>
-          <w:lang w:val="pl-PL"/>
-        </w:rPr>
-      </w:pPr>
-      <w:r>
-        <w:rPr>
-          <w:lang w:val="pl-PL"/>
-        </w:rPr>
-        <w:t>Definicja produktu</w:t>
-      </w:r>
-    </w:p>
-    <w:p>
-      <w:pPr>
-        <w:rPr>
-          <w:b/>
-          <w:bCs/>
-          <w:lang w:val="pl-PL"/>
-        </w:rPr>
-      </w:pPr>
-      <w:r>
-        <w:rPr>
-          <w:lang w:val="pl-PL"/>
-        </w:rPr>
-        <w:t>Przedmiotem niniejszej specyfikacji jest oprogramowanie VRent (dalej nazywane Systemem), wspomagające proces wypożyczania pojazdów w ramach działalności Systemobiorcy.</w:t>
-      </w:r>
-    </w:p>
-    <w:p>
-      <w:pPr>
+        <w:t>Wystarczy sama tabela 2x2 (</w:t>
+      </w:r>
+      <w:proofErr w:type="spellStart"/>
+      <w:r>
         <w:rPr>
           <w:i/>
           <w:iCs/>
           <w:color w:val="808080" w:themeColor="background1" w:themeShade="80"/>
           <w:lang w:val="pl-PL"/>
         </w:rPr>
-      </w:pPr>
+        <w:t>silne-słabe-szanse-zagrożenia</w:t>
+      </w:r>
+      <w:proofErr w:type="spellEnd"/>
       <w:r>
         <w:rPr>
           <w:i/>
@@ -6829,159 +7168,117 @@
           <w:color w:val="808080" w:themeColor="background1" w:themeShade="80"/>
           <w:lang w:val="pl-PL"/>
         </w:rPr>
-        <w:t>jedno zdanie o systemie</w:t>
-      </w:r>
-      <w:r>
+        <w:t>)</w:t>
+      </w:r>
+    </w:p>
+    <w:p>
+      <w:pPr>
+        <w:pStyle w:val="Nagwek1"/>
+        <w:rPr>
+          <w:lang w:val="pl-PL"/>
+        </w:rPr>
+      </w:pPr>
+      <w:bookmarkStart w:id="7" w:name="_Toc1976800"/>
+      <w:r>
+        <w:rPr>
+          <w:lang w:val="pl-PL"/>
+        </w:rPr>
+        <w:lastRenderedPageBreak/>
+        <w:t>Specyfikacja wymagań</w:t>
+      </w:r>
+      <w:bookmarkEnd w:id="7"/>
+    </w:p>
+    <w:p>
+      <w:pPr>
+        <w:pStyle w:val="Nagwek2"/>
+        <w:rPr>
+          <w:lang w:val="pl-PL"/>
+        </w:rPr>
+      </w:pPr>
+      <w:bookmarkStart w:id="8" w:name="_Toc1976801"/>
+      <w:r>
+        <w:rPr>
+          <w:lang w:val="pl-PL"/>
+        </w:rPr>
+        <w:t>Charakterystyka ogólna</w:t>
+      </w:r>
+      <w:bookmarkEnd w:id="8"/>
+    </w:p>
+    <w:p>
+      <w:pPr>
+        <w:pStyle w:val="Nagwek3"/>
+        <w:rPr>
+          <w:lang w:val="pl-PL"/>
+        </w:rPr>
+      </w:pPr>
+      <w:r>
+        <w:rPr>
+          <w:lang w:val="pl-PL"/>
+        </w:rPr>
+        <w:t>Definicja produktu</w:t>
+      </w:r>
+    </w:p>
+    <w:p>
+      <w:pPr>
+        <w:rPr>
+          <w:b/>
+          <w:bCs/>
+          <w:lang w:val="pl-PL"/>
+        </w:rPr>
+      </w:pPr>
+      <w:r>
+        <w:rPr>
+          <w:lang w:val="pl-PL"/>
+        </w:rPr>
+        <w:t xml:space="preserve">Przedmiotem niniejszej specyfikacji jest oprogramowanie </w:t>
+      </w:r>
+      <w:proofErr w:type="spellStart"/>
+      <w:r>
+        <w:rPr>
+          <w:lang w:val="pl-PL"/>
+        </w:rPr>
+        <w:t>VRent</w:t>
+      </w:r>
+      <w:proofErr w:type="spellEnd"/>
+      <w:r>
+        <w:rPr>
+          <w:lang w:val="pl-PL"/>
+        </w:rPr>
+        <w:t xml:space="preserve"> (dalej nazywane Systemem), wspomagające proces wypożyczania pojazdów w ramach działalności </w:t>
+      </w:r>
+      <w:proofErr w:type="spellStart"/>
+      <w:r>
+        <w:rPr>
+          <w:lang w:val="pl-PL"/>
+        </w:rPr>
+        <w:t>Systemobiorcy</w:t>
+      </w:r>
+      <w:proofErr w:type="spellEnd"/>
+      <w:r>
+        <w:rPr>
+          <w:lang w:val="pl-PL"/>
+        </w:rPr>
+        <w:t>.</w:t>
+      </w:r>
+    </w:p>
+    <w:p>
+      <w:pPr>
         <w:rPr>
           <w:i/>
           <w:iCs/>
           <w:color w:val="808080" w:themeColor="background1" w:themeShade="80"/>
           <w:lang w:val="pl-PL"/>
         </w:rPr>
-        <w:t xml:space="preserve"> – nazwa systemu i do czego on służy (np. klasa oprogramowania)</w:t>
-      </w:r>
-    </w:p>
-    <w:p>
-      <w:pPr>
-        <w:pStyle w:val="Nagwek3"/>
-        <w:rPr>
-          <w:lang w:val="pl-PL"/>
-        </w:rPr>
-      </w:pPr>
-      <w:r>
-        <w:rPr>
-          <w:lang w:val="pl-PL"/>
-        </w:rPr>
-        <w:t>Podstawowe założenia</w:t>
-      </w:r>
-    </w:p>
-    <w:p>
-      <w:pPr>
-        <w:rPr>
-          <w:lang w:val="pl-PL"/>
-        </w:rPr>
-      </w:pPr>
-      <w:r>
-        <w:rPr>
-          <w:lang w:val="pl-PL"/>
-        </w:rPr>
-        <w:t>System ma za zadanie wspomagać proces</w:t>
-      </w:r>
-      <w:r>
-        <w:rPr>
-          <w:lang w:val="pl-PL"/>
-        </w:rPr>
-        <w:t xml:space="preserve"> rezerwacji oraz</w:t>
-      </w:r>
-      <w:r>
-        <w:rPr>
-          <w:lang w:val="pl-PL"/>
-        </w:rPr>
-        <w:t xml:space="preserve"> wypożyczania pojazdów. W tym celu, System musi zarządzać bazą pojazdów, którymi dysponuje Systemobiorca</w:t>
-      </w:r>
-      <w:r>
-        <w:rPr>
-          <w:lang w:val="pl-PL"/>
-        </w:rPr>
-        <w:t xml:space="preserve"> (z podziałem na kategorie, dostępność oraz filie, w których obecnie się znajdują)</w:t>
-      </w:r>
-      <w:r>
-        <w:rPr>
-          <w:lang w:val="pl-PL"/>
-        </w:rPr>
-        <w:t xml:space="preserve"> oraz zarządzać kontami Użytkowników.</w:t>
-      </w:r>
-    </w:p>
-    <w:p>
-      <w:pPr>
-        <w:rPr>
-          <w:lang w:val="pl-PL"/>
-        </w:rPr>
-      </w:pPr>
-      <w:r>
-        <w:rPr>
-          <w:lang w:val="pl-PL"/>
-        </w:rPr>
-        <w:t>S</w:t>
-      </w:r>
-      <w:r>
-        <w:rPr>
-          <w:lang w:val="pl-PL"/>
-        </w:rPr>
-        <w:t xml:space="preserve">ystem ma zarządzać płatnościami online oraz powiadomieniami dotyczącymi terminów zwrotu, przeglądów technicznych i ubezpieczeń pojazdów. Powiadomienia o terminach zwrotu mają być wysyłane na podany przez </w:t>
-      </w:r>
-      <w:r>
-        <w:rPr>
-          <w:lang w:val="pl-PL"/>
-        </w:rPr>
-        <w:t>Konsumenta adres e-mail. Powiadomienia  o przeglądach technicznych i ubezpieczeniach mają być wysyłane na adres e-mail pracownika Systemobiorcy odpowiedzialnego za zarządzanie powyższymi kwestiami.</w:t>
-      </w:r>
-      <w:r>
-        <w:rPr>
-          <w:lang w:val="pl-PL"/>
-        </w:rPr>
-        <w:br/>
-      </w:r>
-      <w:r>
-        <w:rPr>
-          <w:lang w:val="pl-PL"/>
-        </w:rPr>
-        <w:t xml:space="preserve">System ma umożliwiać Administratorowi nakładanie rabatów na </w:t>
-      </w:r>
-      <w:r>
-        <w:rPr>
-          <w:lang w:val="pl-PL"/>
-        </w:rPr>
-        <w:t>Konsumentów</w:t>
-      </w:r>
-      <w:r>
-        <w:rPr>
-          <w:lang w:val="pl-PL"/>
-        </w:rPr>
-        <w:t>.</w:t>
-      </w:r>
-      <w:r>
-        <w:rPr>
-          <w:lang w:val="pl-PL"/>
-        </w:rPr>
-        <w:br/>
-      </w:r>
-      <w:r>
-        <w:rPr>
-          <w:lang w:val="pl-PL"/>
-        </w:rPr>
-        <w:t xml:space="preserve">System powadzi również historię wypożyczeń </w:t>
-      </w:r>
-      <w:r>
-        <w:rPr>
-          <w:lang w:val="pl-PL"/>
-        </w:rPr>
-        <w:t>danego Konsumenta.</w:t>
-      </w:r>
-      <w:r>
-        <w:rPr>
-          <w:lang w:val="pl-PL"/>
-        </w:rPr>
-        <w:br/>
-        <w:t>System pozwala na wprowadzenie dodatkowych, płatnych usług związanych z wypożyczeniem pojazdu.</w:t>
-      </w:r>
-    </w:p>
-    <w:p>
-      <w:pPr>
-        <w:rPr>
-          <w:lang w:val="pl-PL"/>
-        </w:rPr>
-      </w:pPr>
-    </w:p>
-    <w:p>
-      <w:pPr>
+      </w:pPr>
+      <w:r>
         <w:rPr>
           <w:i/>
           <w:iCs/>
           <w:color w:val="808080" w:themeColor="background1" w:themeShade="80"/>
           <w:lang w:val="pl-PL"/>
         </w:rPr>
-      </w:pPr>
+        <w:t>jedno zdanie o systemie</w:t>
+      </w:r>
       <w:r>
         <w:rPr>
           <w:i/>
@@ -6989,108 +7286,195 @@
           <w:color w:val="808080" w:themeColor="background1" w:themeShade="80"/>
           <w:lang w:val="pl-PL"/>
         </w:rPr>
-        <w:t>do czego będzie służył ten system – kilka/kilkanaście zdań wprowadzających</w:t>
-      </w:r>
-      <w:r>
+        <w:t xml:space="preserve"> – nazwa systemu i do czego on służy (np. klasa oprogramowania)</w:t>
+      </w:r>
+    </w:p>
+    <w:p>
+      <w:pPr>
+        <w:pStyle w:val="Nagwek3"/>
+        <w:rPr>
+          <w:lang w:val="pl-PL"/>
+        </w:rPr>
+      </w:pPr>
+      <w:r>
+        <w:rPr>
+          <w:lang w:val="pl-PL"/>
+        </w:rPr>
+        <w:t>Podstawowe założenia</w:t>
+      </w:r>
+    </w:p>
+    <w:p>
+      <w:pPr>
+        <w:rPr>
+          <w:lang w:val="pl-PL"/>
+        </w:rPr>
+      </w:pPr>
+      <w:r>
+        <w:rPr>
+          <w:lang w:val="pl-PL"/>
+        </w:rPr>
+        <w:t>System ma za zadanie wspomagać proces</w:t>
+      </w:r>
+      <w:r>
+        <w:rPr>
+          <w:lang w:val="pl-PL"/>
+        </w:rPr>
+        <w:t xml:space="preserve"> rezerwacji oraz</w:t>
+      </w:r>
+      <w:r>
+        <w:rPr>
+          <w:lang w:val="pl-PL"/>
+        </w:rPr>
+        <w:t xml:space="preserve"> wypożyczania pojazdów. W tym celu, System musi zarządzać bazą pojazdów, którymi dysponuje </w:t>
+      </w:r>
+      <w:proofErr w:type="spellStart"/>
+      <w:r>
+        <w:rPr>
+          <w:lang w:val="pl-PL"/>
+        </w:rPr>
+        <w:t>Systemobiorca</w:t>
+      </w:r>
+      <w:proofErr w:type="spellEnd"/>
+      <w:r>
+        <w:rPr>
+          <w:lang w:val="pl-PL"/>
+        </w:rPr>
+        <w:t xml:space="preserve"> (z podziałem na kategorie, dostępność oraz filie, w których obecnie się znajdują)</w:t>
+      </w:r>
+      <w:r>
+        <w:rPr>
+          <w:lang w:val="pl-PL"/>
+        </w:rPr>
+        <w:t xml:space="preserve"> oraz zarządzać kontami Użytkowników.</w:t>
+      </w:r>
+    </w:p>
+    <w:p>
+      <w:pPr>
+        <w:rPr>
+          <w:lang w:val="pl-PL"/>
+        </w:rPr>
+      </w:pPr>
+      <w:r>
+        <w:rPr>
+          <w:lang w:val="pl-PL"/>
+        </w:rPr>
+        <w:t>S</w:t>
+      </w:r>
+      <w:r>
+        <w:rPr>
+          <w:lang w:val="pl-PL"/>
+        </w:rPr>
+        <w:t xml:space="preserve">ystem ma zarządzać płatnościami online oraz powiadomieniami dotyczącymi terminów zwrotu, przeglądów technicznych i ubezpieczeń pojazdów. Powiadomienia o terminach zwrotu mają być wysyłane na podany przez </w:t>
+      </w:r>
+      <w:r>
+        <w:rPr>
+          <w:lang w:val="pl-PL"/>
+        </w:rPr>
+        <w:t xml:space="preserve">Konsumenta adres e-mail. Powiadomienia  o przeglądach technicznych i ubezpieczeniach mają być wysyłane na adres e-mail pracownika </w:t>
+      </w:r>
+      <w:proofErr w:type="spellStart"/>
+      <w:r>
+        <w:rPr>
+          <w:lang w:val="pl-PL"/>
+        </w:rPr>
+        <w:t>Systemobiorcy</w:t>
+      </w:r>
+      <w:proofErr w:type="spellEnd"/>
+      <w:r>
+        <w:rPr>
+          <w:lang w:val="pl-PL"/>
+        </w:rPr>
+        <w:t xml:space="preserve"> odpowiedzialnego za zarządzanie powyższymi kwestiami.</w:t>
+      </w:r>
+      <w:r>
+        <w:rPr>
+          <w:lang w:val="pl-PL"/>
+        </w:rPr>
+        <w:br/>
+      </w:r>
+      <w:r>
+        <w:rPr>
+          <w:lang w:val="pl-PL"/>
+        </w:rPr>
+        <w:t xml:space="preserve">System ma umożliwiać Administratorowi nakładanie rabatów na </w:t>
+      </w:r>
+      <w:r>
+        <w:rPr>
+          <w:lang w:val="pl-PL"/>
+        </w:rPr>
+        <w:t>Konsumentów</w:t>
+      </w:r>
+      <w:r>
+        <w:rPr>
+          <w:lang w:val="pl-PL"/>
+        </w:rPr>
+        <w:t>.</w:t>
+      </w:r>
+      <w:r>
+        <w:rPr>
+          <w:lang w:val="pl-PL"/>
+        </w:rPr>
+        <w:br/>
+      </w:r>
+      <w:r>
+        <w:rPr>
+          <w:lang w:val="pl-PL"/>
+        </w:rPr>
+        <w:t xml:space="preserve">System powadzi również historię </w:t>
+      </w:r>
+      <w:proofErr w:type="spellStart"/>
+      <w:r>
+        <w:rPr>
+          <w:lang w:val="pl-PL"/>
+        </w:rPr>
+        <w:t>wypożyczeń</w:t>
+      </w:r>
+      <w:proofErr w:type="spellEnd"/>
+      <w:r>
+        <w:rPr>
+          <w:lang w:val="pl-PL"/>
+        </w:rPr>
+        <w:t xml:space="preserve"> </w:t>
+      </w:r>
+      <w:r>
+        <w:rPr>
+          <w:lang w:val="pl-PL"/>
+        </w:rPr>
+        <w:t>danego Konsumenta.</w:t>
+      </w:r>
+      <w:r>
+        <w:rPr>
+          <w:lang w:val="pl-PL"/>
+        </w:rPr>
+        <w:br/>
+        <w:t>System pozwala na wprowadzenie dodatkowych, płatnych usług związanych z wypożyczeniem pojazdu.</w:t>
+      </w:r>
+    </w:p>
+    <w:p>
+      <w:pPr>
+        <w:rPr>
+          <w:lang w:val="pl-PL"/>
+        </w:rPr>
+      </w:pPr>
+    </w:p>
+    <w:p>
+      <w:pPr>
         <w:rPr>
           <w:i/>
           <w:iCs/>
           <w:color w:val="808080" w:themeColor="background1" w:themeShade="80"/>
           <w:lang w:val="pl-PL"/>
         </w:rPr>
-        <w:t xml:space="preserve">; odwołanie do organizacji lub użytkowników; kilka-kilkanaście zdań pół strony – strona. Zdania. </w:t>
-      </w:r>
-    </w:p>
-    <w:p>
-      <w:pPr>
-        <w:pStyle w:val="Nagwek3"/>
-        <w:rPr>
-          <w:lang w:val="pl-PL"/>
-        </w:rPr>
-      </w:pPr>
-      <w:r>
-        <w:rPr>
-          <w:lang w:val="pl-PL"/>
-        </w:rPr>
-        <w:t>Cel biznesowy</w:t>
-      </w:r>
-    </w:p>
-    <w:p>
-      <w:pPr>
-        <w:rPr>
-          <w:lang w:val="pl-PL"/>
-        </w:rPr>
-      </w:pPr>
-      <w:r>
-        <w:rPr>
-          <w:lang w:val="pl-PL"/>
-        </w:rPr>
-        <w:t xml:space="preserve">Dzięki zastosowaniu </w:t>
-      </w:r>
-      <w:r>
-        <w:rPr>
-          <w:lang w:val="pl-PL"/>
-        </w:rPr>
-        <w:t>S</w:t>
-      </w:r>
-      <w:r>
-        <w:rPr>
-          <w:lang w:val="pl-PL"/>
-        </w:rPr>
-        <w:t>ystemu</w:t>
-      </w:r>
-      <w:r>
-        <w:rPr>
-          <w:lang w:val="pl-PL"/>
-        </w:rPr>
-        <w:t>,</w:t>
-      </w:r>
-      <w:r>
-        <w:rPr>
-          <w:lang w:val="pl-PL"/>
-        </w:rPr>
-        <w:t xml:space="preserve"> Systemobiorca chce osiągnąć większą płynność i jakość procesu rezerwacji. Wspomniane </w:t>
-      </w:r>
-      <w:r>
-        <w:rPr>
-          <w:lang w:val="pl-PL"/>
-        </w:rPr>
-        <w:t>cechy</w:t>
-      </w:r>
-      <w:r>
-        <w:rPr>
-          <w:lang w:val="pl-PL"/>
-        </w:rPr>
-        <w:t xml:space="preserve"> przełoż</w:t>
-      </w:r>
-      <w:r>
-        <w:rPr>
-          <w:lang w:val="pl-PL"/>
-        </w:rPr>
-        <w:t>ą</w:t>
-      </w:r>
-      <w:r>
-        <w:rPr>
-          <w:lang w:val="pl-PL"/>
-        </w:rPr>
-        <w:t xml:space="preserve"> się na szybkość obsługi Konsumenta, a to z kolei na </w:t>
-      </w:r>
-      <w:r>
-        <w:rPr>
-          <w:lang w:val="pl-PL"/>
-        </w:rPr>
-        <w:t>jego zadowolenie. Systemobiorca ma w ten sposób osiągnąć większą ilość Konsumentów oraz większy dochód.</w:t>
-      </w:r>
-    </w:p>
-    <w:p>
-      <w:pPr>
+      </w:pPr>
+      <w:r>
         <w:rPr>
           <w:i/>
           <w:iCs/>
           <w:color w:val="808080" w:themeColor="background1" w:themeShade="80"/>
           <w:lang w:val="pl-PL"/>
         </w:rPr>
-      </w:pPr>
+        <w:t>do czego będzie służył ten system – kilka/kilkanaście zdań wprowadzających</w:t>
+      </w:r>
       <w:r>
         <w:rPr>
           <w:i/>
@@ -7098,17 +7482,127 @@
           <w:color w:val="808080" w:themeColor="background1" w:themeShade="80"/>
           <w:lang w:val="pl-PL"/>
         </w:rPr>
-        <w:t xml:space="preserve">co </w:t>
-      </w:r>
-      <w:r>
+        <w:t xml:space="preserve">; odwołanie do organizacji lub użytkowników; kilka-kilkanaście zdań pół strony – strona. Zdania. </w:t>
+      </w:r>
+    </w:p>
+    <w:p>
+      <w:pPr>
+        <w:pStyle w:val="Nagwek3"/>
+        <w:rPr>
+          <w:lang w:val="pl-PL"/>
+        </w:rPr>
+      </w:pPr>
+      <w:r>
+        <w:rPr>
+          <w:lang w:val="pl-PL"/>
+        </w:rPr>
+        <w:t>Cel biznesowy</w:t>
+      </w:r>
+    </w:p>
+    <w:p>
+      <w:pPr>
+        <w:rPr>
+          <w:lang w:val="pl-PL"/>
+        </w:rPr>
+      </w:pPr>
+      <w:r>
+        <w:rPr>
+          <w:lang w:val="pl-PL"/>
+        </w:rPr>
+        <w:t xml:space="preserve">Dzięki zastosowaniu </w:t>
+      </w:r>
+      <w:r>
+        <w:rPr>
+          <w:lang w:val="pl-PL"/>
+        </w:rPr>
+        <w:t>S</w:t>
+      </w:r>
+      <w:r>
+        <w:rPr>
+          <w:lang w:val="pl-PL"/>
+        </w:rPr>
+        <w:t>ystemu</w:t>
+      </w:r>
+      <w:r>
+        <w:rPr>
+          <w:lang w:val="pl-PL"/>
+        </w:rPr>
+        <w:t>,</w:t>
+      </w:r>
+      <w:r>
+        <w:rPr>
+          <w:lang w:val="pl-PL"/>
+        </w:rPr>
+        <w:t xml:space="preserve"> </w:t>
+      </w:r>
+      <w:proofErr w:type="spellStart"/>
+      <w:r>
+        <w:rPr>
+          <w:lang w:val="pl-PL"/>
+        </w:rPr>
+        <w:t>Systemobiorca</w:t>
+      </w:r>
+      <w:proofErr w:type="spellEnd"/>
+      <w:r>
+        <w:rPr>
+          <w:lang w:val="pl-PL"/>
+        </w:rPr>
+        <w:t xml:space="preserve"> chce osiągnąć większą płynność i jakość procesu rezerwacji. Wspomniane </w:t>
+      </w:r>
+      <w:r>
+        <w:rPr>
+          <w:lang w:val="pl-PL"/>
+        </w:rPr>
+        <w:t>cechy</w:t>
+      </w:r>
+      <w:r>
+        <w:rPr>
+          <w:lang w:val="pl-PL"/>
+        </w:rPr>
+        <w:t xml:space="preserve"> przełoż</w:t>
+      </w:r>
+      <w:r>
+        <w:rPr>
+          <w:lang w:val="pl-PL"/>
+        </w:rPr>
+        <w:t>ą</w:t>
+      </w:r>
+      <w:r>
+        <w:rPr>
+          <w:lang w:val="pl-PL"/>
+        </w:rPr>
+        <w:t xml:space="preserve"> się na szybkość obsługi Konsumenta, a to z kolei na </w:t>
+      </w:r>
+      <w:r>
+        <w:rPr>
+          <w:lang w:val="pl-PL"/>
+        </w:rPr>
+        <w:t xml:space="preserve">jego zadowolenie. </w:t>
+      </w:r>
+      <w:proofErr w:type="spellStart"/>
+      <w:r>
+        <w:rPr>
+          <w:lang w:val="pl-PL"/>
+        </w:rPr>
+        <w:t>Systemobiorca</w:t>
+      </w:r>
+      <w:proofErr w:type="spellEnd"/>
+      <w:r>
+        <w:rPr>
+          <w:lang w:val="pl-PL"/>
+        </w:rPr>
+        <w:t xml:space="preserve"> ma w ten sposób osiągnąć większą ilość Konsumentów oraz większy dochód.</w:t>
+      </w:r>
+    </w:p>
+    <w:p>
+      <w:pPr>
         <w:rPr>
           <w:i/>
           <w:iCs/>
           <w:color w:val="808080" w:themeColor="background1" w:themeShade="80"/>
           <w:lang w:val="pl-PL"/>
         </w:rPr>
-        <w:t>organizacja docelowa chce</w:t>
-      </w:r>
+      </w:pPr>
       <w:r>
         <w:rPr>
           <w:i/>
@@ -7116,7 +7610,7 @@
           <w:color w:val="808080" w:themeColor="background1" w:themeShade="80"/>
           <w:lang w:val="pl-PL"/>
         </w:rPr>
-        <w:t xml:space="preserve"> osiągnąć wdrażając system</w:t>
+        <w:t xml:space="preserve">co </w:t>
       </w:r>
       <w:r>
         <w:rPr>
@@ -7125,7 +7619,85 @@
           <w:color w:val="808080" w:themeColor="background1" w:themeShade="80"/>
           <w:lang w:val="pl-PL"/>
         </w:rPr>
-        <w:t>; może być jedno zdanie, może być więcej, np. pewne procesy bd wspierane przez system informatyczne, wcześniej nei było, automatyzacja czegoś, coś szybciej bd działało, itd.; ewentualne korzyści finansowe – z czego one wynikają</w:t>
+        <w:t>organizacja docelowa chce</w:t>
+      </w:r>
+      <w:r>
+        <w:rPr>
+          <w:i/>
+          <w:iCs/>
+          <w:color w:val="808080" w:themeColor="background1" w:themeShade="80"/>
+          <w:lang w:val="pl-PL"/>
+        </w:rPr>
+        <w:t xml:space="preserve"> osiągnąć wdrażając system</w:t>
+      </w:r>
+      <w:r>
+        <w:rPr>
+          <w:i/>
+          <w:iCs/>
+          <w:color w:val="808080" w:themeColor="background1" w:themeShade="80"/>
+          <w:lang w:val="pl-PL"/>
+        </w:rPr>
+        <w:t xml:space="preserve">; może być jedno zdanie, może być więcej, np. pewne procesy </w:t>
+      </w:r>
+      <w:proofErr w:type="spellStart"/>
+      <w:r>
+        <w:rPr>
+          <w:i/>
+          <w:iCs/>
+          <w:color w:val="808080" w:themeColor="background1" w:themeShade="80"/>
+          <w:lang w:val="pl-PL"/>
+        </w:rPr>
+        <w:t>bd</w:t>
+      </w:r>
+      <w:proofErr w:type="spellEnd"/>
+      <w:r>
+        <w:rPr>
+          <w:i/>
+          <w:iCs/>
+          <w:color w:val="808080" w:themeColor="background1" w:themeShade="80"/>
+          <w:lang w:val="pl-PL"/>
+        </w:rPr>
+        <w:t xml:space="preserve"> wspierane przez system informatyczne, wcześniej </w:t>
+      </w:r>
+      <w:proofErr w:type="spellStart"/>
+      <w:r>
+        <w:rPr>
+          <w:i/>
+          <w:iCs/>
+          <w:color w:val="808080" w:themeColor="background1" w:themeShade="80"/>
+          <w:lang w:val="pl-PL"/>
+        </w:rPr>
+        <w:t>nei</w:t>
+      </w:r>
+      <w:proofErr w:type="spellEnd"/>
+      <w:r>
+        <w:rPr>
+          <w:i/>
+          <w:iCs/>
+          <w:color w:val="808080" w:themeColor="background1" w:themeShade="80"/>
+          <w:lang w:val="pl-PL"/>
+        </w:rPr>
+        <w:t xml:space="preserve"> było, automatyzacja czegoś, coś szybciej </w:t>
+      </w:r>
+      <w:proofErr w:type="spellStart"/>
+      <w:r>
+        <w:rPr>
+          <w:i/>
+          <w:iCs/>
+          <w:color w:val="808080" w:themeColor="background1" w:themeShade="80"/>
+          <w:lang w:val="pl-PL"/>
+        </w:rPr>
+        <w:t>bd</w:t>
+      </w:r>
+      <w:proofErr w:type="spellEnd"/>
+      <w:r>
+        <w:rPr>
+          <w:i/>
+          <w:iCs/>
+          <w:color w:val="808080" w:themeColor="background1" w:themeShade="80"/>
+          <w:lang w:val="pl-PL"/>
+        </w:rPr>
+        <w:t xml:space="preserve"> działało, itd.; ewentualne korzyści finansowe – z czego one wynikają</w:t>
       </w:r>
     </w:p>
     <w:p>
@@ -7614,7 +8186,21 @@
               <w:rPr>
                 <w:lang w:val="pl-PL"/>
               </w:rPr>
-              <w:t>Konsument będzie mógł podejrzeć historię wypożyczeń.</w:t>
+              <w:t xml:space="preserve">Konsument będzie mógł podejrzeć historię </w:t>
+            </w:r>
+            <w:proofErr w:type="spellStart"/>
+            <w:r>
+              <w:rPr>
+                <w:lang w:val="pl-PL"/>
+              </w:rPr>
+              <w:t>wypożyczeń</w:t>
+            </w:r>
+            <w:proofErr w:type="spellEnd"/>
+            <w:r>
+              <w:rPr>
+                <w:lang w:val="pl-PL"/>
+              </w:rPr>
+              <w:t>.</w:t>
             </w:r>
           </w:p>
         </w:tc>
@@ -7763,7 +8349,21 @@
               <w:rPr>
                 <w:lang w:val="pl-PL"/>
               </w:rPr>
-              <w:t>Potencjalny Konsument będzie mógł przejrzeć listę dostępnych pojazdów w wybranej przez niego filii Systemobiorcy.</w:t>
+              <w:t xml:space="preserve">Potencjalny Konsument będzie mógł przejrzeć listę dostępnych pojazdów w wybranej przez niego filii </w:t>
+            </w:r>
+            <w:proofErr w:type="spellStart"/>
+            <w:r>
+              <w:rPr>
+                <w:lang w:val="pl-PL"/>
+              </w:rPr>
+              <w:t>Systemobiorcy</w:t>
+            </w:r>
+            <w:proofErr w:type="spellEnd"/>
+            <w:r>
+              <w:rPr>
+                <w:lang w:val="pl-PL"/>
+              </w:rPr>
+              <w:t>.</w:t>
             </w:r>
           </w:p>
         </w:tc>
@@ -7808,7 +8408,67 @@
           <w:color w:val="808080" w:themeColor="background1" w:themeShade="80"/>
           <w:lang w:val="pl-PL"/>
         </w:rPr>
-        <w:t>; kopiujemy listę z 5.1.4 i opisujemy jakie są dla nich korzyści, co każda z grup użytkowników zyska z nowego systemu; szybciej bd mogła, coś wgl bd mogła robić, itd.; każda korzyść – unikalny numer! Globalnie – korzyści w podpunktach tej listy, dla poszczególnej grupy</w:t>
+        <w:t xml:space="preserve">; kopiujemy listę z 5.1.4 i opisujemy jakie są dla nich korzyści, co każda z grup użytkowników zyska z nowego systemu; szybciej </w:t>
+      </w:r>
+      <w:proofErr w:type="spellStart"/>
+      <w:r>
+        <w:rPr>
+          <w:i/>
+          <w:iCs/>
+          <w:color w:val="808080" w:themeColor="background1" w:themeShade="80"/>
+          <w:lang w:val="pl-PL"/>
+        </w:rPr>
+        <w:t>bd</w:t>
+      </w:r>
+      <w:proofErr w:type="spellEnd"/>
+      <w:r>
+        <w:rPr>
+          <w:i/>
+          <w:iCs/>
+          <w:color w:val="808080" w:themeColor="background1" w:themeShade="80"/>
+          <w:lang w:val="pl-PL"/>
+        </w:rPr>
+        <w:t xml:space="preserve"> mogła, coś </w:t>
+      </w:r>
+      <w:proofErr w:type="spellStart"/>
+      <w:r>
+        <w:rPr>
+          <w:i/>
+          <w:iCs/>
+          <w:color w:val="808080" w:themeColor="background1" w:themeShade="80"/>
+          <w:lang w:val="pl-PL"/>
+        </w:rPr>
+        <w:t>wgl</w:t>
+      </w:r>
+      <w:proofErr w:type="spellEnd"/>
+      <w:r>
+        <w:rPr>
+          <w:i/>
+          <w:iCs/>
+          <w:color w:val="808080" w:themeColor="background1" w:themeShade="80"/>
+          <w:lang w:val="pl-PL"/>
+        </w:rPr>
+        <w:t xml:space="preserve"> </w:t>
+      </w:r>
+      <w:proofErr w:type="spellStart"/>
+      <w:r>
+        <w:rPr>
+          <w:i/>
+          <w:iCs/>
+          <w:color w:val="808080" w:themeColor="background1" w:themeShade="80"/>
+          <w:lang w:val="pl-PL"/>
+        </w:rPr>
+        <w:t>bd</w:t>
+      </w:r>
+      <w:proofErr w:type="spellEnd"/>
+      <w:r>
+        <w:rPr>
+          <w:i/>
+          <w:iCs/>
+          <w:color w:val="808080" w:themeColor="background1" w:themeShade="80"/>
+          <w:lang w:val="pl-PL"/>
+        </w:rPr>
+        <w:t xml:space="preserve"> mogła robić, itd.; każda korzyść – unikalny numer! Globalnie – korzyści w podpunktach tej listy, dla poszczególnej grupy</w:t>
       </w:r>
     </w:p>
     <w:p>
@@ -7878,12 +8538,14 @@
           <w:lang w:val="pl-PL"/>
         </w:rPr>
       </w:pPr>
+      <w:proofErr w:type="spellStart"/>
       <w:r>
         <w:rPr>
           <w:lang w:val="pl-PL"/>
         </w:rPr>
         <w:t>Cookies</w:t>
       </w:r>
+      <w:proofErr w:type="spellEnd"/>
       <w:r>
         <w:rPr>
           <w:lang w:val="pl-PL"/>
@@ -7912,7 +8574,21 @@
         <w:rPr>
           <w:lang w:val="pl-PL"/>
         </w:rPr>
-        <w:t xml:space="preserve"> najnowszych wersjach przeglądarkach: Firefox, Chrome</w:t>
+        <w:t xml:space="preserve"> najnowszych wersjach przeglądarkach: </w:t>
+      </w:r>
+      <w:proofErr w:type="spellStart"/>
+      <w:r>
+        <w:rPr>
+          <w:lang w:val="pl-PL"/>
+        </w:rPr>
+        <w:t>Firefox</w:t>
+      </w:r>
+      <w:proofErr w:type="spellEnd"/>
+      <w:r>
+        <w:rPr>
+          <w:lang w:val="pl-PL"/>
+        </w:rPr>
+        <w:t>, Chrome</w:t>
       </w:r>
       <w:r>
         <w:rPr>
@@ -7948,7 +8624,21 @@
         <w:rPr>
           <w:lang w:val="pl-PL"/>
         </w:rPr>
-        <w:t>Użycie darmowej bazy danych – Systemobiorca nie chce wykupywać licencji</w:t>
+        <w:t xml:space="preserve">Użycie darmowej bazy danych – </w:t>
+      </w:r>
+      <w:proofErr w:type="spellStart"/>
+      <w:r>
+        <w:rPr>
+          <w:lang w:val="pl-PL"/>
+        </w:rPr>
+        <w:t>Systemobiorca</w:t>
+      </w:r>
+      <w:proofErr w:type="spellEnd"/>
+      <w:r>
+        <w:rPr>
+          <w:lang w:val="pl-PL"/>
+        </w:rPr>
+        <w:t xml:space="preserve"> nie chce wykupywać licencji</w:t>
       </w:r>
       <w:r>
         <w:rPr>
@@ -7968,11 +8658,19 @@
           <w:lang w:val="pl-PL"/>
         </w:rPr>
       </w:pPr>
-      <w:r>
-        <w:rPr>
-          <w:lang w:val="pl-PL"/>
-        </w:rPr>
-        <w:t>Systemobiorca dysponuje dwoma serwerami, które mają być wykorzystane do wdrożenia Systemu.</w:t>
+      <w:proofErr w:type="spellStart"/>
+      <w:r>
+        <w:rPr>
+          <w:lang w:val="pl-PL"/>
+        </w:rPr>
+        <w:t>Systemobiorca</w:t>
+      </w:r>
+      <w:proofErr w:type="spellEnd"/>
+      <w:r>
+        <w:rPr>
+          <w:lang w:val="pl-PL"/>
+        </w:rPr>
+        <w:t xml:space="preserve"> dysponuje dwoma serwerami, które mają być wykorzystane do wdrożenia Systemu.</w:t>
       </w:r>
     </w:p>
     <w:p>
@@ -7991,7 +8689,27 @@
           <w:color w:val="808080" w:themeColor="background1" w:themeShade="80"/>
           <w:lang w:val="pl-PL"/>
         </w:rPr>
-        <w:t xml:space="preserve">przepisy prawne – np przetwarzanie danych osobowych., specyficzne technologie, narzędzia, b.d., protokoły komunikacyjne, aspekty zabezpieczeń, zgodność ze standardami, powiązania z innymi aplikacjami, platforma sprzętowa, system operacyjny, inne komponenty niezbędne do współpracy – wszystko wraz z uzasadnieniem! Klient </w:t>
+        <w:t xml:space="preserve">przepisy prawne – </w:t>
+      </w:r>
+      <w:proofErr w:type="spellStart"/>
+      <w:r>
+        <w:rPr>
+          <w:i/>
+          <w:iCs/>
+          <w:color w:val="808080" w:themeColor="background1" w:themeShade="80"/>
+          <w:lang w:val="pl-PL"/>
+        </w:rPr>
+        <w:t>np</w:t>
+      </w:r>
+      <w:proofErr w:type="spellEnd"/>
+      <w:r>
+        <w:rPr>
+          <w:i/>
+          <w:iCs/>
+          <w:color w:val="808080" w:themeColor="background1" w:themeShade="80"/>
+          <w:lang w:val="pl-PL"/>
+        </w:rPr>
+        <w:t xml:space="preserve"> przetwarzanie danych osobowych., specyficzne technologie, narzędzia, b.d., protokoły komunikacyjne, aspekty zabezpieczeń, zgodność ze standardami, powiązania z innymi aplikacjami, platforma sprzętowa, system operacyjny, inne komponenty niezbędne do współpracy – wszystko wraz z uzasadnieniem! Klient </w:t>
       </w:r>
       <w:r>
         <w:rPr>
@@ -8011,8 +8729,9 @@
           <w:color w:val="808080" w:themeColor="background1" w:themeShade="80"/>
           <w:lang w:val="pl-PL"/>
         </w:rPr>
-        <w:t xml:space="preserve"> nam z grupy pewne ogarniczenia – np. musimy użyć specyficznej bazy danych – </w:t>
-      </w:r>
+        <w:t xml:space="preserve"> nam z grupy pewne </w:t>
+      </w:r>
+      <w:proofErr w:type="spellStart"/>
       <w:r>
         <w:rPr>
           <w:i/>
@@ -8020,8 +8739,47 @@
           <w:color w:val="808080" w:themeColor="background1" w:themeShade="80"/>
           <w:lang w:val="pl-PL"/>
         </w:rPr>
+        <w:t>ogarniczenia</w:t>
+      </w:r>
+      <w:proofErr w:type="spellEnd"/>
+      <w:r>
+        <w:rPr>
+          <w:i/>
+          <w:iCs/>
+          <w:color w:val="808080" w:themeColor="background1" w:themeShade="80"/>
+          <w:lang w:val="pl-PL"/>
+        </w:rPr>
+        <w:t xml:space="preserve"> – np. musimy użyć specyficznej bazy danych – </w:t>
+      </w:r>
+      <w:r>
+        <w:rPr>
+          <w:i/>
+          <w:iCs/>
+          <w:color w:val="808080" w:themeColor="background1" w:themeShade="80"/>
+          <w:lang w:val="pl-PL"/>
+        </w:rPr>
         <w:lastRenderedPageBreak/>
-        <w:t xml:space="preserve">np. MS MySQL Server, technologii, parametry techniczne sprzętu, platforma – np.Windows 10, obsługa specyficznych narzędzi – skanery, urządzenia wskazujące, zewnętrzne, itd. Tutaj </w:t>
+        <w:t xml:space="preserve">np. MS MySQL Server, technologii, parametry techniczne sprzętu, platforma – </w:t>
+      </w:r>
+      <w:proofErr w:type="spellStart"/>
+      <w:r>
+        <w:rPr>
+          <w:i/>
+          <w:iCs/>
+          <w:color w:val="808080" w:themeColor="background1" w:themeShade="80"/>
+          <w:lang w:val="pl-PL"/>
+        </w:rPr>
+        <w:t>np.Windows</w:t>
+      </w:r>
+      <w:proofErr w:type="spellEnd"/>
+      <w:r>
+        <w:rPr>
+          <w:i/>
+          <w:iCs/>
+          <w:color w:val="808080" w:themeColor="background1" w:themeShade="80"/>
+          <w:lang w:val="pl-PL"/>
+        </w:rPr>
+        <w:t xml:space="preserve"> 10, obsługa specyficznych narzędzi – skanery, urządzenia wskazujące, zewnętrzne, itd. Tutaj </w:t>
       </w:r>
       <w:r>
         <w:rPr>
@@ -8061,7 +8819,27 @@
           <w:color w:val="808080" w:themeColor="background1" w:themeShade="80"/>
           <w:lang w:val="pl-PL"/>
         </w:rPr>
-        <w:t>decyzji projektowych – jaki język prog, itd.</w:t>
+        <w:t xml:space="preserve">decyzji projektowych – jaki język </w:t>
+      </w:r>
+      <w:proofErr w:type="spellStart"/>
+      <w:r>
+        <w:rPr>
+          <w:i/>
+          <w:iCs/>
+          <w:color w:val="808080" w:themeColor="background1" w:themeShade="80"/>
+          <w:lang w:val="pl-PL"/>
+        </w:rPr>
+        <w:t>prog</w:t>
+      </w:r>
+      <w:proofErr w:type="spellEnd"/>
+      <w:r>
+        <w:rPr>
+          <w:i/>
+          <w:iCs/>
+          <w:color w:val="808080" w:themeColor="background1" w:themeShade="80"/>
+          <w:lang w:val="pl-PL"/>
+        </w:rPr>
+        <w:t>, itd.</w:t>
       </w:r>
     </w:p>
     <w:p>
@@ -8127,9 +8905,27 @@
           <w:numId w:val="16"/>
         </w:numPr>
       </w:pPr>
-      <w:r>
-        <w:t>Możliwość wypożyczenia pojazdu</w:t>
-      </w:r>
+      <w:proofErr w:type="spellStart"/>
+      <w:r>
+        <w:t>Możliwość</w:t>
+      </w:r>
+      <w:proofErr w:type="spellEnd"/>
+      <w:r>
+        <w:t xml:space="preserve"> </w:t>
+      </w:r>
+      <w:proofErr w:type="spellStart"/>
+      <w:r>
+        <w:t>wypożyczenia</w:t>
+      </w:r>
+      <w:proofErr w:type="spellEnd"/>
+      <w:r>
+        <w:t xml:space="preserve"> </w:t>
+      </w:r>
+      <w:proofErr w:type="spellStart"/>
+      <w:r>
+        <w:t>pojazdu</w:t>
+      </w:r>
+      <w:proofErr w:type="spellEnd"/>
     </w:p>
     <w:p>
       <w:pPr>
@@ -8139,9 +8935,27 @@
           <w:numId w:val="16"/>
         </w:numPr>
       </w:pPr>
-      <w:r>
-        <w:t>Możliwość rezerwacji pojazdu</w:t>
-      </w:r>
+      <w:proofErr w:type="spellStart"/>
+      <w:r>
+        <w:t>Możliwość</w:t>
+      </w:r>
+      <w:proofErr w:type="spellEnd"/>
+      <w:r>
+        <w:t xml:space="preserve"> </w:t>
+      </w:r>
+      <w:proofErr w:type="spellStart"/>
+      <w:r>
+        <w:t>rezerwacji</w:t>
+      </w:r>
+      <w:proofErr w:type="spellEnd"/>
+      <w:r>
+        <w:t xml:space="preserve"> </w:t>
+      </w:r>
+      <w:proofErr w:type="spellStart"/>
+      <w:r>
+        <w:t>pojazdu</w:t>
+      </w:r>
+      <w:proofErr w:type="spellEnd"/>
     </w:p>
     <w:p>
       <w:pPr>
@@ -8151,9 +8965,35 @@
           <w:numId w:val="16"/>
         </w:numPr>
       </w:pPr>
-      <w:r>
-        <w:t>Możliwość podejrzenia historii wypożyczeń</w:t>
-      </w:r>
+      <w:proofErr w:type="spellStart"/>
+      <w:r>
+        <w:t>Możliwość</w:t>
+      </w:r>
+      <w:proofErr w:type="spellEnd"/>
+      <w:r>
+        <w:t xml:space="preserve"> </w:t>
+      </w:r>
+      <w:proofErr w:type="spellStart"/>
+      <w:r>
+        <w:t>podejrzenia</w:t>
+      </w:r>
+      <w:proofErr w:type="spellEnd"/>
+      <w:r>
+        <w:t xml:space="preserve"> </w:t>
+      </w:r>
+      <w:proofErr w:type="spellStart"/>
+      <w:r>
+        <w:t>historii</w:t>
+      </w:r>
+      <w:proofErr w:type="spellEnd"/>
+      <w:r>
+        <w:t xml:space="preserve"> </w:t>
+      </w:r>
+      <w:proofErr w:type="spellStart"/>
+      <w:r>
+        <w:t>wypożyczeń</w:t>
+      </w:r>
+      <w:proofErr w:type="spellEnd"/>
     </w:p>
     <w:p>
       <w:pPr>
@@ -8199,9 +9039,35 @@
           <w:numId w:val="16"/>
         </w:numPr>
       </w:pPr>
-      <w:r>
-        <w:t>Kartoteka pojazdów powiązana z cennikiem</w:t>
-      </w:r>
+      <w:proofErr w:type="spellStart"/>
+      <w:r>
+        <w:t>Kartoteka</w:t>
+      </w:r>
+      <w:proofErr w:type="spellEnd"/>
+      <w:r>
+        <w:t xml:space="preserve"> </w:t>
+      </w:r>
+      <w:proofErr w:type="spellStart"/>
+      <w:r>
+        <w:t>pojazdów</w:t>
+      </w:r>
+      <w:proofErr w:type="spellEnd"/>
+      <w:r>
+        <w:t xml:space="preserve"> </w:t>
+      </w:r>
+      <w:proofErr w:type="spellStart"/>
+      <w:r>
+        <w:t>powiązana</w:t>
+      </w:r>
+      <w:proofErr w:type="spellEnd"/>
+      <w:r>
+        <w:t xml:space="preserve"> z </w:t>
+      </w:r>
+      <w:proofErr w:type="spellStart"/>
+      <w:r>
+        <w:t>cennikiem</w:t>
+      </w:r>
+      <w:proofErr w:type="spellEnd"/>
     </w:p>
     <w:p>
       <w:pPr>
@@ -8265,9 +9131,43 @@
           <w:numId w:val="16"/>
         </w:numPr>
       </w:pPr>
-      <w:r>
-        <w:t>Możliwość zdefiniowania dodatkowo płatnych usług</w:t>
-      </w:r>
+      <w:proofErr w:type="spellStart"/>
+      <w:r>
+        <w:t>Możliwość</w:t>
+      </w:r>
+      <w:proofErr w:type="spellEnd"/>
+      <w:r>
+        <w:t xml:space="preserve"> </w:t>
+      </w:r>
+      <w:proofErr w:type="spellStart"/>
+      <w:r>
+        <w:t>zdefiniowania</w:t>
+      </w:r>
+      <w:proofErr w:type="spellEnd"/>
+      <w:r>
+        <w:t xml:space="preserve"> </w:t>
+      </w:r>
+      <w:proofErr w:type="spellStart"/>
+      <w:r>
+        <w:t>dodatkowo</w:t>
+      </w:r>
+      <w:proofErr w:type="spellEnd"/>
+      <w:r>
+        <w:t xml:space="preserve"> </w:t>
+      </w:r>
+      <w:proofErr w:type="spellStart"/>
+      <w:r>
+        <w:t>płatnych</w:t>
+      </w:r>
+      <w:proofErr w:type="spellEnd"/>
+      <w:r>
+        <w:t xml:space="preserve"> </w:t>
+      </w:r>
+      <w:proofErr w:type="spellStart"/>
+      <w:r>
+        <w:t>usług</w:t>
+      </w:r>
+      <w:proofErr w:type="spellEnd"/>
     </w:p>
     <w:p>
       <w:pPr>
@@ -8277,9 +9177,27 @@
           <w:numId w:val="16"/>
         </w:numPr>
       </w:pPr>
-      <w:r>
-        <w:t>Obsługa wielu filii</w:t>
-      </w:r>
+      <w:proofErr w:type="spellStart"/>
+      <w:r>
+        <w:t>Obsługa</w:t>
+      </w:r>
+      <w:proofErr w:type="spellEnd"/>
+      <w:r>
+        <w:t xml:space="preserve"> </w:t>
+      </w:r>
+      <w:proofErr w:type="spellStart"/>
+      <w:r>
+        <w:t>wielu</w:t>
+      </w:r>
+      <w:proofErr w:type="spellEnd"/>
+      <w:r>
+        <w:t xml:space="preserve"> </w:t>
+      </w:r>
+      <w:proofErr w:type="spellStart"/>
+      <w:r>
+        <w:t>filii</w:t>
+      </w:r>
+      <w:proofErr w:type="spellEnd"/>
     </w:p>
     <w:p>
       <w:pPr>
@@ -8289,8 +9207,21 @@
           <w:numId w:val="16"/>
         </w:numPr>
       </w:pPr>
-      <w:r>
-        <w:t xml:space="preserve">Dokonywanie płatności online  </w:t>
+      <w:proofErr w:type="spellStart"/>
+      <w:r>
+        <w:t>Dokonywanie</w:t>
+      </w:r>
+      <w:proofErr w:type="spellEnd"/>
+      <w:r>
+        <w:t xml:space="preserve"> </w:t>
+      </w:r>
+      <w:proofErr w:type="spellStart"/>
+      <w:r>
+        <w:t>płatności</w:t>
+      </w:r>
+      <w:proofErr w:type="spellEnd"/>
+      <w:r>
+        <w:t xml:space="preserve"> online  </w:t>
       </w:r>
     </w:p>
     <w:p/>
@@ -8384,6 +9315,7 @@
         </w:rPr>
         <w:t xml:space="preserve">Diagram znajduje się w pliku </w:t>
       </w:r>
+      <w:proofErr w:type="spellStart"/>
       <w:r>
         <w:rPr>
           <w:i/>
@@ -8392,11 +9324,26 @@
         </w:rPr>
         <w:t>WypozyczalniaPojazdow.vpp</w:t>
       </w:r>
-      <w:r>
-        <w:rPr>
-          <w:lang w:val="pl-PL"/>
-        </w:rPr>
-        <w:t>, dołączonym do dokumentacji. Diagram został wykonany w programie Visual Paradigm.</w:t>
+      <w:proofErr w:type="spellEnd"/>
+      <w:r>
+        <w:rPr>
+          <w:lang w:val="pl-PL"/>
+        </w:rPr>
+        <w:t xml:space="preserve">, dołączonym do dokumentacji. Diagram został wykonany w programie Visual </w:t>
+      </w:r>
+      <w:proofErr w:type="spellStart"/>
+      <w:r>
+        <w:rPr>
+          <w:lang w:val="pl-PL"/>
+        </w:rPr>
+        <w:t>Paradigm</w:t>
+      </w:r>
+      <w:proofErr w:type="spellEnd"/>
+      <w:r>
+        <w:rPr>
+          <w:lang w:val="pl-PL"/>
+        </w:rPr>
+        <w:t>.</w:t>
       </w:r>
     </w:p>
     <w:p>
@@ -11567,27 +12514,36 @@
           <w:u w:val="single"/>
           <w:lang w:val="pl-PL"/>
         </w:rPr>
-        <w:t xml:space="preserve"> historii wypożyczeń</w:t>
-      </w:r>
-    </w:p>
-    <w:p>
-      <w:pPr>
-        <w:rPr>
-          <w:lang w:val="pl-PL"/>
-        </w:rPr>
-      </w:pPr>
-    </w:p>
-    <w:p>
-      <w:pPr>
-        <w:rPr>
-          <w:lang w:val="pl-PL"/>
-        </w:rPr>
-      </w:pPr>
+        <w:t xml:space="preserve"> historii </w:t>
+      </w:r>
+      <w:proofErr w:type="spellStart"/>
       <w:r>
         <w:rPr>
           <w:u w:val="single"/>
           <w:lang w:val="pl-PL"/>
         </w:rPr>
+        <w:t>wypożyczeń</w:t>
+      </w:r>
+      <w:proofErr w:type="spellEnd"/>
+    </w:p>
+    <w:p>
+      <w:pPr>
+        <w:rPr>
+          <w:lang w:val="pl-PL"/>
+        </w:rPr>
+      </w:pPr>
+    </w:p>
+    <w:p>
+      <w:pPr>
+        <w:rPr>
+          <w:lang w:val="pl-PL"/>
+        </w:rPr>
+      </w:pPr>
+      <w:r>
+        <w:rPr>
+          <w:u w:val="single"/>
+          <w:lang w:val="pl-PL"/>
+        </w:rPr>
         <w:t>Uzasadnienie biznesowe:</w:t>
       </w:r>
       <w:r>
@@ -11620,7 +12576,21 @@
         <w:rPr>
           <w:lang w:val="pl-PL"/>
         </w:rPr>
-        <w:t>Konsument będzie mógł podejrzeć historię wypożyczeń.</w:t>
+        <w:t xml:space="preserve">Konsument będzie mógł podejrzeć historię </w:t>
+      </w:r>
+      <w:proofErr w:type="spellStart"/>
+      <w:r>
+        <w:rPr>
+          <w:lang w:val="pl-PL"/>
+        </w:rPr>
+        <w:t>wypożyczeń</w:t>
+      </w:r>
+      <w:proofErr w:type="spellEnd"/>
+      <w:r>
+        <w:rPr>
+          <w:lang w:val="pl-PL"/>
+        </w:rPr>
+        <w:t>.</w:t>
       </w:r>
     </w:p>
     <w:p>
@@ -11857,7 +12827,21 @@
         <w:rPr>
           <w:lang w:val="pl-PL"/>
         </w:rPr>
-        <w:t xml:space="preserve"> Konsument ma dostęp do informacji o dokonanych przez Konsumenta wypożyczeniach.</w:t>
+        <w:t xml:space="preserve"> Konsument ma dostęp do informacji o dokonanych przez Konsumenta </w:t>
+      </w:r>
+      <w:proofErr w:type="spellStart"/>
+      <w:r>
+        <w:rPr>
+          <w:lang w:val="pl-PL"/>
+        </w:rPr>
+        <w:t>wypożyczeniach</w:t>
+      </w:r>
+      <w:proofErr w:type="spellEnd"/>
+      <w:r>
+        <w:rPr>
+          <w:lang w:val="pl-PL"/>
+        </w:rPr>
+        <w:t>.</w:t>
       </w:r>
     </w:p>
     <w:p>
@@ -11933,8 +12917,16 @@
         <w:rPr>
           <w:lang w:val="pl-PL"/>
         </w:rPr>
-        <w:t xml:space="preserve"> i je wyróżniać na tle historycznych wypożyczeń</w:t>
-      </w:r>
+        <w:t xml:space="preserve"> i je wyróżniać na tle historycznych </w:t>
+      </w:r>
+      <w:proofErr w:type="spellStart"/>
+      <w:r>
+        <w:rPr>
+          <w:lang w:val="pl-PL"/>
+        </w:rPr>
+        <w:t>wypożyczeń</w:t>
+      </w:r>
+      <w:proofErr w:type="spellEnd"/>
       <w:r>
         <w:rPr>
           <w:lang w:val="pl-PL"/>
@@ -12156,7 +13148,21 @@
         <w:rPr>
           <w:lang w:val="pl-PL"/>
         </w:rPr>
-        <w:t>Potencjalny Konsument będzie mógł przejrzeć listę dostępnych pojazdów w wybranej przez niego filii Systemobiorcy.</w:t>
+        <w:t xml:space="preserve">Potencjalny Konsument będzie mógł przejrzeć listę dostępnych pojazdów w wybranej przez niego filii </w:t>
+      </w:r>
+      <w:proofErr w:type="spellStart"/>
+      <w:r>
+        <w:rPr>
+          <w:lang w:val="pl-PL"/>
+        </w:rPr>
+        <w:t>Systemobiorcy</w:t>
+      </w:r>
+      <w:proofErr w:type="spellEnd"/>
+      <w:r>
+        <w:rPr>
+          <w:lang w:val="pl-PL"/>
+        </w:rPr>
+        <w:t>.</w:t>
       </w:r>
     </w:p>
     <w:p>
@@ -12281,7 +13287,21 @@
         <w:rPr>
           <w:lang w:val="pl-PL"/>
         </w:rPr>
-        <w:t>Konsument na stronie internetowej Systemobiorcy przechodzi do podstrony z tabelą dostępnych pojazdów.</w:t>
+        <w:t xml:space="preserve">Konsument na stronie internetowej </w:t>
+      </w:r>
+      <w:proofErr w:type="spellStart"/>
+      <w:r>
+        <w:rPr>
+          <w:lang w:val="pl-PL"/>
+        </w:rPr>
+        <w:t>Systemobiorcy</w:t>
+      </w:r>
+      <w:proofErr w:type="spellEnd"/>
+      <w:r>
+        <w:rPr>
+          <w:lang w:val="pl-PL"/>
+        </w:rPr>
+        <w:t xml:space="preserve"> przechodzi do podstrony z tabelą dostępnych pojazdów.</w:t>
       </w:r>
     </w:p>
     <w:p>
@@ -12333,7 +13353,21 @@
         <w:rPr>
           <w:lang w:val="pl-PL"/>
         </w:rPr>
-        <w:t xml:space="preserve"> Konsument może zdecydować, czy skorzysta z oferty Systemobiorcy.</w:t>
+        <w:t xml:space="preserve"> Konsument może zdecydować, czy skorzysta z oferty </w:t>
+      </w:r>
+      <w:proofErr w:type="spellStart"/>
+      <w:r>
+        <w:rPr>
+          <w:lang w:val="pl-PL"/>
+        </w:rPr>
+        <w:t>Systemobiorcy</w:t>
+      </w:r>
+      <w:proofErr w:type="spellEnd"/>
+      <w:r>
+        <w:rPr>
+          <w:lang w:val="pl-PL"/>
+        </w:rPr>
+        <w:t>.</w:t>
       </w:r>
     </w:p>
     <w:p>
@@ -15253,7 +16287,21 @@
         <w:rPr>
           <w:lang w:val="pl-PL"/>
         </w:rPr>
-        <w:t>Każda operacja ze strony Użytkownika będzie skanowana za pomocą aplikacji SiteLock. Wyeliminuje to możliwość zainfekowania strony przez niepożądane osoby.</w:t>
+        <w:t xml:space="preserve">Każda operacja ze strony Użytkownika będzie skanowana za pomocą aplikacji </w:t>
+      </w:r>
+      <w:proofErr w:type="spellStart"/>
+      <w:r>
+        <w:rPr>
+          <w:lang w:val="pl-PL"/>
+        </w:rPr>
+        <w:t>SiteLock</w:t>
+      </w:r>
+      <w:proofErr w:type="spellEnd"/>
+      <w:r>
+        <w:rPr>
+          <w:lang w:val="pl-PL"/>
+        </w:rPr>
+        <w:t>. Wyeliminuje to możliwość zainfekowania strony przez niepożądane osoby.</w:t>
       </w:r>
     </w:p>
     <w:p>
@@ -15803,7 +16851,131 @@
         <w:rPr>
           <w:lang w:val="pl-PL"/>
         </w:rPr>
-        <w:t>Wskazać czasy trwania poszczególnych etapów i zadań – wykres Gantta.</w:t>
+        <w:t xml:space="preserve">Wskazać czasy trwania poszczególnych etapów i zadań – </w:t>
+      </w:r>
+      <w:r>
+        <w:rPr>
+          <w:b/>
+          <w:bCs/>
+          <w:lang w:val="pl-PL"/>
+        </w:rPr>
+        <w:t>wykres Gantta.</w:t>
+      </w:r>
+      <w:r>
+        <w:rPr>
+          <w:b/>
+          <w:bCs/>
+          <w:lang w:val="pl-PL"/>
+        </w:rPr>
+        <w:t xml:space="preserve"> (</w:t>
+      </w:r>
+      <w:proofErr w:type="spellStart"/>
+      <w:r>
+        <w:rPr>
+          <w:b/>
+          <w:bCs/>
+          <w:lang w:val="pl-PL"/>
+        </w:rPr>
+        <w:t>caly</w:t>
+      </w:r>
+      <w:proofErr w:type="spellEnd"/>
+      <w:r>
+        <w:rPr>
+          <w:b/>
+          <w:bCs/>
+          <w:lang w:val="pl-PL"/>
+        </w:rPr>
+        <w:t xml:space="preserve"> system, na osi poziomej czas, w pionie punkty, wdrożenie, testowanie, szkolenie </w:t>
+      </w:r>
+      <w:proofErr w:type="spellStart"/>
+      <w:r>
+        <w:rPr>
+          <w:b/>
+          <w:bCs/>
+          <w:lang w:val="pl-PL"/>
+        </w:rPr>
+        <w:t>uzytkownikow</w:t>
+      </w:r>
+      <w:proofErr w:type="spellEnd"/>
+      <w:r>
+        <w:rPr>
+          <w:b/>
+          <w:bCs/>
+          <w:lang w:val="pl-PL"/>
+        </w:rPr>
+        <w:t xml:space="preserve">, wydanie </w:t>
+      </w:r>
+      <w:proofErr w:type="spellStart"/>
+      <w:r>
+        <w:rPr>
+          <w:b/>
+          <w:bCs/>
+          <w:lang w:val="pl-PL"/>
+        </w:rPr>
+        <w:t>ewnentualnych</w:t>
+      </w:r>
+      <w:proofErr w:type="spellEnd"/>
+      <w:r>
+        <w:rPr>
+          <w:b/>
+          <w:bCs/>
+          <w:lang w:val="pl-PL"/>
+        </w:rPr>
+        <w:t xml:space="preserve"> wersji – opcjonalnie </w:t>
+      </w:r>
+      <w:proofErr w:type="spellStart"/>
+      <w:r>
+        <w:rPr>
+          <w:b/>
+          <w:bCs/>
+          <w:lang w:val="pl-PL"/>
+        </w:rPr>
+        <w:t>sciezka</w:t>
+      </w:r>
+      <w:proofErr w:type="spellEnd"/>
+      <w:r>
+        <w:rPr>
+          <w:b/>
+          <w:bCs/>
+          <w:lang w:val="pl-PL"/>
+        </w:rPr>
+        <w:t xml:space="preserve"> krytyczna (realizacja pewnych zadań </w:t>
+      </w:r>
+      <w:proofErr w:type="spellStart"/>
+      <w:r>
+        <w:rPr>
+          <w:b/>
+          <w:bCs/>
+          <w:lang w:val="pl-PL"/>
+        </w:rPr>
+        <w:t>wyplwa</w:t>
+      </w:r>
+      <w:proofErr w:type="spellEnd"/>
+      <w:r>
+        <w:rPr>
+          <w:b/>
+          <w:bCs/>
+          <w:lang w:val="pl-PL"/>
+        </w:rPr>
+        <w:t xml:space="preserve"> na czas realizacji </w:t>
+      </w:r>
+      <w:proofErr w:type="spellStart"/>
+      <w:r>
+        <w:rPr>
+          <w:b/>
+          <w:bCs/>
+          <w:lang w:val="pl-PL"/>
+        </w:rPr>
+        <w:t>wydluza</w:t>
+      </w:r>
+      <w:proofErr w:type="spellEnd"/>
+      <w:r>
+        <w:rPr>
+          <w:b/>
+          <w:bCs/>
+          <w:lang w:val="pl-PL"/>
+        </w:rPr>
+        <w:t xml:space="preserve"> się, skraca oddanie projektu)</w:t>
       </w:r>
     </w:p>
     <w:p>
@@ -15840,7 +17012,49 @@
         <w:rPr>
           <w:lang w:val="pl-PL"/>
         </w:rPr>
-        <w:t>. szkolenie, rozruch, konfiguracja, serwis – może obejmować różne wydania (tj. o różnej funkcjonalności – personal, professional, enterprise) i wersje (1.0, 1.5, itd.)</w:t>
+        <w:t xml:space="preserve">. szkolenie, rozruch, konfiguracja, serwis – może obejmować różne wydania (tj. o różnej funkcjonalności – </w:t>
+      </w:r>
+      <w:proofErr w:type="spellStart"/>
+      <w:r>
+        <w:rPr>
+          <w:lang w:val="pl-PL"/>
+        </w:rPr>
+        <w:t>personal</w:t>
+      </w:r>
+      <w:proofErr w:type="spellEnd"/>
+      <w:r>
+        <w:rPr>
+          <w:lang w:val="pl-PL"/>
+        </w:rPr>
+        <w:t xml:space="preserve">, </w:t>
+      </w:r>
+      <w:proofErr w:type="spellStart"/>
+      <w:r>
+        <w:rPr>
+          <w:lang w:val="pl-PL"/>
+        </w:rPr>
+        <w:t>professional</w:t>
+      </w:r>
+      <w:proofErr w:type="spellEnd"/>
+      <w:r>
+        <w:rPr>
+          <w:lang w:val="pl-PL"/>
+        </w:rPr>
+        <w:t xml:space="preserve">, </w:t>
+      </w:r>
+      <w:proofErr w:type="spellStart"/>
+      <w:r>
+        <w:rPr>
+          <w:lang w:val="pl-PL"/>
+        </w:rPr>
+        <w:t>enterprise</w:t>
+      </w:r>
+      <w:proofErr w:type="spellEnd"/>
+      <w:r>
+        <w:rPr>
+          <w:lang w:val="pl-PL"/>
+        </w:rPr>
+        <w:t>) i wersje (1.0, 1.5, itd.)</w:t>
       </w:r>
     </w:p>
     <w:p>
@@ -15980,7 +17194,21 @@
         <w:rPr>
           <w:lang w:val="pl-PL"/>
         </w:rPr>
-        <w:t>Działania w odniesieniu do poszczególnych ryzyk.</w:t>
+        <w:t xml:space="preserve">Działania w odniesieniu do poszczególnych </w:t>
+      </w:r>
+      <w:proofErr w:type="spellStart"/>
+      <w:r>
+        <w:rPr>
+          <w:lang w:val="pl-PL"/>
+        </w:rPr>
+        <w:t>ryzyk</w:t>
+      </w:r>
+      <w:proofErr w:type="spellEnd"/>
+      <w:r>
+        <w:rPr>
+          <w:lang w:val="pl-PL"/>
+        </w:rPr>
+        <w:t>.</w:t>
       </w:r>
     </w:p>
     <w:p>
@@ -16046,6 +17274,41 @@
         <w:t>e</w:t>
       </w:r>
       <w:bookmarkEnd w:id="23"/>
+    </w:p>
+    <w:p>
+      <w:pPr>
+        <w:rPr>
+          <w:b/>
+          <w:bCs/>
+          <w:lang w:val="pl-PL"/>
+        </w:rPr>
+      </w:pPr>
+      <w:r>
+        <w:rPr>
+          <w:b/>
+          <w:bCs/>
+          <w:lang w:val="pl-PL"/>
+        </w:rPr>
+        <w:t xml:space="preserve">2 </w:t>
+      </w:r>
+      <w:proofErr w:type="spellStart"/>
+      <w:r>
+        <w:rPr>
+          <w:b/>
+          <w:bCs/>
+          <w:lang w:val="pl-PL"/>
+        </w:rPr>
+        <w:t>glowne</w:t>
+      </w:r>
+      <w:proofErr w:type="spellEnd"/>
+      <w:r>
+        <w:rPr>
+          <w:b/>
+          <w:bCs/>
+          <w:lang w:val="pl-PL"/>
+        </w:rPr>
+        <w:t xml:space="preserve"> funkcjonalności systemu – L6b e-edukacja, pierwszy przypadek – uzupełnienie scenariuszy w dokumentacji, nie w VP</w:t>
+      </w:r>
     </w:p>
     <w:p>
       <w:pPr>
@@ -16260,20 +17523,34 @@
           <w:numId w:val="3"/>
         </w:numPr>
         <w:rPr>
-          <w:lang w:val="pl-PL"/>
-        </w:rPr>
-      </w:pPr>
-      <w:r>
-        <w:rPr>
+          <w:b/>
+          <w:bCs/>
+          <w:lang w:val="pl-PL"/>
+        </w:rPr>
+      </w:pPr>
+      <w:r>
+        <w:rPr>
+          <w:b/>
+          <w:bCs/>
           <w:lang w:val="pl-PL"/>
         </w:rPr>
         <w:t xml:space="preserve">przebieg działań – tabela </w:t>
       </w:r>
       <w:r>
         <w:rPr>
+          <w:b/>
+          <w:bCs/>
           <w:lang w:val="pl-PL"/>
         </w:rPr>
         <w:t>z trzema kolumnami: lp. oraz opisującymi działania testera i systemu</w:t>
+      </w:r>
+      <w:r>
+        <w:rPr>
+          <w:b/>
+          <w:bCs/>
+          <w:lang w:val="pl-PL"/>
+        </w:rPr>
+        <w:t>(kto wykonuje, co system odpowiada</w:t>
       </w:r>
     </w:p>
     <w:p>
@@ -16302,14 +17579,142 @@
           <w:numId w:val="3"/>
         </w:numPr>
         <w:rPr>
-          <w:lang w:val="pl-PL"/>
-        </w:rPr>
-      </w:pPr>
-      <w:r>
-        <w:rPr>
+          <w:b/>
+          <w:bCs/>
+          <w:lang w:val="pl-PL"/>
+        </w:rPr>
+      </w:pPr>
+      <w:r>
+        <w:rPr>
+          <w:b/>
+          <w:bCs/>
           <w:lang w:val="pl-PL"/>
         </w:rPr>
         <w:t>zestaw danych testowych – najlepiej w formie tabelarycznej – jakie konkretnie dane mają być użyte przez testera i zwrócone przez system w poszczególnych krokach przebiegu działań</w:t>
+      </w:r>
+      <w:r>
+        <w:rPr>
+          <w:b/>
+          <w:bCs/>
+          <w:lang w:val="pl-PL"/>
+        </w:rPr>
+        <w:t xml:space="preserve"> – dane testowe pokrywamy szczególne przypadki (brzegowe), np. wprowadzanie PESEL 1)poprawny pesel 2) za </w:t>
+      </w:r>
+      <w:proofErr w:type="spellStart"/>
+      <w:r>
+        <w:rPr>
+          <w:b/>
+          <w:bCs/>
+          <w:lang w:val="pl-PL"/>
+        </w:rPr>
+        <w:t>krotki,dlugi</w:t>
+      </w:r>
+      <w:proofErr w:type="spellEnd"/>
+      <w:r>
+        <w:rPr>
+          <w:b/>
+          <w:bCs/>
+          <w:lang w:val="pl-PL"/>
+        </w:rPr>
+        <w:t xml:space="preserve"> PESEL, funkcja </w:t>
+      </w:r>
+      <w:proofErr w:type="spellStart"/>
+      <w:r>
+        <w:rPr>
+          <w:b/>
+          <w:bCs/>
+          <w:lang w:val="pl-PL"/>
+        </w:rPr>
+        <w:t>skorto</w:t>
+      </w:r>
+      <w:proofErr w:type="spellEnd"/>
+      <w:r>
+        <w:rPr>
+          <w:b/>
+          <w:bCs/>
+          <w:lang w:val="pl-PL"/>
+        </w:rPr>
+        <w:t xml:space="preserve"> się nie przelicza, zawiera </w:t>
+      </w:r>
+      <w:proofErr w:type="spellStart"/>
+      <w:r>
+        <w:rPr>
+          <w:b/>
+          <w:bCs/>
+          <w:lang w:val="pl-PL"/>
+        </w:rPr>
+        <w:t>niepoparwny</w:t>
+      </w:r>
+      <w:proofErr w:type="spellEnd"/>
+      <w:r>
+        <w:rPr>
+          <w:b/>
+          <w:bCs/>
+          <w:lang w:val="pl-PL"/>
+        </w:rPr>
+        <w:t xml:space="preserve"> znak</w:t>
+      </w:r>
+      <w:r>
+        <w:rPr>
+          <w:b/>
+          <w:bCs/>
+          <w:lang w:val="pl-PL"/>
+        </w:rPr>
+        <w:br/>
+        <w:t>DANE TESTOWE MAJA BYĆ OKRESLONE (NP. JAKIE NAZWISKO MA WPROWADZIC) – TESTER MA SIĘ NIE ZASTANAWIAC</w:t>
+      </w:r>
+      <w:r>
+        <w:rPr>
+          <w:b/>
+          <w:bCs/>
+          <w:lang w:val="pl-PL"/>
+        </w:rPr>
+        <w:br/>
+        <w:t xml:space="preserve">zgłoszenie </w:t>
+      </w:r>
+      <w:proofErr w:type="spellStart"/>
+      <w:r>
+        <w:rPr>
+          <w:b/>
+          <w:bCs/>
+          <w:lang w:val="pl-PL"/>
+        </w:rPr>
+        <w:t>bledu</w:t>
+      </w:r>
+      <w:proofErr w:type="spellEnd"/>
+      <w:r>
+        <w:rPr>
+          <w:b/>
+          <w:bCs/>
+          <w:lang w:val="pl-PL"/>
+        </w:rPr>
+        <w:t xml:space="preserve"> przez system – tez poprawna odpowiedz przez system</w:t>
+      </w:r>
+      <w:r>
+        <w:rPr>
+          <w:b/>
+          <w:bCs/>
+          <w:lang w:val="pl-PL"/>
+        </w:rPr>
+        <w:t xml:space="preserve">, bo weryfikuje </w:t>
+      </w:r>
+      <w:proofErr w:type="spellStart"/>
+      <w:r>
+        <w:rPr>
+          <w:b/>
+          <w:bCs/>
+          <w:lang w:val="pl-PL"/>
+        </w:rPr>
+        <w:t>blad</w:t>
+      </w:r>
+      <w:proofErr w:type="spellEnd"/>
+      <w:r>
+        <w:rPr>
+          <w:b/>
+          <w:bCs/>
+          <w:lang w:val="pl-PL"/>
+        </w:rPr>
+        <w:t xml:space="preserve"> poprawnie</w:t>
       </w:r>
     </w:p>
     <w:p>
@@ -16446,7 +17851,21 @@
         <w:rPr>
           <w:lang w:val="pl-PL"/>
         </w:rPr>
-        <w:t>System VRent będzie składał się z powyższych elementów. Składają się na nie:</w:t>
+        <w:t xml:space="preserve">System </w:t>
+      </w:r>
+      <w:proofErr w:type="spellStart"/>
+      <w:r>
+        <w:rPr>
+          <w:lang w:val="pl-PL"/>
+        </w:rPr>
+        <w:t>VRent</w:t>
+      </w:r>
+      <w:proofErr w:type="spellEnd"/>
+      <w:r>
+        <w:rPr>
+          <w:lang w:val="pl-PL"/>
+        </w:rPr>
+        <w:t xml:space="preserve"> będzie składał się z powyższych elementów. Składają się na nie:</w:t>
       </w:r>
     </w:p>
     <w:p>
@@ -16626,8 +18045,16 @@
         <w:rPr>
           <w:lang w:val="pl-PL"/>
         </w:rPr>
-        <w:t>po stronie Konsumenta, tj. podgląd dostępnych pojazdów, z możliwością sortowania według parametrów pojazdów oraz filtrowania według chociażby filii Systemobiorcy</w:t>
-      </w:r>
+        <w:t xml:space="preserve">po stronie Konsumenta, tj. podgląd dostępnych pojazdów, z możliwością sortowania według parametrów pojazdów oraz filtrowania według chociażby filii </w:t>
+      </w:r>
+      <w:proofErr w:type="spellStart"/>
+      <w:r>
+        <w:rPr>
+          <w:lang w:val="pl-PL"/>
+        </w:rPr>
+        <w:t>Systemobiorcy</w:t>
+      </w:r>
+      <w:proofErr w:type="spellEnd"/>
       <w:r>
         <w:rPr>
           <w:lang w:val="pl-PL"/>
@@ -16651,7 +18078,21 @@
           <w:lang w:val="pl-PL"/>
         </w:rPr>
         <w:lastRenderedPageBreak/>
-        <w:t>po stronie Systemobiorcy, tj. sprawdzanie, czy zbliża się termin przeglądu pojazdów i ubezpieczeń OC/AC</w:t>
+        <w:t xml:space="preserve">po stronie </w:t>
+      </w:r>
+      <w:proofErr w:type="spellStart"/>
+      <w:r>
+        <w:rPr>
+          <w:lang w:val="pl-PL"/>
+        </w:rPr>
+        <w:t>Systemobiorcy</w:t>
+      </w:r>
+      <w:proofErr w:type="spellEnd"/>
+      <w:r>
+        <w:rPr>
+          <w:lang w:val="pl-PL"/>
+        </w:rPr>
+        <w:t>, tj. sprawdzanie, czy zbliża się termin przeglądu pojazdów i ubezpieczeń OC/AC</w:t>
       </w:r>
       <w:r>
         <w:rPr>
@@ -16675,7 +18116,21 @@
         <w:rPr>
           <w:lang w:val="pl-PL"/>
         </w:rPr>
-        <w:t>Obsługa wypożyczeń/rezerwacji</w:t>
+        <w:t xml:space="preserve">Obsługa </w:t>
+      </w:r>
+      <w:proofErr w:type="spellStart"/>
+      <w:r>
+        <w:rPr>
+          <w:lang w:val="pl-PL"/>
+        </w:rPr>
+        <w:t>wypożyczeń</w:t>
+      </w:r>
+      <w:proofErr w:type="spellEnd"/>
+      <w:r>
+        <w:rPr>
+          <w:lang w:val="pl-PL"/>
+        </w:rPr>
+        <w:t>/rezerwacji</w:t>
       </w:r>
       <w:r>
         <w:rPr>
@@ -16711,7 +18166,21 @@
         <w:rPr>
           <w:lang w:val="pl-PL"/>
         </w:rPr>
-        <w:t xml:space="preserve"> – podsystem odpowiedzialny za wysyłanie odpowiednich powiadomień do Konsumentów (o zbliżającym się terminie zwrotu pojazdu) oraz do Pracowników Systemobiorcy (o zbliżających się terminach przeglądów pojazdu oraz ubezpieczeń OC/AC)</w:t>
+        <w:t xml:space="preserve"> – podsystem odpowiedzialny za wysyłanie odpowiednich powiadomień do Konsumentów (o zbliżającym się terminie zwrotu pojazdu) oraz do Pracowników </w:t>
+      </w:r>
+      <w:proofErr w:type="spellStart"/>
+      <w:r>
+        <w:rPr>
+          <w:lang w:val="pl-PL"/>
+        </w:rPr>
+        <w:t>Systemobiorcy</w:t>
+      </w:r>
+      <w:proofErr w:type="spellEnd"/>
+      <w:r>
+        <w:rPr>
+          <w:lang w:val="pl-PL"/>
+        </w:rPr>
+        <w:t xml:space="preserve"> (o zbliżających się terminach przeglądów pojazdu oraz ubezpieczeń OC/AC)</w:t>
       </w:r>
       <w:r>
         <w:rPr>
@@ -16804,21 +18273,62 @@
           <w:color w:val="808080" w:themeColor="background1" w:themeShade="80"/>
           <w:lang w:val="pl-PL"/>
         </w:rPr>
-        <w:t xml:space="preserve"> poglądowy (pomysl na składowe systemu w np. chmurkach czy coś) – z jakich części bd się skladal</w:t>
-      </w:r>
-    </w:p>
-    <w:p>
-      <w:pPr>
+        <w:t xml:space="preserve"> poglądowy (</w:t>
+      </w:r>
+      <w:proofErr w:type="spellStart"/>
+      <w:r>
         <w:rPr>
           <w:color w:val="808080" w:themeColor="background1" w:themeShade="80"/>
           <w:lang w:val="pl-PL"/>
         </w:rPr>
-      </w:pPr>
+        <w:t>pomysl</w:t>
+      </w:r>
+      <w:proofErr w:type="spellEnd"/>
       <w:r>
         <w:rPr>
           <w:color w:val="808080" w:themeColor="background1" w:themeShade="80"/>
           <w:lang w:val="pl-PL"/>
         </w:rPr>
+        <w:t xml:space="preserve"> na składowe systemu w np. chmurkach czy coś) – z jakich części </w:t>
+      </w:r>
+      <w:proofErr w:type="spellStart"/>
+      <w:r>
+        <w:rPr>
+          <w:color w:val="808080" w:themeColor="background1" w:themeShade="80"/>
+          <w:lang w:val="pl-PL"/>
+        </w:rPr>
+        <w:t>bd</w:t>
+      </w:r>
+      <w:proofErr w:type="spellEnd"/>
+      <w:r>
+        <w:rPr>
+          <w:color w:val="808080" w:themeColor="background1" w:themeShade="80"/>
+          <w:lang w:val="pl-PL"/>
+        </w:rPr>
+        <w:t xml:space="preserve"> się </w:t>
+      </w:r>
+      <w:proofErr w:type="spellStart"/>
+      <w:r>
+        <w:rPr>
+          <w:color w:val="808080" w:themeColor="background1" w:themeShade="80"/>
+          <w:lang w:val="pl-PL"/>
+        </w:rPr>
+        <w:t>skladal</w:t>
+      </w:r>
+      <w:proofErr w:type="spellEnd"/>
+    </w:p>
+    <w:p>
+      <w:pPr>
+        <w:rPr>
+          <w:color w:val="808080" w:themeColor="background1" w:themeShade="80"/>
+          <w:lang w:val="pl-PL"/>
+        </w:rPr>
+      </w:pPr>
+      <w:r>
+        <w:rPr>
+          <w:color w:val="808080" w:themeColor="background1" w:themeShade="80"/>
+          <w:lang w:val="pl-PL"/>
+        </w:rPr>
         <w:t>Jak sobie wyobrażamy przekształcenie diagramów, opisów wymagań na kształt przyszłego projektu</w:t>
       </w:r>
     </w:p>
@@ -16834,8 +18344,17 @@
           <w:color w:val="808080" w:themeColor="background1" w:themeShade="80"/>
           <w:lang w:val="pl-PL"/>
         </w:rPr>
-        <w:t>Do 0.5 strony max, kilka zdan</w:t>
-      </w:r>
+        <w:t xml:space="preserve">Do 0.5 strony max, kilka </w:t>
+      </w:r>
+      <w:proofErr w:type="spellStart"/>
+      <w:r>
+        <w:rPr>
+          <w:color w:val="808080" w:themeColor="background1" w:themeShade="80"/>
+          <w:lang w:val="pl-PL"/>
+        </w:rPr>
+        <w:t>zdan</w:t>
+      </w:r>
+      <w:proofErr w:type="spellEnd"/>
     </w:p>
     <w:p>
       <w:pPr>
@@ -17120,7 +18639,21 @@
               <w:rPr>
                 <w:lang w:val="pl-PL"/>
               </w:rPr>
-              <w:t>otrzebny do zarządzania kontami Konsumentów, modyfikacji Wordpressa, komunikacji z bazą danych</w:t>
+              <w:t xml:space="preserve">otrzebny do zarządzania kontami Konsumentów, modyfikacji </w:t>
+            </w:r>
+            <w:proofErr w:type="spellStart"/>
+            <w:r>
+              <w:rPr>
+                <w:lang w:val="pl-PL"/>
+              </w:rPr>
+              <w:t>Wordpressa</w:t>
+            </w:r>
+            <w:proofErr w:type="spellEnd"/>
+            <w:r>
+              <w:rPr>
+                <w:lang w:val="pl-PL"/>
+              </w:rPr>
+              <w:t>, komunikacji z bazą danych</w:t>
             </w:r>
           </w:p>
         </w:tc>
@@ -17190,11 +18723,19 @@
                 <w:lang w:val="pl-PL"/>
               </w:rPr>
             </w:pPr>
+            <w:proofErr w:type="spellStart"/>
             <w:r>
               <w:rPr>
                 <w:lang w:val="pl-PL"/>
               </w:rPr>
-              <w:t>MariaDB (relacyjna baza danych)</w:t>
+              <w:t>MariaDB</w:t>
+            </w:r>
+            <w:proofErr w:type="spellEnd"/>
+            <w:r>
+              <w:rPr>
+                <w:lang w:val="pl-PL"/>
+              </w:rPr>
+              <w:t xml:space="preserve"> (relacyjna baza danych)</w:t>
             </w:r>
           </w:p>
         </w:tc>
@@ -17209,11 +18750,19 @@
                 <w:lang w:val="pl-PL"/>
               </w:rPr>
             </w:pPr>
+            <w:proofErr w:type="spellStart"/>
             <w:r>
               <w:rPr>
                 <w:lang w:val="pl-PL"/>
               </w:rPr>
-              <w:t>Systemobiorca narzucił, aby baza danych była darmowa; relacyjna baza danych – ponieważ będą prowadzone transakcje</w:t>
+              <w:t>Systemobiorca</w:t>
+            </w:r>
+            <w:proofErr w:type="spellEnd"/>
+            <w:r>
+              <w:rPr>
+                <w:lang w:val="pl-PL"/>
+              </w:rPr>
+              <w:t xml:space="preserve"> narzucił, aby baza danych była darmowa; relacyjna baza danych – ponieważ będą prowadzone transakcje</w:t>
             </w:r>
           </w:p>
         </w:tc>
@@ -17232,12 +18781,14 @@
                 <w:lang w:val="pl-PL"/>
               </w:rPr>
             </w:pPr>
+            <w:proofErr w:type="spellStart"/>
             <w:r>
               <w:rPr>
                 <w:lang w:val="pl-PL"/>
               </w:rPr>
               <w:t>Wordpress</w:t>
             </w:r>
+            <w:proofErr w:type="spellEnd"/>
           </w:p>
         </w:tc>
         <w:tc>
@@ -17301,21 +18852,69 @@
           <w:color w:val="808080" w:themeColor="background1" w:themeShade="80"/>
           <w:lang w:val="pl-PL"/>
         </w:rPr>
-        <w:t>technologia = jezyk programowania, model bazy danych (producent silnika), narzędzia do implementacji (bibloteki, frameworki, itd.)</w:t>
-      </w:r>
-    </w:p>
-    <w:p>
-      <w:pPr>
+        <w:t xml:space="preserve">technologia = </w:t>
+      </w:r>
+      <w:proofErr w:type="spellStart"/>
+      <w:r>
         <w:rPr>
           <w:color w:val="808080" w:themeColor="background1" w:themeShade="80"/>
           <w:lang w:val="pl-PL"/>
         </w:rPr>
-      </w:pPr>
+        <w:t>jezyk</w:t>
+      </w:r>
+      <w:proofErr w:type="spellEnd"/>
       <w:r>
         <w:rPr>
           <w:color w:val="808080" w:themeColor="background1" w:themeShade="80"/>
           <w:lang w:val="pl-PL"/>
         </w:rPr>
+        <w:t xml:space="preserve"> programowania, model bazy danych (producent silnika), narzędzia do implementacji (</w:t>
+      </w:r>
+      <w:proofErr w:type="spellStart"/>
+      <w:r>
+        <w:rPr>
+          <w:color w:val="808080" w:themeColor="background1" w:themeShade="80"/>
+          <w:lang w:val="pl-PL"/>
+        </w:rPr>
+        <w:t>bibloteki</w:t>
+      </w:r>
+      <w:proofErr w:type="spellEnd"/>
+      <w:r>
+        <w:rPr>
+          <w:color w:val="808080" w:themeColor="background1" w:themeShade="80"/>
+          <w:lang w:val="pl-PL"/>
+        </w:rPr>
+        <w:t xml:space="preserve">, </w:t>
+      </w:r>
+      <w:proofErr w:type="spellStart"/>
+      <w:r>
+        <w:rPr>
+          <w:color w:val="808080" w:themeColor="background1" w:themeShade="80"/>
+          <w:lang w:val="pl-PL"/>
+        </w:rPr>
+        <w:t>frameworki</w:t>
+      </w:r>
+      <w:proofErr w:type="spellEnd"/>
+      <w:r>
+        <w:rPr>
+          <w:color w:val="808080" w:themeColor="background1" w:themeShade="80"/>
+          <w:lang w:val="pl-PL"/>
+        </w:rPr>
+        <w:t>, itd.)</w:t>
+      </w:r>
+    </w:p>
+    <w:p>
+      <w:pPr>
+        <w:rPr>
+          <w:color w:val="808080" w:themeColor="background1" w:themeShade="80"/>
+          <w:lang w:val="pl-PL"/>
+        </w:rPr>
+      </w:pPr>
+      <w:r>
+        <w:rPr>
+          <w:color w:val="808080" w:themeColor="background1" w:themeShade="80"/>
+          <w:lang w:val="pl-PL"/>
+        </w:rPr>
         <w:t>wszystko co jest związane z technicznym zapleczem implementacji projektu</w:t>
       </w:r>
     </w:p>
@@ -17346,22 +18945,54 @@
           <w:color w:val="808080" w:themeColor="background1" w:themeShade="80"/>
           <w:lang w:val="pl-PL"/>
         </w:rPr>
-        <w:t>wskazujemy technologie dla pelnego projektu</w:t>
-      </w:r>
-    </w:p>
-    <w:p>
-      <w:pPr>
+        <w:t xml:space="preserve">wskazujemy technologie dla </w:t>
+      </w:r>
+      <w:proofErr w:type="spellStart"/>
+      <w:r>
         <w:rPr>
           <w:color w:val="808080" w:themeColor="background1" w:themeShade="80"/>
           <w:lang w:val="pl-PL"/>
         </w:rPr>
-      </w:pPr>
+        <w:t>pelnego</w:t>
+      </w:r>
+      <w:proofErr w:type="spellEnd"/>
       <w:r>
         <w:rPr>
           <w:color w:val="808080" w:themeColor="background1" w:themeShade="80"/>
           <w:lang w:val="pl-PL"/>
         </w:rPr>
-        <w:t>uzasadnienia – np. takie było ograniczniee ze strony klienta, takie mamy doświadczenie z dana technologia</w:t>
+        <w:t xml:space="preserve"> projektu</w:t>
+      </w:r>
+    </w:p>
+    <w:p>
+      <w:pPr>
+        <w:rPr>
+          <w:color w:val="808080" w:themeColor="background1" w:themeShade="80"/>
+          <w:lang w:val="pl-PL"/>
+        </w:rPr>
+      </w:pPr>
+      <w:r>
+        <w:rPr>
+          <w:color w:val="808080" w:themeColor="background1" w:themeShade="80"/>
+          <w:lang w:val="pl-PL"/>
+        </w:rPr>
+        <w:t xml:space="preserve">uzasadnienia – np. takie było </w:t>
+      </w:r>
+      <w:proofErr w:type="spellStart"/>
+      <w:r>
+        <w:rPr>
+          <w:color w:val="808080" w:themeColor="background1" w:themeShade="80"/>
+          <w:lang w:val="pl-PL"/>
+        </w:rPr>
+        <w:t>ograniczniee</w:t>
+      </w:r>
+      <w:proofErr w:type="spellEnd"/>
+      <w:r>
+        <w:rPr>
+          <w:color w:val="808080" w:themeColor="background1" w:themeShade="80"/>
+          <w:lang w:val="pl-PL"/>
+        </w:rPr>
+        <w:t xml:space="preserve"> ze strony klienta, takie mamy doświadczenie z dana technologia</w:t>
       </w:r>
     </w:p>
     <w:p>
@@ -17498,6 +19129,7 @@
         </w:rPr>
         <w:t xml:space="preserve">Diagram znajduje się w pliku </w:t>
       </w:r>
+      <w:proofErr w:type="spellStart"/>
       <w:r>
         <w:rPr>
           <w:i/>
@@ -17506,11 +19138,26 @@
         </w:rPr>
         <w:t>WypozyczalniaPojazdow.vpp</w:t>
       </w:r>
-      <w:r>
-        <w:rPr>
-          <w:lang w:val="pl-PL"/>
-        </w:rPr>
-        <w:t>, dołączonym do dokumentacji. Diagram został wykonany w programie Visual Paradigm.</w:t>
+      <w:proofErr w:type="spellEnd"/>
+      <w:r>
+        <w:rPr>
+          <w:lang w:val="pl-PL"/>
+        </w:rPr>
+        <w:t xml:space="preserve">, dołączonym do dokumentacji. Diagram został wykonany w programie Visual </w:t>
+      </w:r>
+      <w:proofErr w:type="spellStart"/>
+      <w:r>
+        <w:rPr>
+          <w:lang w:val="pl-PL"/>
+        </w:rPr>
+        <w:t>Paradigm</w:t>
+      </w:r>
+      <w:proofErr w:type="spellEnd"/>
+      <w:r>
+        <w:rPr>
+          <w:lang w:val="pl-PL"/>
+        </w:rPr>
+        <w:t>.</w:t>
       </w:r>
     </w:p>
     <w:p>
@@ -17543,32 +19190,9 @@
         <w:rPr>
           <w:lang w:val="pl-PL"/>
         </w:rPr>
-        <w:t>Diagram</w:t>
-      </w:r>
-      <w:r>
-        <w:rPr>
-          <w:lang w:val="pl-PL"/>
-        </w:rPr>
-        <w:t>y</w:t>
-      </w:r>
-      <w:r>
-        <w:rPr>
-          <w:lang w:val="pl-PL"/>
-        </w:rPr>
-        <w:t xml:space="preserve"> znajduj</w:t>
-      </w:r>
-      <w:r>
-        <w:rPr>
-          <w:lang w:val="pl-PL"/>
-        </w:rPr>
-        <w:t>ą</w:t>
-      </w:r>
-      <w:r>
-        <w:rPr>
-          <w:lang w:val="pl-PL"/>
-        </w:rPr>
-        <w:t xml:space="preserve"> się w pliku </w:t>
-      </w:r>
+        <w:t xml:space="preserve">Diagramy znajdują się w pliku </w:t>
+      </w:r>
+      <w:proofErr w:type="spellStart"/>
       <w:r>
         <w:rPr>
           <w:i/>
@@ -17577,47 +19201,26 @@
         </w:rPr>
         <w:t>WypozyczalniaPojazdow.vpp</w:t>
       </w:r>
-      <w:r>
-        <w:rPr>
-          <w:lang w:val="pl-PL"/>
-        </w:rPr>
-        <w:t>, dołączonym do dokumentacji. Diagram</w:t>
-      </w:r>
-      <w:r>
-        <w:rPr>
-          <w:lang w:val="pl-PL"/>
-        </w:rPr>
-        <w:t>y</w:t>
-      </w:r>
-      <w:r>
-        <w:rPr>
-          <w:lang w:val="pl-PL"/>
-        </w:rPr>
-        <w:t xml:space="preserve"> został</w:t>
-      </w:r>
-      <w:r>
-        <w:rPr>
-          <w:lang w:val="pl-PL"/>
-        </w:rPr>
-        <w:t>y</w:t>
-      </w:r>
-      <w:r>
-        <w:rPr>
-          <w:lang w:val="pl-PL"/>
-        </w:rPr>
-        <w:t xml:space="preserve"> wykonan</w:t>
-      </w:r>
-      <w:r>
-        <w:rPr>
-          <w:lang w:val="pl-PL"/>
-        </w:rPr>
-        <w:t>e</w:t>
-      </w:r>
-      <w:r>
-        <w:rPr>
-          <w:lang w:val="pl-PL"/>
-        </w:rPr>
-        <w:t xml:space="preserve"> w programie Visual Paradigm.</w:t>
+      <w:proofErr w:type="spellEnd"/>
+      <w:r>
+        <w:rPr>
+          <w:lang w:val="pl-PL"/>
+        </w:rPr>
+        <w:t xml:space="preserve">, dołączonym do dokumentacji. Diagramy zostały wykonane w programie Visual </w:t>
+      </w:r>
+      <w:proofErr w:type="spellStart"/>
+      <w:r>
+        <w:rPr>
+          <w:lang w:val="pl-PL"/>
+        </w:rPr>
+        <w:t>Paradigm</w:t>
+      </w:r>
+      <w:proofErr w:type="spellEnd"/>
+      <w:r>
+        <w:rPr>
+          <w:lang w:val="pl-PL"/>
+        </w:rPr>
+        <w:t>.</w:t>
       </w:r>
     </w:p>
     <w:p>
@@ -17659,6 +19262,7 @@
         </w:rPr>
         <w:t xml:space="preserve">Diagramy znajdują się w pliku </w:t>
       </w:r>
+      <w:proofErr w:type="spellStart"/>
       <w:r>
         <w:rPr>
           <w:i/>
@@ -17667,11 +19271,26 @@
         </w:rPr>
         <w:t>WypozyczalniaPojazdow.vpp</w:t>
       </w:r>
-      <w:r>
-        <w:rPr>
-          <w:lang w:val="pl-PL"/>
-        </w:rPr>
-        <w:t>, dołączonym do dokumentacji. Diagramy zostały wykonane w programie Visual Paradigm.</w:t>
+      <w:proofErr w:type="spellEnd"/>
+      <w:r>
+        <w:rPr>
+          <w:lang w:val="pl-PL"/>
+        </w:rPr>
+        <w:t xml:space="preserve">, dołączonym do dokumentacji. Diagramy zostały wykonane w programie Visual </w:t>
+      </w:r>
+      <w:proofErr w:type="spellStart"/>
+      <w:r>
+        <w:rPr>
+          <w:lang w:val="pl-PL"/>
+        </w:rPr>
+        <w:t>Paradigm</w:t>
+      </w:r>
+      <w:proofErr w:type="spellEnd"/>
+      <w:r>
+        <w:rPr>
+          <w:lang w:val="pl-PL"/>
+        </w:rPr>
+        <w:t>.</w:t>
       </w:r>
     </w:p>
     <w:p>
@@ -17727,8 +19346,21 @@
         <w:rPr>
           <w:lang w:val="pl-PL"/>
         </w:rPr>
-        <w:t xml:space="preserve">Diagramy znajdują się w pliku </w:t>
-      </w:r>
+        <w:t>Diagramy</w:t>
+      </w:r>
+      <w:r>
+        <w:rPr>
+          <w:lang w:val="pl-PL"/>
+        </w:rPr>
+        <w:t xml:space="preserve"> maszyny stanowej</w:t>
+      </w:r>
+      <w:r>
+        <w:rPr>
+          <w:lang w:val="pl-PL"/>
+        </w:rPr>
+        <w:t xml:space="preserve"> znajdują się w pliku </w:t>
+      </w:r>
+      <w:proofErr w:type="spellStart"/>
       <w:r>
         <w:rPr>
           <w:i/>
@@ -17737,11 +19369,26 @@
         </w:rPr>
         <w:t>WypozyczalniaPojazdow.vpp</w:t>
       </w:r>
-      <w:r>
-        <w:rPr>
-          <w:lang w:val="pl-PL"/>
-        </w:rPr>
-        <w:t>, dołączonym do dokumentacji. Diagramy zostały wykonane w programie Visual Paradigm.</w:t>
+      <w:proofErr w:type="spellEnd"/>
+      <w:r>
+        <w:rPr>
+          <w:lang w:val="pl-PL"/>
+        </w:rPr>
+        <w:t xml:space="preserve">, dołączonym do dokumentacji. Diagramy zostały wykonane w programie Visual </w:t>
+      </w:r>
+      <w:proofErr w:type="spellStart"/>
+      <w:r>
+        <w:rPr>
+          <w:lang w:val="pl-PL"/>
+        </w:rPr>
+        <w:t>Paradigm</w:t>
+      </w:r>
+      <w:proofErr w:type="spellEnd"/>
+      <w:r>
+        <w:rPr>
+          <w:lang w:val="pl-PL"/>
+        </w:rPr>
+        <w:t>.</w:t>
       </w:r>
     </w:p>
     <w:p>
@@ -17751,21 +19398,87 @@
           <w:lang w:val="pl-PL"/>
         </w:rPr>
       </w:pPr>
-      <w:bookmarkStart w:id="28" w:name="_GoBack"/>
+      <w:r>
+        <w:rPr>
+          <w:color w:val="808080" w:themeColor="background1" w:themeShade="80"/>
+          <w:lang w:val="pl-PL"/>
+        </w:rPr>
+        <w:t>co najmniej trzy –</w:t>
+      </w:r>
+      <w:r>
+        <w:rPr>
+          <w:color w:val="808080" w:themeColor="background1" w:themeShade="80"/>
+          <w:lang w:val="pl-PL"/>
+        </w:rPr>
+        <w:t xml:space="preserve"> komponentów, rozmieszczenia, </w:t>
+      </w:r>
+      <w:r>
+        <w:rPr>
+          <w:b/>
+          <w:bCs/>
+          <w:color w:val="808080" w:themeColor="background1" w:themeShade="80"/>
+          <w:lang w:val="pl-PL"/>
+        </w:rPr>
+        <w:t>maszyny stanowej</w:t>
+      </w:r>
+      <w:r>
+        <w:rPr>
+          <w:color w:val="808080" w:themeColor="background1" w:themeShade="80"/>
+          <w:lang w:val="pl-PL"/>
+        </w:rPr>
+        <w:t xml:space="preserve"> itp.</w:t>
+      </w:r>
+    </w:p>
+    <w:p>
+      <w:pPr>
+        <w:pStyle w:val="Nagwek2"/>
+        <w:rPr>
+          <w:lang w:val="pl-PL"/>
+        </w:rPr>
+      </w:pPr>
+      <w:bookmarkStart w:id="28" w:name="_Toc1976818"/>
+      <w:r>
+        <w:rPr>
+          <w:lang w:val="pl-PL"/>
+        </w:rPr>
+        <w:t>Charakterystyka zasto</w:t>
+      </w:r>
+      <w:r>
+        <w:rPr>
+          <w:lang w:val="pl-PL"/>
+        </w:rPr>
+        <w:t>sowanych wzorców projektowych</w:t>
+      </w:r>
       <w:bookmarkEnd w:id="28"/>
-      <w:r>
+    </w:p>
+    <w:p>
+      <w:pPr>
         <w:rPr>
           <w:color w:val="808080" w:themeColor="background1" w:themeShade="80"/>
           <w:lang w:val="pl-PL"/>
         </w:rPr>
-        <w:t>co najmniej trzy –</w:t>
-      </w:r>
+      </w:pPr>
       <w:r>
         <w:rPr>
           <w:color w:val="808080" w:themeColor="background1" w:themeShade="80"/>
           <w:lang w:val="pl-PL"/>
         </w:rPr>
-        <w:t xml:space="preserve"> komponentów, rozmieszczenia, maszyny stanowej itp.</w:t>
+        <w:t>informacja opisowa wspomagana diagramami (odsyłaczami do diagramów UML); jeśli wykorzystano wzorce projektowe, to należy wykazać dwa z nich</w:t>
+      </w:r>
+    </w:p>
+    <w:p>
+      <w:pPr>
+        <w:rPr>
+          <w:color w:val="808080" w:themeColor="background1" w:themeShade="80"/>
+          <w:lang w:val="pl-PL"/>
+        </w:rPr>
+      </w:pPr>
+      <w:r>
+        <w:rPr>
+          <w:color w:val="808080" w:themeColor="background1" w:themeShade="80"/>
+          <w:lang w:val="pl-PL"/>
+        </w:rPr>
+        <w:t>PODWYŻSZA OCENĘ</w:t>
       </w:r>
     </w:p>
     <w:p>
@@ -17775,50 +19488,282 @@
           <w:lang w:val="pl-PL"/>
         </w:rPr>
       </w:pPr>
-      <w:bookmarkStart w:id="29" w:name="_Toc1976818"/>
-      <w:r>
-        <w:rPr>
-          <w:lang w:val="pl-PL"/>
-        </w:rPr>
-        <w:t>Charakterystyka zasto</w:t>
-      </w:r>
-      <w:r>
-        <w:rPr>
-          <w:lang w:val="pl-PL"/>
-        </w:rPr>
-        <w:t>sowanych wzorców projektowych</w:t>
-      </w:r>
+      <w:bookmarkStart w:id="29" w:name="_Toc1976819"/>
+      <w:r>
+        <w:rPr>
+          <w:lang w:val="pl-PL"/>
+        </w:rPr>
+        <w:t>Projekt bazy danych</w:t>
+      </w:r>
+      <w:bookmarkStart w:id="30" w:name="_GoBack"/>
       <w:bookmarkEnd w:id="29"/>
-    </w:p>
-    <w:p>
-      <w:pPr>
-        <w:rPr>
+      <w:bookmarkEnd w:id="30"/>
+    </w:p>
+    <w:p>
+      <w:pPr>
+        <w:pStyle w:val="Nagwek3"/>
+        <w:rPr>
+          <w:lang w:val="pl-PL"/>
+        </w:rPr>
+      </w:pPr>
+      <w:r>
+        <w:rPr>
+          <w:lang w:val="pl-PL"/>
+        </w:rPr>
+        <w:t>Schemat</w:t>
+      </w:r>
+    </w:p>
+    <w:p>
+      <w:pPr>
+        <w:rPr>
+          <w:lang w:val="pl-PL"/>
+        </w:rPr>
+      </w:pPr>
+      <w:r>
+        <w:rPr>
+          <w:lang w:val="pl-PL"/>
+        </w:rPr>
+        <w:t>Schemat bazy danych</w:t>
+      </w:r>
+      <w:r>
+        <w:rPr>
+          <w:lang w:val="pl-PL"/>
+        </w:rPr>
+        <w:t xml:space="preserve"> znajduj</w:t>
+      </w:r>
+      <w:r>
+        <w:rPr>
+          <w:lang w:val="pl-PL"/>
+        </w:rPr>
+        <w:t>e</w:t>
+      </w:r>
+      <w:r>
+        <w:rPr>
+          <w:lang w:val="pl-PL"/>
+        </w:rPr>
+        <w:t xml:space="preserve"> się w pliku </w:t>
+      </w:r>
+      <w:proofErr w:type="spellStart"/>
+      <w:r>
+        <w:rPr>
+          <w:i/>
+          <w:iCs/>
+          <w:lang w:val="pl-PL"/>
+        </w:rPr>
+        <w:t>WypozyczalniaPojazdow.vpp</w:t>
+      </w:r>
+      <w:proofErr w:type="spellEnd"/>
+      <w:r>
+        <w:rPr>
+          <w:lang w:val="pl-PL"/>
+        </w:rPr>
+        <w:t xml:space="preserve">, dołączonym do dokumentacji. </w:t>
+      </w:r>
+      <w:r>
+        <w:rPr>
+          <w:lang w:val="pl-PL"/>
+        </w:rPr>
+        <w:t>Schemat</w:t>
+      </w:r>
+      <w:r>
+        <w:rPr>
+          <w:lang w:val="pl-PL"/>
+        </w:rPr>
+        <w:t xml:space="preserve"> został wykonan</w:t>
+      </w:r>
+      <w:r>
+        <w:rPr>
+          <w:lang w:val="pl-PL"/>
+        </w:rPr>
+        <w:t>y</w:t>
+      </w:r>
+      <w:r>
+        <w:rPr>
+          <w:lang w:val="pl-PL"/>
+        </w:rPr>
+        <w:t xml:space="preserve"> w programie Visual </w:t>
+      </w:r>
+      <w:proofErr w:type="spellStart"/>
+      <w:r>
+        <w:rPr>
+          <w:lang w:val="pl-PL"/>
+        </w:rPr>
+        <w:t>Paradigm</w:t>
+      </w:r>
+      <w:proofErr w:type="spellEnd"/>
+      <w:r>
+        <w:rPr>
+          <w:lang w:val="pl-PL"/>
+        </w:rPr>
+        <w:t>.</w:t>
+      </w:r>
+    </w:p>
+    <w:p>
+      <w:pPr>
+        <w:rPr>
+          <w:b/>
+          <w:bCs/>
+          <w:i/>
+          <w:iCs/>
           <w:color w:val="808080" w:themeColor="background1" w:themeShade="80"/>
           <w:lang w:val="pl-PL"/>
         </w:rPr>
       </w:pPr>
       <w:r>
         <w:rPr>
+          <w:i/>
+          <w:iCs/>
           <w:color w:val="808080" w:themeColor="background1" w:themeShade="80"/>
           <w:lang w:val="pl-PL"/>
         </w:rPr>
-        <w:t>informacja opisowa wspomagana diagramami (odsyłaczami do diagramów UML); jeśli wykorzystano wzorce projektowe, to należy wykazać dwa z nich</w:t>
-      </w:r>
-    </w:p>
-    <w:p>
-      <w:pPr>
-        <w:rPr>
+        <w:t>w trzeciej formie normalnej; jeśli w innej to umieć uzasadnić wybór</w:t>
+      </w:r>
+      <w:r>
+        <w:rPr>
+          <w:i/>
+          <w:iCs/>
           <w:color w:val="808080" w:themeColor="background1" w:themeShade="80"/>
           <w:lang w:val="pl-PL"/>
         </w:rPr>
-      </w:pPr>
-      <w:r>
-        <w:rPr>
+        <w:br/>
+      </w:r>
+      <w:proofErr w:type="spellStart"/>
+      <w:r>
+        <w:rPr>
+          <w:b/>
+          <w:bCs/>
+          <w:i/>
+          <w:iCs/>
           <w:color w:val="808080" w:themeColor="background1" w:themeShade="80"/>
           <w:lang w:val="pl-PL"/>
         </w:rPr>
-        <w:t>PODWYŻSZA OCENĘ</w:t>
-      </w:r>
+        <w:t>działajaca</w:t>
+      </w:r>
+      <w:proofErr w:type="spellEnd"/>
+      <w:r>
+        <w:rPr>
+          <w:b/>
+          <w:bCs/>
+          <w:i/>
+          <w:iCs/>
+          <w:color w:val="808080" w:themeColor="background1" w:themeShade="80"/>
+          <w:lang w:val="pl-PL"/>
+        </w:rPr>
+        <w:t xml:space="preserve"> baza danych</w:t>
+      </w:r>
+      <w:r>
+        <w:rPr>
+          <w:b/>
+          <w:bCs/>
+          <w:i/>
+          <w:iCs/>
+          <w:color w:val="808080" w:themeColor="background1" w:themeShade="80"/>
+          <w:lang w:val="pl-PL"/>
+        </w:rPr>
+        <w:t xml:space="preserve"> została przeniesiona</w:t>
+      </w:r>
+      <w:r>
+        <w:rPr>
+          <w:b/>
+          <w:bCs/>
+          <w:i/>
+          <w:iCs/>
+          <w:color w:val="808080" w:themeColor="background1" w:themeShade="80"/>
+          <w:lang w:val="pl-PL"/>
+        </w:rPr>
+        <w:t xml:space="preserve"> ma być w 3. Pkt milowym (prototyp)</w:t>
+      </w:r>
+    </w:p>
+    <w:p>
+      <w:pPr>
+        <w:rPr>
+          <w:b/>
+          <w:bCs/>
+          <w:i/>
+          <w:iCs/>
+          <w:color w:val="808080" w:themeColor="background1" w:themeShade="80"/>
+          <w:lang w:val="pl-PL"/>
+        </w:rPr>
+      </w:pPr>
+      <w:r>
+        <w:rPr>
+          <w:b/>
+          <w:bCs/>
+          <w:i/>
+          <w:iCs/>
+          <w:color w:val="808080" w:themeColor="background1" w:themeShade="80"/>
+          <w:lang w:val="pl-PL"/>
+        </w:rPr>
+        <w:t>jeśli w VP, to wystarczy informacja, że jest VP</w:t>
+      </w:r>
+      <w:r>
+        <w:rPr>
+          <w:b/>
+          <w:bCs/>
+          <w:i/>
+          <w:iCs/>
+          <w:color w:val="808080" w:themeColor="background1" w:themeShade="80"/>
+          <w:lang w:val="pl-PL"/>
+        </w:rPr>
+        <w:t>;</w:t>
+      </w:r>
+    </w:p>
+    <w:p>
+      <w:pPr>
+        <w:rPr>
+          <w:b/>
+          <w:bCs/>
+          <w:i/>
+          <w:iCs/>
+          <w:color w:val="808080" w:themeColor="background1" w:themeShade="80"/>
+          <w:lang w:val="pl-PL"/>
+        </w:rPr>
+      </w:pPr>
+      <w:r>
+        <w:rPr>
+          <w:b/>
+          <w:bCs/>
+          <w:i/>
+          <w:iCs/>
+          <w:color w:val="808080" w:themeColor="background1" w:themeShade="80"/>
+          <w:lang w:val="pl-PL"/>
+        </w:rPr>
+        <w:t>jeśli w innym programie, to ma być wklejona</w:t>
+      </w:r>
+    </w:p>
+    <w:p>
+      <w:pPr>
+        <w:pStyle w:val="Nagwek3"/>
+        <w:rPr>
+          <w:lang w:val="pl-PL"/>
+        </w:rPr>
+      </w:pPr>
+      <w:r>
+        <w:rPr>
+          <w:lang w:val="pl-PL"/>
+        </w:rPr>
+        <w:t>Projekty szczegółowe tabel</w:t>
+      </w:r>
+    </w:p>
+    <w:p>
+      <w:pPr>
+        <w:rPr>
+          <w:lang w:val="pl-PL"/>
+        </w:rPr>
+      </w:pPr>
+      <w:r>
+        <w:rPr>
+          <w:lang w:val="pl-PL"/>
+        </w:rPr>
+        <w:t>Wymagane cechy są widoczne na schemacie bazy danych.</w:t>
+      </w:r>
+    </w:p>
+    <w:p>
+      <w:pPr>
+        <w:rPr>
+          <w:lang w:val="pl-PL"/>
+        </w:rPr>
+      </w:pPr>
     </w:p>
     <w:p>
       <w:pPr>
@@ -17827,14 +19772,27 @@
           <w:lang w:val="pl-PL"/>
         </w:rPr>
       </w:pPr>
-      <w:bookmarkStart w:id="30" w:name="_Toc1976819"/>
-      <w:r>
-        <w:rPr>
-          <w:lang w:val="pl-PL"/>
-        </w:rPr>
-        <w:t>Projekt bazy danych</w:t>
-      </w:r>
-      <w:bookmarkEnd w:id="30"/>
+      <w:bookmarkStart w:id="31" w:name="_Toc1976820"/>
+      <w:r>
+        <w:rPr>
+          <w:lang w:val="pl-PL"/>
+        </w:rPr>
+        <w:t>Projekt interfejsu użytkownika</w:t>
+      </w:r>
+      <w:bookmarkEnd w:id="31"/>
+    </w:p>
+    <w:p>
+      <w:pPr>
+        <w:rPr>
+          <w:lang w:val="pl-PL"/>
+        </w:rPr>
+      </w:pPr>
+      <w:r>
+        <w:rPr>
+          <w:lang w:val="pl-PL"/>
+        </w:rPr>
+        <w:t>Co najmniej dla głównej funkcjonalności programu – w razie wątpliwości, uzgodnić z prowadzącym zajęcia</w:t>
+      </w:r>
     </w:p>
     <w:p>
       <w:pPr>
@@ -17847,84 +19805,6 @@
         <w:rPr>
           <w:lang w:val="pl-PL"/>
         </w:rPr>
-        <w:t>Schemat</w:t>
-      </w:r>
-    </w:p>
-    <w:p>
-      <w:pPr>
-        <w:rPr>
-          <w:lang w:val="pl-PL"/>
-        </w:rPr>
-      </w:pPr>
-      <w:r>
-        <w:rPr>
-          <w:lang w:val="pl-PL"/>
-        </w:rPr>
-        <w:t>w trzeciej formie normalnej; jeśli w innej to umieć uzasadnić wybór</w:t>
-      </w:r>
-    </w:p>
-    <w:p>
-      <w:pPr>
-        <w:pStyle w:val="Nagwek3"/>
-        <w:rPr>
-          <w:lang w:val="pl-PL"/>
-        </w:rPr>
-      </w:pPr>
-      <w:r>
-        <w:rPr>
-          <w:lang w:val="pl-PL"/>
-        </w:rPr>
-        <w:t>Projekty szczegółowe tabel</w:t>
-      </w:r>
-    </w:p>
-    <w:p>
-      <w:pPr>
-        <w:rPr>
-          <w:lang w:val="pl-PL"/>
-        </w:rPr>
-      </w:pPr>
-    </w:p>
-    <w:p>
-      <w:pPr>
-        <w:pStyle w:val="Nagwek2"/>
-        <w:rPr>
-          <w:lang w:val="pl-PL"/>
-        </w:rPr>
-      </w:pPr>
-      <w:bookmarkStart w:id="31" w:name="_Toc1976820"/>
-      <w:r>
-        <w:rPr>
-          <w:lang w:val="pl-PL"/>
-        </w:rPr>
-        <w:t>Projekt interfejsu użytkownika</w:t>
-      </w:r>
-      <w:bookmarkEnd w:id="31"/>
-    </w:p>
-    <w:p>
-      <w:pPr>
-        <w:rPr>
-          <w:lang w:val="pl-PL"/>
-        </w:rPr>
-      </w:pPr>
-      <w:r>
-        <w:rPr>
-          <w:lang w:val="pl-PL"/>
-        </w:rPr>
-        <w:t>Co najmniej dla głównej funkcjonalności programu – w razie wątpliwości, uzgodnić z prowadzącym zajęcia</w:t>
-      </w:r>
-    </w:p>
-    <w:p>
-      <w:pPr>
-        <w:pStyle w:val="Nagwek3"/>
-        <w:rPr>
-          <w:lang w:val="pl-PL"/>
-        </w:rPr>
-      </w:pPr>
-      <w:r>
-        <w:rPr>
-          <w:lang w:val="pl-PL"/>
-        </w:rPr>
-        <w:lastRenderedPageBreak/>
         <w:t>Lista głównych elementów in</w:t>
       </w:r>
       <w:r>
@@ -18192,6 +20072,19 @@
           <w:lang w:val="pl-PL"/>
         </w:rPr>
         <w:t>jeśli informacje w harmonogramie nie są wystarczające (a zapewne nie są)</w:t>
+      </w:r>
+    </w:p>
+    <w:p>
+      <w:pPr>
+        <w:rPr>
+          <w:lang w:val="pl-PL"/>
+        </w:rPr>
+      </w:pPr>
+      <w:r>
+        <w:rPr>
+          <w:lang w:val="pl-PL"/>
+        </w:rPr>
+        <w:t>jak sobie wyobrażamy wdrożenie, co najpierw, kto przeszklony, w jakim zakresie</w:t>
       </w:r>
     </w:p>
     <w:p>
@@ -24893,7 +26786,7 @@
 </file>
 
 <file path=customXml/itemProps1.xml><?xml version="1.0" encoding="utf-8"?>
-<ds:datastoreItem xmlns:ds="http://schemas.openxmlformats.org/officeDocument/2006/customXml" ds:itemID="{FE90563D-2AF1-423C-8F10-D7CFBEBA1381}">
+<ds:datastoreItem xmlns:ds="http://schemas.openxmlformats.org/officeDocument/2006/customXml" ds:itemID="{46B1385B-80BF-4FED-9DDB-4ED77C66F4AD}">
   <ds:schemaRefs>
     <ds:schemaRef ds:uri="http://schemas.openxmlformats.org/officeDocument/2006/bibliography"/>
   </ds:schemaRefs>

</xml_diff>

<commit_message>
Update Wypozyczalnia pojazdow - dokumentacja.docx
</commit_message>
<xml_diff>
--- a/dokumentacja/Wypozyczalnia pojazdow - dokumentacja.docx
+++ b/dokumentacja/Wypozyczalnia pojazdow - dokumentacja.docx
@@ -1,6 +1,6 @@
 
 <file path=word/document.xml><?xml version="1.0" encoding="utf-8"?>
-<w:document xmlns:wpc="http://schemas.microsoft.com/office/word/2010/wordprocessingCanvas" xmlns:cx="http://schemas.microsoft.com/office/drawing/2014/chartex" xmlns:cx1="http://schemas.microsoft.com/office/drawing/2015/9/8/chartex" xmlns:cx2="http://schemas.microsoft.com/office/drawing/2015/10/21/chartex" xmlns:cx3="http://schemas.microsoft.com/office/drawing/2016/5/9/chartex" xmlns:cx4="http://schemas.microsoft.com/office/drawing/2016/5/10/chartex" xmlns:cx5="http://schemas.microsoft.com/office/drawing/2016/5/11/chartex" xmlns:cx6="http://schemas.microsoft.com/office/drawing/2016/5/12/chartex" xmlns:cx7="http://schemas.microsoft.com/office/drawing/2016/5/13/chartex" xmlns:cx8="http://schemas.microsoft.com/office/drawing/2016/5/14/chartex" xmlns:mc="http://schemas.openxmlformats.org/markup-compatibility/2006" xmlns:aink="http://schemas.microsoft.com/office/drawing/2016/ink" xmlns:am3d="http://schemas.microsoft.com/office/drawing/2017/model3d" xmlns:o="urn:schemas-microsoft-com:office:office" xmlns:r="http://schemas.openxmlformats.org/officeDocument/2006/relationships" xmlns:m="http://schemas.openxmlformats.org/officeDocument/2006/math" xmlns:v="urn:schemas-microsoft-com:vml" xmlns:wp14="http://schemas.microsoft.com/office/word/2010/wordprocessingDrawing" xmlns:wp="http://schemas.openxmlformats.org/drawingml/2006/wordprocessingDrawing" xmlns:w10="urn:schemas-microsoft-com:office:word" xmlns:w="http://schemas.openxmlformats.org/wordprocessingml/2006/main" xmlns:w14="http://schemas.microsoft.com/office/word/2010/wordml" xmlns:w15="http://schemas.microsoft.com/office/word/2012/wordml" xmlns:w16cid="http://schemas.microsoft.com/office/word/2016/wordml/cid" xmlns:w16se="http://schemas.microsoft.com/office/word/2015/wordml/symex" xmlns:wpg="http://schemas.microsoft.com/office/word/2010/wordprocessingGroup" xmlns:wpi="http://schemas.microsoft.com/office/word/2010/wordprocessingInk" xmlns:wne="http://schemas.microsoft.com/office/word/2006/wordml" xmlns:wps="http://schemas.microsoft.com/office/word/2010/wordprocessingShape" mc:Ignorable="w14 w15 w16se w16cid wp14">
+<w:document xmlns:wpc="http://schemas.microsoft.com/office/word/2010/wordprocessingCanvas" xmlns:cx="http://schemas.microsoft.com/office/drawing/2014/chartex" xmlns:cx1="http://schemas.microsoft.com/office/drawing/2015/9/8/chartex" xmlns:cx2="http://schemas.microsoft.com/office/drawing/2015/10/21/chartex" xmlns:cx3="http://schemas.microsoft.com/office/drawing/2016/5/9/chartex" xmlns:cx4="http://schemas.microsoft.com/office/drawing/2016/5/10/chartex" xmlns:cx5="http://schemas.microsoft.com/office/drawing/2016/5/11/chartex" xmlns:cx6="http://schemas.microsoft.com/office/drawing/2016/5/12/chartex" xmlns:cx7="http://schemas.microsoft.com/office/drawing/2016/5/13/chartex" xmlns:cx8="http://schemas.microsoft.com/office/drawing/2016/5/14/chartex" xmlns:mc="http://schemas.openxmlformats.org/markup-compatibility/2006" xmlns:aink="http://schemas.microsoft.com/office/drawing/2016/ink" xmlns:am3d="http://schemas.microsoft.com/office/drawing/2017/model3d" xmlns:o="urn:schemas-microsoft-com:office:office" xmlns:r="http://schemas.openxmlformats.org/officeDocument/2006/relationships" xmlns:m="http://schemas.openxmlformats.org/officeDocument/2006/math" xmlns:v="urn:schemas-microsoft-com:vml" xmlns:wp14="http://schemas.microsoft.com/office/word/2010/wordprocessingDrawing" xmlns:wp="http://schemas.openxmlformats.org/drawingml/2006/wordprocessingDrawing" xmlns:w10="urn:schemas-microsoft-com:office:word" xmlns:w="http://schemas.openxmlformats.org/wordprocessingml/2006/main" xmlns:w14="http://schemas.microsoft.com/office/word/2010/wordml" xmlns:w15="http://schemas.microsoft.com/office/word/2012/wordml" xmlns:w16cex="http://schemas.microsoft.com/office/word/2018/wordml/cex" xmlns:w16cid="http://schemas.microsoft.com/office/word/2016/wordml/cid" xmlns:w16="http://schemas.microsoft.com/office/word/2018/wordml" xmlns:w16se="http://schemas.microsoft.com/office/word/2015/wordml/symex" xmlns:wpg="http://schemas.microsoft.com/office/word/2010/wordprocessingGroup" xmlns:wpi="http://schemas.microsoft.com/office/word/2010/wordprocessingInk" xmlns:wne="http://schemas.microsoft.com/office/word/2006/wordml" xmlns:wps="http://schemas.microsoft.com/office/word/2010/wordprocessingShape" mc:Ignorable="w14 w15 w16se w16cid w16 w16cex wp14">
   <w:body>
     <w:p>
       <w:pPr>
@@ -22061,7 +22061,7 @@
           <w:noProof/>
         </w:rPr>
         <w:drawing>
-          <wp:inline distT="0" distB="0" distL="0" distR="0" wp14:anchorId="64C931CB" wp14:editId="3993BFA2">
+          <wp:inline distT="0" distB="0" distL="0" distR="0" wp14:anchorId="7280D24F" wp14:editId="53110BEC">
             <wp:extent cx="6230679" cy="3582670"/>
             <wp:effectExtent l="0" t="0" r="17780" b="17780"/>
             <wp:docPr id="4" name="Wykres 4">
@@ -33442,7 +33442,7 @@
           <w:lang w:val="pl-PL"/>
         </w:rPr>
         <w:drawing>
-          <wp:anchor distT="0" distB="0" distL="114300" distR="114300" simplePos="0" relativeHeight="251655680" behindDoc="0" locked="0" layoutInCell="1" allowOverlap="1">
+          <wp:anchor distT="0" distB="0" distL="114300" distR="114300" simplePos="0" relativeHeight="251655680" behindDoc="0" locked="0" layoutInCell="1" allowOverlap="1" wp14:anchorId="500333E0" wp14:editId="25E9FBBB">
             <wp:simplePos x="0" y="0"/>
             <wp:positionH relativeFrom="column">
               <wp:posOffset>-819150</wp:posOffset>
@@ -35586,21 +35586,7 @@
                 <w:color w:val="FFFFFF" w:themeColor="background1"/>
                 <w:lang w:val="pl-PL"/>
               </w:rPr>
-              <w:t xml:space="preserve">trona główna dla klienta </w:t>
-            </w:r>
-            <w:r>
-              <w:rPr>
-                <w:color w:val="FFFFFF" w:themeColor="background1"/>
-                <w:lang w:val="pl-PL"/>
-              </w:rPr>
-              <w:t>nie</w:t>
-            </w:r>
-            <w:r>
-              <w:rPr>
-                <w:color w:val="FFFFFF" w:themeColor="background1"/>
-                <w:lang w:val="pl-PL"/>
-              </w:rPr>
-              <w:t>zalogowanego</w:t>
+              <w:t>trona główna dla klienta niezalogowanego</w:t>
             </w:r>
           </w:p>
         </w:tc>
@@ -35875,14 +35861,7 @@
                 <w:color w:val="FFFFFF" w:themeColor="background1"/>
                 <w:lang w:val="pl-PL"/>
               </w:rPr>
-              <w:t xml:space="preserve">trona główna </w:t>
-            </w:r>
-            <w:r>
-              <w:rPr>
-                <w:color w:val="FFFFFF" w:themeColor="background1"/>
-                <w:lang w:val="pl-PL"/>
-              </w:rPr>
-              <w:t>administratora</w:t>
+              <w:t>trona główna administratora</w:t>
             </w:r>
           </w:p>
         </w:tc>
@@ -36328,14 +36307,7 @@
                 <w:color w:val="FFFFFF" w:themeColor="background1"/>
                 <w:lang w:val="pl-PL"/>
               </w:rPr>
-              <w:t xml:space="preserve">trona </w:t>
-            </w:r>
-            <w:r>
-              <w:rPr>
-                <w:color w:val="FFFFFF" w:themeColor="background1"/>
-                <w:lang w:val="pl-PL"/>
-              </w:rPr>
-              <w:t>z formularzem logowania</w:t>
+              <w:t>trona z formularzem logowania</w:t>
             </w:r>
           </w:p>
         </w:tc>
@@ -36528,6 +36500,666 @@
     <w:p>
       <w:pPr>
         <w:rPr>
+          <w:lang w:val="pl-PL"/>
+        </w:rPr>
+      </w:pPr>
+    </w:p>
+    <w:tbl>
+      <w:tblPr>
+        <w:tblStyle w:val="Tabela-Siatka"/>
+        <w:tblW w:w="8946" w:type="dxa"/>
+        <w:tblLook w:val="04A0" w:firstRow="1" w:lastRow="0" w:firstColumn="1" w:lastColumn="0" w:noHBand="0" w:noVBand="1"/>
+      </w:tblPr>
+      <w:tblGrid>
+        <w:gridCol w:w="2413"/>
+        <w:gridCol w:w="6533"/>
+      </w:tblGrid>
+      <w:tr>
+        <w:trPr>
+          <w:trHeight w:val="184"/>
+        </w:trPr>
+        <w:tc>
+          <w:tcPr>
+            <w:tcW w:w="2413" w:type="dxa"/>
+            <w:tcBorders>
+              <w:top w:val="single" w:sz="4" w:space="0" w:color="FFFFFF" w:themeColor="background1"/>
+              <w:left w:val="single" w:sz="4" w:space="0" w:color="FFFFFF" w:themeColor="background1"/>
+              <w:bottom w:val="single" w:sz="4" w:space="0" w:color="FFFFFF" w:themeColor="background1"/>
+              <w:right w:val="single" w:sz="4" w:space="0" w:color="FFFFFF" w:themeColor="background1"/>
+            </w:tcBorders>
+            <w:shd w:val="clear" w:color="auto" w:fill="4BACC6" w:themeFill="accent5"/>
+          </w:tcPr>
+          <w:p>
+            <w:pPr>
+              <w:rPr>
+                <w:color w:val="FFFFFF" w:themeColor="background1"/>
+                <w:lang w:val="pl-PL"/>
+              </w:rPr>
+            </w:pPr>
+            <w:r>
+              <w:rPr>
+                <w:color w:val="FFFFFF" w:themeColor="background1"/>
+                <w:lang w:val="pl-PL"/>
+              </w:rPr>
+              <w:t>ID</w:t>
+            </w:r>
+          </w:p>
+        </w:tc>
+        <w:tc>
+          <w:tcPr>
+            <w:tcW w:w="6532" w:type="dxa"/>
+            <w:tcBorders>
+              <w:top w:val="single" w:sz="4" w:space="0" w:color="FFFFFF" w:themeColor="background1"/>
+              <w:left w:val="single" w:sz="4" w:space="0" w:color="FFFFFF" w:themeColor="background1"/>
+              <w:bottom w:val="single" w:sz="4" w:space="0" w:color="FFFFFF" w:themeColor="background1"/>
+              <w:right w:val="single" w:sz="4" w:space="0" w:color="FFFFFF" w:themeColor="background1"/>
+            </w:tcBorders>
+            <w:shd w:val="clear" w:color="auto" w:fill="B6DDE8" w:themeFill="accent5" w:themeFillTint="66"/>
+          </w:tcPr>
+          <w:p>
+            <w:pPr>
+              <w:rPr>
+                <w:lang w:val="pl-PL"/>
+              </w:rPr>
+            </w:pPr>
+            <w:r>
+              <w:rPr>
+                <w:lang w:val="pl-PL"/>
+              </w:rPr>
+              <w:t>1</w:t>
+            </w:r>
+          </w:p>
+        </w:tc>
+      </w:tr>
+      <w:tr>
+        <w:trPr>
+          <w:trHeight w:val="184"/>
+        </w:trPr>
+        <w:tc>
+          <w:tcPr>
+            <w:tcW w:w="2413" w:type="dxa"/>
+            <w:tcBorders>
+              <w:top w:val="single" w:sz="4" w:space="0" w:color="FFFFFF" w:themeColor="background1"/>
+              <w:left w:val="single" w:sz="4" w:space="0" w:color="FFFFFF" w:themeColor="background1"/>
+              <w:bottom w:val="single" w:sz="4" w:space="0" w:color="FFFFFF" w:themeColor="background1"/>
+              <w:right w:val="single" w:sz="4" w:space="0" w:color="FFFFFF" w:themeColor="background1"/>
+            </w:tcBorders>
+            <w:shd w:val="clear" w:color="auto" w:fill="4BACC6"/>
+          </w:tcPr>
+          <w:p>
+            <w:pPr>
+              <w:rPr>
+                <w:color w:val="FFFFFF" w:themeColor="background1"/>
+                <w:lang w:val="pl-PL"/>
+              </w:rPr>
+            </w:pPr>
+            <w:r>
+              <w:rPr>
+                <w:color w:val="FFFFFF" w:themeColor="background1"/>
+                <w:lang w:val="pl-PL"/>
+              </w:rPr>
+              <w:t>Nazwa</w:t>
+            </w:r>
+          </w:p>
+        </w:tc>
+        <w:tc>
+          <w:tcPr>
+            <w:tcW w:w="6532" w:type="dxa"/>
+            <w:tcBorders>
+              <w:top w:val="single" w:sz="4" w:space="0" w:color="FFFFFF" w:themeColor="background1"/>
+              <w:left w:val="single" w:sz="4" w:space="0" w:color="FFFFFF" w:themeColor="background1"/>
+              <w:bottom w:val="single" w:sz="4" w:space="0" w:color="FFFFFF" w:themeColor="background1"/>
+              <w:right w:val="single" w:sz="4" w:space="0" w:color="FFFFFF" w:themeColor="background1"/>
+            </w:tcBorders>
+            <w:shd w:val="clear" w:color="auto" w:fill="DAEEF3" w:themeFill="accent5" w:themeFillTint="33"/>
+          </w:tcPr>
+          <w:p>
+            <w:pPr>
+              <w:jc w:val="left"/>
+              <w:rPr>
+                <w:lang w:val="pl-PL"/>
+              </w:rPr>
+            </w:pPr>
+            <w:r>
+              <w:rPr>
+                <w:lang w:val="pl-PL"/>
+              </w:rPr>
+              <w:t>Przyciski nawigacyjne</w:t>
+            </w:r>
+          </w:p>
+        </w:tc>
+      </w:tr>
+      <w:tr>
+        <w:trPr>
+          <w:trHeight w:val="314"/>
+        </w:trPr>
+        <w:tc>
+          <w:tcPr>
+            <w:tcW w:w="2413" w:type="dxa"/>
+            <w:tcBorders>
+              <w:top w:val="single" w:sz="4" w:space="0" w:color="FFFFFF" w:themeColor="background1"/>
+              <w:left w:val="single" w:sz="4" w:space="0" w:color="FFFFFF" w:themeColor="background1"/>
+              <w:bottom w:val="single" w:sz="4" w:space="0" w:color="FFFFFF" w:themeColor="background1"/>
+              <w:right w:val="single" w:sz="4" w:space="0" w:color="FFFFFF" w:themeColor="background1"/>
+            </w:tcBorders>
+            <w:shd w:val="clear" w:color="auto" w:fill="4BACC6" w:themeFill="accent5"/>
+          </w:tcPr>
+          <w:p>
+            <w:pPr>
+              <w:rPr>
+                <w:color w:val="FFFFFF" w:themeColor="background1"/>
+                <w:lang w:val="pl-PL"/>
+              </w:rPr>
+            </w:pPr>
+            <w:r>
+              <w:rPr>
+                <w:color w:val="FFFFFF" w:themeColor="background1"/>
+                <w:lang w:val="pl-PL"/>
+              </w:rPr>
+              <w:t>Projekt graficzny</w:t>
+            </w:r>
+          </w:p>
+        </w:tc>
+        <w:tc>
+          <w:tcPr>
+            <w:tcW w:w="6532" w:type="dxa"/>
+            <w:tcBorders>
+              <w:top w:val="single" w:sz="4" w:space="0" w:color="FFFFFF" w:themeColor="background1"/>
+              <w:left w:val="single" w:sz="4" w:space="0" w:color="FFFFFF" w:themeColor="background1"/>
+              <w:bottom w:val="single" w:sz="4" w:space="0" w:color="FFFFFF" w:themeColor="background1"/>
+              <w:right w:val="single" w:sz="4" w:space="0" w:color="FFFFFF" w:themeColor="background1"/>
+            </w:tcBorders>
+            <w:shd w:val="clear" w:color="auto" w:fill="B6DDE8" w:themeFill="accent5" w:themeFillTint="66"/>
+          </w:tcPr>
+          <w:p>
+            <w:pPr>
+              <w:rPr>
+                <w:lang w:val="pl-PL"/>
+              </w:rPr>
+            </w:pPr>
+          </w:p>
+        </w:tc>
+      </w:tr>
+      <w:tr>
+        <w:trPr>
+          <w:trHeight w:val="1088"/>
+        </w:trPr>
+        <w:tc>
+          <w:tcPr>
+            <w:tcW w:w="8946" w:type="dxa"/>
+            <w:gridSpan w:val="2"/>
+            <w:tcBorders>
+              <w:top w:val="single" w:sz="4" w:space="0" w:color="FFFFFF" w:themeColor="background1"/>
+              <w:left w:val="single" w:sz="4" w:space="0" w:color="FFFFFF" w:themeColor="background1"/>
+              <w:bottom w:val="single" w:sz="4" w:space="0" w:color="FFFFFF" w:themeColor="background1"/>
+              <w:right w:val="single" w:sz="4" w:space="0" w:color="FFFFFF" w:themeColor="background1"/>
+            </w:tcBorders>
+            <w:shd w:val="clear" w:color="auto" w:fill="B6DDE8" w:themeFill="accent5" w:themeFillTint="66"/>
+          </w:tcPr>
+          <w:p>
+            <w:pPr>
+              <w:rPr>
+                <w:lang w:val="pl-PL"/>
+              </w:rPr>
+            </w:pPr>
+            <w:r>
+              <w:rPr>
+                <w:noProof/>
+              </w:rPr>
+              <w:drawing>
+                <wp:inline distT="0" distB="0" distL="0" distR="0" wp14:anchorId="3F193148" wp14:editId="44847079">
+                  <wp:extent cx="5486400" cy="513715"/>
+                  <wp:effectExtent l="0" t="0" r="0" b="635"/>
+                  <wp:docPr id="1" name="Obraz 1"/>
+                  <wp:cNvGraphicFramePr>
+                    <a:graphicFrameLocks xmlns:a="http://schemas.openxmlformats.org/drawingml/2006/main" noChangeAspect="1"/>
+                  </wp:cNvGraphicFramePr>
+                  <a:graphic xmlns:a="http://schemas.openxmlformats.org/drawingml/2006/main">
+                    <a:graphicData uri="http://schemas.openxmlformats.org/drawingml/2006/picture">
+                      <pic:pic xmlns:pic="http://schemas.openxmlformats.org/drawingml/2006/picture">
+                        <pic:nvPicPr>
+                          <pic:cNvPr id="1" name=""/>
+                          <pic:cNvPicPr/>
+                        </pic:nvPicPr>
+                        <pic:blipFill>
+                          <a:blip r:embed="rId15"/>
+                          <a:stretch>
+                            <a:fillRect/>
+                          </a:stretch>
+                        </pic:blipFill>
+                        <pic:spPr>
+                          <a:xfrm>
+                            <a:off x="0" y="0"/>
+                            <a:ext cx="5486400" cy="513715"/>
+                          </a:xfrm>
+                          <a:prstGeom prst="rect">
+                            <a:avLst/>
+                          </a:prstGeom>
+                        </pic:spPr>
+                      </pic:pic>
+                    </a:graphicData>
+                  </a:graphic>
+                </wp:inline>
+              </w:drawing>
+            </w:r>
+          </w:p>
+        </w:tc>
+      </w:tr>
+    </w:tbl>
+    <w:p>
+      <w:pPr>
+        <w:rPr>
+          <w:lang w:val="pl-PL"/>
+        </w:rPr>
+      </w:pPr>
+    </w:p>
+    <w:p>
+      <w:pPr>
+        <w:rPr>
+          <w:lang w:val="pl-PL"/>
+        </w:rPr>
+      </w:pPr>
+    </w:p>
+    <w:p>
+      <w:pPr>
+        <w:rPr>
+          <w:lang w:val="pl-PL"/>
+        </w:rPr>
+      </w:pPr>
+    </w:p>
+    <w:p>
+      <w:pPr>
+        <w:rPr>
+          <w:lang w:val="pl-PL"/>
+        </w:rPr>
+      </w:pPr>
+    </w:p>
+    <w:tbl>
+      <w:tblPr>
+        <w:tblStyle w:val="Tabela-Siatka"/>
+        <w:tblW w:w="9005" w:type="dxa"/>
+        <w:tblLook w:val="04A0" w:firstRow="1" w:lastRow="0" w:firstColumn="1" w:lastColumn="0" w:noHBand="0" w:noVBand="1"/>
+      </w:tblPr>
+      <w:tblGrid>
+        <w:gridCol w:w="1634"/>
+        <w:gridCol w:w="7371"/>
+      </w:tblGrid>
+      <w:tr>
+        <w:trPr>
+          <w:trHeight w:val="295"/>
+        </w:trPr>
+        <w:tc>
+          <w:tcPr>
+            <w:tcW w:w="1634" w:type="dxa"/>
+            <w:tcBorders>
+              <w:top w:val="single" w:sz="4" w:space="0" w:color="FFFFFF" w:themeColor="background1"/>
+              <w:left w:val="single" w:sz="4" w:space="0" w:color="FFFFFF" w:themeColor="background1"/>
+              <w:bottom w:val="single" w:sz="4" w:space="0" w:color="FFFFFF" w:themeColor="background1"/>
+              <w:right w:val="single" w:sz="4" w:space="0" w:color="FFFFFF" w:themeColor="background1"/>
+            </w:tcBorders>
+            <w:shd w:val="clear" w:color="auto" w:fill="4BACC6" w:themeFill="accent5"/>
+          </w:tcPr>
+          <w:p>
+            <w:pPr>
+              <w:rPr>
+                <w:color w:val="FFFFFF" w:themeColor="background1"/>
+                <w:lang w:val="pl-PL"/>
+              </w:rPr>
+            </w:pPr>
+            <w:r>
+              <w:rPr>
+                <w:color w:val="FFFFFF" w:themeColor="background1"/>
+                <w:lang w:val="pl-PL"/>
+              </w:rPr>
+              <w:t>ID</w:t>
+            </w:r>
+          </w:p>
+        </w:tc>
+        <w:tc>
+          <w:tcPr>
+            <w:tcW w:w="7371" w:type="dxa"/>
+            <w:tcBorders>
+              <w:top w:val="single" w:sz="4" w:space="0" w:color="FFFFFF" w:themeColor="background1"/>
+              <w:left w:val="single" w:sz="4" w:space="0" w:color="FFFFFF" w:themeColor="background1"/>
+              <w:bottom w:val="single" w:sz="4" w:space="0" w:color="FFFFFF" w:themeColor="background1"/>
+              <w:right w:val="single" w:sz="4" w:space="0" w:color="FFFFFF" w:themeColor="background1"/>
+            </w:tcBorders>
+            <w:shd w:val="clear" w:color="auto" w:fill="B6DDE8" w:themeFill="accent5" w:themeFillTint="66"/>
+          </w:tcPr>
+          <w:p>
+            <w:pPr>
+              <w:rPr>
+                <w:lang w:val="pl-PL"/>
+              </w:rPr>
+            </w:pPr>
+            <w:r>
+              <w:rPr>
+                <w:lang w:val="pl-PL"/>
+              </w:rPr>
+              <w:t>2</w:t>
+            </w:r>
+          </w:p>
+        </w:tc>
+      </w:tr>
+      <w:tr>
+        <w:trPr>
+          <w:trHeight w:val="295"/>
+        </w:trPr>
+        <w:tc>
+          <w:tcPr>
+            <w:tcW w:w="1634" w:type="dxa"/>
+            <w:tcBorders>
+              <w:top w:val="single" w:sz="4" w:space="0" w:color="FFFFFF" w:themeColor="background1"/>
+              <w:left w:val="single" w:sz="4" w:space="0" w:color="FFFFFF" w:themeColor="background1"/>
+              <w:bottom w:val="single" w:sz="4" w:space="0" w:color="FFFFFF" w:themeColor="background1"/>
+              <w:right w:val="single" w:sz="4" w:space="0" w:color="FFFFFF" w:themeColor="background1"/>
+            </w:tcBorders>
+            <w:shd w:val="clear" w:color="auto" w:fill="4BACC6"/>
+          </w:tcPr>
+          <w:p>
+            <w:pPr>
+              <w:rPr>
+                <w:color w:val="FFFFFF" w:themeColor="background1"/>
+                <w:lang w:val="pl-PL"/>
+              </w:rPr>
+            </w:pPr>
+            <w:r>
+              <w:rPr>
+                <w:color w:val="FFFFFF" w:themeColor="background1"/>
+                <w:lang w:val="pl-PL"/>
+              </w:rPr>
+              <w:t>Nazwa</w:t>
+            </w:r>
+          </w:p>
+        </w:tc>
+        <w:tc>
+          <w:tcPr>
+            <w:tcW w:w="7371" w:type="dxa"/>
+            <w:tcBorders>
+              <w:top w:val="single" w:sz="4" w:space="0" w:color="FFFFFF" w:themeColor="background1"/>
+              <w:left w:val="single" w:sz="4" w:space="0" w:color="FFFFFF" w:themeColor="background1"/>
+              <w:bottom w:val="single" w:sz="4" w:space="0" w:color="FFFFFF" w:themeColor="background1"/>
+              <w:right w:val="single" w:sz="4" w:space="0" w:color="FFFFFF" w:themeColor="background1"/>
+            </w:tcBorders>
+            <w:shd w:val="clear" w:color="auto" w:fill="DAEEF3" w:themeFill="accent5" w:themeFillTint="33"/>
+          </w:tcPr>
+          <w:p>
+            <w:pPr>
+              <w:jc w:val="left"/>
+              <w:rPr>
+                <w:lang w:val="pl-PL"/>
+              </w:rPr>
+            </w:pPr>
+            <w:r>
+              <w:rPr>
+                <w:lang w:val="pl-PL"/>
+              </w:rPr>
+              <w:t>Lista dostępnych pojazdów</w:t>
+            </w:r>
+          </w:p>
+        </w:tc>
+      </w:tr>
+      <w:tr>
+        <w:trPr>
+          <w:trHeight w:val="1916"/>
+        </w:trPr>
+        <w:tc>
+          <w:tcPr>
+            <w:tcW w:w="1634" w:type="dxa"/>
+            <w:tcBorders>
+              <w:top w:val="single" w:sz="4" w:space="0" w:color="FFFFFF" w:themeColor="background1"/>
+              <w:left w:val="single" w:sz="4" w:space="0" w:color="FFFFFF" w:themeColor="background1"/>
+              <w:bottom w:val="single" w:sz="4" w:space="0" w:color="FFFFFF" w:themeColor="background1"/>
+              <w:right w:val="single" w:sz="4" w:space="0" w:color="FFFFFF" w:themeColor="background1"/>
+            </w:tcBorders>
+            <w:shd w:val="clear" w:color="auto" w:fill="4BACC6" w:themeFill="accent5"/>
+          </w:tcPr>
+          <w:p>
+            <w:pPr>
+              <w:rPr>
+                <w:color w:val="FFFFFF" w:themeColor="background1"/>
+                <w:lang w:val="pl-PL"/>
+              </w:rPr>
+            </w:pPr>
+            <w:r>
+              <w:rPr>
+                <w:color w:val="FFFFFF" w:themeColor="background1"/>
+                <w:lang w:val="pl-PL"/>
+              </w:rPr>
+              <w:t>Projekt graficzny</w:t>
+            </w:r>
+          </w:p>
+        </w:tc>
+        <w:tc>
+          <w:tcPr>
+            <w:tcW w:w="7371" w:type="dxa"/>
+            <w:tcBorders>
+              <w:top w:val="single" w:sz="4" w:space="0" w:color="FFFFFF" w:themeColor="background1"/>
+              <w:left w:val="single" w:sz="4" w:space="0" w:color="FFFFFF" w:themeColor="background1"/>
+              <w:bottom w:val="single" w:sz="4" w:space="0" w:color="FFFFFF" w:themeColor="background1"/>
+              <w:right w:val="single" w:sz="4" w:space="0" w:color="FFFFFF" w:themeColor="background1"/>
+            </w:tcBorders>
+            <w:shd w:val="clear" w:color="auto" w:fill="B6DDE8" w:themeFill="accent5" w:themeFillTint="66"/>
+          </w:tcPr>
+          <w:p>
+            <w:pPr>
+              <w:rPr>
+                <w:lang w:val="pl-PL"/>
+              </w:rPr>
+            </w:pPr>
+            <w:r>
+              <w:rPr>
+                <w:noProof/>
+              </w:rPr>
+              <w:drawing>
+                <wp:inline distT="0" distB="0" distL="0" distR="0" wp14:anchorId="48B8D27F" wp14:editId="746D5791">
+                  <wp:extent cx="4457700" cy="2574290"/>
+                  <wp:effectExtent l="0" t="0" r="0" b="0"/>
+                  <wp:docPr id="3" name="Obraz 3"/>
+                  <wp:cNvGraphicFramePr>
+                    <a:graphicFrameLocks xmlns:a="http://schemas.openxmlformats.org/drawingml/2006/main" noChangeAspect="1"/>
+                  </wp:cNvGraphicFramePr>
+                  <a:graphic xmlns:a="http://schemas.openxmlformats.org/drawingml/2006/main">
+                    <a:graphicData uri="http://schemas.openxmlformats.org/drawingml/2006/picture">
+                      <pic:pic xmlns:pic="http://schemas.openxmlformats.org/drawingml/2006/picture">
+                        <pic:nvPicPr>
+                          <pic:cNvPr id="1" name=""/>
+                          <pic:cNvPicPr/>
+                        </pic:nvPicPr>
+                        <pic:blipFill>
+                          <a:blip r:embed="rId16"/>
+                          <a:stretch>
+                            <a:fillRect/>
+                          </a:stretch>
+                        </pic:blipFill>
+                        <pic:spPr>
+                          <a:xfrm>
+                            <a:off x="0" y="0"/>
+                            <a:ext cx="4457700" cy="2574290"/>
+                          </a:xfrm>
+                          <a:prstGeom prst="rect">
+                            <a:avLst/>
+                          </a:prstGeom>
+                        </pic:spPr>
+                      </pic:pic>
+                    </a:graphicData>
+                  </a:graphic>
+                </wp:inline>
+              </w:drawing>
+            </w:r>
+          </w:p>
+        </w:tc>
+      </w:tr>
+      <w:tr>
+        <w:trPr>
+          <w:trHeight w:val="295"/>
+        </w:trPr>
+        <w:tc>
+          <w:tcPr>
+            <w:tcW w:w="1634" w:type="dxa"/>
+            <w:tcBorders>
+              <w:top w:val="single" w:sz="4" w:space="0" w:color="FFFFFF" w:themeColor="background1"/>
+              <w:left w:val="single" w:sz="4" w:space="0" w:color="FFFFFF" w:themeColor="background1"/>
+              <w:bottom w:val="single" w:sz="4" w:space="0" w:color="FFFFFF" w:themeColor="background1"/>
+              <w:right w:val="single" w:sz="4" w:space="0" w:color="FFFFFF" w:themeColor="background1"/>
+            </w:tcBorders>
+            <w:shd w:val="clear" w:color="auto" w:fill="4BACC6" w:themeFill="accent5"/>
+          </w:tcPr>
+          <w:p>
+            <w:pPr>
+              <w:rPr>
+                <w:color w:val="FFFFFF" w:themeColor="background1"/>
+                <w:lang w:val="pl-PL"/>
+              </w:rPr>
+            </w:pPr>
+            <w:r>
+              <w:rPr>
+                <w:color w:val="FFFFFF" w:themeColor="background1"/>
+                <w:lang w:val="pl-PL"/>
+              </w:rPr>
+              <w:t>Opis</w:t>
+            </w:r>
+          </w:p>
+        </w:tc>
+        <w:tc>
+          <w:tcPr>
+            <w:tcW w:w="7371" w:type="dxa"/>
+            <w:tcBorders>
+              <w:top w:val="single" w:sz="4" w:space="0" w:color="FFFFFF" w:themeColor="background1"/>
+              <w:left w:val="single" w:sz="4" w:space="0" w:color="FFFFFF" w:themeColor="background1"/>
+              <w:bottom w:val="single" w:sz="4" w:space="0" w:color="FFFFFF" w:themeColor="background1"/>
+              <w:right w:val="single" w:sz="4" w:space="0" w:color="FFFFFF" w:themeColor="background1"/>
+            </w:tcBorders>
+            <w:shd w:val="clear" w:color="auto" w:fill="DAEEF3" w:themeFill="accent5" w:themeFillTint="33"/>
+          </w:tcPr>
+          <w:p>
+            <w:pPr>
+              <w:jc w:val="left"/>
+              <w:rPr>
+                <w:lang w:val="pl-PL"/>
+              </w:rPr>
+            </w:pPr>
+            <w:r>
+              <w:rPr>
+                <w:lang w:val="pl-PL"/>
+              </w:rPr>
+              <w:t>Służy jako główne narzędzie do przeglądania oferty</w:t>
+            </w:r>
+          </w:p>
+        </w:tc>
+      </w:tr>
+      <w:tr>
+        <w:trPr>
+          <w:trHeight w:val="590"/>
+        </w:trPr>
+        <w:tc>
+          <w:tcPr>
+            <w:tcW w:w="1634" w:type="dxa"/>
+            <w:tcBorders>
+              <w:top w:val="single" w:sz="4" w:space="0" w:color="FFFFFF" w:themeColor="background1"/>
+              <w:left w:val="single" w:sz="4" w:space="0" w:color="FFFFFF" w:themeColor="background1"/>
+              <w:bottom w:val="single" w:sz="4" w:space="0" w:color="FFFFFF" w:themeColor="background1"/>
+              <w:right w:val="single" w:sz="4" w:space="0" w:color="FFFFFF" w:themeColor="background1"/>
+            </w:tcBorders>
+            <w:shd w:val="clear" w:color="auto" w:fill="4BACC6" w:themeFill="accent5"/>
+          </w:tcPr>
+          <w:p>
+            <w:pPr>
+              <w:rPr>
+                <w:color w:val="FFFFFF" w:themeColor="background1"/>
+                <w:lang w:val="pl-PL"/>
+              </w:rPr>
+            </w:pPr>
+            <w:r>
+              <w:rPr>
+                <w:color w:val="FFFFFF" w:themeColor="background1"/>
+                <w:lang w:val="pl-PL"/>
+              </w:rPr>
+              <w:t>Wykorzystane dane</w:t>
+            </w:r>
+          </w:p>
+        </w:tc>
+        <w:tc>
+          <w:tcPr>
+            <w:tcW w:w="7371" w:type="dxa"/>
+            <w:tcBorders>
+              <w:top w:val="single" w:sz="4" w:space="0" w:color="FFFFFF" w:themeColor="background1"/>
+              <w:left w:val="single" w:sz="4" w:space="0" w:color="FFFFFF" w:themeColor="background1"/>
+              <w:bottom w:val="single" w:sz="4" w:space="0" w:color="FFFFFF" w:themeColor="background1"/>
+              <w:right w:val="single" w:sz="4" w:space="0" w:color="FFFFFF" w:themeColor="background1"/>
+            </w:tcBorders>
+            <w:shd w:val="clear" w:color="auto" w:fill="B6DDE8" w:themeFill="accent5" w:themeFillTint="66"/>
+          </w:tcPr>
+          <w:p>
+            <w:pPr>
+              <w:jc w:val="left"/>
+              <w:rPr>
+                <w:lang w:val="pl-PL"/>
+              </w:rPr>
+            </w:pPr>
+            <w:r>
+              <w:rPr>
+                <w:lang w:val="pl-PL"/>
+              </w:rPr>
+              <w:t xml:space="preserve">Wykorzystuje </w:t>
+            </w:r>
+            <w:r>
+              <w:rPr>
+                <w:lang w:val="pl-PL"/>
+              </w:rPr>
+              <w:t xml:space="preserve">poszczególne </w:t>
+            </w:r>
+            <w:r>
+              <w:rPr>
+                <w:lang w:val="pl-PL"/>
+              </w:rPr>
+              <w:t>dane</w:t>
+            </w:r>
+            <w:r>
+              <w:rPr>
+                <w:lang w:val="pl-PL"/>
+              </w:rPr>
+              <w:t xml:space="preserve"> pojazdu: nazwa, rodzaj, cenna i dostępność oraz zdjęcie poglądowe</w:t>
+            </w:r>
+          </w:p>
+        </w:tc>
+      </w:tr>
+    </w:tbl>
+    <w:p>
+      <w:pPr>
+        <w:rPr>
+          <w:color w:val="808080" w:themeColor="background1" w:themeShade="80"/>
+          <w:lang w:val="pl-PL"/>
+        </w:rPr>
+      </w:pPr>
+    </w:p>
+    <w:p>
+      <w:pPr>
+        <w:rPr>
+          <w:color w:val="808080" w:themeColor="background1" w:themeShade="80"/>
+          <w:lang w:val="pl-PL"/>
+        </w:rPr>
+      </w:pPr>
+      <w:r>
+        <w:rPr>
+          <w:color w:val="808080" w:themeColor="background1" w:themeShade="80"/>
+          <w:lang w:val="pl-PL"/>
+        </w:rPr>
+        <w:br w:type="page"/>
+      </w:r>
+    </w:p>
+    <w:p>
+      <w:pPr>
+        <w:rPr>
+          <w:color w:val="808080" w:themeColor="background1" w:themeShade="80"/>
+          <w:lang w:val="pl-PL"/>
+        </w:rPr>
+      </w:pPr>
+    </w:p>
+    <w:p>
+      <w:pPr>
+        <w:rPr>
+          <w:color w:val="808080" w:themeColor="background1" w:themeShade="80"/>
           <w:lang w:val="pl-PL"/>
         </w:rPr>
       </w:pPr>
@@ -36591,7 +37223,7 @@
               <w:rPr>
                 <w:lang w:val="pl-PL"/>
               </w:rPr>
-              <w:t>1</w:t>
+              <w:t>3</w:t>
             </w:r>
           </w:p>
         </w:tc>
@@ -36646,7 +37278,7 @@
               <w:rPr>
                 <w:lang w:val="pl-PL"/>
               </w:rPr>
-              <w:t>Przyciski nawigacyjne</w:t>
+              <w:t>Formularz rezerwacji</w:t>
             </w:r>
           </w:p>
         </w:tc>
@@ -36696,6 +37328,235 @@
                 <w:lang w:val="pl-PL"/>
               </w:rPr>
             </w:pPr>
+            <w:r>
+              <w:rPr>
+                <w:noProof/>
+              </w:rPr>
+              <w:drawing>
+                <wp:inline distT="0" distB="0" distL="0" distR="0" wp14:anchorId="6E01FDCA" wp14:editId="021EDE57">
+                  <wp:extent cx="4362450" cy="4572000"/>
+                  <wp:effectExtent l="0" t="0" r="0" b="0"/>
+                  <wp:docPr id="5" name="Obraz 5"/>
+                  <wp:cNvGraphicFramePr>
+                    <a:graphicFrameLocks xmlns:a="http://schemas.openxmlformats.org/drawingml/2006/main" noChangeAspect="1"/>
+                  </wp:cNvGraphicFramePr>
+                  <a:graphic xmlns:a="http://schemas.openxmlformats.org/drawingml/2006/main">
+                    <a:graphicData uri="http://schemas.openxmlformats.org/drawingml/2006/picture">
+                      <pic:pic xmlns:pic="http://schemas.openxmlformats.org/drawingml/2006/picture">
+                        <pic:nvPicPr>
+                          <pic:cNvPr id="1" name=""/>
+                          <pic:cNvPicPr/>
+                        </pic:nvPicPr>
+                        <pic:blipFill>
+                          <a:blip r:embed="rId17"/>
+                          <a:stretch>
+                            <a:fillRect/>
+                          </a:stretch>
+                        </pic:blipFill>
+                        <pic:spPr>
+                          <a:xfrm>
+                            <a:off x="0" y="0"/>
+                            <a:ext cx="4362450" cy="4572000"/>
+                          </a:xfrm>
+                          <a:prstGeom prst="rect">
+                            <a:avLst/>
+                          </a:prstGeom>
+                        </pic:spPr>
+                      </pic:pic>
+                    </a:graphicData>
+                  </a:graphic>
+                </wp:inline>
+              </w:drawing>
+            </w:r>
+          </w:p>
+        </w:tc>
+      </w:tr>
+      <w:tr>
+        <w:tc>
+          <w:tcPr>
+            <w:tcW w:w="1668" w:type="dxa"/>
+            <w:tcBorders>
+              <w:top w:val="single" w:sz="4" w:space="0" w:color="FFFFFF" w:themeColor="background1"/>
+              <w:left w:val="single" w:sz="4" w:space="0" w:color="FFFFFF" w:themeColor="background1"/>
+              <w:bottom w:val="single" w:sz="4" w:space="0" w:color="FFFFFF" w:themeColor="background1"/>
+              <w:right w:val="single" w:sz="4" w:space="0" w:color="FFFFFF" w:themeColor="background1"/>
+            </w:tcBorders>
+            <w:shd w:val="clear" w:color="auto" w:fill="4BACC6" w:themeFill="accent5"/>
+          </w:tcPr>
+          <w:p>
+            <w:pPr>
+              <w:rPr>
+                <w:color w:val="FFFFFF" w:themeColor="background1"/>
+                <w:lang w:val="pl-PL"/>
+              </w:rPr>
+            </w:pPr>
+            <w:r>
+              <w:rPr>
+                <w:color w:val="FFFFFF" w:themeColor="background1"/>
+                <w:lang w:val="pl-PL"/>
+              </w:rPr>
+              <w:t>Wykorzystane dane</w:t>
+            </w:r>
+          </w:p>
+        </w:tc>
+        <w:tc>
+          <w:tcPr>
+            <w:tcW w:w="7173" w:type="dxa"/>
+            <w:tcBorders>
+              <w:top w:val="single" w:sz="4" w:space="0" w:color="FFFFFF" w:themeColor="background1"/>
+              <w:left w:val="single" w:sz="4" w:space="0" w:color="FFFFFF" w:themeColor="background1"/>
+              <w:bottom w:val="single" w:sz="4" w:space="0" w:color="FFFFFF" w:themeColor="background1"/>
+              <w:right w:val="single" w:sz="4" w:space="0" w:color="FFFFFF" w:themeColor="background1"/>
+            </w:tcBorders>
+            <w:shd w:val="clear" w:color="auto" w:fill="DAEEF3" w:themeFill="accent5" w:themeFillTint="33"/>
+          </w:tcPr>
+          <w:p>
+            <w:pPr>
+              <w:rPr>
+                <w:lang w:val="pl-PL"/>
+              </w:rPr>
+            </w:pPr>
+            <w:r>
+              <w:rPr>
+                <w:lang w:val="pl-PL"/>
+              </w:rPr>
+              <w:t xml:space="preserve">Wykorzystuję się dane dot. Dostępnych pojazdów w polu „Pojazd”. </w:t>
+            </w:r>
+          </w:p>
+        </w:tc>
+      </w:tr>
+      <w:tr>
+        <w:trPr>
+          <w:trHeight w:val="1449"/>
+        </w:trPr>
+        <w:tc>
+          <w:tcPr>
+            <w:tcW w:w="1668" w:type="dxa"/>
+            <w:tcBorders>
+              <w:top w:val="single" w:sz="4" w:space="0" w:color="FFFFFF" w:themeColor="background1"/>
+              <w:left w:val="single" w:sz="4" w:space="0" w:color="FFFFFF" w:themeColor="background1"/>
+              <w:bottom w:val="single" w:sz="4" w:space="0" w:color="FFFFFF" w:themeColor="background1"/>
+              <w:right w:val="single" w:sz="4" w:space="0" w:color="FFFFFF" w:themeColor="background1"/>
+            </w:tcBorders>
+            <w:shd w:val="clear" w:color="auto" w:fill="4BACC6" w:themeFill="accent5"/>
+          </w:tcPr>
+          <w:p>
+            <w:pPr>
+              <w:rPr>
+                <w:color w:val="FFFFFF" w:themeColor="background1"/>
+                <w:lang w:val="pl-PL"/>
+              </w:rPr>
+            </w:pPr>
+            <w:r>
+              <w:rPr>
+                <w:color w:val="FFFFFF" w:themeColor="background1"/>
+                <w:lang w:val="pl-PL"/>
+              </w:rPr>
+              <w:t>Przykładowe dane</w:t>
+            </w:r>
+          </w:p>
+        </w:tc>
+        <w:tc>
+          <w:tcPr>
+            <w:tcW w:w="7173" w:type="dxa"/>
+            <w:tcBorders>
+              <w:top w:val="single" w:sz="4" w:space="0" w:color="FFFFFF" w:themeColor="background1"/>
+              <w:left w:val="single" w:sz="4" w:space="0" w:color="FFFFFF" w:themeColor="background1"/>
+              <w:bottom w:val="single" w:sz="4" w:space="0" w:color="FFFFFF" w:themeColor="background1"/>
+              <w:right w:val="single" w:sz="4" w:space="0" w:color="FFFFFF" w:themeColor="background1"/>
+            </w:tcBorders>
+            <w:shd w:val="clear" w:color="auto" w:fill="DAEEF3" w:themeFill="accent5" w:themeFillTint="33"/>
+          </w:tcPr>
+          <w:p>
+            <w:pPr>
+              <w:rPr>
+                <w:lang w:val="pl-PL"/>
+              </w:rPr>
+            </w:pPr>
+            <w:r>
+              <w:rPr>
+                <w:lang w:val="pl-PL"/>
+              </w:rPr>
+              <w:t>Imie: Jan</w:t>
+            </w:r>
+          </w:p>
+          <w:p>
+            <w:pPr>
+              <w:rPr>
+                <w:lang w:val="pl-PL"/>
+              </w:rPr>
+            </w:pPr>
+            <w:r>
+              <w:rPr>
+                <w:lang w:val="pl-PL"/>
+              </w:rPr>
+              <w:t>Nazwisko: Kowalski</w:t>
+            </w:r>
+          </w:p>
+          <w:p>
+            <w:pPr>
+              <w:rPr>
+                <w:lang w:val="pl-PL"/>
+              </w:rPr>
+            </w:pPr>
+            <w:r>
+              <w:rPr>
+                <w:lang w:val="pl-PL"/>
+              </w:rPr>
+              <w:t>Numer telefonu: 123123123</w:t>
+            </w:r>
+          </w:p>
+          <w:p>
+            <w:pPr>
+              <w:rPr>
+                <w:lang w:val="pl-PL"/>
+              </w:rPr>
+            </w:pPr>
+            <w:r>
+              <w:rPr>
+                <w:lang w:val="pl-PL"/>
+              </w:rPr>
+              <w:t>Pojazd: AUDI SQ8</w:t>
+            </w:r>
+          </w:p>
+          <w:p>
+            <w:pPr>
+              <w:rPr>
+                <w:lang w:val="pl-PL"/>
+              </w:rPr>
+            </w:pPr>
+            <w:r>
+              <w:rPr>
+                <w:lang w:val="pl-PL"/>
+              </w:rPr>
+              <w:t>Termin: 03.06.2020</w:t>
+            </w:r>
+          </w:p>
+          <w:p>
+            <w:pPr>
+              <w:rPr>
+                <w:lang w:val="pl-PL"/>
+              </w:rPr>
+            </w:pPr>
+            <w:r>
+              <w:rPr>
+                <w:lang w:val="pl-PL"/>
+              </w:rPr>
+              <w:t>Dni: 0</w:t>
+            </w:r>
+          </w:p>
+          <w:p>
+            <w:pPr>
+              <w:rPr>
+                <w:lang w:val="pl-PL"/>
+              </w:rPr>
+            </w:pPr>
+            <w:r>
+              <w:rPr>
+                <w:lang w:val="pl-PL"/>
+              </w:rPr>
+              <w:t>Godziny 2</w:t>
+            </w:r>
           </w:p>
         </w:tc>
       </w:tr>
@@ -36703,6 +37564,7 @@
     <w:p>
       <w:pPr>
         <w:rPr>
+          <w:color w:val="808080" w:themeColor="background1" w:themeShade="80"/>
           <w:lang w:val="pl-PL"/>
         </w:rPr>
       </w:pPr>
@@ -36710,13 +37572,22 @@
     <w:p>
       <w:pPr>
         <w:rPr>
-          <w:lang w:val="pl-PL"/>
-        </w:rPr>
-      </w:pPr>
+          <w:color w:val="808080" w:themeColor="background1" w:themeShade="80"/>
+          <w:lang w:val="pl-PL"/>
+        </w:rPr>
+      </w:pPr>
+      <w:r>
+        <w:rPr>
+          <w:color w:val="808080" w:themeColor="background1" w:themeShade="80"/>
+          <w:lang w:val="pl-PL"/>
+        </w:rPr>
+        <w:br w:type="page"/>
+      </w:r>
     </w:p>
     <w:p>
       <w:pPr>
         <w:rPr>
+          <w:color w:val="808080" w:themeColor="background1" w:themeShade="80"/>
           <w:lang w:val="pl-PL"/>
         </w:rPr>
       </w:pPr>
@@ -36724,6 +37595,1491 @@
     <w:p>
       <w:pPr>
         <w:rPr>
+          <w:color w:val="808080" w:themeColor="background1" w:themeShade="80"/>
+          <w:lang w:val="pl-PL"/>
+        </w:rPr>
+      </w:pPr>
+    </w:p>
+    <w:tbl>
+      <w:tblPr>
+        <w:tblStyle w:val="Tabela-Siatka"/>
+        <w:tblW w:w="8856" w:type="dxa"/>
+        <w:tblLayout w:type="fixed"/>
+        <w:tblLook w:val="04A0" w:firstRow="1" w:lastRow="0" w:firstColumn="1" w:lastColumn="0" w:noHBand="0" w:noVBand="1"/>
+      </w:tblPr>
+      <w:tblGrid>
+        <w:gridCol w:w="1668"/>
+        <w:gridCol w:w="7188"/>
+      </w:tblGrid>
+      <w:tr>
+        <w:tc>
+          <w:tcPr>
+            <w:tcW w:w="1668" w:type="dxa"/>
+            <w:tcBorders>
+              <w:top w:val="single" w:sz="4" w:space="0" w:color="FFFFFF" w:themeColor="background1"/>
+              <w:left w:val="single" w:sz="4" w:space="0" w:color="FFFFFF" w:themeColor="background1"/>
+              <w:bottom w:val="single" w:sz="4" w:space="0" w:color="FFFFFF" w:themeColor="background1"/>
+              <w:right w:val="single" w:sz="4" w:space="0" w:color="FFFFFF" w:themeColor="background1"/>
+            </w:tcBorders>
+            <w:shd w:val="clear" w:color="auto" w:fill="4BACC6" w:themeFill="accent5"/>
+          </w:tcPr>
+          <w:p>
+            <w:pPr>
+              <w:rPr>
+                <w:color w:val="FFFFFF" w:themeColor="background1"/>
+                <w:lang w:val="pl-PL"/>
+              </w:rPr>
+            </w:pPr>
+            <w:r>
+              <w:rPr>
+                <w:color w:val="FFFFFF" w:themeColor="background1"/>
+                <w:lang w:val="pl-PL"/>
+              </w:rPr>
+              <w:t>ID</w:t>
+            </w:r>
+          </w:p>
+        </w:tc>
+        <w:tc>
+          <w:tcPr>
+            <w:tcW w:w="7188" w:type="dxa"/>
+            <w:tcBorders>
+              <w:top w:val="single" w:sz="4" w:space="0" w:color="FFFFFF" w:themeColor="background1"/>
+              <w:left w:val="single" w:sz="4" w:space="0" w:color="FFFFFF" w:themeColor="background1"/>
+              <w:bottom w:val="single" w:sz="4" w:space="0" w:color="FFFFFF" w:themeColor="background1"/>
+              <w:right w:val="single" w:sz="4" w:space="0" w:color="FFFFFF" w:themeColor="background1"/>
+            </w:tcBorders>
+            <w:shd w:val="clear" w:color="auto" w:fill="B6DDE8" w:themeFill="accent5" w:themeFillTint="66"/>
+          </w:tcPr>
+          <w:p>
+            <w:pPr>
+              <w:rPr>
+                <w:lang w:val="pl-PL"/>
+              </w:rPr>
+            </w:pPr>
+            <w:r>
+              <w:rPr>
+                <w:lang w:val="pl-PL"/>
+              </w:rPr>
+              <w:t>4</w:t>
+            </w:r>
+          </w:p>
+        </w:tc>
+      </w:tr>
+      <w:tr>
+        <w:tc>
+          <w:tcPr>
+            <w:tcW w:w="1668" w:type="dxa"/>
+            <w:tcBorders>
+              <w:top w:val="single" w:sz="4" w:space="0" w:color="FFFFFF" w:themeColor="background1"/>
+              <w:left w:val="single" w:sz="4" w:space="0" w:color="FFFFFF" w:themeColor="background1"/>
+              <w:bottom w:val="single" w:sz="4" w:space="0" w:color="FFFFFF" w:themeColor="background1"/>
+              <w:right w:val="single" w:sz="4" w:space="0" w:color="FFFFFF" w:themeColor="background1"/>
+            </w:tcBorders>
+            <w:shd w:val="clear" w:color="auto" w:fill="4BACC6"/>
+          </w:tcPr>
+          <w:p>
+            <w:pPr>
+              <w:rPr>
+                <w:color w:val="FFFFFF" w:themeColor="background1"/>
+                <w:lang w:val="pl-PL"/>
+              </w:rPr>
+            </w:pPr>
+            <w:r>
+              <w:rPr>
+                <w:color w:val="FFFFFF" w:themeColor="background1"/>
+                <w:lang w:val="pl-PL"/>
+              </w:rPr>
+              <w:t>Nazwa</w:t>
+            </w:r>
+          </w:p>
+        </w:tc>
+        <w:tc>
+          <w:tcPr>
+            <w:tcW w:w="7188" w:type="dxa"/>
+            <w:tcBorders>
+              <w:top w:val="single" w:sz="4" w:space="0" w:color="FFFFFF" w:themeColor="background1"/>
+              <w:left w:val="single" w:sz="4" w:space="0" w:color="FFFFFF" w:themeColor="background1"/>
+              <w:bottom w:val="single" w:sz="4" w:space="0" w:color="FFFFFF" w:themeColor="background1"/>
+              <w:right w:val="single" w:sz="4" w:space="0" w:color="FFFFFF" w:themeColor="background1"/>
+            </w:tcBorders>
+            <w:shd w:val="clear" w:color="auto" w:fill="DAEEF3" w:themeFill="accent5" w:themeFillTint="33"/>
+          </w:tcPr>
+          <w:p>
+            <w:pPr>
+              <w:jc w:val="left"/>
+              <w:rPr>
+                <w:lang w:val="pl-PL"/>
+              </w:rPr>
+            </w:pPr>
+            <w:r>
+              <w:rPr>
+                <w:lang w:val="pl-PL"/>
+              </w:rPr>
+              <w:t>Formularz wypożyczenia</w:t>
+            </w:r>
+          </w:p>
+        </w:tc>
+      </w:tr>
+      <w:tr>
+        <w:tc>
+          <w:tcPr>
+            <w:tcW w:w="1668" w:type="dxa"/>
+            <w:tcBorders>
+              <w:top w:val="single" w:sz="4" w:space="0" w:color="FFFFFF" w:themeColor="background1"/>
+              <w:left w:val="single" w:sz="4" w:space="0" w:color="FFFFFF" w:themeColor="background1"/>
+              <w:bottom w:val="single" w:sz="4" w:space="0" w:color="FFFFFF" w:themeColor="background1"/>
+              <w:right w:val="single" w:sz="4" w:space="0" w:color="FFFFFF" w:themeColor="background1"/>
+            </w:tcBorders>
+            <w:shd w:val="clear" w:color="auto" w:fill="4BACC6" w:themeFill="accent5"/>
+          </w:tcPr>
+          <w:p>
+            <w:pPr>
+              <w:rPr>
+                <w:color w:val="FFFFFF" w:themeColor="background1"/>
+                <w:lang w:val="pl-PL"/>
+              </w:rPr>
+            </w:pPr>
+            <w:r>
+              <w:rPr>
+                <w:color w:val="FFFFFF" w:themeColor="background1"/>
+                <w:lang w:val="pl-PL"/>
+              </w:rPr>
+              <w:t>Projekt graficzny</w:t>
+            </w:r>
+          </w:p>
+        </w:tc>
+        <w:tc>
+          <w:tcPr>
+            <w:tcW w:w="7188" w:type="dxa"/>
+            <w:tcBorders>
+              <w:top w:val="single" w:sz="4" w:space="0" w:color="FFFFFF" w:themeColor="background1"/>
+              <w:left w:val="single" w:sz="4" w:space="0" w:color="FFFFFF" w:themeColor="background1"/>
+              <w:bottom w:val="single" w:sz="4" w:space="0" w:color="FFFFFF" w:themeColor="background1"/>
+              <w:right w:val="single" w:sz="4" w:space="0" w:color="FFFFFF" w:themeColor="background1"/>
+            </w:tcBorders>
+            <w:shd w:val="clear" w:color="auto" w:fill="B6DDE8" w:themeFill="accent5" w:themeFillTint="66"/>
+          </w:tcPr>
+          <w:p>
+            <w:pPr>
+              <w:rPr>
+                <w:lang w:val="pl-PL"/>
+              </w:rPr>
+            </w:pPr>
+            <w:r>
+              <w:rPr>
+                <w:noProof/>
+              </w:rPr>
+              <w:drawing>
+                <wp:inline distT="0" distB="0" distL="0" distR="0" wp14:anchorId="2059CD5C" wp14:editId="320AAFD7">
+                  <wp:extent cx="4524375" cy="4561205"/>
+                  <wp:effectExtent l="0" t="0" r="9525" b="0"/>
+                  <wp:docPr id="6" name="Obraz 6"/>
+                  <wp:cNvGraphicFramePr>
+                    <a:graphicFrameLocks xmlns:a="http://schemas.openxmlformats.org/drawingml/2006/main" noChangeAspect="1"/>
+                  </wp:cNvGraphicFramePr>
+                  <a:graphic xmlns:a="http://schemas.openxmlformats.org/drawingml/2006/main">
+                    <a:graphicData uri="http://schemas.openxmlformats.org/drawingml/2006/picture">
+                      <pic:pic xmlns:pic="http://schemas.openxmlformats.org/drawingml/2006/picture">
+                        <pic:nvPicPr>
+                          <pic:cNvPr id="1" name=""/>
+                          <pic:cNvPicPr/>
+                        </pic:nvPicPr>
+                        <pic:blipFill>
+                          <a:blip r:embed="rId18"/>
+                          <a:stretch>
+                            <a:fillRect/>
+                          </a:stretch>
+                        </pic:blipFill>
+                        <pic:spPr>
+                          <a:xfrm>
+                            <a:off x="0" y="0"/>
+                            <a:ext cx="4524375" cy="4561205"/>
+                          </a:xfrm>
+                          <a:prstGeom prst="rect">
+                            <a:avLst/>
+                          </a:prstGeom>
+                        </pic:spPr>
+                      </pic:pic>
+                    </a:graphicData>
+                  </a:graphic>
+                </wp:inline>
+              </w:drawing>
+            </w:r>
+          </w:p>
+        </w:tc>
+      </w:tr>
+      <w:tr>
+        <w:tc>
+          <w:tcPr>
+            <w:tcW w:w="1668" w:type="dxa"/>
+            <w:tcBorders>
+              <w:top w:val="single" w:sz="4" w:space="0" w:color="FFFFFF" w:themeColor="background1"/>
+              <w:left w:val="single" w:sz="4" w:space="0" w:color="FFFFFF" w:themeColor="background1"/>
+              <w:bottom w:val="single" w:sz="4" w:space="0" w:color="FFFFFF" w:themeColor="background1"/>
+              <w:right w:val="single" w:sz="4" w:space="0" w:color="FFFFFF" w:themeColor="background1"/>
+            </w:tcBorders>
+            <w:shd w:val="clear" w:color="auto" w:fill="4BACC6" w:themeFill="accent5"/>
+          </w:tcPr>
+          <w:p>
+            <w:pPr>
+              <w:rPr>
+                <w:color w:val="FFFFFF" w:themeColor="background1"/>
+                <w:lang w:val="pl-PL"/>
+              </w:rPr>
+            </w:pPr>
+            <w:r>
+              <w:rPr>
+                <w:color w:val="FFFFFF" w:themeColor="background1"/>
+                <w:lang w:val="pl-PL"/>
+              </w:rPr>
+              <w:t>Wykorzystane dane</w:t>
+            </w:r>
+          </w:p>
+        </w:tc>
+        <w:tc>
+          <w:tcPr>
+            <w:tcW w:w="7188" w:type="dxa"/>
+            <w:tcBorders>
+              <w:top w:val="single" w:sz="4" w:space="0" w:color="FFFFFF" w:themeColor="background1"/>
+              <w:left w:val="single" w:sz="4" w:space="0" w:color="FFFFFF" w:themeColor="background1"/>
+              <w:bottom w:val="single" w:sz="4" w:space="0" w:color="FFFFFF" w:themeColor="background1"/>
+              <w:right w:val="single" w:sz="4" w:space="0" w:color="FFFFFF" w:themeColor="background1"/>
+            </w:tcBorders>
+            <w:shd w:val="clear" w:color="auto" w:fill="DAEEF3" w:themeFill="accent5" w:themeFillTint="33"/>
+          </w:tcPr>
+          <w:p>
+            <w:pPr>
+              <w:rPr>
+                <w:lang w:val="pl-PL"/>
+              </w:rPr>
+            </w:pPr>
+            <w:r>
+              <w:rPr>
+                <w:lang w:val="pl-PL"/>
+              </w:rPr>
+              <w:t>Wykorzystuję się dane dot. Dostępnych pojazdów w polu „Pojazd”.</w:t>
+            </w:r>
+          </w:p>
+        </w:tc>
+      </w:tr>
+      <w:tr>
+        <w:tc>
+          <w:tcPr>
+            <w:tcW w:w="1668" w:type="dxa"/>
+            <w:tcBorders>
+              <w:top w:val="single" w:sz="4" w:space="0" w:color="FFFFFF" w:themeColor="background1"/>
+              <w:left w:val="single" w:sz="4" w:space="0" w:color="FFFFFF" w:themeColor="background1"/>
+              <w:bottom w:val="single" w:sz="4" w:space="0" w:color="FFFFFF" w:themeColor="background1"/>
+              <w:right w:val="single" w:sz="4" w:space="0" w:color="FFFFFF" w:themeColor="background1"/>
+            </w:tcBorders>
+            <w:shd w:val="clear" w:color="auto" w:fill="4BACC6" w:themeFill="accent5"/>
+          </w:tcPr>
+          <w:p>
+            <w:pPr>
+              <w:rPr>
+                <w:color w:val="FFFFFF" w:themeColor="background1"/>
+                <w:lang w:val="pl-PL"/>
+              </w:rPr>
+            </w:pPr>
+            <w:r>
+              <w:rPr>
+                <w:color w:val="FFFFFF" w:themeColor="background1"/>
+                <w:lang w:val="pl-PL"/>
+              </w:rPr>
+              <w:t>Przykładowe dane</w:t>
+            </w:r>
+          </w:p>
+        </w:tc>
+        <w:tc>
+          <w:tcPr>
+            <w:tcW w:w="7188" w:type="dxa"/>
+            <w:tcBorders>
+              <w:top w:val="single" w:sz="4" w:space="0" w:color="FFFFFF" w:themeColor="background1"/>
+              <w:left w:val="single" w:sz="4" w:space="0" w:color="FFFFFF" w:themeColor="background1"/>
+              <w:bottom w:val="single" w:sz="4" w:space="0" w:color="FFFFFF" w:themeColor="background1"/>
+              <w:right w:val="single" w:sz="4" w:space="0" w:color="FFFFFF" w:themeColor="background1"/>
+            </w:tcBorders>
+            <w:shd w:val="clear" w:color="auto" w:fill="DAEEF3" w:themeFill="accent5" w:themeFillTint="33"/>
+          </w:tcPr>
+          <w:p>
+            <w:pPr>
+              <w:rPr>
+                <w:lang w:val="pl-PL"/>
+              </w:rPr>
+            </w:pPr>
+            <w:r>
+              <w:rPr>
+                <w:lang w:val="pl-PL"/>
+              </w:rPr>
+              <w:t>Imie: Jan</w:t>
+            </w:r>
+          </w:p>
+          <w:p>
+            <w:pPr>
+              <w:rPr>
+                <w:lang w:val="pl-PL"/>
+              </w:rPr>
+            </w:pPr>
+            <w:r>
+              <w:rPr>
+                <w:lang w:val="pl-PL"/>
+              </w:rPr>
+              <w:t>Nazwisko: Kowalski</w:t>
+            </w:r>
+          </w:p>
+          <w:p>
+            <w:pPr>
+              <w:rPr>
+                <w:lang w:val="pl-PL"/>
+              </w:rPr>
+            </w:pPr>
+            <w:r>
+              <w:rPr>
+                <w:lang w:val="pl-PL"/>
+              </w:rPr>
+              <w:t>Numer telefonu: 123123123</w:t>
+            </w:r>
+          </w:p>
+          <w:p>
+            <w:pPr>
+              <w:rPr>
+                <w:lang w:val="pl-PL"/>
+              </w:rPr>
+            </w:pPr>
+            <w:r>
+              <w:rPr>
+                <w:lang w:val="pl-PL"/>
+              </w:rPr>
+              <w:t>Pojazd: AUDI SQ8</w:t>
+            </w:r>
+          </w:p>
+          <w:p>
+            <w:pPr>
+              <w:rPr>
+                <w:lang w:val="pl-PL"/>
+              </w:rPr>
+            </w:pPr>
+            <w:r>
+              <w:rPr>
+                <w:lang w:val="pl-PL"/>
+              </w:rPr>
+              <w:t>Termin: 03.06.2020</w:t>
+            </w:r>
+          </w:p>
+          <w:p>
+            <w:pPr>
+              <w:rPr>
+                <w:lang w:val="pl-PL"/>
+              </w:rPr>
+            </w:pPr>
+            <w:r>
+              <w:rPr>
+                <w:lang w:val="pl-PL"/>
+              </w:rPr>
+              <w:t>Dni: 0</w:t>
+            </w:r>
+          </w:p>
+          <w:p>
+            <w:pPr>
+              <w:rPr>
+                <w:lang w:val="pl-PL"/>
+              </w:rPr>
+            </w:pPr>
+            <w:r>
+              <w:rPr>
+                <w:lang w:val="pl-PL"/>
+              </w:rPr>
+              <w:t>Godziny 2</w:t>
+            </w:r>
+          </w:p>
+        </w:tc>
+      </w:tr>
+    </w:tbl>
+    <w:p>
+      <w:pPr>
+        <w:rPr>
+          <w:color w:val="808080" w:themeColor="background1" w:themeShade="80"/>
+          <w:lang w:val="pl-PL"/>
+        </w:rPr>
+      </w:pPr>
+    </w:p>
+    <w:p>
+      <w:pPr>
+        <w:rPr>
+          <w:color w:val="808080" w:themeColor="background1" w:themeShade="80"/>
+          <w:lang w:val="pl-PL"/>
+        </w:rPr>
+      </w:pPr>
+      <w:r>
+        <w:rPr>
+          <w:color w:val="808080" w:themeColor="background1" w:themeShade="80"/>
+          <w:lang w:val="pl-PL"/>
+        </w:rPr>
+        <w:br w:type="page"/>
+      </w:r>
+    </w:p>
+    <w:p>
+      <w:pPr>
+        <w:rPr>
+          <w:color w:val="808080" w:themeColor="background1" w:themeShade="80"/>
+          <w:lang w:val="pl-PL"/>
+        </w:rPr>
+      </w:pPr>
+    </w:p>
+    <w:tbl>
+      <w:tblPr>
+        <w:tblStyle w:val="Tabela-Siatka"/>
+        <w:tblW w:w="8856" w:type="dxa"/>
+        <w:tblLook w:val="04A0" w:firstRow="1" w:lastRow="0" w:firstColumn="1" w:lastColumn="0" w:noHBand="0" w:noVBand="1"/>
+      </w:tblPr>
+      <w:tblGrid>
+        <w:gridCol w:w="1620"/>
+        <w:gridCol w:w="7236"/>
+      </w:tblGrid>
+      <w:tr>
+        <w:tc>
+          <w:tcPr>
+            <w:tcW w:w="1668" w:type="dxa"/>
+            <w:tcBorders>
+              <w:top w:val="single" w:sz="4" w:space="0" w:color="FFFFFF" w:themeColor="background1"/>
+              <w:left w:val="single" w:sz="4" w:space="0" w:color="FFFFFF" w:themeColor="background1"/>
+              <w:bottom w:val="single" w:sz="4" w:space="0" w:color="FFFFFF" w:themeColor="background1"/>
+              <w:right w:val="single" w:sz="4" w:space="0" w:color="FFFFFF" w:themeColor="background1"/>
+            </w:tcBorders>
+            <w:shd w:val="clear" w:color="auto" w:fill="4BACC6" w:themeFill="accent5"/>
+          </w:tcPr>
+          <w:p>
+            <w:pPr>
+              <w:rPr>
+                <w:color w:val="FFFFFF" w:themeColor="background1"/>
+                <w:lang w:val="pl-PL"/>
+              </w:rPr>
+            </w:pPr>
+            <w:r>
+              <w:rPr>
+                <w:color w:val="FFFFFF" w:themeColor="background1"/>
+                <w:lang w:val="pl-PL"/>
+              </w:rPr>
+              <w:t>ID</w:t>
+            </w:r>
+          </w:p>
+        </w:tc>
+        <w:tc>
+          <w:tcPr>
+            <w:tcW w:w="7188" w:type="dxa"/>
+            <w:tcBorders>
+              <w:top w:val="single" w:sz="4" w:space="0" w:color="FFFFFF" w:themeColor="background1"/>
+              <w:left w:val="single" w:sz="4" w:space="0" w:color="FFFFFF" w:themeColor="background1"/>
+              <w:bottom w:val="single" w:sz="4" w:space="0" w:color="FFFFFF" w:themeColor="background1"/>
+              <w:right w:val="single" w:sz="4" w:space="0" w:color="FFFFFF" w:themeColor="background1"/>
+            </w:tcBorders>
+            <w:shd w:val="clear" w:color="auto" w:fill="B6DDE8" w:themeFill="accent5" w:themeFillTint="66"/>
+          </w:tcPr>
+          <w:p>
+            <w:pPr>
+              <w:rPr>
+                <w:lang w:val="pl-PL"/>
+              </w:rPr>
+            </w:pPr>
+            <w:r>
+              <w:rPr>
+                <w:lang w:val="pl-PL"/>
+              </w:rPr>
+              <w:t>5</w:t>
+            </w:r>
+          </w:p>
+        </w:tc>
+      </w:tr>
+      <w:tr>
+        <w:tc>
+          <w:tcPr>
+            <w:tcW w:w="1668" w:type="dxa"/>
+            <w:tcBorders>
+              <w:top w:val="single" w:sz="4" w:space="0" w:color="FFFFFF" w:themeColor="background1"/>
+              <w:left w:val="single" w:sz="4" w:space="0" w:color="FFFFFF" w:themeColor="background1"/>
+              <w:bottom w:val="single" w:sz="4" w:space="0" w:color="FFFFFF" w:themeColor="background1"/>
+              <w:right w:val="single" w:sz="4" w:space="0" w:color="FFFFFF" w:themeColor="background1"/>
+            </w:tcBorders>
+            <w:shd w:val="clear" w:color="auto" w:fill="4BACC6"/>
+          </w:tcPr>
+          <w:p>
+            <w:pPr>
+              <w:rPr>
+                <w:color w:val="FFFFFF" w:themeColor="background1"/>
+                <w:lang w:val="pl-PL"/>
+              </w:rPr>
+            </w:pPr>
+            <w:r>
+              <w:rPr>
+                <w:color w:val="FFFFFF" w:themeColor="background1"/>
+                <w:lang w:val="pl-PL"/>
+              </w:rPr>
+              <w:t>Nazwa</w:t>
+            </w:r>
+          </w:p>
+        </w:tc>
+        <w:tc>
+          <w:tcPr>
+            <w:tcW w:w="7188" w:type="dxa"/>
+            <w:tcBorders>
+              <w:top w:val="single" w:sz="4" w:space="0" w:color="FFFFFF" w:themeColor="background1"/>
+              <w:left w:val="single" w:sz="4" w:space="0" w:color="FFFFFF" w:themeColor="background1"/>
+              <w:bottom w:val="single" w:sz="4" w:space="0" w:color="FFFFFF" w:themeColor="background1"/>
+              <w:right w:val="single" w:sz="4" w:space="0" w:color="FFFFFF" w:themeColor="background1"/>
+            </w:tcBorders>
+            <w:shd w:val="clear" w:color="auto" w:fill="DAEEF3" w:themeFill="accent5" w:themeFillTint="33"/>
+          </w:tcPr>
+          <w:p>
+            <w:pPr>
+              <w:jc w:val="left"/>
+              <w:rPr>
+                <w:lang w:val="pl-PL"/>
+              </w:rPr>
+            </w:pPr>
+            <w:r>
+              <w:rPr>
+                <w:lang w:val="pl-PL"/>
+              </w:rPr>
+              <w:t>Lista wypożyczonych</w:t>
+            </w:r>
+            <w:r>
+              <w:rPr>
+                <w:lang w:val="pl-PL"/>
+              </w:rPr>
+              <w:t xml:space="preserve"> lub zarezerwowanych</w:t>
+            </w:r>
+            <w:r>
+              <w:rPr>
+                <w:lang w:val="pl-PL"/>
+              </w:rPr>
+              <w:t xml:space="preserve"> pojazdów przez zalogowanego użytkownika</w:t>
+            </w:r>
+          </w:p>
+        </w:tc>
+      </w:tr>
+      <w:tr>
+        <w:tc>
+          <w:tcPr>
+            <w:tcW w:w="1668" w:type="dxa"/>
+            <w:tcBorders>
+              <w:top w:val="single" w:sz="4" w:space="0" w:color="FFFFFF" w:themeColor="background1"/>
+              <w:left w:val="single" w:sz="4" w:space="0" w:color="FFFFFF" w:themeColor="background1"/>
+              <w:bottom w:val="single" w:sz="4" w:space="0" w:color="FFFFFF" w:themeColor="background1"/>
+              <w:right w:val="single" w:sz="4" w:space="0" w:color="FFFFFF" w:themeColor="background1"/>
+            </w:tcBorders>
+            <w:shd w:val="clear" w:color="auto" w:fill="4BACC6" w:themeFill="accent5"/>
+          </w:tcPr>
+          <w:p>
+            <w:pPr>
+              <w:rPr>
+                <w:color w:val="FFFFFF" w:themeColor="background1"/>
+                <w:lang w:val="pl-PL"/>
+              </w:rPr>
+            </w:pPr>
+            <w:r>
+              <w:rPr>
+                <w:color w:val="FFFFFF" w:themeColor="background1"/>
+                <w:lang w:val="pl-PL"/>
+              </w:rPr>
+              <w:t>Projekt graficzny</w:t>
+            </w:r>
+          </w:p>
+        </w:tc>
+        <w:tc>
+          <w:tcPr>
+            <w:tcW w:w="7188" w:type="dxa"/>
+            <w:tcBorders>
+              <w:top w:val="single" w:sz="4" w:space="0" w:color="FFFFFF" w:themeColor="background1"/>
+              <w:left w:val="single" w:sz="4" w:space="0" w:color="FFFFFF" w:themeColor="background1"/>
+              <w:bottom w:val="single" w:sz="4" w:space="0" w:color="FFFFFF" w:themeColor="background1"/>
+              <w:right w:val="single" w:sz="4" w:space="0" w:color="FFFFFF" w:themeColor="background1"/>
+            </w:tcBorders>
+            <w:shd w:val="clear" w:color="auto" w:fill="B6DDE8" w:themeFill="accent5" w:themeFillTint="66"/>
+          </w:tcPr>
+          <w:p>
+            <w:pPr>
+              <w:rPr>
+                <w:lang w:val="pl-PL"/>
+              </w:rPr>
+            </w:pPr>
+            <w:r>
+              <w:rPr>
+                <w:noProof/>
+              </w:rPr>
+              <w:drawing>
+                <wp:inline distT="0" distB="0" distL="0" distR="0" wp14:anchorId="42DD8737" wp14:editId="22EA62C0">
+                  <wp:extent cx="4448175" cy="2562225"/>
+                  <wp:effectExtent l="0" t="0" r="9525" b="9525"/>
+                  <wp:docPr id="8" name="Obraz 8"/>
+                  <wp:cNvGraphicFramePr>
+                    <a:graphicFrameLocks xmlns:a="http://schemas.openxmlformats.org/drawingml/2006/main" noChangeAspect="1"/>
+                  </wp:cNvGraphicFramePr>
+                  <a:graphic xmlns:a="http://schemas.openxmlformats.org/drawingml/2006/main">
+                    <a:graphicData uri="http://schemas.openxmlformats.org/drawingml/2006/picture">
+                      <pic:pic xmlns:pic="http://schemas.openxmlformats.org/drawingml/2006/picture">
+                        <pic:nvPicPr>
+                          <pic:cNvPr id="1" name=""/>
+                          <pic:cNvPicPr/>
+                        </pic:nvPicPr>
+                        <pic:blipFill>
+                          <a:blip r:embed="rId19"/>
+                          <a:stretch>
+                            <a:fillRect/>
+                          </a:stretch>
+                        </pic:blipFill>
+                        <pic:spPr>
+                          <a:xfrm>
+                            <a:off x="0" y="0"/>
+                            <a:ext cx="4448175" cy="2562225"/>
+                          </a:xfrm>
+                          <a:prstGeom prst="rect">
+                            <a:avLst/>
+                          </a:prstGeom>
+                        </pic:spPr>
+                      </pic:pic>
+                    </a:graphicData>
+                  </a:graphic>
+                </wp:inline>
+              </w:drawing>
+            </w:r>
+          </w:p>
+        </w:tc>
+      </w:tr>
+      <w:tr>
+        <w:trPr>
+          <w:trHeight w:val="692"/>
+        </w:trPr>
+        <w:tc>
+          <w:tcPr>
+            <w:tcW w:w="1668" w:type="dxa"/>
+            <w:tcBorders>
+              <w:top w:val="single" w:sz="4" w:space="0" w:color="FFFFFF" w:themeColor="background1"/>
+              <w:left w:val="single" w:sz="4" w:space="0" w:color="FFFFFF" w:themeColor="background1"/>
+              <w:bottom w:val="single" w:sz="4" w:space="0" w:color="FFFFFF" w:themeColor="background1"/>
+              <w:right w:val="single" w:sz="4" w:space="0" w:color="FFFFFF" w:themeColor="background1"/>
+            </w:tcBorders>
+            <w:shd w:val="clear" w:color="auto" w:fill="4BACC6" w:themeFill="accent5"/>
+          </w:tcPr>
+          <w:p>
+            <w:pPr>
+              <w:rPr>
+                <w:color w:val="FFFFFF" w:themeColor="background1"/>
+                <w:lang w:val="pl-PL"/>
+              </w:rPr>
+            </w:pPr>
+            <w:r>
+              <w:rPr>
+                <w:color w:val="FFFFFF" w:themeColor="background1"/>
+                <w:lang w:val="pl-PL"/>
+              </w:rPr>
+              <w:t>Wykorzystane dane</w:t>
+            </w:r>
+          </w:p>
+        </w:tc>
+        <w:tc>
+          <w:tcPr>
+            <w:tcW w:w="7188" w:type="dxa"/>
+            <w:tcBorders>
+              <w:top w:val="single" w:sz="4" w:space="0" w:color="FFFFFF" w:themeColor="background1"/>
+              <w:left w:val="single" w:sz="4" w:space="0" w:color="FFFFFF" w:themeColor="background1"/>
+              <w:bottom w:val="single" w:sz="4" w:space="0" w:color="FFFFFF" w:themeColor="background1"/>
+              <w:right w:val="single" w:sz="4" w:space="0" w:color="FFFFFF" w:themeColor="background1"/>
+            </w:tcBorders>
+            <w:shd w:val="clear" w:color="auto" w:fill="DAEEF3" w:themeFill="accent5" w:themeFillTint="33"/>
+          </w:tcPr>
+          <w:p>
+            <w:pPr>
+              <w:rPr>
+                <w:lang w:val="pl-PL"/>
+              </w:rPr>
+            </w:pPr>
+            <w:r>
+              <w:rPr>
+                <w:lang w:val="pl-PL"/>
+              </w:rPr>
+              <w:t>Wykorzystuje dane na temat rezerwacji. Dane samochodu, klienta, cena rezerwacji oraz termin zwrotu</w:t>
+            </w:r>
+          </w:p>
+        </w:tc>
+      </w:tr>
+    </w:tbl>
+    <w:p>
+      <w:pPr>
+        <w:rPr>
+          <w:color w:val="808080" w:themeColor="background1" w:themeShade="80"/>
+          <w:lang w:val="pl-PL"/>
+        </w:rPr>
+      </w:pPr>
+    </w:p>
+    <w:p>
+      <w:pPr>
+        <w:rPr>
+          <w:color w:val="808080" w:themeColor="background1" w:themeShade="80"/>
+          <w:lang w:val="pl-PL"/>
+        </w:rPr>
+      </w:pPr>
+    </w:p>
+    <w:p>
+      <w:pPr>
+        <w:rPr>
+          <w:color w:val="808080" w:themeColor="background1" w:themeShade="80"/>
+          <w:lang w:val="pl-PL"/>
+        </w:rPr>
+      </w:pPr>
+    </w:p>
+    <w:tbl>
+      <w:tblPr>
+        <w:tblStyle w:val="Tabela-Siatka"/>
+        <w:tblW w:w="8841" w:type="dxa"/>
+        <w:tblLook w:val="04A0" w:firstRow="1" w:lastRow="0" w:firstColumn="1" w:lastColumn="0" w:noHBand="0" w:noVBand="1"/>
+      </w:tblPr>
+      <w:tblGrid>
+        <w:gridCol w:w="1620"/>
+        <w:gridCol w:w="7221"/>
+      </w:tblGrid>
+      <w:tr>
+        <w:tc>
+          <w:tcPr>
+            <w:tcW w:w="1668" w:type="dxa"/>
+            <w:tcBorders>
+              <w:top w:val="single" w:sz="4" w:space="0" w:color="FFFFFF" w:themeColor="background1"/>
+              <w:left w:val="single" w:sz="4" w:space="0" w:color="FFFFFF" w:themeColor="background1"/>
+              <w:bottom w:val="single" w:sz="4" w:space="0" w:color="FFFFFF" w:themeColor="background1"/>
+              <w:right w:val="single" w:sz="4" w:space="0" w:color="FFFFFF" w:themeColor="background1"/>
+            </w:tcBorders>
+            <w:shd w:val="clear" w:color="auto" w:fill="4BACC6" w:themeFill="accent5"/>
+          </w:tcPr>
+          <w:p>
+            <w:pPr>
+              <w:rPr>
+                <w:color w:val="FFFFFF" w:themeColor="background1"/>
+                <w:lang w:val="pl-PL"/>
+              </w:rPr>
+            </w:pPr>
+            <w:r>
+              <w:rPr>
+                <w:color w:val="FFFFFF" w:themeColor="background1"/>
+                <w:lang w:val="pl-PL"/>
+              </w:rPr>
+              <w:t>ID</w:t>
+            </w:r>
+          </w:p>
+        </w:tc>
+        <w:tc>
+          <w:tcPr>
+            <w:tcW w:w="7173" w:type="dxa"/>
+            <w:tcBorders>
+              <w:top w:val="single" w:sz="4" w:space="0" w:color="FFFFFF" w:themeColor="background1"/>
+              <w:left w:val="single" w:sz="4" w:space="0" w:color="FFFFFF" w:themeColor="background1"/>
+              <w:bottom w:val="single" w:sz="4" w:space="0" w:color="FFFFFF" w:themeColor="background1"/>
+              <w:right w:val="single" w:sz="4" w:space="0" w:color="FFFFFF" w:themeColor="background1"/>
+            </w:tcBorders>
+            <w:shd w:val="clear" w:color="auto" w:fill="B6DDE8" w:themeFill="accent5" w:themeFillTint="66"/>
+          </w:tcPr>
+          <w:p>
+            <w:pPr>
+              <w:rPr>
+                <w:lang w:val="pl-PL"/>
+              </w:rPr>
+            </w:pPr>
+            <w:r>
+              <w:rPr>
+                <w:lang w:val="pl-PL"/>
+              </w:rPr>
+              <w:t>6</w:t>
+            </w:r>
+          </w:p>
+        </w:tc>
+      </w:tr>
+      <w:tr>
+        <w:tc>
+          <w:tcPr>
+            <w:tcW w:w="1668" w:type="dxa"/>
+            <w:tcBorders>
+              <w:top w:val="single" w:sz="4" w:space="0" w:color="FFFFFF" w:themeColor="background1"/>
+              <w:left w:val="single" w:sz="4" w:space="0" w:color="FFFFFF" w:themeColor="background1"/>
+              <w:bottom w:val="single" w:sz="4" w:space="0" w:color="FFFFFF" w:themeColor="background1"/>
+              <w:right w:val="single" w:sz="4" w:space="0" w:color="FFFFFF" w:themeColor="background1"/>
+            </w:tcBorders>
+            <w:shd w:val="clear" w:color="auto" w:fill="4BACC6"/>
+          </w:tcPr>
+          <w:p>
+            <w:pPr>
+              <w:rPr>
+                <w:color w:val="FFFFFF" w:themeColor="background1"/>
+                <w:lang w:val="pl-PL"/>
+              </w:rPr>
+            </w:pPr>
+            <w:r>
+              <w:rPr>
+                <w:color w:val="FFFFFF" w:themeColor="background1"/>
+                <w:lang w:val="pl-PL"/>
+              </w:rPr>
+              <w:t>Nazwa</w:t>
+            </w:r>
+          </w:p>
+        </w:tc>
+        <w:tc>
+          <w:tcPr>
+            <w:tcW w:w="7173" w:type="dxa"/>
+            <w:tcBorders>
+              <w:top w:val="single" w:sz="4" w:space="0" w:color="FFFFFF" w:themeColor="background1"/>
+              <w:left w:val="single" w:sz="4" w:space="0" w:color="FFFFFF" w:themeColor="background1"/>
+              <w:bottom w:val="single" w:sz="4" w:space="0" w:color="FFFFFF" w:themeColor="background1"/>
+              <w:right w:val="single" w:sz="4" w:space="0" w:color="FFFFFF" w:themeColor="background1"/>
+            </w:tcBorders>
+            <w:shd w:val="clear" w:color="auto" w:fill="DAEEF3" w:themeFill="accent5" w:themeFillTint="33"/>
+          </w:tcPr>
+          <w:p>
+            <w:pPr>
+              <w:rPr>
+                <w:color w:val="000000" w:themeColor="text1"/>
+                <w:lang w:val="pl-PL"/>
+              </w:rPr>
+            </w:pPr>
+            <w:r>
+              <w:rPr>
+                <w:color w:val="000000" w:themeColor="text1"/>
+                <w:lang w:val="pl-PL"/>
+              </w:rPr>
+              <w:t>Lista obecnie niedostępnych pojazdów z datami zakończenia bieżącej rezerwacji lub wypożyczenia</w:t>
+            </w:r>
+          </w:p>
+          <w:p>
+            <w:pPr>
+              <w:jc w:val="left"/>
+              <w:rPr>
+                <w:lang w:val="pl-PL"/>
+              </w:rPr>
+            </w:pPr>
+          </w:p>
+        </w:tc>
+      </w:tr>
+      <w:tr>
+        <w:tc>
+          <w:tcPr>
+            <w:tcW w:w="1668" w:type="dxa"/>
+            <w:tcBorders>
+              <w:top w:val="single" w:sz="4" w:space="0" w:color="FFFFFF" w:themeColor="background1"/>
+              <w:left w:val="single" w:sz="4" w:space="0" w:color="FFFFFF" w:themeColor="background1"/>
+              <w:bottom w:val="single" w:sz="4" w:space="0" w:color="FFFFFF" w:themeColor="background1"/>
+              <w:right w:val="single" w:sz="4" w:space="0" w:color="FFFFFF" w:themeColor="background1"/>
+            </w:tcBorders>
+            <w:shd w:val="clear" w:color="auto" w:fill="4BACC6" w:themeFill="accent5"/>
+          </w:tcPr>
+          <w:p>
+            <w:pPr>
+              <w:rPr>
+                <w:color w:val="FFFFFF" w:themeColor="background1"/>
+                <w:lang w:val="pl-PL"/>
+              </w:rPr>
+            </w:pPr>
+            <w:r>
+              <w:rPr>
+                <w:color w:val="FFFFFF" w:themeColor="background1"/>
+                <w:lang w:val="pl-PL"/>
+              </w:rPr>
+              <w:t>Projekt graficzny</w:t>
+            </w:r>
+          </w:p>
+        </w:tc>
+        <w:tc>
+          <w:tcPr>
+            <w:tcW w:w="7173" w:type="dxa"/>
+            <w:tcBorders>
+              <w:top w:val="single" w:sz="4" w:space="0" w:color="FFFFFF" w:themeColor="background1"/>
+              <w:left w:val="single" w:sz="4" w:space="0" w:color="FFFFFF" w:themeColor="background1"/>
+              <w:bottom w:val="single" w:sz="4" w:space="0" w:color="FFFFFF" w:themeColor="background1"/>
+              <w:right w:val="single" w:sz="4" w:space="0" w:color="FFFFFF" w:themeColor="background1"/>
+            </w:tcBorders>
+            <w:shd w:val="clear" w:color="auto" w:fill="B6DDE8" w:themeFill="accent5" w:themeFillTint="66"/>
+          </w:tcPr>
+          <w:p>
+            <w:pPr>
+              <w:rPr>
+                <w:lang w:val="pl-PL"/>
+              </w:rPr>
+            </w:pPr>
+            <w:r>
+              <w:rPr>
+                <w:noProof/>
+              </w:rPr>
+              <w:drawing>
+                <wp:inline distT="0" distB="0" distL="0" distR="0" wp14:anchorId="437BB6EA" wp14:editId="7C2506BF">
+                  <wp:extent cx="4448175" cy="2165363"/>
+                  <wp:effectExtent l="0" t="0" r="0" b="6350"/>
+                  <wp:docPr id="7" name="Obraz 7"/>
+                  <wp:cNvGraphicFramePr>
+                    <a:graphicFrameLocks xmlns:a="http://schemas.openxmlformats.org/drawingml/2006/main" noChangeAspect="1"/>
+                  </wp:cNvGraphicFramePr>
+                  <a:graphic xmlns:a="http://schemas.openxmlformats.org/drawingml/2006/main">
+                    <a:graphicData uri="http://schemas.openxmlformats.org/drawingml/2006/picture">
+                      <pic:pic xmlns:pic="http://schemas.openxmlformats.org/drawingml/2006/picture">
+                        <pic:nvPicPr>
+                          <pic:cNvPr id="1" name=""/>
+                          <pic:cNvPicPr/>
+                        </pic:nvPicPr>
+                        <pic:blipFill>
+                          <a:blip r:embed="rId20"/>
+                          <a:stretch>
+                            <a:fillRect/>
+                          </a:stretch>
+                        </pic:blipFill>
+                        <pic:spPr>
+                          <a:xfrm>
+                            <a:off x="0" y="0"/>
+                            <a:ext cx="4456359" cy="2169347"/>
+                          </a:xfrm>
+                          <a:prstGeom prst="rect">
+                            <a:avLst/>
+                          </a:prstGeom>
+                        </pic:spPr>
+                      </pic:pic>
+                    </a:graphicData>
+                  </a:graphic>
+                </wp:inline>
+              </w:drawing>
+            </w:r>
+          </w:p>
+        </w:tc>
+      </w:tr>
+      <w:tr>
+        <w:tc>
+          <w:tcPr>
+            <w:tcW w:w="1668" w:type="dxa"/>
+            <w:tcBorders>
+              <w:top w:val="single" w:sz="4" w:space="0" w:color="FFFFFF" w:themeColor="background1"/>
+              <w:left w:val="single" w:sz="4" w:space="0" w:color="FFFFFF" w:themeColor="background1"/>
+              <w:bottom w:val="single" w:sz="4" w:space="0" w:color="FFFFFF" w:themeColor="background1"/>
+              <w:right w:val="single" w:sz="4" w:space="0" w:color="FFFFFF" w:themeColor="background1"/>
+            </w:tcBorders>
+            <w:shd w:val="clear" w:color="auto" w:fill="4BACC6" w:themeFill="accent5"/>
+          </w:tcPr>
+          <w:p>
+            <w:pPr>
+              <w:rPr>
+                <w:color w:val="FFFFFF" w:themeColor="background1"/>
+                <w:lang w:val="pl-PL"/>
+              </w:rPr>
+            </w:pPr>
+            <w:r>
+              <w:rPr>
+                <w:color w:val="FFFFFF" w:themeColor="background1"/>
+                <w:lang w:val="pl-PL"/>
+              </w:rPr>
+              <w:t>Opis</w:t>
+            </w:r>
+          </w:p>
+        </w:tc>
+        <w:tc>
+          <w:tcPr>
+            <w:tcW w:w="7173" w:type="dxa"/>
+            <w:tcBorders>
+              <w:top w:val="single" w:sz="4" w:space="0" w:color="FFFFFF" w:themeColor="background1"/>
+              <w:left w:val="single" w:sz="4" w:space="0" w:color="FFFFFF" w:themeColor="background1"/>
+              <w:bottom w:val="single" w:sz="4" w:space="0" w:color="FFFFFF" w:themeColor="background1"/>
+              <w:right w:val="single" w:sz="4" w:space="0" w:color="FFFFFF" w:themeColor="background1"/>
+            </w:tcBorders>
+            <w:shd w:val="clear" w:color="auto" w:fill="DAEEF3" w:themeFill="accent5" w:themeFillTint="33"/>
+          </w:tcPr>
+          <w:p>
+            <w:pPr>
+              <w:jc w:val="left"/>
+              <w:rPr>
+                <w:lang w:val="pl-PL"/>
+              </w:rPr>
+            </w:pPr>
+            <w:r>
+              <w:rPr>
+                <w:lang w:val="pl-PL"/>
+              </w:rPr>
+              <w:t>Pozwala na zapoznanie się klientowi z całą ofertą wypożyczalni, a także na poinformowanie klienta kiedy pojazd będzie ponownie dostępny</w:t>
+            </w:r>
+          </w:p>
+        </w:tc>
+      </w:tr>
+      <w:tr>
+        <w:tc>
+          <w:tcPr>
+            <w:tcW w:w="1668" w:type="dxa"/>
+            <w:tcBorders>
+              <w:top w:val="single" w:sz="4" w:space="0" w:color="FFFFFF" w:themeColor="background1"/>
+              <w:left w:val="single" w:sz="4" w:space="0" w:color="FFFFFF" w:themeColor="background1"/>
+              <w:bottom w:val="single" w:sz="4" w:space="0" w:color="FFFFFF" w:themeColor="background1"/>
+              <w:right w:val="single" w:sz="4" w:space="0" w:color="FFFFFF" w:themeColor="background1"/>
+            </w:tcBorders>
+            <w:shd w:val="clear" w:color="auto" w:fill="4BACC6" w:themeFill="accent5"/>
+          </w:tcPr>
+          <w:p>
+            <w:pPr>
+              <w:rPr>
+                <w:color w:val="FFFFFF" w:themeColor="background1"/>
+                <w:lang w:val="pl-PL"/>
+              </w:rPr>
+            </w:pPr>
+            <w:r>
+              <w:rPr>
+                <w:color w:val="FFFFFF" w:themeColor="background1"/>
+                <w:lang w:val="pl-PL"/>
+              </w:rPr>
+              <w:t>Wykorzystane dane</w:t>
+            </w:r>
+          </w:p>
+        </w:tc>
+        <w:tc>
+          <w:tcPr>
+            <w:tcW w:w="7173" w:type="dxa"/>
+            <w:tcBorders>
+              <w:top w:val="single" w:sz="4" w:space="0" w:color="FFFFFF" w:themeColor="background1"/>
+              <w:left w:val="single" w:sz="4" w:space="0" w:color="FFFFFF" w:themeColor="background1"/>
+              <w:bottom w:val="single" w:sz="4" w:space="0" w:color="FFFFFF" w:themeColor="background1"/>
+              <w:right w:val="single" w:sz="4" w:space="0" w:color="FFFFFF" w:themeColor="background1"/>
+            </w:tcBorders>
+            <w:shd w:val="clear" w:color="auto" w:fill="B6DDE8" w:themeFill="accent5" w:themeFillTint="66"/>
+          </w:tcPr>
+          <w:p>
+            <w:pPr>
+              <w:rPr>
+                <w:lang w:val="pl-PL"/>
+              </w:rPr>
+            </w:pPr>
+            <w:r>
+              <w:rPr>
+                <w:lang w:val="pl-PL"/>
+              </w:rPr>
+              <w:t xml:space="preserve">Wykorzystuje poszczególne </w:t>
+            </w:r>
+            <w:r>
+              <w:rPr>
+                <w:lang w:val="pl-PL"/>
+              </w:rPr>
+              <w:t>dane</w:t>
+            </w:r>
+            <w:r>
+              <w:rPr>
+                <w:lang w:val="pl-PL"/>
+              </w:rPr>
+              <w:t xml:space="preserve"> pojazdu: nazwa, rodzaj, cenna i dostępność oraz zdjęcie poglądowe</w:t>
+            </w:r>
+          </w:p>
+        </w:tc>
+      </w:tr>
+    </w:tbl>
+    <w:p>
+      <w:pPr>
+        <w:rPr>
+          <w:color w:val="808080" w:themeColor="background1" w:themeShade="80"/>
+          <w:lang w:val="pl-PL"/>
+        </w:rPr>
+      </w:pPr>
+    </w:p>
+    <w:p>
+      <w:pPr>
+        <w:rPr>
+          <w:color w:val="808080" w:themeColor="background1" w:themeShade="80"/>
+          <w:lang w:val="pl-PL"/>
+        </w:rPr>
+      </w:pPr>
+    </w:p>
+    <w:p>
+      <w:pPr>
+        <w:rPr>
+          <w:color w:val="808080" w:themeColor="background1" w:themeShade="80"/>
+          <w:lang w:val="pl-PL"/>
+        </w:rPr>
+      </w:pPr>
+    </w:p>
+    <w:tbl>
+      <w:tblPr>
+        <w:tblStyle w:val="Tabela-Siatka"/>
+        <w:tblW w:w="8960" w:type="dxa"/>
+        <w:tblLook w:val="04A0" w:firstRow="1" w:lastRow="0" w:firstColumn="1" w:lastColumn="0" w:noHBand="0" w:noVBand="1"/>
+      </w:tblPr>
+      <w:tblGrid>
+        <w:gridCol w:w="1657"/>
+        <w:gridCol w:w="7303"/>
+      </w:tblGrid>
+      <w:tr>
+        <w:trPr>
+          <w:trHeight w:val="291"/>
+        </w:trPr>
+        <w:tc>
+          <w:tcPr>
+            <w:tcW w:w="1657" w:type="dxa"/>
+            <w:tcBorders>
+              <w:top w:val="single" w:sz="4" w:space="0" w:color="FFFFFF" w:themeColor="background1"/>
+              <w:left w:val="single" w:sz="4" w:space="0" w:color="FFFFFF" w:themeColor="background1"/>
+              <w:bottom w:val="single" w:sz="4" w:space="0" w:color="FFFFFF" w:themeColor="background1"/>
+              <w:right w:val="single" w:sz="4" w:space="0" w:color="FFFFFF" w:themeColor="background1"/>
+            </w:tcBorders>
+            <w:shd w:val="clear" w:color="auto" w:fill="4BACC6" w:themeFill="accent5"/>
+          </w:tcPr>
+          <w:p>
+            <w:pPr>
+              <w:rPr>
+                <w:color w:val="FFFFFF" w:themeColor="background1"/>
+                <w:lang w:val="pl-PL"/>
+              </w:rPr>
+            </w:pPr>
+            <w:r>
+              <w:rPr>
+                <w:color w:val="FFFFFF" w:themeColor="background1"/>
+                <w:lang w:val="pl-PL"/>
+              </w:rPr>
+              <w:t>ID</w:t>
+            </w:r>
+          </w:p>
+        </w:tc>
+        <w:tc>
+          <w:tcPr>
+            <w:tcW w:w="7303" w:type="dxa"/>
+            <w:tcBorders>
+              <w:top w:val="single" w:sz="4" w:space="0" w:color="FFFFFF" w:themeColor="background1"/>
+              <w:left w:val="single" w:sz="4" w:space="0" w:color="FFFFFF" w:themeColor="background1"/>
+              <w:bottom w:val="single" w:sz="4" w:space="0" w:color="FFFFFF" w:themeColor="background1"/>
+              <w:right w:val="single" w:sz="4" w:space="0" w:color="FFFFFF" w:themeColor="background1"/>
+            </w:tcBorders>
+            <w:shd w:val="clear" w:color="auto" w:fill="B6DDE8" w:themeFill="accent5" w:themeFillTint="66"/>
+          </w:tcPr>
+          <w:p>
+            <w:pPr>
+              <w:rPr>
+                <w:lang w:val="pl-PL"/>
+              </w:rPr>
+            </w:pPr>
+            <w:r>
+              <w:rPr>
+                <w:lang w:val="pl-PL"/>
+              </w:rPr>
+              <w:t>7</w:t>
+            </w:r>
+          </w:p>
+        </w:tc>
+      </w:tr>
+      <w:tr>
+        <w:trPr>
+          <w:trHeight w:val="599"/>
+        </w:trPr>
+        <w:tc>
+          <w:tcPr>
+            <w:tcW w:w="1657" w:type="dxa"/>
+            <w:tcBorders>
+              <w:top w:val="single" w:sz="4" w:space="0" w:color="FFFFFF" w:themeColor="background1"/>
+              <w:left w:val="single" w:sz="4" w:space="0" w:color="FFFFFF" w:themeColor="background1"/>
+              <w:bottom w:val="single" w:sz="4" w:space="0" w:color="FFFFFF" w:themeColor="background1"/>
+              <w:right w:val="single" w:sz="4" w:space="0" w:color="FFFFFF" w:themeColor="background1"/>
+            </w:tcBorders>
+            <w:shd w:val="clear" w:color="auto" w:fill="4BACC6"/>
+          </w:tcPr>
+          <w:p>
+            <w:pPr>
+              <w:rPr>
+                <w:color w:val="FFFFFF" w:themeColor="background1"/>
+                <w:lang w:val="pl-PL"/>
+              </w:rPr>
+            </w:pPr>
+            <w:r>
+              <w:rPr>
+                <w:color w:val="FFFFFF" w:themeColor="background1"/>
+                <w:lang w:val="pl-PL"/>
+              </w:rPr>
+              <w:t>Nazwa</w:t>
+            </w:r>
+          </w:p>
+        </w:tc>
+        <w:tc>
+          <w:tcPr>
+            <w:tcW w:w="7303" w:type="dxa"/>
+            <w:tcBorders>
+              <w:top w:val="single" w:sz="4" w:space="0" w:color="FFFFFF" w:themeColor="background1"/>
+              <w:left w:val="single" w:sz="4" w:space="0" w:color="FFFFFF" w:themeColor="background1"/>
+              <w:bottom w:val="single" w:sz="4" w:space="0" w:color="FFFFFF" w:themeColor="background1"/>
+              <w:right w:val="single" w:sz="4" w:space="0" w:color="FFFFFF" w:themeColor="background1"/>
+            </w:tcBorders>
+            <w:shd w:val="clear" w:color="auto" w:fill="DAEEF3" w:themeFill="accent5" w:themeFillTint="33"/>
+          </w:tcPr>
+          <w:p>
+            <w:pPr>
+              <w:jc w:val="left"/>
+              <w:rPr>
+                <w:lang w:val="pl-PL"/>
+              </w:rPr>
+            </w:pPr>
+            <w:r>
+              <w:rPr>
+                <w:lang w:val="pl-PL"/>
+              </w:rPr>
+              <w:t>Tabela z danymi wszystkich obecnie trwających rezerwacji i wypożyczeń</w:t>
+            </w:r>
+          </w:p>
+        </w:tc>
+      </w:tr>
+      <w:tr>
+        <w:trPr>
+          <w:trHeight w:val="3792"/>
+        </w:trPr>
+        <w:tc>
+          <w:tcPr>
+            <w:tcW w:w="1657" w:type="dxa"/>
+            <w:tcBorders>
+              <w:top w:val="single" w:sz="4" w:space="0" w:color="FFFFFF" w:themeColor="background1"/>
+              <w:left w:val="single" w:sz="4" w:space="0" w:color="FFFFFF" w:themeColor="background1"/>
+              <w:bottom w:val="single" w:sz="4" w:space="0" w:color="FFFFFF" w:themeColor="background1"/>
+              <w:right w:val="single" w:sz="4" w:space="0" w:color="FFFFFF" w:themeColor="background1"/>
+            </w:tcBorders>
+            <w:shd w:val="clear" w:color="auto" w:fill="4BACC6" w:themeFill="accent5"/>
+          </w:tcPr>
+          <w:p>
+            <w:pPr>
+              <w:rPr>
+                <w:color w:val="FFFFFF" w:themeColor="background1"/>
+                <w:lang w:val="pl-PL"/>
+              </w:rPr>
+            </w:pPr>
+            <w:r>
+              <w:rPr>
+                <w:color w:val="FFFFFF" w:themeColor="background1"/>
+                <w:lang w:val="pl-PL"/>
+              </w:rPr>
+              <w:t>Projekt graficzny</w:t>
+            </w:r>
+          </w:p>
+        </w:tc>
+        <w:tc>
+          <w:tcPr>
+            <w:tcW w:w="7303" w:type="dxa"/>
+            <w:tcBorders>
+              <w:top w:val="single" w:sz="4" w:space="0" w:color="FFFFFF" w:themeColor="background1"/>
+              <w:left w:val="single" w:sz="4" w:space="0" w:color="FFFFFF" w:themeColor="background1"/>
+              <w:bottom w:val="single" w:sz="4" w:space="0" w:color="FFFFFF" w:themeColor="background1"/>
+              <w:right w:val="single" w:sz="4" w:space="0" w:color="FFFFFF" w:themeColor="background1"/>
+            </w:tcBorders>
+            <w:shd w:val="clear" w:color="auto" w:fill="B6DDE8" w:themeFill="accent5" w:themeFillTint="66"/>
+          </w:tcPr>
+          <w:p>
+            <w:pPr>
+              <w:rPr>
+                <w:lang w:val="pl-PL"/>
+              </w:rPr>
+            </w:pPr>
+            <w:r>
+              <w:rPr>
+                <w:noProof/>
+              </w:rPr>
+              <w:drawing>
+                <wp:inline distT="0" distB="0" distL="0" distR="0" wp14:anchorId="1961F53A" wp14:editId="6ECB43BB">
+                  <wp:extent cx="4434662" cy="2238375"/>
+                  <wp:effectExtent l="0" t="0" r="4445" b="0"/>
+                  <wp:docPr id="11" name="Obraz 11"/>
+                  <wp:cNvGraphicFramePr>
+                    <a:graphicFrameLocks xmlns:a="http://schemas.openxmlformats.org/drawingml/2006/main" noChangeAspect="1"/>
+                  </wp:cNvGraphicFramePr>
+                  <a:graphic xmlns:a="http://schemas.openxmlformats.org/drawingml/2006/main">
+                    <a:graphicData uri="http://schemas.openxmlformats.org/drawingml/2006/picture">
+                      <pic:pic xmlns:pic="http://schemas.openxmlformats.org/drawingml/2006/picture">
+                        <pic:nvPicPr>
+                          <pic:cNvPr id="1" name=""/>
+                          <pic:cNvPicPr/>
+                        </pic:nvPicPr>
+                        <pic:blipFill>
+                          <a:blip r:embed="rId21"/>
+                          <a:stretch>
+                            <a:fillRect/>
+                          </a:stretch>
+                        </pic:blipFill>
+                        <pic:spPr>
+                          <a:xfrm>
+                            <a:off x="0" y="0"/>
+                            <a:ext cx="4447245" cy="2244726"/>
+                          </a:xfrm>
+                          <a:prstGeom prst="rect">
+                            <a:avLst/>
+                          </a:prstGeom>
+                        </pic:spPr>
+                      </pic:pic>
+                    </a:graphicData>
+                  </a:graphic>
+                </wp:inline>
+              </w:drawing>
+            </w:r>
+          </w:p>
+        </w:tc>
+      </w:tr>
+      <w:tr>
+        <w:trPr>
+          <w:trHeight w:val="891"/>
+        </w:trPr>
+        <w:tc>
+          <w:tcPr>
+            <w:tcW w:w="1657" w:type="dxa"/>
+            <w:tcBorders>
+              <w:top w:val="single" w:sz="4" w:space="0" w:color="FFFFFF" w:themeColor="background1"/>
+              <w:left w:val="single" w:sz="4" w:space="0" w:color="FFFFFF" w:themeColor="background1"/>
+              <w:bottom w:val="single" w:sz="4" w:space="0" w:color="FFFFFF" w:themeColor="background1"/>
+              <w:right w:val="single" w:sz="4" w:space="0" w:color="FFFFFF" w:themeColor="background1"/>
+            </w:tcBorders>
+            <w:shd w:val="clear" w:color="auto" w:fill="4BACC6" w:themeFill="accent5"/>
+          </w:tcPr>
+          <w:p>
+            <w:pPr>
+              <w:rPr>
+                <w:color w:val="FFFFFF" w:themeColor="background1"/>
+                <w:lang w:val="pl-PL"/>
+              </w:rPr>
+            </w:pPr>
+            <w:r>
+              <w:rPr>
+                <w:color w:val="FFFFFF" w:themeColor="background1"/>
+                <w:lang w:val="pl-PL"/>
+              </w:rPr>
+              <w:t>Opis</w:t>
+            </w:r>
+          </w:p>
+        </w:tc>
+        <w:tc>
+          <w:tcPr>
+            <w:tcW w:w="7303" w:type="dxa"/>
+            <w:tcBorders>
+              <w:top w:val="single" w:sz="4" w:space="0" w:color="FFFFFF" w:themeColor="background1"/>
+              <w:left w:val="single" w:sz="4" w:space="0" w:color="FFFFFF" w:themeColor="background1"/>
+              <w:bottom w:val="single" w:sz="4" w:space="0" w:color="FFFFFF" w:themeColor="background1"/>
+              <w:right w:val="single" w:sz="4" w:space="0" w:color="FFFFFF" w:themeColor="background1"/>
+            </w:tcBorders>
+            <w:shd w:val="clear" w:color="auto" w:fill="DAEEF3" w:themeFill="accent5" w:themeFillTint="33"/>
+          </w:tcPr>
+          <w:p>
+            <w:pPr>
+              <w:jc w:val="left"/>
+              <w:rPr>
+                <w:lang w:val="pl-PL"/>
+              </w:rPr>
+            </w:pPr>
+            <w:r>
+              <w:rPr>
+                <w:lang w:val="pl-PL"/>
+              </w:rPr>
+              <w:t>Pozwala osobie upoważnionej na uzyskanie dostępu do szczegółowych informacji na temat wszystkich obecnie trwających wypożycze</w:t>
+            </w:r>
+            <w:r>
+              <w:rPr>
+                <w:lang w:val="pl-PL"/>
+              </w:rPr>
+              <w:t>ń</w:t>
+            </w:r>
+            <w:r>
+              <w:rPr>
+                <w:lang w:val="pl-PL"/>
+              </w:rPr>
+              <w:t xml:space="preserve"> i rezerwacji</w:t>
+            </w:r>
+          </w:p>
+        </w:tc>
+      </w:tr>
+      <w:tr>
+        <w:trPr>
+          <w:trHeight w:val="583"/>
+        </w:trPr>
+        <w:tc>
+          <w:tcPr>
+            <w:tcW w:w="1657" w:type="dxa"/>
+            <w:tcBorders>
+              <w:top w:val="single" w:sz="4" w:space="0" w:color="FFFFFF" w:themeColor="background1"/>
+              <w:left w:val="single" w:sz="4" w:space="0" w:color="FFFFFF" w:themeColor="background1"/>
+              <w:bottom w:val="single" w:sz="4" w:space="0" w:color="FFFFFF" w:themeColor="background1"/>
+              <w:right w:val="single" w:sz="4" w:space="0" w:color="FFFFFF" w:themeColor="background1"/>
+            </w:tcBorders>
+            <w:shd w:val="clear" w:color="auto" w:fill="4BACC6" w:themeFill="accent5"/>
+          </w:tcPr>
+          <w:p>
+            <w:pPr>
+              <w:rPr>
+                <w:color w:val="FFFFFF" w:themeColor="background1"/>
+                <w:lang w:val="pl-PL"/>
+              </w:rPr>
+            </w:pPr>
+            <w:r>
+              <w:rPr>
+                <w:color w:val="FFFFFF" w:themeColor="background1"/>
+                <w:lang w:val="pl-PL"/>
+              </w:rPr>
+              <w:t>Wykorzystane dane</w:t>
+            </w:r>
+          </w:p>
+        </w:tc>
+        <w:tc>
+          <w:tcPr>
+            <w:tcW w:w="7303" w:type="dxa"/>
+            <w:tcBorders>
+              <w:top w:val="single" w:sz="4" w:space="0" w:color="FFFFFF" w:themeColor="background1"/>
+              <w:left w:val="single" w:sz="4" w:space="0" w:color="FFFFFF" w:themeColor="background1"/>
+              <w:bottom w:val="single" w:sz="4" w:space="0" w:color="FFFFFF" w:themeColor="background1"/>
+              <w:right w:val="single" w:sz="4" w:space="0" w:color="FFFFFF" w:themeColor="background1"/>
+            </w:tcBorders>
+            <w:shd w:val="clear" w:color="auto" w:fill="B6DDE8" w:themeFill="accent5" w:themeFillTint="66"/>
+          </w:tcPr>
+          <w:p>
+            <w:pPr>
+              <w:rPr>
+                <w:lang w:val="pl-PL"/>
+              </w:rPr>
+            </w:pPr>
+            <w:r>
+              <w:rPr>
+                <w:lang w:val="pl-PL"/>
+              </w:rPr>
+              <w:t>Wykorzystuje dane na temat rezerwacji</w:t>
+            </w:r>
+            <w:r>
+              <w:rPr>
+                <w:lang w:val="pl-PL"/>
+              </w:rPr>
+              <w:t xml:space="preserve"> wszystkich użytkowników</w:t>
+            </w:r>
+            <w:r>
+              <w:rPr>
+                <w:lang w:val="pl-PL"/>
+              </w:rPr>
+              <w:t>. Dane samochodu, klienta, cena rezerwacji oraz termin zwrotu</w:t>
+            </w:r>
+          </w:p>
+        </w:tc>
+      </w:tr>
+    </w:tbl>
+    <w:p>
+      <w:pPr>
+        <w:rPr>
+          <w:color w:val="808080" w:themeColor="background1" w:themeShade="80"/>
+          <w:lang w:val="pl-PL"/>
+        </w:rPr>
+      </w:pPr>
+    </w:p>
+    <w:p>
+      <w:pPr>
+        <w:rPr>
+          <w:color w:val="808080" w:themeColor="background1" w:themeShade="80"/>
+          <w:lang w:val="pl-PL"/>
+        </w:rPr>
+      </w:pPr>
+      <w:r>
+        <w:rPr>
+          <w:color w:val="808080" w:themeColor="background1" w:themeShade="80"/>
+          <w:lang w:val="pl-PL"/>
+        </w:rPr>
+        <w:br w:type="page"/>
+      </w:r>
+    </w:p>
+    <w:p>
+      <w:pPr>
+        <w:rPr>
+          <w:color w:val="808080" w:themeColor="background1" w:themeShade="80"/>
+          <w:lang w:val="pl-PL"/>
+        </w:rPr>
+      </w:pPr>
+    </w:p>
+    <w:p>
+      <w:pPr>
+        <w:rPr>
+          <w:color w:val="808080" w:themeColor="background1" w:themeShade="80"/>
           <w:lang w:val="pl-PL"/>
         </w:rPr>
       </w:pPr>
@@ -36787,7 +39143,7 @@
               <w:rPr>
                 <w:lang w:val="pl-PL"/>
               </w:rPr>
-              <w:t>2</w:t>
+              <w:t>8</w:t>
             </w:r>
           </w:p>
         </w:tc>
@@ -36842,7 +39198,7 @@
               <w:rPr>
                 <w:lang w:val="pl-PL"/>
               </w:rPr>
-              <w:t>Lista dostępnych pojazdów</w:t>
+              <w:t>Formularz logowania</w:t>
             </w:r>
           </w:p>
         </w:tc>
@@ -36892,6 +39248,46 @@
                 <w:lang w:val="pl-PL"/>
               </w:rPr>
             </w:pPr>
+            <w:r>
+              <w:rPr>
+                <w:noProof/>
+              </w:rPr>
+              <w:drawing>
+                <wp:inline distT="0" distB="0" distL="0" distR="0" wp14:anchorId="2418E4D8" wp14:editId="4977B227">
+                  <wp:extent cx="3699335" cy="3171825"/>
+                  <wp:effectExtent l="0" t="0" r="0" b="0"/>
+                  <wp:docPr id="12" name="Obraz 12"/>
+                  <wp:cNvGraphicFramePr>
+                    <a:graphicFrameLocks xmlns:a="http://schemas.openxmlformats.org/drawingml/2006/main" noChangeAspect="1"/>
+                  </wp:cNvGraphicFramePr>
+                  <a:graphic xmlns:a="http://schemas.openxmlformats.org/drawingml/2006/main">
+                    <a:graphicData uri="http://schemas.openxmlformats.org/drawingml/2006/picture">
+                      <pic:pic xmlns:pic="http://schemas.openxmlformats.org/drawingml/2006/picture">
+                        <pic:nvPicPr>
+                          <pic:cNvPr id="1" name=""/>
+                          <pic:cNvPicPr/>
+                        </pic:nvPicPr>
+                        <pic:blipFill>
+                          <a:blip r:embed="rId22"/>
+                          <a:stretch>
+                            <a:fillRect/>
+                          </a:stretch>
+                        </pic:blipFill>
+                        <pic:spPr>
+                          <a:xfrm>
+                            <a:off x="0" y="0"/>
+                            <a:ext cx="3754297" cy="3218950"/>
+                          </a:xfrm>
+                          <a:prstGeom prst="rect">
+                            <a:avLst/>
+                          </a:prstGeom>
+                        </pic:spPr>
+                      </pic:pic>
+                    </a:graphicData>
+                  </a:graphic>
+                </wp:inline>
+              </w:drawing>
+            </w:r>
           </w:p>
         </w:tc>
       </w:tr>
@@ -36919,7 +39315,7 @@
                 <w:color w:val="FFFFFF" w:themeColor="background1"/>
                 <w:lang w:val="pl-PL"/>
               </w:rPr>
-              <w:t>Opis</w:t>
+              <w:t>Przykładowe dane</w:t>
             </w:r>
           </w:p>
         </w:tc>
@@ -36936,1632 +39332,29 @@
           </w:tcPr>
           <w:p>
             <w:pPr>
-              <w:jc w:val="left"/>
-              <w:rPr>
-                <w:lang w:val="pl-PL"/>
-              </w:rPr>
-            </w:pPr>
-            <w:r>
-              <w:rPr>
-                <w:lang w:val="pl-PL"/>
-              </w:rPr>
-              <w:t>Służy jako główne narzędzie do przeglądania oferty</w:t>
-            </w:r>
-          </w:p>
-        </w:tc>
-      </w:tr>
-      <w:tr>
-        <w:tc>
-          <w:tcPr>
-            <w:tcW w:w="1668" w:type="dxa"/>
-            <w:tcBorders>
-              <w:top w:val="single" w:sz="4" w:space="0" w:color="FFFFFF" w:themeColor="background1"/>
-              <w:left w:val="single" w:sz="4" w:space="0" w:color="FFFFFF" w:themeColor="background1"/>
-              <w:bottom w:val="single" w:sz="4" w:space="0" w:color="FFFFFF" w:themeColor="background1"/>
-              <w:right w:val="single" w:sz="4" w:space="0" w:color="FFFFFF" w:themeColor="background1"/>
-            </w:tcBorders>
-            <w:shd w:val="clear" w:color="auto" w:fill="4BACC6" w:themeFill="accent5"/>
-          </w:tcPr>
-          <w:p>
-            <w:pPr>
-              <w:rPr>
-                <w:color w:val="FFFFFF" w:themeColor="background1"/>
-                <w:lang w:val="pl-PL"/>
-              </w:rPr>
-            </w:pPr>
-            <w:r>
-              <w:rPr>
-                <w:color w:val="FFFFFF" w:themeColor="background1"/>
-                <w:lang w:val="pl-PL"/>
-              </w:rPr>
-              <w:t>Wykorzystane dane</w:t>
-            </w:r>
-          </w:p>
-        </w:tc>
-        <w:tc>
-          <w:tcPr>
-            <w:tcW w:w="7173" w:type="dxa"/>
-            <w:tcBorders>
-              <w:top w:val="single" w:sz="4" w:space="0" w:color="FFFFFF" w:themeColor="background1"/>
-              <w:left w:val="single" w:sz="4" w:space="0" w:color="FFFFFF" w:themeColor="background1"/>
-              <w:bottom w:val="single" w:sz="4" w:space="0" w:color="FFFFFF" w:themeColor="background1"/>
-              <w:right w:val="single" w:sz="4" w:space="0" w:color="FFFFFF" w:themeColor="background1"/>
-            </w:tcBorders>
-            <w:shd w:val="clear" w:color="auto" w:fill="B6DDE8" w:themeFill="accent5" w:themeFillTint="66"/>
-          </w:tcPr>
-          <w:p>
-            <w:pPr>
-              <w:rPr>
-                <w:lang w:val="pl-PL"/>
-              </w:rPr>
-            </w:pPr>
-          </w:p>
-        </w:tc>
-      </w:tr>
-    </w:tbl>
-    <w:p>
-      <w:pPr>
-        <w:rPr>
-          <w:color w:val="808080" w:themeColor="background1" w:themeShade="80"/>
-          <w:lang w:val="pl-PL"/>
-        </w:rPr>
-      </w:pPr>
-    </w:p>
-    <w:p>
-      <w:pPr>
-        <w:rPr>
-          <w:color w:val="808080" w:themeColor="background1" w:themeShade="80"/>
-          <w:lang w:val="pl-PL"/>
-        </w:rPr>
-      </w:pPr>
-    </w:p>
-    <w:p>
-      <w:pPr>
-        <w:rPr>
-          <w:color w:val="808080" w:themeColor="background1" w:themeShade="80"/>
-          <w:lang w:val="pl-PL"/>
-        </w:rPr>
-      </w:pPr>
-    </w:p>
-    <w:tbl>
-      <w:tblPr>
-        <w:tblStyle w:val="Tabela-Siatka"/>
-        <w:tblW w:w="8841" w:type="dxa"/>
-        <w:tblLook w:val="04A0" w:firstRow="1" w:lastRow="0" w:firstColumn="1" w:lastColumn="0" w:noHBand="0" w:noVBand="1"/>
-      </w:tblPr>
-      <w:tblGrid>
-        <w:gridCol w:w="1668"/>
-        <w:gridCol w:w="7173"/>
-      </w:tblGrid>
-      <w:tr>
-        <w:tc>
-          <w:tcPr>
-            <w:tcW w:w="1668" w:type="dxa"/>
-            <w:tcBorders>
-              <w:top w:val="single" w:sz="4" w:space="0" w:color="FFFFFF" w:themeColor="background1"/>
-              <w:left w:val="single" w:sz="4" w:space="0" w:color="FFFFFF" w:themeColor="background1"/>
-              <w:bottom w:val="single" w:sz="4" w:space="0" w:color="FFFFFF" w:themeColor="background1"/>
-              <w:right w:val="single" w:sz="4" w:space="0" w:color="FFFFFF" w:themeColor="background1"/>
-            </w:tcBorders>
-            <w:shd w:val="clear" w:color="auto" w:fill="4BACC6" w:themeFill="accent5"/>
-          </w:tcPr>
-          <w:p>
-            <w:pPr>
-              <w:rPr>
-                <w:color w:val="FFFFFF" w:themeColor="background1"/>
-                <w:lang w:val="pl-PL"/>
-              </w:rPr>
-            </w:pPr>
-            <w:r>
-              <w:rPr>
-                <w:color w:val="FFFFFF" w:themeColor="background1"/>
-                <w:lang w:val="pl-PL"/>
-              </w:rPr>
-              <w:t>ID</w:t>
-            </w:r>
-          </w:p>
-        </w:tc>
-        <w:tc>
-          <w:tcPr>
-            <w:tcW w:w="7173" w:type="dxa"/>
-            <w:tcBorders>
-              <w:top w:val="single" w:sz="4" w:space="0" w:color="FFFFFF" w:themeColor="background1"/>
-              <w:left w:val="single" w:sz="4" w:space="0" w:color="FFFFFF" w:themeColor="background1"/>
-              <w:bottom w:val="single" w:sz="4" w:space="0" w:color="FFFFFF" w:themeColor="background1"/>
-              <w:right w:val="single" w:sz="4" w:space="0" w:color="FFFFFF" w:themeColor="background1"/>
-            </w:tcBorders>
-            <w:shd w:val="clear" w:color="auto" w:fill="B6DDE8" w:themeFill="accent5" w:themeFillTint="66"/>
-          </w:tcPr>
-          <w:p>
-            <w:pPr>
-              <w:rPr>
-                <w:lang w:val="pl-PL"/>
-              </w:rPr>
-            </w:pPr>
-            <w:r>
-              <w:rPr>
-                <w:lang w:val="pl-PL"/>
-              </w:rPr>
-              <w:t>3</w:t>
-            </w:r>
-          </w:p>
-        </w:tc>
-      </w:tr>
-      <w:tr>
-        <w:tc>
-          <w:tcPr>
-            <w:tcW w:w="1668" w:type="dxa"/>
-            <w:tcBorders>
-              <w:top w:val="single" w:sz="4" w:space="0" w:color="FFFFFF" w:themeColor="background1"/>
-              <w:left w:val="single" w:sz="4" w:space="0" w:color="FFFFFF" w:themeColor="background1"/>
-              <w:bottom w:val="single" w:sz="4" w:space="0" w:color="FFFFFF" w:themeColor="background1"/>
-              <w:right w:val="single" w:sz="4" w:space="0" w:color="FFFFFF" w:themeColor="background1"/>
-            </w:tcBorders>
-            <w:shd w:val="clear" w:color="auto" w:fill="4BACC6"/>
-          </w:tcPr>
-          <w:p>
-            <w:pPr>
-              <w:rPr>
-                <w:color w:val="FFFFFF" w:themeColor="background1"/>
-                <w:lang w:val="pl-PL"/>
-              </w:rPr>
-            </w:pPr>
-            <w:r>
-              <w:rPr>
-                <w:color w:val="FFFFFF" w:themeColor="background1"/>
-                <w:lang w:val="pl-PL"/>
-              </w:rPr>
-              <w:t>Nazwa</w:t>
-            </w:r>
-          </w:p>
-        </w:tc>
-        <w:tc>
-          <w:tcPr>
-            <w:tcW w:w="7173" w:type="dxa"/>
-            <w:tcBorders>
-              <w:top w:val="single" w:sz="4" w:space="0" w:color="FFFFFF" w:themeColor="background1"/>
-              <w:left w:val="single" w:sz="4" w:space="0" w:color="FFFFFF" w:themeColor="background1"/>
-              <w:bottom w:val="single" w:sz="4" w:space="0" w:color="FFFFFF" w:themeColor="background1"/>
-              <w:right w:val="single" w:sz="4" w:space="0" w:color="FFFFFF" w:themeColor="background1"/>
-            </w:tcBorders>
-            <w:shd w:val="clear" w:color="auto" w:fill="DAEEF3" w:themeFill="accent5" w:themeFillTint="33"/>
-          </w:tcPr>
-          <w:p>
-            <w:pPr>
-              <w:jc w:val="left"/>
-              <w:rPr>
-                <w:lang w:val="pl-PL"/>
-              </w:rPr>
-            </w:pPr>
-            <w:r>
-              <w:rPr>
-                <w:lang w:val="pl-PL"/>
-              </w:rPr>
-              <w:t>Formularz rezerwacji</w:t>
-            </w:r>
-          </w:p>
-        </w:tc>
-      </w:tr>
-      <w:tr>
-        <w:tc>
-          <w:tcPr>
-            <w:tcW w:w="1668" w:type="dxa"/>
-            <w:tcBorders>
-              <w:top w:val="single" w:sz="4" w:space="0" w:color="FFFFFF" w:themeColor="background1"/>
-              <w:left w:val="single" w:sz="4" w:space="0" w:color="FFFFFF" w:themeColor="background1"/>
-              <w:bottom w:val="single" w:sz="4" w:space="0" w:color="FFFFFF" w:themeColor="background1"/>
-              <w:right w:val="single" w:sz="4" w:space="0" w:color="FFFFFF" w:themeColor="background1"/>
-            </w:tcBorders>
-            <w:shd w:val="clear" w:color="auto" w:fill="4BACC6" w:themeFill="accent5"/>
-          </w:tcPr>
-          <w:p>
-            <w:pPr>
-              <w:rPr>
-                <w:color w:val="FFFFFF" w:themeColor="background1"/>
-                <w:lang w:val="pl-PL"/>
-              </w:rPr>
-            </w:pPr>
-            <w:r>
-              <w:rPr>
-                <w:color w:val="FFFFFF" w:themeColor="background1"/>
-                <w:lang w:val="pl-PL"/>
-              </w:rPr>
-              <w:t>Projekt graficzny</w:t>
-            </w:r>
-          </w:p>
-        </w:tc>
-        <w:tc>
-          <w:tcPr>
-            <w:tcW w:w="7173" w:type="dxa"/>
-            <w:tcBorders>
-              <w:top w:val="single" w:sz="4" w:space="0" w:color="FFFFFF" w:themeColor="background1"/>
-              <w:left w:val="single" w:sz="4" w:space="0" w:color="FFFFFF" w:themeColor="background1"/>
-              <w:bottom w:val="single" w:sz="4" w:space="0" w:color="FFFFFF" w:themeColor="background1"/>
-              <w:right w:val="single" w:sz="4" w:space="0" w:color="FFFFFF" w:themeColor="background1"/>
-            </w:tcBorders>
-            <w:shd w:val="clear" w:color="auto" w:fill="B6DDE8" w:themeFill="accent5" w:themeFillTint="66"/>
-          </w:tcPr>
-          <w:p>
-            <w:pPr>
-              <w:rPr>
-                <w:lang w:val="pl-PL"/>
-              </w:rPr>
-            </w:pPr>
-          </w:p>
-        </w:tc>
-      </w:tr>
-      <w:tr>
-        <w:tc>
-          <w:tcPr>
-            <w:tcW w:w="1668" w:type="dxa"/>
-            <w:tcBorders>
-              <w:top w:val="single" w:sz="4" w:space="0" w:color="FFFFFF" w:themeColor="background1"/>
-              <w:left w:val="single" w:sz="4" w:space="0" w:color="FFFFFF" w:themeColor="background1"/>
-              <w:bottom w:val="single" w:sz="4" w:space="0" w:color="FFFFFF" w:themeColor="background1"/>
-              <w:right w:val="single" w:sz="4" w:space="0" w:color="FFFFFF" w:themeColor="background1"/>
-            </w:tcBorders>
-            <w:shd w:val="clear" w:color="auto" w:fill="4BACC6" w:themeFill="accent5"/>
-          </w:tcPr>
-          <w:p>
-            <w:pPr>
-              <w:rPr>
-                <w:color w:val="FFFFFF" w:themeColor="background1"/>
-                <w:lang w:val="pl-PL"/>
-              </w:rPr>
-            </w:pPr>
-            <w:r>
-              <w:rPr>
-                <w:color w:val="FFFFFF" w:themeColor="background1"/>
-                <w:lang w:val="pl-PL"/>
-              </w:rPr>
-              <w:t>Wykorzystane dane</w:t>
-            </w:r>
-          </w:p>
-        </w:tc>
-        <w:tc>
-          <w:tcPr>
-            <w:tcW w:w="7173" w:type="dxa"/>
-            <w:tcBorders>
-              <w:top w:val="single" w:sz="4" w:space="0" w:color="FFFFFF" w:themeColor="background1"/>
-              <w:left w:val="single" w:sz="4" w:space="0" w:color="FFFFFF" w:themeColor="background1"/>
-              <w:bottom w:val="single" w:sz="4" w:space="0" w:color="FFFFFF" w:themeColor="background1"/>
-              <w:right w:val="single" w:sz="4" w:space="0" w:color="FFFFFF" w:themeColor="background1"/>
-            </w:tcBorders>
-            <w:shd w:val="clear" w:color="auto" w:fill="DAEEF3" w:themeFill="accent5" w:themeFillTint="33"/>
-          </w:tcPr>
-          <w:p>
-            <w:pPr>
-              <w:rPr>
-                <w:lang w:val="pl-PL"/>
-              </w:rPr>
-            </w:pPr>
-          </w:p>
-        </w:tc>
-      </w:tr>
-    </w:tbl>
-    <w:p>
-      <w:pPr>
-        <w:rPr>
-          <w:color w:val="808080" w:themeColor="background1" w:themeShade="80"/>
-          <w:lang w:val="pl-PL"/>
-        </w:rPr>
-      </w:pPr>
-    </w:p>
-    <w:p>
-      <w:pPr>
-        <w:rPr>
-          <w:color w:val="808080" w:themeColor="background1" w:themeShade="80"/>
-          <w:lang w:val="pl-PL"/>
-        </w:rPr>
-      </w:pPr>
-    </w:p>
-    <w:p>
-      <w:pPr>
-        <w:rPr>
-          <w:color w:val="808080" w:themeColor="background1" w:themeShade="80"/>
-          <w:lang w:val="pl-PL"/>
-        </w:rPr>
-      </w:pPr>
-    </w:p>
-    <w:tbl>
-      <w:tblPr>
-        <w:tblStyle w:val="Tabela-Siatka"/>
-        <w:tblW w:w="8841" w:type="dxa"/>
-        <w:tblLook w:val="04A0" w:firstRow="1" w:lastRow="0" w:firstColumn="1" w:lastColumn="0" w:noHBand="0" w:noVBand="1"/>
-      </w:tblPr>
-      <w:tblGrid>
-        <w:gridCol w:w="1668"/>
-        <w:gridCol w:w="7173"/>
-      </w:tblGrid>
-      <w:tr>
-        <w:tc>
-          <w:tcPr>
-            <w:tcW w:w="1668" w:type="dxa"/>
-            <w:tcBorders>
-              <w:top w:val="single" w:sz="4" w:space="0" w:color="FFFFFF" w:themeColor="background1"/>
-              <w:left w:val="single" w:sz="4" w:space="0" w:color="FFFFFF" w:themeColor="background1"/>
-              <w:bottom w:val="single" w:sz="4" w:space="0" w:color="FFFFFF" w:themeColor="background1"/>
-              <w:right w:val="single" w:sz="4" w:space="0" w:color="FFFFFF" w:themeColor="background1"/>
-            </w:tcBorders>
-            <w:shd w:val="clear" w:color="auto" w:fill="4BACC6" w:themeFill="accent5"/>
-          </w:tcPr>
-          <w:p>
-            <w:pPr>
-              <w:rPr>
-                <w:color w:val="FFFFFF" w:themeColor="background1"/>
-                <w:lang w:val="pl-PL"/>
-              </w:rPr>
-            </w:pPr>
-            <w:r>
-              <w:rPr>
-                <w:color w:val="FFFFFF" w:themeColor="background1"/>
-                <w:lang w:val="pl-PL"/>
-              </w:rPr>
-              <w:t>ID</w:t>
-            </w:r>
-          </w:p>
-        </w:tc>
-        <w:tc>
-          <w:tcPr>
-            <w:tcW w:w="7173" w:type="dxa"/>
-            <w:tcBorders>
-              <w:top w:val="single" w:sz="4" w:space="0" w:color="FFFFFF" w:themeColor="background1"/>
-              <w:left w:val="single" w:sz="4" w:space="0" w:color="FFFFFF" w:themeColor="background1"/>
-              <w:bottom w:val="single" w:sz="4" w:space="0" w:color="FFFFFF" w:themeColor="background1"/>
-              <w:right w:val="single" w:sz="4" w:space="0" w:color="FFFFFF" w:themeColor="background1"/>
-            </w:tcBorders>
-            <w:shd w:val="clear" w:color="auto" w:fill="B6DDE8" w:themeFill="accent5" w:themeFillTint="66"/>
-          </w:tcPr>
-          <w:p>
-            <w:pPr>
-              <w:rPr>
-                <w:lang w:val="pl-PL"/>
-              </w:rPr>
-            </w:pPr>
-            <w:r>
-              <w:rPr>
-                <w:lang w:val="pl-PL"/>
-              </w:rPr>
-              <w:t>4</w:t>
-            </w:r>
-          </w:p>
-        </w:tc>
-      </w:tr>
-      <w:tr>
-        <w:tc>
-          <w:tcPr>
-            <w:tcW w:w="1668" w:type="dxa"/>
-            <w:tcBorders>
-              <w:top w:val="single" w:sz="4" w:space="0" w:color="FFFFFF" w:themeColor="background1"/>
-              <w:left w:val="single" w:sz="4" w:space="0" w:color="FFFFFF" w:themeColor="background1"/>
-              <w:bottom w:val="single" w:sz="4" w:space="0" w:color="FFFFFF" w:themeColor="background1"/>
-              <w:right w:val="single" w:sz="4" w:space="0" w:color="FFFFFF" w:themeColor="background1"/>
-            </w:tcBorders>
-            <w:shd w:val="clear" w:color="auto" w:fill="4BACC6"/>
-          </w:tcPr>
-          <w:p>
-            <w:pPr>
-              <w:rPr>
-                <w:color w:val="FFFFFF" w:themeColor="background1"/>
-                <w:lang w:val="pl-PL"/>
-              </w:rPr>
-            </w:pPr>
-            <w:r>
-              <w:rPr>
-                <w:color w:val="FFFFFF" w:themeColor="background1"/>
-                <w:lang w:val="pl-PL"/>
-              </w:rPr>
-              <w:t>Nazwa</w:t>
-            </w:r>
-          </w:p>
-        </w:tc>
-        <w:tc>
-          <w:tcPr>
-            <w:tcW w:w="7173" w:type="dxa"/>
-            <w:tcBorders>
-              <w:top w:val="single" w:sz="4" w:space="0" w:color="FFFFFF" w:themeColor="background1"/>
-              <w:left w:val="single" w:sz="4" w:space="0" w:color="FFFFFF" w:themeColor="background1"/>
-              <w:bottom w:val="single" w:sz="4" w:space="0" w:color="FFFFFF" w:themeColor="background1"/>
-              <w:right w:val="single" w:sz="4" w:space="0" w:color="FFFFFF" w:themeColor="background1"/>
-            </w:tcBorders>
-            <w:shd w:val="clear" w:color="auto" w:fill="DAEEF3" w:themeFill="accent5" w:themeFillTint="33"/>
-          </w:tcPr>
-          <w:p>
-            <w:pPr>
-              <w:jc w:val="left"/>
-              <w:rPr>
-                <w:lang w:val="pl-PL"/>
-              </w:rPr>
-            </w:pPr>
-            <w:r>
-              <w:rPr>
-                <w:lang w:val="pl-PL"/>
-              </w:rPr>
-              <w:t>Formularz wypożyczenia</w:t>
-            </w:r>
-          </w:p>
-        </w:tc>
-      </w:tr>
-      <w:tr>
-        <w:tc>
-          <w:tcPr>
-            <w:tcW w:w="1668" w:type="dxa"/>
-            <w:tcBorders>
-              <w:top w:val="single" w:sz="4" w:space="0" w:color="FFFFFF" w:themeColor="background1"/>
-              <w:left w:val="single" w:sz="4" w:space="0" w:color="FFFFFF" w:themeColor="background1"/>
-              <w:bottom w:val="single" w:sz="4" w:space="0" w:color="FFFFFF" w:themeColor="background1"/>
-              <w:right w:val="single" w:sz="4" w:space="0" w:color="FFFFFF" w:themeColor="background1"/>
-            </w:tcBorders>
-            <w:shd w:val="clear" w:color="auto" w:fill="4BACC6" w:themeFill="accent5"/>
-          </w:tcPr>
-          <w:p>
-            <w:pPr>
-              <w:rPr>
-                <w:color w:val="FFFFFF" w:themeColor="background1"/>
-                <w:lang w:val="pl-PL"/>
-              </w:rPr>
-            </w:pPr>
-            <w:r>
-              <w:rPr>
-                <w:color w:val="FFFFFF" w:themeColor="background1"/>
-                <w:lang w:val="pl-PL"/>
-              </w:rPr>
-              <w:t>Projekt graficzny</w:t>
-            </w:r>
-          </w:p>
-        </w:tc>
-        <w:tc>
-          <w:tcPr>
-            <w:tcW w:w="7173" w:type="dxa"/>
-            <w:tcBorders>
-              <w:top w:val="single" w:sz="4" w:space="0" w:color="FFFFFF" w:themeColor="background1"/>
-              <w:left w:val="single" w:sz="4" w:space="0" w:color="FFFFFF" w:themeColor="background1"/>
-              <w:bottom w:val="single" w:sz="4" w:space="0" w:color="FFFFFF" w:themeColor="background1"/>
-              <w:right w:val="single" w:sz="4" w:space="0" w:color="FFFFFF" w:themeColor="background1"/>
-            </w:tcBorders>
-            <w:shd w:val="clear" w:color="auto" w:fill="B6DDE8" w:themeFill="accent5" w:themeFillTint="66"/>
-          </w:tcPr>
-          <w:p>
-            <w:pPr>
-              <w:rPr>
-                <w:lang w:val="pl-PL"/>
-              </w:rPr>
-            </w:pPr>
-          </w:p>
-        </w:tc>
-      </w:tr>
-      <w:tr>
-        <w:tc>
-          <w:tcPr>
-            <w:tcW w:w="1668" w:type="dxa"/>
-            <w:tcBorders>
-              <w:top w:val="single" w:sz="4" w:space="0" w:color="FFFFFF" w:themeColor="background1"/>
-              <w:left w:val="single" w:sz="4" w:space="0" w:color="FFFFFF" w:themeColor="background1"/>
-              <w:bottom w:val="single" w:sz="4" w:space="0" w:color="FFFFFF" w:themeColor="background1"/>
-              <w:right w:val="single" w:sz="4" w:space="0" w:color="FFFFFF" w:themeColor="background1"/>
-            </w:tcBorders>
-            <w:shd w:val="clear" w:color="auto" w:fill="4BACC6" w:themeFill="accent5"/>
-          </w:tcPr>
-          <w:p>
-            <w:pPr>
-              <w:rPr>
-                <w:color w:val="FFFFFF" w:themeColor="background1"/>
-                <w:lang w:val="pl-PL"/>
-              </w:rPr>
-            </w:pPr>
-            <w:r>
-              <w:rPr>
-                <w:color w:val="FFFFFF" w:themeColor="background1"/>
-                <w:lang w:val="pl-PL"/>
-              </w:rPr>
-              <w:t>Wykorzystane dane</w:t>
-            </w:r>
-          </w:p>
-        </w:tc>
-        <w:tc>
-          <w:tcPr>
-            <w:tcW w:w="7173" w:type="dxa"/>
-            <w:tcBorders>
-              <w:top w:val="single" w:sz="4" w:space="0" w:color="FFFFFF" w:themeColor="background1"/>
-              <w:left w:val="single" w:sz="4" w:space="0" w:color="FFFFFF" w:themeColor="background1"/>
-              <w:bottom w:val="single" w:sz="4" w:space="0" w:color="FFFFFF" w:themeColor="background1"/>
-              <w:right w:val="single" w:sz="4" w:space="0" w:color="FFFFFF" w:themeColor="background1"/>
-            </w:tcBorders>
-            <w:shd w:val="clear" w:color="auto" w:fill="DAEEF3" w:themeFill="accent5" w:themeFillTint="33"/>
-          </w:tcPr>
-          <w:p>
-            <w:pPr>
-              <w:rPr>
-                <w:lang w:val="pl-PL"/>
-              </w:rPr>
-            </w:pPr>
-          </w:p>
-        </w:tc>
-      </w:tr>
-    </w:tbl>
-    <w:p>
-      <w:pPr>
-        <w:rPr>
-          <w:color w:val="808080" w:themeColor="background1" w:themeShade="80"/>
-          <w:lang w:val="pl-PL"/>
-        </w:rPr>
-      </w:pPr>
-    </w:p>
-    <w:tbl>
-      <w:tblPr>
-        <w:tblStyle w:val="Tabela-Siatka"/>
-        <w:tblW w:w="8841" w:type="dxa"/>
-        <w:tblLook w:val="04A0" w:firstRow="1" w:lastRow="0" w:firstColumn="1" w:lastColumn="0" w:noHBand="0" w:noVBand="1"/>
-      </w:tblPr>
-      <w:tblGrid>
-        <w:gridCol w:w="1668"/>
-        <w:gridCol w:w="7173"/>
-      </w:tblGrid>
-      <w:tr>
-        <w:tc>
-          <w:tcPr>
-            <w:tcW w:w="1668" w:type="dxa"/>
-            <w:tcBorders>
-              <w:top w:val="single" w:sz="4" w:space="0" w:color="FFFFFF" w:themeColor="background1"/>
-              <w:left w:val="single" w:sz="4" w:space="0" w:color="FFFFFF" w:themeColor="background1"/>
-              <w:bottom w:val="single" w:sz="4" w:space="0" w:color="FFFFFF" w:themeColor="background1"/>
-              <w:right w:val="single" w:sz="4" w:space="0" w:color="FFFFFF" w:themeColor="background1"/>
-            </w:tcBorders>
-            <w:shd w:val="clear" w:color="auto" w:fill="4BACC6" w:themeFill="accent5"/>
-          </w:tcPr>
-          <w:p>
-            <w:pPr>
-              <w:rPr>
-                <w:color w:val="FFFFFF" w:themeColor="background1"/>
-                <w:lang w:val="pl-PL"/>
-              </w:rPr>
-            </w:pPr>
-            <w:r>
-              <w:rPr>
-                <w:color w:val="FFFFFF" w:themeColor="background1"/>
-                <w:lang w:val="pl-PL"/>
-              </w:rPr>
-              <w:t>ID</w:t>
-            </w:r>
-          </w:p>
-        </w:tc>
-        <w:tc>
-          <w:tcPr>
-            <w:tcW w:w="7173" w:type="dxa"/>
-            <w:tcBorders>
-              <w:top w:val="single" w:sz="4" w:space="0" w:color="FFFFFF" w:themeColor="background1"/>
-              <w:left w:val="single" w:sz="4" w:space="0" w:color="FFFFFF" w:themeColor="background1"/>
-              <w:bottom w:val="single" w:sz="4" w:space="0" w:color="FFFFFF" w:themeColor="background1"/>
-              <w:right w:val="single" w:sz="4" w:space="0" w:color="FFFFFF" w:themeColor="background1"/>
-            </w:tcBorders>
-            <w:shd w:val="clear" w:color="auto" w:fill="B6DDE8" w:themeFill="accent5" w:themeFillTint="66"/>
-          </w:tcPr>
-          <w:p>
-            <w:pPr>
-              <w:rPr>
-                <w:lang w:val="pl-PL"/>
-              </w:rPr>
-            </w:pPr>
-            <w:r>
-              <w:rPr>
-                <w:lang w:val="pl-PL"/>
-              </w:rPr>
-              <w:t>5</w:t>
-            </w:r>
-          </w:p>
-        </w:tc>
-      </w:tr>
-      <w:tr>
-        <w:tc>
-          <w:tcPr>
-            <w:tcW w:w="1668" w:type="dxa"/>
-            <w:tcBorders>
-              <w:top w:val="single" w:sz="4" w:space="0" w:color="FFFFFF" w:themeColor="background1"/>
-              <w:left w:val="single" w:sz="4" w:space="0" w:color="FFFFFF" w:themeColor="background1"/>
-              <w:bottom w:val="single" w:sz="4" w:space="0" w:color="FFFFFF" w:themeColor="background1"/>
-              <w:right w:val="single" w:sz="4" w:space="0" w:color="FFFFFF" w:themeColor="background1"/>
-            </w:tcBorders>
-            <w:shd w:val="clear" w:color="auto" w:fill="4BACC6"/>
-          </w:tcPr>
-          <w:p>
-            <w:pPr>
-              <w:rPr>
-                <w:color w:val="FFFFFF" w:themeColor="background1"/>
-                <w:lang w:val="pl-PL"/>
-              </w:rPr>
-            </w:pPr>
-            <w:r>
-              <w:rPr>
-                <w:color w:val="FFFFFF" w:themeColor="background1"/>
-                <w:lang w:val="pl-PL"/>
-              </w:rPr>
-              <w:t>Nazwa</w:t>
-            </w:r>
-          </w:p>
-        </w:tc>
-        <w:tc>
-          <w:tcPr>
-            <w:tcW w:w="7173" w:type="dxa"/>
-            <w:tcBorders>
-              <w:top w:val="single" w:sz="4" w:space="0" w:color="FFFFFF" w:themeColor="background1"/>
-              <w:left w:val="single" w:sz="4" w:space="0" w:color="FFFFFF" w:themeColor="background1"/>
-              <w:bottom w:val="single" w:sz="4" w:space="0" w:color="FFFFFF" w:themeColor="background1"/>
-              <w:right w:val="single" w:sz="4" w:space="0" w:color="FFFFFF" w:themeColor="background1"/>
-            </w:tcBorders>
-            <w:shd w:val="clear" w:color="auto" w:fill="DAEEF3" w:themeFill="accent5" w:themeFillTint="33"/>
-          </w:tcPr>
-          <w:p>
-            <w:pPr>
-              <w:jc w:val="left"/>
-              <w:rPr>
-                <w:lang w:val="pl-PL"/>
-              </w:rPr>
-            </w:pPr>
-            <w:r>
-              <w:rPr>
-                <w:lang w:val="pl-PL"/>
-              </w:rPr>
-              <w:t>Lista wypożyczonych</w:t>
-            </w:r>
-            <w:r>
-              <w:rPr>
-                <w:lang w:val="pl-PL"/>
-              </w:rPr>
-              <w:t xml:space="preserve"> lub zarezerwowanych</w:t>
-            </w:r>
-            <w:r>
-              <w:rPr>
-                <w:lang w:val="pl-PL"/>
-              </w:rPr>
-              <w:t xml:space="preserve"> pojazdów przez zalogowanego użytkownika</w:t>
-            </w:r>
-          </w:p>
-        </w:tc>
-      </w:tr>
-      <w:tr>
-        <w:tc>
-          <w:tcPr>
-            <w:tcW w:w="1668" w:type="dxa"/>
-            <w:tcBorders>
-              <w:top w:val="single" w:sz="4" w:space="0" w:color="FFFFFF" w:themeColor="background1"/>
-              <w:left w:val="single" w:sz="4" w:space="0" w:color="FFFFFF" w:themeColor="background1"/>
-              <w:bottom w:val="single" w:sz="4" w:space="0" w:color="FFFFFF" w:themeColor="background1"/>
-              <w:right w:val="single" w:sz="4" w:space="0" w:color="FFFFFF" w:themeColor="background1"/>
-            </w:tcBorders>
-            <w:shd w:val="clear" w:color="auto" w:fill="4BACC6" w:themeFill="accent5"/>
-          </w:tcPr>
-          <w:p>
-            <w:pPr>
-              <w:rPr>
-                <w:color w:val="FFFFFF" w:themeColor="background1"/>
-                <w:lang w:val="pl-PL"/>
-              </w:rPr>
-            </w:pPr>
-            <w:r>
-              <w:rPr>
-                <w:color w:val="FFFFFF" w:themeColor="background1"/>
-                <w:lang w:val="pl-PL"/>
-              </w:rPr>
-              <w:t>Projekt graficzny</w:t>
-            </w:r>
-          </w:p>
-        </w:tc>
-        <w:tc>
-          <w:tcPr>
-            <w:tcW w:w="7173" w:type="dxa"/>
-            <w:tcBorders>
-              <w:top w:val="single" w:sz="4" w:space="0" w:color="FFFFFF" w:themeColor="background1"/>
-              <w:left w:val="single" w:sz="4" w:space="0" w:color="FFFFFF" w:themeColor="background1"/>
-              <w:bottom w:val="single" w:sz="4" w:space="0" w:color="FFFFFF" w:themeColor="background1"/>
-              <w:right w:val="single" w:sz="4" w:space="0" w:color="FFFFFF" w:themeColor="background1"/>
-            </w:tcBorders>
-            <w:shd w:val="clear" w:color="auto" w:fill="B6DDE8" w:themeFill="accent5" w:themeFillTint="66"/>
-          </w:tcPr>
-          <w:p>
-            <w:pPr>
-              <w:rPr>
-                <w:lang w:val="pl-PL"/>
-              </w:rPr>
-            </w:pPr>
-          </w:p>
-        </w:tc>
-      </w:tr>
-      <w:tr>
-        <w:tc>
-          <w:tcPr>
-            <w:tcW w:w="1668" w:type="dxa"/>
-            <w:tcBorders>
-              <w:top w:val="single" w:sz="4" w:space="0" w:color="FFFFFF" w:themeColor="background1"/>
-              <w:left w:val="single" w:sz="4" w:space="0" w:color="FFFFFF" w:themeColor="background1"/>
-              <w:bottom w:val="single" w:sz="4" w:space="0" w:color="FFFFFF" w:themeColor="background1"/>
-              <w:right w:val="single" w:sz="4" w:space="0" w:color="FFFFFF" w:themeColor="background1"/>
-            </w:tcBorders>
-            <w:shd w:val="clear" w:color="auto" w:fill="4BACC6" w:themeFill="accent5"/>
-          </w:tcPr>
-          <w:p>
-            <w:pPr>
-              <w:rPr>
-                <w:color w:val="FFFFFF" w:themeColor="background1"/>
-                <w:lang w:val="pl-PL"/>
-              </w:rPr>
-            </w:pPr>
-            <w:r>
-              <w:rPr>
-                <w:color w:val="FFFFFF" w:themeColor="background1"/>
-                <w:lang w:val="pl-PL"/>
-              </w:rPr>
-              <w:t>Wykorzystane dane</w:t>
-            </w:r>
-          </w:p>
-        </w:tc>
-        <w:tc>
-          <w:tcPr>
-            <w:tcW w:w="7173" w:type="dxa"/>
-            <w:tcBorders>
-              <w:top w:val="single" w:sz="4" w:space="0" w:color="FFFFFF" w:themeColor="background1"/>
-              <w:left w:val="single" w:sz="4" w:space="0" w:color="FFFFFF" w:themeColor="background1"/>
-              <w:bottom w:val="single" w:sz="4" w:space="0" w:color="FFFFFF" w:themeColor="background1"/>
-              <w:right w:val="single" w:sz="4" w:space="0" w:color="FFFFFF" w:themeColor="background1"/>
-            </w:tcBorders>
-            <w:shd w:val="clear" w:color="auto" w:fill="DAEEF3" w:themeFill="accent5" w:themeFillTint="33"/>
-          </w:tcPr>
-          <w:p>
-            <w:pPr>
-              <w:rPr>
-                <w:lang w:val="pl-PL"/>
-              </w:rPr>
-            </w:pPr>
-          </w:p>
-        </w:tc>
-      </w:tr>
-    </w:tbl>
-    <w:p>
-      <w:pPr>
-        <w:rPr>
-          <w:color w:val="808080" w:themeColor="background1" w:themeShade="80"/>
-          <w:lang w:val="pl-PL"/>
-        </w:rPr>
-      </w:pPr>
-    </w:p>
-    <w:p>
-      <w:pPr>
-        <w:rPr>
-          <w:color w:val="808080" w:themeColor="background1" w:themeShade="80"/>
-          <w:lang w:val="pl-PL"/>
-        </w:rPr>
-      </w:pPr>
-    </w:p>
-    <w:p>
-      <w:pPr>
-        <w:rPr>
-          <w:color w:val="808080" w:themeColor="background1" w:themeShade="80"/>
-          <w:lang w:val="pl-PL"/>
-        </w:rPr>
-      </w:pPr>
-    </w:p>
-    <w:tbl>
-      <w:tblPr>
-        <w:tblStyle w:val="Tabela-Siatka"/>
-        <w:tblW w:w="8841" w:type="dxa"/>
-        <w:tblLook w:val="04A0" w:firstRow="1" w:lastRow="0" w:firstColumn="1" w:lastColumn="0" w:noHBand="0" w:noVBand="1"/>
-      </w:tblPr>
-      <w:tblGrid>
-        <w:gridCol w:w="1668"/>
-        <w:gridCol w:w="7173"/>
-      </w:tblGrid>
-      <w:tr>
-        <w:tc>
-          <w:tcPr>
-            <w:tcW w:w="1668" w:type="dxa"/>
-            <w:tcBorders>
-              <w:top w:val="single" w:sz="4" w:space="0" w:color="FFFFFF" w:themeColor="background1"/>
-              <w:left w:val="single" w:sz="4" w:space="0" w:color="FFFFFF" w:themeColor="background1"/>
-              <w:bottom w:val="single" w:sz="4" w:space="0" w:color="FFFFFF" w:themeColor="background1"/>
-              <w:right w:val="single" w:sz="4" w:space="0" w:color="FFFFFF" w:themeColor="background1"/>
-            </w:tcBorders>
-            <w:shd w:val="clear" w:color="auto" w:fill="4BACC6" w:themeFill="accent5"/>
-          </w:tcPr>
-          <w:p>
-            <w:pPr>
-              <w:rPr>
-                <w:color w:val="FFFFFF" w:themeColor="background1"/>
-                <w:lang w:val="pl-PL"/>
-              </w:rPr>
-            </w:pPr>
-            <w:r>
-              <w:rPr>
-                <w:color w:val="FFFFFF" w:themeColor="background1"/>
-                <w:lang w:val="pl-PL"/>
-              </w:rPr>
-              <w:t>ID</w:t>
-            </w:r>
-          </w:p>
-        </w:tc>
-        <w:tc>
-          <w:tcPr>
-            <w:tcW w:w="7173" w:type="dxa"/>
-            <w:tcBorders>
-              <w:top w:val="single" w:sz="4" w:space="0" w:color="FFFFFF" w:themeColor="background1"/>
-              <w:left w:val="single" w:sz="4" w:space="0" w:color="FFFFFF" w:themeColor="background1"/>
-              <w:bottom w:val="single" w:sz="4" w:space="0" w:color="FFFFFF" w:themeColor="background1"/>
-              <w:right w:val="single" w:sz="4" w:space="0" w:color="FFFFFF" w:themeColor="background1"/>
-            </w:tcBorders>
-            <w:shd w:val="clear" w:color="auto" w:fill="B6DDE8" w:themeFill="accent5" w:themeFillTint="66"/>
-          </w:tcPr>
-          <w:p>
-            <w:pPr>
-              <w:rPr>
-                <w:lang w:val="pl-PL"/>
-              </w:rPr>
-            </w:pPr>
-            <w:r>
-              <w:rPr>
-                <w:lang w:val="pl-PL"/>
-              </w:rPr>
-              <w:t>6</w:t>
-            </w:r>
-          </w:p>
-        </w:tc>
-      </w:tr>
-      <w:tr>
-        <w:tc>
-          <w:tcPr>
-            <w:tcW w:w="1668" w:type="dxa"/>
-            <w:tcBorders>
-              <w:top w:val="single" w:sz="4" w:space="0" w:color="FFFFFF" w:themeColor="background1"/>
-              <w:left w:val="single" w:sz="4" w:space="0" w:color="FFFFFF" w:themeColor="background1"/>
-              <w:bottom w:val="single" w:sz="4" w:space="0" w:color="FFFFFF" w:themeColor="background1"/>
-              <w:right w:val="single" w:sz="4" w:space="0" w:color="FFFFFF" w:themeColor="background1"/>
-            </w:tcBorders>
-            <w:shd w:val="clear" w:color="auto" w:fill="4BACC6"/>
-          </w:tcPr>
-          <w:p>
-            <w:pPr>
-              <w:rPr>
-                <w:color w:val="FFFFFF" w:themeColor="background1"/>
-                <w:lang w:val="pl-PL"/>
-              </w:rPr>
-            </w:pPr>
-            <w:r>
-              <w:rPr>
-                <w:color w:val="FFFFFF" w:themeColor="background1"/>
-                <w:lang w:val="pl-PL"/>
-              </w:rPr>
-              <w:t>Nazwa</w:t>
-            </w:r>
-          </w:p>
-        </w:tc>
-        <w:tc>
-          <w:tcPr>
-            <w:tcW w:w="7173" w:type="dxa"/>
-            <w:tcBorders>
-              <w:top w:val="single" w:sz="4" w:space="0" w:color="FFFFFF" w:themeColor="background1"/>
-              <w:left w:val="single" w:sz="4" w:space="0" w:color="FFFFFF" w:themeColor="background1"/>
-              <w:bottom w:val="single" w:sz="4" w:space="0" w:color="FFFFFF" w:themeColor="background1"/>
-              <w:right w:val="single" w:sz="4" w:space="0" w:color="FFFFFF" w:themeColor="background1"/>
-            </w:tcBorders>
-            <w:shd w:val="clear" w:color="auto" w:fill="DAEEF3" w:themeFill="accent5" w:themeFillTint="33"/>
-          </w:tcPr>
-          <w:p>
-            <w:pPr>
-              <w:rPr>
-                <w:color w:val="000000" w:themeColor="text1"/>
-                <w:lang w:val="pl-PL"/>
-              </w:rPr>
-            </w:pPr>
-            <w:r>
-              <w:rPr>
-                <w:color w:val="000000" w:themeColor="text1"/>
-                <w:lang w:val="pl-PL"/>
-              </w:rPr>
-              <w:t>Lista obecnie niedostępnych pojazdów z datami zakończenia bieżącej rezerwacji lub wypożyczenia</w:t>
-            </w:r>
-          </w:p>
-          <w:p>
-            <w:pPr>
-              <w:jc w:val="left"/>
-              <w:rPr>
-                <w:lang w:val="pl-PL"/>
-              </w:rPr>
-            </w:pPr>
-          </w:p>
-        </w:tc>
-      </w:tr>
-      <w:tr>
-        <w:tc>
-          <w:tcPr>
-            <w:tcW w:w="1668" w:type="dxa"/>
-            <w:tcBorders>
-              <w:top w:val="single" w:sz="4" w:space="0" w:color="FFFFFF" w:themeColor="background1"/>
-              <w:left w:val="single" w:sz="4" w:space="0" w:color="FFFFFF" w:themeColor="background1"/>
-              <w:bottom w:val="single" w:sz="4" w:space="0" w:color="FFFFFF" w:themeColor="background1"/>
-              <w:right w:val="single" w:sz="4" w:space="0" w:color="FFFFFF" w:themeColor="background1"/>
-            </w:tcBorders>
-            <w:shd w:val="clear" w:color="auto" w:fill="4BACC6" w:themeFill="accent5"/>
-          </w:tcPr>
-          <w:p>
-            <w:pPr>
-              <w:rPr>
-                <w:color w:val="FFFFFF" w:themeColor="background1"/>
-                <w:lang w:val="pl-PL"/>
-              </w:rPr>
-            </w:pPr>
-            <w:r>
-              <w:rPr>
-                <w:color w:val="FFFFFF" w:themeColor="background1"/>
-                <w:lang w:val="pl-PL"/>
-              </w:rPr>
-              <w:t>Projekt graficzny</w:t>
-            </w:r>
-          </w:p>
-        </w:tc>
-        <w:tc>
-          <w:tcPr>
-            <w:tcW w:w="7173" w:type="dxa"/>
-            <w:tcBorders>
-              <w:top w:val="single" w:sz="4" w:space="0" w:color="FFFFFF" w:themeColor="background1"/>
-              <w:left w:val="single" w:sz="4" w:space="0" w:color="FFFFFF" w:themeColor="background1"/>
-              <w:bottom w:val="single" w:sz="4" w:space="0" w:color="FFFFFF" w:themeColor="background1"/>
-              <w:right w:val="single" w:sz="4" w:space="0" w:color="FFFFFF" w:themeColor="background1"/>
-            </w:tcBorders>
-            <w:shd w:val="clear" w:color="auto" w:fill="B6DDE8" w:themeFill="accent5" w:themeFillTint="66"/>
-          </w:tcPr>
-          <w:p>
-            <w:pPr>
-              <w:rPr>
-                <w:lang w:val="pl-PL"/>
-              </w:rPr>
-            </w:pPr>
-          </w:p>
-        </w:tc>
-      </w:tr>
-      <w:tr>
-        <w:tc>
-          <w:tcPr>
-            <w:tcW w:w="1668" w:type="dxa"/>
-            <w:tcBorders>
-              <w:top w:val="single" w:sz="4" w:space="0" w:color="FFFFFF" w:themeColor="background1"/>
-              <w:left w:val="single" w:sz="4" w:space="0" w:color="FFFFFF" w:themeColor="background1"/>
-              <w:bottom w:val="single" w:sz="4" w:space="0" w:color="FFFFFF" w:themeColor="background1"/>
-              <w:right w:val="single" w:sz="4" w:space="0" w:color="FFFFFF" w:themeColor="background1"/>
-            </w:tcBorders>
-            <w:shd w:val="clear" w:color="auto" w:fill="4BACC6" w:themeFill="accent5"/>
-          </w:tcPr>
-          <w:p>
-            <w:pPr>
-              <w:rPr>
-                <w:color w:val="FFFFFF" w:themeColor="background1"/>
-                <w:lang w:val="pl-PL"/>
-              </w:rPr>
-            </w:pPr>
-            <w:r>
-              <w:rPr>
-                <w:color w:val="FFFFFF" w:themeColor="background1"/>
-                <w:lang w:val="pl-PL"/>
-              </w:rPr>
-              <w:t>Opis</w:t>
-            </w:r>
-          </w:p>
-        </w:tc>
-        <w:tc>
-          <w:tcPr>
-            <w:tcW w:w="7173" w:type="dxa"/>
-            <w:tcBorders>
-              <w:top w:val="single" w:sz="4" w:space="0" w:color="FFFFFF" w:themeColor="background1"/>
-              <w:left w:val="single" w:sz="4" w:space="0" w:color="FFFFFF" w:themeColor="background1"/>
-              <w:bottom w:val="single" w:sz="4" w:space="0" w:color="FFFFFF" w:themeColor="background1"/>
-              <w:right w:val="single" w:sz="4" w:space="0" w:color="FFFFFF" w:themeColor="background1"/>
-            </w:tcBorders>
-            <w:shd w:val="clear" w:color="auto" w:fill="DAEEF3" w:themeFill="accent5" w:themeFillTint="33"/>
-          </w:tcPr>
-          <w:p>
-            <w:pPr>
-              <w:jc w:val="left"/>
-              <w:rPr>
-                <w:lang w:val="pl-PL"/>
-              </w:rPr>
-            </w:pPr>
-            <w:r>
-              <w:rPr>
-                <w:lang w:val="pl-PL"/>
-              </w:rPr>
-              <w:t>Pozwala na zapoznanie się klientowi z całą ofertą wypożyczalni, a także na poinformowanie klienta kiedy pojazd będzie ponownie dostępny</w:t>
-            </w:r>
-          </w:p>
-        </w:tc>
-      </w:tr>
-      <w:tr>
-        <w:tc>
-          <w:tcPr>
-            <w:tcW w:w="1668" w:type="dxa"/>
-            <w:tcBorders>
-              <w:top w:val="single" w:sz="4" w:space="0" w:color="FFFFFF" w:themeColor="background1"/>
-              <w:left w:val="single" w:sz="4" w:space="0" w:color="FFFFFF" w:themeColor="background1"/>
-              <w:bottom w:val="single" w:sz="4" w:space="0" w:color="FFFFFF" w:themeColor="background1"/>
-              <w:right w:val="single" w:sz="4" w:space="0" w:color="FFFFFF" w:themeColor="background1"/>
-            </w:tcBorders>
-            <w:shd w:val="clear" w:color="auto" w:fill="4BACC6" w:themeFill="accent5"/>
-          </w:tcPr>
-          <w:p>
-            <w:pPr>
-              <w:rPr>
-                <w:color w:val="FFFFFF" w:themeColor="background1"/>
-                <w:lang w:val="pl-PL"/>
-              </w:rPr>
-            </w:pPr>
-            <w:r>
-              <w:rPr>
-                <w:color w:val="FFFFFF" w:themeColor="background1"/>
-                <w:lang w:val="pl-PL"/>
-              </w:rPr>
-              <w:t>Wykorzystane dane</w:t>
-            </w:r>
-          </w:p>
-        </w:tc>
-        <w:tc>
-          <w:tcPr>
-            <w:tcW w:w="7173" w:type="dxa"/>
-            <w:tcBorders>
-              <w:top w:val="single" w:sz="4" w:space="0" w:color="FFFFFF" w:themeColor="background1"/>
-              <w:left w:val="single" w:sz="4" w:space="0" w:color="FFFFFF" w:themeColor="background1"/>
-              <w:bottom w:val="single" w:sz="4" w:space="0" w:color="FFFFFF" w:themeColor="background1"/>
-              <w:right w:val="single" w:sz="4" w:space="0" w:color="FFFFFF" w:themeColor="background1"/>
-            </w:tcBorders>
-            <w:shd w:val="clear" w:color="auto" w:fill="B6DDE8" w:themeFill="accent5" w:themeFillTint="66"/>
-          </w:tcPr>
-          <w:p>
-            <w:pPr>
-              <w:rPr>
-                <w:lang w:val="pl-PL"/>
-              </w:rPr>
-            </w:pPr>
-          </w:p>
-        </w:tc>
-      </w:tr>
-    </w:tbl>
-    <w:p>
-      <w:pPr>
-        <w:rPr>
-          <w:color w:val="808080" w:themeColor="background1" w:themeShade="80"/>
-          <w:lang w:val="pl-PL"/>
-        </w:rPr>
-      </w:pPr>
-    </w:p>
-    <w:p>
-      <w:pPr>
-        <w:rPr>
-          <w:color w:val="808080" w:themeColor="background1" w:themeShade="80"/>
-          <w:lang w:val="pl-PL"/>
-        </w:rPr>
-      </w:pPr>
-    </w:p>
-    <w:p>
-      <w:pPr>
-        <w:rPr>
-          <w:color w:val="808080" w:themeColor="background1" w:themeShade="80"/>
-          <w:lang w:val="pl-PL"/>
-        </w:rPr>
-      </w:pPr>
-    </w:p>
-    <w:tbl>
-      <w:tblPr>
-        <w:tblStyle w:val="Tabela-Siatka"/>
-        <w:tblW w:w="8841" w:type="dxa"/>
-        <w:tblLook w:val="04A0" w:firstRow="1" w:lastRow="0" w:firstColumn="1" w:lastColumn="0" w:noHBand="0" w:noVBand="1"/>
-      </w:tblPr>
-      <w:tblGrid>
-        <w:gridCol w:w="1668"/>
-        <w:gridCol w:w="7173"/>
-      </w:tblGrid>
-      <w:tr>
-        <w:tc>
-          <w:tcPr>
-            <w:tcW w:w="1668" w:type="dxa"/>
-            <w:tcBorders>
-              <w:top w:val="single" w:sz="4" w:space="0" w:color="FFFFFF" w:themeColor="background1"/>
-              <w:left w:val="single" w:sz="4" w:space="0" w:color="FFFFFF" w:themeColor="background1"/>
-              <w:bottom w:val="single" w:sz="4" w:space="0" w:color="FFFFFF" w:themeColor="background1"/>
-              <w:right w:val="single" w:sz="4" w:space="0" w:color="FFFFFF" w:themeColor="background1"/>
-            </w:tcBorders>
-            <w:shd w:val="clear" w:color="auto" w:fill="4BACC6" w:themeFill="accent5"/>
-          </w:tcPr>
-          <w:p>
-            <w:pPr>
-              <w:rPr>
-                <w:color w:val="FFFFFF" w:themeColor="background1"/>
-                <w:lang w:val="pl-PL"/>
-              </w:rPr>
-            </w:pPr>
-            <w:r>
-              <w:rPr>
-                <w:color w:val="FFFFFF" w:themeColor="background1"/>
-                <w:lang w:val="pl-PL"/>
-              </w:rPr>
-              <w:t>ID</w:t>
-            </w:r>
-          </w:p>
-        </w:tc>
-        <w:tc>
-          <w:tcPr>
-            <w:tcW w:w="7173" w:type="dxa"/>
-            <w:tcBorders>
-              <w:top w:val="single" w:sz="4" w:space="0" w:color="FFFFFF" w:themeColor="background1"/>
-              <w:left w:val="single" w:sz="4" w:space="0" w:color="FFFFFF" w:themeColor="background1"/>
-              <w:bottom w:val="single" w:sz="4" w:space="0" w:color="FFFFFF" w:themeColor="background1"/>
-              <w:right w:val="single" w:sz="4" w:space="0" w:color="FFFFFF" w:themeColor="background1"/>
-            </w:tcBorders>
-            <w:shd w:val="clear" w:color="auto" w:fill="B6DDE8" w:themeFill="accent5" w:themeFillTint="66"/>
-          </w:tcPr>
-          <w:p>
-            <w:pPr>
-              <w:rPr>
-                <w:lang w:val="pl-PL"/>
-              </w:rPr>
-            </w:pPr>
-            <w:r>
-              <w:rPr>
-                <w:lang w:val="pl-PL"/>
-              </w:rPr>
-              <w:t>7</w:t>
-            </w:r>
-          </w:p>
-        </w:tc>
-      </w:tr>
-      <w:tr>
-        <w:tc>
-          <w:tcPr>
-            <w:tcW w:w="1668" w:type="dxa"/>
-            <w:tcBorders>
-              <w:top w:val="single" w:sz="4" w:space="0" w:color="FFFFFF" w:themeColor="background1"/>
-              <w:left w:val="single" w:sz="4" w:space="0" w:color="FFFFFF" w:themeColor="background1"/>
-              <w:bottom w:val="single" w:sz="4" w:space="0" w:color="FFFFFF" w:themeColor="background1"/>
-              <w:right w:val="single" w:sz="4" w:space="0" w:color="FFFFFF" w:themeColor="background1"/>
-            </w:tcBorders>
-            <w:shd w:val="clear" w:color="auto" w:fill="4BACC6"/>
-          </w:tcPr>
-          <w:p>
-            <w:pPr>
-              <w:rPr>
-                <w:color w:val="FFFFFF" w:themeColor="background1"/>
-                <w:lang w:val="pl-PL"/>
-              </w:rPr>
-            </w:pPr>
-            <w:r>
-              <w:rPr>
-                <w:color w:val="FFFFFF" w:themeColor="background1"/>
-                <w:lang w:val="pl-PL"/>
-              </w:rPr>
-              <w:t>Nazwa</w:t>
-            </w:r>
-          </w:p>
-        </w:tc>
-        <w:tc>
-          <w:tcPr>
-            <w:tcW w:w="7173" w:type="dxa"/>
-            <w:tcBorders>
-              <w:top w:val="single" w:sz="4" w:space="0" w:color="FFFFFF" w:themeColor="background1"/>
-              <w:left w:val="single" w:sz="4" w:space="0" w:color="FFFFFF" w:themeColor="background1"/>
-              <w:bottom w:val="single" w:sz="4" w:space="0" w:color="FFFFFF" w:themeColor="background1"/>
-              <w:right w:val="single" w:sz="4" w:space="0" w:color="FFFFFF" w:themeColor="background1"/>
-            </w:tcBorders>
-            <w:shd w:val="clear" w:color="auto" w:fill="DAEEF3" w:themeFill="accent5" w:themeFillTint="33"/>
-          </w:tcPr>
-          <w:p>
-            <w:pPr>
-              <w:jc w:val="left"/>
-              <w:rPr>
-                <w:lang w:val="pl-PL"/>
-              </w:rPr>
-            </w:pPr>
-            <w:r>
-              <w:rPr>
-                <w:lang w:val="pl-PL"/>
-              </w:rPr>
-              <w:t>Tabela z danymi wszystkich obecnie trwających rezerwacji i wypożyczeń</w:t>
-            </w:r>
-          </w:p>
-        </w:tc>
-      </w:tr>
-      <w:tr>
-        <w:tc>
-          <w:tcPr>
-            <w:tcW w:w="1668" w:type="dxa"/>
-            <w:tcBorders>
-              <w:top w:val="single" w:sz="4" w:space="0" w:color="FFFFFF" w:themeColor="background1"/>
-              <w:left w:val="single" w:sz="4" w:space="0" w:color="FFFFFF" w:themeColor="background1"/>
-              <w:bottom w:val="single" w:sz="4" w:space="0" w:color="FFFFFF" w:themeColor="background1"/>
-              <w:right w:val="single" w:sz="4" w:space="0" w:color="FFFFFF" w:themeColor="background1"/>
-            </w:tcBorders>
-            <w:shd w:val="clear" w:color="auto" w:fill="4BACC6" w:themeFill="accent5"/>
-          </w:tcPr>
-          <w:p>
-            <w:pPr>
-              <w:rPr>
-                <w:color w:val="FFFFFF" w:themeColor="background1"/>
-                <w:lang w:val="pl-PL"/>
-              </w:rPr>
-            </w:pPr>
-            <w:r>
-              <w:rPr>
-                <w:color w:val="FFFFFF" w:themeColor="background1"/>
-                <w:lang w:val="pl-PL"/>
-              </w:rPr>
-              <w:t>Projekt graficzny</w:t>
-            </w:r>
-          </w:p>
-        </w:tc>
-        <w:tc>
-          <w:tcPr>
-            <w:tcW w:w="7173" w:type="dxa"/>
-            <w:tcBorders>
-              <w:top w:val="single" w:sz="4" w:space="0" w:color="FFFFFF" w:themeColor="background1"/>
-              <w:left w:val="single" w:sz="4" w:space="0" w:color="FFFFFF" w:themeColor="background1"/>
-              <w:bottom w:val="single" w:sz="4" w:space="0" w:color="FFFFFF" w:themeColor="background1"/>
-              <w:right w:val="single" w:sz="4" w:space="0" w:color="FFFFFF" w:themeColor="background1"/>
-            </w:tcBorders>
-            <w:shd w:val="clear" w:color="auto" w:fill="B6DDE8" w:themeFill="accent5" w:themeFillTint="66"/>
-          </w:tcPr>
-          <w:p>
-            <w:pPr>
-              <w:rPr>
-                <w:lang w:val="pl-PL"/>
-              </w:rPr>
-            </w:pPr>
-          </w:p>
-        </w:tc>
-      </w:tr>
-      <w:tr>
-        <w:tc>
-          <w:tcPr>
-            <w:tcW w:w="1668" w:type="dxa"/>
-            <w:tcBorders>
-              <w:top w:val="single" w:sz="4" w:space="0" w:color="FFFFFF" w:themeColor="background1"/>
-              <w:left w:val="single" w:sz="4" w:space="0" w:color="FFFFFF" w:themeColor="background1"/>
-              <w:bottom w:val="single" w:sz="4" w:space="0" w:color="FFFFFF" w:themeColor="background1"/>
-              <w:right w:val="single" w:sz="4" w:space="0" w:color="FFFFFF" w:themeColor="background1"/>
-            </w:tcBorders>
-            <w:shd w:val="clear" w:color="auto" w:fill="4BACC6" w:themeFill="accent5"/>
-          </w:tcPr>
-          <w:p>
-            <w:pPr>
-              <w:rPr>
-                <w:color w:val="FFFFFF" w:themeColor="background1"/>
-                <w:lang w:val="pl-PL"/>
-              </w:rPr>
-            </w:pPr>
-            <w:r>
-              <w:rPr>
-                <w:color w:val="FFFFFF" w:themeColor="background1"/>
-                <w:lang w:val="pl-PL"/>
-              </w:rPr>
-              <w:t>Opis</w:t>
-            </w:r>
-          </w:p>
-        </w:tc>
-        <w:tc>
-          <w:tcPr>
-            <w:tcW w:w="7173" w:type="dxa"/>
-            <w:tcBorders>
-              <w:top w:val="single" w:sz="4" w:space="0" w:color="FFFFFF" w:themeColor="background1"/>
-              <w:left w:val="single" w:sz="4" w:space="0" w:color="FFFFFF" w:themeColor="background1"/>
-              <w:bottom w:val="single" w:sz="4" w:space="0" w:color="FFFFFF" w:themeColor="background1"/>
-              <w:right w:val="single" w:sz="4" w:space="0" w:color="FFFFFF" w:themeColor="background1"/>
-            </w:tcBorders>
-            <w:shd w:val="clear" w:color="auto" w:fill="DAEEF3" w:themeFill="accent5" w:themeFillTint="33"/>
-          </w:tcPr>
-          <w:p>
-            <w:pPr>
-              <w:jc w:val="left"/>
-              <w:rPr>
-                <w:lang w:val="pl-PL"/>
-              </w:rPr>
-            </w:pPr>
-            <w:r>
-              <w:rPr>
-                <w:lang w:val="pl-PL"/>
-              </w:rPr>
-              <w:t>Pozwala osobie upoważnionej na uzyskanie dostępu do szczegółowych informacji na temat wszystkich obecnie trwających wypożycze</w:t>
-            </w:r>
-            <w:r>
-              <w:rPr>
-                <w:lang w:val="pl-PL"/>
-              </w:rPr>
-              <w:t>ń</w:t>
-            </w:r>
-            <w:r>
-              <w:rPr>
-                <w:lang w:val="pl-PL"/>
-              </w:rPr>
-              <w:t xml:space="preserve"> i rezerwacji</w:t>
-            </w:r>
-          </w:p>
-        </w:tc>
-      </w:tr>
-      <w:tr>
-        <w:tc>
-          <w:tcPr>
-            <w:tcW w:w="1668" w:type="dxa"/>
-            <w:tcBorders>
-              <w:top w:val="single" w:sz="4" w:space="0" w:color="FFFFFF" w:themeColor="background1"/>
-              <w:left w:val="single" w:sz="4" w:space="0" w:color="FFFFFF" w:themeColor="background1"/>
-              <w:bottom w:val="single" w:sz="4" w:space="0" w:color="FFFFFF" w:themeColor="background1"/>
-              <w:right w:val="single" w:sz="4" w:space="0" w:color="FFFFFF" w:themeColor="background1"/>
-            </w:tcBorders>
-            <w:shd w:val="clear" w:color="auto" w:fill="4BACC6" w:themeFill="accent5"/>
-          </w:tcPr>
-          <w:p>
-            <w:pPr>
-              <w:rPr>
-                <w:color w:val="FFFFFF" w:themeColor="background1"/>
-                <w:lang w:val="pl-PL"/>
-              </w:rPr>
-            </w:pPr>
-            <w:r>
-              <w:rPr>
-                <w:color w:val="FFFFFF" w:themeColor="background1"/>
-                <w:lang w:val="pl-PL"/>
-              </w:rPr>
-              <w:t>Wykorzystane dane</w:t>
-            </w:r>
-          </w:p>
-        </w:tc>
-        <w:tc>
-          <w:tcPr>
-            <w:tcW w:w="7173" w:type="dxa"/>
-            <w:tcBorders>
-              <w:top w:val="single" w:sz="4" w:space="0" w:color="FFFFFF" w:themeColor="background1"/>
-              <w:left w:val="single" w:sz="4" w:space="0" w:color="FFFFFF" w:themeColor="background1"/>
-              <w:bottom w:val="single" w:sz="4" w:space="0" w:color="FFFFFF" w:themeColor="background1"/>
-              <w:right w:val="single" w:sz="4" w:space="0" w:color="FFFFFF" w:themeColor="background1"/>
-            </w:tcBorders>
-            <w:shd w:val="clear" w:color="auto" w:fill="B6DDE8" w:themeFill="accent5" w:themeFillTint="66"/>
-          </w:tcPr>
-          <w:p>
-            <w:pPr>
-              <w:rPr>
-                <w:lang w:val="pl-PL"/>
-              </w:rPr>
-            </w:pPr>
-          </w:p>
-        </w:tc>
-      </w:tr>
-    </w:tbl>
-    <w:p>
-      <w:pPr>
-        <w:rPr>
-          <w:color w:val="808080" w:themeColor="background1" w:themeShade="80"/>
-          <w:lang w:val="pl-PL"/>
-        </w:rPr>
-      </w:pPr>
-    </w:p>
-    <w:p>
-      <w:pPr>
-        <w:rPr>
-          <w:color w:val="808080" w:themeColor="background1" w:themeShade="80"/>
-          <w:lang w:val="pl-PL"/>
-        </w:rPr>
-      </w:pPr>
-    </w:p>
-    <w:p>
-      <w:pPr>
-        <w:rPr>
-          <w:color w:val="808080" w:themeColor="background1" w:themeShade="80"/>
-          <w:lang w:val="pl-PL"/>
-        </w:rPr>
-      </w:pPr>
-    </w:p>
-    <w:tbl>
-      <w:tblPr>
-        <w:tblStyle w:val="Tabela-Siatka"/>
-        <w:tblW w:w="8841" w:type="dxa"/>
-        <w:tblLook w:val="04A0" w:firstRow="1" w:lastRow="0" w:firstColumn="1" w:lastColumn="0" w:noHBand="0" w:noVBand="1"/>
-      </w:tblPr>
-      <w:tblGrid>
-        <w:gridCol w:w="1668"/>
-        <w:gridCol w:w="7173"/>
-      </w:tblGrid>
-      <w:tr>
-        <w:tc>
-          <w:tcPr>
-            <w:tcW w:w="1668" w:type="dxa"/>
-            <w:tcBorders>
-              <w:top w:val="single" w:sz="4" w:space="0" w:color="FFFFFF" w:themeColor="background1"/>
-              <w:left w:val="single" w:sz="4" w:space="0" w:color="FFFFFF" w:themeColor="background1"/>
-              <w:bottom w:val="single" w:sz="4" w:space="0" w:color="FFFFFF" w:themeColor="background1"/>
-              <w:right w:val="single" w:sz="4" w:space="0" w:color="FFFFFF" w:themeColor="background1"/>
-            </w:tcBorders>
-            <w:shd w:val="clear" w:color="auto" w:fill="4BACC6" w:themeFill="accent5"/>
-          </w:tcPr>
-          <w:p>
-            <w:pPr>
-              <w:rPr>
-                <w:color w:val="FFFFFF" w:themeColor="background1"/>
-                <w:lang w:val="pl-PL"/>
-              </w:rPr>
-            </w:pPr>
-            <w:r>
-              <w:rPr>
-                <w:color w:val="FFFFFF" w:themeColor="background1"/>
-                <w:lang w:val="pl-PL"/>
-              </w:rPr>
-              <w:t>ID</w:t>
-            </w:r>
-          </w:p>
-        </w:tc>
-        <w:tc>
-          <w:tcPr>
-            <w:tcW w:w="7173" w:type="dxa"/>
-            <w:tcBorders>
-              <w:top w:val="single" w:sz="4" w:space="0" w:color="FFFFFF" w:themeColor="background1"/>
-              <w:left w:val="single" w:sz="4" w:space="0" w:color="FFFFFF" w:themeColor="background1"/>
-              <w:bottom w:val="single" w:sz="4" w:space="0" w:color="FFFFFF" w:themeColor="background1"/>
-              <w:right w:val="single" w:sz="4" w:space="0" w:color="FFFFFF" w:themeColor="background1"/>
-            </w:tcBorders>
-            <w:shd w:val="clear" w:color="auto" w:fill="B6DDE8" w:themeFill="accent5" w:themeFillTint="66"/>
-          </w:tcPr>
-          <w:p>
-            <w:pPr>
-              <w:rPr>
-                <w:lang w:val="pl-PL"/>
-              </w:rPr>
-            </w:pPr>
-            <w:r>
-              <w:rPr>
-                <w:lang w:val="pl-PL"/>
-              </w:rPr>
-              <w:t>8</w:t>
-            </w:r>
-          </w:p>
-        </w:tc>
-      </w:tr>
-      <w:tr>
-        <w:tc>
-          <w:tcPr>
-            <w:tcW w:w="1668" w:type="dxa"/>
-            <w:tcBorders>
-              <w:top w:val="single" w:sz="4" w:space="0" w:color="FFFFFF" w:themeColor="background1"/>
-              <w:left w:val="single" w:sz="4" w:space="0" w:color="FFFFFF" w:themeColor="background1"/>
-              <w:bottom w:val="single" w:sz="4" w:space="0" w:color="FFFFFF" w:themeColor="background1"/>
-              <w:right w:val="single" w:sz="4" w:space="0" w:color="FFFFFF" w:themeColor="background1"/>
-            </w:tcBorders>
-            <w:shd w:val="clear" w:color="auto" w:fill="4BACC6"/>
-          </w:tcPr>
-          <w:p>
-            <w:pPr>
-              <w:rPr>
-                <w:color w:val="FFFFFF" w:themeColor="background1"/>
-                <w:lang w:val="pl-PL"/>
-              </w:rPr>
-            </w:pPr>
-            <w:r>
-              <w:rPr>
-                <w:color w:val="FFFFFF" w:themeColor="background1"/>
-                <w:lang w:val="pl-PL"/>
-              </w:rPr>
-              <w:t>Nazwa</w:t>
-            </w:r>
-          </w:p>
-        </w:tc>
-        <w:tc>
-          <w:tcPr>
-            <w:tcW w:w="7173" w:type="dxa"/>
-            <w:tcBorders>
-              <w:top w:val="single" w:sz="4" w:space="0" w:color="FFFFFF" w:themeColor="background1"/>
-              <w:left w:val="single" w:sz="4" w:space="0" w:color="FFFFFF" w:themeColor="background1"/>
-              <w:bottom w:val="single" w:sz="4" w:space="0" w:color="FFFFFF" w:themeColor="background1"/>
-              <w:right w:val="single" w:sz="4" w:space="0" w:color="FFFFFF" w:themeColor="background1"/>
-            </w:tcBorders>
-            <w:shd w:val="clear" w:color="auto" w:fill="DAEEF3" w:themeFill="accent5" w:themeFillTint="33"/>
-          </w:tcPr>
-          <w:p>
-            <w:pPr>
-              <w:jc w:val="left"/>
-              <w:rPr>
-                <w:lang w:val="pl-PL"/>
-              </w:rPr>
-            </w:pPr>
-            <w:r>
-              <w:rPr>
-                <w:lang w:val="pl-PL"/>
-              </w:rPr>
-              <w:t>Formularz logowania</w:t>
-            </w:r>
-          </w:p>
-        </w:tc>
-      </w:tr>
-      <w:tr>
-        <w:tc>
-          <w:tcPr>
-            <w:tcW w:w="1668" w:type="dxa"/>
-            <w:tcBorders>
-              <w:top w:val="single" w:sz="4" w:space="0" w:color="FFFFFF" w:themeColor="background1"/>
-              <w:left w:val="single" w:sz="4" w:space="0" w:color="FFFFFF" w:themeColor="background1"/>
-              <w:bottom w:val="single" w:sz="4" w:space="0" w:color="FFFFFF" w:themeColor="background1"/>
-              <w:right w:val="single" w:sz="4" w:space="0" w:color="FFFFFF" w:themeColor="background1"/>
-            </w:tcBorders>
-            <w:shd w:val="clear" w:color="auto" w:fill="4BACC6" w:themeFill="accent5"/>
-          </w:tcPr>
-          <w:p>
-            <w:pPr>
-              <w:rPr>
-                <w:color w:val="FFFFFF" w:themeColor="background1"/>
-                <w:lang w:val="pl-PL"/>
-              </w:rPr>
-            </w:pPr>
-            <w:r>
-              <w:rPr>
-                <w:color w:val="FFFFFF" w:themeColor="background1"/>
-                <w:lang w:val="pl-PL"/>
-              </w:rPr>
-              <w:t>Projekt graficzny</w:t>
-            </w:r>
-          </w:p>
-        </w:tc>
-        <w:tc>
-          <w:tcPr>
-            <w:tcW w:w="7173" w:type="dxa"/>
-            <w:tcBorders>
-              <w:top w:val="single" w:sz="4" w:space="0" w:color="FFFFFF" w:themeColor="background1"/>
-              <w:left w:val="single" w:sz="4" w:space="0" w:color="FFFFFF" w:themeColor="background1"/>
-              <w:bottom w:val="single" w:sz="4" w:space="0" w:color="FFFFFF" w:themeColor="background1"/>
-              <w:right w:val="single" w:sz="4" w:space="0" w:color="FFFFFF" w:themeColor="background1"/>
-            </w:tcBorders>
-            <w:shd w:val="clear" w:color="auto" w:fill="B6DDE8" w:themeFill="accent5" w:themeFillTint="66"/>
-          </w:tcPr>
-          <w:p>
-            <w:pPr>
-              <w:rPr>
-                <w:lang w:val="pl-PL"/>
-              </w:rPr>
-            </w:pPr>
-          </w:p>
-        </w:tc>
-      </w:tr>
-      <w:tr>
-        <w:tc>
-          <w:tcPr>
-            <w:tcW w:w="1668" w:type="dxa"/>
-            <w:tcBorders>
-              <w:top w:val="single" w:sz="4" w:space="0" w:color="FFFFFF" w:themeColor="background1"/>
-              <w:left w:val="single" w:sz="4" w:space="0" w:color="FFFFFF" w:themeColor="background1"/>
-              <w:bottom w:val="single" w:sz="4" w:space="0" w:color="FFFFFF" w:themeColor="background1"/>
-              <w:right w:val="single" w:sz="4" w:space="0" w:color="FFFFFF" w:themeColor="background1"/>
-            </w:tcBorders>
-            <w:shd w:val="clear" w:color="auto" w:fill="4BACC6" w:themeFill="accent5"/>
-          </w:tcPr>
-          <w:p>
-            <w:pPr>
-              <w:rPr>
-                <w:color w:val="FFFFFF" w:themeColor="background1"/>
-                <w:lang w:val="pl-PL"/>
-              </w:rPr>
-            </w:pPr>
-            <w:r>
-              <w:rPr>
-                <w:color w:val="FFFFFF" w:themeColor="background1"/>
-                <w:lang w:val="pl-PL"/>
-              </w:rPr>
-              <w:t>Wykorzystane dane</w:t>
-            </w:r>
-          </w:p>
-        </w:tc>
-        <w:tc>
-          <w:tcPr>
-            <w:tcW w:w="7173" w:type="dxa"/>
-            <w:tcBorders>
-              <w:top w:val="single" w:sz="4" w:space="0" w:color="FFFFFF" w:themeColor="background1"/>
-              <w:left w:val="single" w:sz="4" w:space="0" w:color="FFFFFF" w:themeColor="background1"/>
-              <w:bottom w:val="single" w:sz="4" w:space="0" w:color="FFFFFF" w:themeColor="background1"/>
-              <w:right w:val="single" w:sz="4" w:space="0" w:color="FFFFFF" w:themeColor="background1"/>
-            </w:tcBorders>
-            <w:shd w:val="clear" w:color="auto" w:fill="DAEEF3" w:themeFill="accent5" w:themeFillTint="33"/>
-          </w:tcPr>
-          <w:p>
-            <w:pPr>
-              <w:rPr>
-                <w:lang w:val="pl-PL"/>
-              </w:rPr>
-            </w:pPr>
+              <w:rPr>
+                <w:lang w:val="pl-PL"/>
+              </w:rPr>
+            </w:pPr>
+            <w:r>
+              <w:rPr>
+                <w:lang w:val="pl-PL"/>
+              </w:rPr>
+              <w:t>L: Admin</w:t>
+            </w:r>
+          </w:p>
+          <w:p>
+            <w:pPr>
+              <w:rPr>
+                <w:lang w:val="pl-PL"/>
+              </w:rPr>
+            </w:pPr>
+            <w:r>
+              <w:rPr>
+                <w:lang w:val="pl-PL"/>
+              </w:rPr>
+              <w:t>H: admin123</w:t>
+            </w:r>
           </w:p>
         </w:tc>
       </w:tr>
@@ -38799,7 +39592,7 @@
           <w:noProof/>
         </w:rPr>
         <w:drawing>
-          <wp:inline distT="0" distB="0" distL="0" distR="0" wp14:anchorId="48AE83C1" wp14:editId="4C0CF118">
+          <wp:inline distT="0" distB="0" distL="0" distR="0" wp14:anchorId="1C6B093B" wp14:editId="514DDD2C">
             <wp:extent cx="5486400" cy="3578225"/>
             <wp:effectExtent l="0" t="0" r="0" b="3175"/>
             <wp:docPr id="10" name="Wykres 10">
@@ -38812,7 +39605,7 @@
             <wp:cNvGraphicFramePr/>
             <a:graphic xmlns:a="http://schemas.openxmlformats.org/drawingml/2006/main">
               <a:graphicData uri="http://schemas.openxmlformats.org/drawingml/2006/chart">
-                <c:chart xmlns:c="http://schemas.openxmlformats.org/drawingml/2006/chart" xmlns:r="http://schemas.openxmlformats.org/officeDocument/2006/relationships" r:id="rId15"/>
+                <c:chart xmlns:c="http://schemas.openxmlformats.org/drawingml/2006/chart" xmlns:r="http://schemas.openxmlformats.org/officeDocument/2006/relationships" r:id="rId23"/>
               </a:graphicData>
             </a:graphic>
           </wp:inline>
@@ -40423,8 +41216,6 @@
               </w:rPr>
               <w:t>3</w:t>
             </w:r>
-            <w:bookmarkStart w:id="35" w:name="_GoBack"/>
-            <w:bookmarkEnd w:id="35"/>
             <w:r>
               <w:rPr>
                 <w:lang w:val="pl-PL"/>
@@ -40521,7 +41312,7 @@
           <w:lang w:val="pl-PL"/>
         </w:rPr>
       </w:pPr>
-      <w:bookmarkStart w:id="36" w:name="_Toc1976825"/>
+      <w:bookmarkStart w:id="35" w:name="_Toc1976825"/>
       <w:r>
         <w:rPr>
           <w:lang w:val="pl-PL"/>
@@ -40529,7 +41320,7 @@
         <w:lastRenderedPageBreak/>
         <w:t>Inne informacje</w:t>
       </w:r>
-      <w:bookmarkEnd w:id="36"/>
+      <w:bookmarkEnd w:id="35"/>
     </w:p>
     <w:p>
       <w:pPr>
@@ -40545,7 +41336,7 @@
       </w:r>
     </w:p>
     <w:sectPr>
-      <w:footerReference w:type="default" r:id="rId16"/>
+      <w:footerReference w:type="default" r:id="rId24"/>
       <w:footnotePr>
         <w:numRestart w:val="eachPage"/>
       </w:footnotePr>
@@ -40564,7 +41355,7 @@
 </file>
 
 <file path=word/endnotes.xml><?xml version="1.0" encoding="utf-8"?>
-<w:endnotes xmlns:wpc="http://schemas.microsoft.com/office/word/2010/wordprocessingCanvas" xmlns:cx="http://schemas.microsoft.com/office/drawing/2014/chartex" xmlns:cx1="http://schemas.microsoft.com/office/drawing/2015/9/8/chartex" xmlns:cx2="http://schemas.microsoft.com/office/drawing/2015/10/21/chartex" xmlns:cx3="http://schemas.microsoft.com/office/drawing/2016/5/9/chartex" xmlns:cx4="http://schemas.microsoft.com/office/drawing/2016/5/10/chartex" xmlns:cx5="http://schemas.microsoft.com/office/drawing/2016/5/11/chartex" xmlns:cx6="http://schemas.microsoft.com/office/drawing/2016/5/12/chartex" xmlns:cx7="http://schemas.microsoft.com/office/drawing/2016/5/13/chartex" xmlns:cx8="http://schemas.microsoft.com/office/drawing/2016/5/14/chartex" xmlns:mc="http://schemas.openxmlformats.org/markup-compatibility/2006" xmlns:aink="http://schemas.microsoft.com/office/drawing/2016/ink" xmlns:am3d="http://schemas.microsoft.com/office/drawing/2017/model3d" xmlns:o="urn:schemas-microsoft-com:office:office" xmlns:r="http://schemas.openxmlformats.org/officeDocument/2006/relationships" xmlns:m="http://schemas.openxmlformats.org/officeDocument/2006/math" xmlns:v="urn:schemas-microsoft-com:vml" xmlns:wp14="http://schemas.microsoft.com/office/word/2010/wordprocessingDrawing" xmlns:wp="http://schemas.openxmlformats.org/drawingml/2006/wordprocessingDrawing" xmlns:w10="urn:schemas-microsoft-com:office:word" xmlns:w="http://schemas.openxmlformats.org/wordprocessingml/2006/main" xmlns:w14="http://schemas.microsoft.com/office/word/2010/wordml" xmlns:w15="http://schemas.microsoft.com/office/word/2012/wordml" xmlns:w16cid="http://schemas.microsoft.com/office/word/2016/wordml/cid" xmlns:w16se="http://schemas.microsoft.com/office/word/2015/wordml/symex" xmlns:wpg="http://schemas.microsoft.com/office/word/2010/wordprocessingGroup" xmlns:wpi="http://schemas.microsoft.com/office/word/2010/wordprocessingInk" xmlns:wne="http://schemas.microsoft.com/office/word/2006/wordml" xmlns:wps="http://schemas.microsoft.com/office/word/2010/wordprocessingShape" mc:Ignorable="w14 w15 w16se w16cid wp14">
+<w:endnotes xmlns:wpc="http://schemas.microsoft.com/office/word/2010/wordprocessingCanvas" xmlns:cx="http://schemas.microsoft.com/office/drawing/2014/chartex" xmlns:cx1="http://schemas.microsoft.com/office/drawing/2015/9/8/chartex" xmlns:cx2="http://schemas.microsoft.com/office/drawing/2015/10/21/chartex" xmlns:cx3="http://schemas.microsoft.com/office/drawing/2016/5/9/chartex" xmlns:cx4="http://schemas.microsoft.com/office/drawing/2016/5/10/chartex" xmlns:cx5="http://schemas.microsoft.com/office/drawing/2016/5/11/chartex" xmlns:cx6="http://schemas.microsoft.com/office/drawing/2016/5/12/chartex" xmlns:cx7="http://schemas.microsoft.com/office/drawing/2016/5/13/chartex" xmlns:cx8="http://schemas.microsoft.com/office/drawing/2016/5/14/chartex" xmlns:mc="http://schemas.openxmlformats.org/markup-compatibility/2006" xmlns:aink="http://schemas.microsoft.com/office/drawing/2016/ink" xmlns:am3d="http://schemas.microsoft.com/office/drawing/2017/model3d" xmlns:o="urn:schemas-microsoft-com:office:office" xmlns:r="http://schemas.openxmlformats.org/officeDocument/2006/relationships" xmlns:m="http://schemas.openxmlformats.org/officeDocument/2006/math" xmlns:v="urn:schemas-microsoft-com:vml" xmlns:wp14="http://schemas.microsoft.com/office/word/2010/wordprocessingDrawing" xmlns:wp="http://schemas.openxmlformats.org/drawingml/2006/wordprocessingDrawing" xmlns:w10="urn:schemas-microsoft-com:office:word" xmlns:w="http://schemas.openxmlformats.org/wordprocessingml/2006/main" xmlns:w14="http://schemas.microsoft.com/office/word/2010/wordml" xmlns:w15="http://schemas.microsoft.com/office/word/2012/wordml" xmlns:w16cex="http://schemas.microsoft.com/office/word/2018/wordml/cex" xmlns:w16cid="http://schemas.microsoft.com/office/word/2016/wordml/cid" xmlns:w16="http://schemas.microsoft.com/office/word/2018/wordml" xmlns:w16se="http://schemas.microsoft.com/office/word/2015/wordml/symex" xmlns:wpg="http://schemas.microsoft.com/office/word/2010/wordprocessingGroup" xmlns:wpi="http://schemas.microsoft.com/office/word/2010/wordprocessingInk" xmlns:wne="http://schemas.microsoft.com/office/word/2006/wordml" xmlns:wps="http://schemas.microsoft.com/office/word/2010/wordprocessingShape" mc:Ignorable="w14 w15 w16se w16cid w16 w16cex wp14">
   <w:endnote w:type="separator" w:id="-1">
     <w:p>
       <w:r>
@@ -40583,7 +41374,7 @@
 </file>
 
 <file path=word/footer1.xml><?xml version="1.0" encoding="utf-8"?>
-<w:ftr xmlns:wpc="http://schemas.microsoft.com/office/word/2010/wordprocessingCanvas" xmlns:cx="http://schemas.microsoft.com/office/drawing/2014/chartex" xmlns:cx1="http://schemas.microsoft.com/office/drawing/2015/9/8/chartex" xmlns:cx2="http://schemas.microsoft.com/office/drawing/2015/10/21/chartex" xmlns:cx3="http://schemas.microsoft.com/office/drawing/2016/5/9/chartex" xmlns:cx4="http://schemas.microsoft.com/office/drawing/2016/5/10/chartex" xmlns:cx5="http://schemas.microsoft.com/office/drawing/2016/5/11/chartex" xmlns:cx6="http://schemas.microsoft.com/office/drawing/2016/5/12/chartex" xmlns:cx7="http://schemas.microsoft.com/office/drawing/2016/5/13/chartex" xmlns:cx8="http://schemas.microsoft.com/office/drawing/2016/5/14/chartex" xmlns:mc="http://schemas.openxmlformats.org/markup-compatibility/2006" xmlns:aink="http://schemas.microsoft.com/office/drawing/2016/ink" xmlns:am3d="http://schemas.microsoft.com/office/drawing/2017/model3d" xmlns:o="urn:schemas-microsoft-com:office:office" xmlns:r="http://schemas.openxmlformats.org/officeDocument/2006/relationships" xmlns:m="http://schemas.openxmlformats.org/officeDocument/2006/math" xmlns:v="urn:schemas-microsoft-com:vml" xmlns:wp14="http://schemas.microsoft.com/office/word/2010/wordprocessingDrawing" xmlns:wp="http://schemas.openxmlformats.org/drawingml/2006/wordprocessingDrawing" xmlns:w10="urn:schemas-microsoft-com:office:word" xmlns:w="http://schemas.openxmlformats.org/wordprocessingml/2006/main" xmlns:w14="http://schemas.microsoft.com/office/word/2010/wordml" xmlns:w15="http://schemas.microsoft.com/office/word/2012/wordml" xmlns:w16cid="http://schemas.microsoft.com/office/word/2016/wordml/cid" xmlns:w16se="http://schemas.microsoft.com/office/word/2015/wordml/symex" xmlns:wpg="http://schemas.microsoft.com/office/word/2010/wordprocessingGroup" xmlns:wpi="http://schemas.microsoft.com/office/word/2010/wordprocessingInk" xmlns:wne="http://schemas.microsoft.com/office/word/2006/wordml" xmlns:wps="http://schemas.microsoft.com/office/word/2010/wordprocessingShape" mc:Ignorable="w14 w15 w16se w16cid wp14">
+<w:ftr xmlns:wpc="http://schemas.microsoft.com/office/word/2010/wordprocessingCanvas" xmlns:cx="http://schemas.microsoft.com/office/drawing/2014/chartex" xmlns:cx1="http://schemas.microsoft.com/office/drawing/2015/9/8/chartex" xmlns:cx2="http://schemas.microsoft.com/office/drawing/2015/10/21/chartex" xmlns:cx3="http://schemas.microsoft.com/office/drawing/2016/5/9/chartex" xmlns:cx4="http://schemas.microsoft.com/office/drawing/2016/5/10/chartex" xmlns:cx5="http://schemas.microsoft.com/office/drawing/2016/5/11/chartex" xmlns:cx6="http://schemas.microsoft.com/office/drawing/2016/5/12/chartex" xmlns:cx7="http://schemas.microsoft.com/office/drawing/2016/5/13/chartex" xmlns:cx8="http://schemas.microsoft.com/office/drawing/2016/5/14/chartex" xmlns:mc="http://schemas.openxmlformats.org/markup-compatibility/2006" xmlns:aink="http://schemas.microsoft.com/office/drawing/2016/ink" xmlns:am3d="http://schemas.microsoft.com/office/drawing/2017/model3d" xmlns:o="urn:schemas-microsoft-com:office:office" xmlns:r="http://schemas.openxmlformats.org/officeDocument/2006/relationships" xmlns:m="http://schemas.openxmlformats.org/officeDocument/2006/math" xmlns:v="urn:schemas-microsoft-com:vml" xmlns:wp14="http://schemas.microsoft.com/office/word/2010/wordprocessingDrawing" xmlns:wp="http://schemas.openxmlformats.org/drawingml/2006/wordprocessingDrawing" xmlns:w10="urn:schemas-microsoft-com:office:word" xmlns:w="http://schemas.openxmlformats.org/wordprocessingml/2006/main" xmlns:w14="http://schemas.microsoft.com/office/word/2010/wordml" xmlns:w15="http://schemas.microsoft.com/office/word/2012/wordml" xmlns:w16cex="http://schemas.microsoft.com/office/word/2018/wordml/cex" xmlns:w16cid="http://schemas.microsoft.com/office/word/2016/wordml/cid" xmlns:w16="http://schemas.microsoft.com/office/word/2018/wordml" xmlns:w16se="http://schemas.microsoft.com/office/word/2015/wordml/symex" xmlns:wpg="http://schemas.microsoft.com/office/word/2010/wordprocessingGroup" xmlns:wpi="http://schemas.microsoft.com/office/word/2010/wordprocessingInk" xmlns:wne="http://schemas.microsoft.com/office/word/2006/wordml" xmlns:wps="http://schemas.microsoft.com/office/word/2010/wordprocessingShape" mc:Ignorable="w14 w15 w16se w16cid w16 w16cex wp14">
   <w:sdt>
     <w:sdtPr>
       <w:id w:val="1313370545"/>
@@ -40628,7 +41419,7 @@
 </file>
 
 <file path=word/footnotes.xml><?xml version="1.0" encoding="utf-8"?>
-<w:footnotes xmlns:wpc="http://schemas.microsoft.com/office/word/2010/wordprocessingCanvas" xmlns:cx="http://schemas.microsoft.com/office/drawing/2014/chartex" xmlns:cx1="http://schemas.microsoft.com/office/drawing/2015/9/8/chartex" xmlns:cx2="http://schemas.microsoft.com/office/drawing/2015/10/21/chartex" xmlns:cx3="http://schemas.microsoft.com/office/drawing/2016/5/9/chartex" xmlns:cx4="http://schemas.microsoft.com/office/drawing/2016/5/10/chartex" xmlns:cx5="http://schemas.microsoft.com/office/drawing/2016/5/11/chartex" xmlns:cx6="http://schemas.microsoft.com/office/drawing/2016/5/12/chartex" xmlns:cx7="http://schemas.microsoft.com/office/drawing/2016/5/13/chartex" xmlns:cx8="http://schemas.microsoft.com/office/drawing/2016/5/14/chartex" xmlns:mc="http://schemas.openxmlformats.org/markup-compatibility/2006" xmlns:aink="http://schemas.microsoft.com/office/drawing/2016/ink" xmlns:am3d="http://schemas.microsoft.com/office/drawing/2017/model3d" xmlns:o="urn:schemas-microsoft-com:office:office" xmlns:r="http://schemas.openxmlformats.org/officeDocument/2006/relationships" xmlns:m="http://schemas.openxmlformats.org/officeDocument/2006/math" xmlns:v="urn:schemas-microsoft-com:vml" xmlns:wp14="http://schemas.microsoft.com/office/word/2010/wordprocessingDrawing" xmlns:wp="http://schemas.openxmlformats.org/drawingml/2006/wordprocessingDrawing" xmlns:w10="urn:schemas-microsoft-com:office:word" xmlns:w="http://schemas.openxmlformats.org/wordprocessingml/2006/main" xmlns:w14="http://schemas.microsoft.com/office/word/2010/wordml" xmlns:w15="http://schemas.microsoft.com/office/word/2012/wordml" xmlns:w16cid="http://schemas.microsoft.com/office/word/2016/wordml/cid" xmlns:w16se="http://schemas.microsoft.com/office/word/2015/wordml/symex" xmlns:wpg="http://schemas.microsoft.com/office/word/2010/wordprocessingGroup" xmlns:wpi="http://schemas.microsoft.com/office/word/2010/wordprocessingInk" xmlns:wne="http://schemas.microsoft.com/office/word/2006/wordml" xmlns:wps="http://schemas.microsoft.com/office/word/2010/wordprocessingShape" mc:Ignorable="w14 w15 w16se w16cid wp14">
+<w:footnotes xmlns:wpc="http://schemas.microsoft.com/office/word/2010/wordprocessingCanvas" xmlns:cx="http://schemas.microsoft.com/office/drawing/2014/chartex" xmlns:cx1="http://schemas.microsoft.com/office/drawing/2015/9/8/chartex" xmlns:cx2="http://schemas.microsoft.com/office/drawing/2015/10/21/chartex" xmlns:cx3="http://schemas.microsoft.com/office/drawing/2016/5/9/chartex" xmlns:cx4="http://schemas.microsoft.com/office/drawing/2016/5/10/chartex" xmlns:cx5="http://schemas.microsoft.com/office/drawing/2016/5/11/chartex" xmlns:cx6="http://schemas.microsoft.com/office/drawing/2016/5/12/chartex" xmlns:cx7="http://schemas.microsoft.com/office/drawing/2016/5/13/chartex" xmlns:cx8="http://schemas.microsoft.com/office/drawing/2016/5/14/chartex" xmlns:mc="http://schemas.openxmlformats.org/markup-compatibility/2006" xmlns:aink="http://schemas.microsoft.com/office/drawing/2016/ink" xmlns:am3d="http://schemas.microsoft.com/office/drawing/2017/model3d" xmlns:o="urn:schemas-microsoft-com:office:office" xmlns:r="http://schemas.openxmlformats.org/officeDocument/2006/relationships" xmlns:m="http://schemas.openxmlformats.org/officeDocument/2006/math" xmlns:v="urn:schemas-microsoft-com:vml" xmlns:wp14="http://schemas.microsoft.com/office/word/2010/wordprocessingDrawing" xmlns:wp="http://schemas.openxmlformats.org/drawingml/2006/wordprocessingDrawing" xmlns:w10="urn:schemas-microsoft-com:office:word" xmlns:w="http://schemas.openxmlformats.org/wordprocessingml/2006/main" xmlns:w14="http://schemas.microsoft.com/office/word/2010/wordml" xmlns:w15="http://schemas.microsoft.com/office/word/2012/wordml" xmlns:w16cex="http://schemas.microsoft.com/office/word/2018/wordml/cex" xmlns:w16cid="http://schemas.microsoft.com/office/word/2016/wordml/cid" xmlns:w16="http://schemas.microsoft.com/office/word/2018/wordml" xmlns:w16se="http://schemas.microsoft.com/office/word/2015/wordml/symex" xmlns:wpg="http://schemas.microsoft.com/office/word/2010/wordprocessingGroup" xmlns:wpi="http://schemas.microsoft.com/office/word/2010/wordprocessingInk" xmlns:wne="http://schemas.microsoft.com/office/word/2006/wordml" xmlns:wps="http://schemas.microsoft.com/office/word/2010/wordprocessingShape" mc:Ignorable="w14 w15 w16se w16cid w16 w16cex wp14">
   <w:footnote w:type="separator" w:id="-1">
     <w:p>
       <w:r>
@@ -40647,7 +41438,7 @@
 </file>
 
 <file path=word/numbering.xml><?xml version="1.0" encoding="utf-8"?>
-<w:numbering xmlns:wpc="http://schemas.microsoft.com/office/word/2010/wordprocessingCanvas" xmlns:cx="http://schemas.microsoft.com/office/drawing/2014/chartex" xmlns:cx1="http://schemas.microsoft.com/office/drawing/2015/9/8/chartex" xmlns:cx2="http://schemas.microsoft.com/office/drawing/2015/10/21/chartex" xmlns:cx3="http://schemas.microsoft.com/office/drawing/2016/5/9/chartex" xmlns:cx4="http://schemas.microsoft.com/office/drawing/2016/5/10/chartex" xmlns:cx5="http://schemas.microsoft.com/office/drawing/2016/5/11/chartex" xmlns:cx6="http://schemas.microsoft.com/office/drawing/2016/5/12/chartex" xmlns:cx7="http://schemas.microsoft.com/office/drawing/2016/5/13/chartex" xmlns:cx8="http://schemas.microsoft.com/office/drawing/2016/5/14/chartex" xmlns:mc="http://schemas.openxmlformats.org/markup-compatibility/2006" xmlns:aink="http://schemas.microsoft.com/office/drawing/2016/ink" xmlns:am3d="http://schemas.microsoft.com/office/drawing/2017/model3d" xmlns:o="urn:schemas-microsoft-com:office:office" xmlns:r="http://schemas.openxmlformats.org/officeDocument/2006/relationships" xmlns:m="http://schemas.openxmlformats.org/officeDocument/2006/math" xmlns:v="urn:schemas-microsoft-com:vml" xmlns:wp14="http://schemas.microsoft.com/office/word/2010/wordprocessingDrawing" xmlns:wp="http://schemas.openxmlformats.org/drawingml/2006/wordprocessingDrawing" xmlns:w10="urn:schemas-microsoft-com:office:word" xmlns:w="http://schemas.openxmlformats.org/wordprocessingml/2006/main" xmlns:w14="http://schemas.microsoft.com/office/word/2010/wordml" xmlns:w15="http://schemas.microsoft.com/office/word/2012/wordml" xmlns:w16cid="http://schemas.microsoft.com/office/word/2016/wordml/cid" xmlns:w16se="http://schemas.microsoft.com/office/word/2015/wordml/symex" xmlns:wpg="http://schemas.microsoft.com/office/word/2010/wordprocessingGroup" xmlns:wpi="http://schemas.microsoft.com/office/word/2010/wordprocessingInk" xmlns:wne="http://schemas.microsoft.com/office/word/2006/wordml" xmlns:wps="http://schemas.microsoft.com/office/word/2010/wordprocessingShape" mc:Ignorable="w14 w15 w16se w16cid wp14">
+<w:numbering xmlns:wpc="http://schemas.microsoft.com/office/word/2010/wordprocessingCanvas" xmlns:cx="http://schemas.microsoft.com/office/drawing/2014/chartex" xmlns:cx1="http://schemas.microsoft.com/office/drawing/2015/9/8/chartex" xmlns:cx2="http://schemas.microsoft.com/office/drawing/2015/10/21/chartex" xmlns:cx3="http://schemas.microsoft.com/office/drawing/2016/5/9/chartex" xmlns:cx4="http://schemas.microsoft.com/office/drawing/2016/5/10/chartex" xmlns:cx5="http://schemas.microsoft.com/office/drawing/2016/5/11/chartex" xmlns:cx6="http://schemas.microsoft.com/office/drawing/2016/5/12/chartex" xmlns:cx7="http://schemas.microsoft.com/office/drawing/2016/5/13/chartex" xmlns:cx8="http://schemas.microsoft.com/office/drawing/2016/5/14/chartex" xmlns:mc="http://schemas.openxmlformats.org/markup-compatibility/2006" xmlns:aink="http://schemas.microsoft.com/office/drawing/2016/ink" xmlns:am3d="http://schemas.microsoft.com/office/drawing/2017/model3d" xmlns:o="urn:schemas-microsoft-com:office:office" xmlns:r="http://schemas.openxmlformats.org/officeDocument/2006/relationships" xmlns:m="http://schemas.openxmlformats.org/officeDocument/2006/math" xmlns:v="urn:schemas-microsoft-com:vml" xmlns:wp14="http://schemas.microsoft.com/office/word/2010/wordprocessingDrawing" xmlns:wp="http://schemas.openxmlformats.org/drawingml/2006/wordprocessingDrawing" xmlns:w10="urn:schemas-microsoft-com:office:word" xmlns:w="http://schemas.openxmlformats.org/wordprocessingml/2006/main" xmlns:w14="http://schemas.microsoft.com/office/word/2010/wordml" xmlns:w15="http://schemas.microsoft.com/office/word/2012/wordml" xmlns:w16cex="http://schemas.microsoft.com/office/word/2018/wordml/cex" xmlns:w16cid="http://schemas.microsoft.com/office/word/2016/wordml/cid" xmlns:w16="http://schemas.microsoft.com/office/word/2018/wordml" xmlns:w16se="http://schemas.microsoft.com/office/word/2015/wordml/symex" xmlns:wpg="http://schemas.microsoft.com/office/word/2010/wordprocessingGroup" xmlns:wpi="http://schemas.microsoft.com/office/word/2010/wordprocessingInk" xmlns:wne="http://schemas.microsoft.com/office/word/2006/wordml" xmlns:wps="http://schemas.microsoft.com/office/word/2010/wordprocessingShape" mc:Ignorable="w14 w15 w16se w16cid w16 w16cex wp14">
   <w:abstractNum w:abstractNumId="0" w15:restartNumberingAfterBreak="0">
     <w:nsid w:val="00F71FCC"/>
     <w:multiLevelType w:val="hybridMultilevel"/>
@@ -43842,7 +44633,7 @@
 </file>
 
 <file path=word/styles.xml><?xml version="1.0" encoding="utf-8"?>
-<w:styles xmlns:mc="http://schemas.openxmlformats.org/markup-compatibility/2006" xmlns:r="http://schemas.openxmlformats.org/officeDocument/2006/relationships" xmlns:w="http://schemas.openxmlformats.org/wordprocessingml/2006/main" xmlns:w14="http://schemas.microsoft.com/office/word/2010/wordml" xmlns:w15="http://schemas.microsoft.com/office/word/2012/wordml" xmlns:w16cid="http://schemas.microsoft.com/office/word/2016/wordml/cid" xmlns:w16se="http://schemas.microsoft.com/office/word/2015/wordml/symex" mc:Ignorable="w14 w15 w16se w16cid">
+<w:styles xmlns:mc="http://schemas.openxmlformats.org/markup-compatibility/2006" xmlns:r="http://schemas.openxmlformats.org/officeDocument/2006/relationships" xmlns:w="http://schemas.openxmlformats.org/wordprocessingml/2006/main" xmlns:w14="http://schemas.microsoft.com/office/word/2010/wordml" xmlns:w15="http://schemas.microsoft.com/office/word/2012/wordml" xmlns:w16cex="http://schemas.microsoft.com/office/word/2018/wordml/cex" xmlns:w16cid="http://schemas.microsoft.com/office/word/2016/wordml/cid" xmlns:w16="http://schemas.microsoft.com/office/word/2018/wordml" xmlns:w16se="http://schemas.microsoft.com/office/word/2015/wordml/symex" mc:Ignorable="w14 w15 w16se w16cid w16 w16cex">
   <w:docDefaults>
     <w:rPrDefault>
       <w:rPr>
@@ -43858,7 +44649,7 @@
       </w:pPr>
     </w:pPrDefault>
   </w:docDefaults>
-  <w:latentStyles w:defLockedState="0" w:defUIPriority="99" w:defSemiHidden="0" w:defUnhideWhenUsed="0" w:defQFormat="0" w:count="377">
+  <w:latentStyles w:defLockedState="0" w:defUIPriority="99" w:defSemiHidden="0" w:defUnhideWhenUsed="0" w:defQFormat="0" w:count="376">
     <w:lsdException w:name="Normal" w:uiPriority="0" w:qFormat="1"/>
     <w:lsdException w:name="heading 1" w:uiPriority="9" w:qFormat="1"/>
     <w:lsdException w:name="heading 2" w:semiHidden="1" w:uiPriority="9" w:unhideWhenUsed="1" w:qFormat="1"/>
@@ -43964,6 +44755,7 @@
     <w:lsdException w:name="HTML Sample" w:semiHidden="1" w:unhideWhenUsed="1"/>
     <w:lsdException w:name="HTML Typewriter" w:semiHidden="1" w:unhideWhenUsed="1"/>
     <w:lsdException w:name="HTML Variable" w:semiHidden="1" w:unhideWhenUsed="1"/>
+    <w:lsdException w:name="Normal Table" w:semiHidden="1" w:unhideWhenUsed="1"/>
     <w:lsdException w:name="annotation subject" w:semiHidden="1" w:unhideWhenUsed="1"/>
     <w:lsdException w:name="No List" w:semiHidden="1" w:unhideWhenUsed="1"/>
     <w:lsdException w:name="Outline List 1" w:semiHidden="1" w:unhideWhenUsed="1"/>
@@ -44010,8 +44802,10 @@
     <w:lsdException w:name="Table Subtle 2" w:semiHidden="1" w:unhideWhenUsed="1"/>
     <w:lsdException w:name="Table Web 1" w:semiHidden="1" w:unhideWhenUsed="1"/>
     <w:lsdException w:name="Table Web 2" w:semiHidden="1" w:unhideWhenUsed="1"/>
+    <w:lsdException w:name="Table Web 3" w:semiHidden="1" w:unhideWhenUsed="1"/>
     <w:lsdException w:name="Balloon Text" w:semiHidden="1" w:unhideWhenUsed="1"/>
     <w:lsdException w:name="Table Grid" w:uiPriority="59"/>
+    <w:lsdException w:name="Table Theme" w:semiHidden="1" w:unhideWhenUsed="1"/>
     <w:lsdException w:name="Placeholder Text" w:semiHidden="1"/>
     <w:lsdException w:name="No Spacing" w:uiPriority="1" w:qFormat="1"/>
     <w:lsdException w:name="Light Shading" w:uiPriority="60"/>
@@ -44232,7 +45026,6 @@
     <w:lsdException w:name="Hashtag" w:semiHidden="1" w:unhideWhenUsed="1"/>
     <w:lsdException w:name="Unresolved Mention" w:semiHidden="1" w:unhideWhenUsed="1"/>
     <w:lsdException w:name="Smart Link" w:semiHidden="1" w:unhideWhenUsed="1"/>
-    <w:lsdException w:name="Smart Link Error" w:semiHidden="1" w:unhideWhenUsed="1"/>
   </w:latentStyles>
   <w:style w:type="paragraph" w:default="1" w:styleId="Normalny">
     <w:name w:val="Normal"/>
@@ -48524,21 +49317,6 @@
 </file>
 
 <file path=customXml/item1.xml><?xml version="1.0" encoding="utf-8"?>
-<p:properties xmlns:p="http://schemas.microsoft.com/office/2006/metadata/properties" xmlns:xsi="http://www.w3.org/2001/XMLSchema-instance" xmlns:pc="http://schemas.microsoft.com/office/infopath/2007/PartnerControls">
-  <documentManagement/>
-</p:properties>
-</file>
-
-<file path=customXml/item2.xml><?xml version="1.0" encoding="utf-8"?>
-<?mso-contentType ?>
-<FormTemplates xmlns="http://schemas.microsoft.com/sharepoint/v3/contenttype/forms">
-  <Display>DocumentLibraryForm</Display>
-  <Edit>DocumentLibraryForm</Edit>
-  <New>DocumentLibraryForm</New>
-</FormTemplates>
-</file>
-
-<file path=customXml/item3.xml><?xml version="1.0" encoding="utf-8"?>
 <ct:contentTypeSchema xmlns:ct="http://schemas.microsoft.com/office/2006/metadata/contentType" xmlns:ma="http://schemas.microsoft.com/office/2006/metadata/properties/metaAttributes" ct:_="" ma:_="" ma:contentTypeName="Document" ma:contentTypeID="0x0101001D34374673621D42A5B1E0644485BC5C" ma:contentTypeVersion="6" ma:contentTypeDescription="Create a new document." ma:contentTypeScope="" ma:versionID="95a4e95d7b522a5a097e490e98aa041a">
   <xsd:schema xmlns:xsd="http://www.w3.org/2001/XMLSchema" xmlns:xs="http://www.w3.org/2001/XMLSchema" xmlns:p="http://schemas.microsoft.com/office/2006/metadata/properties" xmlns:ns2="e5f1dbb2-0a88-4d4a-b11c-90faf2eaff47" targetNamespace="http://schemas.microsoft.com/office/2006/metadata/properties" ma:root="true" ma:fieldsID="2f38e4d661464bfdbaffd58771a49791" ns2:_="">
     <xsd:import namespace="e5f1dbb2-0a88-4d4a-b11c-90faf2eaff47"/>
@@ -48696,28 +49474,26 @@
 </ct:contentTypeSchema>
 </file>
 
+<file path=customXml/item2.xml><?xml version="1.0" encoding="utf-8"?>
+<?mso-contentType ?>
+<FormTemplates xmlns="http://schemas.microsoft.com/sharepoint/v3/contenttype/forms">
+  <Display>DocumentLibraryForm</Display>
+  <Edit>DocumentLibraryForm</Edit>
+  <New>DocumentLibraryForm</New>
+</FormTemplates>
+</file>
+
+<file path=customXml/item3.xml><?xml version="1.0" encoding="utf-8"?>
+<p:properties xmlns:p="http://schemas.microsoft.com/office/2006/metadata/properties" xmlns:xsi="http://www.w3.org/2001/XMLSchema-instance" xmlns:pc="http://schemas.microsoft.com/office/infopath/2007/PartnerControls">
+  <documentManagement/>
+</p:properties>
+</file>
+
 <file path=customXml/item4.xml><?xml version="1.0" encoding="utf-8"?>
 <b:Sources xmlns:b="http://schemas.openxmlformats.org/officeDocument/2006/bibliography" xmlns="http://schemas.openxmlformats.org/officeDocument/2006/bibliography" SelectedStyle="\APA.XSL" StyleName="APA"/>
 </file>
 
 <file path=customXml/itemProps1.xml><?xml version="1.0" encoding="utf-8"?>
-<ds:datastoreItem xmlns:ds="http://schemas.openxmlformats.org/officeDocument/2006/customXml" ds:itemID="{A9B620A4-C71D-44F2-8180-6FEF3E2D5D78}">
-  <ds:schemaRefs>
-    <ds:schemaRef ds:uri="http://schemas.microsoft.com/office/2006/metadata/properties"/>
-    <ds:schemaRef ds:uri="http://schemas.microsoft.com/office/infopath/2007/PartnerControls"/>
-  </ds:schemaRefs>
-</ds:datastoreItem>
-</file>
-
-<file path=customXml/itemProps2.xml><?xml version="1.0" encoding="utf-8"?>
-<ds:datastoreItem xmlns:ds="http://schemas.openxmlformats.org/officeDocument/2006/customXml" ds:itemID="{173EDE70-CF72-40DF-9134-1722E54BE22D}">
-  <ds:schemaRefs>
-    <ds:schemaRef ds:uri="http://schemas.microsoft.com/sharepoint/v3/contenttype/forms"/>
-  </ds:schemaRefs>
-</ds:datastoreItem>
-</file>
-
-<file path=customXml/itemProps3.xml><?xml version="1.0" encoding="utf-8"?>
 <ds:datastoreItem xmlns:ds="http://schemas.openxmlformats.org/officeDocument/2006/customXml" ds:itemID="{4FE622BD-B6DF-401B-BCC7-3A5F18E1E427}">
   <ds:schemaRefs>
     <ds:schemaRef ds:uri="http://schemas.microsoft.com/office/2006/metadata/contentType"/>
@@ -48735,8 +49511,25 @@
 </ds:datastoreItem>
 </file>
 
+<file path=customXml/itemProps2.xml><?xml version="1.0" encoding="utf-8"?>
+<ds:datastoreItem xmlns:ds="http://schemas.openxmlformats.org/officeDocument/2006/customXml" ds:itemID="{173EDE70-CF72-40DF-9134-1722E54BE22D}">
+  <ds:schemaRefs>
+    <ds:schemaRef ds:uri="http://schemas.microsoft.com/sharepoint/v3/contenttype/forms"/>
+  </ds:schemaRefs>
+</ds:datastoreItem>
+</file>
+
+<file path=customXml/itemProps3.xml><?xml version="1.0" encoding="utf-8"?>
+<ds:datastoreItem xmlns:ds="http://schemas.openxmlformats.org/officeDocument/2006/customXml" ds:itemID="{A9B620A4-C71D-44F2-8180-6FEF3E2D5D78}">
+  <ds:schemaRefs>
+    <ds:schemaRef ds:uri="http://schemas.microsoft.com/office/2006/metadata/properties"/>
+    <ds:schemaRef ds:uri="http://schemas.microsoft.com/office/infopath/2007/PartnerControls"/>
+  </ds:schemaRefs>
+</ds:datastoreItem>
+</file>
+
 <file path=customXml/itemProps4.xml><?xml version="1.0" encoding="utf-8"?>
-<ds:datastoreItem xmlns:ds="http://schemas.openxmlformats.org/officeDocument/2006/customXml" ds:itemID="{EBEE6B38-F2B3-46DE-A126-EC9C8F19BF60}">
+<ds:datastoreItem xmlns:ds="http://schemas.openxmlformats.org/officeDocument/2006/customXml" ds:itemID="{4A232C6E-6FA6-4A02-9F15-6969CCBDBDC9}">
   <ds:schemaRefs>
     <ds:schemaRef ds:uri="http://schemas.openxmlformats.org/officeDocument/2006/bibliography"/>
   </ds:schemaRefs>

</xml_diff>

<commit_message>
Update .gitignore. Add Boostrap to technologies in 9.5 point of documentation.
</commit_message>
<xml_diff>
--- a/dokumentacja/Wypozyczalnia pojazdow - dokumentacja.docx
+++ b/dokumentacja/Wypozyczalnia pojazdow - dokumentacja.docx
@@ -1,6 +1,6 @@
 
 <file path=word/document.xml><?xml version="1.0" encoding="utf-8"?>
-<w:document xmlns:wpc="http://schemas.microsoft.com/office/word/2010/wordprocessingCanvas" xmlns:cx="http://schemas.microsoft.com/office/drawing/2014/chartex" xmlns:cx1="http://schemas.microsoft.com/office/drawing/2015/9/8/chartex" xmlns:cx2="http://schemas.microsoft.com/office/drawing/2015/10/21/chartex" xmlns:cx3="http://schemas.microsoft.com/office/drawing/2016/5/9/chartex" xmlns:cx4="http://schemas.microsoft.com/office/drawing/2016/5/10/chartex" xmlns:cx5="http://schemas.microsoft.com/office/drawing/2016/5/11/chartex" xmlns:cx6="http://schemas.microsoft.com/office/drawing/2016/5/12/chartex" xmlns:cx7="http://schemas.microsoft.com/office/drawing/2016/5/13/chartex" xmlns:cx8="http://schemas.microsoft.com/office/drawing/2016/5/14/chartex" xmlns:mc="http://schemas.openxmlformats.org/markup-compatibility/2006" xmlns:aink="http://schemas.microsoft.com/office/drawing/2016/ink" xmlns:am3d="http://schemas.microsoft.com/office/drawing/2017/model3d" xmlns:o="urn:schemas-microsoft-com:office:office" xmlns:r="http://schemas.openxmlformats.org/officeDocument/2006/relationships" xmlns:m="http://schemas.openxmlformats.org/officeDocument/2006/math" xmlns:v="urn:schemas-microsoft-com:vml" xmlns:wp14="http://schemas.microsoft.com/office/word/2010/wordprocessingDrawing" xmlns:wp="http://schemas.openxmlformats.org/drawingml/2006/wordprocessingDrawing" xmlns:w10="urn:schemas-microsoft-com:office:word" xmlns:w="http://schemas.openxmlformats.org/wordprocessingml/2006/main" xmlns:w14="http://schemas.microsoft.com/office/word/2010/wordml" xmlns:w15="http://schemas.microsoft.com/office/word/2012/wordml" xmlns:w16cex="http://schemas.microsoft.com/office/word/2018/wordml/cex" xmlns:w16cid="http://schemas.microsoft.com/office/word/2016/wordml/cid" xmlns:w16="http://schemas.microsoft.com/office/word/2018/wordml" xmlns:w16se="http://schemas.microsoft.com/office/word/2015/wordml/symex" xmlns:wpg="http://schemas.microsoft.com/office/word/2010/wordprocessingGroup" xmlns:wpi="http://schemas.microsoft.com/office/word/2010/wordprocessingInk" xmlns:wne="http://schemas.microsoft.com/office/word/2006/wordml" xmlns:wps="http://schemas.microsoft.com/office/word/2010/wordprocessingShape" mc:Ignorable="w14 w15 w16se w16cid w16 w16cex wp14">
+<w:document xmlns:wpc="http://schemas.microsoft.com/office/word/2010/wordprocessingCanvas" xmlns:cx="http://schemas.microsoft.com/office/drawing/2014/chartex" xmlns:cx1="http://schemas.microsoft.com/office/drawing/2015/9/8/chartex" xmlns:cx2="http://schemas.microsoft.com/office/drawing/2015/10/21/chartex" xmlns:cx3="http://schemas.microsoft.com/office/drawing/2016/5/9/chartex" xmlns:cx4="http://schemas.microsoft.com/office/drawing/2016/5/10/chartex" xmlns:cx5="http://schemas.microsoft.com/office/drawing/2016/5/11/chartex" xmlns:cx6="http://schemas.microsoft.com/office/drawing/2016/5/12/chartex" xmlns:cx7="http://schemas.microsoft.com/office/drawing/2016/5/13/chartex" xmlns:cx8="http://schemas.microsoft.com/office/drawing/2016/5/14/chartex" xmlns:mc="http://schemas.openxmlformats.org/markup-compatibility/2006" xmlns:aink="http://schemas.microsoft.com/office/drawing/2016/ink" xmlns:am3d="http://schemas.microsoft.com/office/drawing/2017/model3d" xmlns:o="urn:schemas-microsoft-com:office:office" xmlns:r="http://schemas.openxmlformats.org/officeDocument/2006/relationships" xmlns:m="http://schemas.openxmlformats.org/officeDocument/2006/math" xmlns:v="urn:schemas-microsoft-com:vml" xmlns:wp14="http://schemas.microsoft.com/office/word/2010/wordprocessingDrawing" xmlns:wp="http://schemas.openxmlformats.org/drawingml/2006/wordprocessingDrawing" xmlns:w10="urn:schemas-microsoft-com:office:word" xmlns:w="http://schemas.openxmlformats.org/wordprocessingml/2006/main" xmlns:w14="http://schemas.microsoft.com/office/word/2010/wordml" xmlns:w15="http://schemas.microsoft.com/office/word/2012/wordml" xmlns:w16cid="http://schemas.microsoft.com/office/word/2016/wordml/cid" xmlns:w16se="http://schemas.microsoft.com/office/word/2015/wordml/symex" xmlns:wpg="http://schemas.microsoft.com/office/word/2010/wordprocessingGroup" xmlns:wpi="http://schemas.microsoft.com/office/word/2010/wordprocessingInk" xmlns:wne="http://schemas.microsoft.com/office/word/2006/wordml" xmlns:wps="http://schemas.microsoft.com/office/word/2010/wordprocessingShape" mc:Ignorable="w14 w15 w16se w16cid wp14">
   <w:body>
     <w:p>
       <w:pPr>
@@ -34199,7 +34199,21 @@
               <w:rPr>
                 <w:lang w:val="pl-PL"/>
               </w:rPr>
-              <w:t>otrzebny do zarządzania kontami Konsumentów, modyfikacji Wordpressa, komunikacji z bazą danych</w:t>
+              <w:t>otrzebny do zarządzania kontami Konsumentów</w:t>
+            </w:r>
+            <w:r>
+              <w:rPr>
+                <w:lang w:val="pl-PL"/>
+              </w:rPr>
+              <w:t xml:space="preserve"> oraz</w:t>
+            </w:r>
+            <w:bookmarkStart w:id="27" w:name="_GoBack"/>
+            <w:bookmarkEnd w:id="27"/>
+            <w:r>
+              <w:rPr>
+                <w:lang w:val="pl-PL"/>
+              </w:rPr>
+              <w:t xml:space="preserve"> komunikacji z bazą danych</w:t>
             </w:r>
           </w:p>
         </w:tc>
@@ -34222,7 +34236,7 @@
               <w:rPr>
                 <w:lang w:val="pl-PL"/>
               </w:rPr>
-              <w:t>JavaScript</w:t>
+              <w:t>Bootstrap</w:t>
             </w:r>
           </w:p>
         </w:tc>
@@ -34241,13 +34255,7 @@
               <w:rPr>
                 <w:lang w:val="pl-PL"/>
               </w:rPr>
-              <w:t>Z</w:t>
-            </w:r>
-            <w:r>
-              <w:rPr>
-                <w:lang w:val="pl-PL"/>
-              </w:rPr>
-              <w:t>ostanie wykorzystany do wykonywania prostych obliczeń</w:t>
+              <w:t>Zapewnienie responsywności strony</w:t>
             </w:r>
           </w:p>
         </w:tc>
@@ -34273,6 +34281,54 @@
               <w:rPr>
                 <w:lang w:val="pl-PL"/>
               </w:rPr>
+              <w:t>JavaScript</w:t>
+            </w:r>
+          </w:p>
+        </w:tc>
+        <w:tc>
+          <w:tcPr>
+            <w:tcW w:w="4390" w:type="dxa"/>
+          </w:tcPr>
+          <w:p>
+            <w:pPr>
+              <w:cnfStyle w:val="000000100000" w:firstRow="0" w:lastRow="0" w:firstColumn="0" w:lastColumn="0" w:oddVBand="0" w:evenVBand="0" w:oddHBand="1" w:evenHBand="0" w:firstRowFirstColumn="0" w:firstRowLastColumn="0" w:lastRowFirstColumn="0" w:lastRowLastColumn="0"/>
+              <w:rPr>
+                <w:lang w:val="pl-PL"/>
+              </w:rPr>
+            </w:pPr>
+            <w:r>
+              <w:rPr>
+                <w:lang w:val="pl-PL"/>
+              </w:rPr>
+              <w:t>Z</w:t>
+            </w:r>
+            <w:r>
+              <w:rPr>
+                <w:lang w:val="pl-PL"/>
+              </w:rPr>
+              <w:t>ostanie wykorzystany do wykonywania prostych obliczeń</w:t>
+            </w:r>
+          </w:p>
+        </w:tc>
+      </w:tr>
+      <w:tr>
+        <w:tc>
+          <w:tcPr>
+            <w:cnfStyle w:val="001000000000" w:firstRow="0" w:lastRow="0" w:firstColumn="1" w:lastColumn="0" w:oddVBand="0" w:evenVBand="0" w:oddHBand="0" w:evenHBand="0" w:firstRowFirstColumn="0" w:firstRowLastColumn="0" w:lastRowFirstColumn="0" w:lastRowLastColumn="0"/>
+            <w:tcW w:w="4390" w:type="dxa"/>
+            <w:vAlign w:val="center"/>
+          </w:tcPr>
+          <w:p>
+            <w:pPr>
+              <w:jc w:val="center"/>
+              <w:rPr>
+                <w:lang w:val="pl-PL"/>
+              </w:rPr>
+            </w:pPr>
+            <w:r>
+              <w:rPr>
+                <w:lang w:val="pl-PL"/>
+              </w:rPr>
               <w:t>MariaDB (relacyjna baza danych)</w:t>
             </w:r>
           </w:p>
@@ -34283,7 +34339,7 @@
           </w:tcPr>
           <w:p>
             <w:pPr>
-              <w:cnfStyle w:val="000000100000" w:firstRow="0" w:lastRow="0" w:firstColumn="0" w:lastColumn="0" w:oddVBand="0" w:evenVBand="0" w:oddHBand="1" w:evenHBand="0" w:firstRowFirstColumn="0" w:firstRowLastColumn="0" w:lastRowFirstColumn="0" w:lastRowLastColumn="0"/>
+              <w:cnfStyle w:val="000000000000" w:firstRow="0" w:lastRow="0" w:firstColumn="0" w:lastColumn="0" w:oddVBand="0" w:evenVBand="0" w:oddHBand="0" w:evenHBand="0" w:firstRowFirstColumn="0" w:firstRowLastColumn="0" w:lastRowFirstColumn="0" w:lastRowLastColumn="0"/>
               <w:rPr>
                 <w:lang w:val="pl-PL"/>
               </w:rPr>
@@ -34402,14 +34458,15 @@
           <w:lang w:val="pl-PL"/>
         </w:rPr>
       </w:pPr>
-      <w:bookmarkStart w:id="27" w:name="_Toc1976817"/>
-      <w:r>
-        <w:rPr>
-          <w:lang w:val="pl-PL"/>
-        </w:rPr>
+      <w:bookmarkStart w:id="28" w:name="_Toc1976817"/>
+      <w:r>
+        <w:rPr>
+          <w:lang w:val="pl-PL"/>
+        </w:rPr>
+        <w:lastRenderedPageBreak/>
         <w:t>Diagramy UML</w:t>
       </w:r>
-      <w:bookmarkEnd w:id="27"/>
+      <w:bookmarkEnd w:id="28"/>
     </w:p>
     <w:p>
       <w:pPr>
@@ -34771,7 +34828,7 @@
           <w:lang w:val="pl-PL"/>
         </w:rPr>
       </w:pPr>
-      <w:bookmarkStart w:id="28" w:name="_Toc1976818"/>
+      <w:bookmarkStart w:id="29" w:name="_Toc1976818"/>
       <w:r>
         <w:rPr>
           <w:lang w:val="pl-PL"/>
@@ -34784,7 +34841,7 @@
         </w:rPr>
         <w:t>sowanych wzorców projektowych</w:t>
       </w:r>
-      <w:bookmarkEnd w:id="28"/>
+      <w:bookmarkEnd w:id="29"/>
     </w:p>
     <w:p>
       <w:pPr>
@@ -34823,14 +34880,14 @@
           <w:lang w:val="pl-PL"/>
         </w:rPr>
       </w:pPr>
-      <w:bookmarkStart w:id="29" w:name="_Toc1976819"/>
+      <w:bookmarkStart w:id="30" w:name="_Toc1976819"/>
       <w:r>
         <w:rPr>
           <w:lang w:val="pl-PL"/>
         </w:rPr>
         <w:t>Projekt bazy danych</w:t>
       </w:r>
-      <w:bookmarkEnd w:id="29"/>
+      <w:bookmarkEnd w:id="30"/>
     </w:p>
     <w:p>
       <w:pPr>
@@ -35046,15 +35103,14 @@
           <w:lang w:val="pl-PL"/>
         </w:rPr>
       </w:pPr>
-      <w:bookmarkStart w:id="30" w:name="_Toc1976820"/>
-      <w:r>
-        <w:rPr>
-          <w:lang w:val="pl-PL"/>
-        </w:rPr>
-        <w:lastRenderedPageBreak/>
+      <w:bookmarkStart w:id="31" w:name="_Toc1976820"/>
+      <w:r>
+        <w:rPr>
+          <w:lang w:val="pl-PL"/>
+        </w:rPr>
         <w:t>Projekt interfejsu użytkownika</w:t>
       </w:r>
-      <w:bookmarkEnd w:id="30"/>
+      <w:bookmarkEnd w:id="31"/>
     </w:p>
     <w:p>
       <w:pPr>
@@ -36454,6 +36510,7 @@
         <w:rPr>
           <w:lang w:val="pl-PL"/>
         </w:rPr>
+        <w:lastRenderedPageBreak/>
         <w:t>Przejścia między głównymi elementami</w:t>
       </w:r>
     </w:p>
@@ -36487,7 +36544,6 @@
         <w:rPr>
           <w:lang w:val="pl-PL"/>
         </w:rPr>
-        <w:lastRenderedPageBreak/>
         <w:t>Projekty szczegó</w:t>
       </w:r>
       <w:r>
@@ -39027,19 +39083,7 @@
               <w:rPr>
                 <w:lang w:val="pl-PL"/>
               </w:rPr>
-              <w:t>Wykorzystuje dane na temat rezerwacji</w:t>
-            </w:r>
-            <w:r>
-              <w:rPr>
-                <w:lang w:val="pl-PL"/>
-              </w:rPr>
-              <w:t xml:space="preserve"> wszystkich użytkowników</w:t>
-            </w:r>
-            <w:r>
-              <w:rPr>
-                <w:lang w:val="pl-PL"/>
-              </w:rPr>
-              <w:t>. Dane samochodu, klienta, cena rezerwacji oraz termin zwrotu</w:t>
+              <w:t>Wykorzystuje dane na temat rezerwacji wszystkich użytkowników. Dane samochodu, klienta, cena rezerwacji oraz termin zwrotu</w:t>
             </w:r>
           </w:p>
         </w:tc>
@@ -39573,7 +39617,7 @@
           <w:lang w:val="pl-PL"/>
         </w:rPr>
       </w:pPr>
-      <w:bookmarkStart w:id="31" w:name="_Toc1976821"/>
+      <w:bookmarkStart w:id="32" w:name="_Toc1976821"/>
       <w:r>
         <w:rPr>
           <w:lang w:val="pl-PL"/>
@@ -39581,7 +39625,7 @@
         <w:lastRenderedPageBreak/>
         <w:t>Procedura wdrożenia</w:t>
       </w:r>
-      <w:bookmarkEnd w:id="31"/>
+      <w:bookmarkEnd w:id="32"/>
     </w:p>
     <w:p>
       <w:pPr>
@@ -39700,7 +39744,7 @@
           <w:lang w:val="pl-PL"/>
         </w:rPr>
       </w:pPr>
-      <w:bookmarkStart w:id="32" w:name="_Toc1976822"/>
+      <w:bookmarkStart w:id="33" w:name="_Toc1976822"/>
       <w:r>
         <w:rPr>
           <w:lang w:val="pl-PL"/>
@@ -39708,7 +39752,7 @@
         <w:lastRenderedPageBreak/>
         <w:t>Dokumentacja dla użytkownika</w:t>
       </w:r>
-      <w:bookmarkEnd w:id="32"/>
+      <w:bookmarkEnd w:id="33"/>
     </w:p>
     <w:p>
       <w:pPr>
@@ -39799,7 +39843,7 @@
           <w:lang w:val="pl-PL"/>
         </w:rPr>
       </w:pPr>
-      <w:bookmarkStart w:id="33" w:name="_Toc1976823"/>
+      <w:bookmarkStart w:id="34" w:name="_Toc1976823"/>
       <w:r>
         <w:rPr>
           <w:lang w:val="pl-PL"/>
@@ -39807,7 +39851,7 @@
         <w:lastRenderedPageBreak/>
         <w:t>Podsumowanie</w:t>
       </w:r>
-      <w:bookmarkEnd w:id="33"/>
+      <w:bookmarkEnd w:id="34"/>
     </w:p>
     <w:p>
       <w:pPr>
@@ -39816,7 +39860,7 @@
           <w:lang w:val="pl-PL"/>
         </w:rPr>
       </w:pPr>
-      <w:bookmarkStart w:id="34" w:name="_Toc1976824"/>
+      <w:bookmarkStart w:id="35" w:name="_Toc1976824"/>
       <w:r>
         <w:rPr>
           <w:lang w:val="pl-PL"/>
@@ -39829,7 +39873,7 @@
         </w:rPr>
         <w:t>y projektowe członków zespołu</w:t>
       </w:r>
-      <w:bookmarkEnd w:id="34"/>
+      <w:bookmarkEnd w:id="35"/>
     </w:p>
     <w:tbl>
       <w:tblPr>
@@ -41312,7 +41356,7 @@
           <w:lang w:val="pl-PL"/>
         </w:rPr>
       </w:pPr>
-      <w:bookmarkStart w:id="35" w:name="_Toc1976825"/>
+      <w:bookmarkStart w:id="36" w:name="_Toc1976825"/>
       <w:r>
         <w:rPr>
           <w:lang w:val="pl-PL"/>
@@ -41320,7 +41364,7 @@
         <w:lastRenderedPageBreak/>
         <w:t>Inne informacje</w:t>
       </w:r>
-      <w:bookmarkEnd w:id="35"/>
+      <w:bookmarkEnd w:id="36"/>
     </w:p>
     <w:p>
       <w:pPr>
@@ -41355,7 +41399,7 @@
 </file>
 
 <file path=word/endnotes.xml><?xml version="1.0" encoding="utf-8"?>
-<w:endnotes xmlns:wpc="http://schemas.microsoft.com/office/word/2010/wordprocessingCanvas" xmlns:cx="http://schemas.microsoft.com/office/drawing/2014/chartex" xmlns:cx1="http://schemas.microsoft.com/office/drawing/2015/9/8/chartex" xmlns:cx2="http://schemas.microsoft.com/office/drawing/2015/10/21/chartex" xmlns:cx3="http://schemas.microsoft.com/office/drawing/2016/5/9/chartex" xmlns:cx4="http://schemas.microsoft.com/office/drawing/2016/5/10/chartex" xmlns:cx5="http://schemas.microsoft.com/office/drawing/2016/5/11/chartex" xmlns:cx6="http://schemas.microsoft.com/office/drawing/2016/5/12/chartex" xmlns:cx7="http://schemas.microsoft.com/office/drawing/2016/5/13/chartex" xmlns:cx8="http://schemas.microsoft.com/office/drawing/2016/5/14/chartex" xmlns:mc="http://schemas.openxmlformats.org/markup-compatibility/2006" xmlns:aink="http://schemas.microsoft.com/office/drawing/2016/ink" xmlns:am3d="http://schemas.microsoft.com/office/drawing/2017/model3d" xmlns:o="urn:schemas-microsoft-com:office:office" xmlns:r="http://schemas.openxmlformats.org/officeDocument/2006/relationships" xmlns:m="http://schemas.openxmlformats.org/officeDocument/2006/math" xmlns:v="urn:schemas-microsoft-com:vml" xmlns:wp14="http://schemas.microsoft.com/office/word/2010/wordprocessingDrawing" xmlns:wp="http://schemas.openxmlformats.org/drawingml/2006/wordprocessingDrawing" xmlns:w10="urn:schemas-microsoft-com:office:word" xmlns:w="http://schemas.openxmlformats.org/wordprocessingml/2006/main" xmlns:w14="http://schemas.microsoft.com/office/word/2010/wordml" xmlns:w15="http://schemas.microsoft.com/office/word/2012/wordml" xmlns:w16cex="http://schemas.microsoft.com/office/word/2018/wordml/cex" xmlns:w16cid="http://schemas.microsoft.com/office/word/2016/wordml/cid" xmlns:w16="http://schemas.microsoft.com/office/word/2018/wordml" xmlns:w16se="http://schemas.microsoft.com/office/word/2015/wordml/symex" xmlns:wpg="http://schemas.microsoft.com/office/word/2010/wordprocessingGroup" xmlns:wpi="http://schemas.microsoft.com/office/word/2010/wordprocessingInk" xmlns:wne="http://schemas.microsoft.com/office/word/2006/wordml" xmlns:wps="http://schemas.microsoft.com/office/word/2010/wordprocessingShape" mc:Ignorable="w14 w15 w16se w16cid w16 w16cex wp14">
+<w:endnotes xmlns:wpc="http://schemas.microsoft.com/office/word/2010/wordprocessingCanvas" xmlns:cx="http://schemas.microsoft.com/office/drawing/2014/chartex" xmlns:cx1="http://schemas.microsoft.com/office/drawing/2015/9/8/chartex" xmlns:cx2="http://schemas.microsoft.com/office/drawing/2015/10/21/chartex" xmlns:cx3="http://schemas.microsoft.com/office/drawing/2016/5/9/chartex" xmlns:cx4="http://schemas.microsoft.com/office/drawing/2016/5/10/chartex" xmlns:cx5="http://schemas.microsoft.com/office/drawing/2016/5/11/chartex" xmlns:cx6="http://schemas.microsoft.com/office/drawing/2016/5/12/chartex" xmlns:cx7="http://schemas.microsoft.com/office/drawing/2016/5/13/chartex" xmlns:cx8="http://schemas.microsoft.com/office/drawing/2016/5/14/chartex" xmlns:mc="http://schemas.openxmlformats.org/markup-compatibility/2006" xmlns:aink="http://schemas.microsoft.com/office/drawing/2016/ink" xmlns:am3d="http://schemas.microsoft.com/office/drawing/2017/model3d" xmlns:o="urn:schemas-microsoft-com:office:office" xmlns:r="http://schemas.openxmlformats.org/officeDocument/2006/relationships" xmlns:m="http://schemas.openxmlformats.org/officeDocument/2006/math" xmlns:v="urn:schemas-microsoft-com:vml" xmlns:wp14="http://schemas.microsoft.com/office/word/2010/wordprocessingDrawing" xmlns:wp="http://schemas.openxmlformats.org/drawingml/2006/wordprocessingDrawing" xmlns:w10="urn:schemas-microsoft-com:office:word" xmlns:w="http://schemas.openxmlformats.org/wordprocessingml/2006/main" xmlns:w14="http://schemas.microsoft.com/office/word/2010/wordml" xmlns:w15="http://schemas.microsoft.com/office/word/2012/wordml" xmlns:w16cid="http://schemas.microsoft.com/office/word/2016/wordml/cid" xmlns:w16se="http://schemas.microsoft.com/office/word/2015/wordml/symex" xmlns:wpg="http://schemas.microsoft.com/office/word/2010/wordprocessingGroup" xmlns:wpi="http://schemas.microsoft.com/office/word/2010/wordprocessingInk" xmlns:wne="http://schemas.microsoft.com/office/word/2006/wordml" xmlns:wps="http://schemas.microsoft.com/office/word/2010/wordprocessingShape" mc:Ignorable="w14 w15 w16se w16cid wp14">
   <w:endnote w:type="separator" w:id="-1">
     <w:p>
       <w:r>
@@ -41374,7 +41418,7 @@
 </file>
 
 <file path=word/footer1.xml><?xml version="1.0" encoding="utf-8"?>
-<w:ftr xmlns:wpc="http://schemas.microsoft.com/office/word/2010/wordprocessingCanvas" xmlns:cx="http://schemas.microsoft.com/office/drawing/2014/chartex" xmlns:cx1="http://schemas.microsoft.com/office/drawing/2015/9/8/chartex" xmlns:cx2="http://schemas.microsoft.com/office/drawing/2015/10/21/chartex" xmlns:cx3="http://schemas.microsoft.com/office/drawing/2016/5/9/chartex" xmlns:cx4="http://schemas.microsoft.com/office/drawing/2016/5/10/chartex" xmlns:cx5="http://schemas.microsoft.com/office/drawing/2016/5/11/chartex" xmlns:cx6="http://schemas.microsoft.com/office/drawing/2016/5/12/chartex" xmlns:cx7="http://schemas.microsoft.com/office/drawing/2016/5/13/chartex" xmlns:cx8="http://schemas.microsoft.com/office/drawing/2016/5/14/chartex" xmlns:mc="http://schemas.openxmlformats.org/markup-compatibility/2006" xmlns:aink="http://schemas.microsoft.com/office/drawing/2016/ink" xmlns:am3d="http://schemas.microsoft.com/office/drawing/2017/model3d" xmlns:o="urn:schemas-microsoft-com:office:office" xmlns:r="http://schemas.openxmlformats.org/officeDocument/2006/relationships" xmlns:m="http://schemas.openxmlformats.org/officeDocument/2006/math" xmlns:v="urn:schemas-microsoft-com:vml" xmlns:wp14="http://schemas.microsoft.com/office/word/2010/wordprocessingDrawing" xmlns:wp="http://schemas.openxmlformats.org/drawingml/2006/wordprocessingDrawing" xmlns:w10="urn:schemas-microsoft-com:office:word" xmlns:w="http://schemas.openxmlformats.org/wordprocessingml/2006/main" xmlns:w14="http://schemas.microsoft.com/office/word/2010/wordml" xmlns:w15="http://schemas.microsoft.com/office/word/2012/wordml" xmlns:w16cex="http://schemas.microsoft.com/office/word/2018/wordml/cex" xmlns:w16cid="http://schemas.microsoft.com/office/word/2016/wordml/cid" xmlns:w16="http://schemas.microsoft.com/office/word/2018/wordml" xmlns:w16se="http://schemas.microsoft.com/office/word/2015/wordml/symex" xmlns:wpg="http://schemas.microsoft.com/office/word/2010/wordprocessingGroup" xmlns:wpi="http://schemas.microsoft.com/office/word/2010/wordprocessingInk" xmlns:wne="http://schemas.microsoft.com/office/word/2006/wordml" xmlns:wps="http://schemas.microsoft.com/office/word/2010/wordprocessingShape" mc:Ignorable="w14 w15 w16se w16cid w16 w16cex wp14">
+<w:ftr xmlns:wpc="http://schemas.microsoft.com/office/word/2010/wordprocessingCanvas" xmlns:cx="http://schemas.microsoft.com/office/drawing/2014/chartex" xmlns:cx1="http://schemas.microsoft.com/office/drawing/2015/9/8/chartex" xmlns:cx2="http://schemas.microsoft.com/office/drawing/2015/10/21/chartex" xmlns:cx3="http://schemas.microsoft.com/office/drawing/2016/5/9/chartex" xmlns:cx4="http://schemas.microsoft.com/office/drawing/2016/5/10/chartex" xmlns:cx5="http://schemas.microsoft.com/office/drawing/2016/5/11/chartex" xmlns:cx6="http://schemas.microsoft.com/office/drawing/2016/5/12/chartex" xmlns:cx7="http://schemas.microsoft.com/office/drawing/2016/5/13/chartex" xmlns:cx8="http://schemas.microsoft.com/office/drawing/2016/5/14/chartex" xmlns:mc="http://schemas.openxmlformats.org/markup-compatibility/2006" xmlns:aink="http://schemas.microsoft.com/office/drawing/2016/ink" xmlns:am3d="http://schemas.microsoft.com/office/drawing/2017/model3d" xmlns:o="urn:schemas-microsoft-com:office:office" xmlns:r="http://schemas.openxmlformats.org/officeDocument/2006/relationships" xmlns:m="http://schemas.openxmlformats.org/officeDocument/2006/math" xmlns:v="urn:schemas-microsoft-com:vml" xmlns:wp14="http://schemas.microsoft.com/office/word/2010/wordprocessingDrawing" xmlns:wp="http://schemas.openxmlformats.org/drawingml/2006/wordprocessingDrawing" xmlns:w10="urn:schemas-microsoft-com:office:word" xmlns:w="http://schemas.openxmlformats.org/wordprocessingml/2006/main" xmlns:w14="http://schemas.microsoft.com/office/word/2010/wordml" xmlns:w15="http://schemas.microsoft.com/office/word/2012/wordml" xmlns:w16cid="http://schemas.microsoft.com/office/word/2016/wordml/cid" xmlns:w16se="http://schemas.microsoft.com/office/word/2015/wordml/symex" xmlns:wpg="http://schemas.microsoft.com/office/word/2010/wordprocessingGroup" xmlns:wpi="http://schemas.microsoft.com/office/word/2010/wordprocessingInk" xmlns:wne="http://schemas.microsoft.com/office/word/2006/wordml" xmlns:wps="http://schemas.microsoft.com/office/word/2010/wordprocessingShape" mc:Ignorable="w14 w15 w16se w16cid wp14">
   <w:sdt>
     <w:sdtPr>
       <w:id w:val="1313370545"/>
@@ -41383,6 +41427,7 @@
         <w:docPartUnique/>
       </w:docPartObj>
     </w:sdtPr>
+    <w:sdtEndPr/>
     <w:sdtContent>
       <w:p>
         <w:pPr>
@@ -41419,7 +41464,7 @@
 </file>
 
 <file path=word/footnotes.xml><?xml version="1.0" encoding="utf-8"?>
-<w:footnotes xmlns:wpc="http://schemas.microsoft.com/office/word/2010/wordprocessingCanvas" xmlns:cx="http://schemas.microsoft.com/office/drawing/2014/chartex" xmlns:cx1="http://schemas.microsoft.com/office/drawing/2015/9/8/chartex" xmlns:cx2="http://schemas.microsoft.com/office/drawing/2015/10/21/chartex" xmlns:cx3="http://schemas.microsoft.com/office/drawing/2016/5/9/chartex" xmlns:cx4="http://schemas.microsoft.com/office/drawing/2016/5/10/chartex" xmlns:cx5="http://schemas.microsoft.com/office/drawing/2016/5/11/chartex" xmlns:cx6="http://schemas.microsoft.com/office/drawing/2016/5/12/chartex" xmlns:cx7="http://schemas.microsoft.com/office/drawing/2016/5/13/chartex" xmlns:cx8="http://schemas.microsoft.com/office/drawing/2016/5/14/chartex" xmlns:mc="http://schemas.openxmlformats.org/markup-compatibility/2006" xmlns:aink="http://schemas.microsoft.com/office/drawing/2016/ink" xmlns:am3d="http://schemas.microsoft.com/office/drawing/2017/model3d" xmlns:o="urn:schemas-microsoft-com:office:office" xmlns:r="http://schemas.openxmlformats.org/officeDocument/2006/relationships" xmlns:m="http://schemas.openxmlformats.org/officeDocument/2006/math" xmlns:v="urn:schemas-microsoft-com:vml" xmlns:wp14="http://schemas.microsoft.com/office/word/2010/wordprocessingDrawing" xmlns:wp="http://schemas.openxmlformats.org/drawingml/2006/wordprocessingDrawing" xmlns:w10="urn:schemas-microsoft-com:office:word" xmlns:w="http://schemas.openxmlformats.org/wordprocessingml/2006/main" xmlns:w14="http://schemas.microsoft.com/office/word/2010/wordml" xmlns:w15="http://schemas.microsoft.com/office/word/2012/wordml" xmlns:w16cex="http://schemas.microsoft.com/office/word/2018/wordml/cex" xmlns:w16cid="http://schemas.microsoft.com/office/word/2016/wordml/cid" xmlns:w16="http://schemas.microsoft.com/office/word/2018/wordml" xmlns:w16se="http://schemas.microsoft.com/office/word/2015/wordml/symex" xmlns:wpg="http://schemas.microsoft.com/office/word/2010/wordprocessingGroup" xmlns:wpi="http://schemas.microsoft.com/office/word/2010/wordprocessingInk" xmlns:wne="http://schemas.microsoft.com/office/word/2006/wordml" xmlns:wps="http://schemas.microsoft.com/office/word/2010/wordprocessingShape" mc:Ignorable="w14 w15 w16se w16cid w16 w16cex wp14">
+<w:footnotes xmlns:wpc="http://schemas.microsoft.com/office/word/2010/wordprocessingCanvas" xmlns:cx="http://schemas.microsoft.com/office/drawing/2014/chartex" xmlns:cx1="http://schemas.microsoft.com/office/drawing/2015/9/8/chartex" xmlns:cx2="http://schemas.microsoft.com/office/drawing/2015/10/21/chartex" xmlns:cx3="http://schemas.microsoft.com/office/drawing/2016/5/9/chartex" xmlns:cx4="http://schemas.microsoft.com/office/drawing/2016/5/10/chartex" xmlns:cx5="http://schemas.microsoft.com/office/drawing/2016/5/11/chartex" xmlns:cx6="http://schemas.microsoft.com/office/drawing/2016/5/12/chartex" xmlns:cx7="http://schemas.microsoft.com/office/drawing/2016/5/13/chartex" xmlns:cx8="http://schemas.microsoft.com/office/drawing/2016/5/14/chartex" xmlns:mc="http://schemas.openxmlformats.org/markup-compatibility/2006" xmlns:aink="http://schemas.microsoft.com/office/drawing/2016/ink" xmlns:am3d="http://schemas.microsoft.com/office/drawing/2017/model3d" xmlns:o="urn:schemas-microsoft-com:office:office" xmlns:r="http://schemas.openxmlformats.org/officeDocument/2006/relationships" xmlns:m="http://schemas.openxmlformats.org/officeDocument/2006/math" xmlns:v="urn:schemas-microsoft-com:vml" xmlns:wp14="http://schemas.microsoft.com/office/word/2010/wordprocessingDrawing" xmlns:wp="http://schemas.openxmlformats.org/drawingml/2006/wordprocessingDrawing" xmlns:w10="urn:schemas-microsoft-com:office:word" xmlns:w="http://schemas.openxmlformats.org/wordprocessingml/2006/main" xmlns:w14="http://schemas.microsoft.com/office/word/2010/wordml" xmlns:w15="http://schemas.microsoft.com/office/word/2012/wordml" xmlns:w16cid="http://schemas.microsoft.com/office/word/2016/wordml/cid" xmlns:w16se="http://schemas.microsoft.com/office/word/2015/wordml/symex" xmlns:wpg="http://schemas.microsoft.com/office/word/2010/wordprocessingGroup" xmlns:wpi="http://schemas.microsoft.com/office/word/2010/wordprocessingInk" xmlns:wne="http://schemas.microsoft.com/office/word/2006/wordml" xmlns:wps="http://schemas.microsoft.com/office/word/2010/wordprocessingShape" mc:Ignorable="w14 w15 w16se w16cid wp14">
   <w:footnote w:type="separator" w:id="-1">
     <w:p>
       <w:r>
@@ -41438,7 +41483,7 @@
 </file>
 
 <file path=word/numbering.xml><?xml version="1.0" encoding="utf-8"?>
-<w:numbering xmlns:wpc="http://schemas.microsoft.com/office/word/2010/wordprocessingCanvas" xmlns:cx="http://schemas.microsoft.com/office/drawing/2014/chartex" xmlns:cx1="http://schemas.microsoft.com/office/drawing/2015/9/8/chartex" xmlns:cx2="http://schemas.microsoft.com/office/drawing/2015/10/21/chartex" xmlns:cx3="http://schemas.microsoft.com/office/drawing/2016/5/9/chartex" xmlns:cx4="http://schemas.microsoft.com/office/drawing/2016/5/10/chartex" xmlns:cx5="http://schemas.microsoft.com/office/drawing/2016/5/11/chartex" xmlns:cx6="http://schemas.microsoft.com/office/drawing/2016/5/12/chartex" xmlns:cx7="http://schemas.microsoft.com/office/drawing/2016/5/13/chartex" xmlns:cx8="http://schemas.microsoft.com/office/drawing/2016/5/14/chartex" xmlns:mc="http://schemas.openxmlformats.org/markup-compatibility/2006" xmlns:aink="http://schemas.microsoft.com/office/drawing/2016/ink" xmlns:am3d="http://schemas.microsoft.com/office/drawing/2017/model3d" xmlns:o="urn:schemas-microsoft-com:office:office" xmlns:r="http://schemas.openxmlformats.org/officeDocument/2006/relationships" xmlns:m="http://schemas.openxmlformats.org/officeDocument/2006/math" xmlns:v="urn:schemas-microsoft-com:vml" xmlns:wp14="http://schemas.microsoft.com/office/word/2010/wordprocessingDrawing" xmlns:wp="http://schemas.openxmlformats.org/drawingml/2006/wordprocessingDrawing" xmlns:w10="urn:schemas-microsoft-com:office:word" xmlns:w="http://schemas.openxmlformats.org/wordprocessingml/2006/main" xmlns:w14="http://schemas.microsoft.com/office/word/2010/wordml" xmlns:w15="http://schemas.microsoft.com/office/word/2012/wordml" xmlns:w16cex="http://schemas.microsoft.com/office/word/2018/wordml/cex" xmlns:w16cid="http://schemas.microsoft.com/office/word/2016/wordml/cid" xmlns:w16="http://schemas.microsoft.com/office/word/2018/wordml" xmlns:w16se="http://schemas.microsoft.com/office/word/2015/wordml/symex" xmlns:wpg="http://schemas.microsoft.com/office/word/2010/wordprocessingGroup" xmlns:wpi="http://schemas.microsoft.com/office/word/2010/wordprocessingInk" xmlns:wne="http://schemas.microsoft.com/office/word/2006/wordml" xmlns:wps="http://schemas.microsoft.com/office/word/2010/wordprocessingShape" mc:Ignorable="w14 w15 w16se w16cid w16 w16cex wp14">
+<w:numbering xmlns:wpc="http://schemas.microsoft.com/office/word/2010/wordprocessingCanvas" xmlns:cx="http://schemas.microsoft.com/office/drawing/2014/chartex" xmlns:cx1="http://schemas.microsoft.com/office/drawing/2015/9/8/chartex" xmlns:cx2="http://schemas.microsoft.com/office/drawing/2015/10/21/chartex" xmlns:cx3="http://schemas.microsoft.com/office/drawing/2016/5/9/chartex" xmlns:cx4="http://schemas.microsoft.com/office/drawing/2016/5/10/chartex" xmlns:cx5="http://schemas.microsoft.com/office/drawing/2016/5/11/chartex" xmlns:cx6="http://schemas.microsoft.com/office/drawing/2016/5/12/chartex" xmlns:cx7="http://schemas.microsoft.com/office/drawing/2016/5/13/chartex" xmlns:cx8="http://schemas.microsoft.com/office/drawing/2016/5/14/chartex" xmlns:mc="http://schemas.openxmlformats.org/markup-compatibility/2006" xmlns:aink="http://schemas.microsoft.com/office/drawing/2016/ink" xmlns:am3d="http://schemas.microsoft.com/office/drawing/2017/model3d" xmlns:o="urn:schemas-microsoft-com:office:office" xmlns:r="http://schemas.openxmlformats.org/officeDocument/2006/relationships" xmlns:m="http://schemas.openxmlformats.org/officeDocument/2006/math" xmlns:v="urn:schemas-microsoft-com:vml" xmlns:wp14="http://schemas.microsoft.com/office/word/2010/wordprocessingDrawing" xmlns:wp="http://schemas.openxmlformats.org/drawingml/2006/wordprocessingDrawing" xmlns:w10="urn:schemas-microsoft-com:office:word" xmlns:w="http://schemas.openxmlformats.org/wordprocessingml/2006/main" xmlns:w14="http://schemas.microsoft.com/office/word/2010/wordml" xmlns:w15="http://schemas.microsoft.com/office/word/2012/wordml" xmlns:w16cid="http://schemas.microsoft.com/office/word/2016/wordml/cid" xmlns:w16se="http://schemas.microsoft.com/office/word/2015/wordml/symex" xmlns:wpg="http://schemas.microsoft.com/office/word/2010/wordprocessingGroup" xmlns:wpi="http://schemas.microsoft.com/office/word/2010/wordprocessingInk" xmlns:wne="http://schemas.microsoft.com/office/word/2006/wordml" xmlns:wps="http://schemas.microsoft.com/office/word/2010/wordprocessingShape" mc:Ignorable="w14 w15 w16se w16cid wp14">
   <w:abstractNum w:abstractNumId="0" w15:restartNumberingAfterBreak="0">
     <w:nsid w:val="00F71FCC"/>
     <w:multiLevelType w:val="hybridMultilevel"/>
@@ -44633,7 +44678,7 @@
 </file>
 
 <file path=word/styles.xml><?xml version="1.0" encoding="utf-8"?>
-<w:styles xmlns:mc="http://schemas.openxmlformats.org/markup-compatibility/2006" xmlns:r="http://schemas.openxmlformats.org/officeDocument/2006/relationships" xmlns:w="http://schemas.openxmlformats.org/wordprocessingml/2006/main" xmlns:w14="http://schemas.microsoft.com/office/word/2010/wordml" xmlns:w15="http://schemas.microsoft.com/office/word/2012/wordml" xmlns:w16cex="http://schemas.microsoft.com/office/word/2018/wordml/cex" xmlns:w16cid="http://schemas.microsoft.com/office/word/2016/wordml/cid" xmlns:w16="http://schemas.microsoft.com/office/word/2018/wordml" xmlns:w16se="http://schemas.microsoft.com/office/word/2015/wordml/symex" mc:Ignorable="w14 w15 w16se w16cid w16 w16cex">
+<w:styles xmlns:mc="http://schemas.openxmlformats.org/markup-compatibility/2006" xmlns:r="http://schemas.openxmlformats.org/officeDocument/2006/relationships" xmlns:w="http://schemas.openxmlformats.org/wordprocessingml/2006/main" xmlns:w14="http://schemas.microsoft.com/office/word/2010/wordml" xmlns:w15="http://schemas.microsoft.com/office/word/2012/wordml" xmlns:w16cid="http://schemas.microsoft.com/office/word/2016/wordml/cid" xmlns:w16se="http://schemas.microsoft.com/office/word/2015/wordml/symex" mc:Ignorable="w14 w15 w16se w16cid">
   <w:docDefaults>
     <w:rPrDefault>
       <w:rPr>
@@ -49317,6 +49362,21 @@
 </file>
 
 <file path=customXml/item1.xml><?xml version="1.0" encoding="utf-8"?>
+<p:properties xmlns:p="http://schemas.microsoft.com/office/2006/metadata/properties" xmlns:xsi="http://www.w3.org/2001/XMLSchema-instance" xmlns:pc="http://schemas.microsoft.com/office/infopath/2007/PartnerControls">
+  <documentManagement/>
+</p:properties>
+</file>
+
+<file path=customXml/item2.xml><?xml version="1.0" encoding="utf-8"?>
+<?mso-contentType ?>
+<FormTemplates xmlns="http://schemas.microsoft.com/sharepoint/v3/contenttype/forms">
+  <Display>DocumentLibraryForm</Display>
+  <Edit>DocumentLibraryForm</Edit>
+  <New>DocumentLibraryForm</New>
+</FormTemplates>
+</file>
+
+<file path=customXml/item3.xml><?xml version="1.0" encoding="utf-8"?>
 <ct:contentTypeSchema xmlns:ct="http://schemas.microsoft.com/office/2006/metadata/contentType" xmlns:ma="http://schemas.microsoft.com/office/2006/metadata/properties/metaAttributes" ct:_="" ma:_="" ma:contentTypeName="Document" ma:contentTypeID="0x0101001D34374673621D42A5B1E0644485BC5C" ma:contentTypeVersion="6" ma:contentTypeDescription="Create a new document." ma:contentTypeScope="" ma:versionID="95a4e95d7b522a5a097e490e98aa041a">
   <xsd:schema xmlns:xsd="http://www.w3.org/2001/XMLSchema" xmlns:xs="http://www.w3.org/2001/XMLSchema" xmlns:p="http://schemas.microsoft.com/office/2006/metadata/properties" xmlns:ns2="e5f1dbb2-0a88-4d4a-b11c-90faf2eaff47" targetNamespace="http://schemas.microsoft.com/office/2006/metadata/properties" ma:root="true" ma:fieldsID="2f38e4d661464bfdbaffd58771a49791" ns2:_="">
     <xsd:import namespace="e5f1dbb2-0a88-4d4a-b11c-90faf2eaff47"/>
@@ -49474,26 +49534,28 @@
 </ct:contentTypeSchema>
 </file>
 
-<file path=customXml/item2.xml><?xml version="1.0" encoding="utf-8"?>
-<?mso-contentType ?>
-<FormTemplates xmlns="http://schemas.microsoft.com/sharepoint/v3/contenttype/forms">
-  <Display>DocumentLibraryForm</Display>
-  <Edit>DocumentLibraryForm</Edit>
-  <New>DocumentLibraryForm</New>
-</FormTemplates>
-</file>
-
-<file path=customXml/item3.xml><?xml version="1.0" encoding="utf-8"?>
-<p:properties xmlns:p="http://schemas.microsoft.com/office/2006/metadata/properties" xmlns:xsi="http://www.w3.org/2001/XMLSchema-instance" xmlns:pc="http://schemas.microsoft.com/office/infopath/2007/PartnerControls">
-  <documentManagement/>
-</p:properties>
-</file>
-
 <file path=customXml/item4.xml><?xml version="1.0" encoding="utf-8"?>
 <b:Sources xmlns:b="http://schemas.openxmlformats.org/officeDocument/2006/bibliography" xmlns="http://schemas.openxmlformats.org/officeDocument/2006/bibliography" SelectedStyle="\APA.XSL" StyleName="APA"/>
 </file>
 
 <file path=customXml/itemProps1.xml><?xml version="1.0" encoding="utf-8"?>
+<ds:datastoreItem xmlns:ds="http://schemas.openxmlformats.org/officeDocument/2006/customXml" ds:itemID="{A9B620A4-C71D-44F2-8180-6FEF3E2D5D78}">
+  <ds:schemaRefs>
+    <ds:schemaRef ds:uri="http://schemas.microsoft.com/office/2006/metadata/properties"/>
+    <ds:schemaRef ds:uri="http://schemas.microsoft.com/office/infopath/2007/PartnerControls"/>
+  </ds:schemaRefs>
+</ds:datastoreItem>
+</file>
+
+<file path=customXml/itemProps2.xml><?xml version="1.0" encoding="utf-8"?>
+<ds:datastoreItem xmlns:ds="http://schemas.openxmlformats.org/officeDocument/2006/customXml" ds:itemID="{173EDE70-CF72-40DF-9134-1722E54BE22D}">
+  <ds:schemaRefs>
+    <ds:schemaRef ds:uri="http://schemas.microsoft.com/sharepoint/v3/contenttype/forms"/>
+  </ds:schemaRefs>
+</ds:datastoreItem>
+</file>
+
+<file path=customXml/itemProps3.xml><?xml version="1.0" encoding="utf-8"?>
 <ds:datastoreItem xmlns:ds="http://schemas.openxmlformats.org/officeDocument/2006/customXml" ds:itemID="{4FE622BD-B6DF-401B-BCC7-3A5F18E1E427}">
   <ds:schemaRefs>
     <ds:schemaRef ds:uri="http://schemas.microsoft.com/office/2006/metadata/contentType"/>
@@ -49511,25 +49573,8 @@
 </ds:datastoreItem>
 </file>
 
-<file path=customXml/itemProps2.xml><?xml version="1.0" encoding="utf-8"?>
-<ds:datastoreItem xmlns:ds="http://schemas.openxmlformats.org/officeDocument/2006/customXml" ds:itemID="{173EDE70-CF72-40DF-9134-1722E54BE22D}">
-  <ds:schemaRefs>
-    <ds:schemaRef ds:uri="http://schemas.microsoft.com/sharepoint/v3/contenttype/forms"/>
-  </ds:schemaRefs>
-</ds:datastoreItem>
-</file>
-
-<file path=customXml/itemProps3.xml><?xml version="1.0" encoding="utf-8"?>
-<ds:datastoreItem xmlns:ds="http://schemas.openxmlformats.org/officeDocument/2006/customXml" ds:itemID="{A9B620A4-C71D-44F2-8180-6FEF3E2D5D78}">
-  <ds:schemaRefs>
-    <ds:schemaRef ds:uri="http://schemas.microsoft.com/office/2006/metadata/properties"/>
-    <ds:schemaRef ds:uri="http://schemas.microsoft.com/office/infopath/2007/PartnerControls"/>
-  </ds:schemaRefs>
-</ds:datastoreItem>
-</file>
-
 <file path=customXml/itemProps4.xml><?xml version="1.0" encoding="utf-8"?>
-<ds:datastoreItem xmlns:ds="http://schemas.openxmlformats.org/officeDocument/2006/customXml" ds:itemID="{4A232C6E-6FA6-4A02-9F15-6969CCBDBDC9}">
+<ds:datastoreItem xmlns:ds="http://schemas.openxmlformats.org/officeDocument/2006/customXml" ds:itemID="{9039A863-B7CE-4E59-A46B-47E6C120130D}">
   <ds:schemaRefs>
     <ds:schemaRef ds:uri="http://schemas.openxmlformats.org/officeDocument/2006/bibliography"/>
   </ds:schemaRefs>

</xml_diff>